<commit_message>
Continued documenting the new framework.
</commit_message>
<xml_diff>
--- a/Documentation/DAQLab.docx
+++ b/Documentation/DAQLab.docx
@@ -7,18 +7,988 @@
         <w:pStyle w:val="Heading1"/>
       </w:pPr>
       <w:r>
+        <w:t>Hierarchical Data Acquisition (HDAQ) and Task Control (HTC)</w:t>
+      </w:r>
+    </w:p>
+    <w:p>
+      <w:pPr>
+        <w:pStyle w:val="Heading2"/>
+      </w:pPr>
+      <w:r>
+        <w:t>Definitions</w:t>
+      </w:r>
+    </w:p>
+    <w:p>
+      <w:pPr>
+        <w:pStyle w:val="Heading3"/>
+      </w:pPr>
+      <w:r>
+        <w:t>Hierarchical Task Control</w:t>
+      </w:r>
+    </w:p>
+    <w:p>
+      <w:pPr>
+        <w:pStyle w:val="ListParagraph"/>
+        <w:numPr>
+          <w:ilvl w:val="0"/>
+          <w:numId w:val="3"/>
+        </w:numPr>
+        <w:ind w:left="426"/>
+        <w:jc w:val="both"/>
+      </w:pPr>
+      <w:r>
+        <w:t xml:space="preserve">A </w:t>
+      </w:r>
+      <w:r>
+        <w:rPr>
+          <w:i/>
+        </w:rPr>
+        <w:t>Study</w:t>
+      </w:r>
+      <w:r>
+        <w:t xml:space="preserve"> consists of multiple </w:t>
+      </w:r>
+      <w:r>
+        <w:rPr>
+          <w:i/>
+        </w:rPr>
+        <w:t>Root</w:t>
+      </w:r>
+      <w:r>
+        <w:t xml:space="preserve"> </w:t>
+      </w:r>
+      <w:r>
+        <w:rPr>
+          <w:i/>
+        </w:rPr>
+        <w:t>Tasks</w:t>
+      </w:r>
+      <w:r>
+        <w:t xml:space="preserve"> that may be carried out independently from each other, in an arbitrary order and at arbitrary time points, in a user-defined way.</w:t>
+      </w:r>
+    </w:p>
+    <w:p>
+      <w:pPr>
+        <w:pStyle w:val="ListParagraph"/>
+        <w:numPr>
+          <w:ilvl w:val="0"/>
+          <w:numId w:val="3"/>
+        </w:numPr>
+        <w:ind w:left="426"/>
+        <w:jc w:val="both"/>
+      </w:pPr>
+      <w:r>
+        <w:t xml:space="preserve">A Root Task such as acquiring a stack of images may contain an arbitrary number of Subtasks grouped hierarchically at arbitrary nesting levels that form a </w:t>
+      </w:r>
+      <w:r>
+        <w:rPr>
+          <w:i/>
+        </w:rPr>
+        <w:t>Task Tree</w:t>
+      </w:r>
+      <w:r>
+        <w:t xml:space="preserve"> structure. The Root Task is the topmost Task node within the Task Tree. </w:t>
+      </w:r>
+    </w:p>
+    <w:p>
+      <w:pPr>
+        <w:pStyle w:val="ListParagraph"/>
+        <w:numPr>
+          <w:ilvl w:val="0"/>
+          <w:numId w:val="3"/>
+        </w:numPr>
+        <w:ind w:left="426"/>
+        <w:jc w:val="both"/>
+      </w:pPr>
+      <w:r>
+        <w:t>Task Trees function independent of each other.</w:t>
+      </w:r>
+    </w:p>
+    <w:p>
+      <w:pPr>
+        <w:pStyle w:val="ListParagraph"/>
+        <w:numPr>
+          <w:ilvl w:val="0"/>
+          <w:numId w:val="3"/>
+        </w:numPr>
+        <w:ind w:left="426"/>
+        <w:jc w:val="both"/>
+      </w:pPr>
+      <w:r>
+        <w:t>Parent Task nodes can have multiple child Task nodes or Subtasks. A child Task node may have only one parent Task node.</w:t>
+      </w:r>
+    </w:p>
+    <w:p>
+      <w:pPr>
+        <w:pStyle w:val="ListParagraph"/>
+        <w:numPr>
+          <w:ilvl w:val="0"/>
+          <w:numId w:val="3"/>
+        </w:numPr>
+        <w:ind w:left="426"/>
+        <w:jc w:val="both"/>
+      </w:pPr>
+      <w:r>
+        <w:t>Adding a Child Task node to a Parent Task node makes the Child Task node share the same Root Task with the Parent node.</w:t>
+      </w:r>
+    </w:p>
+    <w:p>
+      <w:pPr>
+        <w:pStyle w:val="ListParagraph"/>
+        <w:numPr>
+          <w:ilvl w:val="0"/>
+          <w:numId w:val="3"/>
+        </w:numPr>
+        <w:ind w:left="426"/>
+        <w:jc w:val="both"/>
+      </w:pPr>
+      <w:r>
+        <w:t>Once started, a parent Task is complete when all child Tasks are complete.</w:t>
+      </w:r>
+    </w:p>
+    <w:p>
+      <w:pPr>
+        <w:pStyle w:val="ListParagraph"/>
+        <w:numPr>
+          <w:ilvl w:val="0"/>
+          <w:numId w:val="3"/>
+        </w:numPr>
+        <w:ind w:left="426"/>
+        <w:jc w:val="both"/>
+      </w:pPr>
+      <w:r>
+        <w:t>Tasks are carried out by</w:t>
+      </w:r>
+      <w:r>
+        <w:rPr>
+          <w:i/>
+        </w:rPr>
+        <w:t xml:space="preserve"> Task Controller</w:t>
+      </w:r>
+      <w:r>
+        <w:rPr>
+          <w:i/>
+        </w:rPr>
+        <w:t>s</w:t>
+      </w:r>
+      <w:r>
+        <w:t xml:space="preserve"> (TCs) which model the actions of a software or hardware module during the execution of the Root Task.</w:t>
+      </w:r>
+    </w:p>
+    <w:p>
+      <w:pPr>
+        <w:pStyle w:val="ListParagraph"/>
+        <w:numPr>
+          <w:ilvl w:val="0"/>
+          <w:numId w:val="3"/>
+        </w:numPr>
+        <w:ind w:left="426"/>
+        <w:jc w:val="both"/>
+      </w:pPr>
+      <w:r>
+        <w:t>TC names within a Task Tree are unique. TC names between Task Trees may be the same.</w:t>
+      </w:r>
+    </w:p>
+    <w:p>
+      <w:pPr>
+        <w:pStyle w:val="ListParagraph"/>
+        <w:numPr>
+          <w:ilvl w:val="0"/>
+          <w:numId w:val="3"/>
+        </w:numPr>
+        <w:ind w:left="426"/>
+        <w:jc w:val="both"/>
+      </w:pPr>
+      <w:r>
+        <w:t>Only one TC is allowed per module/device and the TC may participate in only one Task Tree at a time during the execution of the Root Task. This promotes the reuse of TCs within different Root Tasks and decreases their total number required to carry out the Study.</w:t>
+      </w:r>
+    </w:p>
+    <w:p>
+      <w:pPr>
+        <w:pStyle w:val="ListParagraph"/>
+        <w:numPr>
+          <w:ilvl w:val="0"/>
+          <w:numId w:val="3"/>
+        </w:numPr>
+        <w:ind w:left="426"/>
+        <w:jc w:val="both"/>
+      </w:pPr>
+      <w:r>
+        <w:t>The execution of a Task by a Task Controller is understood as an iteration of the Task.</w:t>
+      </w:r>
+    </w:p>
+    <w:p>
+      <w:pPr>
+        <w:pStyle w:val="ListParagraph"/>
+        <w:numPr>
+          <w:ilvl w:val="0"/>
+          <w:numId w:val="3"/>
+        </w:numPr>
+        <w:ind w:left="426"/>
+        <w:jc w:val="both"/>
+      </w:pPr>
+      <w:r>
+        <w:t>Depending on the number of iterations, there are 3 kinds of Task Controllers: 1) null iterations – Null Task Controller (NTC), 2) finite iterations – Finite Task Controller (FTC) and 3) continuous iterations – Continuous Task Controller (CTC).</w:t>
+      </w:r>
+    </w:p>
+    <w:p>
+      <w:pPr>
+        <w:pStyle w:val="ListParagraph"/>
+        <w:numPr>
+          <w:ilvl w:val="0"/>
+          <w:numId w:val="3"/>
+        </w:numPr>
+        <w:ind w:left="426"/>
+        <w:jc w:val="both"/>
+      </w:pPr>
+      <w:r>
+        <w:t xml:space="preserve">An NTC participates in the execution of the Task Tree but does not execute its iteration function. Instead it relays messages from its parent TC to its children TCs. </w:t>
+      </w:r>
+    </w:p>
+    <w:p>
+      <w:pPr>
+        <w:pStyle w:val="ListParagraph"/>
+        <w:numPr>
+          <w:ilvl w:val="0"/>
+          <w:numId w:val="3"/>
+        </w:numPr>
+        <w:ind w:left="426"/>
+        <w:jc w:val="both"/>
+      </w:pPr>
+      <w:r>
+        <w:t>A FTC once started executes its iterations a finite number of times after which the task completes or the iterations are manually stopped.</w:t>
+      </w:r>
+    </w:p>
+    <w:p>
+      <w:pPr>
+        <w:pStyle w:val="ListParagraph"/>
+        <w:numPr>
+          <w:ilvl w:val="0"/>
+          <w:numId w:val="3"/>
+        </w:numPr>
+        <w:ind w:left="426"/>
+        <w:jc w:val="both"/>
+      </w:pPr>
+      <w:r>
+        <w:t>A CTC has an arbitrary number of iterations. For a CTC to complete it must be stopped manually or a certain stopping condition must be met after an arbitrary number of iterations.</w:t>
+      </w:r>
+    </w:p>
+    <w:p>
+      <w:pPr>
+        <w:pStyle w:val="ListParagraph"/>
+        <w:numPr>
+          <w:ilvl w:val="0"/>
+          <w:numId w:val="3"/>
+        </w:numPr>
+        <w:ind w:left="426"/>
+        <w:jc w:val="both"/>
+      </w:pPr>
+      <w:r>
+        <w:t>The execution of a Task Tree can be started and stopped only from its Root Task Controller which relays these commands to its child TCs. The child TCs in turn relay commands further down to their child TCs, to the deepest nesting level of the Task Tree.</w:t>
+      </w:r>
+    </w:p>
+    <w:p>
+      <w:pPr>
+        <w:pStyle w:val="ListParagraph"/>
+        <w:numPr>
+          <w:ilvl w:val="0"/>
+          <w:numId w:val="3"/>
+        </w:numPr>
+        <w:ind w:left="426"/>
+        <w:jc w:val="both"/>
+      </w:pPr>
+      <w:r>
+        <w:t>The execution state of child TCs is relayed back to their parent TC and thus affects the execution state of their parent.</w:t>
+      </w:r>
+    </w:p>
+    <w:p>
+      <w:pPr>
+        <w:pStyle w:val="Heading3"/>
+        <w:jc w:val="both"/>
+      </w:pPr>
+      <w:r>
+        <w:t>Task Control Iterators</w:t>
+      </w:r>
+    </w:p>
+    <w:p>
+      <w:pPr>
+        <w:pStyle w:val="ListParagraph"/>
+        <w:numPr>
+          <w:ilvl w:val="0"/>
+          <w:numId w:val="3"/>
+        </w:numPr>
+        <w:ind w:left="426"/>
+        <w:jc w:val="both"/>
+      </w:pPr>
+      <w:r>
+        <w:t xml:space="preserve">Each TC, including the Root Task TC, may have several TC </w:t>
+      </w:r>
+      <w:r>
+        <w:rPr>
+          <w:i/>
+        </w:rPr>
+        <w:t>Iterators</w:t>
+      </w:r>
+      <w:r>
+        <w:t xml:space="preserve"> (TCIs) that form a TC </w:t>
+      </w:r>
+      <w:r>
+        <w:rPr>
+          <w:i/>
+        </w:rPr>
+        <w:t>Iterator Set</w:t>
+      </w:r>
+      <w:r>
+        <w:t xml:space="preserve"> (TCIS)</w:t>
+      </w:r>
+      <w:r>
+        <w:t xml:space="preserve"> of the form {TC</w:t>
+      </w:r>
+      <w:r>
+        <w:t>I</w:t>
+      </w:r>
+      <w:r>
+        <w:rPr>
+          <w:vertAlign w:val="subscript"/>
+        </w:rPr>
+        <w:t>1</w:t>
+      </w:r>
+      <w:r>
+        <w:t>,</w:t>
+      </w:r>
+      <w:r>
+        <w:t xml:space="preserve"> </w:t>
+      </w:r>
+      <w:r>
+        <w:t>TC</w:t>
+      </w:r>
+      <w:r>
+        <w:t>I</w:t>
+      </w:r>
+      <w:r>
+        <w:rPr>
+          <w:vertAlign w:val="subscript"/>
+        </w:rPr>
+        <w:t>2</w:t>
+      </w:r>
+      <w:r>
+        <w:t>,</w:t>
+      </w:r>
+      <w:r>
+        <w:rPr>
+          <w:vertAlign w:val="subscript"/>
+        </w:rPr>
+        <w:t xml:space="preserve"> </w:t>
+      </w:r>
+      <w:r>
+        <w:t>..,</w:t>
+      </w:r>
+      <w:r>
+        <w:t xml:space="preserve"> </w:t>
+      </w:r>
+      <w:r>
+        <w:t>TC</w:t>
+      </w:r>
+      <w:r>
+        <w:t>I</w:t>
+      </w:r>
+      <w:r>
+        <w:rPr>
+          <w:vertAlign w:val="subscript"/>
+        </w:rPr>
+        <w:t>N</w:t>
+      </w:r>
+      <w:r>
+        <w:t>}</w:t>
+      </w:r>
+      <w:r>
+        <w:t xml:space="preserve">. The elements in a TCIS are dimensions in an N-dimensional </w:t>
+      </w:r>
+      <w:r>
+        <w:t>iterator</w:t>
+      </w:r>
+      <w:r>
+        <w:t xml:space="preserve"> space and the convention taken here is that elements in this set starting from left to right increase the dimension</w:t>
+      </w:r>
+      <w:r>
+        <w:t>ality of this</w:t>
+      </w:r>
+      <w:r>
+        <w:t xml:space="preserve"> space.</w:t>
+      </w:r>
+    </w:p>
+    <w:p>
+      <w:pPr>
+        <w:pStyle w:val="ListParagraph"/>
+        <w:numPr>
+          <w:ilvl w:val="0"/>
+          <w:numId w:val="3"/>
+        </w:numPr>
+        <w:ind w:left="426"/>
+        <w:jc w:val="both"/>
+      </w:pPr>
+      <w:r>
+        <w:lastRenderedPageBreak/>
+        <w:t xml:space="preserve">A single TCI from a TCIS </w:t>
+      </w:r>
+      <w:r>
+        <w:t>may have</w:t>
+      </w:r>
+      <w:r>
+        <w:t xml:space="preserve"> a name and </w:t>
+      </w:r>
+      <w:r>
+        <w:t xml:space="preserve">keeps track of the total number of iterations, the current iteration index, </w:t>
+      </w:r>
+      <w:r>
+        <w:t xml:space="preserve">and a </w:t>
+      </w:r>
+      <w:r>
+        <w:t xml:space="preserve">TCI </w:t>
+      </w:r>
+      <w:r>
+        <w:t>parameter set</w:t>
+      </w:r>
+      <w:r>
+        <w:t xml:space="preserve"> (TCIPS).</w:t>
+      </w:r>
+      <w:r>
+        <w:t xml:space="preserve"> </w:t>
+      </w:r>
+      <w:r>
+        <w:t>This</w:t>
+      </w:r>
+      <w:r>
+        <w:t xml:space="preserve"> is summarized as </w:t>
+      </w:r>
+      <w:r>
+        <w:t xml:space="preserve">TCI = </w:t>
+      </w:r>
+      <w:r>
+        <w:t>(</w:t>
+      </w:r>
+      <w:r>
+        <w:t>"</w:t>
+      </w:r>
+      <w:proofErr w:type="spellStart"/>
+      <w:r>
+        <w:t>iterator</w:t>
+      </w:r>
+      <w:proofErr w:type="spellEnd"/>
+      <w:r>
+        <w:t xml:space="preserve"> name"= name</w:t>
+      </w:r>
+      <w:r>
+        <w:t xml:space="preserve"> (optional if there are more than one TCIPs)</w:t>
+      </w:r>
+      <w:r>
+        <w:t>, "</w:t>
+      </w:r>
+      <w:r>
+        <w:t>current iteration index/total number of iterations</w:t>
+      </w:r>
+      <w:r>
+        <w:t>"</w:t>
+      </w:r>
+      <w:r>
+        <w:t xml:space="preserve"> = </w:t>
+      </w:r>
+      <w:proofErr w:type="spellStart"/>
+      <w:r>
+        <w:t>i</w:t>
+      </w:r>
+      <w:proofErr w:type="spellEnd"/>
+      <w:r>
+        <w:t>/N,</w:t>
+      </w:r>
+      <w:r>
+        <w:t xml:space="preserve"> "parameter set" = </w:t>
+      </w:r>
+      <w:r>
+        <w:t>{</w:t>
+      </w:r>
+      <w:r>
+        <w:t>TCIP</w:t>
+      </w:r>
+      <w:r>
+        <w:rPr>
+          <w:vertAlign w:val="subscript"/>
+        </w:rPr>
+        <w:t>1</w:t>
+      </w:r>
+      <w:r>
+        <w:t>, TCIP</w:t>
+      </w:r>
+      <w:r>
+        <w:rPr>
+          <w:vertAlign w:val="subscript"/>
+        </w:rPr>
+        <w:t>2</w:t>
+      </w:r>
+      <w:r>
+        <w:t>, .., TCIP</w:t>
+      </w:r>
+      <w:r>
+        <w:rPr>
+          <w:vertAlign w:val="subscript"/>
+        </w:rPr>
+        <w:t>N</w:t>
+      </w:r>
+      <w:r>
+        <w:t>})</w:t>
+      </w:r>
+      <w:r>
+        <w:t>.</w:t>
+      </w:r>
+    </w:p>
+    <w:p>
+      <w:pPr>
+        <w:pStyle w:val="ListParagraph"/>
+        <w:numPr>
+          <w:ilvl w:val="0"/>
+          <w:numId w:val="3"/>
+        </w:numPr>
+        <w:ind w:left="426"/>
+        <w:jc w:val="both"/>
+      </w:pPr>
+      <w:r>
+        <w:t>TCI names from a TCIS are unique within the set.</w:t>
+      </w:r>
+    </w:p>
+    <w:p>
+      <w:pPr>
+        <w:pStyle w:val="ListParagraph"/>
+        <w:numPr>
+          <w:ilvl w:val="0"/>
+          <w:numId w:val="3"/>
+        </w:numPr>
+        <w:ind w:left="426"/>
+        <w:jc w:val="both"/>
+      </w:pPr>
+      <w:r>
+        <w:t>The total number of TC iterations is the product of the individual TCI total number of iterations.</w:t>
+      </w:r>
+    </w:p>
+    <w:p>
+      <w:pPr>
+        <w:pStyle w:val="ListParagraph"/>
+        <w:numPr>
+          <w:ilvl w:val="0"/>
+          <w:numId w:val="3"/>
+        </w:numPr>
+        <w:ind w:left="426"/>
+        <w:jc w:val="both"/>
+      </w:pPr>
+      <w:r>
+        <w:t xml:space="preserve">A </w:t>
+      </w:r>
+      <w:r>
+        <w:t>single TCIP from a TCIPS</w:t>
+      </w:r>
+      <w:r>
+        <w:t xml:space="preserve"> contains </w:t>
+      </w:r>
+      <w:r>
+        <w:t xml:space="preserve">the name of the </w:t>
+      </w:r>
+      <w:r>
+        <w:t>parameter that is iterated</w:t>
+      </w:r>
+      <w:r>
+        <w:t xml:space="preserve"> (such as frame number or z-stage position), the current “value” of the </w:t>
+      </w:r>
+      <w:r>
+        <w:t>parameter</w:t>
+      </w:r>
+      <w:r>
+        <w:t xml:space="preserve"> which is a pointer (numeric, string, images, etc.) and the unit of measure if any.</w:t>
+      </w:r>
+      <w:r>
+        <w:t xml:space="preserve"> This can be summarized as TCIP = ("name" = name, "data type" = </w:t>
+      </w:r>
+      <w:proofErr w:type="spellStart"/>
+      <w:r>
+        <w:t>dtype</w:t>
+      </w:r>
+      <w:proofErr w:type="spellEnd"/>
+      <w:r>
+        <w:t xml:space="preserve">, "value" = </w:t>
+      </w:r>
+      <w:proofErr w:type="spellStart"/>
+      <w:r>
+        <w:t>val</w:t>
+      </w:r>
+      <w:proofErr w:type="spellEnd"/>
+      <w:r>
+        <w:t>, "unit" = unit).</w:t>
+      </w:r>
+      <w:r>
+        <w:t xml:space="preserve"> </w:t>
+      </w:r>
+    </w:p>
+    <w:p>
+      <w:pPr>
+        <w:pStyle w:val="ListParagraph"/>
+        <w:numPr>
+          <w:ilvl w:val="0"/>
+          <w:numId w:val="3"/>
+        </w:numPr>
+        <w:ind w:left="426"/>
+        <w:jc w:val="both"/>
+      </w:pPr>
+      <w:r>
+        <w:t>The name of a TCI may be the same as the name of a TCIP.</w:t>
+      </w:r>
+    </w:p>
+    <w:p>
+      <w:pPr>
+        <w:pStyle w:val="ListParagraph"/>
+        <w:numPr>
+          <w:ilvl w:val="0"/>
+          <w:numId w:val="3"/>
+        </w:numPr>
+        <w:ind w:left="426"/>
+        <w:jc w:val="both"/>
+      </w:pPr>
+      <w:r>
+        <w:t xml:space="preserve">Just as there are 3 different types of TCs: NTCs, FTCs and CTCs, there are 3 different kinds of TCIS elements: 1) null number of iterations – null task controller iterator (NTCI), 2) finite number of iterations – finite task controller iterator (FTCI), 3) indefinite number of iterations – continuous task controller iterator (CTCI). </w:t>
+      </w:r>
+    </w:p>
+    <w:p>
+      <w:pPr>
+        <w:pStyle w:val="ListParagraph"/>
+        <w:numPr>
+          <w:ilvl w:val="0"/>
+          <w:numId w:val="3"/>
+        </w:numPr>
+        <w:ind w:left="426"/>
+        <w:jc w:val="both"/>
+      </w:pPr>
+      <w:r>
+        <w:t>A FTC finishes when all iteration indices from the TC</w:t>
+      </w:r>
+      <w:r>
+        <w:t>IS</w:t>
+      </w:r>
+      <w:r>
+        <w:t xml:space="preserve"> are equal to the total number of required iterations for each index. </w:t>
+      </w:r>
+    </w:p>
+    <w:p>
+      <w:pPr>
+        <w:pStyle w:val="Heading3"/>
+        <w:jc w:val="both"/>
+      </w:pPr>
+      <w:r>
+        <w:t>Virtual Channels</w:t>
+      </w:r>
+    </w:p>
+    <w:p>
+      <w:pPr>
+        <w:pStyle w:val="ListParagraph"/>
+        <w:numPr>
+          <w:ilvl w:val="0"/>
+          <w:numId w:val="3"/>
+        </w:numPr>
+        <w:ind w:left="426"/>
+        <w:jc w:val="both"/>
+      </w:pPr>
+      <w:r>
+        <w:t xml:space="preserve">Data exchange between the TCs occurs through </w:t>
+      </w:r>
+      <w:r>
+        <w:rPr>
+          <w:i/>
+        </w:rPr>
+        <w:t>Virtual Channels</w:t>
+      </w:r>
+      <w:r>
+        <w:t xml:space="preserve"> (VCs).</w:t>
+      </w:r>
+    </w:p>
+    <w:p>
+      <w:pPr>
+        <w:pStyle w:val="ListParagraph"/>
+        <w:numPr>
+          <w:ilvl w:val="0"/>
+          <w:numId w:val="3"/>
+        </w:numPr>
+        <w:ind w:left="426"/>
+        <w:jc w:val="both"/>
+      </w:pPr>
+      <w:r>
+        <w:t>VCs of a TC have unique names and each TC manages its own list of VCs.</w:t>
+      </w:r>
+    </w:p>
+    <w:p>
+      <w:pPr>
+        <w:pStyle w:val="ListParagraph"/>
+        <w:numPr>
+          <w:ilvl w:val="0"/>
+          <w:numId w:val="3"/>
+        </w:numPr>
+        <w:ind w:left="426"/>
+        <w:jc w:val="both"/>
+      </w:pPr>
+      <w:r>
+        <w:t xml:space="preserve">Depending on the data flow direction, there are two types of VCs: </w:t>
+      </w:r>
+      <w:r>
+        <w:rPr>
+          <w:i/>
+        </w:rPr>
+        <w:t>Sink</w:t>
+      </w:r>
+      <w:r>
+        <w:t xml:space="preserve"> VCs and </w:t>
+      </w:r>
+      <w:r>
+        <w:rPr>
+          <w:i/>
+        </w:rPr>
+        <w:t>Source</w:t>
+      </w:r>
+      <w:r>
+        <w:t xml:space="preserve"> VCs.</w:t>
+      </w:r>
+    </w:p>
+    <w:p>
+      <w:pPr>
+        <w:pStyle w:val="ListParagraph"/>
+        <w:numPr>
+          <w:ilvl w:val="0"/>
+          <w:numId w:val="3"/>
+        </w:numPr>
+        <w:ind w:left="426"/>
+        <w:jc w:val="both"/>
+      </w:pPr>
+      <w:r>
+        <w:t>Data exchange between TCs is done by connecting Sink and Source VCs.</w:t>
+      </w:r>
+    </w:p>
+    <w:p>
+      <w:pPr>
+        <w:pStyle w:val="ListParagraph"/>
+        <w:numPr>
+          <w:ilvl w:val="0"/>
+          <w:numId w:val="3"/>
+        </w:numPr>
+        <w:ind w:left="426"/>
+        <w:jc w:val="both"/>
+      </w:pPr>
+      <w:r>
+        <w:t>A Source VC can be connected to multiple Sinks, however, a Sink may have only one Source connected to it.</w:t>
+      </w:r>
+    </w:p>
+    <w:p>
+      <w:pPr>
+        <w:pStyle w:val="ListParagraph"/>
+        <w:numPr>
+          <w:ilvl w:val="0"/>
+          <w:numId w:val="3"/>
+        </w:numPr>
+        <w:ind w:left="426"/>
+        <w:jc w:val="both"/>
+      </w:pPr>
+      <w:r>
+        <w:t>Sink and Source VCs from the same Task Tree can be connected if their data types are compatible.</w:t>
+      </w:r>
+      <w:r>
+        <w:t xml:space="preserve"> VCs belonging to different Task Trees cannot be connected.</w:t>
+      </w:r>
+    </w:p>
+    <w:p>
+      <w:pPr>
+        <w:pStyle w:val="Heading2"/>
+      </w:pPr>
+      <w:r>
+        <w:t>Hierarchical data format (HDF5)</w:t>
+      </w:r>
+    </w:p>
+    <w:p>
+      <w:pPr>
+        <w:pStyle w:val="Heading3"/>
+      </w:pPr>
+      <w:r>
+        <w:t>Introduction</w:t>
+      </w:r>
+    </w:p>
+    <w:p>
+      <w:pPr>
+        <w:jc w:val="both"/>
+      </w:pPr>
+      <w:r>
+        <w:t>Since data is acquired and indexed in a hierarchical way by the TCIS, it is convenient to also save it in a similar manner. To this end, using the time-tested industry standard HDF5 file format is the most logical approach</w:t>
+      </w:r>
+      <w:r>
+        <w:t>:</w:t>
+      </w:r>
+    </w:p>
+    <w:p>
+      <w:pPr>
+        <w:jc w:val="both"/>
+        <w:rPr>
+          <w:color w:val="0070C0"/>
+        </w:rPr>
+      </w:pPr>
+      <w:r>
+        <w:rPr>
+          <w:color w:val="0070C0"/>
+        </w:rPr>
+        <w:t>http://www.hdfgroup.org</w:t>
+      </w:r>
+      <w:r>
+        <w:rPr>
+          <w:color w:val="0070C0"/>
+        </w:rPr>
+        <w:t xml:space="preserve"> </w:t>
+      </w:r>
+    </w:p>
+    <w:p>
+      <w:pPr>
+        <w:jc w:val="both"/>
+        <w:rPr>
+          <w:color w:val="0070C0"/>
+        </w:rPr>
+      </w:pPr>
+      <w:r>
+        <w:rPr>
+          <w:color w:val="0070C0"/>
+        </w:rPr>
+        <w:t>http://www.hdfgroup.org/HDF5/doc/UG/index.html</w:t>
+      </w:r>
+    </w:p>
+    <w:p>
+      <w:pPr>
+        <w:jc w:val="both"/>
+      </w:pPr>
+      <w:r>
+        <w:t>"</w:t>
+      </w:r>
+      <w:r>
+        <w:rPr>
+          <w:i/>
+        </w:rPr>
+        <w:t>HDF5 is an open-source technology suite for managing diverse, complex, high-volume data in heterogeneous computing and storage environments. HDF5 includes: (1) a versatile self-describing data model that can represent very complex data objects and relationships, and a wide variety of metadata; (2) a completely portable binary file format with no limit on the number or size of data objects; (3) a software library with time and space optimization features for reading and writing HDF5 data; and (4) tools for managing, manipulating, viewing, and analyzing data in HDF5 files.</w:t>
+      </w:r>
+      <w:r>
+        <w:t>"</w:t>
+      </w:r>
+    </w:p>
+    <w:p>
+      <w:pPr>
+        <w:jc w:val="both"/>
+        <w:rPr>
+          <w:i/>
+        </w:rPr>
+      </w:pPr>
+      <w:r>
+        <w:lastRenderedPageBreak/>
+        <w:t>"</w:t>
+      </w:r>
+      <w:r>
+        <w:t xml:space="preserve"> </w:t>
+      </w:r>
+      <w:r>
+        <w:rPr>
+          <w:i/>
+        </w:rPr>
+        <w:t>An HDF5 file is a data container, similar to a file system. Within it, user communities or software applications define their organization of data objects. The basic HDF5 data model is simple, yet extremely versatile in terms of the scope of data that it can store. It contains two primary objects: groups, which provide the organizing structures, and datasets, which are the basic storage structures. HDF5 groups and datasets may also have attributes attached, a third type of data object consisting of small textual or numeric metadata defined by user applications.</w:t>
+      </w:r>
+    </w:p>
+    <w:p>
+      <w:pPr>
+        <w:jc w:val="both"/>
+        <w:rPr>
+          <w:i/>
+        </w:rPr>
+      </w:pPr>
+      <w:r>
+        <w:rPr>
+          <w:i/>
+        </w:rPr>
+        <w:t>An HDF5 dataset is a uniform multidimensional array of elements. The elements might be common data types (for example, integers, floating-point numbers, text strings), n-dimensional memory chunks, or user-defined compound data structures consisting of floating-point vectors or an arbitrary bit-length encoding (for example, 97-bit floating-point number). An HDF5 group is similar to a directory, or folder, in a computer file system. An HDF5 group contains links to groups or datasets, together with supporting metadata. The organization of an HDF5 file is a directed graph structure in which groups and datasets are nodes, and links are edges. Although the term HDF implies a hierarchical structuring, its topology allows for other arrangements such as meshes or rings.</w:t>
+      </w:r>
+    </w:p>
+    <w:p>
+      <w:pPr>
+        <w:jc w:val="both"/>
+        <w:rPr>
+          <w:i/>
+        </w:rPr>
+      </w:pPr>
+      <w:r>
+        <w:rPr>
+          <w:i/>
+        </w:rPr>
+        <w:t>HDF5 is a completely portable file format with no limit on the number or size of data objects in the collection. During I/O operations, HDF5 automatically takes care of data-type differences, such as byte ordering and data-type size. Its software library runs on Linux, Windows, Mac, and most other operating systems and architectures, from laptops to massively parallel systems. HDF5 implements a high-level API with C, C++, Fortran 90, Python, and Java interfaces. It includes many tools for manipulating and viewing HDF5 data, and a wide variety of third-party applications and tools are available.</w:t>
+      </w:r>
+    </w:p>
+    <w:p>
+      <w:pPr>
+        <w:jc w:val="both"/>
+      </w:pPr>
+      <w:r>
+        <w:rPr>
+          <w:i/>
+        </w:rPr>
+        <w:t xml:space="preserve">The design of the HDF5 software provides a rich set of integrated performance features that allow for access-time and storage-space optimizations. For example, it supports efficient extraction of subsets of data, </w:t>
+      </w:r>
+      <w:proofErr w:type="spellStart"/>
+      <w:r>
+        <w:rPr>
+          <w:i/>
+        </w:rPr>
+        <w:t>multiscale</w:t>
+      </w:r>
+      <w:proofErr w:type="spellEnd"/>
+      <w:r>
+        <w:rPr>
+          <w:i/>
+        </w:rPr>
+        <w:t xml:space="preserve"> representation of images, generic dimensionality of datasets, parallel I/O, tiling (2D), bricking (3D), chunking (</w:t>
+      </w:r>
+      <w:proofErr w:type="spellStart"/>
+      <w:r>
+        <w:rPr>
+          <w:i/>
+        </w:rPr>
+        <w:t>nD</w:t>
+      </w:r>
+      <w:proofErr w:type="spellEnd"/>
+      <w:r>
+        <w:rPr>
+          <w:i/>
+        </w:rPr>
+        <w:t>), regional compression, and the flexible management of user metadata that is interoperable with XML. HDF5 transparently manages byte ordering in its detection of hardware. Its software extensibility allows users to insert custom software "filters" between secondary storage and memory; such filters allow for encryption, compression, or image processing. The HDF5 data model, file format, API, library, and tools are open source and distributed without charge.</w:t>
+      </w:r>
+      <w:r>
+        <w:t>"</w:t>
+      </w:r>
+    </w:p>
+    <w:p>
+      <w:pPr>
+        <w:pStyle w:val="Heading3"/>
+      </w:pPr>
+      <w:r>
+        <w:t>HDAQ mapping to HDF5</w:t>
+      </w:r>
+      <w:r>
+        <w:t xml:space="preserve"> data storage model</w:t>
+      </w:r>
+    </w:p>
+    <w:p/>
+    <w:p>
+      <w:pPr>
+        <w:pStyle w:val="Heading2"/>
+      </w:pPr>
+      <w:r>
         <w:t>Case studies</w:t>
       </w:r>
     </w:p>
     <w:p>
       <w:pPr>
-        <w:pStyle w:val="Heading2"/>
-        <w:numPr>
-          <w:ilvl w:val="0"/>
-          <w:numId w:val="1"/>
-        </w:numPr>
-        <w:ind w:left="357" w:hanging="357"/>
-        <w:jc w:val="both"/>
+        <w:pStyle w:val="Heading3"/>
       </w:pPr>
       <w:r>
         <w:t>Imaging: Finite frame scan movie</w:t>
@@ -26,13 +996,7 @@
     </w:p>
     <w:p>
       <w:pPr>
-        <w:pStyle w:val="Heading2"/>
-        <w:numPr>
-          <w:ilvl w:val="0"/>
-          <w:numId w:val="1"/>
-        </w:numPr>
-        <w:ind w:left="357" w:hanging="357"/>
-        <w:jc w:val="both"/>
+        <w:pStyle w:val="Heading3"/>
       </w:pPr>
       <w:r>
         <w:t>Imaging: Continuous frame scan movie</w:t>
@@ -48,25 +1012,16 @@
     </w:p>
     <w:p>
       <w:pPr>
-        <w:pStyle w:val="Heading2"/>
-        <w:numPr>
-          <w:ilvl w:val="0"/>
-          <w:numId w:val="1"/>
-        </w:numPr>
-        <w:jc w:val="both"/>
-      </w:pPr>
-      <w:r>
+        <w:pStyle w:val="Heading3"/>
+      </w:pPr>
+      <w:r>
+        <w:lastRenderedPageBreak/>
         <w:t>Imaging: Z-stack acquisition</w:t>
       </w:r>
     </w:p>
     <w:p>
       <w:pPr>
-        <w:pStyle w:val="Heading2"/>
-        <w:numPr>
-          <w:ilvl w:val="0"/>
-          <w:numId w:val="1"/>
-        </w:numPr>
-        <w:jc w:val="both"/>
+        <w:pStyle w:val="Heading3"/>
       </w:pPr>
       <w:r>
         <w:t>Imaging: Mosaic z-stack acquisition</w:t>
@@ -74,12 +1029,7 @@
     </w:p>
     <w:p>
       <w:pPr>
-        <w:pStyle w:val="Heading2"/>
-        <w:numPr>
-          <w:ilvl w:val="0"/>
-          <w:numId w:val="1"/>
-        </w:numPr>
-        <w:jc w:val="both"/>
+        <w:pStyle w:val="Heading3"/>
       </w:pPr>
       <w:r>
         <w:t xml:space="preserve">Imaging: </w:t>
@@ -90,12 +1040,7 @@
     </w:p>
     <w:p>
       <w:pPr>
-        <w:pStyle w:val="Heading2"/>
-        <w:numPr>
-          <w:ilvl w:val="0"/>
-          <w:numId w:val="1"/>
-        </w:numPr>
-        <w:jc w:val="both"/>
+        <w:pStyle w:val="Heading3"/>
       </w:pPr>
       <w:r>
         <w:t>Ephys: Cont</w:t>
@@ -106,12 +1051,7 @@
     </w:p>
     <w:p>
       <w:pPr>
-        <w:pStyle w:val="Heading2"/>
-        <w:numPr>
-          <w:ilvl w:val="0"/>
-          <w:numId w:val="1"/>
-        </w:numPr>
-        <w:jc w:val="both"/>
+        <w:pStyle w:val="Heading3"/>
       </w:pPr>
       <w:r>
         <w:t>Ephys: Finite measurement</w:t>
@@ -119,12 +1059,7 @@
     </w:p>
     <w:p>
       <w:pPr>
-        <w:pStyle w:val="Heading2"/>
-        <w:numPr>
-          <w:ilvl w:val="0"/>
-          <w:numId w:val="1"/>
-        </w:numPr>
-        <w:jc w:val="both"/>
+        <w:pStyle w:val="Heading3"/>
       </w:pPr>
       <w:r>
         <w:t>Ephys: Stimulation and measurement</w:t>
@@ -132,11 +1067,7 @@
     </w:p>
     <w:p>
       <w:pPr>
-        <w:pStyle w:val="Heading2"/>
-        <w:numPr>
-          <w:ilvl w:val="0"/>
-          <w:numId w:val="1"/>
-        </w:numPr>
+        <w:pStyle w:val="Heading3"/>
       </w:pPr>
       <w:r>
         <w:t>Imaging &amp; Ephys: In parallel and decoupled measurement of Ephys and continuous frame scan movie</w:t>
@@ -144,12 +1075,7 @@
     </w:p>
     <w:p>
       <w:pPr>
-        <w:pStyle w:val="Heading2"/>
-        <w:numPr>
-          <w:ilvl w:val="0"/>
-          <w:numId w:val="1"/>
-        </w:numPr>
-        <w:jc w:val="both"/>
+        <w:pStyle w:val="Heading3"/>
       </w:pPr>
       <w:r>
         <w:t xml:space="preserve">Imaging &amp; Ephys: </w:t>
@@ -166,12 +1092,7 @@
     </w:p>
     <w:p>
       <w:pPr>
-        <w:pStyle w:val="Heading2"/>
-        <w:numPr>
-          <w:ilvl w:val="0"/>
-          <w:numId w:val="1"/>
-        </w:numPr>
-        <w:jc w:val="both"/>
+        <w:pStyle w:val="Heading3"/>
       </w:pPr>
       <w:r>
         <w:t xml:space="preserve">Imaging &amp; Ephys: </w:t>
@@ -186,35 +1107,20 @@
         <w:t>Ephys</w:t>
       </w:r>
     </w:p>
-    <w:p/>
-    <w:p>
-      <w:pPr>
-        <w:pStyle w:val="Heading2"/>
-        <w:numPr>
-          <w:ilvl w:val="0"/>
-          <w:numId w:val="1"/>
-        </w:numPr>
-        <w:jc w:val="both"/>
-      </w:pPr>
-      <w:r>
-        <w:t xml:space="preserve">Imaging &amp; Ephys: Two-photon glutamate uncaging and simultaneous point recording of fluorescence and </w:t>
-      </w:r>
+    <w:p>
+      <w:pPr>
+        <w:pStyle w:val="Heading3"/>
+      </w:pPr>
+      <w:r>
+        <w:t xml:space="preserve">Imaging &amp; </w:t>
+      </w:r>
+      <w:proofErr w:type="spellStart"/>
       <w:r>
         <w:t>Ephys</w:t>
       </w:r>
-    </w:p>
-    <w:p/>
-    <w:p>
-      <w:pPr>
-        <w:pStyle w:val="Heading2"/>
-        <w:numPr>
-          <w:ilvl w:val="0"/>
-          <w:numId w:val="1"/>
-        </w:numPr>
-        <w:jc w:val="both"/>
-      </w:pPr>
-      <w:r>
-        <w:t xml:space="preserve">Imaging &amp; Ephys: Two-photon uncaging, light induced dendritic inhibition and recording of </w:t>
+      <w:proofErr w:type="spellEnd"/>
+      <w:r>
+        <w:t xml:space="preserve">: Two-photon glutamate uncaging and simultaneous point recording of fluorescence and </w:t>
       </w:r>
       <w:r>
         <w:t>Ephys</w:t>
@@ -222,12 +1128,26 @@
     </w:p>
     <w:p>
       <w:pPr>
-        <w:pStyle w:val="Heading2"/>
-        <w:numPr>
-          <w:ilvl w:val="0"/>
-          <w:numId w:val="1"/>
-        </w:numPr>
-        <w:jc w:val="both"/>
+        <w:pStyle w:val="Heading3"/>
+      </w:pPr>
+      <w:r>
+        <w:t xml:space="preserve">Imaging &amp; </w:t>
+      </w:r>
+      <w:proofErr w:type="spellStart"/>
+      <w:r>
+        <w:t>Ephys</w:t>
+      </w:r>
+      <w:proofErr w:type="spellEnd"/>
+      <w:r>
+        <w:t xml:space="preserve">: Two-photon uncaging, light induced dendritic inhibition and recording of </w:t>
+      </w:r>
+      <w:r>
+        <w:t>Ephys</w:t>
+      </w:r>
+    </w:p>
+    <w:p>
+      <w:pPr>
+        <w:pStyle w:val="Heading3"/>
       </w:pPr>
     </w:p>
     <w:sectPr>
@@ -329,6 +1249,119 @@
     </w:lvl>
   </w:abstractNum>
   <w:abstractNum w:abstractNumId="1">
+    <w:nsid w:val="70FF3C69"/>
+    <w:multiLevelType w:val="hybridMultilevel"/>
+    <w:tmpl w:val="9FC4B326"/>
+    <w:lvl w:ilvl="0" w:tplc="0409000F">
+      <w:start w:val="1"/>
+      <w:numFmt w:val="decimal"/>
+      <w:lvlText w:val="%1."/>
+      <w:lvlJc w:val="left"/>
+      <w:pPr>
+        <w:ind w:left="786" w:hanging="360"/>
+      </w:pPr>
+      <w:rPr>
+        <w:rFonts w:hint="default"/>
+      </w:rPr>
+    </w:lvl>
+    <w:lvl w:ilvl="1" w:tplc="04090003" w:tentative="1">
+      <w:start w:val="1"/>
+      <w:numFmt w:val="bullet"/>
+      <w:lvlText w:val="o"/>
+      <w:lvlJc w:val="left"/>
+      <w:pPr>
+        <w:ind w:left="1440" w:hanging="360"/>
+      </w:pPr>
+      <w:rPr>
+        <w:rFonts w:ascii="Courier New" w:hAnsi="Courier New" w:cs="Courier New" w:hint="default"/>
+      </w:rPr>
+    </w:lvl>
+    <w:lvl w:ilvl="2" w:tplc="04090005" w:tentative="1">
+      <w:start w:val="1"/>
+      <w:numFmt w:val="bullet"/>
+      <w:lvlText w:val=""/>
+      <w:lvlJc w:val="left"/>
+      <w:pPr>
+        <w:ind w:left="2160" w:hanging="360"/>
+      </w:pPr>
+      <w:rPr>
+        <w:rFonts w:ascii="Wingdings" w:hAnsi="Wingdings" w:hint="default"/>
+      </w:rPr>
+    </w:lvl>
+    <w:lvl w:ilvl="3" w:tplc="04090001" w:tentative="1">
+      <w:start w:val="1"/>
+      <w:numFmt w:val="bullet"/>
+      <w:lvlText w:val=""/>
+      <w:lvlJc w:val="left"/>
+      <w:pPr>
+        <w:ind w:left="2880" w:hanging="360"/>
+      </w:pPr>
+      <w:rPr>
+        <w:rFonts w:ascii="Symbol" w:hAnsi="Symbol" w:hint="default"/>
+      </w:rPr>
+    </w:lvl>
+    <w:lvl w:ilvl="4" w:tplc="04090003" w:tentative="1">
+      <w:start w:val="1"/>
+      <w:numFmt w:val="bullet"/>
+      <w:lvlText w:val="o"/>
+      <w:lvlJc w:val="left"/>
+      <w:pPr>
+        <w:ind w:left="3600" w:hanging="360"/>
+      </w:pPr>
+      <w:rPr>
+        <w:rFonts w:ascii="Courier New" w:hAnsi="Courier New" w:cs="Courier New" w:hint="default"/>
+      </w:rPr>
+    </w:lvl>
+    <w:lvl w:ilvl="5" w:tplc="04090005" w:tentative="1">
+      <w:start w:val="1"/>
+      <w:numFmt w:val="bullet"/>
+      <w:lvlText w:val=""/>
+      <w:lvlJc w:val="left"/>
+      <w:pPr>
+        <w:ind w:left="4320" w:hanging="360"/>
+      </w:pPr>
+      <w:rPr>
+        <w:rFonts w:ascii="Wingdings" w:hAnsi="Wingdings" w:hint="default"/>
+      </w:rPr>
+    </w:lvl>
+    <w:lvl w:ilvl="6" w:tplc="04090001" w:tentative="1">
+      <w:start w:val="1"/>
+      <w:numFmt w:val="bullet"/>
+      <w:lvlText w:val=""/>
+      <w:lvlJc w:val="left"/>
+      <w:pPr>
+        <w:ind w:left="5040" w:hanging="360"/>
+      </w:pPr>
+      <w:rPr>
+        <w:rFonts w:ascii="Symbol" w:hAnsi="Symbol" w:hint="default"/>
+      </w:rPr>
+    </w:lvl>
+    <w:lvl w:ilvl="7" w:tplc="04090003" w:tentative="1">
+      <w:start w:val="1"/>
+      <w:numFmt w:val="bullet"/>
+      <w:lvlText w:val="o"/>
+      <w:lvlJc w:val="left"/>
+      <w:pPr>
+        <w:ind w:left="5760" w:hanging="360"/>
+      </w:pPr>
+      <w:rPr>
+        <w:rFonts w:ascii="Courier New" w:hAnsi="Courier New" w:cs="Courier New" w:hint="default"/>
+      </w:rPr>
+    </w:lvl>
+    <w:lvl w:ilvl="8" w:tplc="04090005" w:tentative="1">
+      <w:start w:val="1"/>
+      <w:numFmt w:val="bullet"/>
+      <w:lvlText w:val=""/>
+      <w:lvlJc w:val="left"/>
+      <w:pPr>
+        <w:ind w:left="6480" w:hanging="360"/>
+      </w:pPr>
+      <w:rPr>
+        <w:rFonts w:ascii="Wingdings" w:hAnsi="Wingdings" w:hint="default"/>
+      </w:rPr>
+    </w:lvl>
+  </w:abstractNum>
+  <w:abstractNum w:abstractNumId="2">
     <w:nsid w:val="7C482519"/>
     <w:multiLevelType w:val="hybridMultilevel"/>
     <w:tmpl w:val="C6261936"/>
@@ -415,10 +1448,13 @@
     </w:lvl>
   </w:abstractNum>
   <w:num w:numId="1">
-    <w:abstractNumId w:val="1"/>
+    <w:abstractNumId w:val="2"/>
   </w:num>
   <w:num w:numId="2">
     <w:abstractNumId w:val="0"/>
+  </w:num>
+  <w:num w:numId="3">
+    <w:abstractNumId w:val="1"/>
   </w:num>
 </w:numbering>
 </file>
@@ -634,6 +1670,28 @@
       <w:szCs w:val="26"/>
     </w:rPr>
   </w:style>
+  <w:style w:type="paragraph" w:styleId="Heading3">
+    <w:name w:val="heading 3"/>
+    <w:basedOn w:val="Normal"/>
+    <w:next w:val="Normal"/>
+    <w:link w:val="Heading3Char"/>
+    <w:uiPriority w:val="9"/>
+    <w:unhideWhenUsed/>
+    <w:qFormat/>
+    <w:rsid w:val="00C90B92"/>
+    <w:pPr>
+      <w:keepNext/>
+      <w:keepLines/>
+      <w:spacing w:before="200" w:after="0"/>
+      <w:outlineLvl w:val="2"/>
+    </w:pPr>
+    <w:rPr>
+      <w:rFonts w:asciiTheme="majorHAnsi" w:eastAsiaTheme="majorEastAsia" w:hAnsiTheme="majorHAnsi" w:cstheme="majorBidi"/>
+      <w:b/>
+      <w:bCs/>
+      <w:color w:val="4F81BD" w:themeColor="accent1"/>
+    </w:rPr>
+  </w:style>
   <w:style w:type="character" w:default="1" w:styleId="DefaultParagraphFont">
     <w:name w:val="Default Paragraph Font"/>
     <w:uiPriority w:val="1"/>
@@ -735,6 +1793,20 @@
       <w:ind w:left="720"/>
       <w:contextualSpacing/>
     </w:pPr>
+  </w:style>
+  <w:style w:type="character" w:customStyle="1" w:styleId="Heading3Char">
+    <w:name w:val="Heading 3 Char"/>
+    <w:basedOn w:val="DefaultParagraphFont"/>
+    <w:link w:val="Heading3"/>
+    <w:uiPriority w:val="9"/>
+    <w:rsid w:val="00C90B92"/>
+    <w:rPr>
+      <w:rFonts w:asciiTheme="majorHAnsi" w:eastAsiaTheme="majorEastAsia" w:hAnsiTheme="majorHAnsi" w:cstheme="majorBidi"/>
+      <w:b/>
+      <w:bCs/>
+      <w:color w:val="4F81BD" w:themeColor="accent1"/>
+      <w:lang w:val="en-US"/>
+    </w:rPr>
   </w:style>
 </w:styles>
 </file>
@@ -1020,4 +2092,16 @@
   <a:objectDefaults/>
   <a:extraClrSchemeLst/>
 </a:theme>
+</file>
+
+<file path=customXml/item1.xml><?xml version="1.0" encoding="utf-8"?>
+<b:Sources xmlns:b="http://schemas.openxmlformats.org/officeDocument/2006/bibliography" xmlns="http://schemas.openxmlformats.org/officeDocument/2006/bibliography" SelectedStyle="\APA.XSL" StyleName="APA Fifth Edition"/>
+</file>
+
+<file path=customXml/itemProps1.xml><?xml version="1.0" encoding="utf-8"?>
+<ds:datastoreItem xmlns:ds="http://schemas.openxmlformats.org/officeDocument/2006/customXml" ds:itemID="{34A5E2AC-0BFA-497A-9A4D-937853AFC793}">
+  <ds:schemaRefs>
+    <ds:schemaRef ds:uri="http://schemas.openxmlformats.org/officeDocument/2006/bibliography"/>
+  </ds:schemaRefs>
+</ds:datastoreItem>
 </file>
</xml_diff>

<commit_message>
updated HW trigger and data echange dependencies
</commit_message>
<xml_diff>
--- a/Documentation/DAQLab.docx
+++ b/Documentation/DAQLab.docx
@@ -799,9 +799,196 @@
     </w:p>
     <w:p>
       <w:pPr>
+        <w:pStyle w:val="Heading3"/>
+        <w:jc w:val="both"/>
+      </w:pPr>
+      <w:r>
+        <w:t xml:space="preserve">Data </w:t>
+      </w:r>
+      <w:r>
+        <w:t>E</w:t>
+      </w:r>
+      <w:r>
+        <w:t xml:space="preserve">xchange and </w:t>
+      </w:r>
+      <w:r>
+        <w:t>I</w:t>
+      </w:r>
+      <w:r>
+        <w:t>ndexing</w:t>
+      </w:r>
+    </w:p>
+    <w:p>
+      <w:pPr>
+        <w:pStyle w:val="ListParagraph"/>
+        <w:numPr>
+          <w:ilvl w:val="0"/>
+          <w:numId w:val="3"/>
+        </w:numPr>
+        <w:ind w:left="426"/>
+      </w:pPr>
+      <w:r>
+        <w:t xml:space="preserve">A Sink and Source VC exchange data through </w:t>
+      </w:r>
+      <w:r>
+        <w:rPr>
+          <w:i/>
+        </w:rPr>
+        <w:t>Data Packets</w:t>
+      </w:r>
+      <w:r>
+        <w:rPr>
+          <w:i/>
+        </w:rPr>
+        <w:t xml:space="preserve"> </w:t>
+      </w:r>
+      <w:r>
+        <w:t>(DPs).</w:t>
+      </w:r>
+    </w:p>
+    <w:p>
+      <w:pPr>
+        <w:pStyle w:val="ListParagraph"/>
+        <w:numPr>
+          <w:ilvl w:val="0"/>
+          <w:numId w:val="3"/>
+        </w:numPr>
+        <w:ind w:left="426"/>
+      </w:pPr>
+      <w:r>
+        <w:t>Data contained in a DP can be used by multiple Sink VCs and the DP is disposed if there are no more sinks using it. This eliminates the need to make several copies of the data.</w:t>
+      </w:r>
+    </w:p>
+    <w:p>
+      <w:pPr>
+        <w:pStyle w:val="Heading3"/>
+        <w:jc w:val="both"/>
+      </w:pPr>
+      <w:r>
+        <w:t>Hardware Triggers and Data Exchange Dependencies</w:t>
+      </w:r>
+    </w:p>
+    <w:p>
+      <w:pPr>
+        <w:pStyle w:val="ListParagraph"/>
+        <w:numPr>
+          <w:ilvl w:val="0"/>
+          <w:numId w:val="3"/>
+        </w:numPr>
+        <w:ind w:left="426"/>
+      </w:pPr>
+      <w:r>
+        <w:t xml:space="preserve">A </w:t>
+      </w:r>
+      <w:r>
+        <w:rPr>
+          <w:i/>
+        </w:rPr>
+        <w:t>Hardware Trigger</w:t>
+      </w:r>
+      <w:r>
+        <w:t xml:space="preserve"> (HWT) is one or more TTL type pulses that are used to time precisely the</w:t>
+      </w:r>
+      <w:r>
+        <w:t xml:space="preserve"> start of</w:t>
+      </w:r>
+      <w:r>
+        <w:t xml:space="preserve"> </w:t>
+      </w:r>
+      <w:r>
+        <w:t>a hardware module TC iteration</w:t>
+      </w:r>
+      <w:r>
+        <w:t>.</w:t>
+      </w:r>
+      <w:r>
+        <w:t xml:space="preserve"> </w:t>
+      </w:r>
+    </w:p>
+    <w:p>
+      <w:pPr>
+        <w:pStyle w:val="ListParagraph"/>
+        <w:numPr>
+          <w:ilvl w:val="0"/>
+          <w:numId w:val="3"/>
+        </w:numPr>
+        <w:ind w:left="426"/>
+      </w:pPr>
+      <w:r>
+        <w:t>A HWT may be generated or required only for the first iteration or for each iteration of a TC.</w:t>
+      </w:r>
+    </w:p>
+    <w:p>
+      <w:pPr>
+        <w:pStyle w:val="ListParagraph"/>
+        <w:numPr>
+          <w:ilvl w:val="0"/>
+          <w:numId w:val="3"/>
+        </w:numPr>
+        <w:ind w:left="426"/>
+      </w:pPr>
+      <w:r>
+        <w:t>A TC that generates a HWT is HWT Master whereas a TC that must receive a HWT is a HWT Slave. HWT Masters can be connected only to HWT Slaves.</w:t>
+      </w:r>
+    </w:p>
+    <w:p>
+      <w:pPr>
+        <w:pStyle w:val="ListParagraph"/>
+        <w:numPr>
+          <w:ilvl w:val="0"/>
+          <w:numId w:val="3"/>
+        </w:numPr>
+        <w:ind w:left="426"/>
+      </w:pPr>
+      <w:r>
+        <w:t>Several HWT Slaves may be connected to the same HWT Master.</w:t>
+      </w:r>
+    </w:p>
+    <w:p>
+      <w:pPr>
+        <w:pStyle w:val="ListParagraph"/>
+        <w:numPr>
+          <w:ilvl w:val="0"/>
+          <w:numId w:val="3"/>
+        </w:numPr>
+        <w:ind w:left="426"/>
+      </w:pPr>
+      <w:r>
+        <w:t>A HWT Master generates a HWT only when all its HWT Slaves are in an Armed State.</w:t>
+      </w:r>
+    </w:p>
+    <w:p>
+      <w:pPr>
+        <w:pStyle w:val="ListParagraph"/>
+        <w:numPr>
+          <w:ilvl w:val="0"/>
+          <w:numId w:val="3"/>
+        </w:numPr>
+        <w:ind w:left="426"/>
+      </w:pPr>
+      <w:r>
+        <w:t>A TC iteration that generates or requires a HWT is complete once the HWT is received or generated.</w:t>
+      </w:r>
+    </w:p>
+    <w:p>
+      <w:pPr>
+        <w:pStyle w:val="ListParagraph"/>
+        <w:ind w:left="426"/>
+      </w:pPr>
+    </w:p>
+    <w:p>
+      <w:pPr>
+        <w:pStyle w:val="ListParagraph"/>
+        <w:ind w:left="426"/>
+        <w:jc w:val="both"/>
+      </w:pPr>
+    </w:p>
+    <w:p>
+      <w:pPr>
         <w:pStyle w:val="Heading2"/>
       </w:pPr>
       <w:r>
+        <w:lastRenderedPageBreak/>
         <w:t>Hierarchical data format (HDF5)</w:t>
       </w:r>
     </w:p>
@@ -883,87 +1070,292 @@
         </w:rPr>
       </w:pPr>
       <w:r>
+        <w:t>"</w:t>
+      </w:r>
+      <w:r>
+        <w:t xml:space="preserve"> </w:t>
+      </w:r>
+      <w:r>
+        <w:rPr>
+          <w:i/>
+        </w:rPr>
+        <w:t>An HDF5 file is a data container, similar to a file system. Within it, user communities or software applications define their organization of data objects. The basic HDF5 data model is simple, yet extremely versatile in terms of the scope of data that it can store. It contains two primary objects: groups, which provide the organizing structures, and datasets, which are the basic storage structures. HDF5 groups and datasets may also have attributes attached, a third type of data object consisting of small textual or numeric metadata defined by user applications.</w:t>
+      </w:r>
+    </w:p>
+    <w:p>
+      <w:pPr>
+        <w:jc w:val="both"/>
+        <w:rPr>
+          <w:i/>
+        </w:rPr>
+      </w:pPr>
+      <w:r>
+        <w:rPr>
+          <w:i/>
+        </w:rPr>
+        <w:t>An HDF5 dataset is a uniform multidimensional array of elements. The elements might be common data types (for example, integers, floating-point numbers, text strings), n-dimensional memory chunks, or user-defined compound data structures consisting of floating-point vectors or an arbitrary bit-length encoding (for example, 97-bit floating-point number). An HDF5 group is similar to a directory, or folder, in a computer file system. An HDF5 group contains links to groups or datasets, together with supporting metadata. The organization of an HDF5 file is a directed graph structure in which groups and datasets are nodes, and links are edges. Although the term HDF implies a hierarchical structuring, its topology allows for other arrangements such as meshes or rings.</w:t>
+      </w:r>
+    </w:p>
+    <w:p>
+      <w:pPr>
+        <w:jc w:val="both"/>
+        <w:rPr>
+          <w:i/>
+        </w:rPr>
+      </w:pPr>
+      <w:r>
+        <w:rPr>
+          <w:i/>
+        </w:rPr>
+        <w:t>HDF5 is a completely portable file format with no limit on the number or size of data objects in the collection. During I/O operations, HDF5 automatically takes care of data-type differences, such as byte ordering and data-type size. Its software library runs on Linux, Windows, Mac, and most other operating systems and architectures, from laptops to massively parallel systems. HDF5 implements a high-level API with C, C++, Fortran 90, Python, and Java interfaces. It includes many tools for manipulating and viewing HDF5 data, and a wide variety of third-party applications and tools are available.</w:t>
+      </w:r>
+    </w:p>
+    <w:p>
+      <w:pPr>
+        <w:jc w:val="both"/>
+      </w:pPr>
+      <w:r>
+        <w:rPr>
+          <w:i/>
+        </w:rPr>
+        <w:t xml:space="preserve">The design of the HDF5 software provides a rich set of integrated performance features that allow for access-time and storage-space optimizations. For example, it supports efficient extraction of subsets of data, </w:t>
+      </w:r>
+      <w:proofErr w:type="spellStart"/>
+      <w:r>
+        <w:rPr>
+          <w:i/>
+        </w:rPr>
+        <w:t>multiscale</w:t>
+      </w:r>
+      <w:proofErr w:type="spellEnd"/>
+      <w:r>
+        <w:rPr>
+          <w:i/>
+        </w:rPr>
+        <w:t xml:space="preserve"> representation of images, generic dimensionality of datasets, parallel I/O, tiling (2D), bricking (3D), chunking (</w:t>
+      </w:r>
+      <w:proofErr w:type="spellStart"/>
+      <w:r>
+        <w:rPr>
+          <w:i/>
+        </w:rPr>
+        <w:t>nD</w:t>
+      </w:r>
+      <w:proofErr w:type="spellEnd"/>
+      <w:r>
+        <w:rPr>
+          <w:i/>
+        </w:rPr>
+        <w:t xml:space="preserve">), regional compression, and the flexible management of user metadata that is interoperable with XML. HDF5 transparently manages byte ordering in its detection of hardware. Its software extensibility allows users to insert custom software "filters" between </w:t>
+      </w:r>
+      <w:r>
+        <w:rPr>
+          <w:i/>
+        </w:rPr>
         <w:lastRenderedPageBreak/>
+        <w:t>secondary storage and memory; such filters allow for encryption, compression, or image processing. The HDF5 data model, file format, API, library, and tools are open source and distributed without charge.</w:t>
+      </w:r>
+      <w:r>
         <w:t>"</w:t>
       </w:r>
-      <w:r>
-        <w:t xml:space="preserve"> </w:t>
-      </w:r>
-      <w:r>
-        <w:rPr>
-          <w:i/>
-        </w:rPr>
-        <w:t>An HDF5 file is a data container, similar to a file system. Within it, user communities or software applications define their organization of data objects. The basic HDF5 data model is simple, yet extremely versatile in terms of the scope of data that it can store. It contains two primary objects: groups, which provide the organizing structures, and datasets, which are the basic storage structures. HDF5 groups and datasets may also have attributes attached, a third type of data object consisting of small textual or numeric metadata defined by user applications.</w:t>
-      </w:r>
-    </w:p>
-    <w:p>
-      <w:pPr>
-        <w:jc w:val="both"/>
-        <w:rPr>
-          <w:i/>
-        </w:rPr>
-      </w:pPr>
-      <w:r>
-        <w:rPr>
-          <w:i/>
-        </w:rPr>
-        <w:t>An HDF5 dataset is a uniform multidimensional array of elements. The elements might be common data types (for example, integers, floating-point numbers, text strings), n-dimensional memory chunks, or user-defined compound data structures consisting of floating-point vectors or an arbitrary bit-length encoding (for example, 97-bit floating-point number). An HDF5 group is similar to a directory, or folder, in a computer file system. An HDF5 group contains links to groups or datasets, together with supporting metadata. The organization of an HDF5 file is a directed graph structure in which groups and datasets are nodes, and links are edges. Although the term HDF implies a hierarchical structuring, its topology allows for other arrangements such as meshes or rings.</w:t>
-      </w:r>
-    </w:p>
-    <w:p>
-      <w:pPr>
-        <w:jc w:val="both"/>
-        <w:rPr>
-          <w:i/>
-        </w:rPr>
-      </w:pPr>
-      <w:r>
-        <w:rPr>
-          <w:i/>
-        </w:rPr>
-        <w:t>HDF5 is a completely portable file format with no limit on the number or size of data objects in the collection. During I/O operations, HDF5 automatically takes care of data-type differences, such as byte ordering and data-type size. Its software library runs on Linux, Windows, Mac, and most other operating systems and architectures, from laptops to massively parallel systems. HDF5 implements a high-level API with C, C++, Fortran 90, Python, and Java interfaces. It includes many tools for manipulating and viewing HDF5 data, and a wide variety of third-party applications and tools are available.</w:t>
-      </w:r>
-    </w:p>
-    <w:p>
-      <w:pPr>
-        <w:jc w:val="both"/>
-      </w:pPr>
-      <w:r>
-        <w:rPr>
-          <w:i/>
-        </w:rPr>
-        <w:t xml:space="preserve">The design of the HDF5 software provides a rich set of integrated performance features that allow for access-time and storage-space optimizations. For example, it supports efficient extraction of subsets of data, </w:t>
-      </w:r>
+    </w:p>
+    <w:p>
+      <w:pPr>
+        <w:pStyle w:val="Heading3"/>
+      </w:pPr>
+      <w:r>
+        <w:t>HDAQ mapping to HDF5</w:t>
+      </w:r>
+      <w:r>
+        <w:t xml:space="preserve"> data storage model</w:t>
+      </w:r>
+    </w:p>
+    <w:p>
+      <w:pPr>
+        <w:pStyle w:val="ListParagraph"/>
+        <w:numPr>
+          <w:ilvl w:val="0"/>
+          <w:numId w:val="3"/>
+        </w:numPr>
+        <w:ind w:left="426"/>
+      </w:pPr>
+      <w:r>
+        <w:t xml:space="preserve">There are three </w:t>
+      </w:r>
+      <w:r>
+        <w:t>group types: Image, Waveform and Iterators</w:t>
+      </w:r>
+      <w:r>
+        <w:t>. The group type is stored as a group attribute named "type".</w:t>
+      </w:r>
+    </w:p>
+    <w:p>
+      <w:pPr>
+        <w:pStyle w:val="ListParagraph"/>
+        <w:numPr>
+          <w:ilvl w:val="0"/>
+          <w:numId w:val="3"/>
+        </w:numPr>
+        <w:ind w:left="426"/>
+      </w:pPr>
+      <w:r>
+        <w:t>An Image group contains an Image dataset and an Iterators group</w:t>
+      </w:r>
+      <w:r>
+        <w:t>.</w:t>
+      </w:r>
+    </w:p>
+    <w:p>
+      <w:pPr>
+        <w:pStyle w:val="ListParagraph"/>
+        <w:numPr>
+          <w:ilvl w:val="0"/>
+          <w:numId w:val="3"/>
+        </w:numPr>
+        <w:ind w:left="426"/>
+      </w:pPr>
+      <w:r>
+        <w:t>A Waveform group contains a Waveform dataset and an Iterators group.</w:t>
+      </w:r>
+    </w:p>
+    <w:p>
+      <w:pPr>
+        <w:pStyle w:val="Heading4"/>
+      </w:pPr>
+      <w:r>
+        <w:t>Image</w:t>
+      </w:r>
+      <w:r>
+        <w:t xml:space="preserve"> dataset</w:t>
+      </w:r>
+    </w:p>
+    <w:p>
+      <w:r>
+        <w:t>An image is a 1D array</w:t>
+      </w:r>
+      <w:r>
+        <w:t>.</w:t>
+      </w:r>
+    </w:p>
+    <w:p>
+      <w:pPr>
+        <w:pStyle w:val="Heading4"/>
+      </w:pPr>
+      <w:r>
+        <w:t>Waveform dataset</w:t>
+      </w:r>
+    </w:p>
+    <w:p>
+      <w:pPr>
+        <w:pStyle w:val="Heading4"/>
+      </w:pPr>
+      <w:r>
+        <w:t>Iterator dataset</w:t>
+      </w:r>
+    </w:p>
+    <w:p/>
+    <w:p>
+      <w:pPr>
+        <w:pStyle w:val="Heading2"/>
+      </w:pPr>
+      <w:r>
+        <w:t>Case studies</w:t>
+      </w:r>
+    </w:p>
+    <w:p>
+      <w:pPr>
+        <w:pStyle w:val="Heading3"/>
+      </w:pPr>
+      <w:r>
+        <w:t>Imaging: Finite frame scan movie</w:t>
+      </w:r>
+    </w:p>
+    <w:p>
+      <w:pPr>
+        <w:pStyle w:val="Heading3"/>
+      </w:pPr>
+      <w:r>
+        <w:t>Imaging: Continuous frame scan movie</w:t>
+      </w:r>
+    </w:p>
+    <w:p>
+      <w:pPr>
+        <w:jc w:val="both"/>
+      </w:pPr>
+      <w:r>
+        <w:t>Until stopped by the user.</w:t>
+      </w:r>
+    </w:p>
+    <w:p>
+      <w:pPr>
+        <w:pStyle w:val="Heading3"/>
+      </w:pPr>
+      <w:r>
+        <w:t>Imaging: Z-stack acquisition</w:t>
+      </w:r>
+    </w:p>
+    <w:p>
+      <w:pPr>
+        <w:pStyle w:val="Heading3"/>
+      </w:pPr>
+      <w:r>
+        <w:t>Imaging: Mosaic z-stack acquisition</w:t>
+      </w:r>
+    </w:p>
+    <w:p>
+      <w:pPr>
+        <w:pStyle w:val="Heading3"/>
+      </w:pPr>
+      <w:r>
+        <w:t xml:space="preserve">Imaging: </w:t>
+      </w:r>
+      <w:r>
+        <w:t>ROI scan</w:t>
+      </w:r>
+    </w:p>
+    <w:p>
+      <w:pPr>
+        <w:pStyle w:val="Heading3"/>
+      </w:pPr>
+      <w:r>
+        <w:t>Ephys: Cont</w:t>
+      </w:r>
+      <w:r>
+        <w:t>inuous measurement and plotting</w:t>
+      </w:r>
+    </w:p>
+    <w:p>
+      <w:pPr>
+        <w:pStyle w:val="Heading3"/>
+      </w:pPr>
+      <w:r>
+        <w:t>Ephys: Finite measurement</w:t>
+      </w:r>
+    </w:p>
+    <w:p>
+      <w:pPr>
+        <w:pStyle w:val="Heading3"/>
+      </w:pPr>
+      <w:r>
+        <w:t>Ephys: Stimulation and measurement</w:t>
+      </w:r>
+    </w:p>
+    <w:p>
+      <w:pPr>
+        <w:pStyle w:val="Heading3"/>
+      </w:pPr>
+      <w:r>
+        <w:t>Imaging &amp; Ephys: In parallel and decoupled measurement of Ephys and continuous frame scan movie</w:t>
+      </w:r>
+    </w:p>
+    <w:p>
       <w:proofErr w:type="spellStart"/>
       <w:r>
-        <w:rPr>
-          <w:i/>
-        </w:rPr>
-        <w:t>multiscale</w:t>
+        <w:t>Ephys</w:t>
       </w:r>
       <w:proofErr w:type="spellEnd"/>
       <w:r>
-        <w:rPr>
-          <w:i/>
-        </w:rPr>
-        <w:t xml:space="preserve"> representation of images, generic dimensionality of datasets, parallel I/O, tiling (2D), bricking (3D), chunking (</w:t>
-      </w:r>
-      <w:proofErr w:type="spellStart"/>
-      <w:r>
-        <w:rPr>
-          <w:i/>
-        </w:rPr>
-        <w:t>nD</w:t>
-      </w:r>
-      <w:proofErr w:type="spellEnd"/>
-      <w:r>
-        <w:rPr>
-          <w:i/>
-        </w:rPr>
-        <w:t>), regional compression, and the flexible management of user metadata that is interoperable with XML. HDF5 transparently manages byte ordering in its detection of hardware. Its software extensibility allows users to insert custom software "filters" between secondary storage and memory; such filters allow for encryption, compression, or image processing. The HDF5 data model, file format, API, library, and tools are open source and distributed without charge.</w:t>
-      </w:r>
-      <w:r>
-        <w:t>"</w:t>
+        <w:t xml:space="preserve"> Measurement and Continuous Frame Scan Movie can be done in parallel by setting up two separate Task Trees.</w:t>
       </w:r>
     </w:p>
     <w:p>
@@ -971,113 +1363,7 @@
         <w:pStyle w:val="Heading3"/>
       </w:pPr>
       <w:r>
-        <w:t>HDAQ mapping to HDF5</w:t>
-      </w:r>
-      <w:r>
-        <w:t xml:space="preserve"> data storage model</w:t>
-      </w:r>
-    </w:p>
-    <w:p/>
-    <w:p>
-      <w:pPr>
-        <w:pStyle w:val="Heading2"/>
-      </w:pPr>
-      <w:r>
-        <w:t>Case studies</w:t>
-      </w:r>
-    </w:p>
-    <w:p>
-      <w:pPr>
-        <w:pStyle w:val="Heading3"/>
-      </w:pPr>
-      <w:r>
-        <w:t>Imaging: Finite frame scan movie</w:t>
-      </w:r>
-    </w:p>
-    <w:p>
-      <w:pPr>
-        <w:pStyle w:val="Heading3"/>
-      </w:pPr>
-      <w:r>
-        <w:t>Imaging: Continuous frame scan movie</w:t>
-      </w:r>
-    </w:p>
-    <w:p>
-      <w:pPr>
-        <w:jc w:val="both"/>
-      </w:pPr>
-      <w:r>
-        <w:t>Until stopped by the user.</w:t>
-      </w:r>
-    </w:p>
-    <w:p>
-      <w:pPr>
-        <w:pStyle w:val="Heading3"/>
-      </w:pPr>
-      <w:r>
         <w:lastRenderedPageBreak/>
-        <w:t>Imaging: Z-stack acquisition</w:t>
-      </w:r>
-    </w:p>
-    <w:p>
-      <w:pPr>
-        <w:pStyle w:val="Heading3"/>
-      </w:pPr>
-      <w:r>
-        <w:t>Imaging: Mosaic z-stack acquisition</w:t>
-      </w:r>
-    </w:p>
-    <w:p>
-      <w:pPr>
-        <w:pStyle w:val="Heading3"/>
-      </w:pPr>
-      <w:r>
-        <w:t xml:space="preserve">Imaging: </w:t>
-      </w:r>
-      <w:r>
-        <w:t>ROI scan</w:t>
-      </w:r>
-    </w:p>
-    <w:p>
-      <w:pPr>
-        <w:pStyle w:val="Heading3"/>
-      </w:pPr>
-      <w:r>
-        <w:t>Ephys: Cont</w:t>
-      </w:r>
-      <w:r>
-        <w:t>inuous measurement and plotting</w:t>
-      </w:r>
-    </w:p>
-    <w:p>
-      <w:pPr>
-        <w:pStyle w:val="Heading3"/>
-      </w:pPr>
-      <w:r>
-        <w:t>Ephys: Finite measurement</w:t>
-      </w:r>
-    </w:p>
-    <w:p>
-      <w:pPr>
-        <w:pStyle w:val="Heading3"/>
-      </w:pPr>
-      <w:r>
-        <w:t>Ephys: Stimulation and measurement</w:t>
-      </w:r>
-    </w:p>
-    <w:p>
-      <w:pPr>
-        <w:pStyle w:val="Heading3"/>
-      </w:pPr>
-      <w:r>
-        <w:t>Imaging &amp; Ephys: In parallel and decoupled measurement of Ephys and continuous frame scan movie</w:t>
-      </w:r>
-    </w:p>
-    <w:p>
-      <w:pPr>
-        <w:pStyle w:val="Heading3"/>
-      </w:pPr>
-      <w:r>
         <w:t xml:space="preserve">Imaging &amp; Ephys: </w:t>
       </w:r>
       <w:r>
@@ -1163,6 +1449,95 @@
 <file path=word/numbering.xml><?xml version="1.0" encoding="utf-8"?>
 <w:numbering xmlns:ve="http://schemas.openxmlformats.org/markup-compatibility/2006" xmlns:o="urn:schemas-microsoft-com:office:office" xmlns:r="http://schemas.openxmlformats.org/officeDocument/2006/relationships" xmlns:m="http://schemas.openxmlformats.org/officeDocument/2006/math" xmlns:v="urn:schemas-microsoft-com:vml" xmlns:wp="http://schemas.openxmlformats.org/drawingml/2006/wordprocessingDrawing" xmlns:w10="urn:schemas-microsoft-com:office:word" xmlns:w="http://schemas.openxmlformats.org/wordprocessingml/2006/main" xmlns:wne="http://schemas.microsoft.com/office/word/2006/wordml">
   <w:abstractNum w:abstractNumId="0">
+    <w:nsid w:val="24EA5349"/>
+    <w:multiLevelType w:val="hybridMultilevel"/>
+    <w:tmpl w:val="CAB2BFD6"/>
+    <w:lvl w:ilvl="0" w:tplc="0409000F">
+      <w:start w:val="1"/>
+      <w:numFmt w:val="decimal"/>
+      <w:lvlText w:val="%1."/>
+      <w:lvlJc w:val="left"/>
+      <w:pPr>
+        <w:ind w:left="786" w:hanging="360"/>
+      </w:pPr>
+      <w:rPr>
+        <w:rFonts w:hint="default"/>
+      </w:rPr>
+    </w:lvl>
+    <w:lvl w:ilvl="1" w:tplc="04130019" w:tentative="1">
+      <w:start w:val="1"/>
+      <w:numFmt w:val="lowerLetter"/>
+      <w:lvlText w:val="%2."/>
+      <w:lvlJc w:val="left"/>
+      <w:pPr>
+        <w:ind w:left="1440" w:hanging="360"/>
+      </w:pPr>
+    </w:lvl>
+    <w:lvl w:ilvl="2" w:tplc="0413001B" w:tentative="1">
+      <w:start w:val="1"/>
+      <w:numFmt w:val="lowerRoman"/>
+      <w:lvlText w:val="%3."/>
+      <w:lvlJc w:val="right"/>
+      <w:pPr>
+        <w:ind w:left="2160" w:hanging="180"/>
+      </w:pPr>
+    </w:lvl>
+    <w:lvl w:ilvl="3" w:tplc="0413000F" w:tentative="1">
+      <w:start w:val="1"/>
+      <w:numFmt w:val="decimal"/>
+      <w:lvlText w:val="%4."/>
+      <w:lvlJc w:val="left"/>
+      <w:pPr>
+        <w:ind w:left="2880" w:hanging="360"/>
+      </w:pPr>
+    </w:lvl>
+    <w:lvl w:ilvl="4" w:tplc="04130019" w:tentative="1">
+      <w:start w:val="1"/>
+      <w:numFmt w:val="lowerLetter"/>
+      <w:lvlText w:val="%5."/>
+      <w:lvlJc w:val="left"/>
+      <w:pPr>
+        <w:ind w:left="3600" w:hanging="360"/>
+      </w:pPr>
+    </w:lvl>
+    <w:lvl w:ilvl="5" w:tplc="0413001B" w:tentative="1">
+      <w:start w:val="1"/>
+      <w:numFmt w:val="lowerRoman"/>
+      <w:lvlText w:val="%6."/>
+      <w:lvlJc w:val="right"/>
+      <w:pPr>
+        <w:ind w:left="4320" w:hanging="180"/>
+      </w:pPr>
+    </w:lvl>
+    <w:lvl w:ilvl="6" w:tplc="0413000F" w:tentative="1">
+      <w:start w:val="1"/>
+      <w:numFmt w:val="decimal"/>
+      <w:lvlText w:val="%7."/>
+      <w:lvlJc w:val="left"/>
+      <w:pPr>
+        <w:ind w:left="5040" w:hanging="360"/>
+      </w:pPr>
+    </w:lvl>
+    <w:lvl w:ilvl="7" w:tplc="04130019" w:tentative="1">
+      <w:start w:val="1"/>
+      <w:numFmt w:val="lowerLetter"/>
+      <w:lvlText w:val="%8."/>
+      <w:lvlJc w:val="left"/>
+      <w:pPr>
+        <w:ind w:left="5760" w:hanging="360"/>
+      </w:pPr>
+    </w:lvl>
+    <w:lvl w:ilvl="8" w:tplc="0413001B" w:tentative="1">
+      <w:start w:val="1"/>
+      <w:numFmt w:val="lowerRoman"/>
+      <w:lvlText w:val="%9."/>
+      <w:lvlJc w:val="right"/>
+      <w:pPr>
+        <w:ind w:left="6480" w:hanging="180"/>
+      </w:pPr>
+    </w:lvl>
+  </w:abstractNum>
+  <w:abstractNum w:abstractNumId="1">
     <w:nsid w:val="42E21008"/>
     <w:multiLevelType w:val="hybridMultilevel"/>
     <w:tmpl w:val="825C8F6C"/>
@@ -1248,10 +1623,10 @@
       </w:pPr>
     </w:lvl>
   </w:abstractNum>
-  <w:abstractNum w:abstractNumId="1">
-    <w:nsid w:val="70FF3C69"/>
+  <w:abstractNum w:abstractNumId="2">
+    <w:nsid w:val="46950D1C"/>
     <w:multiLevelType w:val="hybridMultilevel"/>
-    <w:tmpl w:val="9FC4B326"/>
+    <w:tmpl w:val="3C9EF7BC"/>
     <w:lvl w:ilvl="0" w:tplc="0409000F">
       <w:start w:val="1"/>
       <w:numFmt w:val="decimal"/>
@@ -1264,6 +1639,95 @@
         <w:rFonts w:hint="default"/>
       </w:rPr>
     </w:lvl>
+    <w:lvl w:ilvl="1" w:tplc="04130019" w:tentative="1">
+      <w:start w:val="1"/>
+      <w:numFmt w:val="lowerLetter"/>
+      <w:lvlText w:val="%2."/>
+      <w:lvlJc w:val="left"/>
+      <w:pPr>
+        <w:ind w:left="1440" w:hanging="360"/>
+      </w:pPr>
+    </w:lvl>
+    <w:lvl w:ilvl="2" w:tplc="0413001B" w:tentative="1">
+      <w:start w:val="1"/>
+      <w:numFmt w:val="lowerRoman"/>
+      <w:lvlText w:val="%3."/>
+      <w:lvlJc w:val="right"/>
+      <w:pPr>
+        <w:ind w:left="2160" w:hanging="180"/>
+      </w:pPr>
+    </w:lvl>
+    <w:lvl w:ilvl="3" w:tplc="0413000F" w:tentative="1">
+      <w:start w:val="1"/>
+      <w:numFmt w:val="decimal"/>
+      <w:lvlText w:val="%4."/>
+      <w:lvlJc w:val="left"/>
+      <w:pPr>
+        <w:ind w:left="2880" w:hanging="360"/>
+      </w:pPr>
+    </w:lvl>
+    <w:lvl w:ilvl="4" w:tplc="04130019" w:tentative="1">
+      <w:start w:val="1"/>
+      <w:numFmt w:val="lowerLetter"/>
+      <w:lvlText w:val="%5."/>
+      <w:lvlJc w:val="left"/>
+      <w:pPr>
+        <w:ind w:left="3600" w:hanging="360"/>
+      </w:pPr>
+    </w:lvl>
+    <w:lvl w:ilvl="5" w:tplc="0413001B" w:tentative="1">
+      <w:start w:val="1"/>
+      <w:numFmt w:val="lowerRoman"/>
+      <w:lvlText w:val="%6."/>
+      <w:lvlJc w:val="right"/>
+      <w:pPr>
+        <w:ind w:left="4320" w:hanging="180"/>
+      </w:pPr>
+    </w:lvl>
+    <w:lvl w:ilvl="6" w:tplc="0413000F" w:tentative="1">
+      <w:start w:val="1"/>
+      <w:numFmt w:val="decimal"/>
+      <w:lvlText w:val="%7."/>
+      <w:lvlJc w:val="left"/>
+      <w:pPr>
+        <w:ind w:left="5040" w:hanging="360"/>
+      </w:pPr>
+    </w:lvl>
+    <w:lvl w:ilvl="7" w:tplc="04130019" w:tentative="1">
+      <w:start w:val="1"/>
+      <w:numFmt w:val="lowerLetter"/>
+      <w:lvlText w:val="%8."/>
+      <w:lvlJc w:val="left"/>
+      <w:pPr>
+        <w:ind w:left="5760" w:hanging="360"/>
+      </w:pPr>
+    </w:lvl>
+    <w:lvl w:ilvl="8" w:tplc="0413001B" w:tentative="1">
+      <w:start w:val="1"/>
+      <w:numFmt w:val="lowerRoman"/>
+      <w:lvlText w:val="%9."/>
+      <w:lvlJc w:val="right"/>
+      <w:pPr>
+        <w:ind w:left="6480" w:hanging="180"/>
+      </w:pPr>
+    </w:lvl>
+  </w:abstractNum>
+  <w:abstractNum w:abstractNumId="3">
+    <w:nsid w:val="70FF3C69"/>
+    <w:multiLevelType w:val="hybridMultilevel"/>
+    <w:tmpl w:val="E52446DE"/>
+    <w:lvl w:ilvl="0" w:tplc="0409000F">
+      <w:start w:val="1"/>
+      <w:numFmt w:val="decimal"/>
+      <w:lvlText w:val="%1."/>
+      <w:lvlJc w:val="left"/>
+      <w:pPr>
+        <w:ind w:left="786" w:hanging="360"/>
+      </w:pPr>
+      <w:rPr>
+        <w:rFonts w:hint="default"/>
+      </w:rPr>
+    </w:lvl>
     <w:lvl w:ilvl="1" w:tplc="04090003" w:tentative="1">
       <w:start w:val="1"/>
       <w:numFmt w:val="bullet"/>
@@ -1361,7 +1825,93 @@
       </w:rPr>
     </w:lvl>
   </w:abstractNum>
-  <w:abstractNum w:abstractNumId="2">
+  <w:abstractNum w:abstractNumId="4">
+    <w:nsid w:val="75DC5C6A"/>
+    <w:multiLevelType w:val="hybridMultilevel"/>
+    <w:tmpl w:val="20304E3C"/>
+    <w:lvl w:ilvl="0" w:tplc="0413000F">
+      <w:start w:val="1"/>
+      <w:numFmt w:val="decimal"/>
+      <w:lvlText w:val="%1."/>
+      <w:lvlJc w:val="left"/>
+      <w:pPr>
+        <w:ind w:left="720" w:hanging="360"/>
+      </w:pPr>
+    </w:lvl>
+    <w:lvl w:ilvl="1" w:tplc="04130019" w:tentative="1">
+      <w:start w:val="1"/>
+      <w:numFmt w:val="lowerLetter"/>
+      <w:lvlText w:val="%2."/>
+      <w:lvlJc w:val="left"/>
+      <w:pPr>
+        <w:ind w:left="1440" w:hanging="360"/>
+      </w:pPr>
+    </w:lvl>
+    <w:lvl w:ilvl="2" w:tplc="0413001B" w:tentative="1">
+      <w:start w:val="1"/>
+      <w:numFmt w:val="lowerRoman"/>
+      <w:lvlText w:val="%3."/>
+      <w:lvlJc w:val="right"/>
+      <w:pPr>
+        <w:ind w:left="2160" w:hanging="180"/>
+      </w:pPr>
+    </w:lvl>
+    <w:lvl w:ilvl="3" w:tplc="0413000F" w:tentative="1">
+      <w:start w:val="1"/>
+      <w:numFmt w:val="decimal"/>
+      <w:lvlText w:val="%4."/>
+      <w:lvlJc w:val="left"/>
+      <w:pPr>
+        <w:ind w:left="2880" w:hanging="360"/>
+      </w:pPr>
+    </w:lvl>
+    <w:lvl w:ilvl="4" w:tplc="04130019" w:tentative="1">
+      <w:start w:val="1"/>
+      <w:numFmt w:val="lowerLetter"/>
+      <w:lvlText w:val="%5."/>
+      <w:lvlJc w:val="left"/>
+      <w:pPr>
+        <w:ind w:left="3600" w:hanging="360"/>
+      </w:pPr>
+    </w:lvl>
+    <w:lvl w:ilvl="5" w:tplc="0413001B" w:tentative="1">
+      <w:start w:val="1"/>
+      <w:numFmt w:val="lowerRoman"/>
+      <w:lvlText w:val="%6."/>
+      <w:lvlJc w:val="right"/>
+      <w:pPr>
+        <w:ind w:left="4320" w:hanging="180"/>
+      </w:pPr>
+    </w:lvl>
+    <w:lvl w:ilvl="6" w:tplc="0413000F" w:tentative="1">
+      <w:start w:val="1"/>
+      <w:numFmt w:val="decimal"/>
+      <w:lvlText w:val="%7."/>
+      <w:lvlJc w:val="left"/>
+      <w:pPr>
+        <w:ind w:left="5040" w:hanging="360"/>
+      </w:pPr>
+    </w:lvl>
+    <w:lvl w:ilvl="7" w:tplc="04130019" w:tentative="1">
+      <w:start w:val="1"/>
+      <w:numFmt w:val="lowerLetter"/>
+      <w:lvlText w:val="%8."/>
+      <w:lvlJc w:val="left"/>
+      <w:pPr>
+        <w:ind w:left="5760" w:hanging="360"/>
+      </w:pPr>
+    </w:lvl>
+    <w:lvl w:ilvl="8" w:tplc="0413001B" w:tentative="1">
+      <w:start w:val="1"/>
+      <w:numFmt w:val="lowerRoman"/>
+      <w:lvlText w:val="%9."/>
+      <w:lvlJc w:val="right"/>
+      <w:pPr>
+        <w:ind w:left="6480" w:hanging="180"/>
+      </w:pPr>
+    </w:lvl>
+  </w:abstractNum>
+  <w:abstractNum w:abstractNumId="5">
     <w:nsid w:val="7C482519"/>
     <w:multiLevelType w:val="hybridMultilevel"/>
     <w:tmpl w:val="C6261936"/>
@@ -1448,13 +1998,22 @@
     </w:lvl>
   </w:abstractNum>
   <w:num w:numId="1">
-    <w:abstractNumId w:val="2"/>
+    <w:abstractNumId w:val="5"/>
   </w:num>
   <w:num w:numId="2">
+    <w:abstractNumId w:val="1"/>
+  </w:num>
+  <w:num w:numId="3">
+    <w:abstractNumId w:val="3"/>
+  </w:num>
+  <w:num w:numId="4">
+    <w:abstractNumId w:val="4"/>
+  </w:num>
+  <w:num w:numId="5">
     <w:abstractNumId w:val="0"/>
   </w:num>
-  <w:num w:numId="3">
-    <w:abstractNumId w:val="1"/>
+  <w:num w:numId="6">
+    <w:abstractNumId w:val="2"/>
   </w:num>
 </w:numbering>
 </file>
@@ -1692,6 +2251,30 @@
       <w:color w:val="4F81BD" w:themeColor="accent1"/>
     </w:rPr>
   </w:style>
+  <w:style w:type="paragraph" w:styleId="Heading4">
+    <w:name w:val="heading 4"/>
+    <w:basedOn w:val="Normal"/>
+    <w:next w:val="Normal"/>
+    <w:link w:val="Heading4Char"/>
+    <w:uiPriority w:val="9"/>
+    <w:unhideWhenUsed/>
+    <w:qFormat/>
+    <w:rsid w:val="00DB6E2C"/>
+    <w:pPr>
+      <w:keepNext/>
+      <w:keepLines/>
+      <w:spacing w:before="200" w:after="0"/>
+      <w:outlineLvl w:val="3"/>
+    </w:pPr>
+    <w:rPr>
+      <w:rFonts w:asciiTheme="majorHAnsi" w:eastAsiaTheme="majorEastAsia" w:hAnsiTheme="majorHAnsi" w:cstheme="majorBidi"/>
+      <w:b/>
+      <w:bCs/>
+      <w:i/>
+      <w:iCs/>
+      <w:color w:val="4F81BD" w:themeColor="accent1"/>
+    </w:rPr>
+  </w:style>
   <w:style w:type="character" w:default="1" w:styleId="DefaultParagraphFont">
     <w:name w:val="Default Paragraph Font"/>
     <w:uiPriority w:val="1"/>
@@ -1804,6 +2387,22 @@
       <w:rFonts w:asciiTheme="majorHAnsi" w:eastAsiaTheme="majorEastAsia" w:hAnsiTheme="majorHAnsi" w:cstheme="majorBidi"/>
       <w:b/>
       <w:bCs/>
+      <w:color w:val="4F81BD" w:themeColor="accent1"/>
+      <w:lang w:val="en-US"/>
+    </w:rPr>
+  </w:style>
+  <w:style w:type="character" w:customStyle="1" w:styleId="Heading4Char">
+    <w:name w:val="Heading 4 Char"/>
+    <w:basedOn w:val="DefaultParagraphFont"/>
+    <w:link w:val="Heading4"/>
+    <w:uiPriority w:val="9"/>
+    <w:rsid w:val="00DB6E2C"/>
+    <w:rPr>
+      <w:rFonts w:asciiTheme="majorHAnsi" w:eastAsiaTheme="majorEastAsia" w:hAnsiTheme="majorHAnsi" w:cstheme="majorBidi"/>
+      <w:b/>
+      <w:bCs/>
+      <w:i/>
+      <w:iCs/>
       <w:color w:val="4F81BD" w:themeColor="accent1"/>
       <w:lang w:val="en-US"/>
     </w:rPr>
@@ -2099,7 +2698,7 @@
 </file>
 
 <file path=customXml/itemProps1.xml><?xml version="1.0" encoding="utf-8"?>
-<ds:datastoreItem xmlns:ds="http://schemas.openxmlformats.org/officeDocument/2006/customXml" ds:itemID="{34A5E2AC-0BFA-497A-9A4D-937853AFC793}">
+<ds:datastoreItem xmlns:ds="http://schemas.openxmlformats.org/officeDocument/2006/customXml" ds:itemID="{6CD7DDD1-742B-4D02-8700-A2AE1D9F5B3F}">
   <ds:schemaRefs>
     <ds:schemaRef ds:uri="http://schemas.openxmlformats.org/officeDocument/2006/bibliography"/>
   </ds:schemaRefs>

</xml_diff>

<commit_message>
Still trying to implement HW triggering. This is an intermediary save and in this commit TaskController.c does not yet compile.
</commit_message>
<xml_diff>
--- a/Documentation/DAQLab.docx
+++ b/Documentation/DAQLab.docx
@@ -884,10 +884,49 @@
         <w:rPr>
           <w:i/>
         </w:rPr>
-        <w:t>Hardware Trigger</w:t>
-      </w:r>
-      <w:r>
-        <w:t xml:space="preserve"> (HWT) is one or more TTL type pulses that are used to time precisely the</w:t>
+        <w:t>Hardware-</w:t>
+      </w:r>
+      <w:r>
+        <w:rPr>
+          <w:i/>
+        </w:rPr>
+        <w:t>Trigger</w:t>
+      </w:r>
+      <w:r>
+        <w:rPr>
+          <w:i/>
+        </w:rPr>
+        <w:t>ed</w:t>
+      </w:r>
+      <w:r>
+        <w:t xml:space="preserve"> (HWT)</w:t>
+      </w:r>
+      <w:r>
+        <w:rPr>
+          <w:i/>
+        </w:rPr>
+        <w:t xml:space="preserve"> Task Controller</w:t>
+      </w:r>
+      <w:r>
+        <w:t xml:space="preserve"> (HWT</w:t>
+      </w:r>
+      <w:r>
+        <w:t>-TC</w:t>
+      </w:r>
+      <w:r>
+        <w:t xml:space="preserve">) </w:t>
+      </w:r>
+      <w:r>
+        <w:t>generates or requires</w:t>
+      </w:r>
+      <w:r>
+        <w:t xml:space="preserve"> one or more </w:t>
+      </w:r>
+      <w:r>
+        <w:t>digital</w:t>
+      </w:r>
+      <w:r>
+        <w:t xml:space="preserve"> pulses that are used to time precisely the</w:t>
       </w:r>
       <w:r>
         <w:t xml:space="preserve"> start of</w:t>
@@ -896,7 +935,7 @@
         <w:t xml:space="preserve"> </w:t>
       </w:r>
       <w:r>
-        <w:t>a hardware module TC iteration</w:t>
+        <w:t>a TC iteration</w:t>
       </w:r>
       <w:r>
         <w:t>.</w:t>
@@ -915,46 +954,163 @@
         <w:ind w:left="426"/>
       </w:pPr>
       <w:r>
-        <w:t>A HWT may be generated or required only for the first iteration or for each iteration of a TC.</w:t>
-      </w:r>
-    </w:p>
-    <w:p>
-      <w:pPr>
-        <w:pStyle w:val="ListParagraph"/>
-        <w:numPr>
-          <w:ilvl w:val="0"/>
-          <w:numId w:val="3"/>
-        </w:numPr>
-        <w:ind w:left="426"/>
-      </w:pPr>
-      <w:r>
-        <w:t>A TC that generates a HWT is HWT Master whereas a TC that must receive a HWT is a HWT Slave. HWT Masters can be connected only to HWT Slaves.</w:t>
-      </w:r>
-    </w:p>
-    <w:p>
-      <w:pPr>
-        <w:pStyle w:val="ListParagraph"/>
-        <w:numPr>
-          <w:ilvl w:val="0"/>
-          <w:numId w:val="3"/>
-        </w:numPr>
-        <w:ind w:left="426"/>
-      </w:pPr>
-      <w:r>
-        <w:t>Several HWT Slaves may be connected to the same HWT Master.</w:t>
-      </w:r>
-    </w:p>
-    <w:p>
-      <w:pPr>
-        <w:pStyle w:val="ListParagraph"/>
-        <w:numPr>
-          <w:ilvl w:val="0"/>
-          <w:numId w:val="3"/>
-        </w:numPr>
-        <w:ind w:left="426"/>
-      </w:pPr>
-      <w:r>
-        <w:t>A HWT Master generates a HWT only when all its HWT Slaves are in an Armed State.</w:t>
+        <w:t xml:space="preserve">A </w:t>
+      </w:r>
+      <w:r>
+        <w:t>HWT</w:t>
+      </w:r>
+      <w:r>
+        <w:t>-TC that generates a trigger</w:t>
+      </w:r>
+      <w:r>
+        <w:t xml:space="preserve"> is </w:t>
+      </w:r>
+      <w:r>
+        <w:t xml:space="preserve">a </w:t>
+      </w:r>
+      <w:r>
+        <w:t>HWT</w:t>
+      </w:r>
+      <w:r>
+        <w:t>-TC</w:t>
+      </w:r>
+      <w:r>
+        <w:t xml:space="preserve"> Master whereas </w:t>
+      </w:r>
+      <w:r>
+        <w:t>if it requires a trigger, it is a</w:t>
+      </w:r>
+      <w:r>
+        <w:t xml:space="preserve"> HWT</w:t>
+      </w:r>
+      <w:r>
+        <w:t>-TC</w:t>
+      </w:r>
+      <w:r>
+        <w:t xml:space="preserve"> Slave. </w:t>
+      </w:r>
+    </w:p>
+    <w:p>
+      <w:pPr>
+        <w:pStyle w:val="ListParagraph"/>
+        <w:numPr>
+          <w:ilvl w:val="0"/>
+          <w:numId w:val="3"/>
+        </w:numPr>
+        <w:ind w:left="426"/>
+      </w:pPr>
+      <w:r>
+        <w:t>A</w:t>
+      </w:r>
+      <w:r>
+        <w:t xml:space="preserve"> </w:t>
+      </w:r>
+      <w:r>
+        <w:t>HWT-</w:t>
+      </w:r>
+      <w:r>
+        <w:t xml:space="preserve">TC </w:t>
+      </w:r>
+      <w:r>
+        <w:t xml:space="preserve">can </w:t>
+      </w:r>
+      <w:r>
+        <w:t>be either a HWT</w:t>
+      </w:r>
+      <w:r>
+        <w:t>-TC</w:t>
+      </w:r>
+      <w:r>
+        <w:t xml:space="preserve"> </w:t>
+      </w:r>
+      <w:r>
+        <w:t>Master</w:t>
+      </w:r>
+      <w:r>
+        <w:t xml:space="preserve"> or</w:t>
+      </w:r>
+      <w:r>
+        <w:t xml:space="preserve"> a</w:t>
+      </w:r>
+      <w:r>
+        <w:t xml:space="preserve"> HWT</w:t>
+      </w:r>
+      <w:r>
+        <w:t>-TC</w:t>
+      </w:r>
+      <w:r>
+        <w:t xml:space="preserve"> </w:t>
+      </w:r>
+      <w:r>
+        <w:t>Slave</w:t>
+      </w:r>
+      <w:r>
+        <w:t xml:space="preserve"> and not both.</w:t>
+      </w:r>
+    </w:p>
+    <w:p>
+      <w:pPr>
+        <w:pStyle w:val="ListParagraph"/>
+        <w:numPr>
+          <w:ilvl w:val="0"/>
+          <w:numId w:val="3"/>
+        </w:numPr>
+        <w:ind w:left="426"/>
+      </w:pPr>
+      <w:r>
+        <w:t xml:space="preserve">A </w:t>
+      </w:r>
+      <w:r>
+        <w:t>HWT</w:t>
+      </w:r>
+      <w:r>
+        <w:t>-TC</w:t>
+      </w:r>
+      <w:r>
+        <w:t xml:space="preserve"> Masters can be connected to</w:t>
+      </w:r>
+      <w:r>
+        <w:t xml:space="preserve"> one or more</w:t>
+      </w:r>
+      <w:r>
+        <w:t xml:space="preserve"> HWT</w:t>
+      </w:r>
+      <w:r>
+        <w:t>-TC</w:t>
+      </w:r>
+      <w:r>
+        <w:t xml:space="preserve"> Slaves.</w:t>
+      </w:r>
+    </w:p>
+    <w:p>
+      <w:pPr>
+        <w:pStyle w:val="ListParagraph"/>
+        <w:numPr>
+          <w:ilvl w:val="0"/>
+          <w:numId w:val="3"/>
+        </w:numPr>
+        <w:ind w:left="426"/>
+      </w:pPr>
+      <w:r>
+        <w:t>A HWT</w:t>
+      </w:r>
+      <w:r>
+        <w:t>-TC</w:t>
+      </w:r>
+      <w:r>
+        <w:t xml:space="preserve"> Master generates a HWT only when all its HWT</w:t>
+      </w:r>
+      <w:r>
+        <w:t>-TC</w:t>
+      </w:r>
+      <w:r>
+        <w:t xml:space="preserve"> Slaves are </w:t>
+      </w:r>
+      <w:r>
+        <w:t>ready to receive such a trigger</w:t>
+      </w:r>
+      <w:r>
+        <w:t>.</w:t>
       </w:r>
     </w:p>
     <w:p>
@@ -969,27 +1125,573 @@
       <w:r>
         <w:t>A TC iteration that generates or requires a HWT is complete once the HWT is received or generated.</w:t>
       </w:r>
-    </w:p>
-    <w:p>
-      <w:pPr>
-        <w:pStyle w:val="ListParagraph"/>
-        <w:ind w:left="426"/>
-      </w:pPr>
-    </w:p>
-    <w:p>
-      <w:pPr>
-        <w:pStyle w:val="ListParagraph"/>
-        <w:ind w:left="426"/>
-        <w:jc w:val="both"/>
-      </w:pPr>
+      <w:r>
+        <w:t xml:space="preserve"> Each iteration of a HWT TC must generate </w:t>
+      </w:r>
+      <w:r>
+        <w:t xml:space="preserve">(HWT-TC Master) </w:t>
+      </w:r>
+      <w:r>
+        <w:t>or require a HWT</w:t>
+      </w:r>
+      <w:r>
+        <w:t xml:space="preserve"> (HWT-TC Slave).</w:t>
+      </w:r>
+    </w:p>
+    <w:p>
+      <w:pPr>
+        <w:pStyle w:val="ListParagraph"/>
+        <w:numPr>
+          <w:ilvl w:val="0"/>
+          <w:numId w:val="3"/>
+        </w:numPr>
+        <w:ind w:left="426"/>
+      </w:pPr>
+      <w:r>
+        <w:lastRenderedPageBreak/>
+        <w:t>A connection between a HWT</w:t>
+      </w:r>
+      <w:r>
+        <w:t>-TC</w:t>
+      </w:r>
+      <w:r>
+        <w:t xml:space="preserve"> Master and </w:t>
+      </w:r>
+      <w:r>
+        <w:t xml:space="preserve">HWT-TC </w:t>
+      </w:r>
+      <w:r>
+        <w:t xml:space="preserve">Slave is valid if given the structure of a Task Tree the total number of times the </w:t>
+      </w:r>
+      <w:r>
+        <w:t xml:space="preserve">HWT-TC </w:t>
+      </w:r>
+      <w:r>
+        <w:t xml:space="preserve">Master generates a trigger equals the total number of times the </w:t>
+      </w:r>
+      <w:r>
+        <w:t xml:space="preserve">HWT-TC </w:t>
+      </w:r>
+      <w:r>
+        <w:t>Slave will receive the trigger.</w:t>
+      </w:r>
+    </w:p>
+    <w:p>
+      <w:pPr>
+        <w:pStyle w:val="ListParagraph"/>
+        <w:numPr>
+          <w:ilvl w:val="0"/>
+          <w:numId w:val="3"/>
+        </w:numPr>
+        <w:ind w:left="426"/>
+      </w:pPr>
+      <w:r>
+        <w:t>Within a Task Tree, the following</w:t>
+      </w:r>
+      <w:r>
+        <w:t xml:space="preserve"> type of </w:t>
+      </w:r>
+      <w:r>
+        <w:t>HWT</w:t>
+      </w:r>
+      <w:r>
+        <w:t>-TC</w:t>
+      </w:r>
+      <w:r>
+        <w:t xml:space="preserve"> connections can be established: 1) Master Parent and Slave Child (MPSC</w:t>
+      </w:r>
+      <w:r>
+        <w:t xml:space="preserve">, </w:t>
+      </w:r>
+      <w:r>
+        <w:fldChar w:fldCharType="begin"/>
+      </w:r>
+      <w:r>
+        <w:instrText xml:space="preserve"> REF _Ref393216697 \h </w:instrText>
+      </w:r>
+      <w:r>
+        <w:fldChar w:fldCharType="separate"/>
+      </w:r>
+      <w:r>
+        <w:t xml:space="preserve">Figure </w:t>
+      </w:r>
+      <w:r>
+        <w:rPr>
+          <w:noProof/>
+        </w:rPr>
+        <w:t>1</w:t>
+      </w:r>
+      <w:r>
+        <w:fldChar w:fldCharType="end"/>
+      </w:r>
+      <w:r>
+        <w:t xml:space="preserve">), 2) Master </w:t>
+      </w:r>
+      <w:r>
+        <w:t>and Slave Siblings</w:t>
+      </w:r>
+      <w:r>
+        <w:t xml:space="preserve"> (M</w:t>
+      </w:r>
+      <w:r>
+        <w:t>SS</w:t>
+      </w:r>
+      <w:r>
+        <w:t xml:space="preserve">, </w:t>
+      </w:r>
+      <w:r>
+        <w:fldChar w:fldCharType="begin"/>
+      </w:r>
+      <w:r>
+        <w:instrText xml:space="preserve"> REF _Ref393216815 \h </w:instrText>
+      </w:r>
+      <w:r>
+        <w:fldChar w:fldCharType="separate"/>
+      </w:r>
+      <w:r>
+        <w:t xml:space="preserve">Figure </w:t>
+      </w:r>
+      <w:r>
+        <w:rPr>
+          <w:noProof/>
+        </w:rPr>
+        <w:t>2</w:t>
+      </w:r>
+      <w:r>
+        <w:fldChar w:fldCharType="end"/>
+      </w:r>
+      <w:r>
+        <w:t>).</w:t>
+      </w:r>
+    </w:p>
+    <w:p>
+      <w:pPr>
+        <w:pStyle w:val="ListParagraph"/>
+        <w:ind w:left="426"/>
+      </w:pPr>
+    </w:p>
+    <w:p>
+      <w:pPr>
+        <w:pStyle w:val="ListParagraph"/>
+        <w:keepNext/>
+        <w:ind w:left="1146"/>
+        <w:jc w:val="center"/>
+      </w:pPr>
+      <w:r>
+        <w:rPr>
+          <w:noProof/>
+          <w:lang w:val="nl-NL" w:eastAsia="nl-NL"/>
+        </w:rPr>
+        <w:drawing>
+          <wp:inline distT="0" distB="0" distL="0" distR="0">
+            <wp:extent cx="1958340" cy="3215640"/>
+            <wp:effectExtent l="0" t="0" r="0" b="0"/>
+            <wp:docPr id="6" name="Picture 3" descr="HW Triggering - case 1 order.png"/>
+            <wp:cNvGraphicFramePr>
+              <a:graphicFrameLocks xmlns:a="http://schemas.openxmlformats.org/drawingml/2006/main" noChangeAspect="1"/>
+            </wp:cNvGraphicFramePr>
+            <a:graphic xmlns:a="http://schemas.openxmlformats.org/drawingml/2006/main">
+              <a:graphicData uri="http://schemas.openxmlformats.org/drawingml/2006/picture">
+                <pic:pic xmlns:pic="http://schemas.openxmlformats.org/drawingml/2006/picture">
+                  <pic:nvPicPr>
+                    <pic:cNvPr id="0" name="HW Triggering - case 1 order.png"/>
+                    <pic:cNvPicPr/>
+                  </pic:nvPicPr>
+                  <pic:blipFill>
+                    <a:blip r:embed="rId6" cstate="print"/>
+                    <a:stretch>
+                      <a:fillRect/>
+                    </a:stretch>
+                  </pic:blipFill>
+                  <pic:spPr>
+                    <a:xfrm>
+                      <a:off x="0" y="0"/>
+                      <a:ext cx="1958340" cy="3215640"/>
+                    </a:xfrm>
+                    <a:prstGeom prst="rect">
+                      <a:avLst/>
+                    </a:prstGeom>
+                  </pic:spPr>
+                </pic:pic>
+              </a:graphicData>
+            </a:graphic>
+          </wp:inline>
+        </w:drawing>
+      </w:r>
+    </w:p>
+    <w:p>
+      <w:pPr>
+        <w:pStyle w:val="Caption"/>
+        <w:jc w:val="both"/>
+        <w:rPr>
+          <w:color w:val="FF0000"/>
+        </w:rPr>
+      </w:pPr>
+      <w:r>
+        <w:t xml:space="preserve">Figure 1. Master Parent Slave Child (MPSC) HW triggering in the case of an Iterate First type of Task Controller (TC). Starting TC 0 will call its iterate function pointer which will prepare it to send a HW trigger and switch to a </w:t>
+      </w:r>
+      <w:r>
+        <w:t>TASK_STATE_RUNNING_WAITING_HWTRIG_SLAVES</w:t>
+      </w:r>
+      <w:r>
+        <w:t xml:space="preserve"> after which it will send a </w:t>
+      </w:r>
+      <w:r>
+        <w:t>TASK_EVENT_START</w:t>
+      </w:r>
+      <w:r>
+        <w:t xml:space="preserve"> to all its child TCs. Note that in this case, the iteration is not considered complete until the HW trigger can be generated. Child TCs 0-1 and 0-2 are Slave Hardware Triggered (HWT) TCs and for executing their iterations they require a HW trigger from TC 0. Therefore when they enter a </w:t>
+      </w:r>
+      <w:r>
+        <w:t>TASK_STATE_RUNNING_WAITING_ITERATION</w:t>
+      </w:r>
+      <w:r>
+        <w:t xml:space="preserve">, they will wait for the HW trigger to complete their iteration. TC 0-1 being an Iterate First type of TC as well, it will call its iteration function pointer first after which it will also send a </w:t>
+      </w:r>
+      <w:r>
+        <w:t>TASK_EVENT_START</w:t>
+      </w:r>
+      <w:r>
+        <w:t xml:space="preserve"> to its child TCs 0-1-1 and 0-1-2. Note that also in this case, there is a choice whether to complete the iterate function call before or sometime after sending </w:t>
+      </w:r>
+      <w:r>
+        <w:t>TASK_EVENT_START</w:t>
+      </w:r>
+      <w:r>
+        <w:t>. To have a consistent number of triggers generated and received, for this example, establishing a HW trigger between a parent (TC 0) and child (TC 0-1 and TC 0-2) forces the number of iterations of TC 0-1 and 0-2 to be 1.</w:t>
+      </w:r>
+    </w:p>
+    <w:p>
+      <w:pPr>
+        <w:pStyle w:val="ListParagraph"/>
+        <w:ind w:left="426"/>
+      </w:pPr>
+    </w:p>
+    <w:p>
+      <w:pPr>
+        <w:pStyle w:val="ListParagraph"/>
+        <w:keepNext/>
+        <w:ind w:left="426"/>
+        <w:jc w:val="center"/>
+      </w:pPr>
+      <w:r>
+        <w:rPr>
+          <w:noProof/>
+          <w:lang w:val="nl-NL" w:eastAsia="nl-NL"/>
+        </w:rPr>
+        <w:lastRenderedPageBreak/>
+        <w:drawing>
+          <wp:inline distT="0" distB="0" distL="0" distR="0">
+            <wp:extent cx="1958340" cy="2331720"/>
+            <wp:effectExtent l="0" t="0" r="0" b="0"/>
+            <wp:docPr id="3" name="Picture 2" descr="HW Triggering - case 2.png"/>
+            <wp:cNvGraphicFramePr>
+              <a:graphicFrameLocks xmlns:a="http://schemas.openxmlformats.org/drawingml/2006/main" noChangeAspect="1"/>
+            </wp:cNvGraphicFramePr>
+            <a:graphic xmlns:a="http://schemas.openxmlformats.org/drawingml/2006/main">
+              <a:graphicData uri="http://schemas.openxmlformats.org/drawingml/2006/picture">
+                <pic:pic xmlns:pic="http://schemas.openxmlformats.org/drawingml/2006/picture">
+                  <pic:nvPicPr>
+                    <pic:cNvPr id="0" name="HW Triggering - case 2.png"/>
+                    <pic:cNvPicPr/>
+                  </pic:nvPicPr>
+                  <pic:blipFill>
+                    <a:blip r:embed="rId7" cstate="print"/>
+                    <a:stretch>
+                      <a:fillRect/>
+                    </a:stretch>
+                  </pic:blipFill>
+                  <pic:spPr>
+                    <a:xfrm>
+                      <a:off x="0" y="0"/>
+                      <a:ext cx="1958340" cy="2331720"/>
+                    </a:xfrm>
+                    <a:prstGeom prst="rect">
+                      <a:avLst/>
+                    </a:prstGeom>
+                  </pic:spPr>
+                </pic:pic>
+              </a:graphicData>
+            </a:graphic>
+          </wp:inline>
+        </w:drawing>
+      </w:r>
+    </w:p>
+    <w:p>
+      <w:pPr>
+        <w:pStyle w:val="Caption"/>
+        <w:jc w:val="both"/>
+      </w:pPr>
+      <w:bookmarkStart w:id="0" w:name="_Ref393216815"/>
+      <w:r>
+        <w:t xml:space="preserve">Figure </w:t>
+      </w:r>
+      <w:fldSimple w:instr=" SEQ Figure \* ARABIC ">
+        <w:r>
+          <w:rPr>
+            <w:noProof/>
+          </w:rPr>
+          <w:t>2</w:t>
+        </w:r>
+      </w:fldSimple>
+      <w:bookmarkEnd w:id="0"/>
+      <w:r>
+        <w:t>. Master Child Slave Child (M</w:t>
+      </w:r>
+      <w:r>
+        <w:t>SS</w:t>
+      </w:r>
+      <w:r>
+        <w:t>) Task Controller HW Trigger.</w:t>
+      </w:r>
+    </w:p>
+    <w:p>
+      <w:pPr>
+        <w:pStyle w:val="ListParagraph"/>
+        <w:numPr>
+          <w:ilvl w:val="0"/>
+          <w:numId w:val="3"/>
+        </w:numPr>
+        <w:ind w:left="1146"/>
+        <w:jc w:val="both"/>
+      </w:pPr>
+      <w:r>
+        <w:t>In a MPSC HWT, one or more Slave Child TCs receive a HW trigger from the same parent TC.</w:t>
+      </w:r>
+    </w:p>
+    <w:p>
+      <w:pPr>
+        <w:pStyle w:val="ListParagraph"/>
+        <w:numPr>
+          <w:ilvl w:val="0"/>
+          <w:numId w:val="3"/>
+        </w:numPr>
+        <w:ind w:left="1146"/>
+        <w:jc w:val="both"/>
+      </w:pPr>
+      <w:r>
+        <w:t>In a M</w:t>
+      </w:r>
+      <w:r>
+        <w:t>SS</w:t>
+      </w:r>
+      <w:r>
+        <w:t xml:space="preserve"> HWT, the </w:t>
+      </w:r>
+      <w:r>
+        <w:t>Sibling</w:t>
+      </w:r>
+      <w:r>
+        <w:t xml:space="preserve"> TCs sending each other triggers share the same parent TC.</w:t>
+      </w:r>
+    </w:p>
+    <w:p>
+      <w:pPr>
+        <w:pStyle w:val="ListParagraph"/>
+        <w:numPr>
+          <w:ilvl w:val="0"/>
+          <w:numId w:val="3"/>
+        </w:numPr>
+        <w:ind w:left="1146"/>
+        <w:jc w:val="both"/>
+      </w:pPr>
+      <w:r>
+        <w:t>A Master or Slave HWT TC may have zero or more child TCs.</w:t>
+      </w:r>
+      <w:r>
+        <w:t xml:space="preserve"> </w:t>
+      </w:r>
+    </w:p>
+    <w:p>
+      <w:pPr>
+        <w:pStyle w:val="ListParagraph"/>
+        <w:numPr>
+          <w:ilvl w:val="0"/>
+          <w:numId w:val="3"/>
+        </w:numPr>
+        <w:ind w:left="1146"/>
+        <w:jc w:val="both"/>
+      </w:pPr>
+      <w:r>
+        <w:t xml:space="preserve">A Master HWT TC in a MPSC-type connection can be only of an Iterate First TC type, i.e. the provided iteration function pointer is called before sending a </w:t>
+      </w:r>
+      <w:r>
+        <w:t>TASK_EVENT_START</w:t>
+      </w:r>
+      <w:r>
+        <w:t xml:space="preserve"> to</w:t>
+      </w:r>
+      <w:r>
+        <w:t xml:space="preserve"> all the child TCs of the parent Master HWT TC.</w:t>
+      </w:r>
     </w:p>
     <w:p>
       <w:pPr>
         <w:pStyle w:val="Heading2"/>
       </w:pPr>
       <w:r>
+        <w:t>Hierarchical data format (HDF5)</w:t>
+      </w:r>
+    </w:p>
+    <w:p>
+      <w:pPr>
+        <w:pStyle w:val="Heading3"/>
+      </w:pPr>
+      <w:r>
+        <w:t>Introduction</w:t>
+      </w:r>
+    </w:p>
+    <w:p>
+      <w:pPr>
+        <w:jc w:val="both"/>
+      </w:pPr>
+      <w:r>
+        <w:t>Since data is acquired and indexed in a hierarchical way by the TCIS, it is convenient to also save it in a similar manner. To this end, using the time-tested industry standard HDF5 file format is the most logical approach</w:t>
+      </w:r>
+      <w:r>
+        <w:t>:</w:t>
+      </w:r>
+    </w:p>
+    <w:p>
+      <w:pPr>
+        <w:jc w:val="both"/>
+        <w:rPr>
+          <w:color w:val="0070C0"/>
+        </w:rPr>
+      </w:pPr>
+      <w:r>
+        <w:rPr>
+          <w:color w:val="0070C0"/>
+        </w:rPr>
+        <w:t>http://www.hdfgroup.org</w:t>
+      </w:r>
+      <w:r>
+        <w:rPr>
+          <w:color w:val="0070C0"/>
+        </w:rPr>
+        <w:t xml:space="preserve"> </w:t>
+      </w:r>
+    </w:p>
+    <w:p>
+      <w:pPr>
+        <w:jc w:val="both"/>
+        <w:rPr>
+          <w:color w:val="0070C0"/>
+        </w:rPr>
+      </w:pPr>
+      <w:r>
+        <w:rPr>
+          <w:color w:val="0070C0"/>
+        </w:rPr>
+        <w:t>http://www.hdfgroup.org/HDF5/doc/UG/index.html</w:t>
+      </w:r>
+    </w:p>
+    <w:p>
+      <w:pPr>
+        <w:jc w:val="both"/>
+      </w:pPr>
+      <w:r>
+        <w:t>"</w:t>
+      </w:r>
+      <w:r>
+        <w:rPr>
+          <w:i/>
+        </w:rPr>
+        <w:t>HDF5 is an open-source technology suite for managing diverse, complex, high-volume data in heterogeneous computing and storage environments. HDF5 includes: (1) a versatile self-describing data model that can represent very complex data objects and relationships, and a wide variety of metadata; (2) a completely portable binary file format with no limit on the number or size of data objects; (3) a software library with time and space optimization features for reading and writing HDF5 data; and (4) tools for managing, manipulating, viewing, and analyzing data in HDF5 files.</w:t>
+      </w:r>
+      <w:r>
+        <w:t>"</w:t>
+      </w:r>
+    </w:p>
+    <w:p>
+      <w:pPr>
+        <w:jc w:val="both"/>
+        <w:rPr>
+          <w:i/>
+        </w:rPr>
+      </w:pPr>
+      <w:r>
+        <w:t>"</w:t>
+      </w:r>
+      <w:r>
+        <w:t xml:space="preserve"> </w:t>
+      </w:r>
+      <w:r>
+        <w:rPr>
+          <w:i/>
+        </w:rPr>
+        <w:t>An HDF5 file is a data container, similar to a file system. Within it, user communities or software applications define their organization of data objects. The basic HDF5 data model is simple, yet extremely versatile in terms of the scope of data that it can store. It contains two primary objects: groups, which provide the organizing structures, and datasets, which are the basic storage structures. HDF5 groups and datasets may also have attributes attached, a third type of data object consisting of small textual or numeric metadata defined by user applications.</w:t>
+      </w:r>
+    </w:p>
+    <w:p>
+      <w:pPr>
+        <w:jc w:val="both"/>
+        <w:rPr>
+          <w:i/>
+        </w:rPr>
+      </w:pPr>
+      <w:r>
+        <w:rPr>
+          <w:i/>
+        </w:rPr>
         <w:lastRenderedPageBreak/>
-        <w:t>Hierarchical data format (HDF5)</w:t>
+        <w:t>An HDF5 dataset is a uniform multidimensional array of elements. The elements might be common data types (for example, integers, floating-point numbers, text strings), n-dimensional memory chunks, or user-defined compound data structures consisting of floating-point vectors or an arbitrary bit-length encoding (for example, 97-bit floating-point number). An HDF5 group is similar to a directory, or folder, in a computer file system. An HDF5 group contains links to groups or datasets, together with supporting metadata. The organization of an HDF5 file is a directed graph structure in which groups and datasets are nodes, and links are edges. Although the term HDF implies a hierarchical structuring, its topology allows for other arrangements such as meshes or rings.</w:t>
+      </w:r>
+    </w:p>
+    <w:p>
+      <w:pPr>
+        <w:jc w:val="both"/>
+        <w:rPr>
+          <w:i/>
+        </w:rPr>
+      </w:pPr>
+      <w:r>
+        <w:rPr>
+          <w:i/>
+        </w:rPr>
+        <w:t>HDF5 is a completely portable file format with no limit on the number or size of data objects in the collection. During I/O operations, HDF5 automatically takes care of data-type differences, such as byte ordering and data-type size. Its software library runs on Linux, Windows, Mac, and most other operating systems and architectures, from laptops to massively parallel systems. HDF5 implements a high-level API with C, C++, Fortran 90, Python, and Java interfaces. It includes many tools for manipulating and viewing HDF5 data, and a wide variety of third-party applications and tools are available.</w:t>
+      </w:r>
+    </w:p>
+    <w:p>
+      <w:pPr>
+        <w:jc w:val="both"/>
+      </w:pPr>
+      <w:r>
+        <w:rPr>
+          <w:i/>
+        </w:rPr>
+        <w:t xml:space="preserve">The design of the HDF5 software provides a rich set of integrated performance features that allow for access-time and storage-space optimizations. For example, it supports efficient extraction of subsets of data, </w:t>
+      </w:r>
+      <w:proofErr w:type="spellStart"/>
+      <w:r>
+        <w:rPr>
+          <w:i/>
+        </w:rPr>
+        <w:t>multiscale</w:t>
+      </w:r>
+      <w:proofErr w:type="spellEnd"/>
+      <w:r>
+        <w:rPr>
+          <w:i/>
+        </w:rPr>
+        <w:t xml:space="preserve"> representation of images, generic dimensionality of datasets, parallel I/O, tiling (2D), bricking (3D), chunking (</w:t>
+      </w:r>
+      <w:proofErr w:type="spellStart"/>
+      <w:r>
+        <w:rPr>
+          <w:i/>
+        </w:rPr>
+        <w:t>nD</w:t>
+      </w:r>
+      <w:proofErr w:type="spellEnd"/>
+      <w:r>
+        <w:rPr>
+          <w:i/>
+        </w:rPr>
+        <w:t>), regional compression, and the flexible management of user metadata that is interoperable with XML. HDF5 transparently manages byte ordering in its detection of hardware. Its software extensibility allows users to insert custom software "filters" between secondary storage and memory; such filters allow for encryption, compression, or image processing. The HDF5 data model, file format, API, library, and tools are open source and distributed without charge.</w:t>
+      </w:r>
+      <w:r>
+        <w:t>"</w:t>
       </w:r>
     </w:p>
     <w:p>
@@ -997,166 +1699,196 @@
         <w:pStyle w:val="Heading3"/>
       </w:pPr>
       <w:r>
-        <w:t>Introduction</w:t>
-      </w:r>
-    </w:p>
-    <w:p>
-      <w:pPr>
-        <w:jc w:val="both"/>
-      </w:pPr>
-      <w:r>
-        <w:t>Since data is acquired and indexed in a hierarchical way by the TCIS, it is convenient to also save it in a similar manner. To this end, using the time-tested industry standard HDF5 file format is the most logical approach</w:t>
-      </w:r>
-      <w:r>
-        <w:t>:</w:t>
-      </w:r>
-    </w:p>
-    <w:p>
-      <w:pPr>
-        <w:jc w:val="both"/>
-        <w:rPr>
-          <w:color w:val="0070C0"/>
-        </w:rPr>
-      </w:pPr>
-      <w:r>
-        <w:rPr>
-          <w:color w:val="0070C0"/>
-        </w:rPr>
-        <w:t>http://www.hdfgroup.org</w:t>
-      </w:r>
-      <w:r>
-        <w:rPr>
-          <w:color w:val="0070C0"/>
-        </w:rPr>
-        <w:t xml:space="preserve"> </w:t>
-      </w:r>
-    </w:p>
-    <w:p>
-      <w:pPr>
-        <w:jc w:val="both"/>
-        <w:rPr>
-          <w:color w:val="0070C0"/>
-        </w:rPr>
-      </w:pPr>
-      <w:r>
-        <w:rPr>
-          <w:color w:val="0070C0"/>
-        </w:rPr>
-        <w:t>http://www.hdfgroup.org/HDF5/doc/UG/index.html</w:t>
-      </w:r>
-    </w:p>
-    <w:p>
-      <w:pPr>
-        <w:jc w:val="both"/>
-      </w:pPr>
-      <w:r>
-        <w:t>"</w:t>
-      </w:r>
-      <w:r>
-        <w:rPr>
-          <w:i/>
-        </w:rPr>
-        <w:t>HDF5 is an open-source technology suite for managing diverse, complex, high-volume data in heterogeneous computing and storage environments. HDF5 includes: (1) a versatile self-describing data model that can represent very complex data objects and relationships, and a wide variety of metadata; (2) a completely portable binary file format with no limit on the number or size of data objects; (3) a software library with time and space optimization features for reading and writing HDF5 data; and (4) tools for managing, manipulating, viewing, and analyzing data in HDF5 files.</w:t>
-      </w:r>
-      <w:r>
-        <w:t>"</w:t>
-      </w:r>
-    </w:p>
-    <w:p>
-      <w:pPr>
-        <w:jc w:val="both"/>
-        <w:rPr>
-          <w:i/>
-        </w:rPr>
-      </w:pPr>
-      <w:r>
-        <w:t>"</w:t>
-      </w:r>
-      <w:r>
-        <w:t xml:space="preserve"> </w:t>
-      </w:r>
-      <w:r>
-        <w:rPr>
-          <w:i/>
-        </w:rPr>
-        <w:t>An HDF5 file is a data container, similar to a file system. Within it, user communities or software applications define their organization of data objects. The basic HDF5 data model is simple, yet extremely versatile in terms of the scope of data that it can store. It contains two primary objects: groups, which provide the organizing structures, and datasets, which are the basic storage structures. HDF5 groups and datasets may also have attributes attached, a third type of data object consisting of small textual or numeric metadata defined by user applications.</w:t>
-      </w:r>
-    </w:p>
-    <w:p>
-      <w:pPr>
-        <w:jc w:val="both"/>
-        <w:rPr>
-          <w:i/>
-        </w:rPr>
-      </w:pPr>
-      <w:r>
-        <w:rPr>
-          <w:i/>
-        </w:rPr>
-        <w:t>An HDF5 dataset is a uniform multidimensional array of elements. The elements might be common data types (for example, integers, floating-point numbers, text strings), n-dimensional memory chunks, or user-defined compound data structures consisting of floating-point vectors or an arbitrary bit-length encoding (for example, 97-bit floating-point number). An HDF5 group is similar to a directory, or folder, in a computer file system. An HDF5 group contains links to groups or datasets, together with supporting metadata. The organization of an HDF5 file is a directed graph structure in which groups and datasets are nodes, and links are edges. Although the term HDF implies a hierarchical structuring, its topology allows for other arrangements such as meshes or rings.</w:t>
-      </w:r>
-    </w:p>
-    <w:p>
-      <w:pPr>
-        <w:jc w:val="both"/>
-        <w:rPr>
-          <w:i/>
-        </w:rPr>
-      </w:pPr>
-      <w:r>
-        <w:rPr>
-          <w:i/>
-        </w:rPr>
-        <w:t>HDF5 is a completely portable file format with no limit on the number or size of data objects in the collection. During I/O operations, HDF5 automatically takes care of data-type differences, such as byte ordering and data-type size. Its software library runs on Linux, Windows, Mac, and most other operating systems and architectures, from laptops to massively parallel systems. HDF5 implements a high-level API with C, C++, Fortran 90, Python, and Java interfaces. It includes many tools for manipulating and viewing HDF5 data, and a wide variety of third-party applications and tools are available.</w:t>
-      </w:r>
-    </w:p>
-    <w:p>
-      <w:pPr>
-        <w:jc w:val="both"/>
-      </w:pPr>
-      <w:r>
-        <w:rPr>
-          <w:i/>
-        </w:rPr>
-        <w:t xml:space="preserve">The design of the HDF5 software provides a rich set of integrated performance features that allow for access-time and storage-space optimizations. For example, it supports efficient extraction of subsets of data, </w:t>
-      </w:r>
+        <w:t>HDAQ mapping to HDF5</w:t>
+      </w:r>
+      <w:r>
+        <w:t xml:space="preserve"> data storage model</w:t>
+      </w:r>
+    </w:p>
+    <w:p>
+      <w:pPr>
+        <w:pStyle w:val="ListParagraph"/>
+        <w:numPr>
+          <w:ilvl w:val="0"/>
+          <w:numId w:val="3"/>
+        </w:numPr>
+      </w:pPr>
+      <w:r>
+        <w:t xml:space="preserve">There are three </w:t>
+      </w:r>
+      <w:r>
+        <w:t>group types: Image, Waveform and Iterators</w:t>
+      </w:r>
+      <w:r>
+        <w:t>. The group type is stored as a group attribute named "type".</w:t>
+      </w:r>
+    </w:p>
+    <w:p>
+      <w:pPr>
+        <w:pStyle w:val="ListParagraph"/>
+        <w:numPr>
+          <w:ilvl w:val="0"/>
+          <w:numId w:val="3"/>
+        </w:numPr>
+      </w:pPr>
+      <w:r>
+        <w:t>An Image group contains an Image dataset and an Iterators group</w:t>
+      </w:r>
+      <w:r>
+        <w:t>.</w:t>
+      </w:r>
+    </w:p>
+    <w:p>
+      <w:pPr>
+        <w:pStyle w:val="ListParagraph"/>
+        <w:numPr>
+          <w:ilvl w:val="0"/>
+          <w:numId w:val="3"/>
+        </w:numPr>
+      </w:pPr>
+      <w:r>
+        <w:t>A Waveform group contains a Waveform dataset and an Iterators group.</w:t>
+      </w:r>
+    </w:p>
+    <w:p>
+      <w:pPr>
+        <w:pStyle w:val="Heading4"/>
+      </w:pPr>
+      <w:r>
+        <w:t>Image</w:t>
+      </w:r>
+      <w:r>
+        <w:t xml:space="preserve"> dataset</w:t>
+      </w:r>
+    </w:p>
+    <w:p>
+      <w:r>
+        <w:t>An image is a 1D array</w:t>
+      </w:r>
+      <w:r>
+        <w:t>.</w:t>
+      </w:r>
+    </w:p>
+    <w:p>
+      <w:pPr>
+        <w:pStyle w:val="Heading4"/>
+      </w:pPr>
+      <w:r>
+        <w:t>Waveform dataset</w:t>
+      </w:r>
+    </w:p>
+    <w:p>
+      <w:pPr>
+        <w:pStyle w:val="Heading4"/>
+      </w:pPr>
+      <w:r>
+        <w:t>Iterator dataset</w:t>
+      </w:r>
+    </w:p>
+    <w:p/>
+    <w:p>
+      <w:pPr>
+        <w:pStyle w:val="Heading2"/>
+      </w:pPr>
+      <w:r>
+        <w:t>Case studies</w:t>
+      </w:r>
+    </w:p>
+    <w:p>
+      <w:pPr>
+        <w:pStyle w:val="Heading3"/>
+      </w:pPr>
+      <w:r>
+        <w:t>Imaging: Finite frame scan movie</w:t>
+      </w:r>
+    </w:p>
+    <w:p>
+      <w:pPr>
+        <w:pStyle w:val="Heading3"/>
+      </w:pPr>
+      <w:r>
+        <w:t>Imaging: Continuous frame scan movie</w:t>
+      </w:r>
+    </w:p>
+    <w:p>
+      <w:pPr>
+        <w:jc w:val="both"/>
+      </w:pPr>
+      <w:r>
+        <w:t>Until stopped by the user.</w:t>
+      </w:r>
+    </w:p>
+    <w:p>
+      <w:pPr>
+        <w:pStyle w:val="Heading3"/>
+      </w:pPr>
+      <w:r>
+        <w:lastRenderedPageBreak/>
+        <w:t>Imaging: Z-stack acquisition</w:t>
+      </w:r>
+    </w:p>
+    <w:p>
+      <w:pPr>
+        <w:pStyle w:val="Heading3"/>
+      </w:pPr>
+      <w:r>
+        <w:t>Imaging: Mosaic z-stack acquisition</w:t>
+      </w:r>
+    </w:p>
+    <w:p>
+      <w:pPr>
+        <w:pStyle w:val="Heading3"/>
+      </w:pPr>
+      <w:r>
+        <w:t xml:space="preserve">Imaging: </w:t>
+      </w:r>
+      <w:r>
+        <w:t>ROI scan</w:t>
+      </w:r>
+    </w:p>
+    <w:p>
+      <w:pPr>
+        <w:pStyle w:val="Heading3"/>
+      </w:pPr>
+      <w:r>
+        <w:t>Ephys: Cont</w:t>
+      </w:r>
+      <w:r>
+        <w:t>inuous measurement and plotting</w:t>
+      </w:r>
+    </w:p>
+    <w:p>
+      <w:pPr>
+        <w:pStyle w:val="Heading3"/>
+      </w:pPr>
+      <w:r>
+        <w:t>Ephys: Finite measurement</w:t>
+      </w:r>
+    </w:p>
+    <w:p>
+      <w:pPr>
+        <w:pStyle w:val="Heading3"/>
+      </w:pPr>
+      <w:r>
+        <w:t>Ephys: Stimulation and measurement</w:t>
+      </w:r>
+    </w:p>
+    <w:p>
+      <w:pPr>
+        <w:pStyle w:val="Heading3"/>
+      </w:pPr>
+      <w:r>
+        <w:t>Imaging &amp; Ephys: In parallel and decoupled measurement of Ephys and continuous frame scan movie</w:t>
+      </w:r>
+    </w:p>
+    <w:p>
       <w:proofErr w:type="spellStart"/>
       <w:r>
-        <w:rPr>
-          <w:i/>
-        </w:rPr>
-        <w:t>multiscale</w:t>
+        <w:t>Ephys</w:t>
       </w:r>
       <w:proofErr w:type="spellEnd"/>
       <w:r>
-        <w:rPr>
-          <w:i/>
-        </w:rPr>
-        <w:t xml:space="preserve"> representation of images, generic dimensionality of datasets, parallel I/O, tiling (2D), bricking (3D), chunking (</w:t>
-      </w:r>
-      <w:proofErr w:type="spellStart"/>
-      <w:r>
-        <w:rPr>
-          <w:i/>
-        </w:rPr>
-        <w:t>nD</w:t>
-      </w:r>
-      <w:proofErr w:type="spellEnd"/>
-      <w:r>
-        <w:rPr>
-          <w:i/>
-        </w:rPr>
-        <w:t xml:space="preserve">), regional compression, and the flexible management of user metadata that is interoperable with XML. HDF5 transparently manages byte ordering in its detection of hardware. Its software extensibility allows users to insert custom software "filters" between </w:t>
-      </w:r>
-      <w:r>
-        <w:rPr>
-          <w:i/>
-        </w:rPr>
-        <w:lastRenderedPageBreak/>
-        <w:t>secondary storage and memory; such filters allow for encryption, compression, or image processing. The HDF5 data model, file format, API, library, and tools are open source and distributed without charge.</w:t>
-      </w:r>
-      <w:r>
-        <w:t>"</w:t>
+        <w:t xml:space="preserve"> Measurement and Continuous Frame Scan Movie can be done in parallel by setting up two separate Task Trees.</w:t>
       </w:r>
     </w:p>
     <w:p>
@@ -1164,206 +1896,6 @@
         <w:pStyle w:val="Heading3"/>
       </w:pPr>
       <w:r>
-        <w:t>HDAQ mapping to HDF5</w:t>
-      </w:r>
-      <w:r>
-        <w:t xml:space="preserve"> data storage model</w:t>
-      </w:r>
-    </w:p>
-    <w:p>
-      <w:pPr>
-        <w:pStyle w:val="ListParagraph"/>
-        <w:numPr>
-          <w:ilvl w:val="0"/>
-          <w:numId w:val="3"/>
-        </w:numPr>
-        <w:ind w:left="426"/>
-      </w:pPr>
-      <w:r>
-        <w:t xml:space="preserve">There are three </w:t>
-      </w:r>
-      <w:r>
-        <w:t>group types: Image, Waveform and Iterators</w:t>
-      </w:r>
-      <w:r>
-        <w:t>. The group type is stored as a group attribute named "type".</w:t>
-      </w:r>
-    </w:p>
-    <w:p>
-      <w:pPr>
-        <w:pStyle w:val="ListParagraph"/>
-        <w:numPr>
-          <w:ilvl w:val="0"/>
-          <w:numId w:val="3"/>
-        </w:numPr>
-        <w:ind w:left="426"/>
-      </w:pPr>
-      <w:r>
-        <w:t>An Image group contains an Image dataset and an Iterators group</w:t>
-      </w:r>
-      <w:r>
-        <w:t>.</w:t>
-      </w:r>
-    </w:p>
-    <w:p>
-      <w:pPr>
-        <w:pStyle w:val="ListParagraph"/>
-        <w:numPr>
-          <w:ilvl w:val="0"/>
-          <w:numId w:val="3"/>
-        </w:numPr>
-        <w:ind w:left="426"/>
-      </w:pPr>
-      <w:r>
-        <w:t>A Waveform group contains a Waveform dataset and an Iterators group.</w:t>
-      </w:r>
-    </w:p>
-    <w:p>
-      <w:pPr>
-        <w:pStyle w:val="Heading4"/>
-      </w:pPr>
-      <w:r>
-        <w:t>Image</w:t>
-      </w:r>
-      <w:r>
-        <w:t xml:space="preserve"> dataset</w:t>
-      </w:r>
-    </w:p>
-    <w:p>
-      <w:r>
-        <w:t>An image is a 1D array</w:t>
-      </w:r>
-      <w:r>
-        <w:t>.</w:t>
-      </w:r>
-    </w:p>
-    <w:p>
-      <w:pPr>
-        <w:pStyle w:val="Heading4"/>
-      </w:pPr>
-      <w:r>
-        <w:t>Waveform dataset</w:t>
-      </w:r>
-    </w:p>
-    <w:p>
-      <w:pPr>
-        <w:pStyle w:val="Heading4"/>
-      </w:pPr>
-      <w:r>
-        <w:t>Iterator dataset</w:t>
-      </w:r>
-    </w:p>
-    <w:p/>
-    <w:p>
-      <w:pPr>
-        <w:pStyle w:val="Heading2"/>
-      </w:pPr>
-      <w:r>
-        <w:t>Case studies</w:t>
-      </w:r>
-    </w:p>
-    <w:p>
-      <w:pPr>
-        <w:pStyle w:val="Heading3"/>
-      </w:pPr>
-      <w:r>
-        <w:t>Imaging: Finite frame scan movie</w:t>
-      </w:r>
-    </w:p>
-    <w:p>
-      <w:pPr>
-        <w:pStyle w:val="Heading3"/>
-      </w:pPr>
-      <w:r>
-        <w:t>Imaging: Continuous frame scan movie</w:t>
-      </w:r>
-    </w:p>
-    <w:p>
-      <w:pPr>
-        <w:jc w:val="both"/>
-      </w:pPr>
-      <w:r>
-        <w:t>Until stopped by the user.</w:t>
-      </w:r>
-    </w:p>
-    <w:p>
-      <w:pPr>
-        <w:pStyle w:val="Heading3"/>
-      </w:pPr>
-      <w:r>
-        <w:t>Imaging: Z-stack acquisition</w:t>
-      </w:r>
-    </w:p>
-    <w:p>
-      <w:pPr>
-        <w:pStyle w:val="Heading3"/>
-      </w:pPr>
-      <w:r>
-        <w:t>Imaging: Mosaic z-stack acquisition</w:t>
-      </w:r>
-    </w:p>
-    <w:p>
-      <w:pPr>
-        <w:pStyle w:val="Heading3"/>
-      </w:pPr>
-      <w:r>
-        <w:t xml:space="preserve">Imaging: </w:t>
-      </w:r>
-      <w:r>
-        <w:t>ROI scan</w:t>
-      </w:r>
-    </w:p>
-    <w:p>
-      <w:pPr>
-        <w:pStyle w:val="Heading3"/>
-      </w:pPr>
-      <w:r>
-        <w:t>Ephys: Cont</w:t>
-      </w:r>
-      <w:r>
-        <w:t>inuous measurement and plotting</w:t>
-      </w:r>
-    </w:p>
-    <w:p>
-      <w:pPr>
-        <w:pStyle w:val="Heading3"/>
-      </w:pPr>
-      <w:r>
-        <w:t>Ephys: Finite measurement</w:t>
-      </w:r>
-    </w:p>
-    <w:p>
-      <w:pPr>
-        <w:pStyle w:val="Heading3"/>
-      </w:pPr>
-      <w:r>
-        <w:t>Ephys: Stimulation and measurement</w:t>
-      </w:r>
-    </w:p>
-    <w:p>
-      <w:pPr>
-        <w:pStyle w:val="Heading3"/>
-      </w:pPr>
-      <w:r>
-        <w:t>Imaging &amp; Ephys: In parallel and decoupled measurement of Ephys and continuous frame scan movie</w:t>
-      </w:r>
-    </w:p>
-    <w:p>
-      <w:proofErr w:type="spellStart"/>
-      <w:r>
-        <w:t>Ephys</w:t>
-      </w:r>
-      <w:proofErr w:type="spellEnd"/>
-      <w:r>
-        <w:t xml:space="preserve"> Measurement and Continuous Frame Scan Movie can be done in parallel by setting up two separate Task Trees.</w:t>
-      </w:r>
-    </w:p>
-    <w:p>
-      <w:pPr>
-        <w:pStyle w:val="Heading3"/>
-      </w:pPr>
-      <w:r>
-        <w:lastRenderedPageBreak/>
         <w:t xml:space="preserve">Imaging &amp; Ephys: </w:t>
       </w:r>
       <w:r>
@@ -1449,6 +1981,119 @@
 <file path=word/numbering.xml><?xml version="1.0" encoding="utf-8"?>
 <w:numbering xmlns:ve="http://schemas.openxmlformats.org/markup-compatibility/2006" xmlns:o="urn:schemas-microsoft-com:office:office" xmlns:r="http://schemas.openxmlformats.org/officeDocument/2006/relationships" xmlns:m="http://schemas.openxmlformats.org/officeDocument/2006/math" xmlns:v="urn:schemas-microsoft-com:vml" xmlns:wp="http://schemas.openxmlformats.org/drawingml/2006/wordprocessingDrawing" xmlns:w10="urn:schemas-microsoft-com:office:word" xmlns:w="http://schemas.openxmlformats.org/wordprocessingml/2006/main" xmlns:wne="http://schemas.microsoft.com/office/word/2006/wordml">
   <w:abstractNum w:abstractNumId="0">
+    <w:nsid w:val="036272E3"/>
+    <w:multiLevelType w:val="hybridMultilevel"/>
+    <w:tmpl w:val="E52446DE"/>
+    <w:lvl w:ilvl="0" w:tplc="0409000F">
+      <w:start w:val="1"/>
+      <w:numFmt w:val="decimal"/>
+      <w:lvlText w:val="%1."/>
+      <w:lvlJc w:val="left"/>
+      <w:pPr>
+        <w:ind w:left="786" w:hanging="360"/>
+      </w:pPr>
+      <w:rPr>
+        <w:rFonts w:hint="default"/>
+      </w:rPr>
+    </w:lvl>
+    <w:lvl w:ilvl="1" w:tplc="04090003" w:tentative="1">
+      <w:start w:val="1"/>
+      <w:numFmt w:val="bullet"/>
+      <w:lvlText w:val="o"/>
+      <w:lvlJc w:val="left"/>
+      <w:pPr>
+        <w:ind w:left="1440" w:hanging="360"/>
+      </w:pPr>
+      <w:rPr>
+        <w:rFonts w:ascii="Courier New" w:hAnsi="Courier New" w:cs="Courier New" w:hint="default"/>
+      </w:rPr>
+    </w:lvl>
+    <w:lvl w:ilvl="2" w:tplc="04090005" w:tentative="1">
+      <w:start w:val="1"/>
+      <w:numFmt w:val="bullet"/>
+      <w:lvlText w:val=""/>
+      <w:lvlJc w:val="left"/>
+      <w:pPr>
+        <w:ind w:left="2160" w:hanging="360"/>
+      </w:pPr>
+      <w:rPr>
+        <w:rFonts w:ascii="Wingdings" w:hAnsi="Wingdings" w:hint="default"/>
+      </w:rPr>
+    </w:lvl>
+    <w:lvl w:ilvl="3" w:tplc="04090001" w:tentative="1">
+      <w:start w:val="1"/>
+      <w:numFmt w:val="bullet"/>
+      <w:lvlText w:val=""/>
+      <w:lvlJc w:val="left"/>
+      <w:pPr>
+        <w:ind w:left="2880" w:hanging="360"/>
+      </w:pPr>
+      <w:rPr>
+        <w:rFonts w:ascii="Symbol" w:hAnsi="Symbol" w:hint="default"/>
+      </w:rPr>
+    </w:lvl>
+    <w:lvl w:ilvl="4" w:tplc="04090003" w:tentative="1">
+      <w:start w:val="1"/>
+      <w:numFmt w:val="bullet"/>
+      <w:lvlText w:val="o"/>
+      <w:lvlJc w:val="left"/>
+      <w:pPr>
+        <w:ind w:left="3600" w:hanging="360"/>
+      </w:pPr>
+      <w:rPr>
+        <w:rFonts w:ascii="Courier New" w:hAnsi="Courier New" w:cs="Courier New" w:hint="default"/>
+      </w:rPr>
+    </w:lvl>
+    <w:lvl w:ilvl="5" w:tplc="04090005" w:tentative="1">
+      <w:start w:val="1"/>
+      <w:numFmt w:val="bullet"/>
+      <w:lvlText w:val=""/>
+      <w:lvlJc w:val="left"/>
+      <w:pPr>
+        <w:ind w:left="4320" w:hanging="360"/>
+      </w:pPr>
+      <w:rPr>
+        <w:rFonts w:ascii="Wingdings" w:hAnsi="Wingdings" w:hint="default"/>
+      </w:rPr>
+    </w:lvl>
+    <w:lvl w:ilvl="6" w:tplc="04090001" w:tentative="1">
+      <w:start w:val="1"/>
+      <w:numFmt w:val="bullet"/>
+      <w:lvlText w:val=""/>
+      <w:lvlJc w:val="left"/>
+      <w:pPr>
+        <w:ind w:left="5040" w:hanging="360"/>
+      </w:pPr>
+      <w:rPr>
+        <w:rFonts w:ascii="Symbol" w:hAnsi="Symbol" w:hint="default"/>
+      </w:rPr>
+    </w:lvl>
+    <w:lvl w:ilvl="7" w:tplc="04090003" w:tentative="1">
+      <w:start w:val="1"/>
+      <w:numFmt w:val="bullet"/>
+      <w:lvlText w:val="o"/>
+      <w:lvlJc w:val="left"/>
+      <w:pPr>
+        <w:ind w:left="5760" w:hanging="360"/>
+      </w:pPr>
+      <w:rPr>
+        <w:rFonts w:ascii="Courier New" w:hAnsi="Courier New" w:cs="Courier New" w:hint="default"/>
+      </w:rPr>
+    </w:lvl>
+    <w:lvl w:ilvl="8" w:tplc="04090005" w:tentative="1">
+      <w:start w:val="1"/>
+      <w:numFmt w:val="bullet"/>
+      <w:lvlText w:val=""/>
+      <w:lvlJc w:val="left"/>
+      <w:pPr>
+        <w:ind w:left="6480" w:hanging="360"/>
+      </w:pPr>
+      <w:rPr>
+        <w:rFonts w:ascii="Wingdings" w:hAnsi="Wingdings" w:hint="default"/>
+      </w:rPr>
+    </w:lvl>
+  </w:abstractNum>
+  <w:abstractNum w:abstractNumId="1">
     <w:nsid w:val="24EA5349"/>
     <w:multiLevelType w:val="hybridMultilevel"/>
     <w:tmpl w:val="CAB2BFD6"/>
@@ -1537,7 +2182,7 @@
       </w:pPr>
     </w:lvl>
   </w:abstractNum>
-  <w:abstractNum w:abstractNumId="1">
+  <w:abstractNum w:abstractNumId="2">
     <w:nsid w:val="42E21008"/>
     <w:multiLevelType w:val="hybridMultilevel"/>
     <w:tmpl w:val="825C8F6C"/>
@@ -1623,7 +2268,7 @@
       </w:pPr>
     </w:lvl>
   </w:abstractNum>
-  <w:abstractNum w:abstractNumId="2">
+  <w:abstractNum w:abstractNumId="3">
     <w:nsid w:val="46950D1C"/>
     <w:multiLevelType w:val="hybridMultilevel"/>
     <w:tmpl w:val="3C9EF7BC"/>
@@ -1712,10 +2357,96 @@
       </w:pPr>
     </w:lvl>
   </w:abstractNum>
-  <w:abstractNum w:abstractNumId="3">
+  <w:abstractNum w:abstractNumId="4">
+    <w:nsid w:val="598C0C96"/>
+    <w:multiLevelType w:val="hybridMultilevel"/>
+    <w:tmpl w:val="8C1E01F2"/>
+    <w:lvl w:ilvl="0" w:tplc="0413000F">
+      <w:start w:val="1"/>
+      <w:numFmt w:val="decimal"/>
+      <w:lvlText w:val="%1."/>
+      <w:lvlJc w:val="left"/>
+      <w:pPr>
+        <w:ind w:left="1146" w:hanging="360"/>
+      </w:pPr>
+    </w:lvl>
+    <w:lvl w:ilvl="1" w:tplc="04130019" w:tentative="1">
+      <w:start w:val="1"/>
+      <w:numFmt w:val="lowerLetter"/>
+      <w:lvlText w:val="%2."/>
+      <w:lvlJc w:val="left"/>
+      <w:pPr>
+        <w:ind w:left="1866" w:hanging="360"/>
+      </w:pPr>
+    </w:lvl>
+    <w:lvl w:ilvl="2" w:tplc="0413001B" w:tentative="1">
+      <w:start w:val="1"/>
+      <w:numFmt w:val="lowerRoman"/>
+      <w:lvlText w:val="%3."/>
+      <w:lvlJc w:val="right"/>
+      <w:pPr>
+        <w:ind w:left="2586" w:hanging="180"/>
+      </w:pPr>
+    </w:lvl>
+    <w:lvl w:ilvl="3" w:tplc="0413000F" w:tentative="1">
+      <w:start w:val="1"/>
+      <w:numFmt w:val="decimal"/>
+      <w:lvlText w:val="%4."/>
+      <w:lvlJc w:val="left"/>
+      <w:pPr>
+        <w:ind w:left="3306" w:hanging="360"/>
+      </w:pPr>
+    </w:lvl>
+    <w:lvl w:ilvl="4" w:tplc="04130019" w:tentative="1">
+      <w:start w:val="1"/>
+      <w:numFmt w:val="lowerLetter"/>
+      <w:lvlText w:val="%5."/>
+      <w:lvlJc w:val="left"/>
+      <w:pPr>
+        <w:ind w:left="4026" w:hanging="360"/>
+      </w:pPr>
+    </w:lvl>
+    <w:lvl w:ilvl="5" w:tplc="0413001B" w:tentative="1">
+      <w:start w:val="1"/>
+      <w:numFmt w:val="lowerRoman"/>
+      <w:lvlText w:val="%6."/>
+      <w:lvlJc w:val="right"/>
+      <w:pPr>
+        <w:ind w:left="4746" w:hanging="180"/>
+      </w:pPr>
+    </w:lvl>
+    <w:lvl w:ilvl="6" w:tplc="0413000F" w:tentative="1">
+      <w:start w:val="1"/>
+      <w:numFmt w:val="decimal"/>
+      <w:lvlText w:val="%7."/>
+      <w:lvlJc w:val="left"/>
+      <w:pPr>
+        <w:ind w:left="5466" w:hanging="360"/>
+      </w:pPr>
+    </w:lvl>
+    <w:lvl w:ilvl="7" w:tplc="04130019" w:tentative="1">
+      <w:start w:val="1"/>
+      <w:numFmt w:val="lowerLetter"/>
+      <w:lvlText w:val="%8."/>
+      <w:lvlJc w:val="left"/>
+      <w:pPr>
+        <w:ind w:left="6186" w:hanging="360"/>
+      </w:pPr>
+    </w:lvl>
+    <w:lvl w:ilvl="8" w:tplc="0413001B" w:tentative="1">
+      <w:start w:val="1"/>
+      <w:numFmt w:val="lowerRoman"/>
+      <w:lvlText w:val="%9."/>
+      <w:lvlJc w:val="right"/>
+      <w:pPr>
+        <w:ind w:left="6906" w:hanging="180"/>
+      </w:pPr>
+    </w:lvl>
+  </w:abstractNum>
+  <w:abstractNum w:abstractNumId="5">
     <w:nsid w:val="70FF3C69"/>
     <w:multiLevelType w:val="hybridMultilevel"/>
-    <w:tmpl w:val="E52446DE"/>
+    <w:tmpl w:val="771258A6"/>
     <w:lvl w:ilvl="0" w:tplc="0409000F">
       <w:start w:val="1"/>
       <w:numFmt w:val="decimal"/>
@@ -1825,7 +2556,7 @@
       </w:rPr>
     </w:lvl>
   </w:abstractNum>
-  <w:abstractNum w:abstractNumId="4">
+  <w:abstractNum w:abstractNumId="6">
     <w:nsid w:val="75DC5C6A"/>
     <w:multiLevelType w:val="hybridMultilevel"/>
     <w:tmpl w:val="20304E3C"/>
@@ -1911,7 +2642,7 @@
       </w:pPr>
     </w:lvl>
   </w:abstractNum>
-  <w:abstractNum w:abstractNumId="5">
+  <w:abstractNum w:abstractNumId="7">
     <w:nsid w:val="7C482519"/>
     <w:multiLevelType w:val="hybridMultilevel"/>
     <w:tmpl w:val="C6261936"/>
@@ -1998,22 +2729,28 @@
     </w:lvl>
   </w:abstractNum>
   <w:num w:numId="1">
+    <w:abstractNumId w:val="7"/>
+  </w:num>
+  <w:num w:numId="2">
+    <w:abstractNumId w:val="2"/>
+  </w:num>
+  <w:num w:numId="3">
     <w:abstractNumId w:val="5"/>
   </w:num>
-  <w:num w:numId="2">
+  <w:num w:numId="4">
+    <w:abstractNumId w:val="6"/>
+  </w:num>
+  <w:num w:numId="5">
     <w:abstractNumId w:val="1"/>
   </w:num>
-  <w:num w:numId="3">
+  <w:num w:numId="6">
     <w:abstractNumId w:val="3"/>
   </w:num>
-  <w:num w:numId="4">
+  <w:num w:numId="7">
     <w:abstractNumId w:val="4"/>
   </w:num>
-  <w:num w:numId="5">
+  <w:num w:numId="8">
     <w:abstractNumId w:val="0"/>
-  </w:num>
-  <w:num w:numId="6">
-    <w:abstractNumId w:val="2"/>
   </w:num>
 </w:numbering>
 </file>
@@ -2407,6 +3144,25 @@
       <w:lang w:val="en-US"/>
     </w:rPr>
   </w:style>
+  <w:style w:type="paragraph" w:styleId="Caption">
+    <w:name w:val="caption"/>
+    <w:basedOn w:val="Normal"/>
+    <w:next w:val="Normal"/>
+    <w:uiPriority w:val="35"/>
+    <w:unhideWhenUsed/>
+    <w:qFormat/>
+    <w:rsid w:val="00974F57"/>
+    <w:pPr>
+      <w:spacing w:line="240" w:lineRule="auto"/>
+    </w:pPr>
+    <w:rPr>
+      <w:b/>
+      <w:bCs/>
+      <w:color w:val="4F81BD" w:themeColor="accent1"/>
+      <w:sz w:val="18"/>
+      <w:szCs w:val="18"/>
+    </w:rPr>
+  </w:style>
 </w:styles>
 </file>
 
@@ -2698,7 +3454,7 @@
 </file>
 
 <file path=customXml/itemProps1.xml><?xml version="1.0" encoding="utf-8"?>
-<ds:datastoreItem xmlns:ds="http://schemas.openxmlformats.org/officeDocument/2006/customXml" ds:itemID="{6CD7DDD1-742B-4D02-8700-A2AE1D9F5B3F}">
+<ds:datastoreItem xmlns:ds="http://schemas.openxmlformats.org/officeDocument/2006/customXml" ds:itemID="{042472B1-F81C-4629-9F51-CC34576A2BF1}">
   <ds:schemaRefs>
     <ds:schemaRef ds:uri="http://schemas.openxmlformats.org/officeDocument/2006/bibliography"/>
   </ds:schemaRefs>

</xml_diff>

<commit_message>
Started implementing the DAQmx module.
</commit_message>
<xml_diff>
--- a/Documentation/DAQLab.docx
+++ b/Documentation/DAQLab.docx
@@ -885,6 +885,27 @@
           <w:i/>
         </w:rPr>
         <w:t>Hardware-</w:t>
+      </w:r>
+      <w:r>
+        <w:rPr>
+          <w:i/>
+        </w:rPr>
+        <w:t>Triggering</w:t>
+      </w:r>
+      <w:r>
+        <w:rPr>
+          <w:i/>
+        </w:rPr>
+        <w:t xml:space="preserve"> </w:t>
+      </w:r>
+      <w:r>
+        <w:t>or</w:t>
+      </w:r>
+      <w:r>
+        <w:rPr>
+          <w:i/>
+        </w:rPr>
+        <w:t xml:space="preserve"> </w:t>
       </w:r>
       <w:r>
         <w:rPr>
@@ -3454,7 +3475,7 @@
 </file>
 
 <file path=customXml/itemProps1.xml><?xml version="1.0" encoding="utf-8"?>
-<ds:datastoreItem xmlns:ds="http://schemas.openxmlformats.org/officeDocument/2006/customXml" ds:itemID="{042472B1-F81C-4629-9F51-CC34576A2BF1}">
+<ds:datastoreItem xmlns:ds="http://schemas.openxmlformats.org/officeDocument/2006/customXml" ds:itemID="{5664446C-D153-4980-8AE8-A29861B34D71}">
   <ds:schemaRefs>
     <ds:schemaRef ds:uri="http://schemas.openxmlformats.org/officeDocument/2006/bibliography"/>
   </ds:schemaRefs>

</xml_diff>

<commit_message>
Succeeded in creating a GUI that displays Task Trees and available Task Controllers from different modules. Next step is to link drag and drop events from the tree control to actually connecting and disconnecting Task Controllers.
</commit_message>
<xml_diff>
--- a/Documentation/DAQLab.docx
+++ b/Documentation/DAQLab.docx
@@ -1088,7 +1088,7 @@
         <w:t>-TC</w:t>
       </w:r>
       <w:r>
-        <w:t xml:space="preserve"> Masters can be connected to</w:t>
+        <w:t xml:space="preserve"> Master can be connected to</w:t>
       </w:r>
       <w:r>
         <w:t xml:space="preserve"> one or more</w:t>
@@ -3475,7 +3475,7 @@
 </file>
 
 <file path=customXml/itemProps1.xml><?xml version="1.0" encoding="utf-8"?>
-<ds:datastoreItem xmlns:ds="http://schemas.openxmlformats.org/officeDocument/2006/customXml" ds:itemID="{5664446C-D153-4980-8AE8-A29861B34D71}">
+<ds:datastoreItem xmlns:ds="http://schemas.openxmlformats.org/officeDocument/2006/customXml" ds:itemID="{B35A6797-FF46-4447-B10C-30365654298D}">
   <ds:schemaRefs>
     <ds:schemaRef ds:uri="http://schemas.openxmlformats.org/officeDocument/2006/bibliography"/>
   </ds:schemaRefs>

</xml_diff>

<commit_message>
1. Changed the way task controllers are registered in the framework, now one call to DLAddTaskControllers adds the new task controller to both the module's list of task controllers as well as to the framework's list. For this the functions now takes another parameter, a reference to the module if the task controller belongs to a module.
2. Added more documentation on how the actions a task controller takes when it is stopped or aborted. These features don't work yet completely and will be fixed.

3. Continued working on how the DAQmx task controller receives data and starts output tasks.

Next: Data packet definitions will be changed.
</commit_message>
<xml_diff>
--- a/Documentation/DAQLab.docx
+++ b/Documentation/DAQLab.docx
@@ -1301,7 +1301,7 @@
       <w:r>
         <w:rPr>
           <w:noProof/>
-          <w:lang w:val="nl-NL" w:eastAsia="nl-NL"/>
+          <w:lang w:val="en-GB" w:eastAsia="en-GB"/>
         </w:rPr>
         <w:drawing>
           <wp:inline distT="0" distB="0" distL="0" distR="0">
@@ -1398,7 +1398,7 @@
       <w:r>
         <w:rPr>
           <w:noProof/>
-          <w:lang w:val="nl-NL" w:eastAsia="nl-NL"/>
+          <w:lang w:val="en-GB" w:eastAsia="en-GB"/>
         </w:rPr>
         <w:lastRenderedPageBreak/>
         <w:drawing>
@@ -1548,6 +1548,454 @@
     </w:p>
     <w:p>
       <w:pPr>
+        <w:pStyle w:val="Heading3"/>
+        <w:jc w:val="both"/>
+      </w:pPr>
+      <w:r>
+        <w:t>Task Controller events and actions</w:t>
+      </w:r>
+    </w:p>
+    <w:p>
+      <w:pPr>
+        <w:pStyle w:val="Heading4"/>
+      </w:pPr>
+      <w:r>
+        <w:t>Stop</w:t>
+      </w:r>
+    </w:p>
+    <w:p>
+      <w:pPr>
+        <w:spacing w:after="0"/>
+      </w:pPr>
+      <w:r>
+        <w:t xml:space="preserve">When a Task Controller receives a </w:t>
+      </w:r>
+      <w:r>
+        <w:rPr>
+          <w:b/>
+        </w:rPr>
+        <w:t>Stop</w:t>
+      </w:r>
+      <w:r>
+        <w:t xml:space="preserve"> event, before it stops</w:t>
+      </w:r>
+      <w:r>
+        <w:t xml:space="preserve"> and enters in an Idle or Done state</w:t>
+      </w:r>
+      <w:r>
+        <w:t>:</w:t>
+      </w:r>
+    </w:p>
+    <w:p>
+      <w:pPr>
+        <w:pStyle w:val="ListParagraph"/>
+        <w:numPr>
+          <w:ilvl w:val="0"/>
+          <w:numId w:val="9"/>
+        </w:numPr>
+      </w:pPr>
+      <w:r>
+        <w:t>Completes i</w:t>
+      </w:r>
+      <w:r>
+        <w:t xml:space="preserve">ts current iteration. </w:t>
+      </w:r>
+    </w:p>
+    <w:p>
+      <w:pPr>
+        <w:pStyle w:val="ListParagraph"/>
+        <w:numPr>
+          <w:ilvl w:val="0"/>
+          <w:numId w:val="9"/>
+        </w:numPr>
+      </w:pPr>
+      <w:r>
+        <w:t>Waits until a</w:t>
+      </w:r>
+      <w:r>
+        <w:t xml:space="preserve">ll its Finite Iteration Child Task Controllers complete </w:t>
+      </w:r>
+      <w:r>
+        <w:rPr>
+          <w:i/>
+        </w:rPr>
+        <w:t>all their iterations</w:t>
+      </w:r>
+      <w:r>
+        <w:t xml:space="preserve">. </w:t>
+      </w:r>
+    </w:p>
+    <w:p>
+      <w:pPr>
+        <w:pStyle w:val="ListParagraph"/>
+        <w:numPr>
+          <w:ilvl w:val="0"/>
+          <w:numId w:val="9"/>
+        </w:numPr>
+        <w:spacing w:after="0"/>
+      </w:pPr>
+      <w:r>
+        <w:t>Waits until a</w:t>
+      </w:r>
+      <w:r>
+        <w:t xml:space="preserve">ll its Continuous Iteration Child Task Controllers complete </w:t>
+      </w:r>
+      <w:r>
+        <w:rPr>
+          <w:i/>
+        </w:rPr>
+        <w:t>their current iteration</w:t>
+      </w:r>
+      <w:r>
+        <w:t>.</w:t>
+      </w:r>
+    </w:p>
+    <w:p>
+      <w:pPr>
+        <w:pStyle w:val="ListParagraph"/>
+        <w:ind w:left="0"/>
+      </w:pPr>
+    </w:p>
+    <w:p>
+      <w:pPr>
+        <w:pStyle w:val="ListParagraph"/>
+        <w:ind w:left="0"/>
+      </w:pPr>
+      <w:r>
+        <w:t xml:space="preserve"> In this case:</w:t>
+      </w:r>
+    </w:p>
+    <w:p>
+      <w:pPr>
+        <w:pStyle w:val="ListParagraph"/>
+        <w:numPr>
+          <w:ilvl w:val="0"/>
+          <w:numId w:val="9"/>
+        </w:numPr>
+      </w:pPr>
+      <w:r>
+        <w:t xml:space="preserve">Finite Iteration Child Task Controllers will be in a Done state having performed their required number of iterations. </w:t>
+      </w:r>
+    </w:p>
+    <w:p>
+      <w:pPr>
+        <w:pStyle w:val="ListParagraph"/>
+        <w:numPr>
+          <w:ilvl w:val="0"/>
+          <w:numId w:val="9"/>
+        </w:numPr>
+      </w:pPr>
+      <w:r>
+        <w:t>Continuous Iteration Child Task Controllers will be in an Idle state.</w:t>
+      </w:r>
+    </w:p>
+    <w:p>
+      <w:pPr>
+        <w:pStyle w:val="ListParagraph"/>
+        <w:numPr>
+          <w:ilvl w:val="0"/>
+          <w:numId w:val="9"/>
+        </w:numPr>
+      </w:pPr>
+      <w:r>
+        <w:t>The parent Task Controller that received the Stop event will be in an Idle state if it did not complete the required number of iterations or in a Done state otherwise.</w:t>
+      </w:r>
+    </w:p>
+    <w:p>
+      <w:pPr>
+        <w:pStyle w:val="Heading4"/>
+      </w:pPr>
+      <w:r>
+        <w:t>Stop All</w:t>
+      </w:r>
+    </w:p>
+    <w:p>
+      <w:pPr>
+        <w:spacing w:after="0"/>
+      </w:pPr>
+      <w:r>
+        <w:t xml:space="preserve">When a Task Controller receives a </w:t>
+      </w:r>
+      <w:r>
+        <w:rPr>
+          <w:b/>
+        </w:rPr>
+        <w:t>Stop All</w:t>
+      </w:r>
+      <w:r>
+        <w:t xml:space="preserve"> event,</w:t>
+      </w:r>
+      <w:r>
+        <w:t xml:space="preserve"> before it stops and enters in an Idle or Done state:</w:t>
+      </w:r>
+    </w:p>
+    <w:p>
+      <w:pPr>
+        <w:pStyle w:val="ListParagraph"/>
+        <w:numPr>
+          <w:ilvl w:val="0"/>
+          <w:numId w:val="10"/>
+        </w:numPr>
+      </w:pPr>
+      <w:r>
+        <w:t>Forwards the Stop All event to all its Child Task Controllers</w:t>
+      </w:r>
+      <w:r>
+        <w:t>.</w:t>
+      </w:r>
+    </w:p>
+    <w:p>
+      <w:pPr>
+        <w:pStyle w:val="ListParagraph"/>
+        <w:numPr>
+          <w:ilvl w:val="0"/>
+          <w:numId w:val="10"/>
+        </w:numPr>
+      </w:pPr>
+      <w:r>
+        <w:t>Completes its current iteration</w:t>
+      </w:r>
+      <w:r>
+        <w:t>.</w:t>
+      </w:r>
+    </w:p>
+    <w:p>
+      <w:pPr>
+        <w:pStyle w:val="ListParagraph"/>
+        <w:numPr>
+          <w:ilvl w:val="0"/>
+          <w:numId w:val="10"/>
+        </w:numPr>
+      </w:pPr>
+      <w:r>
+        <w:t>Waits</w:t>
+      </w:r>
+      <w:r>
+        <w:t xml:space="preserve"> until</w:t>
+      </w:r>
+      <w:r>
+        <w:t xml:space="preserve"> all</w:t>
+      </w:r>
+      <w:r>
+        <w:t xml:space="preserve"> its Child Task Controllers complete </w:t>
+      </w:r>
+      <w:r>
+        <w:rPr>
+          <w:i/>
+        </w:rPr>
+        <w:t>their current iteration</w:t>
+      </w:r>
+      <w:r>
+        <w:t xml:space="preserve">. </w:t>
+      </w:r>
+    </w:p>
+    <w:p>
+      <w:pPr>
+        <w:spacing w:after="0"/>
+      </w:pPr>
+      <w:r>
+        <w:t>In this case</w:t>
+      </w:r>
+      <w:r>
+        <w:t>:</w:t>
+      </w:r>
+    </w:p>
+    <w:p>
+      <w:pPr>
+        <w:pStyle w:val="ListParagraph"/>
+        <w:numPr>
+          <w:ilvl w:val="0"/>
+          <w:numId w:val="11"/>
+        </w:numPr>
+      </w:pPr>
+      <w:r>
+        <w:t xml:space="preserve">Finite Iteration Child Task Controllers will be either in a Done or Idle state </w:t>
+      </w:r>
+      <w:r>
+        <w:t>depending on whether they completed the required number of iterations.</w:t>
+      </w:r>
+    </w:p>
+    <w:p>
+      <w:pPr>
+        <w:pStyle w:val="ListParagraph"/>
+        <w:numPr>
+          <w:ilvl w:val="0"/>
+          <w:numId w:val="11"/>
+        </w:numPr>
+      </w:pPr>
+      <w:r>
+        <w:lastRenderedPageBreak/>
+        <w:t>Continuous Iteration Child Task Controllers will be in an Idle state.</w:t>
+      </w:r>
+    </w:p>
+    <w:p>
+      <w:pPr>
+        <w:pStyle w:val="ListParagraph"/>
+        <w:numPr>
+          <w:ilvl w:val="0"/>
+          <w:numId w:val="11"/>
+        </w:numPr>
+      </w:pPr>
+      <w:r>
+        <w:t>T</w:t>
+      </w:r>
+      <w:r>
+        <w:t>he Parent Task Controller</w:t>
+      </w:r>
+      <w:r>
+        <w:t xml:space="preserve"> that received the Stop All event</w:t>
+      </w:r>
+      <w:r>
+        <w:t xml:space="preserve"> will be either in an Idle or Done state depending on whether </w:t>
+      </w:r>
+      <w:r>
+        <w:t>it</w:t>
+      </w:r>
+      <w:r>
+        <w:t xml:space="preserve"> completed the required number of iterations.</w:t>
+      </w:r>
+    </w:p>
+    <w:p>
+      <w:pPr>
+        <w:pStyle w:val="Heading4"/>
+      </w:pPr>
+      <w:r>
+        <w:t>Abort</w:t>
+      </w:r>
+    </w:p>
+    <w:p>
+      <w:pPr>
+        <w:spacing w:after="0"/>
+      </w:pPr>
+      <w:r>
+        <w:t xml:space="preserve">When a Task Controller receives an </w:t>
+      </w:r>
+      <w:r>
+        <w:rPr>
+          <w:b/>
+        </w:rPr>
+        <w:t>Abort</w:t>
+      </w:r>
+      <w:r>
+        <w:t xml:space="preserve"> event, </w:t>
+      </w:r>
+      <w:r>
+        <w:t>before it stops and enters in an Error state:</w:t>
+      </w:r>
+    </w:p>
+    <w:p>
+      <w:pPr>
+        <w:pStyle w:val="ListParagraph"/>
+        <w:numPr>
+          <w:ilvl w:val="0"/>
+          <w:numId w:val="12"/>
+        </w:numPr>
+      </w:pPr>
+      <w:r>
+        <w:t>F</w:t>
+      </w:r>
+      <w:r>
+        <w:t>orwards the Abort event to all its Child Task Controllers</w:t>
+      </w:r>
+      <w:r>
+        <w:t>.</w:t>
+      </w:r>
+    </w:p>
+    <w:p>
+      <w:pPr>
+        <w:pStyle w:val="ListParagraph"/>
+        <w:numPr>
+          <w:ilvl w:val="0"/>
+          <w:numId w:val="12"/>
+        </w:numPr>
+      </w:pPr>
+      <w:r>
+        <w:t>A</w:t>
+      </w:r>
+      <w:r>
+        <w:t>borts the current iteration</w:t>
+      </w:r>
+      <w:r>
+        <w:rPr>
+          <w:i/>
+        </w:rPr>
+        <w:t xml:space="preserve"> </w:t>
+      </w:r>
+      <w:r>
+        <w:t>if it is in progress</w:t>
+      </w:r>
+      <w:r>
+        <w:t>.</w:t>
+      </w:r>
+      <w:r>
+        <w:t xml:space="preserve"> </w:t>
+      </w:r>
+    </w:p>
+    <w:p>
+      <w:pPr>
+        <w:pStyle w:val="ListParagraph"/>
+        <w:numPr>
+          <w:ilvl w:val="0"/>
+          <w:numId w:val="12"/>
+        </w:numPr>
+      </w:pPr>
+      <w:r>
+        <w:t>W</w:t>
+      </w:r>
+      <w:r>
+        <w:t xml:space="preserve">aits </w:t>
+      </w:r>
+      <w:r>
+        <w:t xml:space="preserve">until </w:t>
+      </w:r>
+      <w:r>
+        <w:t>its Child Task Controllers Abort as well</w:t>
+      </w:r>
+      <w:r>
+        <w:t>, i.e.</w:t>
+      </w:r>
+      <w:r>
+        <w:t xml:space="preserve"> enter an Error state</w:t>
+      </w:r>
+      <w:r>
+        <w:t>.</w:t>
+      </w:r>
+    </w:p>
+    <w:p>
+      <w:pPr>
+        <w:pStyle w:val="ListParagraph"/>
+      </w:pPr>
+    </w:p>
+    <w:p>
+      <w:pPr>
+        <w:pStyle w:val="ListParagraph"/>
+        <w:ind w:left="0"/>
+      </w:pPr>
+      <w:r>
+        <w:t xml:space="preserve">In this case: </w:t>
+      </w:r>
+    </w:p>
+    <w:p>
+      <w:pPr>
+        <w:pStyle w:val="ListParagraph"/>
+        <w:numPr>
+          <w:ilvl w:val="0"/>
+          <w:numId w:val="13"/>
+        </w:numPr>
+      </w:pPr>
+      <w:r>
+        <w:t>All Task Controllers will be in an Error state.</w:t>
+      </w:r>
+    </w:p>
+    <w:p/>
+    <w:p/>
+    <w:p>
+      <w:pPr>
+        <w:jc w:val="both"/>
+      </w:pPr>
+    </w:p>
+    <w:p>
+      <w:pPr>
         <w:pStyle w:val="Heading2"/>
       </w:pPr>
       <w:r>
@@ -1655,8 +2103,14 @@
         <w:rPr>
           <w:i/>
         </w:rPr>
+        <w:t xml:space="preserve">An HDF5 dataset is a uniform multidimensional array of elements. The elements might be common data types (for example, integers, floating-point numbers, text strings), n-dimensional memory chunks, or user-defined compound data structures consisting of floating-point vectors or an arbitrary bit-length encoding (for example, 97-bit floating-point number). An HDF5 group is similar to a directory, or folder, in a computer file system. An HDF5 group contains links to groups or datasets, </w:t>
+      </w:r>
+      <w:r>
+        <w:rPr>
+          <w:i/>
+        </w:rPr>
         <w:lastRenderedPageBreak/>
-        <w:t>An HDF5 dataset is a uniform multidimensional array of elements. The elements might be common data types (for example, integers, floating-point numbers, text strings), n-dimensional memory chunks, or user-defined compound data structures consisting of floating-point vectors or an arbitrary bit-length encoding (for example, 97-bit floating-point number). An HDF5 group is similar to a directory, or folder, in a computer file system. An HDF5 group contains links to groups or datasets, together with supporting metadata. The organization of an HDF5 file is a directed graph structure in which groups and datasets are nodes, and links are edges. Although the term HDF implies a hierarchical structuring, its topology allows for other arrangements such as meshes or rings.</w:t>
+        <w:t>together with supporting metadata. The organization of an HDF5 file is a directed graph structure in which groups and datasets are nodes, and links are edges. Although the term HDF implies a hierarchical structuring, its topology allows for other arrangements such as meshes or rings.</w:t>
       </w:r>
     </w:p>
     <w:p>
@@ -2379,6 +2833,119 @@
     </w:lvl>
   </w:abstractNum>
   <w:abstractNum w:abstractNumId="4">
+    <w:nsid w:val="56567BFC"/>
+    <w:multiLevelType w:val="hybridMultilevel"/>
+    <w:tmpl w:val="A9187C18"/>
+    <w:lvl w:ilvl="0" w:tplc="04130001">
+      <w:start w:val="1"/>
+      <w:numFmt w:val="bullet"/>
+      <w:lvlText w:val=""/>
+      <w:lvlJc w:val="left"/>
+      <w:pPr>
+        <w:ind w:left="750" w:hanging="360"/>
+      </w:pPr>
+      <w:rPr>
+        <w:rFonts w:ascii="Symbol" w:hAnsi="Symbol" w:hint="default"/>
+      </w:rPr>
+    </w:lvl>
+    <w:lvl w:ilvl="1" w:tplc="08090003" w:tentative="1">
+      <w:start w:val="1"/>
+      <w:numFmt w:val="bullet"/>
+      <w:lvlText w:val="o"/>
+      <w:lvlJc w:val="left"/>
+      <w:pPr>
+        <w:ind w:left="1470" w:hanging="360"/>
+      </w:pPr>
+      <w:rPr>
+        <w:rFonts w:ascii="Courier New" w:hAnsi="Courier New" w:cs="Courier New" w:hint="default"/>
+      </w:rPr>
+    </w:lvl>
+    <w:lvl w:ilvl="2" w:tplc="08090005" w:tentative="1">
+      <w:start w:val="1"/>
+      <w:numFmt w:val="bullet"/>
+      <w:lvlText w:val=""/>
+      <w:lvlJc w:val="left"/>
+      <w:pPr>
+        <w:ind w:left="2190" w:hanging="360"/>
+      </w:pPr>
+      <w:rPr>
+        <w:rFonts w:ascii="Wingdings" w:hAnsi="Wingdings" w:hint="default"/>
+      </w:rPr>
+    </w:lvl>
+    <w:lvl w:ilvl="3" w:tplc="08090001" w:tentative="1">
+      <w:start w:val="1"/>
+      <w:numFmt w:val="bullet"/>
+      <w:lvlText w:val=""/>
+      <w:lvlJc w:val="left"/>
+      <w:pPr>
+        <w:ind w:left="2910" w:hanging="360"/>
+      </w:pPr>
+      <w:rPr>
+        <w:rFonts w:ascii="Symbol" w:hAnsi="Symbol" w:hint="default"/>
+      </w:rPr>
+    </w:lvl>
+    <w:lvl w:ilvl="4" w:tplc="08090003" w:tentative="1">
+      <w:start w:val="1"/>
+      <w:numFmt w:val="bullet"/>
+      <w:lvlText w:val="o"/>
+      <w:lvlJc w:val="left"/>
+      <w:pPr>
+        <w:ind w:left="3630" w:hanging="360"/>
+      </w:pPr>
+      <w:rPr>
+        <w:rFonts w:ascii="Courier New" w:hAnsi="Courier New" w:cs="Courier New" w:hint="default"/>
+      </w:rPr>
+    </w:lvl>
+    <w:lvl w:ilvl="5" w:tplc="08090005" w:tentative="1">
+      <w:start w:val="1"/>
+      <w:numFmt w:val="bullet"/>
+      <w:lvlText w:val=""/>
+      <w:lvlJc w:val="left"/>
+      <w:pPr>
+        <w:ind w:left="4350" w:hanging="360"/>
+      </w:pPr>
+      <w:rPr>
+        <w:rFonts w:ascii="Wingdings" w:hAnsi="Wingdings" w:hint="default"/>
+      </w:rPr>
+    </w:lvl>
+    <w:lvl w:ilvl="6" w:tplc="08090001" w:tentative="1">
+      <w:start w:val="1"/>
+      <w:numFmt w:val="bullet"/>
+      <w:lvlText w:val=""/>
+      <w:lvlJc w:val="left"/>
+      <w:pPr>
+        <w:ind w:left="5070" w:hanging="360"/>
+      </w:pPr>
+      <w:rPr>
+        <w:rFonts w:ascii="Symbol" w:hAnsi="Symbol" w:hint="default"/>
+      </w:rPr>
+    </w:lvl>
+    <w:lvl w:ilvl="7" w:tplc="08090003" w:tentative="1">
+      <w:start w:val="1"/>
+      <w:numFmt w:val="bullet"/>
+      <w:lvlText w:val="o"/>
+      <w:lvlJc w:val="left"/>
+      <w:pPr>
+        <w:ind w:left="5790" w:hanging="360"/>
+      </w:pPr>
+      <w:rPr>
+        <w:rFonts w:ascii="Courier New" w:hAnsi="Courier New" w:cs="Courier New" w:hint="default"/>
+      </w:rPr>
+    </w:lvl>
+    <w:lvl w:ilvl="8" w:tplc="08090005" w:tentative="1">
+      <w:start w:val="1"/>
+      <w:numFmt w:val="bullet"/>
+      <w:lvlText w:val=""/>
+      <w:lvlJc w:val="left"/>
+      <w:pPr>
+        <w:ind w:left="6510" w:hanging="360"/>
+      </w:pPr>
+      <w:rPr>
+        <w:rFonts w:ascii="Wingdings" w:hAnsi="Wingdings" w:hint="default"/>
+      </w:rPr>
+    </w:lvl>
+  </w:abstractNum>
+  <w:abstractNum w:abstractNumId="5">
     <w:nsid w:val="598C0C96"/>
     <w:multiLevelType w:val="hybridMultilevel"/>
     <w:tmpl w:val="8C1E01F2"/>
@@ -2464,7 +3031,346 @@
       </w:pPr>
     </w:lvl>
   </w:abstractNum>
-  <w:abstractNum w:abstractNumId="5">
+  <w:abstractNum w:abstractNumId="6">
+    <w:nsid w:val="5A2B6D4C"/>
+    <w:multiLevelType w:val="hybridMultilevel"/>
+    <w:tmpl w:val="9A52A990"/>
+    <w:lvl w:ilvl="0" w:tplc="04130001">
+      <w:start w:val="1"/>
+      <w:numFmt w:val="bullet"/>
+      <w:lvlText w:val=""/>
+      <w:lvlJc w:val="left"/>
+      <w:pPr>
+        <w:ind w:left="720" w:hanging="360"/>
+      </w:pPr>
+      <w:rPr>
+        <w:rFonts w:ascii="Symbol" w:hAnsi="Symbol" w:hint="default"/>
+      </w:rPr>
+    </w:lvl>
+    <w:lvl w:ilvl="1" w:tplc="08090003" w:tentative="1">
+      <w:start w:val="1"/>
+      <w:numFmt w:val="bullet"/>
+      <w:lvlText w:val="o"/>
+      <w:lvlJc w:val="left"/>
+      <w:pPr>
+        <w:ind w:left="1440" w:hanging="360"/>
+      </w:pPr>
+      <w:rPr>
+        <w:rFonts w:ascii="Courier New" w:hAnsi="Courier New" w:cs="Courier New" w:hint="default"/>
+      </w:rPr>
+    </w:lvl>
+    <w:lvl w:ilvl="2" w:tplc="08090005" w:tentative="1">
+      <w:start w:val="1"/>
+      <w:numFmt w:val="bullet"/>
+      <w:lvlText w:val=""/>
+      <w:lvlJc w:val="left"/>
+      <w:pPr>
+        <w:ind w:left="2160" w:hanging="360"/>
+      </w:pPr>
+      <w:rPr>
+        <w:rFonts w:ascii="Wingdings" w:hAnsi="Wingdings" w:hint="default"/>
+      </w:rPr>
+    </w:lvl>
+    <w:lvl w:ilvl="3" w:tplc="08090001" w:tentative="1">
+      <w:start w:val="1"/>
+      <w:numFmt w:val="bullet"/>
+      <w:lvlText w:val=""/>
+      <w:lvlJc w:val="left"/>
+      <w:pPr>
+        <w:ind w:left="2880" w:hanging="360"/>
+      </w:pPr>
+      <w:rPr>
+        <w:rFonts w:ascii="Symbol" w:hAnsi="Symbol" w:hint="default"/>
+      </w:rPr>
+    </w:lvl>
+    <w:lvl w:ilvl="4" w:tplc="08090003" w:tentative="1">
+      <w:start w:val="1"/>
+      <w:numFmt w:val="bullet"/>
+      <w:lvlText w:val="o"/>
+      <w:lvlJc w:val="left"/>
+      <w:pPr>
+        <w:ind w:left="3600" w:hanging="360"/>
+      </w:pPr>
+      <w:rPr>
+        <w:rFonts w:ascii="Courier New" w:hAnsi="Courier New" w:cs="Courier New" w:hint="default"/>
+      </w:rPr>
+    </w:lvl>
+    <w:lvl w:ilvl="5" w:tplc="08090005" w:tentative="1">
+      <w:start w:val="1"/>
+      <w:numFmt w:val="bullet"/>
+      <w:lvlText w:val=""/>
+      <w:lvlJc w:val="left"/>
+      <w:pPr>
+        <w:ind w:left="4320" w:hanging="360"/>
+      </w:pPr>
+      <w:rPr>
+        <w:rFonts w:ascii="Wingdings" w:hAnsi="Wingdings" w:hint="default"/>
+      </w:rPr>
+    </w:lvl>
+    <w:lvl w:ilvl="6" w:tplc="08090001" w:tentative="1">
+      <w:start w:val="1"/>
+      <w:numFmt w:val="bullet"/>
+      <w:lvlText w:val=""/>
+      <w:lvlJc w:val="left"/>
+      <w:pPr>
+        <w:ind w:left="5040" w:hanging="360"/>
+      </w:pPr>
+      <w:rPr>
+        <w:rFonts w:ascii="Symbol" w:hAnsi="Symbol" w:hint="default"/>
+      </w:rPr>
+    </w:lvl>
+    <w:lvl w:ilvl="7" w:tplc="08090003" w:tentative="1">
+      <w:start w:val="1"/>
+      <w:numFmt w:val="bullet"/>
+      <w:lvlText w:val="o"/>
+      <w:lvlJc w:val="left"/>
+      <w:pPr>
+        <w:ind w:left="5760" w:hanging="360"/>
+      </w:pPr>
+      <w:rPr>
+        <w:rFonts w:ascii="Courier New" w:hAnsi="Courier New" w:cs="Courier New" w:hint="default"/>
+      </w:rPr>
+    </w:lvl>
+    <w:lvl w:ilvl="8" w:tplc="08090005" w:tentative="1">
+      <w:start w:val="1"/>
+      <w:numFmt w:val="bullet"/>
+      <w:lvlText w:val=""/>
+      <w:lvlJc w:val="left"/>
+      <w:pPr>
+        <w:ind w:left="6480" w:hanging="360"/>
+      </w:pPr>
+      <w:rPr>
+        <w:rFonts w:ascii="Wingdings" w:hAnsi="Wingdings" w:hint="default"/>
+      </w:rPr>
+    </w:lvl>
+  </w:abstractNum>
+  <w:abstractNum w:abstractNumId="7">
+    <w:nsid w:val="5C9E7573"/>
+    <w:multiLevelType w:val="hybridMultilevel"/>
+    <w:tmpl w:val="3B1610E0"/>
+    <w:lvl w:ilvl="0" w:tplc="04130001">
+      <w:start w:val="1"/>
+      <w:numFmt w:val="bullet"/>
+      <w:lvlText w:val=""/>
+      <w:lvlJc w:val="left"/>
+      <w:pPr>
+        <w:ind w:left="720" w:hanging="360"/>
+      </w:pPr>
+      <w:rPr>
+        <w:rFonts w:ascii="Symbol" w:hAnsi="Symbol" w:hint="default"/>
+      </w:rPr>
+    </w:lvl>
+    <w:lvl w:ilvl="1" w:tplc="08090003" w:tentative="1">
+      <w:start w:val="1"/>
+      <w:numFmt w:val="bullet"/>
+      <w:lvlText w:val="o"/>
+      <w:lvlJc w:val="left"/>
+      <w:pPr>
+        <w:ind w:left="1440" w:hanging="360"/>
+      </w:pPr>
+      <w:rPr>
+        <w:rFonts w:ascii="Courier New" w:hAnsi="Courier New" w:cs="Courier New" w:hint="default"/>
+      </w:rPr>
+    </w:lvl>
+    <w:lvl w:ilvl="2" w:tplc="08090005" w:tentative="1">
+      <w:start w:val="1"/>
+      <w:numFmt w:val="bullet"/>
+      <w:lvlText w:val=""/>
+      <w:lvlJc w:val="left"/>
+      <w:pPr>
+        <w:ind w:left="2160" w:hanging="360"/>
+      </w:pPr>
+      <w:rPr>
+        <w:rFonts w:ascii="Wingdings" w:hAnsi="Wingdings" w:hint="default"/>
+      </w:rPr>
+    </w:lvl>
+    <w:lvl w:ilvl="3" w:tplc="08090001" w:tentative="1">
+      <w:start w:val="1"/>
+      <w:numFmt w:val="bullet"/>
+      <w:lvlText w:val=""/>
+      <w:lvlJc w:val="left"/>
+      <w:pPr>
+        <w:ind w:left="2880" w:hanging="360"/>
+      </w:pPr>
+      <w:rPr>
+        <w:rFonts w:ascii="Symbol" w:hAnsi="Symbol" w:hint="default"/>
+      </w:rPr>
+    </w:lvl>
+    <w:lvl w:ilvl="4" w:tplc="08090003" w:tentative="1">
+      <w:start w:val="1"/>
+      <w:numFmt w:val="bullet"/>
+      <w:lvlText w:val="o"/>
+      <w:lvlJc w:val="left"/>
+      <w:pPr>
+        <w:ind w:left="3600" w:hanging="360"/>
+      </w:pPr>
+      <w:rPr>
+        <w:rFonts w:ascii="Courier New" w:hAnsi="Courier New" w:cs="Courier New" w:hint="default"/>
+      </w:rPr>
+    </w:lvl>
+    <w:lvl w:ilvl="5" w:tplc="08090005" w:tentative="1">
+      <w:start w:val="1"/>
+      <w:numFmt w:val="bullet"/>
+      <w:lvlText w:val=""/>
+      <w:lvlJc w:val="left"/>
+      <w:pPr>
+        <w:ind w:left="4320" w:hanging="360"/>
+      </w:pPr>
+      <w:rPr>
+        <w:rFonts w:ascii="Wingdings" w:hAnsi="Wingdings" w:hint="default"/>
+      </w:rPr>
+    </w:lvl>
+    <w:lvl w:ilvl="6" w:tplc="08090001" w:tentative="1">
+      <w:start w:val="1"/>
+      <w:numFmt w:val="bullet"/>
+      <w:lvlText w:val=""/>
+      <w:lvlJc w:val="left"/>
+      <w:pPr>
+        <w:ind w:left="5040" w:hanging="360"/>
+      </w:pPr>
+      <w:rPr>
+        <w:rFonts w:ascii="Symbol" w:hAnsi="Symbol" w:hint="default"/>
+      </w:rPr>
+    </w:lvl>
+    <w:lvl w:ilvl="7" w:tplc="08090003" w:tentative="1">
+      <w:start w:val="1"/>
+      <w:numFmt w:val="bullet"/>
+      <w:lvlText w:val="o"/>
+      <w:lvlJc w:val="left"/>
+      <w:pPr>
+        <w:ind w:left="5760" w:hanging="360"/>
+      </w:pPr>
+      <w:rPr>
+        <w:rFonts w:ascii="Courier New" w:hAnsi="Courier New" w:cs="Courier New" w:hint="default"/>
+      </w:rPr>
+    </w:lvl>
+    <w:lvl w:ilvl="8" w:tplc="08090005" w:tentative="1">
+      <w:start w:val="1"/>
+      <w:numFmt w:val="bullet"/>
+      <w:lvlText w:val=""/>
+      <w:lvlJc w:val="left"/>
+      <w:pPr>
+        <w:ind w:left="6480" w:hanging="360"/>
+      </w:pPr>
+      <w:rPr>
+        <w:rFonts w:ascii="Wingdings" w:hAnsi="Wingdings" w:hint="default"/>
+      </w:rPr>
+    </w:lvl>
+  </w:abstractNum>
+  <w:abstractNum w:abstractNumId="8">
+    <w:nsid w:val="683A5829"/>
+    <w:multiLevelType w:val="hybridMultilevel"/>
+    <w:tmpl w:val="3280A164"/>
+    <w:lvl w:ilvl="0" w:tplc="04130001">
+      <w:start w:val="1"/>
+      <w:numFmt w:val="bullet"/>
+      <w:lvlText w:val=""/>
+      <w:lvlJc w:val="left"/>
+      <w:pPr>
+        <w:ind w:left="720" w:hanging="360"/>
+      </w:pPr>
+      <w:rPr>
+        <w:rFonts w:ascii="Symbol" w:hAnsi="Symbol" w:hint="default"/>
+      </w:rPr>
+    </w:lvl>
+    <w:lvl w:ilvl="1" w:tplc="08090003" w:tentative="1">
+      <w:start w:val="1"/>
+      <w:numFmt w:val="bullet"/>
+      <w:lvlText w:val="o"/>
+      <w:lvlJc w:val="left"/>
+      <w:pPr>
+        <w:ind w:left="1440" w:hanging="360"/>
+      </w:pPr>
+      <w:rPr>
+        <w:rFonts w:ascii="Courier New" w:hAnsi="Courier New" w:cs="Courier New" w:hint="default"/>
+      </w:rPr>
+    </w:lvl>
+    <w:lvl w:ilvl="2" w:tplc="08090005" w:tentative="1">
+      <w:start w:val="1"/>
+      <w:numFmt w:val="bullet"/>
+      <w:lvlText w:val=""/>
+      <w:lvlJc w:val="left"/>
+      <w:pPr>
+        <w:ind w:left="2160" w:hanging="360"/>
+      </w:pPr>
+      <w:rPr>
+        <w:rFonts w:ascii="Wingdings" w:hAnsi="Wingdings" w:hint="default"/>
+      </w:rPr>
+    </w:lvl>
+    <w:lvl w:ilvl="3" w:tplc="08090001" w:tentative="1">
+      <w:start w:val="1"/>
+      <w:numFmt w:val="bullet"/>
+      <w:lvlText w:val=""/>
+      <w:lvlJc w:val="left"/>
+      <w:pPr>
+        <w:ind w:left="2880" w:hanging="360"/>
+      </w:pPr>
+      <w:rPr>
+        <w:rFonts w:ascii="Symbol" w:hAnsi="Symbol" w:hint="default"/>
+      </w:rPr>
+    </w:lvl>
+    <w:lvl w:ilvl="4" w:tplc="08090003" w:tentative="1">
+      <w:start w:val="1"/>
+      <w:numFmt w:val="bullet"/>
+      <w:lvlText w:val="o"/>
+      <w:lvlJc w:val="left"/>
+      <w:pPr>
+        <w:ind w:left="3600" w:hanging="360"/>
+      </w:pPr>
+      <w:rPr>
+        <w:rFonts w:ascii="Courier New" w:hAnsi="Courier New" w:cs="Courier New" w:hint="default"/>
+      </w:rPr>
+    </w:lvl>
+    <w:lvl w:ilvl="5" w:tplc="08090005" w:tentative="1">
+      <w:start w:val="1"/>
+      <w:numFmt w:val="bullet"/>
+      <w:lvlText w:val=""/>
+      <w:lvlJc w:val="left"/>
+      <w:pPr>
+        <w:ind w:left="4320" w:hanging="360"/>
+      </w:pPr>
+      <w:rPr>
+        <w:rFonts w:ascii="Wingdings" w:hAnsi="Wingdings" w:hint="default"/>
+      </w:rPr>
+    </w:lvl>
+    <w:lvl w:ilvl="6" w:tplc="08090001" w:tentative="1">
+      <w:start w:val="1"/>
+      <w:numFmt w:val="bullet"/>
+      <w:lvlText w:val=""/>
+      <w:lvlJc w:val="left"/>
+      <w:pPr>
+        <w:ind w:left="5040" w:hanging="360"/>
+      </w:pPr>
+      <w:rPr>
+        <w:rFonts w:ascii="Symbol" w:hAnsi="Symbol" w:hint="default"/>
+      </w:rPr>
+    </w:lvl>
+    <w:lvl w:ilvl="7" w:tplc="08090003" w:tentative="1">
+      <w:start w:val="1"/>
+      <w:numFmt w:val="bullet"/>
+      <w:lvlText w:val="o"/>
+      <w:lvlJc w:val="left"/>
+      <w:pPr>
+        <w:ind w:left="5760" w:hanging="360"/>
+      </w:pPr>
+      <w:rPr>
+        <w:rFonts w:ascii="Courier New" w:hAnsi="Courier New" w:cs="Courier New" w:hint="default"/>
+      </w:rPr>
+    </w:lvl>
+    <w:lvl w:ilvl="8" w:tplc="08090005" w:tentative="1">
+      <w:start w:val="1"/>
+      <w:numFmt w:val="bullet"/>
+      <w:lvlText w:val=""/>
+      <w:lvlJc w:val="left"/>
+      <w:pPr>
+        <w:ind w:left="6480" w:hanging="360"/>
+      </w:pPr>
+      <w:rPr>
+        <w:rFonts w:ascii="Wingdings" w:hAnsi="Wingdings" w:hint="default"/>
+      </w:rPr>
+    </w:lvl>
+  </w:abstractNum>
+  <w:abstractNum w:abstractNumId="9">
     <w:nsid w:val="70FF3C69"/>
     <w:multiLevelType w:val="hybridMultilevel"/>
     <w:tmpl w:val="771258A6"/>
@@ -2577,7 +3483,7 @@
       </w:rPr>
     </w:lvl>
   </w:abstractNum>
-  <w:abstractNum w:abstractNumId="6">
+  <w:abstractNum w:abstractNumId="10">
     <w:nsid w:val="75DC5C6A"/>
     <w:multiLevelType w:val="hybridMultilevel"/>
     <w:tmpl w:val="20304E3C"/>
@@ -2663,7 +3569,120 @@
       </w:pPr>
     </w:lvl>
   </w:abstractNum>
-  <w:abstractNum w:abstractNumId="7">
+  <w:abstractNum w:abstractNumId="11">
+    <w:nsid w:val="76B84DB6"/>
+    <w:multiLevelType w:val="hybridMultilevel"/>
+    <w:tmpl w:val="23D65024"/>
+    <w:lvl w:ilvl="0" w:tplc="04130001">
+      <w:start w:val="1"/>
+      <w:numFmt w:val="bullet"/>
+      <w:lvlText w:val=""/>
+      <w:lvlJc w:val="left"/>
+      <w:pPr>
+        <w:ind w:left="720" w:hanging="360"/>
+      </w:pPr>
+      <w:rPr>
+        <w:rFonts w:ascii="Symbol" w:hAnsi="Symbol" w:hint="default"/>
+      </w:rPr>
+    </w:lvl>
+    <w:lvl w:ilvl="1" w:tplc="08090003" w:tentative="1">
+      <w:start w:val="1"/>
+      <w:numFmt w:val="bullet"/>
+      <w:lvlText w:val="o"/>
+      <w:lvlJc w:val="left"/>
+      <w:pPr>
+        <w:ind w:left="1440" w:hanging="360"/>
+      </w:pPr>
+      <w:rPr>
+        <w:rFonts w:ascii="Courier New" w:hAnsi="Courier New" w:cs="Courier New" w:hint="default"/>
+      </w:rPr>
+    </w:lvl>
+    <w:lvl w:ilvl="2" w:tplc="08090005" w:tentative="1">
+      <w:start w:val="1"/>
+      <w:numFmt w:val="bullet"/>
+      <w:lvlText w:val=""/>
+      <w:lvlJc w:val="left"/>
+      <w:pPr>
+        <w:ind w:left="2160" w:hanging="360"/>
+      </w:pPr>
+      <w:rPr>
+        <w:rFonts w:ascii="Wingdings" w:hAnsi="Wingdings" w:hint="default"/>
+      </w:rPr>
+    </w:lvl>
+    <w:lvl w:ilvl="3" w:tplc="08090001" w:tentative="1">
+      <w:start w:val="1"/>
+      <w:numFmt w:val="bullet"/>
+      <w:lvlText w:val=""/>
+      <w:lvlJc w:val="left"/>
+      <w:pPr>
+        <w:ind w:left="2880" w:hanging="360"/>
+      </w:pPr>
+      <w:rPr>
+        <w:rFonts w:ascii="Symbol" w:hAnsi="Symbol" w:hint="default"/>
+      </w:rPr>
+    </w:lvl>
+    <w:lvl w:ilvl="4" w:tplc="08090003" w:tentative="1">
+      <w:start w:val="1"/>
+      <w:numFmt w:val="bullet"/>
+      <w:lvlText w:val="o"/>
+      <w:lvlJc w:val="left"/>
+      <w:pPr>
+        <w:ind w:left="3600" w:hanging="360"/>
+      </w:pPr>
+      <w:rPr>
+        <w:rFonts w:ascii="Courier New" w:hAnsi="Courier New" w:cs="Courier New" w:hint="default"/>
+      </w:rPr>
+    </w:lvl>
+    <w:lvl w:ilvl="5" w:tplc="08090005" w:tentative="1">
+      <w:start w:val="1"/>
+      <w:numFmt w:val="bullet"/>
+      <w:lvlText w:val=""/>
+      <w:lvlJc w:val="left"/>
+      <w:pPr>
+        <w:ind w:left="4320" w:hanging="360"/>
+      </w:pPr>
+      <w:rPr>
+        <w:rFonts w:ascii="Wingdings" w:hAnsi="Wingdings" w:hint="default"/>
+      </w:rPr>
+    </w:lvl>
+    <w:lvl w:ilvl="6" w:tplc="08090001" w:tentative="1">
+      <w:start w:val="1"/>
+      <w:numFmt w:val="bullet"/>
+      <w:lvlText w:val=""/>
+      <w:lvlJc w:val="left"/>
+      <w:pPr>
+        <w:ind w:left="5040" w:hanging="360"/>
+      </w:pPr>
+      <w:rPr>
+        <w:rFonts w:ascii="Symbol" w:hAnsi="Symbol" w:hint="default"/>
+      </w:rPr>
+    </w:lvl>
+    <w:lvl w:ilvl="7" w:tplc="08090003" w:tentative="1">
+      <w:start w:val="1"/>
+      <w:numFmt w:val="bullet"/>
+      <w:lvlText w:val="o"/>
+      <w:lvlJc w:val="left"/>
+      <w:pPr>
+        <w:ind w:left="5760" w:hanging="360"/>
+      </w:pPr>
+      <w:rPr>
+        <w:rFonts w:ascii="Courier New" w:hAnsi="Courier New" w:cs="Courier New" w:hint="default"/>
+      </w:rPr>
+    </w:lvl>
+    <w:lvl w:ilvl="8" w:tplc="08090005" w:tentative="1">
+      <w:start w:val="1"/>
+      <w:numFmt w:val="bullet"/>
+      <w:lvlText w:val=""/>
+      <w:lvlJc w:val="left"/>
+      <w:pPr>
+        <w:ind w:left="6480" w:hanging="360"/>
+      </w:pPr>
+      <w:rPr>
+        <w:rFonts w:ascii="Wingdings" w:hAnsi="Wingdings" w:hint="default"/>
+      </w:rPr>
+    </w:lvl>
+  </w:abstractNum>
+  <w:abstractNum w:abstractNumId="12">
     <w:nsid w:val="7C482519"/>
     <w:multiLevelType w:val="hybridMultilevel"/>
     <w:tmpl w:val="C6261936"/>
@@ -2750,16 +3769,16 @@
     </w:lvl>
   </w:abstractNum>
   <w:num w:numId="1">
-    <w:abstractNumId w:val="7"/>
+    <w:abstractNumId w:val="12"/>
   </w:num>
   <w:num w:numId="2">
     <w:abstractNumId w:val="2"/>
   </w:num>
   <w:num w:numId="3">
-    <w:abstractNumId w:val="5"/>
+    <w:abstractNumId w:val="9"/>
   </w:num>
   <w:num w:numId="4">
-    <w:abstractNumId w:val="6"/>
+    <w:abstractNumId w:val="10"/>
   </w:num>
   <w:num w:numId="5">
     <w:abstractNumId w:val="1"/>
@@ -2768,10 +3787,25 @@
     <w:abstractNumId w:val="3"/>
   </w:num>
   <w:num w:numId="7">
-    <w:abstractNumId w:val="4"/>
+    <w:abstractNumId w:val="5"/>
   </w:num>
   <w:num w:numId="8">
     <w:abstractNumId w:val="0"/>
+  </w:num>
+  <w:num w:numId="9">
+    <w:abstractNumId w:val="8"/>
+  </w:num>
+  <w:num w:numId="10">
+    <w:abstractNumId w:val="6"/>
+  </w:num>
+  <w:num w:numId="11">
+    <w:abstractNumId w:val="4"/>
+  </w:num>
+  <w:num w:numId="12">
+    <w:abstractNumId w:val="7"/>
+  </w:num>
+  <w:num w:numId="13">
+    <w:abstractNumId w:val="11"/>
   </w:num>
 </w:numbering>
 </file>
@@ -3475,7 +4509,7 @@
 </file>
 
 <file path=customXml/itemProps1.xml><?xml version="1.0" encoding="utf-8"?>
-<ds:datastoreItem xmlns:ds="http://schemas.openxmlformats.org/officeDocument/2006/customXml" ds:itemID="{B35A6797-FF46-4447-B10C-30365654298D}">
+<ds:datastoreItem xmlns:ds="http://schemas.openxmlformats.org/officeDocument/2006/customXml" ds:itemID="{30D643A5-6C4D-4013-9519-4AE32AC61806}">
   <ds:schemaRefs>
     <ds:schemaRef ds:uri="http://schemas.openxmlformats.org/officeDocument/2006/bibliography"/>
   </ds:schemaRefs>

</xml_diff>

<commit_message>
Continued documenting the Task Controller. Started creating an UML style flow chart to describe the Task Controller state machine.
</commit_message>
<xml_diff>
--- a/Documentation/DAQLab.docx
+++ b/Documentation/DAQLab.docx
@@ -1,6 +1,6 @@
 
 <file path=word/document.xml><?xml version="1.0" encoding="utf-8"?>
-<w:document xmlns:ve="http://schemas.openxmlformats.org/markup-compatibility/2006" xmlns:o="urn:schemas-microsoft-com:office:office" xmlns:r="http://schemas.openxmlformats.org/officeDocument/2006/relationships" xmlns:m="http://schemas.openxmlformats.org/officeDocument/2006/math" xmlns:v="urn:schemas-microsoft-com:vml" xmlns:wp="http://schemas.openxmlformats.org/drawingml/2006/wordprocessingDrawing" xmlns:w10="urn:schemas-microsoft-com:office:word" xmlns:w="http://schemas.openxmlformats.org/wordprocessingml/2006/main" xmlns:wne="http://schemas.microsoft.com/office/word/2006/wordml">
+<w:document xmlns:wpc="http://schemas.microsoft.com/office/word/2010/wordprocessingCanvas" xmlns:mc="http://schemas.openxmlformats.org/markup-compatibility/2006" xmlns:o="urn:schemas-microsoft-com:office:office" xmlns:r="http://schemas.openxmlformats.org/officeDocument/2006/relationships" xmlns:m="http://schemas.openxmlformats.org/officeDocument/2006/math" xmlns:v="urn:schemas-microsoft-com:vml" xmlns:wp14="http://schemas.microsoft.com/office/word/2010/wordprocessingDrawing" xmlns:wp="http://schemas.openxmlformats.org/drawingml/2006/wordprocessingDrawing" xmlns:w10="urn:schemas-microsoft-com:office:word" xmlns:w="http://schemas.openxmlformats.org/wordprocessingml/2006/main" xmlns:w14="http://schemas.microsoft.com/office/word/2010/wordml" xmlns:wpg="http://schemas.microsoft.com/office/word/2010/wordprocessingGroup" xmlns:wpi="http://schemas.microsoft.com/office/word/2010/wordprocessingInk" xmlns:wne="http://schemas.microsoft.com/office/word/2006/wordml" xmlns:wps="http://schemas.microsoft.com/office/word/2010/wordprocessingShape" mc:Ignorable="w14 wp14">
   <w:body>
     <w:p>
       <w:pPr>
@@ -33,7 +33,6 @@
           <w:ilvl w:val="0"/>
           <w:numId w:val="3"/>
         </w:numPr>
-        <w:ind w:left="426"/>
         <w:jc w:val="both"/>
       </w:pPr>
       <w:r>
@@ -74,7 +73,6 @@
           <w:ilvl w:val="0"/>
           <w:numId w:val="3"/>
         </w:numPr>
-        <w:ind w:left="426"/>
         <w:jc w:val="both"/>
       </w:pPr>
       <w:r>
@@ -97,7 +95,6 @@
           <w:ilvl w:val="0"/>
           <w:numId w:val="3"/>
         </w:numPr>
-        <w:ind w:left="426"/>
         <w:jc w:val="both"/>
       </w:pPr>
       <w:r>
@@ -111,7 +108,6 @@
           <w:ilvl w:val="0"/>
           <w:numId w:val="3"/>
         </w:numPr>
-        <w:ind w:left="426"/>
         <w:jc w:val="both"/>
       </w:pPr>
       <w:r>
@@ -125,7 +121,6 @@
           <w:ilvl w:val="0"/>
           <w:numId w:val="3"/>
         </w:numPr>
-        <w:ind w:left="426"/>
         <w:jc w:val="both"/>
       </w:pPr>
       <w:r>
@@ -139,7 +134,6 @@
           <w:ilvl w:val="0"/>
           <w:numId w:val="3"/>
         </w:numPr>
-        <w:ind w:left="426"/>
         <w:jc w:val="both"/>
       </w:pPr>
       <w:r>
@@ -153,7 +147,6 @@
           <w:ilvl w:val="0"/>
           <w:numId w:val="3"/>
         </w:numPr>
-        <w:ind w:left="426"/>
         <w:jc w:val="both"/>
       </w:pPr>
       <w:r>
@@ -182,7 +175,6 @@
           <w:ilvl w:val="0"/>
           <w:numId w:val="3"/>
         </w:numPr>
-        <w:ind w:left="426"/>
         <w:jc w:val="both"/>
       </w:pPr>
       <w:r>
@@ -196,7 +188,6 @@
           <w:ilvl w:val="0"/>
           <w:numId w:val="3"/>
         </w:numPr>
-        <w:ind w:left="426"/>
         <w:jc w:val="both"/>
       </w:pPr>
       <w:r>
@@ -210,7 +201,6 @@
           <w:ilvl w:val="0"/>
           <w:numId w:val="3"/>
         </w:numPr>
-        <w:ind w:left="426"/>
         <w:jc w:val="both"/>
       </w:pPr>
       <w:r>
@@ -224,11 +214,28 @@
           <w:ilvl w:val="0"/>
           <w:numId w:val="3"/>
         </w:numPr>
-        <w:ind w:left="426"/>
-        <w:jc w:val="both"/>
-      </w:pPr>
-      <w:r>
-        <w:t>Depending on the number of iterations, there are 3 kinds of Task Controllers: 1) null iterations – Null Task Controller (NTC), 2) finite iterations – Finite Task Controller (FTC) and 3) continuous iterations – Continuous Task Controller (CTC).</w:t>
+        <w:jc w:val="both"/>
+      </w:pPr>
+      <w:r>
+        <w:t xml:space="preserve">Depending on the number of iterations, there are 3 kinds of Task Controllers: 1) </w:t>
+      </w:r>
+      <w:r>
+        <w:t>Zero</w:t>
+      </w:r>
+      <w:r>
+        <w:t xml:space="preserve"> iterations – Null Task Controller (NTC), 2) </w:t>
+      </w:r>
+      <w:r>
+        <w:t>F</w:t>
+      </w:r>
+      <w:r>
+        <w:t>inite iterations – Finite Task Controller (FTC) and 3</w:t>
+      </w:r>
+      <w:r>
+        <w:t>) C</w:t>
+      </w:r>
+      <w:r>
+        <w:t>ontinuous iterations – Continuous Task Controller (CTC).</w:t>
       </w:r>
     </w:p>
     <w:p>
@@ -238,11 +245,19 @@
           <w:ilvl w:val="0"/>
           <w:numId w:val="3"/>
         </w:numPr>
-        <w:ind w:left="426"/>
-        <w:jc w:val="both"/>
-      </w:pPr>
-      <w:r>
-        <w:t xml:space="preserve">An NTC participates in the execution of the Task Tree but does not execute its iteration function. Instead it relays messages from its parent TC to its children TCs. </w:t>
+        <w:jc w:val="both"/>
+      </w:pPr>
+      <w:r>
+        <w:t xml:space="preserve">An NTC </w:t>
+      </w:r>
+      <w:r>
+        <w:t xml:space="preserve">functions similarly to a FTC with a single iteration, except that it </w:t>
+      </w:r>
+      <w:r>
+        <w:t xml:space="preserve">does not </w:t>
+      </w:r>
+      <w:r>
+        <w:t>execute its iteration function.</w:t>
       </w:r>
     </w:p>
     <w:p>
@@ -252,7 +267,6 @@
           <w:ilvl w:val="0"/>
           <w:numId w:val="3"/>
         </w:numPr>
-        <w:ind w:left="426"/>
         <w:jc w:val="both"/>
       </w:pPr>
       <w:r>
@@ -266,7 +280,6 @@
           <w:ilvl w:val="0"/>
           <w:numId w:val="3"/>
         </w:numPr>
-        <w:ind w:left="426"/>
         <w:jc w:val="both"/>
       </w:pPr>
       <w:r>
@@ -280,7 +293,6 @@
           <w:ilvl w:val="0"/>
           <w:numId w:val="3"/>
         </w:numPr>
-        <w:ind w:left="426"/>
         <w:jc w:val="both"/>
       </w:pPr>
       <w:r>
@@ -294,7 +306,6 @@
           <w:ilvl w:val="0"/>
           <w:numId w:val="3"/>
         </w:numPr>
-        <w:ind w:left="426"/>
         <w:jc w:val="both"/>
       </w:pPr>
       <w:r>
@@ -307,7 +318,13 @@
         <w:jc w:val="both"/>
       </w:pPr>
       <w:r>
-        <w:t>Task Control Iterators</w:t>
+        <w:t>Task Control</w:t>
+      </w:r>
+      <w:r>
+        <w:t>ler</w:t>
+      </w:r>
+      <w:r>
+        <w:t xml:space="preserve"> Iterators</w:t>
       </w:r>
     </w:p>
     <w:p>
@@ -317,7 +334,6 @@
           <w:ilvl w:val="0"/>
           <w:numId w:val="3"/>
         </w:numPr>
-        <w:ind w:left="426"/>
         <w:jc w:val="both"/>
       </w:pPr>
       <w:r>
@@ -424,7 +440,6 @@
           <w:ilvl w:val="0"/>
           <w:numId w:val="3"/>
         </w:numPr>
-        <w:ind w:left="426"/>
         <w:jc w:val="both"/>
       </w:pPr>
       <w:r>
@@ -468,78 +483,534 @@
         <w:t>(</w:t>
       </w:r>
       <w:r>
+        <w:t>"iterator name"= name</w:t>
+      </w:r>
+      <w:r>
+        <w:t xml:space="preserve"> (optional if there are more than one TCIPs)</w:t>
+      </w:r>
+      <w:r>
+        <w:t>, "</w:t>
+      </w:r>
+      <w:r>
+        <w:t>current iteration index/total number of iterations</w:t>
+      </w:r>
+      <w:r>
         <w:t>"</w:t>
       </w:r>
+      <w:r>
+        <w:t xml:space="preserve"> = </w:t>
+      </w:r>
       <w:proofErr w:type="spellStart"/>
       <w:r>
-        <w:t>iterator</w:t>
+        <w:t>i</w:t>
       </w:r>
       <w:proofErr w:type="spellEnd"/>
       <w:r>
-        <w:t xml:space="preserve"> name"= name</w:t>
-      </w:r>
-      <w:r>
-        <w:t xml:space="preserve"> (optional if there are more than one TCIPs)</w:t>
-      </w:r>
-      <w:r>
-        <w:t>, "</w:t>
-      </w:r>
-      <w:r>
-        <w:t>current iteration index/total number of iterations</w:t>
-      </w:r>
-      <w:r>
-        <w:t>"</w:t>
-      </w:r>
-      <w:r>
-        <w:t xml:space="preserve"> = </w:t>
+        <w:t>/N,</w:t>
+      </w:r>
+      <w:r>
+        <w:t xml:space="preserve"> "parameter set" = </w:t>
+      </w:r>
+      <w:r>
+        <w:t>{</w:t>
+      </w:r>
+      <w:r>
+        <w:t>TCIP</w:t>
+      </w:r>
+      <w:r>
+        <w:rPr>
+          <w:vertAlign w:val="subscript"/>
+        </w:rPr>
+        <w:t>1</w:t>
+      </w:r>
+      <w:r>
+        <w:t>, TCIP</w:t>
+      </w:r>
+      <w:r>
+        <w:rPr>
+          <w:vertAlign w:val="subscript"/>
+        </w:rPr>
+        <w:t>2</w:t>
+      </w:r>
+      <w:r>
+        <w:t>, .., TCIP</w:t>
+      </w:r>
+      <w:r>
+        <w:rPr>
+          <w:vertAlign w:val="subscript"/>
+        </w:rPr>
+        <w:t>N</w:t>
+      </w:r>
+      <w:r>
+        <w:t>})</w:t>
+      </w:r>
+      <w:r>
+        <w:t>.</w:t>
+      </w:r>
+    </w:p>
+    <w:p>
+      <w:pPr>
+        <w:pStyle w:val="ListParagraph"/>
+        <w:numPr>
+          <w:ilvl w:val="0"/>
+          <w:numId w:val="3"/>
+        </w:numPr>
+        <w:jc w:val="both"/>
+      </w:pPr>
+      <w:r>
+        <w:t>TCI names from a TCIS are unique within the set.</w:t>
+      </w:r>
+    </w:p>
+    <w:p>
+      <w:pPr>
+        <w:pStyle w:val="ListParagraph"/>
+        <w:numPr>
+          <w:ilvl w:val="0"/>
+          <w:numId w:val="3"/>
+        </w:numPr>
+        <w:jc w:val="both"/>
+      </w:pPr>
+      <w:r>
+        <w:t>The total number of TC iterations is the product of the individual TCI total number of iterations.</w:t>
+      </w:r>
+    </w:p>
+    <w:p>
+      <w:pPr>
+        <w:pStyle w:val="ListParagraph"/>
+        <w:numPr>
+          <w:ilvl w:val="0"/>
+          <w:numId w:val="3"/>
+        </w:numPr>
+        <w:jc w:val="both"/>
+      </w:pPr>
+      <w:r>
+        <w:t xml:space="preserve">A </w:t>
+      </w:r>
+      <w:r>
+        <w:t>single TCIP from a TCIPS</w:t>
+      </w:r>
+      <w:r>
+        <w:t xml:space="preserve"> contains </w:t>
+      </w:r>
+      <w:r>
+        <w:t xml:space="preserve">the name of the </w:t>
+      </w:r>
+      <w:r>
+        <w:t>parameter that is iterated</w:t>
+      </w:r>
+      <w:r>
+        <w:t xml:space="preserve"> (such as frame number or z-stage position), the current “value” of the </w:t>
+      </w:r>
+      <w:r>
+        <w:t>parameter</w:t>
+      </w:r>
+      <w:r>
+        <w:t xml:space="preserve"> which is a pointer (numeric, string, images, etc.) and the unit of measure if any.</w:t>
+      </w:r>
+      <w:r>
+        <w:t xml:space="preserve"> This can be summarized as TCIP = ("name" = name, "data type" = </w:t>
       </w:r>
       <w:proofErr w:type="spellStart"/>
       <w:r>
-        <w:t>i</w:t>
+        <w:t>dtype</w:t>
       </w:r>
       <w:proofErr w:type="spellEnd"/>
       <w:r>
-        <w:t>/N,</w:t>
-      </w:r>
-      <w:r>
-        <w:t xml:space="preserve"> "parameter set" = </w:t>
-      </w:r>
-      <w:r>
-        <w:t>{</w:t>
-      </w:r>
-      <w:r>
-        <w:t>TCIP</w:t>
-      </w:r>
-      <w:r>
-        <w:rPr>
-          <w:vertAlign w:val="subscript"/>
-        </w:rPr>
-        <w:t>1</w:t>
-      </w:r>
-      <w:r>
-        <w:t>, TCIP</w:t>
-      </w:r>
-      <w:r>
-        <w:rPr>
-          <w:vertAlign w:val="subscript"/>
-        </w:rPr>
-        <w:t>2</w:t>
-      </w:r>
-      <w:r>
-        <w:t>, .., TCIP</w:t>
-      </w:r>
-      <w:r>
-        <w:rPr>
-          <w:vertAlign w:val="subscript"/>
-        </w:rPr>
-        <w:t>N</w:t>
-      </w:r>
-      <w:r>
-        <w:t>})</w:t>
+        <w:t xml:space="preserve">, "value" = </w:t>
+      </w:r>
+      <w:proofErr w:type="spellStart"/>
+      <w:r>
+        <w:t>val</w:t>
+      </w:r>
+      <w:proofErr w:type="spellEnd"/>
+      <w:r>
+        <w:t>, "unit" = unit).</w:t>
+      </w:r>
+      <w:r>
+        <w:t xml:space="preserve"> </w:t>
+      </w:r>
+    </w:p>
+    <w:p>
+      <w:pPr>
+        <w:pStyle w:val="ListParagraph"/>
+        <w:numPr>
+          <w:ilvl w:val="0"/>
+          <w:numId w:val="3"/>
+        </w:numPr>
+        <w:jc w:val="both"/>
+      </w:pPr>
+      <w:r>
+        <w:t>The name of a TCI may be the same as the name of a TCIP.</w:t>
+      </w:r>
+    </w:p>
+    <w:p>
+      <w:pPr>
+        <w:pStyle w:val="ListParagraph"/>
+        <w:numPr>
+          <w:ilvl w:val="0"/>
+          <w:numId w:val="3"/>
+        </w:numPr>
+        <w:jc w:val="both"/>
+      </w:pPr>
+      <w:r>
+        <w:t xml:space="preserve">Just as there are 3 different types of TCs: NTCs, FTCs and CTCs, there are 3 different kinds of TCIS elements: 1) null number of iterations – null task controller iterator (NTCI), 2) finite number of iterations – finite task controller iterator (FTCI), 3) indefinite number of iterations – continuous task controller iterator (CTCI). </w:t>
+      </w:r>
+    </w:p>
+    <w:p>
+      <w:pPr>
+        <w:pStyle w:val="ListParagraph"/>
+        <w:numPr>
+          <w:ilvl w:val="0"/>
+          <w:numId w:val="3"/>
+        </w:numPr>
+        <w:jc w:val="both"/>
+      </w:pPr>
+      <w:r>
+        <w:t>A FTC finishes when all iteration indices from the TC</w:t>
+      </w:r>
+      <w:r>
+        <w:t>IS</w:t>
+      </w:r>
+      <w:r>
+        <w:t xml:space="preserve"> are equal to the total number of required iterations for each index. </w:t>
+      </w:r>
+    </w:p>
+    <w:p>
+      <w:pPr>
+        <w:pStyle w:val="Heading3"/>
+        <w:jc w:val="both"/>
+      </w:pPr>
+      <w:r>
+        <w:t>Virtual Channels</w:t>
+      </w:r>
+      <w:r>
+        <w:t xml:space="preserve"> and Data Exchange</w:t>
+      </w:r>
+    </w:p>
+    <w:p>
+      <w:pPr>
+        <w:pStyle w:val="ListParagraph"/>
+        <w:numPr>
+          <w:ilvl w:val="0"/>
+          <w:numId w:val="3"/>
+        </w:numPr>
+        <w:jc w:val="both"/>
+      </w:pPr>
+      <w:r>
+        <w:t xml:space="preserve">Data exchange between the TCs occurs through </w:t>
+      </w:r>
+      <w:r>
+        <w:rPr>
+          <w:i/>
+        </w:rPr>
+        <w:t>Virtual Channels</w:t>
+      </w:r>
+      <w:r>
+        <w:t xml:space="preserve"> (VCs).</w:t>
+      </w:r>
+    </w:p>
+    <w:p>
+      <w:pPr>
+        <w:pStyle w:val="ListParagraph"/>
+        <w:numPr>
+          <w:ilvl w:val="0"/>
+          <w:numId w:val="3"/>
+        </w:numPr>
+        <w:jc w:val="both"/>
+      </w:pPr>
+      <w:r>
+        <w:t>VCs of a TC have unique names and each TC manages its own list of VCs.</w:t>
+      </w:r>
+    </w:p>
+    <w:p>
+      <w:pPr>
+        <w:pStyle w:val="ListParagraph"/>
+        <w:numPr>
+          <w:ilvl w:val="0"/>
+          <w:numId w:val="3"/>
+        </w:numPr>
+        <w:jc w:val="both"/>
+      </w:pPr>
+      <w:r>
+        <w:t xml:space="preserve">Depending on the data flow direction, there are two types of VCs: </w:t>
+      </w:r>
+      <w:r>
+        <w:rPr>
+          <w:i/>
+        </w:rPr>
+        <w:t>Sink</w:t>
+      </w:r>
+      <w:r>
+        <w:t xml:space="preserve"> VCs and </w:t>
+      </w:r>
+      <w:r>
+        <w:rPr>
+          <w:i/>
+        </w:rPr>
+        <w:t>Source</w:t>
+      </w:r>
+      <w:r>
+        <w:t xml:space="preserve"> VCs.</w:t>
+      </w:r>
+    </w:p>
+    <w:p>
+      <w:pPr>
+        <w:pStyle w:val="ListParagraph"/>
+        <w:numPr>
+          <w:ilvl w:val="0"/>
+          <w:numId w:val="3"/>
+        </w:numPr>
+        <w:jc w:val="both"/>
+      </w:pPr>
+      <w:r>
+        <w:t>Data exchange between TCs is done by connecting Sink and Source VCs.</w:t>
+      </w:r>
+    </w:p>
+    <w:p>
+      <w:pPr>
+        <w:pStyle w:val="ListParagraph"/>
+        <w:numPr>
+          <w:ilvl w:val="0"/>
+          <w:numId w:val="3"/>
+        </w:numPr>
+        <w:jc w:val="both"/>
+      </w:pPr>
+      <w:r>
+        <w:t>A Source VC can be connected to multiple Sinks, however, a Sink may have only one Source connected to it.</w:t>
+      </w:r>
+    </w:p>
+    <w:p>
+      <w:pPr>
+        <w:pStyle w:val="ListParagraph"/>
+        <w:numPr>
+          <w:ilvl w:val="0"/>
+          <w:numId w:val="3"/>
+        </w:numPr>
+      </w:pPr>
+      <w:r>
+        <w:t xml:space="preserve">A Sink and Source VC exchange data through </w:t>
+      </w:r>
+      <w:r>
+        <w:rPr>
+          <w:i/>
+        </w:rPr>
+        <w:t>Data Packets</w:t>
+      </w:r>
+      <w:r>
+        <w:rPr>
+          <w:i/>
+        </w:rPr>
+        <w:t xml:space="preserve"> </w:t>
+      </w:r>
+      <w:r>
+        <w:t xml:space="preserve">(DPs) by opening and closing a </w:t>
+      </w:r>
+      <w:r>
+        <w:rPr>
+          <w:i/>
+        </w:rPr>
+        <w:t>Data Exchange Session</w:t>
+      </w:r>
+      <w:r>
+        <w:t xml:space="preserve"> (DES).</w:t>
+      </w:r>
+    </w:p>
+    <w:p>
+      <w:pPr>
+        <w:pStyle w:val="ListParagraph"/>
+        <w:numPr>
+          <w:ilvl w:val="0"/>
+          <w:numId w:val="3"/>
+        </w:numPr>
+      </w:pPr>
+      <w:r>
+        <w:t xml:space="preserve">Depending on whether a TC iteration needs data </w:t>
+      </w:r>
+      <w:r>
+        <w:t xml:space="preserve">before </w:t>
+      </w:r>
+      <w:r>
+        <w:t>start</w:t>
+      </w:r>
+      <w:r>
+        <w:t>ing</w:t>
+      </w:r>
+      <w:r>
+        <w:t xml:space="preserve"> or </w:t>
+      </w:r>
+      <w:r>
+        <w:t xml:space="preserve">in order </w:t>
+      </w:r>
+      <w:r>
+        <w:t>to complete</w:t>
+      </w:r>
+      <w:r>
+        <w:t xml:space="preserve">, </w:t>
+      </w:r>
+      <w:r>
+        <w:t>a DES may be opened and closed only once</w:t>
+      </w:r>
+      <w:r>
+        <w:t xml:space="preserve"> before or during an iteration </w:t>
+      </w:r>
+      <w:r>
+        <w:t>and the iteration cannot</w:t>
+      </w:r>
+      <w:r>
+        <w:t xml:space="preserve"> start or</w:t>
+      </w:r>
+      <w:r>
+        <w:t xml:space="preserve"> complete without</w:t>
+      </w:r>
+      <w:r>
+        <w:t xml:space="preserve"> opening and</w:t>
+      </w:r>
+      <w:r>
+        <w:t xml:space="preserve"> closing an open DES.</w:t>
+      </w:r>
+      <w:r>
+        <w:t xml:space="preserve"> A DES is complete if the required amount of data between the Source and the Sink has been exchanged.</w:t>
+      </w:r>
+      <w:bookmarkStart w:id="0" w:name="_GoBack"/>
+      <w:bookmarkEnd w:id="0"/>
+      <w:r>
+        <w:t xml:space="preserve"> </w:t>
+      </w:r>
+    </w:p>
+    <w:p>
+      <w:pPr>
+        <w:pStyle w:val="ListParagraph"/>
+        <w:numPr>
+          <w:ilvl w:val="0"/>
+          <w:numId w:val="3"/>
+        </w:numPr>
+      </w:pPr>
+      <w:r>
+        <w:t xml:space="preserve">Data contained in a DP </w:t>
+      </w:r>
+      <w:r>
+        <w:t>is shared</w:t>
+      </w:r>
+      <w:r>
+        <w:t xml:space="preserve"> by multiple Sink VCs and the DP is</w:t>
+      </w:r>
+      <w:r>
+        <w:t xml:space="preserve"> disposed if there are no more S</w:t>
+      </w:r>
+      <w:r>
+        <w:t>ink</w:t>
+      </w:r>
+      <w:r>
+        <w:t xml:space="preserve"> VC</w:t>
+      </w:r>
+      <w:r>
+        <w:t>s using it. This eliminates the need to make several copies of the data.</w:t>
+      </w:r>
+    </w:p>
+    <w:p>
+      <w:pPr>
+        <w:pStyle w:val="Heading3"/>
+        <w:jc w:val="both"/>
+      </w:pPr>
+      <w:r>
+        <w:t>Hardware Triggers and Data Exchange Dependencies</w:t>
+      </w:r>
+    </w:p>
+    <w:p>
+      <w:pPr>
+        <w:pStyle w:val="ListParagraph"/>
+        <w:numPr>
+          <w:ilvl w:val="0"/>
+          <w:numId w:val="3"/>
+        </w:numPr>
+      </w:pPr>
+      <w:r>
+        <w:t xml:space="preserve">A </w:t>
+      </w:r>
+      <w:r>
+        <w:rPr>
+          <w:i/>
+        </w:rPr>
+        <w:t>Hardware-</w:t>
+      </w:r>
+      <w:r>
+        <w:rPr>
+          <w:i/>
+        </w:rPr>
+        <w:t>Triggering</w:t>
+      </w:r>
+      <w:r>
+        <w:rPr>
+          <w:i/>
+        </w:rPr>
+        <w:t xml:space="preserve"> </w:t>
+      </w:r>
+      <w:r>
+        <w:t>or</w:t>
+      </w:r>
+      <w:r>
+        <w:rPr>
+          <w:i/>
+        </w:rPr>
+        <w:t xml:space="preserve"> </w:t>
+      </w:r>
+      <w:r>
+        <w:rPr>
+          <w:i/>
+        </w:rPr>
+        <w:t>Trigger</w:t>
+      </w:r>
+      <w:r>
+        <w:rPr>
+          <w:i/>
+        </w:rPr>
+        <w:t>ed</w:t>
+      </w:r>
+      <w:r>
+        <w:t xml:space="preserve"> (HWT)</w:t>
+      </w:r>
+      <w:r>
+        <w:rPr>
+          <w:i/>
+        </w:rPr>
+        <w:t xml:space="preserve"> Task Controller</w:t>
+      </w:r>
+      <w:r>
+        <w:t xml:space="preserve"> (HWT</w:t>
+      </w:r>
+      <w:r>
+        <w:t>-TC</w:t>
+      </w:r>
+      <w:r>
+        <w:t xml:space="preserve">) </w:t>
+      </w:r>
+      <w:r>
+        <w:t>generates or requires</w:t>
+      </w:r>
+      <w:r>
+        <w:t xml:space="preserve"> one or more </w:t>
+      </w:r>
+      <w:r>
+        <w:t>digital</w:t>
+      </w:r>
+      <w:r>
+        <w:t xml:space="preserve"> pulses that are used to time precisely the</w:t>
+      </w:r>
+      <w:r>
+        <w:t xml:space="preserve"> start of</w:t>
+      </w:r>
+      <w:r>
+        <w:t xml:space="preserve"> </w:t>
+      </w:r>
+      <w:r>
+        <w:t>a TC iteration</w:t>
       </w:r>
       <w:r>
         <w:t>.</w:t>
       </w:r>
+      <w:r>
+        <w:t xml:space="preserve"> </w:t>
+      </w:r>
     </w:p>
     <w:p>
       <w:pPr>
@@ -548,11 +1019,42 @@
           <w:ilvl w:val="0"/>
           <w:numId w:val="3"/>
         </w:numPr>
-        <w:ind w:left="426"/>
-        <w:jc w:val="both"/>
-      </w:pPr>
-      <w:r>
-        <w:t>TCI names from a TCIS are unique within the set.</w:t>
+      </w:pPr>
+      <w:r>
+        <w:t xml:space="preserve">A </w:t>
+      </w:r>
+      <w:r>
+        <w:t>HWT</w:t>
+      </w:r>
+      <w:r>
+        <w:t>-TC that generates a trigger</w:t>
+      </w:r>
+      <w:r>
+        <w:t xml:space="preserve"> is </w:t>
+      </w:r>
+      <w:r>
+        <w:t xml:space="preserve">a </w:t>
+      </w:r>
+      <w:r>
+        <w:t>HWT</w:t>
+      </w:r>
+      <w:r>
+        <w:t>-TC</w:t>
+      </w:r>
+      <w:r>
+        <w:t xml:space="preserve"> Master whereas </w:t>
+      </w:r>
+      <w:r>
+        <w:t>if it requires a trigger, it is a</w:t>
+      </w:r>
+      <w:r>
+        <w:t xml:space="preserve"> HWT</w:t>
+      </w:r>
+      <w:r>
+        <w:t>-TC</w:t>
+      </w:r>
+      <w:r>
+        <w:t xml:space="preserve"> Slave. </w:t>
       </w:r>
     </w:p>
     <w:p>
@@ -562,11 +1064,54 @@
           <w:ilvl w:val="0"/>
           <w:numId w:val="3"/>
         </w:numPr>
-        <w:ind w:left="426"/>
-        <w:jc w:val="both"/>
-      </w:pPr>
-      <w:r>
-        <w:t>The total number of TC iterations is the product of the individual TCI total number of iterations.</w:t>
+      </w:pPr>
+      <w:r>
+        <w:t>A</w:t>
+      </w:r>
+      <w:r>
+        <w:t xml:space="preserve"> </w:t>
+      </w:r>
+      <w:r>
+        <w:t>HWT-</w:t>
+      </w:r>
+      <w:r>
+        <w:t xml:space="preserve">TC </w:t>
+      </w:r>
+      <w:r>
+        <w:t xml:space="preserve">can </w:t>
+      </w:r>
+      <w:r>
+        <w:t>be either a HWT</w:t>
+      </w:r>
+      <w:r>
+        <w:t>-TC</w:t>
+      </w:r>
+      <w:r>
+        <w:t xml:space="preserve"> </w:t>
+      </w:r>
+      <w:r>
+        <w:t>Master</w:t>
+      </w:r>
+      <w:r>
+        <w:t xml:space="preserve"> or</w:t>
+      </w:r>
+      <w:r>
+        <w:t xml:space="preserve"> a</w:t>
+      </w:r>
+      <w:r>
+        <w:t xml:space="preserve"> HWT</w:t>
+      </w:r>
+      <w:r>
+        <w:t>-TC</w:t>
+      </w:r>
+      <w:r>
+        <w:t xml:space="preserve"> </w:t>
+      </w:r>
+      <w:r>
+        <w:t>Slave</w:t>
+      </w:r>
+      <w:r>
+        <w:t xml:space="preserve"> and not both.</w:t>
       </w:r>
     </w:p>
     <w:p>
@@ -576,54 +1121,30 @@
           <w:ilvl w:val="0"/>
           <w:numId w:val="3"/>
         </w:numPr>
-        <w:ind w:left="426"/>
-        <w:jc w:val="both"/>
       </w:pPr>
       <w:r>
         <w:t xml:space="preserve">A </w:t>
       </w:r>
       <w:r>
-        <w:t>single TCIP from a TCIPS</w:t>
-      </w:r>
-      <w:r>
-        <w:t xml:space="preserve"> contains </w:t>
-      </w:r>
-      <w:r>
-        <w:t xml:space="preserve">the name of the </w:t>
-      </w:r>
-      <w:r>
-        <w:t>parameter that is iterated</w:t>
-      </w:r>
-      <w:r>
-        <w:t xml:space="preserve"> (such as frame number or z-stage position), the current “value” of the </w:t>
-      </w:r>
-      <w:r>
-        <w:t>parameter</w:t>
-      </w:r>
-      <w:r>
-        <w:t xml:space="preserve"> which is a pointer (numeric, string, images, etc.) and the unit of measure if any.</w:t>
-      </w:r>
-      <w:r>
-        <w:t xml:space="preserve"> This can be summarized as TCIP = ("name" = name, "data type" = </w:t>
-      </w:r>
-      <w:proofErr w:type="spellStart"/>
-      <w:r>
-        <w:t>dtype</w:t>
-      </w:r>
-      <w:proofErr w:type="spellEnd"/>
-      <w:r>
-        <w:t xml:space="preserve">, "value" = </w:t>
-      </w:r>
-      <w:proofErr w:type="spellStart"/>
-      <w:r>
-        <w:t>val</w:t>
-      </w:r>
-      <w:proofErr w:type="spellEnd"/>
-      <w:r>
-        <w:t>, "unit" = unit).</w:t>
-      </w:r>
-      <w:r>
-        <w:t xml:space="preserve"> </w:t>
+        <w:t>HWT</w:t>
+      </w:r>
+      <w:r>
+        <w:t>-TC</w:t>
+      </w:r>
+      <w:r>
+        <w:t xml:space="preserve"> Master can be connected to</w:t>
+      </w:r>
+      <w:r>
+        <w:t xml:space="preserve"> one or more</w:t>
+      </w:r>
+      <w:r>
+        <w:t xml:space="preserve"> HWT</w:t>
+      </w:r>
+      <w:r>
+        <w:t>-TC</w:t>
+      </w:r>
+      <w:r>
+        <w:t xml:space="preserve"> Slaves.</w:t>
       </w:r>
     </w:p>
     <w:p>
@@ -633,11 +1154,27 @@
           <w:ilvl w:val="0"/>
           <w:numId w:val="3"/>
         </w:numPr>
-        <w:ind w:left="426"/>
-        <w:jc w:val="both"/>
-      </w:pPr>
-      <w:r>
-        <w:t>The name of a TCI may be the same as the name of a TCIP.</w:t>
+      </w:pPr>
+      <w:r>
+        <w:t>A HWT</w:t>
+      </w:r>
+      <w:r>
+        <w:t>-TC</w:t>
+      </w:r>
+      <w:r>
+        <w:t xml:space="preserve"> Master generates a HWT only when all its HWT</w:t>
+      </w:r>
+      <w:r>
+        <w:t>-TC</w:t>
+      </w:r>
+      <w:r>
+        <w:t xml:space="preserve"> Slaves are </w:t>
+      </w:r>
+      <w:r>
+        <w:t>ready to receive such a trigger</w:t>
+      </w:r>
+      <w:r>
+        <w:t>.</w:t>
       </w:r>
     </w:p>
     <w:p>
@@ -647,11 +1184,21 @@
           <w:ilvl w:val="0"/>
           <w:numId w:val="3"/>
         </w:numPr>
-        <w:ind w:left="426"/>
-        <w:jc w:val="both"/>
-      </w:pPr>
-      <w:r>
-        <w:t xml:space="preserve">Just as there are 3 different types of TCs: NTCs, FTCs and CTCs, there are 3 different kinds of TCIS elements: 1) null number of iterations – null task controller iterator (NTCI), 2) finite number of iterations – finite task controller iterator (FTCI), 3) indefinite number of iterations – continuous task controller iterator (CTCI). </w:t>
+      </w:pPr>
+      <w:r>
+        <w:t>A TC iteration that generates or requires a HWT is complete once the HWT is received or generated.</w:t>
+      </w:r>
+      <w:r>
+        <w:t xml:space="preserve"> Each iteration of a HWT TC must generate </w:t>
+      </w:r>
+      <w:r>
+        <w:t xml:space="preserve">(HWT-TC Master) </w:t>
+      </w:r>
+      <w:r>
+        <w:t>or require a HWT</w:t>
+      </w:r>
+      <w:r>
+        <w:t xml:space="preserve"> (HWT-TC Slave).</w:t>
       </w:r>
     </w:p>
     <w:p>
@@ -661,512 +1208,6 @@
           <w:ilvl w:val="0"/>
           <w:numId w:val="3"/>
         </w:numPr>
-        <w:ind w:left="426"/>
-        <w:jc w:val="both"/>
-      </w:pPr>
-      <w:r>
-        <w:t>A FTC finishes when all iteration indices from the TC</w:t>
-      </w:r>
-      <w:r>
-        <w:t>IS</w:t>
-      </w:r>
-      <w:r>
-        <w:t xml:space="preserve"> are equal to the total number of required iterations for each index. </w:t>
-      </w:r>
-    </w:p>
-    <w:p>
-      <w:pPr>
-        <w:pStyle w:val="Heading3"/>
-        <w:jc w:val="both"/>
-      </w:pPr>
-      <w:r>
-        <w:t>Virtual Channels</w:t>
-      </w:r>
-    </w:p>
-    <w:p>
-      <w:pPr>
-        <w:pStyle w:val="ListParagraph"/>
-        <w:numPr>
-          <w:ilvl w:val="0"/>
-          <w:numId w:val="3"/>
-        </w:numPr>
-        <w:ind w:left="426"/>
-        <w:jc w:val="both"/>
-      </w:pPr>
-      <w:r>
-        <w:t xml:space="preserve">Data exchange between the TCs occurs through </w:t>
-      </w:r>
-      <w:r>
-        <w:rPr>
-          <w:i/>
-        </w:rPr>
-        <w:t>Virtual Channels</w:t>
-      </w:r>
-      <w:r>
-        <w:t xml:space="preserve"> (VCs).</w:t>
-      </w:r>
-    </w:p>
-    <w:p>
-      <w:pPr>
-        <w:pStyle w:val="ListParagraph"/>
-        <w:numPr>
-          <w:ilvl w:val="0"/>
-          <w:numId w:val="3"/>
-        </w:numPr>
-        <w:ind w:left="426"/>
-        <w:jc w:val="both"/>
-      </w:pPr>
-      <w:r>
-        <w:t>VCs of a TC have unique names and each TC manages its own list of VCs.</w:t>
-      </w:r>
-    </w:p>
-    <w:p>
-      <w:pPr>
-        <w:pStyle w:val="ListParagraph"/>
-        <w:numPr>
-          <w:ilvl w:val="0"/>
-          <w:numId w:val="3"/>
-        </w:numPr>
-        <w:ind w:left="426"/>
-        <w:jc w:val="both"/>
-      </w:pPr>
-      <w:r>
-        <w:t xml:space="preserve">Depending on the data flow direction, there are two types of VCs: </w:t>
-      </w:r>
-      <w:r>
-        <w:rPr>
-          <w:i/>
-        </w:rPr>
-        <w:t>Sink</w:t>
-      </w:r>
-      <w:r>
-        <w:t xml:space="preserve"> VCs and </w:t>
-      </w:r>
-      <w:r>
-        <w:rPr>
-          <w:i/>
-        </w:rPr>
-        <w:t>Source</w:t>
-      </w:r>
-      <w:r>
-        <w:t xml:space="preserve"> VCs.</w:t>
-      </w:r>
-    </w:p>
-    <w:p>
-      <w:pPr>
-        <w:pStyle w:val="ListParagraph"/>
-        <w:numPr>
-          <w:ilvl w:val="0"/>
-          <w:numId w:val="3"/>
-        </w:numPr>
-        <w:ind w:left="426"/>
-        <w:jc w:val="both"/>
-      </w:pPr>
-      <w:r>
-        <w:t>Data exchange between TCs is done by connecting Sink and Source VCs.</w:t>
-      </w:r>
-    </w:p>
-    <w:p>
-      <w:pPr>
-        <w:pStyle w:val="ListParagraph"/>
-        <w:numPr>
-          <w:ilvl w:val="0"/>
-          <w:numId w:val="3"/>
-        </w:numPr>
-        <w:ind w:left="426"/>
-        <w:jc w:val="both"/>
-      </w:pPr>
-      <w:r>
-        <w:t>A Source VC can be connected to multiple Sinks, however, a Sink may have only one Source connected to it.</w:t>
-      </w:r>
-    </w:p>
-    <w:p>
-      <w:pPr>
-        <w:pStyle w:val="ListParagraph"/>
-        <w:numPr>
-          <w:ilvl w:val="0"/>
-          <w:numId w:val="3"/>
-        </w:numPr>
-        <w:ind w:left="426"/>
-        <w:jc w:val="both"/>
-      </w:pPr>
-      <w:r>
-        <w:t>Sink and Source VCs from the same Task Tree can be connected if their data types are compatible.</w:t>
-      </w:r>
-      <w:r>
-        <w:t xml:space="preserve"> VCs belonging to different Task Trees cannot be connected.</w:t>
-      </w:r>
-    </w:p>
-    <w:p>
-      <w:pPr>
-        <w:pStyle w:val="Heading3"/>
-        <w:jc w:val="both"/>
-      </w:pPr>
-      <w:r>
-        <w:t xml:space="preserve">Data </w:t>
-      </w:r>
-      <w:r>
-        <w:t>E</w:t>
-      </w:r>
-      <w:r>
-        <w:t xml:space="preserve">xchange and </w:t>
-      </w:r>
-      <w:r>
-        <w:t>I</w:t>
-      </w:r>
-      <w:r>
-        <w:t>ndexing</w:t>
-      </w:r>
-    </w:p>
-    <w:p>
-      <w:pPr>
-        <w:pStyle w:val="ListParagraph"/>
-        <w:numPr>
-          <w:ilvl w:val="0"/>
-          <w:numId w:val="3"/>
-        </w:numPr>
-        <w:ind w:left="426"/>
-      </w:pPr>
-      <w:r>
-        <w:t xml:space="preserve">A Sink and Source VC exchange data through </w:t>
-      </w:r>
-      <w:r>
-        <w:rPr>
-          <w:i/>
-        </w:rPr>
-        <w:t>Data Packets</w:t>
-      </w:r>
-      <w:r>
-        <w:rPr>
-          <w:i/>
-        </w:rPr>
-        <w:t xml:space="preserve"> </w:t>
-      </w:r>
-      <w:r>
-        <w:t>(DPs).</w:t>
-      </w:r>
-    </w:p>
-    <w:p>
-      <w:pPr>
-        <w:pStyle w:val="ListParagraph"/>
-        <w:numPr>
-          <w:ilvl w:val="0"/>
-          <w:numId w:val="3"/>
-        </w:numPr>
-        <w:ind w:left="426"/>
-      </w:pPr>
-      <w:r>
-        <w:t>Data contained in a DP can be used by multiple Sink VCs and the DP is disposed if there are no more sinks using it. This eliminates the need to make several copies of the data.</w:t>
-      </w:r>
-    </w:p>
-    <w:p>
-      <w:pPr>
-        <w:pStyle w:val="Heading3"/>
-        <w:jc w:val="both"/>
-      </w:pPr>
-      <w:r>
-        <w:t>Hardware Triggers and Data Exchange Dependencies</w:t>
-      </w:r>
-    </w:p>
-    <w:p>
-      <w:pPr>
-        <w:pStyle w:val="ListParagraph"/>
-        <w:numPr>
-          <w:ilvl w:val="0"/>
-          <w:numId w:val="3"/>
-        </w:numPr>
-        <w:ind w:left="426"/>
-      </w:pPr>
-      <w:r>
-        <w:t xml:space="preserve">A </w:t>
-      </w:r>
-      <w:r>
-        <w:rPr>
-          <w:i/>
-        </w:rPr>
-        <w:t>Hardware-</w:t>
-      </w:r>
-      <w:r>
-        <w:rPr>
-          <w:i/>
-        </w:rPr>
-        <w:t>Triggering</w:t>
-      </w:r>
-      <w:r>
-        <w:rPr>
-          <w:i/>
-        </w:rPr>
-        <w:t xml:space="preserve"> </w:t>
-      </w:r>
-      <w:r>
-        <w:t>or</w:t>
-      </w:r>
-      <w:r>
-        <w:rPr>
-          <w:i/>
-        </w:rPr>
-        <w:t xml:space="preserve"> </w:t>
-      </w:r>
-      <w:r>
-        <w:rPr>
-          <w:i/>
-        </w:rPr>
-        <w:t>Trigger</w:t>
-      </w:r>
-      <w:r>
-        <w:rPr>
-          <w:i/>
-        </w:rPr>
-        <w:t>ed</w:t>
-      </w:r>
-      <w:r>
-        <w:t xml:space="preserve"> (HWT)</w:t>
-      </w:r>
-      <w:r>
-        <w:rPr>
-          <w:i/>
-        </w:rPr>
-        <w:t xml:space="preserve"> Task Controller</w:t>
-      </w:r>
-      <w:r>
-        <w:t xml:space="preserve"> (HWT</w:t>
-      </w:r>
-      <w:r>
-        <w:t>-TC</w:t>
-      </w:r>
-      <w:r>
-        <w:t xml:space="preserve">) </w:t>
-      </w:r>
-      <w:r>
-        <w:t>generates or requires</w:t>
-      </w:r>
-      <w:r>
-        <w:t xml:space="preserve"> one or more </w:t>
-      </w:r>
-      <w:r>
-        <w:t>digital</w:t>
-      </w:r>
-      <w:r>
-        <w:t xml:space="preserve"> pulses that are used to time precisely the</w:t>
-      </w:r>
-      <w:r>
-        <w:t xml:space="preserve"> start of</w:t>
-      </w:r>
-      <w:r>
-        <w:t xml:space="preserve"> </w:t>
-      </w:r>
-      <w:r>
-        <w:t>a TC iteration</w:t>
-      </w:r>
-      <w:r>
-        <w:t>.</w:t>
-      </w:r>
-      <w:r>
-        <w:t xml:space="preserve"> </w:t>
-      </w:r>
-    </w:p>
-    <w:p>
-      <w:pPr>
-        <w:pStyle w:val="ListParagraph"/>
-        <w:numPr>
-          <w:ilvl w:val="0"/>
-          <w:numId w:val="3"/>
-        </w:numPr>
-        <w:ind w:left="426"/>
-      </w:pPr>
-      <w:r>
-        <w:t xml:space="preserve">A </w:t>
-      </w:r>
-      <w:r>
-        <w:t>HWT</w:t>
-      </w:r>
-      <w:r>
-        <w:t>-TC that generates a trigger</w:t>
-      </w:r>
-      <w:r>
-        <w:t xml:space="preserve"> is </w:t>
-      </w:r>
-      <w:r>
-        <w:t xml:space="preserve">a </w:t>
-      </w:r>
-      <w:r>
-        <w:t>HWT</w:t>
-      </w:r>
-      <w:r>
-        <w:t>-TC</w:t>
-      </w:r>
-      <w:r>
-        <w:t xml:space="preserve"> Master whereas </w:t>
-      </w:r>
-      <w:r>
-        <w:t>if it requires a trigger, it is a</w:t>
-      </w:r>
-      <w:r>
-        <w:t xml:space="preserve"> HWT</w:t>
-      </w:r>
-      <w:r>
-        <w:t>-TC</w:t>
-      </w:r>
-      <w:r>
-        <w:t xml:space="preserve"> Slave. </w:t>
-      </w:r>
-    </w:p>
-    <w:p>
-      <w:pPr>
-        <w:pStyle w:val="ListParagraph"/>
-        <w:numPr>
-          <w:ilvl w:val="0"/>
-          <w:numId w:val="3"/>
-        </w:numPr>
-        <w:ind w:left="426"/>
-      </w:pPr>
-      <w:r>
-        <w:t>A</w:t>
-      </w:r>
-      <w:r>
-        <w:t xml:space="preserve"> </w:t>
-      </w:r>
-      <w:r>
-        <w:t>HWT-</w:t>
-      </w:r>
-      <w:r>
-        <w:t xml:space="preserve">TC </w:t>
-      </w:r>
-      <w:r>
-        <w:t xml:space="preserve">can </w:t>
-      </w:r>
-      <w:r>
-        <w:t>be either a HWT</w:t>
-      </w:r>
-      <w:r>
-        <w:t>-TC</w:t>
-      </w:r>
-      <w:r>
-        <w:t xml:space="preserve"> </w:t>
-      </w:r>
-      <w:r>
-        <w:t>Master</w:t>
-      </w:r>
-      <w:r>
-        <w:t xml:space="preserve"> or</w:t>
-      </w:r>
-      <w:r>
-        <w:t xml:space="preserve"> a</w:t>
-      </w:r>
-      <w:r>
-        <w:t xml:space="preserve"> HWT</w:t>
-      </w:r>
-      <w:r>
-        <w:t>-TC</w:t>
-      </w:r>
-      <w:r>
-        <w:t xml:space="preserve"> </w:t>
-      </w:r>
-      <w:r>
-        <w:t>Slave</w:t>
-      </w:r>
-      <w:r>
-        <w:t xml:space="preserve"> and not both.</w:t>
-      </w:r>
-    </w:p>
-    <w:p>
-      <w:pPr>
-        <w:pStyle w:val="ListParagraph"/>
-        <w:numPr>
-          <w:ilvl w:val="0"/>
-          <w:numId w:val="3"/>
-        </w:numPr>
-        <w:ind w:left="426"/>
-      </w:pPr>
-      <w:r>
-        <w:t xml:space="preserve">A </w:t>
-      </w:r>
-      <w:r>
-        <w:t>HWT</w:t>
-      </w:r>
-      <w:r>
-        <w:t>-TC</w:t>
-      </w:r>
-      <w:r>
-        <w:t xml:space="preserve"> Master can be connected to</w:t>
-      </w:r>
-      <w:r>
-        <w:t xml:space="preserve"> one or more</w:t>
-      </w:r>
-      <w:r>
-        <w:t xml:space="preserve"> HWT</w:t>
-      </w:r>
-      <w:r>
-        <w:t>-TC</w:t>
-      </w:r>
-      <w:r>
-        <w:t xml:space="preserve"> Slaves.</w:t>
-      </w:r>
-    </w:p>
-    <w:p>
-      <w:pPr>
-        <w:pStyle w:val="ListParagraph"/>
-        <w:numPr>
-          <w:ilvl w:val="0"/>
-          <w:numId w:val="3"/>
-        </w:numPr>
-        <w:ind w:left="426"/>
-      </w:pPr>
-      <w:r>
-        <w:t>A HWT</w:t>
-      </w:r>
-      <w:r>
-        <w:t>-TC</w:t>
-      </w:r>
-      <w:r>
-        <w:t xml:space="preserve"> Master generates a HWT only when all its HWT</w:t>
-      </w:r>
-      <w:r>
-        <w:t>-TC</w:t>
-      </w:r>
-      <w:r>
-        <w:t xml:space="preserve"> Slaves are </w:t>
-      </w:r>
-      <w:r>
-        <w:t>ready to receive such a trigger</w:t>
-      </w:r>
-      <w:r>
-        <w:t>.</w:t>
-      </w:r>
-    </w:p>
-    <w:p>
-      <w:pPr>
-        <w:pStyle w:val="ListParagraph"/>
-        <w:numPr>
-          <w:ilvl w:val="0"/>
-          <w:numId w:val="3"/>
-        </w:numPr>
-        <w:ind w:left="426"/>
-      </w:pPr>
-      <w:r>
-        <w:t>A TC iteration that generates or requires a HWT is complete once the HWT is received or generated.</w:t>
-      </w:r>
-      <w:r>
-        <w:t xml:space="preserve"> Each iteration of a HWT TC must generate </w:t>
-      </w:r>
-      <w:r>
-        <w:t xml:space="preserve">(HWT-TC Master) </w:t>
-      </w:r>
-      <w:r>
-        <w:t>or require a HWT</w:t>
-      </w:r>
-      <w:r>
-        <w:t xml:space="preserve"> (HWT-TC Slave).</w:t>
-      </w:r>
-    </w:p>
-    <w:p>
-      <w:pPr>
-        <w:pStyle w:val="ListParagraph"/>
-        <w:numPr>
-          <w:ilvl w:val="0"/>
-          <w:numId w:val="3"/>
-        </w:numPr>
-        <w:ind w:left="426"/>
       </w:pPr>
       <w:r>
         <w:lastRenderedPageBreak/>
@@ -1204,7 +1245,6 @@
           <w:ilvl w:val="0"/>
           <w:numId w:val="3"/>
         </w:numPr>
-        <w:ind w:left="426"/>
       </w:pPr>
       <w:r>
         <w:t>Within a Task Tree, the following</w:t>
@@ -1301,7 +1341,6 @@
       <w:r>
         <w:rPr>
           <w:noProof/>
-          <w:lang w:val="en-GB" w:eastAsia="en-GB"/>
         </w:rPr>
         <w:drawing>
           <wp:inline distT="0" distB="0" distL="0" distR="0">
@@ -1319,7 +1358,7 @@
                     <pic:cNvPicPr/>
                   </pic:nvPicPr>
                   <pic:blipFill>
-                    <a:blip r:embed="rId6" cstate="print"/>
+                    <a:blip r:embed="rId7" cstate="print"/>
                     <a:stretch>
                       <a:fillRect/>
                     </a:stretch>
@@ -1398,7 +1437,6 @@
       <w:r>
         <w:rPr>
           <w:noProof/>
-          <w:lang w:val="en-GB" w:eastAsia="en-GB"/>
         </w:rPr>
         <w:lastRenderedPageBreak/>
         <w:drawing>
@@ -1417,7 +1455,7 @@
                     <pic:cNvPicPr/>
                   </pic:nvPicPr>
                   <pic:blipFill>
-                    <a:blip r:embed="rId7" cstate="print"/>
+                    <a:blip r:embed="rId8" cstate="print"/>
                     <a:stretch>
                       <a:fillRect/>
                     </a:stretch>
@@ -1441,21 +1479,33 @@
     <w:p>
       <w:pPr>
         <w:pStyle w:val="Caption"/>
-        <w:jc w:val="both"/>
-      </w:pPr>
-      <w:bookmarkStart w:id="0" w:name="_Ref393216815"/>
+      </w:pPr>
+      <w:bookmarkStart w:id="1" w:name="_Ref393216815"/>
       <w:r>
         <w:t xml:space="preserve">Figure </w:t>
       </w:r>
-      <w:fldSimple w:instr=" SEQ Figure \* ARABIC ">
-        <w:r>
-          <w:rPr>
-            <w:noProof/>
-          </w:rPr>
-          <w:t>2</w:t>
-        </w:r>
-      </w:fldSimple>
-      <w:bookmarkEnd w:id="0"/>
+      <w:r>
+        <w:fldChar w:fldCharType="begin"/>
+      </w:r>
+      <w:r>
+        <w:instrText xml:space="preserve"> SEQ Figure \* ARABIC </w:instrText>
+      </w:r>
+      <w:r>
+        <w:fldChar w:fldCharType="separate"/>
+      </w:r>
+      <w:r>
+        <w:rPr>
+          <w:noProof/>
+        </w:rPr>
+        <w:t>2</w:t>
+      </w:r>
+      <w:r>
+        <w:rPr>
+          <w:noProof/>
+        </w:rPr>
+        <w:fldChar w:fldCharType="end"/>
+      </w:r>
+      <w:bookmarkEnd w:id="1"/>
       <w:r>
         <w:t>. Master Child Slave Child (M</w:t>
       </w:r>
@@ -1473,7 +1523,6 @@
           <w:ilvl w:val="0"/>
           <w:numId w:val="3"/>
         </w:numPr>
-        <w:ind w:left="1146"/>
         <w:jc w:val="both"/>
       </w:pPr>
       <w:r>
@@ -1487,7 +1536,6 @@
           <w:ilvl w:val="0"/>
           <w:numId w:val="3"/>
         </w:numPr>
-        <w:ind w:left="1146"/>
         <w:jc w:val="both"/>
       </w:pPr>
       <w:r>
@@ -1513,7 +1561,6 @@
           <w:ilvl w:val="0"/>
           <w:numId w:val="3"/>
         </w:numPr>
-        <w:ind w:left="1146"/>
         <w:jc w:val="both"/>
       </w:pPr>
       <w:r>
@@ -1530,7 +1577,6 @@
           <w:ilvl w:val="0"/>
           <w:numId w:val="3"/>
         </w:numPr>
-        <w:ind w:left="1146"/>
         <w:jc w:val="both"/>
       </w:pPr>
       <w:r>
@@ -1557,6 +1603,1009 @@
     </w:p>
     <w:p>
       <w:pPr>
+        <w:pStyle w:val="ListParagraph"/>
+        <w:numPr>
+          <w:ilvl w:val="0"/>
+          <w:numId w:val="3"/>
+        </w:numPr>
+        <w:jc w:val="both"/>
+      </w:pPr>
+      <w:r>
+        <w:t xml:space="preserve">A Task Controller is an extended state machine that executes user-provided callback functions when it receives various events depending on its current state. The following is a list of possible states </w:t>
+      </w:r>
+      <w:r>
+        <w:t>that a TC may be in,</w:t>
+      </w:r>
+      <w:r>
+        <w:t xml:space="preserve"> events it can send and receive</w:t>
+      </w:r>
+      <w:r>
+        <w:t xml:space="preserve"> and function callbacks it can execute</w:t>
+      </w:r>
+      <w:r>
+        <w:t>:</w:t>
+      </w:r>
+    </w:p>
+    <w:p>
+      <w:pPr>
+        <w:jc w:val="both"/>
+      </w:pPr>
+      <w:r>
+        <w:rPr>
+          <w:u w:val="single"/>
+        </w:rPr>
+        <w:t>States</w:t>
+      </w:r>
+    </w:p>
+    <w:p>
+      <w:pPr>
+        <w:pStyle w:val="ListParagraph"/>
+        <w:numPr>
+          <w:ilvl w:val="0"/>
+          <w:numId w:val="15"/>
+        </w:numPr>
+        <w:jc w:val="both"/>
+        <w:rPr>
+          <w:b/>
+        </w:rPr>
+      </w:pPr>
+      <w:r>
+        <w:rPr>
+          <w:b/>
+        </w:rPr>
+        <w:t>Unconfigured</w:t>
+      </w:r>
+    </w:p>
+    <w:p>
+      <w:pPr>
+        <w:pStyle w:val="ListParagraph"/>
+        <w:numPr>
+          <w:ilvl w:val="0"/>
+          <w:numId w:val="15"/>
+        </w:numPr>
+        <w:jc w:val="both"/>
+        <w:rPr>
+          <w:b/>
+        </w:rPr>
+      </w:pPr>
+      <w:r>
+        <w:rPr>
+          <w:b/>
+        </w:rPr>
+        <w:t>Configured</w:t>
+      </w:r>
+    </w:p>
+    <w:p>
+      <w:pPr>
+        <w:pStyle w:val="ListParagraph"/>
+        <w:numPr>
+          <w:ilvl w:val="0"/>
+          <w:numId w:val="15"/>
+        </w:numPr>
+        <w:jc w:val="both"/>
+        <w:rPr>
+          <w:b/>
+        </w:rPr>
+      </w:pPr>
+      <w:r>
+        <w:rPr>
+          <w:b/>
+        </w:rPr>
+        <w:t>Initial</w:t>
+      </w:r>
+    </w:p>
+    <w:p>
+      <w:pPr>
+        <w:pStyle w:val="ListParagraph"/>
+        <w:numPr>
+          <w:ilvl w:val="0"/>
+          <w:numId w:val="15"/>
+        </w:numPr>
+        <w:jc w:val="both"/>
+        <w:rPr>
+          <w:b/>
+        </w:rPr>
+      </w:pPr>
+      <w:r>
+        <w:rPr>
+          <w:b/>
+        </w:rPr>
+        <w:t>Idle</w:t>
+      </w:r>
+    </w:p>
+    <w:p>
+      <w:pPr>
+        <w:pStyle w:val="ListParagraph"/>
+        <w:numPr>
+          <w:ilvl w:val="0"/>
+          <w:numId w:val="15"/>
+        </w:numPr>
+        <w:jc w:val="both"/>
+        <w:rPr>
+          <w:b/>
+        </w:rPr>
+      </w:pPr>
+      <w:r>
+        <w:rPr>
+          <w:b/>
+        </w:rPr>
+        <w:t>Running</w:t>
+      </w:r>
+    </w:p>
+    <w:p>
+      <w:pPr>
+        <w:pStyle w:val="ListParagraph"/>
+        <w:numPr>
+          <w:ilvl w:val="0"/>
+          <w:numId w:val="15"/>
+        </w:numPr>
+        <w:jc w:val="both"/>
+        <w:rPr>
+          <w:b/>
+        </w:rPr>
+      </w:pPr>
+      <w:r>
+        <w:rPr>
+          <w:b/>
+        </w:rPr>
+        <w:t>Iteration Needs</w:t>
+      </w:r>
+      <w:r>
+        <w:rPr>
+          <w:b/>
+        </w:rPr>
+        <w:t xml:space="preserve"> Data</w:t>
+      </w:r>
+    </w:p>
+    <w:p>
+      <w:pPr>
+        <w:pStyle w:val="ListParagraph"/>
+        <w:numPr>
+          <w:ilvl w:val="0"/>
+          <w:numId w:val="15"/>
+        </w:numPr>
+        <w:jc w:val="both"/>
+        <w:rPr>
+          <w:b/>
+        </w:rPr>
+      </w:pPr>
+      <w:r>
+        <w:rPr>
+          <w:b/>
+        </w:rPr>
+        <w:t>Completin</w:t>
+      </w:r>
+      <w:r>
+        <w:rPr>
+          <w:b/>
+        </w:rPr>
+        <w:t>g Iteration</w:t>
+      </w:r>
+    </w:p>
+    <w:p>
+      <w:pPr>
+        <w:pStyle w:val="ListParagraph"/>
+        <w:numPr>
+          <w:ilvl w:val="0"/>
+          <w:numId w:val="15"/>
+        </w:numPr>
+        <w:jc w:val="both"/>
+        <w:rPr>
+          <w:b/>
+        </w:rPr>
+      </w:pPr>
+      <w:r>
+        <w:rPr>
+          <w:b/>
+        </w:rPr>
+        <w:t xml:space="preserve">Waiting For </w:t>
+      </w:r>
+      <w:r>
+        <w:rPr>
+          <w:b/>
+        </w:rPr>
+        <w:t>Armed</w:t>
+      </w:r>
+      <w:r>
+        <w:rPr>
+          <w:b/>
+        </w:rPr>
+        <w:t xml:space="preserve"> HW Triggered</w:t>
+      </w:r>
+      <w:r>
+        <w:rPr>
+          <w:b/>
+        </w:rPr>
+        <w:t xml:space="preserve"> Slaves</w:t>
+      </w:r>
+    </w:p>
+    <w:p>
+      <w:pPr>
+        <w:pStyle w:val="ListParagraph"/>
+        <w:numPr>
+          <w:ilvl w:val="0"/>
+          <w:numId w:val="15"/>
+        </w:numPr>
+        <w:jc w:val="both"/>
+        <w:rPr>
+          <w:b/>
+        </w:rPr>
+      </w:pPr>
+      <w:r>
+        <w:rPr>
+          <w:b/>
+        </w:rPr>
+        <w:t>Stopping</w:t>
+      </w:r>
+    </w:p>
+    <w:p>
+      <w:pPr>
+        <w:pStyle w:val="ListParagraph"/>
+        <w:numPr>
+          <w:ilvl w:val="0"/>
+          <w:numId w:val="15"/>
+        </w:numPr>
+        <w:jc w:val="both"/>
+        <w:rPr>
+          <w:b/>
+        </w:rPr>
+      </w:pPr>
+      <w:r>
+        <w:rPr>
+          <w:b/>
+        </w:rPr>
+        <w:t>Done</w:t>
+      </w:r>
+    </w:p>
+    <w:p>
+      <w:pPr>
+        <w:pStyle w:val="ListParagraph"/>
+        <w:numPr>
+          <w:ilvl w:val="0"/>
+          <w:numId w:val="15"/>
+        </w:numPr>
+        <w:jc w:val="both"/>
+        <w:rPr>
+          <w:b/>
+        </w:rPr>
+      </w:pPr>
+      <w:r>
+        <w:rPr>
+          <w:b/>
+        </w:rPr>
+        <w:t>Error</w:t>
+      </w:r>
+    </w:p>
+    <w:p>
+      <w:pPr>
+        <w:jc w:val="both"/>
+        <w:rPr>
+          <w:u w:val="single"/>
+        </w:rPr>
+      </w:pPr>
+      <w:r>
+        <w:rPr>
+          <w:u w:val="single"/>
+        </w:rPr>
+        <w:t>Events</w:t>
+      </w:r>
+    </w:p>
+    <w:p>
+      <w:pPr>
+        <w:pStyle w:val="ListParagraph"/>
+        <w:numPr>
+          <w:ilvl w:val="0"/>
+          <w:numId w:val="17"/>
+        </w:numPr>
+        <w:jc w:val="both"/>
+        <w:rPr>
+          <w:b/>
+        </w:rPr>
+      </w:pPr>
+      <w:r>
+        <w:rPr>
+          <w:b/>
+        </w:rPr>
+        <w:t>Configure</w:t>
+      </w:r>
+    </w:p>
+    <w:p>
+      <w:pPr>
+        <w:pStyle w:val="ListParagraph"/>
+        <w:numPr>
+          <w:ilvl w:val="0"/>
+          <w:numId w:val="17"/>
+        </w:numPr>
+        <w:jc w:val="both"/>
+        <w:rPr>
+          <w:b/>
+        </w:rPr>
+      </w:pPr>
+      <w:r>
+        <w:rPr>
+          <w:b/>
+        </w:rPr>
+        <w:t>Start</w:t>
+      </w:r>
+    </w:p>
+    <w:p>
+      <w:pPr>
+        <w:pStyle w:val="ListParagraph"/>
+        <w:numPr>
+          <w:ilvl w:val="0"/>
+          <w:numId w:val="17"/>
+        </w:numPr>
+        <w:jc w:val="both"/>
+        <w:rPr>
+          <w:b/>
+        </w:rPr>
+      </w:pPr>
+      <w:r>
+        <w:rPr>
+          <w:b/>
+        </w:rPr>
+        <w:t>Iterate</w:t>
+      </w:r>
+    </w:p>
+    <w:p>
+      <w:pPr>
+        <w:pStyle w:val="ListParagraph"/>
+        <w:numPr>
+          <w:ilvl w:val="0"/>
+          <w:numId w:val="17"/>
+        </w:numPr>
+        <w:jc w:val="both"/>
+        <w:rPr>
+          <w:b/>
+        </w:rPr>
+      </w:pPr>
+      <w:r>
+        <w:rPr>
+          <w:b/>
+        </w:rPr>
+        <w:t>Iteration Done</w:t>
+      </w:r>
+    </w:p>
+    <w:p>
+      <w:pPr>
+        <w:pStyle w:val="ListParagraph"/>
+        <w:numPr>
+          <w:ilvl w:val="0"/>
+          <w:numId w:val="17"/>
+        </w:numPr>
+        <w:jc w:val="both"/>
+        <w:rPr>
+          <w:b/>
+        </w:rPr>
+      </w:pPr>
+      <w:r>
+        <w:rPr>
+          <w:b/>
+        </w:rPr>
+        <w:lastRenderedPageBreak/>
+        <w:t>Iteration Timeout</w:t>
+      </w:r>
+    </w:p>
+    <w:p>
+      <w:pPr>
+        <w:pStyle w:val="ListParagraph"/>
+        <w:numPr>
+          <w:ilvl w:val="0"/>
+          <w:numId w:val="17"/>
+        </w:numPr>
+        <w:jc w:val="both"/>
+        <w:rPr>
+          <w:b/>
+        </w:rPr>
+      </w:pPr>
+      <w:r>
+        <w:rPr>
+          <w:b/>
+        </w:rPr>
+        <w:t>Iterate Once</w:t>
+      </w:r>
+    </w:p>
+    <w:p>
+      <w:pPr>
+        <w:pStyle w:val="ListParagraph"/>
+        <w:numPr>
+          <w:ilvl w:val="0"/>
+          <w:numId w:val="17"/>
+        </w:numPr>
+        <w:jc w:val="both"/>
+        <w:rPr>
+          <w:b/>
+        </w:rPr>
+      </w:pPr>
+      <w:r>
+        <w:rPr>
+          <w:b/>
+        </w:rPr>
+        <w:t>Reset</w:t>
+      </w:r>
+    </w:p>
+    <w:p>
+      <w:pPr>
+        <w:pStyle w:val="ListParagraph"/>
+        <w:numPr>
+          <w:ilvl w:val="0"/>
+          <w:numId w:val="17"/>
+        </w:numPr>
+        <w:jc w:val="both"/>
+        <w:rPr>
+          <w:b/>
+        </w:rPr>
+      </w:pPr>
+      <w:r>
+        <w:rPr>
+          <w:b/>
+        </w:rPr>
+        <w:t>Stop</w:t>
+      </w:r>
+    </w:p>
+    <w:p>
+      <w:pPr>
+        <w:pStyle w:val="ListParagraph"/>
+        <w:numPr>
+          <w:ilvl w:val="0"/>
+          <w:numId w:val="17"/>
+        </w:numPr>
+        <w:jc w:val="both"/>
+        <w:rPr>
+          <w:b/>
+        </w:rPr>
+      </w:pPr>
+      <w:r>
+        <w:rPr>
+          <w:b/>
+        </w:rPr>
+        <w:t>Stop All</w:t>
+      </w:r>
+    </w:p>
+    <w:p>
+      <w:pPr>
+        <w:pStyle w:val="ListParagraph"/>
+        <w:numPr>
+          <w:ilvl w:val="0"/>
+          <w:numId w:val="17"/>
+        </w:numPr>
+        <w:jc w:val="both"/>
+        <w:rPr>
+          <w:b/>
+        </w:rPr>
+      </w:pPr>
+      <w:r>
+        <w:rPr>
+          <w:b/>
+        </w:rPr>
+        <w:t>Stop Continuous Task Controller</w:t>
+      </w:r>
+    </w:p>
+    <w:p>
+      <w:pPr>
+        <w:pStyle w:val="ListParagraph"/>
+        <w:numPr>
+          <w:ilvl w:val="0"/>
+          <w:numId w:val="17"/>
+        </w:numPr>
+        <w:jc w:val="both"/>
+        <w:rPr>
+          <w:b/>
+        </w:rPr>
+      </w:pPr>
+      <w:r>
+        <w:rPr>
+          <w:b/>
+        </w:rPr>
+        <w:t>Abort</w:t>
+      </w:r>
+    </w:p>
+    <w:p>
+      <w:pPr>
+        <w:pStyle w:val="ListParagraph"/>
+        <w:numPr>
+          <w:ilvl w:val="0"/>
+          <w:numId w:val="17"/>
+        </w:numPr>
+        <w:jc w:val="both"/>
+        <w:rPr>
+          <w:b/>
+        </w:rPr>
+      </w:pPr>
+      <w:r>
+        <w:rPr>
+          <w:b/>
+        </w:rPr>
+        <w:t>Subtask State Changed</w:t>
+      </w:r>
+    </w:p>
+    <w:p>
+      <w:pPr>
+        <w:pStyle w:val="ListParagraph"/>
+        <w:numPr>
+          <w:ilvl w:val="0"/>
+          <w:numId w:val="17"/>
+        </w:numPr>
+        <w:jc w:val="both"/>
+        <w:rPr>
+          <w:b/>
+        </w:rPr>
+      </w:pPr>
+      <w:r>
+        <w:rPr>
+          <w:b/>
+        </w:rPr>
+        <w:t>HW Triggered Slave Armed</w:t>
+      </w:r>
+    </w:p>
+    <w:p>
+      <w:pPr>
+        <w:pStyle w:val="ListParagraph"/>
+        <w:numPr>
+          <w:ilvl w:val="0"/>
+          <w:numId w:val="17"/>
+        </w:numPr>
+        <w:jc w:val="both"/>
+        <w:rPr>
+          <w:b/>
+        </w:rPr>
+      </w:pPr>
+      <w:r>
+        <w:rPr>
+          <w:b/>
+        </w:rPr>
+        <w:t>Data Received</w:t>
+      </w:r>
+    </w:p>
+    <w:p>
+      <w:pPr>
+        <w:pStyle w:val="ListParagraph"/>
+        <w:numPr>
+          <w:ilvl w:val="0"/>
+          <w:numId w:val="17"/>
+        </w:numPr>
+        <w:jc w:val="both"/>
+        <w:rPr>
+          <w:b/>
+        </w:rPr>
+      </w:pPr>
+      <w:r>
+        <w:rPr>
+          <w:b/>
+        </w:rPr>
+        <w:t>Custom Module Event</w:t>
+      </w:r>
+    </w:p>
+    <w:p>
+      <w:pPr>
+        <w:pStyle w:val="ListParagraph"/>
+        <w:numPr>
+          <w:ilvl w:val="0"/>
+          <w:numId w:val="17"/>
+        </w:numPr>
+        <w:jc w:val="both"/>
+        <w:rPr>
+          <w:b/>
+        </w:rPr>
+      </w:pPr>
+      <w:r>
+        <w:rPr>
+          <w:b/>
+        </w:rPr>
+        <w:t>Subtask Added To Parent Task</w:t>
+      </w:r>
+    </w:p>
+    <w:p>
+      <w:pPr>
+        <w:pStyle w:val="ListParagraph"/>
+        <w:numPr>
+          <w:ilvl w:val="0"/>
+          <w:numId w:val="17"/>
+        </w:numPr>
+        <w:jc w:val="both"/>
+        <w:rPr>
+          <w:b/>
+        </w:rPr>
+      </w:pPr>
+      <w:r>
+        <w:rPr>
+          <w:b/>
+        </w:rPr>
+        <w:t>Subtask Removed From Parent Task</w:t>
+      </w:r>
+    </w:p>
+    <w:p>
+      <w:pPr>
+        <w:jc w:val="both"/>
+        <w:rPr>
+          <w:u w:val="single"/>
+        </w:rPr>
+      </w:pPr>
+      <w:r>
+        <w:rPr>
+          <w:u w:val="single"/>
+        </w:rPr>
+        <w:t xml:space="preserve">User provided </w:t>
+      </w:r>
+      <w:r>
+        <w:rPr>
+          <w:u w:val="single"/>
+        </w:rPr>
+        <w:t xml:space="preserve">Function </w:t>
+      </w:r>
+      <w:r>
+        <w:rPr>
+          <w:u w:val="single"/>
+        </w:rPr>
+        <w:t xml:space="preserve">Pointer </w:t>
+      </w:r>
+      <w:r>
+        <w:rPr>
+          <w:u w:val="single"/>
+        </w:rPr>
+        <w:t>Callbacks</w:t>
+      </w:r>
+      <w:r>
+        <w:rPr>
+          <w:u w:val="single"/>
+        </w:rPr>
+        <w:t xml:space="preserve"> (FPCB)</w:t>
+      </w:r>
+    </w:p>
+    <w:p>
+      <w:pPr>
+        <w:pStyle w:val="ListParagraph"/>
+        <w:numPr>
+          <w:ilvl w:val="0"/>
+          <w:numId w:val="19"/>
+        </w:numPr>
+        <w:jc w:val="both"/>
+        <w:rPr>
+          <w:b/>
+        </w:rPr>
+      </w:pPr>
+      <w:r>
+        <w:rPr>
+          <w:b/>
+        </w:rPr>
+        <w:t>Configure</w:t>
+      </w:r>
+    </w:p>
+    <w:p>
+      <w:pPr>
+        <w:pStyle w:val="ListParagraph"/>
+        <w:numPr>
+          <w:ilvl w:val="0"/>
+          <w:numId w:val="19"/>
+        </w:numPr>
+        <w:jc w:val="both"/>
+        <w:rPr>
+          <w:b/>
+        </w:rPr>
+      </w:pPr>
+      <w:r>
+        <w:rPr>
+          <w:b/>
+        </w:rPr>
+        <w:t>Iterate</w:t>
+      </w:r>
+    </w:p>
+    <w:p>
+      <w:pPr>
+        <w:pStyle w:val="ListParagraph"/>
+        <w:numPr>
+          <w:ilvl w:val="0"/>
+          <w:numId w:val="19"/>
+        </w:numPr>
+        <w:jc w:val="both"/>
+        <w:rPr>
+          <w:b/>
+        </w:rPr>
+      </w:pPr>
+      <w:r>
+        <w:rPr>
+          <w:b/>
+        </w:rPr>
+        <w:t>Abort Iteration</w:t>
+      </w:r>
+    </w:p>
+    <w:p>
+      <w:pPr>
+        <w:pStyle w:val="ListParagraph"/>
+        <w:numPr>
+          <w:ilvl w:val="0"/>
+          <w:numId w:val="19"/>
+        </w:numPr>
+        <w:jc w:val="both"/>
+        <w:rPr>
+          <w:b/>
+        </w:rPr>
+      </w:pPr>
+      <w:r>
+        <w:rPr>
+          <w:b/>
+        </w:rPr>
+        <w:t>Start</w:t>
+      </w:r>
+    </w:p>
+    <w:p>
+      <w:pPr>
+        <w:pStyle w:val="ListParagraph"/>
+        <w:numPr>
+          <w:ilvl w:val="0"/>
+          <w:numId w:val="19"/>
+        </w:numPr>
+        <w:jc w:val="both"/>
+        <w:rPr>
+          <w:b/>
+        </w:rPr>
+      </w:pPr>
+      <w:r>
+        <w:rPr>
+          <w:b/>
+        </w:rPr>
+        <w:t>Reset</w:t>
+      </w:r>
+    </w:p>
+    <w:p>
+      <w:pPr>
+        <w:pStyle w:val="ListParagraph"/>
+        <w:numPr>
+          <w:ilvl w:val="0"/>
+          <w:numId w:val="19"/>
+        </w:numPr>
+        <w:jc w:val="both"/>
+        <w:rPr>
+          <w:b/>
+        </w:rPr>
+      </w:pPr>
+      <w:r>
+        <w:rPr>
+          <w:b/>
+        </w:rPr>
+        <w:t>Done</w:t>
+      </w:r>
+    </w:p>
+    <w:p>
+      <w:pPr>
+        <w:pStyle w:val="ListParagraph"/>
+        <w:numPr>
+          <w:ilvl w:val="0"/>
+          <w:numId w:val="19"/>
+        </w:numPr>
+        <w:jc w:val="both"/>
+        <w:rPr>
+          <w:b/>
+        </w:rPr>
+      </w:pPr>
+      <w:r>
+        <w:rPr>
+          <w:b/>
+        </w:rPr>
+        <w:t>Stopped</w:t>
+      </w:r>
+    </w:p>
+    <w:p>
+      <w:pPr>
+        <w:pStyle w:val="ListParagraph"/>
+        <w:numPr>
+          <w:ilvl w:val="0"/>
+          <w:numId w:val="19"/>
+        </w:numPr>
+        <w:jc w:val="both"/>
+        <w:rPr>
+          <w:b/>
+        </w:rPr>
+      </w:pPr>
+      <w:r>
+        <w:rPr>
+          <w:b/>
+        </w:rPr>
+        <w:t>Dim/Undim User Interface</w:t>
+      </w:r>
+    </w:p>
+    <w:p>
+      <w:pPr>
+        <w:pStyle w:val="ListParagraph"/>
+        <w:numPr>
+          <w:ilvl w:val="0"/>
+          <w:numId w:val="19"/>
+        </w:numPr>
+        <w:jc w:val="both"/>
+        <w:rPr>
+          <w:b/>
+        </w:rPr>
+      </w:pPr>
+      <w:r>
+        <w:rPr>
+          <w:b/>
+        </w:rPr>
+        <w:t xml:space="preserve">Set </w:t>
+      </w:r>
+      <w:r>
+        <w:rPr>
+          <w:b/>
+        </w:rPr>
+        <w:t>UITC Mode</w:t>
+      </w:r>
+    </w:p>
+    <w:p>
+      <w:pPr>
+        <w:pStyle w:val="ListParagraph"/>
+        <w:numPr>
+          <w:ilvl w:val="0"/>
+          <w:numId w:val="19"/>
+        </w:numPr>
+        <w:jc w:val="both"/>
+        <w:rPr>
+          <w:b/>
+        </w:rPr>
+      </w:pPr>
+      <w:r>
+        <w:rPr>
+          <w:b/>
+        </w:rPr>
+        <w:t>Error</w:t>
+      </w:r>
+    </w:p>
+    <w:p>
+      <w:pPr>
+        <w:pStyle w:val="ListParagraph"/>
+        <w:numPr>
+          <w:ilvl w:val="0"/>
+          <w:numId w:val="19"/>
+        </w:numPr>
+        <w:jc w:val="both"/>
+        <w:rPr>
+          <w:b/>
+        </w:rPr>
+      </w:pPr>
+      <w:r>
+        <w:rPr>
+          <w:b/>
+        </w:rPr>
+        <w:t>Data Received</w:t>
+      </w:r>
+    </w:p>
+    <w:p>
+      <w:pPr>
+        <w:pStyle w:val="ListParagraph"/>
+        <w:numPr>
+          <w:ilvl w:val="0"/>
+          <w:numId w:val="19"/>
+        </w:numPr>
+        <w:jc w:val="both"/>
+        <w:rPr>
+          <w:b/>
+        </w:rPr>
+      </w:pPr>
+      <w:r>
+        <w:rPr>
+          <w:b/>
+        </w:rPr>
+        <w:t>Module Event</w:t>
+      </w:r>
+    </w:p>
+    <w:p>
+      <w:pPr>
+        <w:pStyle w:val="ListParagraph"/>
+        <w:numPr>
+          <w:ilvl w:val="0"/>
+          <w:numId w:val="3"/>
+        </w:numPr>
+        <w:jc w:val="both"/>
+      </w:pPr>
+      <w:r>
+        <w:t>The user may control the execution of a Task Tree only by interacting wit</w:t>
+      </w:r>
+      <w:r>
+        <w:t>h its Root Task Controller which is also called as an User Interface Task Controller (UITC).</w:t>
+      </w:r>
+    </w:p>
+    <w:p>
+      <w:pPr>
+        <w:pStyle w:val="ListParagraph"/>
+        <w:numPr>
+          <w:ilvl w:val="0"/>
+          <w:numId w:val="3"/>
+        </w:numPr>
+        <w:jc w:val="both"/>
+      </w:pPr>
+      <w:r>
+        <w:t xml:space="preserve">While </w:t>
+      </w:r>
+      <w:r>
+        <w:t xml:space="preserve">a </w:t>
+      </w:r>
+      <w:r>
+        <w:t>Task Controller can respond to any of the listed events, User Interface Task Controllers (UITCs) use only a subset of the possible events</w:t>
+      </w:r>
+      <w:r>
+        <w:t xml:space="preserve"> that can be generated only by pressing button controls. The events a UITC can respond to are:</w:t>
+      </w:r>
+    </w:p>
+    <w:p>
+      <w:pPr>
+        <w:pStyle w:val="ListParagraph"/>
+        <w:numPr>
+          <w:ilvl w:val="0"/>
+          <w:numId w:val="22"/>
+        </w:numPr>
+        <w:jc w:val="both"/>
+      </w:pPr>
+      <w:r>
+        <w:rPr>
+          <w:b/>
+        </w:rPr>
+        <w:t>Start</w:t>
+      </w:r>
+    </w:p>
+    <w:p>
+      <w:pPr>
+        <w:pStyle w:val="ListParagraph"/>
+        <w:numPr>
+          <w:ilvl w:val="0"/>
+          <w:numId w:val="22"/>
+        </w:numPr>
+        <w:jc w:val="both"/>
+      </w:pPr>
+      <w:r>
+        <w:rPr>
+          <w:b/>
+        </w:rPr>
+        <w:t>Configure</w:t>
+      </w:r>
+    </w:p>
+    <w:p>
+      <w:pPr>
+        <w:pStyle w:val="ListParagraph"/>
+        <w:numPr>
+          <w:ilvl w:val="0"/>
+          <w:numId w:val="22"/>
+        </w:numPr>
+        <w:jc w:val="both"/>
+      </w:pPr>
+      <w:r>
+        <w:rPr>
+          <w:b/>
+        </w:rPr>
+        <w:t>Stop</w:t>
+      </w:r>
+    </w:p>
+    <w:p>
+      <w:pPr>
+        <w:pStyle w:val="ListParagraph"/>
+        <w:numPr>
+          <w:ilvl w:val="0"/>
+          <w:numId w:val="22"/>
+        </w:numPr>
+        <w:jc w:val="both"/>
+      </w:pPr>
+      <w:r>
+        <w:rPr>
+          <w:b/>
+        </w:rPr>
+        <w:t>Stop All</w:t>
+      </w:r>
+    </w:p>
+    <w:p>
+      <w:pPr>
+        <w:pStyle w:val="ListParagraph"/>
+        <w:numPr>
+          <w:ilvl w:val="0"/>
+          <w:numId w:val="22"/>
+        </w:numPr>
+        <w:jc w:val="both"/>
+      </w:pPr>
+      <w:r>
+        <w:rPr>
+          <w:b/>
+        </w:rPr>
+        <w:t>Abort</w:t>
+      </w:r>
+    </w:p>
+    <w:p>
+      <w:pPr>
         <w:pStyle w:val="Heading4"/>
       </w:pPr>
       <w:r>
@@ -1662,6 +2711,7 @@
         <w:ind w:left="0"/>
       </w:pPr>
       <w:r>
+        <w:lastRenderedPageBreak/>
         <w:t xml:space="preserve"> In this case:</w:t>
       </w:r>
     </w:p>
@@ -1824,7 +2874,6 @@
         </w:numPr>
       </w:pPr>
       <w:r>
-        <w:lastRenderedPageBreak/>
         <w:t>Continuous Iteration Child Task Controllers will be in an Idle state.</w:t>
       </w:r>
     </w:p>
@@ -1997,8 +3046,20 @@
     <w:p>
       <w:pPr>
         <w:pStyle w:val="Heading2"/>
-      </w:pPr>
-      <w:r>
+        <w:sectPr>
+          <w:pgSz w:w="11906" w:h="16838"/>
+          <w:pgMar w:top="1417" w:right="1417" w:bottom="1417" w:left="1417" w:header="708" w:footer="708" w:gutter="0"/>
+          <w:cols w:space="708"/>
+          <w:docGrid w:linePitch="360"/>
+        </w:sectPr>
+      </w:pPr>
+    </w:p>
+    <w:p>
+      <w:pPr>
+        <w:pStyle w:val="Heading2"/>
+      </w:pPr>
+      <w:r>
+        <w:lastRenderedPageBreak/>
         <w:t>Hierarchical data format (HDF5)</w:t>
       </w:r>
     </w:p>
@@ -2103,70 +3164,266 @@
         <w:rPr>
           <w:i/>
         </w:rPr>
-        <w:t xml:space="preserve">An HDF5 dataset is a uniform multidimensional array of elements. The elements might be common data types (for example, integers, floating-point numbers, text strings), n-dimensional memory chunks, or user-defined compound data structures consisting of floating-point vectors or an arbitrary bit-length encoding (for example, 97-bit floating-point number). An HDF5 group is similar to a directory, or folder, in a computer file system. An HDF5 group contains links to groups or datasets, </w:t>
-      </w:r>
-      <w:r>
+        <w:t>An HDF5 dataset is a uniform multidimensional array of elements. The elements might be common data types (for example, integers, floating-point numbers, text strings), n-dimensional memory chunks, or user-defined compound data structures consisting of floating-point vectors or an arbitrary bit-length encoding (for example, 97-bit floating-point number). An HDF5 group is similar to a directory, or folder, in a computer file system. An HDF5 group contains links to groups or datasets, together with supporting metadata. The organization of an HDF5 file is a directed graph structure in which groups and datasets are nodes, and links are edges. Although the term HDF implies a hierarchical structuring, its topology allows for other arrangements such as meshes or rings.</w:t>
+      </w:r>
+    </w:p>
+    <w:p>
+      <w:pPr>
+        <w:jc w:val="both"/>
         <w:rPr>
           <w:i/>
         </w:rPr>
+      </w:pPr>
+      <w:r>
+        <w:rPr>
+          <w:i/>
+        </w:rPr>
+        <w:t>HDF5 is a completely portable file format with no limit on the number or size of data objects in the collection. During I/O operations, HDF5 automatically takes care of data-type differences, such as byte ordering and data-type size. Its software library runs on Linux, Windows, Mac, and most other operating systems and architectures, from laptops to massively parallel systems. HDF5 implements a high-level API with C, C++, Fortran 90, Python, and Java interfaces. It includes many tools for manipulating and viewing HDF5 data, and a wide variety of third-party applications and tools are available.</w:t>
+      </w:r>
+    </w:p>
+    <w:p>
+      <w:pPr>
+        <w:jc w:val="both"/>
+      </w:pPr>
+      <w:r>
+        <w:rPr>
+          <w:i/>
+        </w:rPr>
+        <w:t xml:space="preserve">The design of the HDF5 software provides a rich set of integrated performance features that allow for access-time and storage-space optimizations. For example, it supports efficient extraction of subsets of data, </w:t>
+      </w:r>
+      <w:proofErr w:type="spellStart"/>
+      <w:r>
+        <w:rPr>
+          <w:i/>
+        </w:rPr>
+        <w:t>multiscale</w:t>
+      </w:r>
+      <w:proofErr w:type="spellEnd"/>
+      <w:r>
+        <w:rPr>
+          <w:i/>
+        </w:rPr>
+        <w:t xml:space="preserve"> representation of images, generic dimensionality of datasets, parallel I/O, tiling (2D), bricking (3D), chunking (</w:t>
+      </w:r>
+      <w:proofErr w:type="spellStart"/>
+      <w:r>
+        <w:rPr>
+          <w:i/>
+        </w:rPr>
+        <w:t>nD</w:t>
+      </w:r>
+      <w:proofErr w:type="spellEnd"/>
+      <w:r>
+        <w:rPr>
+          <w:i/>
+        </w:rPr>
+        <w:t xml:space="preserve">), regional compression, and the flexible management of user metadata that is interoperable with XML. HDF5 transparently manages byte ordering in its detection </w:t>
+      </w:r>
+      <w:r>
+        <w:rPr>
+          <w:i/>
+        </w:rPr>
         <w:lastRenderedPageBreak/>
-        <w:t>together with supporting metadata. The organization of an HDF5 file is a directed graph structure in which groups and datasets are nodes, and links are edges. Although the term HDF implies a hierarchical structuring, its topology allows for other arrangements such as meshes or rings.</w:t>
-      </w:r>
-    </w:p>
-    <w:p>
-      <w:pPr>
-        <w:jc w:val="both"/>
-        <w:rPr>
-          <w:i/>
-        </w:rPr>
-      </w:pPr>
-      <w:r>
-        <w:rPr>
-          <w:i/>
-        </w:rPr>
-        <w:t>HDF5 is a completely portable file format with no limit on the number or size of data objects in the collection. During I/O operations, HDF5 automatically takes care of data-type differences, such as byte ordering and data-type size. Its software library runs on Linux, Windows, Mac, and most other operating systems and architectures, from laptops to massively parallel systems. HDF5 implements a high-level API with C, C++, Fortran 90, Python, and Java interfaces. It includes many tools for manipulating and viewing HDF5 data, and a wide variety of third-party applications and tools are available.</w:t>
-      </w:r>
-    </w:p>
-    <w:p>
-      <w:pPr>
-        <w:jc w:val="both"/>
-      </w:pPr>
-      <w:r>
-        <w:rPr>
-          <w:i/>
-        </w:rPr>
-        <w:t xml:space="preserve">The design of the HDF5 software provides a rich set of integrated performance features that allow for access-time and storage-space optimizations. For example, it supports efficient extraction of subsets of data, </w:t>
-      </w:r>
+        <w:t>of hardware. Its software extensibility allows users to insert custom software "filters" between secondary storage and memory; such filters allow for encryption, compression, or image processing. The HDF5 data model, file format, API, library, and tools are open source and distributed without charge.</w:t>
+      </w:r>
+      <w:r>
+        <w:t>"</w:t>
+      </w:r>
+    </w:p>
+    <w:p>
+      <w:pPr>
+        <w:pStyle w:val="Heading3"/>
+      </w:pPr>
+      <w:r>
+        <w:t>HDAQ mapping to HDF5</w:t>
+      </w:r>
+      <w:r>
+        <w:t xml:space="preserve"> data storage model</w:t>
+      </w:r>
+    </w:p>
+    <w:p>
+      <w:pPr>
+        <w:pStyle w:val="ListParagraph"/>
+        <w:numPr>
+          <w:ilvl w:val="0"/>
+          <w:numId w:val="3"/>
+        </w:numPr>
+      </w:pPr>
+      <w:r>
+        <w:t xml:space="preserve">There are three </w:t>
+      </w:r>
+      <w:r>
+        <w:t>group types: Image, Waveform and Iterators</w:t>
+      </w:r>
+      <w:r>
+        <w:t>. The group type is stored as a group attribute named "type".</w:t>
+      </w:r>
+    </w:p>
+    <w:p>
+      <w:pPr>
+        <w:pStyle w:val="ListParagraph"/>
+        <w:numPr>
+          <w:ilvl w:val="0"/>
+          <w:numId w:val="3"/>
+        </w:numPr>
+      </w:pPr>
+      <w:r>
+        <w:t>An Image group contains an Image dataset and an Iterators group</w:t>
+      </w:r>
+      <w:r>
+        <w:t>.</w:t>
+      </w:r>
+    </w:p>
+    <w:p>
+      <w:pPr>
+        <w:pStyle w:val="ListParagraph"/>
+        <w:numPr>
+          <w:ilvl w:val="0"/>
+          <w:numId w:val="3"/>
+        </w:numPr>
+      </w:pPr>
+      <w:r>
+        <w:t>A Waveform group contains a Waveform dataset and an Iterators group.</w:t>
+      </w:r>
+    </w:p>
+    <w:p>
+      <w:pPr>
+        <w:pStyle w:val="Heading4"/>
+      </w:pPr>
+      <w:r>
+        <w:t>Image</w:t>
+      </w:r>
+      <w:r>
+        <w:t xml:space="preserve"> dataset</w:t>
+      </w:r>
+    </w:p>
+    <w:p>
+      <w:r>
+        <w:t>An image is a 1D array</w:t>
+      </w:r>
+      <w:r>
+        <w:t>.</w:t>
+      </w:r>
+    </w:p>
+    <w:p>
+      <w:pPr>
+        <w:pStyle w:val="Heading4"/>
+      </w:pPr>
+      <w:r>
+        <w:t>Waveform dataset</w:t>
+      </w:r>
+    </w:p>
+    <w:p>
+      <w:pPr>
+        <w:pStyle w:val="Heading4"/>
+      </w:pPr>
+      <w:r>
+        <w:t>Iterator dataset</w:t>
+      </w:r>
+    </w:p>
+    <w:p/>
+    <w:p>
+      <w:pPr>
+        <w:pStyle w:val="Heading2"/>
+      </w:pPr>
+      <w:r>
+        <w:t>Case studies</w:t>
+      </w:r>
+    </w:p>
+    <w:p>
+      <w:pPr>
+        <w:pStyle w:val="Heading3"/>
+      </w:pPr>
+      <w:r>
+        <w:t>Imaging: Finite frame scan movie</w:t>
+      </w:r>
+    </w:p>
+    <w:p>
+      <w:pPr>
+        <w:pStyle w:val="Heading3"/>
+      </w:pPr>
+      <w:r>
+        <w:t>Imaging: Continuous frame scan movie</w:t>
+      </w:r>
+    </w:p>
+    <w:p>
+      <w:pPr>
+        <w:jc w:val="both"/>
+      </w:pPr>
+      <w:r>
+        <w:t>Until stopped by the user.</w:t>
+      </w:r>
+    </w:p>
+    <w:p>
+      <w:pPr>
+        <w:pStyle w:val="Heading3"/>
+      </w:pPr>
+      <w:r>
+        <w:t>Imaging: Z-stack acquisition</w:t>
+      </w:r>
+    </w:p>
+    <w:p>
+      <w:pPr>
+        <w:pStyle w:val="Heading3"/>
+      </w:pPr>
+      <w:r>
+        <w:t>Imaging: Mosaic z-stack acquisition</w:t>
+      </w:r>
+    </w:p>
+    <w:p>
+      <w:pPr>
+        <w:pStyle w:val="Heading3"/>
+      </w:pPr>
+      <w:r>
+        <w:t xml:space="preserve">Imaging: </w:t>
+      </w:r>
+      <w:r>
+        <w:t>ROI scan</w:t>
+      </w:r>
+    </w:p>
+    <w:p>
+      <w:pPr>
+        <w:pStyle w:val="Heading3"/>
+      </w:pPr>
+      <w:r>
+        <w:t>Ephys: Cont</w:t>
+      </w:r>
+      <w:r>
+        <w:t>inuous measurement and plotting</w:t>
+      </w:r>
+    </w:p>
+    <w:p>
+      <w:pPr>
+        <w:pStyle w:val="Heading3"/>
+      </w:pPr>
+      <w:r>
+        <w:t>Ephys: Finite measurement</w:t>
+      </w:r>
+    </w:p>
+    <w:p>
+      <w:pPr>
+        <w:pStyle w:val="Heading3"/>
+      </w:pPr>
+      <w:r>
+        <w:t>Ephys: Stimulation and measurement</w:t>
+      </w:r>
+    </w:p>
+    <w:p>
+      <w:pPr>
+        <w:pStyle w:val="Heading3"/>
+      </w:pPr>
+      <w:r>
+        <w:t>Imaging &amp; Ephys: In parallel and decoupled measurement of Ephys and continuous frame scan movie</w:t>
+      </w:r>
+    </w:p>
+    <w:p>
       <w:proofErr w:type="spellStart"/>
       <w:r>
-        <w:rPr>
-          <w:i/>
-        </w:rPr>
-        <w:t>multiscale</w:t>
+        <w:t>Ephys</w:t>
       </w:r>
       <w:proofErr w:type="spellEnd"/>
       <w:r>
-        <w:rPr>
-          <w:i/>
-        </w:rPr>
-        <w:t xml:space="preserve"> representation of images, generic dimensionality of datasets, parallel I/O, tiling (2D), bricking (3D), chunking (</w:t>
-      </w:r>
-      <w:proofErr w:type="spellStart"/>
-      <w:r>
-        <w:rPr>
-          <w:i/>
-        </w:rPr>
-        <w:t>nD</w:t>
-      </w:r>
-      <w:proofErr w:type="spellEnd"/>
-      <w:r>
-        <w:rPr>
-          <w:i/>
-        </w:rPr>
-        <w:t>), regional compression, and the flexible management of user metadata that is interoperable with XML. HDF5 transparently manages byte ordering in its detection of hardware. Its software extensibility allows users to insert custom software "filters" between secondary storage and memory; such filters allow for encryption, compression, or image processing. The HDF5 data model, file format, API, library, and tools are open source and distributed without charge.</w:t>
-      </w:r>
-      <w:r>
-        <w:t>"</w:t>
+        <w:t xml:space="preserve"> Measurement and Continuous Frame Scan Movie can be done in parallel by setting up two separate Task Trees.</w:t>
       </w:r>
     </w:p>
     <w:p>
@@ -2174,203 +3431,7 @@
         <w:pStyle w:val="Heading3"/>
       </w:pPr>
       <w:r>
-        <w:t>HDAQ mapping to HDF5</w:t>
-      </w:r>
-      <w:r>
-        <w:t xml:space="preserve"> data storage model</w:t>
-      </w:r>
-    </w:p>
-    <w:p>
-      <w:pPr>
-        <w:pStyle w:val="ListParagraph"/>
-        <w:numPr>
-          <w:ilvl w:val="0"/>
-          <w:numId w:val="3"/>
-        </w:numPr>
-      </w:pPr>
-      <w:r>
-        <w:t xml:space="preserve">There are three </w:t>
-      </w:r>
-      <w:r>
-        <w:t>group types: Image, Waveform and Iterators</w:t>
-      </w:r>
-      <w:r>
-        <w:t>. The group type is stored as a group attribute named "type".</w:t>
-      </w:r>
-    </w:p>
-    <w:p>
-      <w:pPr>
-        <w:pStyle w:val="ListParagraph"/>
-        <w:numPr>
-          <w:ilvl w:val="0"/>
-          <w:numId w:val="3"/>
-        </w:numPr>
-      </w:pPr>
-      <w:r>
-        <w:t>An Image group contains an Image dataset and an Iterators group</w:t>
-      </w:r>
-      <w:r>
-        <w:t>.</w:t>
-      </w:r>
-    </w:p>
-    <w:p>
-      <w:pPr>
-        <w:pStyle w:val="ListParagraph"/>
-        <w:numPr>
-          <w:ilvl w:val="0"/>
-          <w:numId w:val="3"/>
-        </w:numPr>
-      </w:pPr>
-      <w:r>
-        <w:t>A Waveform group contains a Waveform dataset and an Iterators group.</w:t>
-      </w:r>
-    </w:p>
-    <w:p>
-      <w:pPr>
-        <w:pStyle w:val="Heading4"/>
-      </w:pPr>
-      <w:r>
-        <w:t>Image</w:t>
-      </w:r>
-      <w:r>
-        <w:t xml:space="preserve"> dataset</w:t>
-      </w:r>
-    </w:p>
-    <w:p>
-      <w:r>
-        <w:t>An image is a 1D array</w:t>
-      </w:r>
-      <w:r>
-        <w:t>.</w:t>
-      </w:r>
-    </w:p>
-    <w:p>
-      <w:pPr>
-        <w:pStyle w:val="Heading4"/>
-      </w:pPr>
-      <w:r>
-        <w:t>Waveform dataset</w:t>
-      </w:r>
-    </w:p>
-    <w:p>
-      <w:pPr>
-        <w:pStyle w:val="Heading4"/>
-      </w:pPr>
-      <w:r>
-        <w:t>Iterator dataset</w:t>
-      </w:r>
-    </w:p>
-    <w:p/>
-    <w:p>
-      <w:pPr>
-        <w:pStyle w:val="Heading2"/>
-      </w:pPr>
-      <w:r>
-        <w:t>Case studies</w:t>
-      </w:r>
-    </w:p>
-    <w:p>
-      <w:pPr>
-        <w:pStyle w:val="Heading3"/>
-      </w:pPr>
-      <w:r>
-        <w:t>Imaging: Finite frame scan movie</w:t>
-      </w:r>
-    </w:p>
-    <w:p>
-      <w:pPr>
-        <w:pStyle w:val="Heading3"/>
-      </w:pPr>
-      <w:r>
-        <w:t>Imaging: Continuous frame scan movie</w:t>
-      </w:r>
-    </w:p>
-    <w:p>
-      <w:pPr>
-        <w:jc w:val="both"/>
-      </w:pPr>
-      <w:r>
-        <w:t>Until stopped by the user.</w:t>
-      </w:r>
-    </w:p>
-    <w:p>
-      <w:pPr>
-        <w:pStyle w:val="Heading3"/>
-      </w:pPr>
-      <w:r>
         <w:lastRenderedPageBreak/>
-        <w:t>Imaging: Z-stack acquisition</w:t>
-      </w:r>
-    </w:p>
-    <w:p>
-      <w:pPr>
-        <w:pStyle w:val="Heading3"/>
-      </w:pPr>
-      <w:r>
-        <w:t>Imaging: Mosaic z-stack acquisition</w:t>
-      </w:r>
-    </w:p>
-    <w:p>
-      <w:pPr>
-        <w:pStyle w:val="Heading3"/>
-      </w:pPr>
-      <w:r>
-        <w:t xml:space="preserve">Imaging: </w:t>
-      </w:r>
-      <w:r>
-        <w:t>ROI scan</w:t>
-      </w:r>
-    </w:p>
-    <w:p>
-      <w:pPr>
-        <w:pStyle w:val="Heading3"/>
-      </w:pPr>
-      <w:r>
-        <w:t>Ephys: Cont</w:t>
-      </w:r>
-      <w:r>
-        <w:t>inuous measurement and plotting</w:t>
-      </w:r>
-    </w:p>
-    <w:p>
-      <w:pPr>
-        <w:pStyle w:val="Heading3"/>
-      </w:pPr>
-      <w:r>
-        <w:t>Ephys: Finite measurement</w:t>
-      </w:r>
-    </w:p>
-    <w:p>
-      <w:pPr>
-        <w:pStyle w:val="Heading3"/>
-      </w:pPr>
-      <w:r>
-        <w:t>Ephys: Stimulation and measurement</w:t>
-      </w:r>
-    </w:p>
-    <w:p>
-      <w:pPr>
-        <w:pStyle w:val="Heading3"/>
-      </w:pPr>
-      <w:r>
-        <w:t>Imaging &amp; Ephys: In parallel and decoupled measurement of Ephys and continuous frame scan movie</w:t>
-      </w:r>
-    </w:p>
-    <w:p>
-      <w:proofErr w:type="spellStart"/>
-      <w:r>
-        <w:t>Ephys</w:t>
-      </w:r>
-      <w:proofErr w:type="spellEnd"/>
-      <w:r>
-        <w:t xml:space="preserve"> Measurement and Continuous Frame Scan Movie can be done in parallel by setting up two separate Task Trees.</w:t>
-      </w:r>
-    </w:p>
-    <w:p>
-      <w:pPr>
-        <w:pStyle w:val="Heading3"/>
-      </w:pPr>
-      <w:r>
         <w:t xml:space="preserve">Imaging &amp; Ephys: </w:t>
       </w:r>
       <w:r>
@@ -2454,8 +3515,121 @@
 </file>
 
 <file path=word/numbering.xml><?xml version="1.0" encoding="utf-8"?>
-<w:numbering xmlns:ve="http://schemas.openxmlformats.org/markup-compatibility/2006" xmlns:o="urn:schemas-microsoft-com:office:office" xmlns:r="http://schemas.openxmlformats.org/officeDocument/2006/relationships" xmlns:m="http://schemas.openxmlformats.org/officeDocument/2006/math" xmlns:v="urn:schemas-microsoft-com:vml" xmlns:wp="http://schemas.openxmlformats.org/drawingml/2006/wordprocessingDrawing" xmlns:w10="urn:schemas-microsoft-com:office:word" xmlns:w="http://schemas.openxmlformats.org/wordprocessingml/2006/main" xmlns:wne="http://schemas.microsoft.com/office/word/2006/wordml">
+<w:numbering xmlns:wpc="http://schemas.microsoft.com/office/word/2010/wordprocessingCanvas" xmlns:mc="http://schemas.openxmlformats.org/markup-compatibility/2006" xmlns:o="urn:schemas-microsoft-com:office:office" xmlns:r="http://schemas.openxmlformats.org/officeDocument/2006/relationships" xmlns:m="http://schemas.openxmlformats.org/officeDocument/2006/math" xmlns:v="urn:schemas-microsoft-com:vml" xmlns:wp14="http://schemas.microsoft.com/office/word/2010/wordprocessingDrawing" xmlns:wp="http://schemas.openxmlformats.org/drawingml/2006/wordprocessingDrawing" xmlns:w10="urn:schemas-microsoft-com:office:word" xmlns:w="http://schemas.openxmlformats.org/wordprocessingml/2006/main" xmlns:w14="http://schemas.microsoft.com/office/word/2010/wordml" xmlns:wpg="http://schemas.microsoft.com/office/word/2010/wordprocessingGroup" xmlns:wpi="http://schemas.microsoft.com/office/word/2010/wordprocessingInk" xmlns:wne="http://schemas.microsoft.com/office/word/2006/wordml" xmlns:wps="http://schemas.microsoft.com/office/word/2010/wordprocessingShape" mc:Ignorable="w14 wp14">
   <w:abstractNum w:abstractNumId="0">
+    <w:nsid w:val="01D15A23"/>
+    <w:multiLevelType w:val="hybridMultilevel"/>
+    <w:tmpl w:val="849861D8"/>
+    <w:lvl w:ilvl="0" w:tplc="04090001">
+      <w:start w:val="1"/>
+      <w:numFmt w:val="bullet"/>
+      <w:lvlText w:val=""/>
+      <w:lvlJc w:val="left"/>
+      <w:pPr>
+        <w:ind w:left="1080" w:hanging="360"/>
+      </w:pPr>
+      <w:rPr>
+        <w:rFonts w:ascii="Symbol" w:hAnsi="Symbol" w:hint="default"/>
+      </w:rPr>
+    </w:lvl>
+    <w:lvl w:ilvl="1" w:tplc="04090003" w:tentative="1">
+      <w:start w:val="1"/>
+      <w:numFmt w:val="bullet"/>
+      <w:lvlText w:val="o"/>
+      <w:lvlJc w:val="left"/>
+      <w:pPr>
+        <w:ind w:left="1800" w:hanging="360"/>
+      </w:pPr>
+      <w:rPr>
+        <w:rFonts w:ascii="Courier New" w:hAnsi="Courier New" w:cs="Courier New" w:hint="default"/>
+      </w:rPr>
+    </w:lvl>
+    <w:lvl w:ilvl="2" w:tplc="04090005" w:tentative="1">
+      <w:start w:val="1"/>
+      <w:numFmt w:val="bullet"/>
+      <w:lvlText w:val=""/>
+      <w:lvlJc w:val="left"/>
+      <w:pPr>
+        <w:ind w:left="2520" w:hanging="360"/>
+      </w:pPr>
+      <w:rPr>
+        <w:rFonts w:ascii="Wingdings" w:hAnsi="Wingdings" w:hint="default"/>
+      </w:rPr>
+    </w:lvl>
+    <w:lvl w:ilvl="3" w:tplc="04090001" w:tentative="1">
+      <w:start w:val="1"/>
+      <w:numFmt w:val="bullet"/>
+      <w:lvlText w:val=""/>
+      <w:lvlJc w:val="left"/>
+      <w:pPr>
+        <w:ind w:left="3240" w:hanging="360"/>
+      </w:pPr>
+      <w:rPr>
+        <w:rFonts w:ascii="Symbol" w:hAnsi="Symbol" w:hint="default"/>
+      </w:rPr>
+    </w:lvl>
+    <w:lvl w:ilvl="4" w:tplc="04090003" w:tentative="1">
+      <w:start w:val="1"/>
+      <w:numFmt w:val="bullet"/>
+      <w:lvlText w:val="o"/>
+      <w:lvlJc w:val="left"/>
+      <w:pPr>
+        <w:ind w:left="3960" w:hanging="360"/>
+      </w:pPr>
+      <w:rPr>
+        <w:rFonts w:ascii="Courier New" w:hAnsi="Courier New" w:cs="Courier New" w:hint="default"/>
+      </w:rPr>
+    </w:lvl>
+    <w:lvl w:ilvl="5" w:tplc="04090005" w:tentative="1">
+      <w:start w:val="1"/>
+      <w:numFmt w:val="bullet"/>
+      <w:lvlText w:val=""/>
+      <w:lvlJc w:val="left"/>
+      <w:pPr>
+        <w:ind w:left="4680" w:hanging="360"/>
+      </w:pPr>
+      <w:rPr>
+        <w:rFonts w:ascii="Wingdings" w:hAnsi="Wingdings" w:hint="default"/>
+      </w:rPr>
+    </w:lvl>
+    <w:lvl w:ilvl="6" w:tplc="04090001" w:tentative="1">
+      <w:start w:val="1"/>
+      <w:numFmt w:val="bullet"/>
+      <w:lvlText w:val=""/>
+      <w:lvlJc w:val="left"/>
+      <w:pPr>
+        <w:ind w:left="5400" w:hanging="360"/>
+      </w:pPr>
+      <w:rPr>
+        <w:rFonts w:ascii="Symbol" w:hAnsi="Symbol" w:hint="default"/>
+      </w:rPr>
+    </w:lvl>
+    <w:lvl w:ilvl="7" w:tplc="04090003" w:tentative="1">
+      <w:start w:val="1"/>
+      <w:numFmt w:val="bullet"/>
+      <w:lvlText w:val="o"/>
+      <w:lvlJc w:val="left"/>
+      <w:pPr>
+        <w:ind w:left="6120" w:hanging="360"/>
+      </w:pPr>
+      <w:rPr>
+        <w:rFonts w:ascii="Courier New" w:hAnsi="Courier New" w:cs="Courier New" w:hint="default"/>
+      </w:rPr>
+    </w:lvl>
+    <w:lvl w:ilvl="8" w:tplc="04090005" w:tentative="1">
+      <w:start w:val="1"/>
+      <w:numFmt w:val="bullet"/>
+      <w:lvlText w:val=""/>
+      <w:lvlJc w:val="left"/>
+      <w:pPr>
+        <w:ind w:left="6840" w:hanging="360"/>
+      </w:pPr>
+      <w:rPr>
+        <w:rFonts w:ascii="Wingdings" w:hAnsi="Wingdings" w:hint="default"/>
+      </w:rPr>
+    </w:lvl>
+  </w:abstractNum>
+  <w:abstractNum w:abstractNumId="1">
     <w:nsid w:val="036272E3"/>
     <w:multiLevelType w:val="hybridMultilevel"/>
     <w:tmpl w:val="E52446DE"/>
@@ -2568,7 +3742,206 @@
       </w:rPr>
     </w:lvl>
   </w:abstractNum>
-  <w:abstractNum w:abstractNumId="1">
+  <w:abstractNum w:abstractNumId="2">
+    <w:nsid w:val="0BFE4D22"/>
+    <w:multiLevelType w:val="hybridMultilevel"/>
+    <w:tmpl w:val="AB5ED782"/>
+    <w:lvl w:ilvl="0" w:tplc="04090001">
+      <w:start w:val="1"/>
+      <w:numFmt w:val="bullet"/>
+      <w:lvlText w:val=""/>
+      <w:lvlJc w:val="left"/>
+      <w:pPr>
+        <w:ind w:left="720" w:hanging="360"/>
+      </w:pPr>
+      <w:rPr>
+        <w:rFonts w:ascii="Symbol" w:hAnsi="Symbol" w:hint="default"/>
+      </w:rPr>
+    </w:lvl>
+    <w:lvl w:ilvl="1" w:tplc="04090003" w:tentative="1">
+      <w:start w:val="1"/>
+      <w:numFmt w:val="bullet"/>
+      <w:lvlText w:val="o"/>
+      <w:lvlJc w:val="left"/>
+      <w:pPr>
+        <w:ind w:left="1440" w:hanging="360"/>
+      </w:pPr>
+      <w:rPr>
+        <w:rFonts w:ascii="Courier New" w:hAnsi="Courier New" w:cs="Courier New" w:hint="default"/>
+      </w:rPr>
+    </w:lvl>
+    <w:lvl w:ilvl="2" w:tplc="04090005" w:tentative="1">
+      <w:start w:val="1"/>
+      <w:numFmt w:val="bullet"/>
+      <w:lvlText w:val=""/>
+      <w:lvlJc w:val="left"/>
+      <w:pPr>
+        <w:ind w:left="2160" w:hanging="360"/>
+      </w:pPr>
+      <w:rPr>
+        <w:rFonts w:ascii="Wingdings" w:hAnsi="Wingdings" w:hint="default"/>
+      </w:rPr>
+    </w:lvl>
+    <w:lvl w:ilvl="3" w:tplc="04090001" w:tentative="1">
+      <w:start w:val="1"/>
+      <w:numFmt w:val="bullet"/>
+      <w:lvlText w:val=""/>
+      <w:lvlJc w:val="left"/>
+      <w:pPr>
+        <w:ind w:left="2880" w:hanging="360"/>
+      </w:pPr>
+      <w:rPr>
+        <w:rFonts w:ascii="Symbol" w:hAnsi="Symbol" w:hint="default"/>
+      </w:rPr>
+    </w:lvl>
+    <w:lvl w:ilvl="4" w:tplc="04090003" w:tentative="1">
+      <w:start w:val="1"/>
+      <w:numFmt w:val="bullet"/>
+      <w:lvlText w:val="o"/>
+      <w:lvlJc w:val="left"/>
+      <w:pPr>
+        <w:ind w:left="3600" w:hanging="360"/>
+      </w:pPr>
+      <w:rPr>
+        <w:rFonts w:ascii="Courier New" w:hAnsi="Courier New" w:cs="Courier New" w:hint="default"/>
+      </w:rPr>
+    </w:lvl>
+    <w:lvl w:ilvl="5" w:tplc="04090005" w:tentative="1">
+      <w:start w:val="1"/>
+      <w:numFmt w:val="bullet"/>
+      <w:lvlText w:val=""/>
+      <w:lvlJc w:val="left"/>
+      <w:pPr>
+        <w:ind w:left="4320" w:hanging="360"/>
+      </w:pPr>
+      <w:rPr>
+        <w:rFonts w:ascii="Wingdings" w:hAnsi="Wingdings" w:hint="default"/>
+      </w:rPr>
+    </w:lvl>
+    <w:lvl w:ilvl="6" w:tplc="04090001" w:tentative="1">
+      <w:start w:val="1"/>
+      <w:numFmt w:val="bullet"/>
+      <w:lvlText w:val=""/>
+      <w:lvlJc w:val="left"/>
+      <w:pPr>
+        <w:ind w:left="5040" w:hanging="360"/>
+      </w:pPr>
+      <w:rPr>
+        <w:rFonts w:ascii="Symbol" w:hAnsi="Symbol" w:hint="default"/>
+      </w:rPr>
+    </w:lvl>
+    <w:lvl w:ilvl="7" w:tplc="04090003" w:tentative="1">
+      <w:start w:val="1"/>
+      <w:numFmt w:val="bullet"/>
+      <w:lvlText w:val="o"/>
+      <w:lvlJc w:val="left"/>
+      <w:pPr>
+        <w:ind w:left="5760" w:hanging="360"/>
+      </w:pPr>
+      <w:rPr>
+        <w:rFonts w:ascii="Courier New" w:hAnsi="Courier New" w:cs="Courier New" w:hint="default"/>
+      </w:rPr>
+    </w:lvl>
+    <w:lvl w:ilvl="8" w:tplc="04090005" w:tentative="1">
+      <w:start w:val="1"/>
+      <w:numFmt w:val="bullet"/>
+      <w:lvlText w:val=""/>
+      <w:lvlJc w:val="left"/>
+      <w:pPr>
+        <w:ind w:left="6480" w:hanging="360"/>
+      </w:pPr>
+      <w:rPr>
+        <w:rFonts w:ascii="Wingdings" w:hAnsi="Wingdings" w:hint="default"/>
+      </w:rPr>
+    </w:lvl>
+  </w:abstractNum>
+  <w:abstractNum w:abstractNumId="3">
+    <w:nsid w:val="15DC4DA2"/>
+    <w:multiLevelType w:val="hybridMultilevel"/>
+    <w:tmpl w:val="27904AFE"/>
+    <w:lvl w:ilvl="0" w:tplc="0409000F">
+      <w:start w:val="1"/>
+      <w:numFmt w:val="decimal"/>
+      <w:lvlText w:val="%1."/>
+      <w:lvlJc w:val="left"/>
+      <w:pPr>
+        <w:ind w:left="720" w:hanging="360"/>
+      </w:pPr>
+    </w:lvl>
+    <w:lvl w:ilvl="1" w:tplc="04090019" w:tentative="1">
+      <w:start w:val="1"/>
+      <w:numFmt w:val="lowerLetter"/>
+      <w:lvlText w:val="%2."/>
+      <w:lvlJc w:val="left"/>
+      <w:pPr>
+        <w:ind w:left="1440" w:hanging="360"/>
+      </w:pPr>
+    </w:lvl>
+    <w:lvl w:ilvl="2" w:tplc="0409001B" w:tentative="1">
+      <w:start w:val="1"/>
+      <w:numFmt w:val="lowerRoman"/>
+      <w:lvlText w:val="%3."/>
+      <w:lvlJc w:val="right"/>
+      <w:pPr>
+        <w:ind w:left="2160" w:hanging="180"/>
+      </w:pPr>
+    </w:lvl>
+    <w:lvl w:ilvl="3" w:tplc="0409000F" w:tentative="1">
+      <w:start w:val="1"/>
+      <w:numFmt w:val="decimal"/>
+      <w:lvlText w:val="%4."/>
+      <w:lvlJc w:val="left"/>
+      <w:pPr>
+        <w:ind w:left="2880" w:hanging="360"/>
+      </w:pPr>
+    </w:lvl>
+    <w:lvl w:ilvl="4" w:tplc="04090019" w:tentative="1">
+      <w:start w:val="1"/>
+      <w:numFmt w:val="lowerLetter"/>
+      <w:lvlText w:val="%5."/>
+      <w:lvlJc w:val="left"/>
+      <w:pPr>
+        <w:ind w:left="3600" w:hanging="360"/>
+      </w:pPr>
+    </w:lvl>
+    <w:lvl w:ilvl="5" w:tplc="0409001B" w:tentative="1">
+      <w:start w:val="1"/>
+      <w:numFmt w:val="lowerRoman"/>
+      <w:lvlText w:val="%6."/>
+      <w:lvlJc w:val="right"/>
+      <w:pPr>
+        <w:ind w:left="4320" w:hanging="180"/>
+      </w:pPr>
+    </w:lvl>
+    <w:lvl w:ilvl="6" w:tplc="0409000F" w:tentative="1">
+      <w:start w:val="1"/>
+      <w:numFmt w:val="decimal"/>
+      <w:lvlText w:val="%7."/>
+      <w:lvlJc w:val="left"/>
+      <w:pPr>
+        <w:ind w:left="5040" w:hanging="360"/>
+      </w:pPr>
+    </w:lvl>
+    <w:lvl w:ilvl="7" w:tplc="04090019" w:tentative="1">
+      <w:start w:val="1"/>
+      <w:numFmt w:val="lowerLetter"/>
+      <w:lvlText w:val="%8."/>
+      <w:lvlJc w:val="left"/>
+      <w:pPr>
+        <w:ind w:left="5760" w:hanging="360"/>
+      </w:pPr>
+    </w:lvl>
+    <w:lvl w:ilvl="8" w:tplc="0409001B" w:tentative="1">
+      <w:start w:val="1"/>
+      <w:numFmt w:val="lowerRoman"/>
+      <w:lvlText w:val="%9."/>
+      <w:lvlJc w:val="right"/>
+      <w:pPr>
+        <w:ind w:left="6480" w:hanging="180"/>
+      </w:pPr>
+    </w:lvl>
+  </w:abstractNum>
+  <w:abstractNum w:abstractNumId="4">
     <w:nsid w:val="24EA5349"/>
     <w:multiLevelType w:val="hybridMultilevel"/>
     <w:tmpl w:val="CAB2BFD6"/>
@@ -2657,7 +4030,346 @@
       </w:pPr>
     </w:lvl>
   </w:abstractNum>
-  <w:abstractNum w:abstractNumId="2">
+  <w:abstractNum w:abstractNumId="5">
+    <w:nsid w:val="2A6F1B16"/>
+    <w:multiLevelType w:val="hybridMultilevel"/>
+    <w:tmpl w:val="AF78FF16"/>
+    <w:lvl w:ilvl="0" w:tplc="04090001">
+      <w:start w:val="1"/>
+      <w:numFmt w:val="bullet"/>
+      <w:lvlText w:val=""/>
+      <w:lvlJc w:val="left"/>
+      <w:pPr>
+        <w:ind w:left="1080" w:hanging="360"/>
+      </w:pPr>
+      <w:rPr>
+        <w:rFonts w:ascii="Symbol" w:hAnsi="Symbol" w:hint="default"/>
+      </w:rPr>
+    </w:lvl>
+    <w:lvl w:ilvl="1" w:tplc="04090003" w:tentative="1">
+      <w:start w:val="1"/>
+      <w:numFmt w:val="bullet"/>
+      <w:lvlText w:val="o"/>
+      <w:lvlJc w:val="left"/>
+      <w:pPr>
+        <w:ind w:left="1800" w:hanging="360"/>
+      </w:pPr>
+      <w:rPr>
+        <w:rFonts w:ascii="Courier New" w:hAnsi="Courier New" w:cs="Courier New" w:hint="default"/>
+      </w:rPr>
+    </w:lvl>
+    <w:lvl w:ilvl="2" w:tplc="04090005" w:tentative="1">
+      <w:start w:val="1"/>
+      <w:numFmt w:val="bullet"/>
+      <w:lvlText w:val=""/>
+      <w:lvlJc w:val="left"/>
+      <w:pPr>
+        <w:ind w:left="2520" w:hanging="360"/>
+      </w:pPr>
+      <w:rPr>
+        <w:rFonts w:ascii="Wingdings" w:hAnsi="Wingdings" w:hint="default"/>
+      </w:rPr>
+    </w:lvl>
+    <w:lvl w:ilvl="3" w:tplc="04090001" w:tentative="1">
+      <w:start w:val="1"/>
+      <w:numFmt w:val="bullet"/>
+      <w:lvlText w:val=""/>
+      <w:lvlJc w:val="left"/>
+      <w:pPr>
+        <w:ind w:left="3240" w:hanging="360"/>
+      </w:pPr>
+      <w:rPr>
+        <w:rFonts w:ascii="Symbol" w:hAnsi="Symbol" w:hint="default"/>
+      </w:rPr>
+    </w:lvl>
+    <w:lvl w:ilvl="4" w:tplc="04090003" w:tentative="1">
+      <w:start w:val="1"/>
+      <w:numFmt w:val="bullet"/>
+      <w:lvlText w:val="o"/>
+      <w:lvlJc w:val="left"/>
+      <w:pPr>
+        <w:ind w:left="3960" w:hanging="360"/>
+      </w:pPr>
+      <w:rPr>
+        <w:rFonts w:ascii="Courier New" w:hAnsi="Courier New" w:cs="Courier New" w:hint="default"/>
+      </w:rPr>
+    </w:lvl>
+    <w:lvl w:ilvl="5" w:tplc="04090005" w:tentative="1">
+      <w:start w:val="1"/>
+      <w:numFmt w:val="bullet"/>
+      <w:lvlText w:val=""/>
+      <w:lvlJc w:val="left"/>
+      <w:pPr>
+        <w:ind w:left="4680" w:hanging="360"/>
+      </w:pPr>
+      <w:rPr>
+        <w:rFonts w:ascii="Wingdings" w:hAnsi="Wingdings" w:hint="default"/>
+      </w:rPr>
+    </w:lvl>
+    <w:lvl w:ilvl="6" w:tplc="04090001" w:tentative="1">
+      <w:start w:val="1"/>
+      <w:numFmt w:val="bullet"/>
+      <w:lvlText w:val=""/>
+      <w:lvlJc w:val="left"/>
+      <w:pPr>
+        <w:ind w:left="5400" w:hanging="360"/>
+      </w:pPr>
+      <w:rPr>
+        <w:rFonts w:ascii="Symbol" w:hAnsi="Symbol" w:hint="default"/>
+      </w:rPr>
+    </w:lvl>
+    <w:lvl w:ilvl="7" w:tplc="04090003" w:tentative="1">
+      <w:start w:val="1"/>
+      <w:numFmt w:val="bullet"/>
+      <w:lvlText w:val="o"/>
+      <w:lvlJc w:val="left"/>
+      <w:pPr>
+        <w:ind w:left="6120" w:hanging="360"/>
+      </w:pPr>
+      <w:rPr>
+        <w:rFonts w:ascii="Courier New" w:hAnsi="Courier New" w:cs="Courier New" w:hint="default"/>
+      </w:rPr>
+    </w:lvl>
+    <w:lvl w:ilvl="8" w:tplc="04090005" w:tentative="1">
+      <w:start w:val="1"/>
+      <w:numFmt w:val="bullet"/>
+      <w:lvlText w:val=""/>
+      <w:lvlJc w:val="left"/>
+      <w:pPr>
+        <w:ind w:left="6840" w:hanging="360"/>
+      </w:pPr>
+      <w:rPr>
+        <w:rFonts w:ascii="Wingdings" w:hAnsi="Wingdings" w:hint="default"/>
+      </w:rPr>
+    </w:lvl>
+  </w:abstractNum>
+  <w:abstractNum w:abstractNumId="6">
+    <w:nsid w:val="3CEF6A51"/>
+    <w:multiLevelType w:val="hybridMultilevel"/>
+    <w:tmpl w:val="E646CC14"/>
+    <w:lvl w:ilvl="0" w:tplc="04090001">
+      <w:start w:val="1"/>
+      <w:numFmt w:val="bullet"/>
+      <w:lvlText w:val=""/>
+      <w:lvlJc w:val="left"/>
+      <w:pPr>
+        <w:ind w:left="720" w:hanging="360"/>
+      </w:pPr>
+      <w:rPr>
+        <w:rFonts w:ascii="Symbol" w:hAnsi="Symbol" w:hint="default"/>
+      </w:rPr>
+    </w:lvl>
+    <w:lvl w:ilvl="1" w:tplc="04090003" w:tentative="1">
+      <w:start w:val="1"/>
+      <w:numFmt w:val="bullet"/>
+      <w:lvlText w:val="o"/>
+      <w:lvlJc w:val="left"/>
+      <w:pPr>
+        <w:ind w:left="1440" w:hanging="360"/>
+      </w:pPr>
+      <w:rPr>
+        <w:rFonts w:ascii="Courier New" w:hAnsi="Courier New" w:cs="Courier New" w:hint="default"/>
+      </w:rPr>
+    </w:lvl>
+    <w:lvl w:ilvl="2" w:tplc="04090005" w:tentative="1">
+      <w:start w:val="1"/>
+      <w:numFmt w:val="bullet"/>
+      <w:lvlText w:val=""/>
+      <w:lvlJc w:val="left"/>
+      <w:pPr>
+        <w:ind w:left="2160" w:hanging="360"/>
+      </w:pPr>
+      <w:rPr>
+        <w:rFonts w:ascii="Wingdings" w:hAnsi="Wingdings" w:hint="default"/>
+      </w:rPr>
+    </w:lvl>
+    <w:lvl w:ilvl="3" w:tplc="04090001" w:tentative="1">
+      <w:start w:val="1"/>
+      <w:numFmt w:val="bullet"/>
+      <w:lvlText w:val=""/>
+      <w:lvlJc w:val="left"/>
+      <w:pPr>
+        <w:ind w:left="2880" w:hanging="360"/>
+      </w:pPr>
+      <w:rPr>
+        <w:rFonts w:ascii="Symbol" w:hAnsi="Symbol" w:hint="default"/>
+      </w:rPr>
+    </w:lvl>
+    <w:lvl w:ilvl="4" w:tplc="04090003" w:tentative="1">
+      <w:start w:val="1"/>
+      <w:numFmt w:val="bullet"/>
+      <w:lvlText w:val="o"/>
+      <w:lvlJc w:val="left"/>
+      <w:pPr>
+        <w:ind w:left="3600" w:hanging="360"/>
+      </w:pPr>
+      <w:rPr>
+        <w:rFonts w:ascii="Courier New" w:hAnsi="Courier New" w:cs="Courier New" w:hint="default"/>
+      </w:rPr>
+    </w:lvl>
+    <w:lvl w:ilvl="5" w:tplc="04090005" w:tentative="1">
+      <w:start w:val="1"/>
+      <w:numFmt w:val="bullet"/>
+      <w:lvlText w:val=""/>
+      <w:lvlJc w:val="left"/>
+      <w:pPr>
+        <w:ind w:left="4320" w:hanging="360"/>
+      </w:pPr>
+      <w:rPr>
+        <w:rFonts w:ascii="Wingdings" w:hAnsi="Wingdings" w:hint="default"/>
+      </w:rPr>
+    </w:lvl>
+    <w:lvl w:ilvl="6" w:tplc="04090001" w:tentative="1">
+      <w:start w:val="1"/>
+      <w:numFmt w:val="bullet"/>
+      <w:lvlText w:val=""/>
+      <w:lvlJc w:val="left"/>
+      <w:pPr>
+        <w:ind w:left="5040" w:hanging="360"/>
+      </w:pPr>
+      <w:rPr>
+        <w:rFonts w:ascii="Symbol" w:hAnsi="Symbol" w:hint="default"/>
+      </w:rPr>
+    </w:lvl>
+    <w:lvl w:ilvl="7" w:tplc="04090003" w:tentative="1">
+      <w:start w:val="1"/>
+      <w:numFmt w:val="bullet"/>
+      <w:lvlText w:val="o"/>
+      <w:lvlJc w:val="left"/>
+      <w:pPr>
+        <w:ind w:left="5760" w:hanging="360"/>
+      </w:pPr>
+      <w:rPr>
+        <w:rFonts w:ascii="Courier New" w:hAnsi="Courier New" w:cs="Courier New" w:hint="default"/>
+      </w:rPr>
+    </w:lvl>
+    <w:lvl w:ilvl="8" w:tplc="04090005" w:tentative="1">
+      <w:start w:val="1"/>
+      <w:numFmt w:val="bullet"/>
+      <w:lvlText w:val=""/>
+      <w:lvlJc w:val="left"/>
+      <w:pPr>
+        <w:ind w:left="6480" w:hanging="360"/>
+      </w:pPr>
+      <w:rPr>
+        <w:rFonts w:ascii="Wingdings" w:hAnsi="Wingdings" w:hint="default"/>
+      </w:rPr>
+    </w:lvl>
+  </w:abstractNum>
+  <w:abstractNum w:abstractNumId="7">
+    <w:nsid w:val="412F6B36"/>
+    <w:multiLevelType w:val="hybridMultilevel"/>
+    <w:tmpl w:val="642ECDF2"/>
+    <w:lvl w:ilvl="0" w:tplc="04090001">
+      <w:start w:val="1"/>
+      <w:numFmt w:val="bullet"/>
+      <w:lvlText w:val=""/>
+      <w:lvlJc w:val="left"/>
+      <w:pPr>
+        <w:ind w:left="765" w:hanging="360"/>
+      </w:pPr>
+      <w:rPr>
+        <w:rFonts w:ascii="Symbol" w:hAnsi="Symbol" w:hint="default"/>
+      </w:rPr>
+    </w:lvl>
+    <w:lvl w:ilvl="1" w:tplc="04090003" w:tentative="1">
+      <w:start w:val="1"/>
+      <w:numFmt w:val="bullet"/>
+      <w:lvlText w:val="o"/>
+      <w:lvlJc w:val="left"/>
+      <w:pPr>
+        <w:ind w:left="1485" w:hanging="360"/>
+      </w:pPr>
+      <w:rPr>
+        <w:rFonts w:ascii="Courier New" w:hAnsi="Courier New" w:cs="Courier New" w:hint="default"/>
+      </w:rPr>
+    </w:lvl>
+    <w:lvl w:ilvl="2" w:tplc="04090005" w:tentative="1">
+      <w:start w:val="1"/>
+      <w:numFmt w:val="bullet"/>
+      <w:lvlText w:val=""/>
+      <w:lvlJc w:val="left"/>
+      <w:pPr>
+        <w:ind w:left="2205" w:hanging="360"/>
+      </w:pPr>
+      <w:rPr>
+        <w:rFonts w:ascii="Wingdings" w:hAnsi="Wingdings" w:hint="default"/>
+      </w:rPr>
+    </w:lvl>
+    <w:lvl w:ilvl="3" w:tplc="04090001" w:tentative="1">
+      <w:start w:val="1"/>
+      <w:numFmt w:val="bullet"/>
+      <w:lvlText w:val=""/>
+      <w:lvlJc w:val="left"/>
+      <w:pPr>
+        <w:ind w:left="2925" w:hanging="360"/>
+      </w:pPr>
+      <w:rPr>
+        <w:rFonts w:ascii="Symbol" w:hAnsi="Symbol" w:hint="default"/>
+      </w:rPr>
+    </w:lvl>
+    <w:lvl w:ilvl="4" w:tplc="04090003" w:tentative="1">
+      <w:start w:val="1"/>
+      <w:numFmt w:val="bullet"/>
+      <w:lvlText w:val="o"/>
+      <w:lvlJc w:val="left"/>
+      <w:pPr>
+        <w:ind w:left="3645" w:hanging="360"/>
+      </w:pPr>
+      <w:rPr>
+        <w:rFonts w:ascii="Courier New" w:hAnsi="Courier New" w:cs="Courier New" w:hint="default"/>
+      </w:rPr>
+    </w:lvl>
+    <w:lvl w:ilvl="5" w:tplc="04090005" w:tentative="1">
+      <w:start w:val="1"/>
+      <w:numFmt w:val="bullet"/>
+      <w:lvlText w:val=""/>
+      <w:lvlJc w:val="left"/>
+      <w:pPr>
+        <w:ind w:left="4365" w:hanging="360"/>
+      </w:pPr>
+      <w:rPr>
+        <w:rFonts w:ascii="Wingdings" w:hAnsi="Wingdings" w:hint="default"/>
+      </w:rPr>
+    </w:lvl>
+    <w:lvl w:ilvl="6" w:tplc="04090001" w:tentative="1">
+      <w:start w:val="1"/>
+      <w:numFmt w:val="bullet"/>
+      <w:lvlText w:val=""/>
+      <w:lvlJc w:val="left"/>
+      <w:pPr>
+        <w:ind w:left="5085" w:hanging="360"/>
+      </w:pPr>
+      <w:rPr>
+        <w:rFonts w:ascii="Symbol" w:hAnsi="Symbol" w:hint="default"/>
+      </w:rPr>
+    </w:lvl>
+    <w:lvl w:ilvl="7" w:tplc="04090003" w:tentative="1">
+      <w:start w:val="1"/>
+      <w:numFmt w:val="bullet"/>
+      <w:lvlText w:val="o"/>
+      <w:lvlJc w:val="left"/>
+      <w:pPr>
+        <w:ind w:left="5805" w:hanging="360"/>
+      </w:pPr>
+      <w:rPr>
+        <w:rFonts w:ascii="Courier New" w:hAnsi="Courier New" w:cs="Courier New" w:hint="default"/>
+      </w:rPr>
+    </w:lvl>
+    <w:lvl w:ilvl="8" w:tplc="04090005" w:tentative="1">
+      <w:start w:val="1"/>
+      <w:numFmt w:val="bullet"/>
+      <w:lvlText w:val=""/>
+      <w:lvlJc w:val="left"/>
+      <w:pPr>
+        <w:ind w:left="6525" w:hanging="360"/>
+      </w:pPr>
+      <w:rPr>
+        <w:rFonts w:ascii="Wingdings" w:hAnsi="Wingdings" w:hint="default"/>
+      </w:rPr>
+    </w:lvl>
+  </w:abstractNum>
+  <w:abstractNum w:abstractNumId="8">
     <w:nsid w:val="42E21008"/>
     <w:multiLevelType w:val="hybridMultilevel"/>
     <w:tmpl w:val="825C8F6C"/>
@@ -2743,7 +4455,7 @@
       </w:pPr>
     </w:lvl>
   </w:abstractNum>
-  <w:abstractNum w:abstractNumId="3">
+  <w:abstractNum w:abstractNumId="9">
     <w:nsid w:val="46950D1C"/>
     <w:multiLevelType w:val="hybridMultilevel"/>
     <w:tmpl w:val="3C9EF7BC"/>
@@ -2832,7 +4544,120 @@
       </w:pPr>
     </w:lvl>
   </w:abstractNum>
-  <w:abstractNum w:abstractNumId="4">
+  <w:abstractNum w:abstractNumId="10">
+    <w:nsid w:val="4ACA6763"/>
+    <w:multiLevelType w:val="hybridMultilevel"/>
+    <w:tmpl w:val="146605D8"/>
+    <w:lvl w:ilvl="0" w:tplc="04090001">
+      <w:start w:val="1"/>
+      <w:numFmt w:val="bullet"/>
+      <w:lvlText w:val=""/>
+      <w:lvlJc w:val="left"/>
+      <w:pPr>
+        <w:ind w:left="720" w:hanging="360"/>
+      </w:pPr>
+      <w:rPr>
+        <w:rFonts w:ascii="Symbol" w:hAnsi="Symbol" w:hint="default"/>
+      </w:rPr>
+    </w:lvl>
+    <w:lvl w:ilvl="1" w:tplc="04090003" w:tentative="1">
+      <w:start w:val="1"/>
+      <w:numFmt w:val="bullet"/>
+      <w:lvlText w:val="o"/>
+      <w:lvlJc w:val="left"/>
+      <w:pPr>
+        <w:ind w:left="1440" w:hanging="360"/>
+      </w:pPr>
+      <w:rPr>
+        <w:rFonts w:ascii="Courier New" w:hAnsi="Courier New" w:cs="Courier New" w:hint="default"/>
+      </w:rPr>
+    </w:lvl>
+    <w:lvl w:ilvl="2" w:tplc="04090005" w:tentative="1">
+      <w:start w:val="1"/>
+      <w:numFmt w:val="bullet"/>
+      <w:lvlText w:val=""/>
+      <w:lvlJc w:val="left"/>
+      <w:pPr>
+        <w:ind w:left="2160" w:hanging="360"/>
+      </w:pPr>
+      <w:rPr>
+        <w:rFonts w:ascii="Wingdings" w:hAnsi="Wingdings" w:hint="default"/>
+      </w:rPr>
+    </w:lvl>
+    <w:lvl w:ilvl="3" w:tplc="04090001" w:tentative="1">
+      <w:start w:val="1"/>
+      <w:numFmt w:val="bullet"/>
+      <w:lvlText w:val=""/>
+      <w:lvlJc w:val="left"/>
+      <w:pPr>
+        <w:ind w:left="2880" w:hanging="360"/>
+      </w:pPr>
+      <w:rPr>
+        <w:rFonts w:ascii="Symbol" w:hAnsi="Symbol" w:hint="default"/>
+      </w:rPr>
+    </w:lvl>
+    <w:lvl w:ilvl="4" w:tplc="04090003" w:tentative="1">
+      <w:start w:val="1"/>
+      <w:numFmt w:val="bullet"/>
+      <w:lvlText w:val="o"/>
+      <w:lvlJc w:val="left"/>
+      <w:pPr>
+        <w:ind w:left="3600" w:hanging="360"/>
+      </w:pPr>
+      <w:rPr>
+        <w:rFonts w:ascii="Courier New" w:hAnsi="Courier New" w:cs="Courier New" w:hint="default"/>
+      </w:rPr>
+    </w:lvl>
+    <w:lvl w:ilvl="5" w:tplc="04090005" w:tentative="1">
+      <w:start w:val="1"/>
+      <w:numFmt w:val="bullet"/>
+      <w:lvlText w:val=""/>
+      <w:lvlJc w:val="left"/>
+      <w:pPr>
+        <w:ind w:left="4320" w:hanging="360"/>
+      </w:pPr>
+      <w:rPr>
+        <w:rFonts w:ascii="Wingdings" w:hAnsi="Wingdings" w:hint="default"/>
+      </w:rPr>
+    </w:lvl>
+    <w:lvl w:ilvl="6" w:tplc="04090001" w:tentative="1">
+      <w:start w:val="1"/>
+      <w:numFmt w:val="bullet"/>
+      <w:lvlText w:val=""/>
+      <w:lvlJc w:val="left"/>
+      <w:pPr>
+        <w:ind w:left="5040" w:hanging="360"/>
+      </w:pPr>
+      <w:rPr>
+        <w:rFonts w:ascii="Symbol" w:hAnsi="Symbol" w:hint="default"/>
+      </w:rPr>
+    </w:lvl>
+    <w:lvl w:ilvl="7" w:tplc="04090003" w:tentative="1">
+      <w:start w:val="1"/>
+      <w:numFmt w:val="bullet"/>
+      <w:lvlText w:val="o"/>
+      <w:lvlJc w:val="left"/>
+      <w:pPr>
+        <w:ind w:left="5760" w:hanging="360"/>
+      </w:pPr>
+      <w:rPr>
+        <w:rFonts w:ascii="Courier New" w:hAnsi="Courier New" w:cs="Courier New" w:hint="default"/>
+      </w:rPr>
+    </w:lvl>
+    <w:lvl w:ilvl="8" w:tplc="04090005" w:tentative="1">
+      <w:start w:val="1"/>
+      <w:numFmt w:val="bullet"/>
+      <w:lvlText w:val=""/>
+      <w:lvlJc w:val="left"/>
+      <w:pPr>
+        <w:ind w:left="6480" w:hanging="360"/>
+      </w:pPr>
+      <w:rPr>
+        <w:rFonts w:ascii="Wingdings" w:hAnsi="Wingdings" w:hint="default"/>
+      </w:rPr>
+    </w:lvl>
+  </w:abstractNum>
+  <w:abstractNum w:abstractNumId="11">
     <w:nsid w:val="56567BFC"/>
     <w:multiLevelType w:val="hybridMultilevel"/>
     <w:tmpl w:val="A9187C18"/>
@@ -2945,7 +4770,7 @@
       </w:rPr>
     </w:lvl>
   </w:abstractNum>
-  <w:abstractNum w:abstractNumId="5">
+  <w:abstractNum w:abstractNumId="12">
     <w:nsid w:val="598C0C96"/>
     <w:multiLevelType w:val="hybridMultilevel"/>
     <w:tmpl w:val="8C1E01F2"/>
@@ -3031,7 +4856,7 @@
       </w:pPr>
     </w:lvl>
   </w:abstractNum>
-  <w:abstractNum w:abstractNumId="6">
+  <w:abstractNum w:abstractNumId="13">
     <w:nsid w:val="5A2B6D4C"/>
     <w:multiLevelType w:val="hybridMultilevel"/>
     <w:tmpl w:val="9A52A990"/>
@@ -3144,7 +4969,7 @@
       </w:rPr>
     </w:lvl>
   </w:abstractNum>
-  <w:abstractNum w:abstractNumId="7">
+  <w:abstractNum w:abstractNumId="14">
     <w:nsid w:val="5C9E7573"/>
     <w:multiLevelType w:val="hybridMultilevel"/>
     <w:tmpl w:val="3B1610E0"/>
@@ -3257,7 +5082,233 @@
       </w:rPr>
     </w:lvl>
   </w:abstractNum>
-  <w:abstractNum w:abstractNumId="8">
+  <w:abstractNum w:abstractNumId="15">
+    <w:nsid w:val="5F214322"/>
+    <w:multiLevelType w:val="hybridMultilevel"/>
+    <w:tmpl w:val="5D061C7A"/>
+    <w:lvl w:ilvl="0" w:tplc="04090001">
+      <w:start w:val="1"/>
+      <w:numFmt w:val="bullet"/>
+      <w:lvlText w:val=""/>
+      <w:lvlJc w:val="left"/>
+      <w:pPr>
+        <w:ind w:left="720" w:hanging="360"/>
+      </w:pPr>
+      <w:rPr>
+        <w:rFonts w:ascii="Symbol" w:hAnsi="Symbol" w:hint="default"/>
+      </w:rPr>
+    </w:lvl>
+    <w:lvl w:ilvl="1" w:tplc="04090003" w:tentative="1">
+      <w:start w:val="1"/>
+      <w:numFmt w:val="bullet"/>
+      <w:lvlText w:val="o"/>
+      <w:lvlJc w:val="left"/>
+      <w:pPr>
+        <w:ind w:left="1440" w:hanging="360"/>
+      </w:pPr>
+      <w:rPr>
+        <w:rFonts w:ascii="Courier New" w:hAnsi="Courier New" w:cs="Courier New" w:hint="default"/>
+      </w:rPr>
+    </w:lvl>
+    <w:lvl w:ilvl="2" w:tplc="04090005" w:tentative="1">
+      <w:start w:val="1"/>
+      <w:numFmt w:val="bullet"/>
+      <w:lvlText w:val=""/>
+      <w:lvlJc w:val="left"/>
+      <w:pPr>
+        <w:ind w:left="2160" w:hanging="360"/>
+      </w:pPr>
+      <w:rPr>
+        <w:rFonts w:ascii="Wingdings" w:hAnsi="Wingdings" w:hint="default"/>
+      </w:rPr>
+    </w:lvl>
+    <w:lvl w:ilvl="3" w:tplc="04090001" w:tentative="1">
+      <w:start w:val="1"/>
+      <w:numFmt w:val="bullet"/>
+      <w:lvlText w:val=""/>
+      <w:lvlJc w:val="left"/>
+      <w:pPr>
+        <w:ind w:left="2880" w:hanging="360"/>
+      </w:pPr>
+      <w:rPr>
+        <w:rFonts w:ascii="Symbol" w:hAnsi="Symbol" w:hint="default"/>
+      </w:rPr>
+    </w:lvl>
+    <w:lvl w:ilvl="4" w:tplc="04090003" w:tentative="1">
+      <w:start w:val="1"/>
+      <w:numFmt w:val="bullet"/>
+      <w:lvlText w:val="o"/>
+      <w:lvlJc w:val="left"/>
+      <w:pPr>
+        <w:ind w:left="3600" w:hanging="360"/>
+      </w:pPr>
+      <w:rPr>
+        <w:rFonts w:ascii="Courier New" w:hAnsi="Courier New" w:cs="Courier New" w:hint="default"/>
+      </w:rPr>
+    </w:lvl>
+    <w:lvl w:ilvl="5" w:tplc="04090005" w:tentative="1">
+      <w:start w:val="1"/>
+      <w:numFmt w:val="bullet"/>
+      <w:lvlText w:val=""/>
+      <w:lvlJc w:val="left"/>
+      <w:pPr>
+        <w:ind w:left="4320" w:hanging="360"/>
+      </w:pPr>
+      <w:rPr>
+        <w:rFonts w:ascii="Wingdings" w:hAnsi="Wingdings" w:hint="default"/>
+      </w:rPr>
+    </w:lvl>
+    <w:lvl w:ilvl="6" w:tplc="04090001" w:tentative="1">
+      <w:start w:val="1"/>
+      <w:numFmt w:val="bullet"/>
+      <w:lvlText w:val=""/>
+      <w:lvlJc w:val="left"/>
+      <w:pPr>
+        <w:ind w:left="5040" w:hanging="360"/>
+      </w:pPr>
+      <w:rPr>
+        <w:rFonts w:ascii="Symbol" w:hAnsi="Symbol" w:hint="default"/>
+      </w:rPr>
+    </w:lvl>
+    <w:lvl w:ilvl="7" w:tplc="04090003" w:tentative="1">
+      <w:start w:val="1"/>
+      <w:numFmt w:val="bullet"/>
+      <w:lvlText w:val="o"/>
+      <w:lvlJc w:val="left"/>
+      <w:pPr>
+        <w:ind w:left="5760" w:hanging="360"/>
+      </w:pPr>
+      <w:rPr>
+        <w:rFonts w:ascii="Courier New" w:hAnsi="Courier New" w:cs="Courier New" w:hint="default"/>
+      </w:rPr>
+    </w:lvl>
+    <w:lvl w:ilvl="8" w:tplc="04090005" w:tentative="1">
+      <w:start w:val="1"/>
+      <w:numFmt w:val="bullet"/>
+      <w:lvlText w:val=""/>
+      <w:lvlJc w:val="left"/>
+      <w:pPr>
+        <w:ind w:left="6480" w:hanging="360"/>
+      </w:pPr>
+      <w:rPr>
+        <w:rFonts w:ascii="Wingdings" w:hAnsi="Wingdings" w:hint="default"/>
+      </w:rPr>
+    </w:lvl>
+  </w:abstractNum>
+  <w:abstractNum w:abstractNumId="16">
+    <w:nsid w:val="65F94445"/>
+    <w:multiLevelType w:val="hybridMultilevel"/>
+    <w:tmpl w:val="89E82E2C"/>
+    <w:lvl w:ilvl="0" w:tplc="04090001">
+      <w:start w:val="1"/>
+      <w:numFmt w:val="bullet"/>
+      <w:lvlText w:val=""/>
+      <w:lvlJc w:val="left"/>
+      <w:pPr>
+        <w:ind w:left="720" w:hanging="360"/>
+      </w:pPr>
+      <w:rPr>
+        <w:rFonts w:ascii="Symbol" w:hAnsi="Symbol" w:hint="default"/>
+      </w:rPr>
+    </w:lvl>
+    <w:lvl w:ilvl="1" w:tplc="04090003" w:tentative="1">
+      <w:start w:val="1"/>
+      <w:numFmt w:val="bullet"/>
+      <w:lvlText w:val="o"/>
+      <w:lvlJc w:val="left"/>
+      <w:pPr>
+        <w:ind w:left="1440" w:hanging="360"/>
+      </w:pPr>
+      <w:rPr>
+        <w:rFonts w:ascii="Courier New" w:hAnsi="Courier New" w:cs="Courier New" w:hint="default"/>
+      </w:rPr>
+    </w:lvl>
+    <w:lvl w:ilvl="2" w:tplc="04090005" w:tentative="1">
+      <w:start w:val="1"/>
+      <w:numFmt w:val="bullet"/>
+      <w:lvlText w:val=""/>
+      <w:lvlJc w:val="left"/>
+      <w:pPr>
+        <w:ind w:left="2160" w:hanging="360"/>
+      </w:pPr>
+      <w:rPr>
+        <w:rFonts w:ascii="Wingdings" w:hAnsi="Wingdings" w:hint="default"/>
+      </w:rPr>
+    </w:lvl>
+    <w:lvl w:ilvl="3" w:tplc="04090001" w:tentative="1">
+      <w:start w:val="1"/>
+      <w:numFmt w:val="bullet"/>
+      <w:lvlText w:val=""/>
+      <w:lvlJc w:val="left"/>
+      <w:pPr>
+        <w:ind w:left="2880" w:hanging="360"/>
+      </w:pPr>
+      <w:rPr>
+        <w:rFonts w:ascii="Symbol" w:hAnsi="Symbol" w:hint="default"/>
+      </w:rPr>
+    </w:lvl>
+    <w:lvl w:ilvl="4" w:tplc="04090003" w:tentative="1">
+      <w:start w:val="1"/>
+      <w:numFmt w:val="bullet"/>
+      <w:lvlText w:val="o"/>
+      <w:lvlJc w:val="left"/>
+      <w:pPr>
+        <w:ind w:left="3600" w:hanging="360"/>
+      </w:pPr>
+      <w:rPr>
+        <w:rFonts w:ascii="Courier New" w:hAnsi="Courier New" w:cs="Courier New" w:hint="default"/>
+      </w:rPr>
+    </w:lvl>
+    <w:lvl w:ilvl="5" w:tplc="04090005" w:tentative="1">
+      <w:start w:val="1"/>
+      <w:numFmt w:val="bullet"/>
+      <w:lvlText w:val=""/>
+      <w:lvlJc w:val="left"/>
+      <w:pPr>
+        <w:ind w:left="4320" w:hanging="360"/>
+      </w:pPr>
+      <w:rPr>
+        <w:rFonts w:ascii="Wingdings" w:hAnsi="Wingdings" w:hint="default"/>
+      </w:rPr>
+    </w:lvl>
+    <w:lvl w:ilvl="6" w:tplc="04090001" w:tentative="1">
+      <w:start w:val="1"/>
+      <w:numFmt w:val="bullet"/>
+      <w:lvlText w:val=""/>
+      <w:lvlJc w:val="left"/>
+      <w:pPr>
+        <w:ind w:left="5040" w:hanging="360"/>
+      </w:pPr>
+      <w:rPr>
+        <w:rFonts w:ascii="Symbol" w:hAnsi="Symbol" w:hint="default"/>
+      </w:rPr>
+    </w:lvl>
+    <w:lvl w:ilvl="7" w:tplc="04090003" w:tentative="1">
+      <w:start w:val="1"/>
+      <w:numFmt w:val="bullet"/>
+      <w:lvlText w:val="o"/>
+      <w:lvlJc w:val="left"/>
+      <w:pPr>
+        <w:ind w:left="5760" w:hanging="360"/>
+      </w:pPr>
+      <w:rPr>
+        <w:rFonts w:ascii="Courier New" w:hAnsi="Courier New" w:cs="Courier New" w:hint="default"/>
+      </w:rPr>
+    </w:lvl>
+    <w:lvl w:ilvl="8" w:tplc="04090005" w:tentative="1">
+      <w:start w:val="1"/>
+      <w:numFmt w:val="bullet"/>
+      <w:lvlText w:val=""/>
+      <w:lvlJc w:val="left"/>
+      <w:pPr>
+        <w:ind w:left="6480" w:hanging="360"/>
+      </w:pPr>
+      <w:rPr>
+        <w:rFonts w:ascii="Wingdings" w:hAnsi="Wingdings" w:hint="default"/>
+      </w:rPr>
+    </w:lvl>
+  </w:abstractNum>
+  <w:abstractNum w:abstractNumId="17">
     <w:nsid w:val="683A5829"/>
     <w:multiLevelType w:val="hybridMultilevel"/>
     <w:tmpl w:val="3280A164"/>
@@ -3370,17 +5421,17 @@
       </w:rPr>
     </w:lvl>
   </w:abstractNum>
-  <w:abstractNum w:abstractNumId="9">
+  <w:abstractNum w:abstractNumId="18">
     <w:nsid w:val="70FF3C69"/>
     <w:multiLevelType w:val="hybridMultilevel"/>
-    <w:tmpl w:val="771258A6"/>
+    <w:tmpl w:val="1262AF44"/>
     <w:lvl w:ilvl="0" w:tplc="0409000F">
       <w:start w:val="1"/>
       <w:numFmt w:val="decimal"/>
       <w:lvlText w:val="%1."/>
       <w:lvlJc w:val="left"/>
       <w:pPr>
-        <w:ind w:left="786" w:hanging="360"/>
+        <w:ind w:left="360" w:hanging="360"/>
       </w:pPr>
       <w:rPr>
         <w:rFonts w:hint="default"/>
@@ -3483,7 +5534,7 @@
       </w:rPr>
     </w:lvl>
   </w:abstractNum>
-  <w:abstractNum w:abstractNumId="10">
+  <w:abstractNum w:abstractNumId="19">
     <w:nsid w:val="75DC5C6A"/>
     <w:multiLevelType w:val="hybridMultilevel"/>
     <w:tmpl w:val="20304E3C"/>
@@ -3569,7 +5620,7 @@
       </w:pPr>
     </w:lvl>
   </w:abstractNum>
-  <w:abstractNum w:abstractNumId="11">
+  <w:abstractNum w:abstractNumId="20">
     <w:nsid w:val="76B84DB6"/>
     <w:multiLevelType w:val="hybridMultilevel"/>
     <w:tmpl w:val="23D65024"/>
@@ -3682,7 +5733,7 @@
       </w:rPr>
     </w:lvl>
   </w:abstractNum>
-  <w:abstractNum w:abstractNumId="12">
+  <w:abstractNum w:abstractNumId="21">
     <w:nsid w:val="7C482519"/>
     <w:multiLevelType w:val="hybridMultilevel"/>
     <w:tmpl w:val="C6261936"/>
@@ -3769,49 +5820,76 @@
     </w:lvl>
   </w:abstractNum>
   <w:num w:numId="1">
+    <w:abstractNumId w:val="21"/>
+  </w:num>
+  <w:num w:numId="2">
+    <w:abstractNumId w:val="8"/>
+  </w:num>
+  <w:num w:numId="3">
+    <w:abstractNumId w:val="18"/>
+  </w:num>
+  <w:num w:numId="4">
+    <w:abstractNumId w:val="19"/>
+  </w:num>
+  <w:num w:numId="5">
+    <w:abstractNumId w:val="4"/>
+  </w:num>
+  <w:num w:numId="6">
+    <w:abstractNumId w:val="9"/>
+  </w:num>
+  <w:num w:numId="7">
     <w:abstractNumId w:val="12"/>
   </w:num>
-  <w:num w:numId="2">
+  <w:num w:numId="8">
+    <w:abstractNumId w:val="1"/>
+  </w:num>
+  <w:num w:numId="9">
+    <w:abstractNumId w:val="17"/>
+  </w:num>
+  <w:num w:numId="10">
+    <w:abstractNumId w:val="13"/>
+  </w:num>
+  <w:num w:numId="11">
+    <w:abstractNumId w:val="11"/>
+  </w:num>
+  <w:num w:numId="12">
+    <w:abstractNumId w:val="14"/>
+  </w:num>
+  <w:num w:numId="13">
+    <w:abstractNumId w:val="20"/>
+  </w:num>
+  <w:num w:numId="14">
+    <w:abstractNumId w:val="7"/>
+  </w:num>
+  <w:num w:numId="15">
+    <w:abstractNumId w:val="10"/>
+  </w:num>
+  <w:num w:numId="16">
     <w:abstractNumId w:val="2"/>
   </w:num>
-  <w:num w:numId="3">
-    <w:abstractNumId w:val="9"/>
+  <w:num w:numId="17">
+    <w:abstractNumId w:val="16"/>
   </w:num>
-  <w:num w:numId="4">
-    <w:abstractNumId w:val="10"/>
+  <w:num w:numId="18">
+    <w:abstractNumId w:val="6"/>
   </w:num>
-  <w:num w:numId="5">
-    <w:abstractNumId w:val="1"/>
+  <w:num w:numId="19">
+    <w:abstractNumId w:val="15"/>
   </w:num>
-  <w:num w:numId="6">
+  <w:num w:numId="20">
     <w:abstractNumId w:val="3"/>
   </w:num>
-  <w:num w:numId="7">
-    <w:abstractNumId w:val="5"/>
-  </w:num>
-  <w:num w:numId="8">
+  <w:num w:numId="21">
     <w:abstractNumId w:val="0"/>
   </w:num>
-  <w:num w:numId="9">
-    <w:abstractNumId w:val="8"/>
-  </w:num>
-  <w:num w:numId="10">
-    <w:abstractNumId w:val="6"/>
-  </w:num>
-  <w:num w:numId="11">
-    <w:abstractNumId w:val="4"/>
-  </w:num>
-  <w:num w:numId="12">
-    <w:abstractNumId w:val="7"/>
-  </w:num>
-  <w:num w:numId="13">
-    <w:abstractNumId w:val="11"/>
+  <w:num w:numId="22">
+    <w:abstractNumId w:val="5"/>
   </w:num>
 </w:numbering>
 </file>
 
 <file path=word/styles.xml><?xml version="1.0" encoding="utf-8"?>
-<w:styles xmlns:r="http://schemas.openxmlformats.org/officeDocument/2006/relationships" xmlns:w="http://schemas.openxmlformats.org/wordprocessingml/2006/main">
+<w:styles xmlns:mc="http://schemas.openxmlformats.org/markup-compatibility/2006" xmlns:r="http://schemas.openxmlformats.org/officeDocument/2006/relationships" xmlns:w="http://schemas.openxmlformats.org/wordprocessingml/2006/main" xmlns:w14="http://schemas.microsoft.com/office/word/2010/wordml" mc:Ignorable="w14">
   <w:docDefaults>
     <w:rPrDefault>
       <w:rPr>
@@ -4051,7 +6129,7 @@
     <w:uiPriority w:val="9"/>
     <w:unhideWhenUsed/>
     <w:qFormat/>
-    <w:rsid w:val="00DB6E2C"/>
+    <w:rsid w:val="00B24ECB"/>
     <w:pPr>
       <w:keepNext/>
       <w:keepLines/>
@@ -4064,7 +6142,7 @@
       <w:bCs/>
       <w:i/>
       <w:iCs/>
-      <w:color w:val="4F81BD" w:themeColor="accent1"/>
+      <w:color w:val="943634" w:themeColor="accent2" w:themeShade="BF"/>
     </w:rPr>
   </w:style>
   <w:style w:type="character" w:default="1" w:styleId="DefaultParagraphFont">
@@ -4078,7 +6156,6 @@
     <w:uiPriority w:val="99"/>
     <w:semiHidden/>
     <w:unhideWhenUsed/>
-    <w:qFormat/>
     <w:tblPr>
       <w:tblInd w:w="0" w:type="dxa"/>
       <w:tblCellMar>
@@ -4188,14 +6265,14 @@
     <w:basedOn w:val="DefaultParagraphFont"/>
     <w:link w:val="Heading4"/>
     <w:uiPriority w:val="9"/>
-    <w:rsid w:val="00DB6E2C"/>
+    <w:rsid w:val="00B24ECB"/>
     <w:rPr>
       <w:rFonts w:asciiTheme="majorHAnsi" w:eastAsiaTheme="majorEastAsia" w:hAnsiTheme="majorHAnsi" w:cstheme="majorBidi"/>
       <w:b/>
       <w:bCs/>
       <w:i/>
       <w:iCs/>
-      <w:color w:val="4F81BD" w:themeColor="accent1"/>
+      <w:color w:val="943634" w:themeColor="accent2" w:themeShade="BF"/>
       <w:lang w:val="en-US"/>
     </w:rPr>
   </w:style>
@@ -4217,6 +6294,196 @@
       <w:sz w:val="18"/>
       <w:szCs w:val="18"/>
     </w:rPr>
+  </w:style>
+</w:styles>
+</file>
+
+<file path=word/stylesWithEffects.xml><?xml version="1.0" encoding="utf-8"?>
+<w:styles xmlns:wpc="http://schemas.microsoft.com/office/word/2010/wordprocessingCanvas" xmlns:mc="http://schemas.openxmlformats.org/markup-compatibility/2006" xmlns:o="urn:schemas-microsoft-com:office:office" xmlns:r="http://schemas.openxmlformats.org/officeDocument/2006/relationships" xmlns:m="http://schemas.openxmlformats.org/officeDocument/2006/math" xmlns:v="urn:schemas-microsoft-com:vml" xmlns:wp14="http://schemas.microsoft.com/office/word/2010/wordprocessingDrawing" xmlns:wp="http://schemas.openxmlformats.org/drawingml/2006/wordprocessingDrawing" xmlns:w10="urn:schemas-microsoft-com:office:word" xmlns:w="http://schemas.openxmlformats.org/wordprocessingml/2006/main" xmlns:w14="http://schemas.microsoft.com/office/word/2010/wordml" xmlns:wpg="http://schemas.microsoft.com/office/word/2010/wordprocessingGroup" xmlns:wpi="http://schemas.microsoft.com/office/word/2010/wordprocessingInk" xmlns:wne="http://schemas.microsoft.com/office/word/2006/wordml" xmlns:wps="http://schemas.microsoft.com/office/word/2010/wordprocessingShape" mc:Ignorable="w14 wp14">
+  <w:docDefaults>
+    <w:rPrDefault>
+      <w:rPr>
+        <w:rFonts w:asciiTheme="minorHAnsi" w:eastAsiaTheme="minorEastAsia" w:hAnsiTheme="minorHAnsi" w:cstheme="minorBidi"/>
+        <w:sz w:val="22"/>
+        <w:szCs w:val="22"/>
+        <w:lang w:val="en-US" w:eastAsia="en-US" w:bidi="ar-SA"/>
+      </w:rPr>
+    </w:rPrDefault>
+    <w:pPrDefault>
+      <w:pPr>
+        <w:spacing w:after="200" w:line="276" w:lineRule="auto"/>
+      </w:pPr>
+    </w:pPrDefault>
+  </w:docDefaults>
+  <w:latentStyles w:defLockedState="0" w:defUIPriority="99" w:defSemiHidden="1" w:defUnhideWhenUsed="1" w:defQFormat="0" w:count="267">
+    <w:lsdException w:name="Normal" w:semiHidden="0" w:uiPriority="0" w:unhideWhenUsed="0" w:qFormat="1"/>
+    <w:lsdException w:name="heading 1" w:semiHidden="0" w:uiPriority="9" w:unhideWhenUsed="0" w:qFormat="1"/>
+    <w:lsdException w:name="heading 2" w:uiPriority="9" w:qFormat="1"/>
+    <w:lsdException w:name="heading 3" w:uiPriority="9" w:qFormat="1"/>
+    <w:lsdException w:name="heading 4" w:uiPriority="9" w:qFormat="1"/>
+    <w:lsdException w:name="heading 5" w:uiPriority="9" w:qFormat="1"/>
+    <w:lsdException w:name="heading 6" w:uiPriority="9" w:qFormat="1"/>
+    <w:lsdException w:name="heading 7" w:uiPriority="9" w:qFormat="1"/>
+    <w:lsdException w:name="heading 8" w:uiPriority="9" w:qFormat="1"/>
+    <w:lsdException w:name="heading 9" w:uiPriority="9" w:qFormat="1"/>
+    <w:lsdException w:name="toc 1" w:uiPriority="39"/>
+    <w:lsdException w:name="toc 2" w:uiPriority="39"/>
+    <w:lsdException w:name="toc 3" w:uiPriority="39"/>
+    <w:lsdException w:name="toc 4" w:uiPriority="39"/>
+    <w:lsdException w:name="toc 5" w:uiPriority="39"/>
+    <w:lsdException w:name="toc 6" w:uiPriority="39"/>
+    <w:lsdException w:name="toc 7" w:uiPriority="39"/>
+    <w:lsdException w:name="toc 8" w:uiPriority="39"/>
+    <w:lsdException w:name="toc 9" w:uiPriority="39"/>
+    <w:lsdException w:name="caption" w:uiPriority="35" w:qFormat="1"/>
+    <w:lsdException w:name="Title" w:semiHidden="0" w:uiPriority="10" w:unhideWhenUsed="0" w:qFormat="1"/>
+    <w:lsdException w:name="Default Paragraph Font" w:uiPriority="1"/>
+    <w:lsdException w:name="Subtitle" w:semiHidden="0" w:uiPriority="11" w:unhideWhenUsed="0" w:qFormat="1"/>
+    <w:lsdException w:name="Strong" w:semiHidden="0" w:uiPriority="22" w:unhideWhenUsed="0" w:qFormat="1"/>
+    <w:lsdException w:name="Emphasis" w:semiHidden="0" w:uiPriority="20" w:unhideWhenUsed="0" w:qFormat="1"/>
+    <w:lsdException w:name="Table Grid" w:semiHidden="0" w:uiPriority="59" w:unhideWhenUsed="0"/>
+    <w:lsdException w:name="Placeholder Text" w:unhideWhenUsed="0"/>
+    <w:lsdException w:name="No Spacing" w:semiHidden="0" w:uiPriority="1" w:unhideWhenUsed="0" w:qFormat="1"/>
+    <w:lsdException w:name="Light Shading" w:semiHidden="0" w:uiPriority="60" w:unhideWhenUsed="0"/>
+    <w:lsdException w:name="Light List" w:semiHidden="0" w:uiPriority="61" w:unhideWhenUsed="0"/>
+    <w:lsdException w:name="Light Grid" w:semiHidden="0" w:uiPriority="62" w:unhideWhenUsed="0"/>
+    <w:lsdException w:name="Medium Shading 1" w:semiHidden="0" w:uiPriority="63" w:unhideWhenUsed="0"/>
+    <w:lsdException w:name="Medium Shading 2" w:semiHidden="0" w:uiPriority="64" w:unhideWhenUsed="0"/>
+    <w:lsdException w:name="Medium List 1" w:semiHidden="0" w:uiPriority="65" w:unhideWhenUsed="0"/>
+    <w:lsdException w:name="Medium List 2" w:semiHidden="0" w:uiPriority="66" w:unhideWhenUsed="0"/>
+    <w:lsdException w:name="Medium Grid 1" w:semiHidden="0" w:uiPriority="67" w:unhideWhenUsed="0"/>
+    <w:lsdException w:name="Medium Grid 2" w:semiHidden="0" w:uiPriority="68" w:unhideWhenUsed="0"/>
+    <w:lsdException w:name="Medium Grid 3" w:semiHidden="0" w:uiPriority="69" w:unhideWhenUsed="0"/>
+    <w:lsdException w:name="Dark List" w:semiHidden="0" w:uiPriority="70" w:unhideWhenUsed="0"/>
+    <w:lsdException w:name="Colorful Shading" w:semiHidden="0" w:uiPriority="71" w:unhideWhenUsed="0"/>
+    <w:lsdException w:name="Colorful List" w:semiHidden="0" w:uiPriority="72" w:unhideWhenUsed="0"/>
+    <w:lsdException w:name="Colorful Grid" w:semiHidden="0" w:uiPriority="73" w:unhideWhenUsed="0"/>
+    <w:lsdException w:name="Light Shading Accent 1" w:semiHidden="0" w:uiPriority="60" w:unhideWhenUsed="0"/>
+    <w:lsdException w:name="Light List Accent 1" w:semiHidden="0" w:uiPriority="61" w:unhideWhenUsed="0"/>
+    <w:lsdException w:name="Light Grid Accent 1" w:semiHidden="0" w:uiPriority="62" w:unhideWhenUsed="0"/>
+    <w:lsdException w:name="Medium Shading 1 Accent 1" w:semiHidden="0" w:uiPriority="63" w:unhideWhenUsed="0"/>
+    <w:lsdException w:name="Medium Shading 2 Accent 1" w:semiHidden="0" w:uiPriority="64" w:unhideWhenUsed="0"/>
+    <w:lsdException w:name="Medium List 1 Accent 1" w:semiHidden="0" w:uiPriority="65" w:unhideWhenUsed="0"/>
+    <w:lsdException w:name="Revision" w:unhideWhenUsed="0"/>
+    <w:lsdException w:name="List Paragraph" w:semiHidden="0" w:uiPriority="34" w:unhideWhenUsed="0" w:qFormat="1"/>
+    <w:lsdException w:name="Quote" w:semiHidden="0" w:uiPriority="29" w:unhideWhenUsed="0" w:qFormat="1"/>
+    <w:lsdException w:name="Intense Quote" w:semiHidden="0" w:uiPriority="30" w:unhideWhenUsed="0" w:qFormat="1"/>
+    <w:lsdException w:name="Medium List 2 Accent 1" w:semiHidden="0" w:uiPriority="66" w:unhideWhenUsed="0"/>
+    <w:lsdException w:name="Medium Grid 1 Accent 1" w:semiHidden="0" w:uiPriority="67" w:unhideWhenUsed="0"/>
+    <w:lsdException w:name="Medium Grid 2 Accent 1" w:semiHidden="0" w:uiPriority="68" w:unhideWhenUsed="0"/>
+    <w:lsdException w:name="Medium Grid 3 Accent 1" w:semiHidden="0" w:uiPriority="69" w:unhideWhenUsed="0"/>
+    <w:lsdException w:name="Dark List Accent 1" w:semiHidden="0" w:uiPriority="70" w:unhideWhenUsed="0"/>
+    <w:lsdException w:name="Colorful Shading Accent 1" w:semiHidden="0" w:uiPriority="71" w:unhideWhenUsed="0"/>
+    <w:lsdException w:name="Colorful List Accent 1" w:semiHidden="0" w:uiPriority="72" w:unhideWhenUsed="0"/>
+    <w:lsdException w:name="Colorful Grid Accent 1" w:semiHidden="0" w:uiPriority="73" w:unhideWhenUsed="0"/>
+    <w:lsdException w:name="Light Shading Accent 2" w:semiHidden="0" w:uiPriority="60" w:unhideWhenUsed="0"/>
+    <w:lsdException w:name="Light List Accent 2" w:semiHidden="0" w:uiPriority="61" w:unhideWhenUsed="0"/>
+    <w:lsdException w:name="Light Grid Accent 2" w:semiHidden="0" w:uiPriority="62" w:unhideWhenUsed="0"/>
+    <w:lsdException w:name="Medium Shading 1 Accent 2" w:semiHidden="0" w:uiPriority="63" w:unhideWhenUsed="0"/>
+    <w:lsdException w:name="Medium Shading 2 Accent 2" w:semiHidden="0" w:uiPriority="64" w:unhideWhenUsed="0"/>
+    <w:lsdException w:name="Medium List 1 Accent 2" w:semiHidden="0" w:uiPriority="65" w:unhideWhenUsed="0"/>
+    <w:lsdException w:name="Medium List 2 Accent 2" w:semiHidden="0" w:uiPriority="66" w:unhideWhenUsed="0"/>
+    <w:lsdException w:name="Medium Grid 1 Accent 2" w:semiHidden="0" w:uiPriority="67" w:unhideWhenUsed="0"/>
+    <w:lsdException w:name="Medium Grid 2 Accent 2" w:semiHidden="0" w:uiPriority="68" w:unhideWhenUsed="0"/>
+    <w:lsdException w:name="Medium Grid 3 Accent 2" w:semiHidden="0" w:uiPriority="69" w:unhideWhenUsed="0"/>
+    <w:lsdException w:name="Dark List Accent 2" w:semiHidden="0" w:uiPriority="70" w:unhideWhenUsed="0"/>
+    <w:lsdException w:name="Colorful Shading Accent 2" w:semiHidden="0" w:uiPriority="71" w:unhideWhenUsed="0"/>
+    <w:lsdException w:name="Colorful List Accent 2" w:semiHidden="0" w:uiPriority="72" w:unhideWhenUsed="0"/>
+    <w:lsdException w:name="Colorful Grid Accent 2" w:semiHidden="0" w:uiPriority="73" w:unhideWhenUsed="0"/>
+    <w:lsdException w:name="Light Shading Accent 3" w:semiHidden="0" w:uiPriority="60" w:unhideWhenUsed="0"/>
+    <w:lsdException w:name="Light List Accent 3" w:semiHidden="0" w:uiPriority="61" w:unhideWhenUsed="0"/>
+    <w:lsdException w:name="Light Grid Accent 3" w:semiHidden="0" w:uiPriority="62" w:unhideWhenUsed="0"/>
+    <w:lsdException w:name="Medium Shading 1 Accent 3" w:semiHidden="0" w:uiPriority="63" w:unhideWhenUsed="0"/>
+    <w:lsdException w:name="Medium Shading 2 Accent 3" w:semiHidden="0" w:uiPriority="64" w:unhideWhenUsed="0"/>
+    <w:lsdException w:name="Medium List 1 Accent 3" w:semiHidden="0" w:uiPriority="65" w:unhideWhenUsed="0"/>
+    <w:lsdException w:name="Medium List 2 Accent 3" w:semiHidden="0" w:uiPriority="66" w:unhideWhenUsed="0"/>
+    <w:lsdException w:name="Medium Grid 1 Accent 3" w:semiHidden="0" w:uiPriority="67" w:unhideWhenUsed="0"/>
+    <w:lsdException w:name="Medium Grid 2 Accent 3" w:semiHidden="0" w:uiPriority="68" w:unhideWhenUsed="0"/>
+    <w:lsdException w:name="Medium Grid 3 Accent 3" w:semiHidden="0" w:uiPriority="69" w:unhideWhenUsed="0"/>
+    <w:lsdException w:name="Dark List Accent 3" w:semiHidden="0" w:uiPriority="70" w:unhideWhenUsed="0"/>
+    <w:lsdException w:name="Colorful Shading Accent 3" w:semiHidden="0" w:uiPriority="71" w:unhideWhenUsed="0"/>
+    <w:lsdException w:name="Colorful List Accent 3" w:semiHidden="0" w:uiPriority="72" w:unhideWhenUsed="0"/>
+    <w:lsdException w:name="Colorful Grid Accent 3" w:semiHidden="0" w:uiPriority="73" w:unhideWhenUsed="0"/>
+    <w:lsdException w:name="Light Shading Accent 4" w:semiHidden="0" w:uiPriority="60" w:unhideWhenUsed="0"/>
+    <w:lsdException w:name="Light List Accent 4" w:semiHidden="0" w:uiPriority="61" w:unhideWhenUsed="0"/>
+    <w:lsdException w:name="Light Grid Accent 4" w:semiHidden="0" w:uiPriority="62" w:unhideWhenUsed="0"/>
+    <w:lsdException w:name="Medium Shading 1 Accent 4" w:semiHidden="0" w:uiPriority="63" w:unhideWhenUsed="0"/>
+    <w:lsdException w:name="Medium Shading 2 Accent 4" w:semiHidden="0" w:uiPriority="64" w:unhideWhenUsed="0"/>
+    <w:lsdException w:name="Medium List 1 Accent 4" w:semiHidden="0" w:uiPriority="65" w:unhideWhenUsed="0"/>
+    <w:lsdException w:name="Medium List 2 Accent 4" w:semiHidden="0" w:uiPriority="66" w:unhideWhenUsed="0"/>
+    <w:lsdException w:name="Medium Grid 1 Accent 4" w:semiHidden="0" w:uiPriority="67" w:unhideWhenUsed="0"/>
+    <w:lsdException w:name="Medium Grid 2 Accent 4" w:semiHidden="0" w:uiPriority="68" w:unhideWhenUsed="0"/>
+    <w:lsdException w:name="Medium Grid 3 Accent 4" w:semiHidden="0" w:uiPriority="69" w:unhideWhenUsed="0"/>
+    <w:lsdException w:name="Dark List Accent 4" w:semiHidden="0" w:uiPriority="70" w:unhideWhenUsed="0"/>
+    <w:lsdException w:name="Colorful Shading Accent 4" w:semiHidden="0" w:uiPriority="71" w:unhideWhenUsed="0"/>
+    <w:lsdException w:name="Colorful List Accent 4" w:semiHidden="0" w:uiPriority="72" w:unhideWhenUsed="0"/>
+    <w:lsdException w:name="Colorful Grid Accent 4" w:semiHidden="0" w:uiPriority="73" w:unhideWhenUsed="0"/>
+    <w:lsdException w:name="Light Shading Accent 5" w:semiHidden="0" w:uiPriority="60" w:unhideWhenUsed="0"/>
+    <w:lsdException w:name="Light List Accent 5" w:semiHidden="0" w:uiPriority="61" w:unhideWhenUsed="0"/>
+    <w:lsdException w:name="Light Grid Accent 5" w:semiHidden="0" w:uiPriority="62" w:unhideWhenUsed="0"/>
+    <w:lsdException w:name="Medium Shading 1 Accent 5" w:semiHidden="0" w:uiPriority="63" w:unhideWhenUsed="0"/>
+    <w:lsdException w:name="Medium Shading 2 Accent 5" w:semiHidden="0" w:uiPriority="64" w:unhideWhenUsed="0"/>
+    <w:lsdException w:name="Medium List 1 Accent 5" w:semiHidden="0" w:uiPriority="65" w:unhideWhenUsed="0"/>
+    <w:lsdException w:name="Medium List 2 Accent 5" w:semiHidden="0" w:uiPriority="66" w:unhideWhenUsed="0"/>
+    <w:lsdException w:name="Medium Grid 1 Accent 5" w:semiHidden="0" w:uiPriority="67" w:unhideWhenUsed="0"/>
+    <w:lsdException w:name="Medium Grid 2 Accent 5" w:semiHidden="0" w:uiPriority="68" w:unhideWhenUsed="0"/>
+    <w:lsdException w:name="Medium Grid 3 Accent 5" w:semiHidden="0" w:uiPriority="69" w:unhideWhenUsed="0"/>
+    <w:lsdException w:name="Dark List Accent 5" w:semiHidden="0" w:uiPriority="70" w:unhideWhenUsed="0"/>
+    <w:lsdException w:name="Colorful Shading Accent 5" w:semiHidden="0" w:uiPriority="71" w:unhideWhenUsed="0"/>
+    <w:lsdException w:name="Colorful List Accent 5" w:semiHidden="0" w:uiPriority="72" w:unhideWhenUsed="0"/>
+    <w:lsdException w:name="Colorful Grid Accent 5" w:semiHidden="0" w:uiPriority="73" w:unhideWhenUsed="0"/>
+    <w:lsdException w:name="Light Shading Accent 6" w:semiHidden="0" w:uiPriority="60" w:unhideWhenUsed="0"/>
+    <w:lsdException w:name="Light List Accent 6" w:semiHidden="0" w:uiPriority="61" w:unhideWhenUsed="0"/>
+    <w:lsdException w:name="Light Grid Accent 6" w:semiHidden="0" w:uiPriority="62" w:unhideWhenUsed="0"/>
+    <w:lsdException w:name="Medium Shading 1 Accent 6" w:semiHidden="0" w:uiPriority="63" w:unhideWhenUsed="0"/>
+    <w:lsdException w:name="Medium Shading 2 Accent 6" w:semiHidden="0" w:uiPriority="64" w:unhideWhenUsed="0"/>
+    <w:lsdException w:name="Medium List 1 Accent 6" w:semiHidden="0" w:uiPriority="65" w:unhideWhenUsed="0"/>
+    <w:lsdException w:name="Medium List 2 Accent 6" w:semiHidden="0" w:uiPriority="66" w:unhideWhenUsed="0"/>
+    <w:lsdException w:name="Medium Grid 1 Accent 6" w:semiHidden="0" w:uiPriority="67" w:unhideWhenUsed="0"/>
+    <w:lsdException w:name="Medium Grid 2 Accent 6" w:semiHidden="0" w:uiPriority="68" w:unhideWhenUsed="0"/>
+    <w:lsdException w:name="Medium Grid 3 Accent 6" w:semiHidden="0" w:uiPriority="69" w:unhideWhenUsed="0"/>
+    <w:lsdException w:name="Dark List Accent 6" w:semiHidden="0" w:uiPriority="70" w:unhideWhenUsed="0"/>
+    <w:lsdException w:name="Colorful Shading Accent 6" w:semiHidden="0" w:uiPriority="71" w:unhideWhenUsed="0"/>
+    <w:lsdException w:name="Colorful List Accent 6" w:semiHidden="0" w:uiPriority="72" w:unhideWhenUsed="0"/>
+    <w:lsdException w:name="Colorful Grid Accent 6" w:semiHidden="0" w:uiPriority="73" w:unhideWhenUsed="0"/>
+    <w:lsdException w:name="Subtle Emphasis" w:semiHidden="0" w:uiPriority="19" w:unhideWhenUsed="0" w:qFormat="1"/>
+    <w:lsdException w:name="Intense Emphasis" w:semiHidden="0" w:uiPriority="21" w:unhideWhenUsed="0" w:qFormat="1"/>
+    <w:lsdException w:name="Subtle Reference" w:semiHidden="0" w:uiPriority="31" w:unhideWhenUsed="0" w:qFormat="1"/>
+    <w:lsdException w:name="Intense Reference" w:semiHidden="0" w:uiPriority="32" w:unhideWhenUsed="0" w:qFormat="1"/>
+    <w:lsdException w:name="Book Title" w:semiHidden="0" w:uiPriority="33" w:unhideWhenUsed="0" w:qFormat="1"/>
+    <w:lsdException w:name="Bibliography" w:uiPriority="37"/>
+    <w:lsdException w:name="TOC Heading" w:uiPriority="39" w:qFormat="1"/>
+  </w:latentStyles>
+  <w:style w:type="paragraph" w:default="1" w:styleId="Normal">
+    <w:name w:val="Normal"/>
+    <w:qFormat/>
+  </w:style>
+  <w:style w:type="character" w:default="1" w:styleId="DefaultParagraphFont">
+    <w:name w:val="Default Paragraph Font"/>
+    <w:uiPriority w:val="1"/>
+    <w:semiHidden/>
+    <w:unhideWhenUsed/>
+  </w:style>
+  <w:style w:type="table" w:default="1" w:styleId="TableNormal">
+    <w:name w:val="Normal Table"/>
+    <w:uiPriority w:val="99"/>
+    <w:semiHidden/>
+    <w:unhideWhenUsed/>
+    <w:tblPr>
+      <w:tblInd w:w="0" w:type="dxa"/>
+      <w:tblCellMar>
+        <w:top w:w="0" w:type="dxa"/>
+        <w:left w:w="108" w:type="dxa"/>
+        <w:bottom w:w="0" w:type="dxa"/>
+        <w:right w:w="108" w:type="dxa"/>
+      </w:tblCellMar>
+    </w:tblPr>
+  </w:style>
+  <w:style w:type="numbering" w:default="1" w:styleId="NoList">
+    <w:name w:val="No List"/>
+    <w:uiPriority w:val="99"/>
+    <w:semiHidden/>
+    <w:unhideWhenUsed/>
   </w:style>
 </w:styles>
 </file>
@@ -4509,7 +6776,7 @@
 </file>
 
 <file path=customXml/itemProps1.xml><?xml version="1.0" encoding="utf-8"?>
-<ds:datastoreItem xmlns:ds="http://schemas.openxmlformats.org/officeDocument/2006/customXml" ds:itemID="{30D643A5-6C4D-4013-9519-4AE32AC61806}">
+<ds:datastoreItem xmlns:ds="http://schemas.openxmlformats.org/officeDocument/2006/customXml" ds:itemID="{E4DD9B46-490F-4604-B91E-3385FD4121B1}">
   <ds:schemaRefs>
     <ds:schemaRef ds:uri="http://schemas.openxmlformats.org/officeDocument/2006/bibliography"/>
   </ds:schemaRefs>

</xml_diff>

<commit_message>
- Changed Task Controller framework and finished UML model that can be found in the documentation folder
- Added the possibility to change the execution mode of the task controller from the UI
</commit_message>
<xml_diff>
--- a/Documentation/DAQLab.docx
+++ b/Documentation/DAQLab.docx
@@ -871,8 +871,6 @@
       <w:r>
         <w:t xml:space="preserve"> A DES is complete if the required amount of data between the Source and the Sink has been exchanged.</w:t>
       </w:r>
-      <w:bookmarkStart w:id="0" w:name="_GoBack"/>
-      <w:bookmarkEnd w:id="0"/>
       <w:r>
         <w:t xml:space="preserve"> </w:t>
       </w:r>
@@ -1480,7 +1478,7 @@
       <w:pPr>
         <w:pStyle w:val="Caption"/>
       </w:pPr>
-      <w:bookmarkStart w:id="1" w:name="_Ref393216815"/>
+      <w:bookmarkStart w:id="0" w:name="_Ref393216815"/>
       <w:r>
         <w:t xml:space="preserve">Figure </w:t>
       </w:r>
@@ -1505,7 +1503,7 @@
         </w:rPr>
         <w:fldChar w:fldCharType="end"/>
       </w:r>
-      <w:bookmarkEnd w:id="1"/>
+      <w:bookmarkEnd w:id="0"/>
       <w:r>
         <w:t>. Master Child Slave Child (M</w:t>
       </w:r>
@@ -2929,7 +2927,10 @@
         <w:t xml:space="preserve"> event, </w:t>
       </w:r>
       <w:r>
-        <w:t>before it stops and enters in an Error state:</w:t>
+        <w:t>it interrupts its current iteration and</w:t>
+      </w:r>
+      <w:r>
+        <w:t>:</w:t>
       </w:r>
     </w:p>
     <w:p>
@@ -2959,37 +2960,7 @@
         </w:numPr>
       </w:pPr>
       <w:r>
-        <w:t>A</w:t>
-      </w:r>
-      <w:r>
-        <w:t>borts the current iteration</w:t>
-      </w:r>
-      <w:r>
-        <w:rPr>
-          <w:i/>
-        </w:rPr>
-        <w:t xml:space="preserve"> </w:t>
-      </w:r>
-      <w:r>
-        <w:t>if it is in progress</w:t>
-      </w:r>
-      <w:r>
-        <w:t>.</w:t>
-      </w:r>
-      <w:r>
-        <w:t xml:space="preserve"> </w:t>
-      </w:r>
-    </w:p>
-    <w:p>
-      <w:pPr>
-        <w:pStyle w:val="ListParagraph"/>
-        <w:numPr>
-          <w:ilvl w:val="0"/>
-          <w:numId w:val="12"/>
-        </w:numPr>
-      </w:pPr>
-      <w:r>
-        <w:t>W</w:t>
+        <w:t>Transitions to the Stopping state and w</w:t>
       </w:r>
       <w:r>
         <w:t xml:space="preserve">aits </w:t>
@@ -3001,13 +2972,25 @@
         <w:t>its Child Task Controllers Abort as well</w:t>
       </w:r>
       <w:r>
-        <w:t>, i.e.</w:t>
-      </w:r>
-      <w:r>
-        <w:t xml:space="preserve"> enter an Error state</w:t>
-      </w:r>
-      <w:r>
-        <w:t>.</w:t>
+        <w:t xml:space="preserve"> and enters either Idle</w:t>
+      </w:r>
+      <w:r>
+        <w:t>, Done or Error</w:t>
+      </w:r>
+      <w:r>
+        <w:t xml:space="preserve"> state depending on whether interrupting an iteration cause</w:t>
+      </w:r>
+      <w:r>
+        <w:t>d</w:t>
+      </w:r>
+      <w:r>
+        <w:t xml:space="preserve"> an error for </w:t>
+      </w:r>
+      <w:r>
+        <w:t xml:space="preserve">a Finite TC or Continuous </w:t>
+      </w:r>
+      <w:r>
+        <w:t>TC or not.</w:t>
       </w:r>
     </w:p>
     <w:p>
@@ -3033,8 +3016,22 @@
         </w:numPr>
       </w:pPr>
       <w:r>
-        <w:t>All Task Controllers will be in an Error state.</w:t>
-      </w:r>
+        <w:t>TCs will be in an error state if aborting the iteration caused an error. If interrupting the iteration does not cause an error, the TC will be either in a Done or Idle state depending on its type.</w:t>
+      </w:r>
+    </w:p>
+    <w:p>
+      <w:pPr>
+        <w:pStyle w:val="ListParagraph"/>
+        <w:numPr>
+          <w:ilvl w:val="0"/>
+          <w:numId w:val="13"/>
+        </w:numPr>
+      </w:pPr>
+      <w:r>
+        <w:t>Finite TCs</w:t>
+      </w:r>
+      <w:bookmarkStart w:id="1" w:name="_GoBack"/>
+      <w:bookmarkEnd w:id="1"/>
     </w:p>
     <w:p/>
     <w:p/>
@@ -6776,7 +6773,7 @@
 </file>
 
 <file path=customXml/itemProps1.xml><?xml version="1.0" encoding="utf-8"?>
-<ds:datastoreItem xmlns:ds="http://schemas.openxmlformats.org/officeDocument/2006/customXml" ds:itemID="{E4DD9B46-490F-4604-B91E-3385FD4121B1}">
+<ds:datastoreItem xmlns:ds="http://schemas.openxmlformats.org/officeDocument/2006/customXml" ds:itemID="{C15AE6CB-71DB-49A6-AD3A-CC9C7C5063DD}">
   <ds:schemaRefs>
     <ds:schemaRef ds:uri="http://schemas.openxmlformats.org/officeDocument/2006/bibliography"/>
   </ds:schemaRefs>

</xml_diff>

<commit_message>
- updated documentation with a few more ideas on how to combine hardware and software dependecies.
</commit_message>
<xml_diff>
--- a/Documentation/DAQLab.docx
+++ b/Documentation/DAQLab.docx
@@ -1,6 +1,6 @@
 
 <file path=word/document.xml><?xml version="1.0" encoding="utf-8"?>
-<w:document xmlns:wpc="http://schemas.microsoft.com/office/word/2010/wordprocessingCanvas" xmlns:mc="http://schemas.openxmlformats.org/markup-compatibility/2006" xmlns:o="urn:schemas-microsoft-com:office:office" xmlns:r="http://schemas.openxmlformats.org/officeDocument/2006/relationships" xmlns:m="http://schemas.openxmlformats.org/officeDocument/2006/math" xmlns:v="urn:schemas-microsoft-com:vml" xmlns:wp14="http://schemas.microsoft.com/office/word/2010/wordprocessingDrawing" xmlns:wp="http://schemas.openxmlformats.org/drawingml/2006/wordprocessingDrawing" xmlns:w10="urn:schemas-microsoft-com:office:word" xmlns:w="http://schemas.openxmlformats.org/wordprocessingml/2006/main" xmlns:w14="http://schemas.microsoft.com/office/word/2010/wordml" xmlns:wpg="http://schemas.microsoft.com/office/word/2010/wordprocessingGroup" xmlns:wpi="http://schemas.microsoft.com/office/word/2010/wordprocessingInk" xmlns:wne="http://schemas.microsoft.com/office/word/2006/wordml" xmlns:wps="http://schemas.microsoft.com/office/word/2010/wordprocessingShape" mc:Ignorable="w14 wp14">
+<w:document xmlns:ve="http://schemas.openxmlformats.org/markup-compatibility/2006" xmlns:o="urn:schemas-microsoft-com:office:office" xmlns:r="http://schemas.openxmlformats.org/officeDocument/2006/relationships" xmlns:m="http://schemas.openxmlformats.org/officeDocument/2006/math" xmlns:v="urn:schemas-microsoft-com:vml" xmlns:wp="http://schemas.openxmlformats.org/drawingml/2006/wordprocessingDrawing" xmlns:w10="urn:schemas-microsoft-com:office:word" xmlns:w="http://schemas.openxmlformats.org/wordprocessingml/2006/main" xmlns:wne="http://schemas.microsoft.com/office/word/2006/wordml">
   <w:body>
     <w:p>
       <w:pPr>
@@ -1339,6 +1339,7 @@
       <w:r>
         <w:rPr>
           <w:noProof/>
+          <w:lang w:val="en-GB" w:eastAsia="en-GB"/>
         </w:rPr>
         <w:drawing>
           <wp:inline distT="0" distB="0" distL="0" distR="0">
@@ -1356,7 +1357,7 @@
                     <pic:cNvPicPr/>
                   </pic:nvPicPr>
                   <pic:blipFill>
-                    <a:blip r:embed="rId7" cstate="print"/>
+                    <a:blip r:embed="rId6" cstate="print"/>
                     <a:stretch>
                       <a:fillRect/>
                     </a:stretch>
@@ -1435,6 +1436,7 @@
       <w:r>
         <w:rPr>
           <w:noProof/>
+          <w:lang w:val="en-GB" w:eastAsia="en-GB"/>
         </w:rPr>
         <w:lastRenderedPageBreak/>
         <w:drawing>
@@ -1453,7 +1455,7 @@
                     <pic:cNvPicPr/>
                   </pic:nvPicPr>
                   <pic:blipFill>
-                    <a:blip r:embed="rId8" cstate="print"/>
+                    <a:blip r:embed="rId7" cstate="print"/>
                     <a:stretch>
                       <a:fillRect/>
                     </a:stretch>
@@ -3498,7 +3500,2379 @@
     </w:p>
     <w:p>
       <w:pPr>
-        <w:pStyle w:val="Heading3"/>
+        <w:pStyle w:val="Heading1"/>
+      </w:pPr>
+      <w:r>
+        <w:t>Data and HW-trigger dependencies ideas</w:t>
+      </w:r>
+    </w:p>
+    <w:p>
+      <w:pPr>
+        <w:spacing w:after="240" w:line="240" w:lineRule="auto"/>
+        <w:rPr>
+          <w:rFonts w:ascii="Times New Roman" w:eastAsia="Times New Roman" w:hAnsi="Times New Roman" w:cs="Times New Roman"/>
+          <w:sz w:val="24"/>
+          <w:szCs w:val="24"/>
+          <w:lang w:val="en-GB" w:eastAsia="en-GB"/>
+        </w:rPr>
+      </w:pPr>
+      <w:r>
+        <w:rPr>
+          <w:rFonts w:ascii="Times New Roman" w:eastAsia="Times New Roman" w:hAnsi="Times New Roman" w:cs="Times New Roman"/>
+          <w:sz w:val="24"/>
+          <w:szCs w:val="24"/>
+          <w:lang w:val="en-GB" w:eastAsia="en-GB"/>
+        </w:rPr>
+        <w:t>So here are some scenarios for data exchange/hw triggering and some thoughts that can get you started. I'll go on using several cases that are encountered in our case first.</w:t>
+      </w:r>
+    </w:p>
+    <w:p>
+      <w:pPr>
+        <w:spacing w:after="240" w:line="240" w:lineRule="auto"/>
+        <w:rPr>
+          <w:rFonts w:ascii="Times New Roman" w:eastAsia="Times New Roman" w:hAnsi="Times New Roman" w:cs="Times New Roman"/>
+          <w:sz w:val="24"/>
+          <w:szCs w:val="24"/>
+          <w:lang w:val="en-GB" w:eastAsia="en-GB"/>
+        </w:rPr>
+      </w:pPr>
+      <w:r>
+        <w:rPr>
+          <w:rFonts w:ascii="Times New Roman" w:eastAsia="Times New Roman" w:hAnsi="Times New Roman" w:cs="Times New Roman"/>
+          <w:b/>
+          <w:bCs/>
+          <w:sz w:val="24"/>
+          <w:szCs w:val="24"/>
+          <w:lang w:val="en-GB" w:eastAsia="en-GB"/>
+        </w:rPr>
+        <w:t xml:space="preserve">1) Calibration of </w:t>
+      </w:r>
+      <w:proofErr w:type="spellStart"/>
+      <w:r>
+        <w:rPr>
+          <w:rFonts w:ascii="Times New Roman" w:eastAsia="Times New Roman" w:hAnsi="Times New Roman" w:cs="Times New Roman"/>
+          <w:b/>
+          <w:bCs/>
+          <w:sz w:val="24"/>
+          <w:szCs w:val="24"/>
+          <w:lang w:val="en-GB" w:eastAsia="en-GB"/>
+        </w:rPr>
+        <w:t>galvos</w:t>
+      </w:r>
+      <w:proofErr w:type="spellEnd"/>
+      <w:r>
+        <w:rPr>
+          <w:rFonts w:ascii="Times New Roman" w:eastAsia="Times New Roman" w:hAnsi="Times New Roman" w:cs="Times New Roman"/>
+          <w:b/>
+          <w:bCs/>
+          <w:sz w:val="24"/>
+          <w:szCs w:val="24"/>
+          <w:lang w:val="en-GB" w:eastAsia="en-GB"/>
+        </w:rPr>
+        <w:t>:</w:t>
+      </w:r>
+    </w:p>
+    <w:p>
+      <w:pPr>
+        <w:spacing w:after="240" w:line="240" w:lineRule="auto"/>
+        <w:rPr>
+          <w:rFonts w:ascii="Times New Roman" w:eastAsia="Times New Roman" w:hAnsi="Times New Roman" w:cs="Times New Roman"/>
+          <w:sz w:val="24"/>
+          <w:szCs w:val="24"/>
+          <w:lang w:val="en-GB" w:eastAsia="en-GB"/>
+        </w:rPr>
+      </w:pPr>
+      <w:r>
+        <w:rPr>
+          <w:rFonts w:ascii="Times New Roman" w:eastAsia="Times New Roman" w:hAnsi="Times New Roman" w:cs="Times New Roman"/>
+          <w:sz w:val="24"/>
+          <w:szCs w:val="24"/>
+          <w:lang w:val="en-GB" w:eastAsia="en-GB"/>
+        </w:rPr>
+        <w:t xml:space="preserve">There are 3 task controllers in this case: </w:t>
+      </w:r>
+      <w:r>
+        <w:rPr>
+          <w:rFonts w:ascii="Times New Roman" w:eastAsia="Times New Roman" w:hAnsi="Times New Roman" w:cs="Times New Roman"/>
+          <w:sz w:val="24"/>
+          <w:szCs w:val="24"/>
+          <w:lang w:val="en-GB" w:eastAsia="en-GB"/>
+        </w:rPr>
+        <w:br/>
+      </w:r>
+      <w:r>
+        <w:rPr>
+          <w:rFonts w:ascii="Times New Roman" w:eastAsia="Times New Roman" w:hAnsi="Times New Roman" w:cs="Times New Roman"/>
+          <w:sz w:val="24"/>
+          <w:szCs w:val="24"/>
+          <w:lang w:val="en-GB" w:eastAsia="en-GB"/>
+        </w:rPr>
+        <w:br/>
+      </w:r>
+      <w:r>
+        <w:rPr>
+          <w:rFonts w:ascii="Times New Roman" w:eastAsia="Times New Roman" w:hAnsi="Times New Roman" w:cs="Times New Roman"/>
+          <w:b/>
+          <w:bCs/>
+          <w:sz w:val="24"/>
+          <w:szCs w:val="24"/>
+          <w:lang w:val="en-GB" w:eastAsia="en-GB"/>
+        </w:rPr>
+        <w:t>a)</w:t>
+      </w:r>
+      <w:r>
+        <w:rPr>
+          <w:rFonts w:ascii="Times New Roman" w:eastAsia="Times New Roman" w:hAnsi="Times New Roman" w:cs="Times New Roman"/>
+          <w:sz w:val="24"/>
+          <w:szCs w:val="24"/>
+          <w:lang w:val="en-GB" w:eastAsia="en-GB"/>
+        </w:rPr>
+        <w:t xml:space="preserve"> The user interface task controller (UITC) that starts the calibration process and has 1 iteration.</w:t>
+      </w:r>
+      <w:r>
+        <w:rPr>
+          <w:rFonts w:ascii="Times New Roman" w:eastAsia="Times New Roman" w:hAnsi="Times New Roman" w:cs="Times New Roman"/>
+          <w:sz w:val="24"/>
+          <w:szCs w:val="24"/>
+          <w:lang w:val="en-GB" w:eastAsia="en-GB"/>
+        </w:rPr>
+        <w:br/>
+      </w:r>
+      <w:r>
+        <w:rPr>
+          <w:rFonts w:ascii="Times New Roman" w:eastAsia="Times New Roman" w:hAnsi="Times New Roman" w:cs="Times New Roman"/>
+          <w:b/>
+          <w:bCs/>
+          <w:sz w:val="24"/>
+          <w:szCs w:val="24"/>
+          <w:lang w:val="en-GB" w:eastAsia="en-GB"/>
+        </w:rPr>
+        <w:br/>
+        <w:t>b)</w:t>
+      </w:r>
+      <w:r>
+        <w:rPr>
+          <w:rFonts w:ascii="Times New Roman" w:eastAsia="Times New Roman" w:hAnsi="Times New Roman" w:cs="Times New Roman"/>
+          <w:sz w:val="24"/>
+          <w:szCs w:val="24"/>
+          <w:lang w:val="en-GB" w:eastAsia="en-GB"/>
+        </w:rPr>
+        <w:t xml:space="preserve"> The </w:t>
+      </w:r>
+      <w:proofErr w:type="spellStart"/>
+      <w:r>
+        <w:rPr>
+          <w:rFonts w:ascii="Times New Roman" w:eastAsia="Times New Roman" w:hAnsi="Times New Roman" w:cs="Times New Roman"/>
+          <w:sz w:val="24"/>
+          <w:szCs w:val="24"/>
+          <w:lang w:val="en-GB" w:eastAsia="en-GB"/>
+        </w:rPr>
+        <w:t>galvo</w:t>
+      </w:r>
+      <w:proofErr w:type="spellEnd"/>
+      <w:r>
+        <w:rPr>
+          <w:rFonts w:ascii="Times New Roman" w:eastAsia="Times New Roman" w:hAnsi="Times New Roman" w:cs="Times New Roman"/>
+          <w:sz w:val="24"/>
+          <w:szCs w:val="24"/>
+          <w:lang w:val="en-GB" w:eastAsia="en-GB"/>
+        </w:rPr>
+        <w:t xml:space="preserve"> calibration TC that sends and receives a waveform with each iteration, the total number of iterations is not known beforehand, but they are finite, i.e. the </w:t>
+      </w:r>
+      <w:proofErr w:type="spellStart"/>
+      <w:r>
+        <w:rPr>
+          <w:rFonts w:ascii="Times New Roman" w:eastAsia="Times New Roman" w:hAnsi="Times New Roman" w:cs="Times New Roman"/>
+          <w:sz w:val="24"/>
+          <w:szCs w:val="24"/>
+          <w:lang w:val="en-GB" w:eastAsia="en-GB"/>
+        </w:rPr>
+        <w:t>galvo</w:t>
+      </w:r>
+      <w:proofErr w:type="spellEnd"/>
+      <w:r>
+        <w:rPr>
+          <w:rFonts w:ascii="Times New Roman" w:eastAsia="Times New Roman" w:hAnsi="Times New Roman" w:cs="Times New Roman"/>
+          <w:sz w:val="24"/>
+          <w:szCs w:val="24"/>
+          <w:lang w:val="en-GB" w:eastAsia="en-GB"/>
+        </w:rPr>
+        <w:t xml:space="preserve"> calibration TC decides after each iteration whether to perform another one, for example if the </w:t>
+      </w:r>
+      <w:proofErr w:type="spellStart"/>
+      <w:r>
+        <w:rPr>
+          <w:rFonts w:ascii="Times New Roman" w:eastAsia="Times New Roman" w:hAnsi="Times New Roman" w:cs="Times New Roman"/>
+          <w:sz w:val="24"/>
+          <w:szCs w:val="24"/>
+          <w:lang w:val="en-GB" w:eastAsia="en-GB"/>
+        </w:rPr>
+        <w:t>galvo</w:t>
+      </w:r>
+      <w:proofErr w:type="spellEnd"/>
+      <w:r>
+        <w:rPr>
+          <w:rFonts w:ascii="Times New Roman" w:eastAsia="Times New Roman" w:hAnsi="Times New Roman" w:cs="Times New Roman"/>
+          <w:sz w:val="24"/>
+          <w:szCs w:val="24"/>
+          <w:lang w:val="en-GB" w:eastAsia="en-GB"/>
+        </w:rPr>
+        <w:t xml:space="preserve"> cannot keep up with the scan speed and switches off, then it performs another iteration with a lower scan speed.</w:t>
+      </w:r>
+    </w:p>
+    <w:p>
+      <w:pPr>
+        <w:spacing w:after="240" w:line="240" w:lineRule="auto"/>
+        <w:rPr>
+          <w:rFonts w:ascii="Times New Roman" w:eastAsia="Times New Roman" w:hAnsi="Times New Roman" w:cs="Times New Roman"/>
+          <w:sz w:val="24"/>
+          <w:szCs w:val="24"/>
+          <w:lang w:val="en-GB" w:eastAsia="en-GB"/>
+        </w:rPr>
+      </w:pPr>
+      <w:r>
+        <w:rPr>
+          <w:rFonts w:ascii="Times New Roman" w:eastAsia="Times New Roman" w:hAnsi="Times New Roman" w:cs="Times New Roman"/>
+          <w:b/>
+          <w:bCs/>
+          <w:sz w:val="24"/>
+          <w:szCs w:val="24"/>
+          <w:lang w:val="en-GB" w:eastAsia="en-GB"/>
+        </w:rPr>
+        <w:t xml:space="preserve">c) </w:t>
+      </w:r>
+      <w:r>
+        <w:rPr>
+          <w:rFonts w:ascii="Times New Roman" w:eastAsia="Times New Roman" w:hAnsi="Times New Roman" w:cs="Times New Roman"/>
+          <w:sz w:val="24"/>
+          <w:szCs w:val="24"/>
+          <w:lang w:val="en-GB" w:eastAsia="en-GB"/>
+        </w:rPr>
+        <w:t xml:space="preserve">The </w:t>
+      </w:r>
+      <w:proofErr w:type="spellStart"/>
+      <w:r>
+        <w:rPr>
+          <w:rFonts w:ascii="Times New Roman" w:eastAsia="Times New Roman" w:hAnsi="Times New Roman" w:cs="Times New Roman"/>
+          <w:sz w:val="24"/>
+          <w:szCs w:val="24"/>
+          <w:lang w:val="en-GB" w:eastAsia="en-GB"/>
+        </w:rPr>
+        <w:t>DAQmx</w:t>
+      </w:r>
+      <w:proofErr w:type="spellEnd"/>
+      <w:r>
+        <w:rPr>
+          <w:rFonts w:ascii="Times New Roman" w:eastAsia="Times New Roman" w:hAnsi="Times New Roman" w:cs="Times New Roman"/>
+          <w:sz w:val="24"/>
+          <w:szCs w:val="24"/>
+          <w:lang w:val="en-GB" w:eastAsia="en-GB"/>
+        </w:rPr>
+        <w:t xml:space="preserve"> TC that has two tasks set-up, one AI and one AO. Also in this case, to perform one iteration, the AO waveform must be received and then the AI waveform is sent. The AI and AO tasks are triggered internally to each other so that both the AI and AO samples are synchronous. This internal </w:t>
+      </w:r>
+      <w:proofErr w:type="spellStart"/>
+      <w:r>
+        <w:rPr>
+          <w:rFonts w:ascii="Times New Roman" w:eastAsia="Times New Roman" w:hAnsi="Times New Roman" w:cs="Times New Roman"/>
+          <w:sz w:val="24"/>
+          <w:szCs w:val="24"/>
+          <w:lang w:val="en-GB" w:eastAsia="en-GB"/>
+        </w:rPr>
+        <w:t>DAQmx</w:t>
+      </w:r>
+      <w:proofErr w:type="spellEnd"/>
+      <w:r>
+        <w:rPr>
+          <w:rFonts w:ascii="Times New Roman" w:eastAsia="Times New Roman" w:hAnsi="Times New Roman" w:cs="Times New Roman"/>
+          <w:sz w:val="24"/>
+          <w:szCs w:val="24"/>
+          <w:lang w:val="en-GB" w:eastAsia="en-GB"/>
+        </w:rPr>
+        <w:t xml:space="preserve"> tasks triggering is set up from the </w:t>
+      </w:r>
+      <w:proofErr w:type="spellStart"/>
+      <w:r>
+        <w:rPr>
+          <w:rFonts w:ascii="Times New Roman" w:eastAsia="Times New Roman" w:hAnsi="Times New Roman" w:cs="Times New Roman"/>
+          <w:sz w:val="24"/>
+          <w:szCs w:val="24"/>
+          <w:lang w:val="en-GB" w:eastAsia="en-GB"/>
+        </w:rPr>
+        <w:t>DAQmx</w:t>
+      </w:r>
+      <w:proofErr w:type="spellEnd"/>
+      <w:r>
+        <w:rPr>
+          <w:rFonts w:ascii="Times New Roman" w:eastAsia="Times New Roman" w:hAnsi="Times New Roman" w:cs="Times New Roman"/>
+          <w:sz w:val="24"/>
+          <w:szCs w:val="24"/>
+          <w:lang w:val="en-GB" w:eastAsia="en-GB"/>
+        </w:rPr>
+        <w:t xml:space="preserve"> manager panel. Since only if data is available to the AO task can it start, the AI task is triggered by the start of the AO task. This task controller is set-up to perform one iteration in total after which it gets to a done state.</w:t>
+      </w:r>
+    </w:p>
+    <w:p>
+      <w:pPr>
+        <w:spacing w:after="240" w:line="240" w:lineRule="auto"/>
+        <w:rPr>
+          <w:rFonts w:ascii="Times New Roman" w:eastAsia="Times New Roman" w:hAnsi="Times New Roman" w:cs="Times New Roman"/>
+          <w:sz w:val="24"/>
+          <w:szCs w:val="24"/>
+          <w:lang w:val="en-GB" w:eastAsia="en-GB"/>
+        </w:rPr>
+      </w:pPr>
+      <w:r>
+        <w:rPr>
+          <w:rFonts w:ascii="Times New Roman" w:eastAsia="Times New Roman" w:hAnsi="Times New Roman" w:cs="Times New Roman"/>
+          <w:sz w:val="24"/>
+          <w:szCs w:val="24"/>
+          <w:lang w:val="en-GB" w:eastAsia="en-GB"/>
+        </w:rPr>
+        <w:t xml:space="preserve">Now, the way the </w:t>
+      </w:r>
+      <w:proofErr w:type="spellStart"/>
+      <w:r>
+        <w:rPr>
+          <w:rFonts w:ascii="Times New Roman" w:eastAsia="Times New Roman" w:hAnsi="Times New Roman" w:cs="Times New Roman"/>
+          <w:sz w:val="24"/>
+          <w:szCs w:val="24"/>
+          <w:lang w:val="en-GB" w:eastAsia="en-GB"/>
+        </w:rPr>
+        <w:t>DAQmx</w:t>
+      </w:r>
+      <w:proofErr w:type="spellEnd"/>
+      <w:r>
+        <w:rPr>
+          <w:rFonts w:ascii="Times New Roman" w:eastAsia="Times New Roman" w:hAnsi="Times New Roman" w:cs="Times New Roman"/>
+          <w:sz w:val="24"/>
+          <w:szCs w:val="24"/>
+          <w:lang w:val="en-GB" w:eastAsia="en-GB"/>
+        </w:rPr>
+        <w:t xml:space="preserve"> task controller from c) is executed as many times as the calibration TC from b) wants, is to make c) a child TC of b), and b) is a child TC of a).</w:t>
+      </w:r>
+    </w:p>
+    <w:p>
+      <w:pPr>
+        <w:spacing w:after="240" w:line="240" w:lineRule="auto"/>
+        <w:rPr>
+          <w:rFonts w:ascii="Times New Roman" w:eastAsia="Times New Roman" w:hAnsi="Times New Roman" w:cs="Times New Roman"/>
+          <w:sz w:val="24"/>
+          <w:szCs w:val="24"/>
+          <w:lang w:val="en-GB" w:eastAsia="en-GB"/>
+        </w:rPr>
+      </w:pPr>
+      <w:r>
+        <w:rPr>
+          <w:rFonts w:ascii="Times New Roman" w:eastAsia="Times New Roman" w:hAnsi="Times New Roman" w:cs="Times New Roman"/>
+          <w:sz w:val="24"/>
+          <w:szCs w:val="24"/>
+          <w:lang w:val="en-GB" w:eastAsia="en-GB"/>
+        </w:rPr>
+        <w:t>When a TC has other child TCs attached to it, it has 3 ways in which it can carry out its provided iterate function:</w:t>
+      </w:r>
+    </w:p>
+    <w:p>
+      <w:pPr>
+        <w:spacing w:after="0" w:line="240" w:lineRule="auto"/>
+        <w:rPr>
+          <w:rFonts w:ascii="Times New Roman" w:eastAsia="Times New Roman" w:hAnsi="Times New Roman" w:cs="Times New Roman"/>
+          <w:sz w:val="24"/>
+          <w:szCs w:val="24"/>
+          <w:lang w:val="en-GB" w:eastAsia="en-GB"/>
+        </w:rPr>
+      </w:pPr>
+      <w:r>
+        <w:rPr>
+          <w:rFonts w:ascii="Times New Roman" w:eastAsia="Times New Roman" w:hAnsi="Times New Roman" w:cs="Times New Roman"/>
+          <w:sz w:val="24"/>
+          <w:szCs w:val="24"/>
+          <w:lang w:val="en-GB" w:eastAsia="en-GB"/>
+        </w:rPr>
+        <w:t>    1) The iterate function is called and must complete before starting the child TCs.</w:t>
+      </w:r>
+    </w:p>
+    <w:p>
+      <w:pPr>
+        <w:spacing w:after="0" w:line="240" w:lineRule="auto"/>
+        <w:rPr>
+          <w:rFonts w:ascii="Times New Roman" w:eastAsia="Times New Roman" w:hAnsi="Times New Roman" w:cs="Times New Roman"/>
+          <w:sz w:val="24"/>
+          <w:szCs w:val="24"/>
+          <w:lang w:val="en-GB" w:eastAsia="en-GB"/>
+        </w:rPr>
+      </w:pPr>
+      <w:r>
+        <w:rPr>
+          <w:rFonts w:ascii="Times New Roman" w:eastAsia="Times New Roman" w:hAnsi="Times New Roman" w:cs="Times New Roman"/>
+          <w:sz w:val="24"/>
+          <w:szCs w:val="24"/>
+          <w:lang w:val="en-GB" w:eastAsia="en-GB"/>
+        </w:rPr>
+        <w:t>    2) The iterate function is executed in parallel with the child TCs.</w:t>
+      </w:r>
+    </w:p>
+    <w:p>
+      <w:pPr>
+        <w:spacing w:after="240" w:line="240" w:lineRule="auto"/>
+        <w:rPr>
+          <w:rFonts w:ascii="Times New Roman" w:eastAsia="Times New Roman" w:hAnsi="Times New Roman" w:cs="Times New Roman"/>
+          <w:sz w:val="24"/>
+          <w:szCs w:val="24"/>
+          <w:lang w:val="en-GB" w:eastAsia="en-GB"/>
+        </w:rPr>
+      </w:pPr>
+      <w:r>
+        <w:rPr>
+          <w:rFonts w:ascii="Times New Roman" w:eastAsia="Times New Roman" w:hAnsi="Times New Roman" w:cs="Times New Roman"/>
+          <w:sz w:val="24"/>
+          <w:szCs w:val="24"/>
+          <w:lang w:val="en-GB" w:eastAsia="en-GB"/>
+        </w:rPr>
+        <w:t>    3) The iterate function is called after all the child TCs finish their iterations and are in a Done state.</w:t>
+      </w:r>
+    </w:p>
+    <w:p>
+      <w:pPr>
+        <w:spacing w:after="240" w:line="240" w:lineRule="auto"/>
+        <w:rPr>
+          <w:rFonts w:ascii="Times New Roman" w:eastAsia="Times New Roman" w:hAnsi="Times New Roman" w:cs="Times New Roman"/>
+          <w:sz w:val="24"/>
+          <w:szCs w:val="24"/>
+          <w:lang w:val="en-GB" w:eastAsia="en-GB"/>
+        </w:rPr>
+      </w:pPr>
+      <w:r>
+        <w:rPr>
+          <w:rFonts w:ascii="Times New Roman" w:eastAsia="Times New Roman" w:hAnsi="Times New Roman" w:cs="Times New Roman"/>
+          <w:sz w:val="24"/>
+          <w:szCs w:val="24"/>
+          <w:lang w:val="en-GB" w:eastAsia="en-GB"/>
+        </w:rPr>
+        <w:t>The iteration of a parent TC is complete only if both its iterate function has been called and is complete and also if all its child TC are done with their iterations.</w:t>
+      </w:r>
+    </w:p>
+    <w:p>
+      <w:pPr>
+        <w:spacing w:after="240" w:line="240" w:lineRule="auto"/>
+        <w:rPr>
+          <w:rFonts w:ascii="Times New Roman" w:eastAsia="Times New Roman" w:hAnsi="Times New Roman" w:cs="Times New Roman"/>
+          <w:sz w:val="24"/>
+          <w:szCs w:val="24"/>
+          <w:lang w:val="en-GB" w:eastAsia="en-GB"/>
+        </w:rPr>
+      </w:pPr>
+      <w:r>
+        <w:rPr>
+          <w:rFonts w:ascii="Times New Roman" w:eastAsia="Times New Roman" w:hAnsi="Times New Roman" w:cs="Times New Roman"/>
+          <w:sz w:val="24"/>
+          <w:szCs w:val="24"/>
+          <w:lang w:val="en-GB" w:eastAsia="en-GB"/>
+        </w:rPr>
+        <w:t>The way of executing 1-3 is important because if this execution mode is not chosen carefully, the HW-trigger and data-exchange dependencies can cause a deadlock.</w:t>
+      </w:r>
+    </w:p>
+    <w:p>
+      <w:pPr>
+        <w:spacing w:after="0" w:line="240" w:lineRule="auto"/>
+        <w:rPr>
+          <w:rFonts w:ascii="Times New Roman" w:eastAsia="Times New Roman" w:hAnsi="Times New Roman" w:cs="Times New Roman"/>
+          <w:sz w:val="24"/>
+          <w:szCs w:val="24"/>
+          <w:lang w:val="en-GB" w:eastAsia="en-GB"/>
+        </w:rPr>
+      </w:pPr>
+      <w:r>
+        <w:rPr>
+          <w:rFonts w:ascii="Times New Roman" w:eastAsia="Times New Roman" w:hAnsi="Times New Roman" w:cs="Times New Roman"/>
+          <w:sz w:val="24"/>
+          <w:szCs w:val="24"/>
+          <w:lang w:val="en-GB" w:eastAsia="en-GB"/>
+        </w:rPr>
+        <w:lastRenderedPageBreak/>
+        <w:t xml:space="preserve">In this case, to make the data exchange between the </w:t>
+      </w:r>
+      <w:proofErr w:type="spellStart"/>
+      <w:r>
+        <w:rPr>
+          <w:rFonts w:ascii="Times New Roman" w:eastAsia="Times New Roman" w:hAnsi="Times New Roman" w:cs="Times New Roman"/>
+          <w:sz w:val="24"/>
+          <w:szCs w:val="24"/>
+          <w:lang w:val="en-GB" w:eastAsia="en-GB"/>
+        </w:rPr>
+        <w:t>galvo</w:t>
+      </w:r>
+      <w:proofErr w:type="spellEnd"/>
+      <w:r>
+        <w:rPr>
+          <w:rFonts w:ascii="Times New Roman" w:eastAsia="Times New Roman" w:hAnsi="Times New Roman" w:cs="Times New Roman"/>
+          <w:sz w:val="24"/>
+          <w:szCs w:val="24"/>
+          <w:lang w:val="en-GB" w:eastAsia="en-GB"/>
+        </w:rPr>
+        <w:t xml:space="preserve"> TC and the </w:t>
+      </w:r>
+      <w:proofErr w:type="spellStart"/>
+      <w:r>
+        <w:rPr>
+          <w:rFonts w:ascii="Times New Roman" w:eastAsia="Times New Roman" w:hAnsi="Times New Roman" w:cs="Times New Roman"/>
+          <w:sz w:val="24"/>
+          <w:szCs w:val="24"/>
+          <w:lang w:val="en-GB" w:eastAsia="en-GB"/>
+        </w:rPr>
+        <w:t>DAQmx</w:t>
+      </w:r>
+      <w:proofErr w:type="spellEnd"/>
+      <w:r>
+        <w:rPr>
+          <w:rFonts w:ascii="Times New Roman" w:eastAsia="Times New Roman" w:hAnsi="Times New Roman" w:cs="Times New Roman"/>
+          <w:sz w:val="24"/>
+          <w:szCs w:val="24"/>
+          <w:lang w:val="en-GB" w:eastAsia="en-GB"/>
+        </w:rPr>
+        <w:t xml:space="preserve"> TC possible, the </w:t>
+      </w:r>
+      <w:proofErr w:type="spellStart"/>
+      <w:r>
+        <w:rPr>
+          <w:rFonts w:ascii="Times New Roman" w:eastAsia="Times New Roman" w:hAnsi="Times New Roman" w:cs="Times New Roman"/>
+          <w:sz w:val="24"/>
+          <w:szCs w:val="24"/>
+          <w:lang w:val="en-GB" w:eastAsia="en-GB"/>
+        </w:rPr>
+        <w:t>galvo</w:t>
+      </w:r>
+      <w:proofErr w:type="spellEnd"/>
+      <w:r>
+        <w:rPr>
+          <w:rFonts w:ascii="Times New Roman" w:eastAsia="Times New Roman" w:hAnsi="Times New Roman" w:cs="Times New Roman"/>
+          <w:sz w:val="24"/>
+          <w:szCs w:val="24"/>
+          <w:lang w:val="en-GB" w:eastAsia="en-GB"/>
+        </w:rPr>
+        <w:t xml:space="preserve"> TC must execute in parallel with the </w:t>
+      </w:r>
+      <w:proofErr w:type="spellStart"/>
+      <w:r>
+        <w:rPr>
+          <w:rFonts w:ascii="Times New Roman" w:eastAsia="Times New Roman" w:hAnsi="Times New Roman" w:cs="Times New Roman"/>
+          <w:sz w:val="24"/>
+          <w:szCs w:val="24"/>
+          <w:lang w:val="en-GB" w:eastAsia="en-GB"/>
+        </w:rPr>
+        <w:t>DAQmx</w:t>
+      </w:r>
+      <w:proofErr w:type="spellEnd"/>
+      <w:r>
+        <w:rPr>
+          <w:rFonts w:ascii="Times New Roman" w:eastAsia="Times New Roman" w:hAnsi="Times New Roman" w:cs="Times New Roman"/>
+          <w:sz w:val="24"/>
+          <w:szCs w:val="24"/>
+          <w:lang w:val="en-GB" w:eastAsia="en-GB"/>
+        </w:rPr>
+        <w:t xml:space="preserve"> TC, thus having the 2) execution mode.</w:t>
+      </w:r>
+      <w:r>
+        <w:rPr>
+          <w:rFonts w:ascii="Times New Roman" w:eastAsia="Times New Roman" w:hAnsi="Times New Roman" w:cs="Times New Roman"/>
+          <w:sz w:val="24"/>
+          <w:szCs w:val="24"/>
+          <w:lang w:val="en-GB" w:eastAsia="en-GB"/>
+        </w:rPr>
+        <w:br/>
+      </w:r>
+      <w:r>
+        <w:rPr>
+          <w:rFonts w:ascii="Times New Roman" w:eastAsia="Times New Roman" w:hAnsi="Times New Roman" w:cs="Times New Roman"/>
+          <w:sz w:val="24"/>
+          <w:szCs w:val="24"/>
+          <w:lang w:val="en-GB" w:eastAsia="en-GB"/>
+        </w:rPr>
+        <w:br/>
+        <w:t>-----------</w:t>
+      </w:r>
+    </w:p>
+    <w:p>
+      <w:pPr>
+        <w:spacing w:after="240" w:line="240" w:lineRule="auto"/>
+        <w:rPr>
+          <w:rFonts w:ascii="Times New Roman" w:eastAsia="Times New Roman" w:hAnsi="Times New Roman" w:cs="Times New Roman"/>
+          <w:sz w:val="24"/>
+          <w:szCs w:val="24"/>
+          <w:lang w:val="en-GB" w:eastAsia="en-GB"/>
+        </w:rPr>
+      </w:pPr>
+      <w:r>
+        <w:rPr>
+          <w:rFonts w:ascii="Times New Roman" w:eastAsia="Times New Roman" w:hAnsi="Times New Roman" w:cs="Times New Roman"/>
+          <w:sz w:val="24"/>
+          <w:szCs w:val="24"/>
+          <w:lang w:val="en-GB" w:eastAsia="en-GB"/>
+        </w:rPr>
+        <w:t xml:space="preserve">So, what we have up to now is basically two modules, say </w:t>
+      </w:r>
+      <w:proofErr w:type="spellStart"/>
+      <w:r>
+        <w:rPr>
+          <w:rFonts w:ascii="Times New Roman" w:eastAsia="Times New Roman" w:hAnsi="Times New Roman" w:cs="Times New Roman"/>
+          <w:sz w:val="24"/>
+          <w:szCs w:val="24"/>
+          <w:lang w:val="en-GB" w:eastAsia="en-GB"/>
+        </w:rPr>
+        <w:t>Galvo</w:t>
+      </w:r>
+      <w:proofErr w:type="spellEnd"/>
+      <w:r>
+        <w:rPr>
+          <w:rFonts w:ascii="Times New Roman" w:eastAsia="Times New Roman" w:hAnsi="Times New Roman" w:cs="Times New Roman"/>
+          <w:sz w:val="24"/>
+          <w:szCs w:val="24"/>
+          <w:lang w:val="en-GB" w:eastAsia="en-GB"/>
+        </w:rPr>
+        <w:t xml:space="preserve"> and </w:t>
+      </w:r>
+      <w:proofErr w:type="spellStart"/>
+      <w:r>
+        <w:rPr>
+          <w:rFonts w:ascii="Times New Roman" w:eastAsia="Times New Roman" w:hAnsi="Times New Roman" w:cs="Times New Roman"/>
+          <w:sz w:val="24"/>
+          <w:szCs w:val="24"/>
+          <w:lang w:val="en-GB" w:eastAsia="en-GB"/>
+        </w:rPr>
+        <w:t>DAQmx</w:t>
+      </w:r>
+      <w:proofErr w:type="spellEnd"/>
+      <w:r>
+        <w:rPr>
+          <w:rFonts w:ascii="Times New Roman" w:eastAsia="Times New Roman" w:hAnsi="Times New Roman" w:cs="Times New Roman"/>
+          <w:sz w:val="24"/>
+          <w:szCs w:val="24"/>
+          <w:lang w:val="en-GB" w:eastAsia="en-GB"/>
+        </w:rPr>
+        <w:t xml:space="preserve"> that both have one Rx and one </w:t>
+      </w:r>
+      <w:proofErr w:type="spellStart"/>
+      <w:r>
+        <w:rPr>
+          <w:rFonts w:ascii="Times New Roman" w:eastAsia="Times New Roman" w:hAnsi="Times New Roman" w:cs="Times New Roman"/>
+          <w:sz w:val="24"/>
+          <w:szCs w:val="24"/>
+          <w:lang w:val="en-GB" w:eastAsia="en-GB"/>
+        </w:rPr>
+        <w:t>Tx</w:t>
+      </w:r>
+      <w:proofErr w:type="spellEnd"/>
+      <w:r>
+        <w:rPr>
+          <w:rFonts w:ascii="Times New Roman" w:eastAsia="Times New Roman" w:hAnsi="Times New Roman" w:cs="Times New Roman"/>
+          <w:sz w:val="24"/>
+          <w:szCs w:val="24"/>
+          <w:lang w:val="en-GB" w:eastAsia="en-GB"/>
+        </w:rPr>
+        <w:t xml:space="preserve"> channel. With each iteration data ping-pongs between them.</w:t>
+      </w:r>
+    </w:p>
+    <w:p>
+      <w:pPr>
+        <w:spacing w:after="0" w:line="240" w:lineRule="auto"/>
+        <w:rPr>
+          <w:rFonts w:ascii="Times New Roman" w:eastAsia="Times New Roman" w:hAnsi="Times New Roman" w:cs="Times New Roman"/>
+          <w:sz w:val="24"/>
+          <w:szCs w:val="24"/>
+          <w:lang w:val="en-GB" w:eastAsia="en-GB"/>
+        </w:rPr>
+      </w:pPr>
+      <w:r>
+        <w:rPr>
+          <w:rFonts w:ascii="Times New Roman" w:eastAsia="Times New Roman" w:hAnsi="Times New Roman" w:cs="Times New Roman"/>
+          <w:sz w:val="24"/>
+          <w:szCs w:val="24"/>
+          <w:lang w:val="en-GB" w:eastAsia="en-GB"/>
+        </w:rPr>
+        <w:t xml:space="preserve">Below are some ideas about the </w:t>
+      </w:r>
+      <w:proofErr w:type="spellStart"/>
+      <w:r>
+        <w:rPr>
+          <w:rFonts w:ascii="Times New Roman" w:eastAsia="Times New Roman" w:hAnsi="Times New Roman" w:cs="Times New Roman"/>
+          <w:sz w:val="24"/>
+          <w:szCs w:val="24"/>
+          <w:lang w:val="en-GB" w:eastAsia="en-GB"/>
+        </w:rPr>
+        <w:t>behavior</w:t>
+      </w:r>
+      <w:proofErr w:type="spellEnd"/>
+      <w:r>
+        <w:rPr>
+          <w:rFonts w:ascii="Times New Roman" w:eastAsia="Times New Roman" w:hAnsi="Times New Roman" w:cs="Times New Roman"/>
+          <w:sz w:val="24"/>
+          <w:szCs w:val="24"/>
+          <w:lang w:val="en-GB" w:eastAsia="en-GB"/>
+        </w:rPr>
+        <w:t xml:space="preserve"> of the TC with data and HW dependencies:</w:t>
+      </w:r>
+    </w:p>
+    <w:p>
+      <w:pPr>
+        <w:numPr>
+          <w:ilvl w:val="0"/>
+          <w:numId w:val="30"/>
+        </w:numPr>
+        <w:spacing w:before="100" w:beforeAutospacing="1" w:after="100" w:afterAutospacing="1" w:line="240" w:lineRule="auto"/>
+        <w:rPr>
+          <w:rFonts w:ascii="Times New Roman" w:eastAsia="Times New Roman" w:hAnsi="Times New Roman" w:cs="Times New Roman"/>
+          <w:sz w:val="24"/>
+          <w:szCs w:val="24"/>
+          <w:lang w:val="en-GB" w:eastAsia="en-GB"/>
+        </w:rPr>
+      </w:pPr>
+      <w:r>
+        <w:rPr>
+          <w:rFonts w:ascii="Times New Roman" w:eastAsia="Times New Roman" w:hAnsi="Times New Roman" w:cs="Times New Roman"/>
+          <w:sz w:val="24"/>
+          <w:szCs w:val="24"/>
+          <w:lang w:val="en-GB" w:eastAsia="en-GB"/>
+        </w:rPr>
+        <w:t xml:space="preserve">Source and Sink </w:t>
+      </w:r>
+      <w:proofErr w:type="spellStart"/>
+      <w:r>
+        <w:rPr>
+          <w:rFonts w:ascii="Times New Roman" w:eastAsia="Times New Roman" w:hAnsi="Times New Roman" w:cs="Times New Roman"/>
+          <w:sz w:val="24"/>
+          <w:szCs w:val="24"/>
+          <w:lang w:val="en-GB" w:eastAsia="en-GB"/>
+        </w:rPr>
+        <w:t>VChans</w:t>
+      </w:r>
+      <w:proofErr w:type="spellEnd"/>
+      <w:r>
+        <w:rPr>
+          <w:rFonts w:ascii="Times New Roman" w:eastAsia="Times New Roman" w:hAnsi="Times New Roman" w:cs="Times New Roman"/>
+          <w:sz w:val="24"/>
+          <w:szCs w:val="24"/>
+          <w:lang w:val="en-GB" w:eastAsia="en-GB"/>
+        </w:rPr>
+        <w:t xml:space="preserve"> can be in two states: open / closed.</w:t>
+      </w:r>
+    </w:p>
+    <w:p>
+      <w:pPr>
+        <w:numPr>
+          <w:ilvl w:val="0"/>
+          <w:numId w:val="30"/>
+        </w:numPr>
+        <w:spacing w:before="100" w:beforeAutospacing="1" w:after="100" w:afterAutospacing="1" w:line="240" w:lineRule="auto"/>
+        <w:rPr>
+          <w:rFonts w:ascii="Times New Roman" w:eastAsia="Times New Roman" w:hAnsi="Times New Roman" w:cs="Times New Roman"/>
+          <w:sz w:val="24"/>
+          <w:szCs w:val="24"/>
+          <w:lang w:val="en-GB" w:eastAsia="en-GB"/>
+        </w:rPr>
+      </w:pPr>
+      <w:r>
+        <w:rPr>
+          <w:rFonts w:ascii="Times New Roman" w:eastAsia="Times New Roman" w:hAnsi="Times New Roman" w:cs="Times New Roman"/>
+          <w:sz w:val="24"/>
+          <w:szCs w:val="24"/>
+          <w:lang w:val="en-GB" w:eastAsia="en-GB"/>
+        </w:rPr>
+        <w:t xml:space="preserve">Since multiple Sink </w:t>
+      </w:r>
+      <w:proofErr w:type="spellStart"/>
+      <w:r>
+        <w:rPr>
+          <w:rFonts w:ascii="Times New Roman" w:eastAsia="Times New Roman" w:hAnsi="Times New Roman" w:cs="Times New Roman"/>
+          <w:sz w:val="24"/>
+          <w:szCs w:val="24"/>
+          <w:lang w:val="en-GB" w:eastAsia="en-GB"/>
+        </w:rPr>
+        <w:t>VChans</w:t>
+      </w:r>
+      <w:proofErr w:type="spellEnd"/>
+      <w:r>
+        <w:rPr>
+          <w:rFonts w:ascii="Times New Roman" w:eastAsia="Times New Roman" w:hAnsi="Times New Roman" w:cs="Times New Roman"/>
+          <w:sz w:val="24"/>
+          <w:szCs w:val="24"/>
+          <w:lang w:val="en-GB" w:eastAsia="en-GB"/>
+        </w:rPr>
+        <w:t xml:space="preserve"> can receive the same data from a Source </w:t>
+      </w:r>
+      <w:proofErr w:type="spellStart"/>
+      <w:r>
+        <w:rPr>
+          <w:rFonts w:ascii="Times New Roman" w:eastAsia="Times New Roman" w:hAnsi="Times New Roman" w:cs="Times New Roman"/>
+          <w:sz w:val="24"/>
+          <w:szCs w:val="24"/>
+          <w:lang w:val="en-GB" w:eastAsia="en-GB"/>
+        </w:rPr>
+        <w:t>VChan</w:t>
+      </w:r>
+      <w:proofErr w:type="spellEnd"/>
+      <w:r>
+        <w:rPr>
+          <w:rFonts w:ascii="Times New Roman" w:eastAsia="Times New Roman" w:hAnsi="Times New Roman" w:cs="Times New Roman"/>
+          <w:sz w:val="24"/>
+          <w:szCs w:val="24"/>
+          <w:lang w:val="en-GB" w:eastAsia="en-GB"/>
+        </w:rPr>
+        <w:t xml:space="preserve">, a Source </w:t>
+      </w:r>
+      <w:proofErr w:type="spellStart"/>
+      <w:r>
+        <w:rPr>
+          <w:rFonts w:ascii="Times New Roman" w:eastAsia="Times New Roman" w:hAnsi="Times New Roman" w:cs="Times New Roman"/>
+          <w:sz w:val="24"/>
+          <w:szCs w:val="24"/>
+          <w:lang w:val="en-GB" w:eastAsia="en-GB"/>
+        </w:rPr>
+        <w:t>VChan</w:t>
+      </w:r>
+      <w:proofErr w:type="spellEnd"/>
+      <w:r>
+        <w:rPr>
+          <w:rFonts w:ascii="Times New Roman" w:eastAsia="Times New Roman" w:hAnsi="Times New Roman" w:cs="Times New Roman"/>
+          <w:sz w:val="24"/>
+          <w:szCs w:val="24"/>
+          <w:lang w:val="en-GB" w:eastAsia="en-GB"/>
+        </w:rPr>
+        <w:t xml:space="preserve"> is open only if all its Sinks are open.</w:t>
+      </w:r>
+    </w:p>
+    <w:p>
+      <w:pPr>
+        <w:numPr>
+          <w:ilvl w:val="0"/>
+          <w:numId w:val="30"/>
+        </w:numPr>
+        <w:spacing w:before="100" w:beforeAutospacing="1" w:after="100" w:afterAutospacing="1" w:line="240" w:lineRule="auto"/>
+        <w:rPr>
+          <w:rFonts w:ascii="Times New Roman" w:eastAsia="Times New Roman" w:hAnsi="Times New Roman" w:cs="Times New Roman"/>
+          <w:sz w:val="24"/>
+          <w:szCs w:val="24"/>
+          <w:lang w:val="en-GB" w:eastAsia="en-GB"/>
+        </w:rPr>
+      </w:pPr>
+      <w:r>
+        <w:rPr>
+          <w:rFonts w:ascii="Times New Roman" w:eastAsia="Times New Roman" w:hAnsi="Times New Roman" w:cs="Times New Roman"/>
+          <w:sz w:val="24"/>
+          <w:szCs w:val="24"/>
+          <w:lang w:val="en-GB" w:eastAsia="en-GB"/>
+        </w:rPr>
+        <w:t xml:space="preserve">Sending data to a Source </w:t>
+      </w:r>
+      <w:proofErr w:type="spellStart"/>
+      <w:r>
+        <w:rPr>
+          <w:rFonts w:ascii="Times New Roman" w:eastAsia="Times New Roman" w:hAnsi="Times New Roman" w:cs="Times New Roman"/>
+          <w:sz w:val="24"/>
+          <w:szCs w:val="24"/>
+          <w:lang w:val="en-GB" w:eastAsia="en-GB"/>
+        </w:rPr>
+        <w:t>VChan</w:t>
+      </w:r>
+      <w:proofErr w:type="spellEnd"/>
+      <w:r>
+        <w:rPr>
+          <w:rFonts w:ascii="Times New Roman" w:eastAsia="Times New Roman" w:hAnsi="Times New Roman" w:cs="Times New Roman"/>
+          <w:sz w:val="24"/>
+          <w:szCs w:val="24"/>
+          <w:lang w:val="en-GB" w:eastAsia="en-GB"/>
+        </w:rPr>
+        <w:t xml:space="preserve"> can happen only while executing the iteration function of the TC. Data cannot be sent after the iteration function is complete.</w:t>
+      </w:r>
+    </w:p>
+    <w:p>
+      <w:pPr>
+        <w:numPr>
+          <w:ilvl w:val="0"/>
+          <w:numId w:val="31"/>
+        </w:numPr>
+        <w:spacing w:before="100" w:beforeAutospacing="1" w:after="100" w:afterAutospacing="1" w:line="240" w:lineRule="auto"/>
+        <w:rPr>
+          <w:rFonts w:ascii="Times New Roman" w:eastAsia="Times New Roman" w:hAnsi="Times New Roman" w:cs="Times New Roman"/>
+          <w:sz w:val="24"/>
+          <w:szCs w:val="24"/>
+          <w:lang w:val="en-GB" w:eastAsia="en-GB"/>
+        </w:rPr>
+      </w:pPr>
+      <w:r>
+        <w:rPr>
+          <w:rFonts w:ascii="Times New Roman" w:eastAsia="Times New Roman" w:hAnsi="Times New Roman" w:cs="Times New Roman"/>
+          <w:sz w:val="24"/>
+          <w:szCs w:val="24"/>
+          <w:lang w:val="en-GB" w:eastAsia="en-GB"/>
+        </w:rPr>
+        <w:t xml:space="preserve">If one or more Source </w:t>
+      </w:r>
+      <w:proofErr w:type="spellStart"/>
+      <w:r>
+        <w:rPr>
+          <w:rFonts w:ascii="Times New Roman" w:eastAsia="Times New Roman" w:hAnsi="Times New Roman" w:cs="Times New Roman"/>
+          <w:sz w:val="24"/>
+          <w:szCs w:val="24"/>
+          <w:lang w:val="en-GB" w:eastAsia="en-GB"/>
+        </w:rPr>
+        <w:t>VChans</w:t>
+      </w:r>
+      <w:proofErr w:type="spellEnd"/>
+      <w:r>
+        <w:rPr>
+          <w:rFonts w:ascii="Times New Roman" w:eastAsia="Times New Roman" w:hAnsi="Times New Roman" w:cs="Times New Roman"/>
+          <w:sz w:val="24"/>
+          <w:szCs w:val="24"/>
+          <w:lang w:val="en-GB" w:eastAsia="en-GB"/>
+        </w:rPr>
+        <w:t xml:space="preserve"> are attached to a TC, its iteration function is not called until all attached Source </w:t>
+      </w:r>
+      <w:proofErr w:type="spellStart"/>
+      <w:r>
+        <w:rPr>
+          <w:rFonts w:ascii="Times New Roman" w:eastAsia="Times New Roman" w:hAnsi="Times New Roman" w:cs="Times New Roman"/>
+          <w:sz w:val="24"/>
+          <w:szCs w:val="24"/>
+          <w:lang w:val="en-GB" w:eastAsia="en-GB"/>
+        </w:rPr>
+        <w:t>VChans</w:t>
+      </w:r>
+      <w:proofErr w:type="spellEnd"/>
+      <w:r>
+        <w:rPr>
+          <w:rFonts w:ascii="Times New Roman" w:eastAsia="Times New Roman" w:hAnsi="Times New Roman" w:cs="Times New Roman"/>
+          <w:sz w:val="24"/>
+          <w:szCs w:val="24"/>
+          <w:lang w:val="en-GB" w:eastAsia="en-GB"/>
+        </w:rPr>
+        <w:t xml:space="preserve"> are open.</w:t>
+      </w:r>
+    </w:p>
+    <w:p>
+      <w:pPr>
+        <w:numPr>
+          <w:ilvl w:val="0"/>
+          <w:numId w:val="32"/>
+        </w:numPr>
+        <w:spacing w:before="100" w:beforeAutospacing="1" w:after="100" w:afterAutospacing="1" w:line="240" w:lineRule="auto"/>
+        <w:rPr>
+          <w:rFonts w:ascii="Times New Roman" w:eastAsia="Times New Roman" w:hAnsi="Times New Roman" w:cs="Times New Roman"/>
+          <w:sz w:val="24"/>
+          <w:szCs w:val="24"/>
+          <w:lang w:val="en-GB" w:eastAsia="en-GB"/>
+        </w:rPr>
+      </w:pPr>
+      <w:r>
+        <w:rPr>
+          <w:rFonts w:ascii="Times New Roman" w:eastAsia="Times New Roman" w:hAnsi="Times New Roman" w:cs="Times New Roman"/>
+          <w:sz w:val="24"/>
+          <w:szCs w:val="24"/>
+          <w:lang w:val="en-GB" w:eastAsia="en-GB"/>
+        </w:rPr>
+        <w:t xml:space="preserve">If one or more Sink </w:t>
+      </w:r>
+      <w:proofErr w:type="spellStart"/>
+      <w:r>
+        <w:rPr>
+          <w:rFonts w:ascii="Times New Roman" w:eastAsia="Times New Roman" w:hAnsi="Times New Roman" w:cs="Times New Roman"/>
+          <w:sz w:val="24"/>
+          <w:szCs w:val="24"/>
+          <w:lang w:val="en-GB" w:eastAsia="en-GB"/>
+        </w:rPr>
+        <w:t>VChans</w:t>
+      </w:r>
+      <w:proofErr w:type="spellEnd"/>
+      <w:r>
+        <w:rPr>
+          <w:rFonts w:ascii="Times New Roman" w:eastAsia="Times New Roman" w:hAnsi="Times New Roman" w:cs="Times New Roman"/>
+          <w:sz w:val="24"/>
+          <w:szCs w:val="24"/>
+          <w:lang w:val="en-GB" w:eastAsia="en-GB"/>
+        </w:rPr>
+        <w:t xml:space="preserve"> are attached to a TC, its iteration function does not start until data from all Sink </w:t>
+      </w:r>
+      <w:proofErr w:type="spellStart"/>
+      <w:r>
+        <w:rPr>
+          <w:rFonts w:ascii="Times New Roman" w:eastAsia="Times New Roman" w:hAnsi="Times New Roman" w:cs="Times New Roman"/>
+          <w:sz w:val="24"/>
+          <w:szCs w:val="24"/>
+          <w:lang w:val="en-GB" w:eastAsia="en-GB"/>
+        </w:rPr>
+        <w:t>VChans</w:t>
+      </w:r>
+      <w:proofErr w:type="spellEnd"/>
+      <w:r>
+        <w:rPr>
+          <w:rFonts w:ascii="Times New Roman" w:eastAsia="Times New Roman" w:hAnsi="Times New Roman" w:cs="Times New Roman"/>
+          <w:sz w:val="24"/>
+          <w:szCs w:val="24"/>
+          <w:lang w:val="en-GB" w:eastAsia="en-GB"/>
+        </w:rPr>
+        <w:t xml:space="preserve"> is received.</w:t>
+      </w:r>
+    </w:p>
+    <w:p>
+      <w:pPr>
+        <w:numPr>
+          <w:ilvl w:val="0"/>
+          <w:numId w:val="32"/>
+        </w:numPr>
+        <w:spacing w:before="100" w:beforeAutospacing="1" w:after="100" w:afterAutospacing="1" w:line="240" w:lineRule="auto"/>
+        <w:rPr>
+          <w:rFonts w:ascii="Times New Roman" w:eastAsia="Times New Roman" w:hAnsi="Times New Roman" w:cs="Times New Roman"/>
+          <w:sz w:val="24"/>
+          <w:szCs w:val="24"/>
+          <w:lang w:val="en-GB" w:eastAsia="en-GB"/>
+        </w:rPr>
+      </w:pPr>
+      <w:r>
+        <w:rPr>
+          <w:rFonts w:ascii="Times New Roman" w:eastAsia="Times New Roman" w:hAnsi="Times New Roman" w:cs="Times New Roman"/>
+          <w:sz w:val="24"/>
+          <w:szCs w:val="24"/>
+          <w:lang w:val="en-GB" w:eastAsia="en-GB"/>
+        </w:rPr>
+        <w:t>A Master HW-trigger generating TC generates this trigger by calling its iteration function.</w:t>
+      </w:r>
+    </w:p>
+    <w:p>
+      <w:pPr>
+        <w:numPr>
+          <w:ilvl w:val="0"/>
+          <w:numId w:val="32"/>
+        </w:numPr>
+        <w:spacing w:before="100" w:beforeAutospacing="1" w:after="100" w:afterAutospacing="1" w:line="240" w:lineRule="auto"/>
+        <w:rPr>
+          <w:rFonts w:ascii="Times New Roman" w:eastAsia="Times New Roman" w:hAnsi="Times New Roman" w:cs="Times New Roman"/>
+          <w:sz w:val="24"/>
+          <w:szCs w:val="24"/>
+          <w:lang w:val="en-GB" w:eastAsia="en-GB"/>
+        </w:rPr>
+      </w:pPr>
+      <w:r>
+        <w:rPr>
+          <w:rFonts w:ascii="Times New Roman" w:eastAsia="Times New Roman" w:hAnsi="Times New Roman" w:cs="Times New Roman"/>
+          <w:sz w:val="24"/>
+          <w:szCs w:val="24"/>
+          <w:lang w:val="en-GB" w:eastAsia="en-GB"/>
+        </w:rPr>
+        <w:t>A Slave HW-triggered TC is armed by calling its iteration function.</w:t>
+      </w:r>
+    </w:p>
+    <w:p>
+      <w:pPr>
+        <w:numPr>
+          <w:ilvl w:val="0"/>
+          <w:numId w:val="32"/>
+        </w:numPr>
+        <w:spacing w:before="100" w:beforeAutospacing="1" w:after="100" w:afterAutospacing="1" w:line="240" w:lineRule="auto"/>
+        <w:rPr>
+          <w:rFonts w:ascii="Times New Roman" w:eastAsia="Times New Roman" w:hAnsi="Times New Roman" w:cs="Times New Roman"/>
+          <w:sz w:val="24"/>
+          <w:szCs w:val="24"/>
+          <w:lang w:val="en-GB" w:eastAsia="en-GB"/>
+        </w:rPr>
+      </w:pPr>
+      <w:r>
+        <w:rPr>
+          <w:rFonts w:ascii="Times New Roman" w:eastAsia="Times New Roman" w:hAnsi="Times New Roman" w:cs="Times New Roman"/>
+          <w:sz w:val="24"/>
+          <w:szCs w:val="24"/>
+          <w:lang w:val="en-GB" w:eastAsia="en-GB"/>
+        </w:rPr>
+        <w:t>A Slave HW-triggered TC can have only one HW-triggering Master. A Master HW-triggering TC can have multiple HW-triggered Slaves.</w:t>
+      </w:r>
+    </w:p>
+    <w:p>
+      <w:pPr>
+        <w:numPr>
+          <w:ilvl w:val="0"/>
+          <w:numId w:val="32"/>
+        </w:numPr>
+        <w:spacing w:before="100" w:beforeAutospacing="1" w:after="100" w:afterAutospacing="1" w:line="240" w:lineRule="auto"/>
+        <w:rPr>
+          <w:rFonts w:ascii="Times New Roman" w:eastAsia="Times New Roman" w:hAnsi="Times New Roman" w:cs="Times New Roman"/>
+          <w:sz w:val="24"/>
+          <w:szCs w:val="24"/>
+          <w:lang w:val="en-GB" w:eastAsia="en-GB"/>
+        </w:rPr>
+      </w:pPr>
+      <w:r>
+        <w:rPr>
+          <w:rFonts w:ascii="Times New Roman" w:eastAsia="Times New Roman" w:hAnsi="Times New Roman" w:cs="Times New Roman"/>
+          <w:sz w:val="24"/>
+          <w:szCs w:val="24"/>
+          <w:lang w:val="en-GB" w:eastAsia="en-GB"/>
+        </w:rPr>
+        <w:t xml:space="preserve">Sink and Source </w:t>
+      </w:r>
+      <w:proofErr w:type="spellStart"/>
+      <w:r>
+        <w:rPr>
+          <w:rFonts w:ascii="Times New Roman" w:eastAsia="Times New Roman" w:hAnsi="Times New Roman" w:cs="Times New Roman"/>
+          <w:sz w:val="24"/>
+          <w:szCs w:val="24"/>
+          <w:lang w:val="en-GB" w:eastAsia="en-GB"/>
+        </w:rPr>
+        <w:t>VChans</w:t>
+      </w:r>
+      <w:proofErr w:type="spellEnd"/>
+      <w:r>
+        <w:rPr>
+          <w:rFonts w:ascii="Times New Roman" w:eastAsia="Times New Roman" w:hAnsi="Times New Roman" w:cs="Times New Roman"/>
+          <w:sz w:val="24"/>
+          <w:szCs w:val="24"/>
+          <w:lang w:val="en-GB" w:eastAsia="en-GB"/>
+        </w:rPr>
+        <w:t xml:space="preserve"> used for data exchange that belong to a TC do not in general have to connect to the same sender/receiver. In other words a TC may have Sink </w:t>
+      </w:r>
+      <w:proofErr w:type="spellStart"/>
+      <w:r>
+        <w:rPr>
+          <w:rFonts w:ascii="Times New Roman" w:eastAsia="Times New Roman" w:hAnsi="Times New Roman" w:cs="Times New Roman"/>
+          <w:sz w:val="24"/>
+          <w:szCs w:val="24"/>
+          <w:lang w:val="en-GB" w:eastAsia="en-GB"/>
+        </w:rPr>
+        <w:t>VChans</w:t>
+      </w:r>
+      <w:proofErr w:type="spellEnd"/>
+      <w:r>
+        <w:rPr>
+          <w:rFonts w:ascii="Times New Roman" w:eastAsia="Times New Roman" w:hAnsi="Times New Roman" w:cs="Times New Roman"/>
+          <w:sz w:val="24"/>
+          <w:szCs w:val="24"/>
+          <w:lang w:val="en-GB" w:eastAsia="en-GB"/>
+        </w:rPr>
+        <w:t xml:space="preserve"> receiving data from different Source TC </w:t>
+      </w:r>
+      <w:proofErr w:type="spellStart"/>
+      <w:r>
+        <w:rPr>
+          <w:rFonts w:ascii="Times New Roman" w:eastAsia="Times New Roman" w:hAnsi="Times New Roman" w:cs="Times New Roman"/>
+          <w:sz w:val="24"/>
+          <w:szCs w:val="24"/>
+          <w:lang w:val="en-GB" w:eastAsia="en-GB"/>
+        </w:rPr>
+        <w:t>VChans</w:t>
+      </w:r>
+      <w:proofErr w:type="spellEnd"/>
+      <w:r>
+        <w:rPr>
+          <w:rFonts w:ascii="Times New Roman" w:eastAsia="Times New Roman" w:hAnsi="Times New Roman" w:cs="Times New Roman"/>
+          <w:sz w:val="24"/>
+          <w:szCs w:val="24"/>
+          <w:lang w:val="en-GB" w:eastAsia="en-GB"/>
+        </w:rPr>
+        <w:t xml:space="preserve"> and Source </w:t>
+      </w:r>
+      <w:proofErr w:type="spellStart"/>
+      <w:r>
+        <w:rPr>
+          <w:rFonts w:ascii="Times New Roman" w:eastAsia="Times New Roman" w:hAnsi="Times New Roman" w:cs="Times New Roman"/>
+          <w:sz w:val="24"/>
+          <w:szCs w:val="24"/>
+          <w:lang w:val="en-GB" w:eastAsia="en-GB"/>
+        </w:rPr>
+        <w:t>VChans</w:t>
+      </w:r>
+      <w:proofErr w:type="spellEnd"/>
+      <w:r>
+        <w:rPr>
+          <w:rFonts w:ascii="Times New Roman" w:eastAsia="Times New Roman" w:hAnsi="Times New Roman" w:cs="Times New Roman"/>
+          <w:sz w:val="24"/>
+          <w:szCs w:val="24"/>
+          <w:lang w:val="en-GB" w:eastAsia="en-GB"/>
+        </w:rPr>
+        <w:t xml:space="preserve"> sending data to other TC Sinks.</w:t>
+      </w:r>
+    </w:p>
+    <w:p>
+      <w:pPr>
+        <w:spacing w:after="0" w:line="240" w:lineRule="auto"/>
+        <w:rPr>
+          <w:rFonts w:ascii="Times New Roman" w:eastAsia="Times New Roman" w:hAnsi="Times New Roman" w:cs="Times New Roman"/>
+          <w:sz w:val="24"/>
+          <w:szCs w:val="24"/>
+          <w:lang w:val="en-GB" w:eastAsia="en-GB"/>
+        </w:rPr>
+      </w:pPr>
+    </w:p>
+    <w:p>
+      <w:pPr>
+        <w:spacing w:after="0" w:line="240" w:lineRule="auto"/>
+        <w:rPr>
+          <w:rFonts w:ascii="Times New Roman" w:eastAsia="Times New Roman" w:hAnsi="Times New Roman" w:cs="Times New Roman"/>
+          <w:sz w:val="24"/>
+          <w:szCs w:val="24"/>
+          <w:lang w:val="en-GB" w:eastAsia="en-GB"/>
+        </w:rPr>
+      </w:pPr>
+      <w:r>
+        <w:rPr>
+          <w:rFonts w:ascii="Times New Roman" w:eastAsia="Times New Roman" w:hAnsi="Times New Roman" w:cs="Times New Roman"/>
+          <w:sz w:val="24"/>
+          <w:szCs w:val="24"/>
+          <w:lang w:val="en-GB" w:eastAsia="en-GB"/>
+        </w:rPr>
+        <w:t xml:space="preserve">I'm thinking that we need to add two more states: </w:t>
+      </w:r>
+    </w:p>
+    <w:p>
+      <w:pPr>
+        <w:spacing w:after="0" w:line="240" w:lineRule="auto"/>
+        <w:rPr>
+          <w:rFonts w:ascii="Times New Roman" w:eastAsia="Times New Roman" w:hAnsi="Times New Roman" w:cs="Times New Roman"/>
+          <w:sz w:val="24"/>
+          <w:szCs w:val="24"/>
+          <w:lang w:val="en-GB" w:eastAsia="en-GB"/>
+        </w:rPr>
+      </w:pPr>
+      <w:r>
+        <w:rPr>
+          <w:rFonts w:ascii="Times New Roman" w:eastAsia="Times New Roman" w:hAnsi="Times New Roman" w:cs="Times New Roman"/>
+          <w:sz w:val="24"/>
+          <w:szCs w:val="24"/>
+          <w:lang w:val="en-GB" w:eastAsia="en-GB"/>
+        </w:rPr>
+        <w:t>1) Waiting For Iteration Data</w:t>
+      </w:r>
+    </w:p>
+    <w:p>
+      <w:pPr>
+        <w:spacing w:after="240" w:line="240" w:lineRule="auto"/>
+        <w:rPr>
+          <w:rFonts w:ascii="Times New Roman" w:eastAsia="Times New Roman" w:hAnsi="Times New Roman" w:cs="Times New Roman"/>
+          <w:sz w:val="24"/>
+          <w:szCs w:val="24"/>
+          <w:lang w:val="en-GB" w:eastAsia="en-GB"/>
+        </w:rPr>
+      </w:pPr>
+      <w:r>
+        <w:rPr>
+          <w:rFonts w:ascii="Times New Roman" w:eastAsia="Times New Roman" w:hAnsi="Times New Roman" w:cs="Times New Roman"/>
+          <w:sz w:val="24"/>
+          <w:szCs w:val="24"/>
+          <w:lang w:val="en-GB" w:eastAsia="en-GB"/>
+        </w:rPr>
+        <w:t>2) Waiting To Send Data</w:t>
+      </w:r>
+    </w:p>
+    <w:p>
+      <w:pPr>
+        <w:numPr>
+          <w:ilvl w:val="0"/>
+          <w:numId w:val="33"/>
+        </w:numPr>
+        <w:spacing w:before="100" w:beforeAutospacing="1" w:after="100" w:afterAutospacing="1" w:line="240" w:lineRule="auto"/>
+        <w:rPr>
+          <w:rFonts w:ascii="Times New Roman" w:eastAsia="Times New Roman" w:hAnsi="Times New Roman" w:cs="Times New Roman"/>
+          <w:sz w:val="24"/>
+          <w:szCs w:val="24"/>
+          <w:lang w:val="en-GB" w:eastAsia="en-GB"/>
+        </w:rPr>
+      </w:pPr>
+      <w:r>
+        <w:rPr>
+          <w:rFonts w:ascii="Times New Roman" w:eastAsia="Times New Roman" w:hAnsi="Times New Roman" w:cs="Times New Roman"/>
+          <w:sz w:val="24"/>
+          <w:szCs w:val="24"/>
+          <w:lang w:val="en-GB" w:eastAsia="en-GB"/>
+        </w:rPr>
+        <w:t xml:space="preserve">For a TC </w:t>
+      </w:r>
+      <w:r>
+        <w:rPr>
+          <w:rFonts w:ascii="Times New Roman" w:eastAsia="Times New Roman" w:hAnsi="Times New Roman" w:cs="Times New Roman"/>
+          <w:sz w:val="24"/>
+          <w:szCs w:val="24"/>
+          <w:u w:val="single"/>
+          <w:lang w:val="en-GB" w:eastAsia="en-GB"/>
+        </w:rPr>
+        <w:t xml:space="preserve">with only Sink </w:t>
+      </w:r>
+      <w:proofErr w:type="spellStart"/>
+      <w:r>
+        <w:rPr>
+          <w:rFonts w:ascii="Times New Roman" w:eastAsia="Times New Roman" w:hAnsi="Times New Roman" w:cs="Times New Roman"/>
+          <w:sz w:val="24"/>
+          <w:szCs w:val="24"/>
+          <w:u w:val="single"/>
+          <w:lang w:val="en-GB" w:eastAsia="en-GB"/>
+        </w:rPr>
+        <w:t>VChans</w:t>
+      </w:r>
+      <w:proofErr w:type="spellEnd"/>
+      <w:r>
+        <w:rPr>
+          <w:rFonts w:ascii="Times New Roman" w:eastAsia="Times New Roman" w:hAnsi="Times New Roman" w:cs="Times New Roman"/>
+          <w:sz w:val="24"/>
+          <w:szCs w:val="24"/>
+          <w:u w:val="single"/>
+          <w:lang w:val="en-GB" w:eastAsia="en-GB"/>
+        </w:rPr>
+        <w:t>  and no HW-trig dependencies</w:t>
+      </w:r>
+      <w:r>
+        <w:rPr>
+          <w:rFonts w:ascii="Times New Roman" w:eastAsia="Times New Roman" w:hAnsi="Times New Roman" w:cs="Times New Roman"/>
+          <w:sz w:val="24"/>
+          <w:szCs w:val="24"/>
+          <w:lang w:val="en-GB" w:eastAsia="en-GB"/>
+        </w:rPr>
+        <w:t xml:space="preserve">, transition from Waiting For Iteration Data -&gt; Iterating (calling the iteration function) can happen only if all Sink </w:t>
+      </w:r>
+      <w:proofErr w:type="spellStart"/>
+      <w:r>
+        <w:rPr>
+          <w:rFonts w:ascii="Times New Roman" w:eastAsia="Times New Roman" w:hAnsi="Times New Roman" w:cs="Times New Roman"/>
+          <w:sz w:val="24"/>
+          <w:szCs w:val="24"/>
+          <w:lang w:val="en-GB" w:eastAsia="en-GB"/>
+        </w:rPr>
+        <w:t>VChans</w:t>
+      </w:r>
+      <w:proofErr w:type="spellEnd"/>
+      <w:r>
+        <w:rPr>
+          <w:rFonts w:ascii="Times New Roman" w:eastAsia="Times New Roman" w:hAnsi="Times New Roman" w:cs="Times New Roman"/>
+          <w:sz w:val="24"/>
+          <w:szCs w:val="24"/>
+          <w:lang w:val="en-GB" w:eastAsia="en-GB"/>
+        </w:rPr>
+        <w:t xml:space="preserve"> received their data. Also, the transition from Running -&gt; Waiting For Iteration Data opens the attached Source </w:t>
+      </w:r>
+      <w:proofErr w:type="spellStart"/>
+      <w:r>
+        <w:rPr>
+          <w:rFonts w:ascii="Times New Roman" w:eastAsia="Times New Roman" w:hAnsi="Times New Roman" w:cs="Times New Roman"/>
+          <w:sz w:val="24"/>
+          <w:szCs w:val="24"/>
+          <w:lang w:val="en-GB" w:eastAsia="en-GB"/>
+        </w:rPr>
+        <w:t>VChans</w:t>
+      </w:r>
+      <w:proofErr w:type="spellEnd"/>
+      <w:r>
+        <w:rPr>
+          <w:rFonts w:ascii="Times New Roman" w:eastAsia="Times New Roman" w:hAnsi="Times New Roman" w:cs="Times New Roman"/>
+          <w:sz w:val="24"/>
+          <w:szCs w:val="24"/>
+          <w:lang w:val="en-GB" w:eastAsia="en-GB"/>
+        </w:rPr>
+        <w:t>.</w:t>
+      </w:r>
+    </w:p>
+    <w:p>
+      <w:pPr>
+        <w:numPr>
+          <w:ilvl w:val="0"/>
+          <w:numId w:val="33"/>
+        </w:numPr>
+        <w:spacing w:before="100" w:beforeAutospacing="1" w:after="100" w:afterAutospacing="1" w:line="240" w:lineRule="auto"/>
+        <w:rPr>
+          <w:rFonts w:ascii="Times New Roman" w:eastAsia="Times New Roman" w:hAnsi="Times New Roman" w:cs="Times New Roman"/>
+          <w:sz w:val="24"/>
+          <w:szCs w:val="24"/>
+          <w:lang w:val="en-GB" w:eastAsia="en-GB"/>
+        </w:rPr>
+      </w:pPr>
+      <w:r>
+        <w:rPr>
+          <w:rFonts w:ascii="Times New Roman" w:eastAsia="Times New Roman" w:hAnsi="Times New Roman" w:cs="Times New Roman"/>
+          <w:sz w:val="24"/>
+          <w:szCs w:val="24"/>
+          <w:lang w:val="en-GB" w:eastAsia="en-GB"/>
+        </w:rPr>
+        <w:t xml:space="preserve">For a TC </w:t>
+      </w:r>
+      <w:r>
+        <w:rPr>
+          <w:rFonts w:ascii="Times New Roman" w:eastAsia="Times New Roman" w:hAnsi="Times New Roman" w:cs="Times New Roman"/>
+          <w:sz w:val="24"/>
+          <w:szCs w:val="24"/>
+          <w:u w:val="single"/>
+          <w:lang w:val="en-GB" w:eastAsia="en-GB"/>
+        </w:rPr>
+        <w:t xml:space="preserve">with only Source </w:t>
+      </w:r>
+      <w:proofErr w:type="spellStart"/>
+      <w:r>
+        <w:rPr>
+          <w:rFonts w:ascii="Times New Roman" w:eastAsia="Times New Roman" w:hAnsi="Times New Roman" w:cs="Times New Roman"/>
+          <w:sz w:val="24"/>
+          <w:szCs w:val="24"/>
+          <w:u w:val="single"/>
+          <w:lang w:val="en-GB" w:eastAsia="en-GB"/>
+        </w:rPr>
+        <w:t>VChans</w:t>
+      </w:r>
+      <w:proofErr w:type="spellEnd"/>
+      <w:r>
+        <w:rPr>
+          <w:rFonts w:ascii="Times New Roman" w:eastAsia="Times New Roman" w:hAnsi="Times New Roman" w:cs="Times New Roman"/>
+          <w:sz w:val="24"/>
+          <w:szCs w:val="24"/>
+          <w:u w:val="single"/>
+          <w:lang w:val="en-GB" w:eastAsia="en-GB"/>
+        </w:rPr>
+        <w:t xml:space="preserve"> and no HW-trig dependencies</w:t>
+      </w:r>
+      <w:r>
+        <w:rPr>
+          <w:rFonts w:ascii="Times New Roman" w:eastAsia="Times New Roman" w:hAnsi="Times New Roman" w:cs="Times New Roman"/>
+          <w:sz w:val="24"/>
+          <w:szCs w:val="24"/>
+          <w:lang w:val="en-GB" w:eastAsia="en-GB"/>
+        </w:rPr>
+        <w:t xml:space="preserve">, transition from Waiting To Send Data -&gt; Iterating (calling the iteration function) can happen only if all Source </w:t>
+      </w:r>
+      <w:proofErr w:type="spellStart"/>
+      <w:r>
+        <w:rPr>
+          <w:rFonts w:ascii="Times New Roman" w:eastAsia="Times New Roman" w:hAnsi="Times New Roman" w:cs="Times New Roman"/>
+          <w:sz w:val="24"/>
+          <w:szCs w:val="24"/>
+          <w:lang w:val="en-GB" w:eastAsia="en-GB"/>
+        </w:rPr>
+        <w:t>VChans</w:t>
+      </w:r>
+      <w:proofErr w:type="spellEnd"/>
+      <w:r>
+        <w:rPr>
+          <w:rFonts w:ascii="Times New Roman" w:eastAsia="Times New Roman" w:hAnsi="Times New Roman" w:cs="Times New Roman"/>
+          <w:sz w:val="24"/>
+          <w:szCs w:val="24"/>
+          <w:lang w:val="en-GB" w:eastAsia="en-GB"/>
+        </w:rPr>
+        <w:t xml:space="preserve"> are open. Once data has been sent (the iteration function completed), the sending TC updates the status of its Source </w:t>
+      </w:r>
+      <w:proofErr w:type="spellStart"/>
+      <w:r>
+        <w:rPr>
+          <w:rFonts w:ascii="Times New Roman" w:eastAsia="Times New Roman" w:hAnsi="Times New Roman" w:cs="Times New Roman"/>
+          <w:sz w:val="24"/>
+          <w:szCs w:val="24"/>
+          <w:lang w:val="en-GB" w:eastAsia="en-GB"/>
+        </w:rPr>
+        <w:t>VChans</w:t>
+      </w:r>
+      <w:proofErr w:type="spellEnd"/>
+      <w:r>
+        <w:rPr>
+          <w:rFonts w:ascii="Times New Roman" w:eastAsia="Times New Roman" w:hAnsi="Times New Roman" w:cs="Times New Roman"/>
+          <w:sz w:val="24"/>
+          <w:szCs w:val="24"/>
+          <w:lang w:val="en-GB" w:eastAsia="en-GB"/>
+        </w:rPr>
+        <w:t xml:space="preserve"> as closed.</w:t>
+      </w:r>
+    </w:p>
+    <w:p>
+      <w:pPr>
+        <w:spacing w:after="240" w:line="240" w:lineRule="auto"/>
+        <w:rPr>
+          <w:rFonts w:ascii="Times New Roman" w:eastAsia="Times New Roman" w:hAnsi="Times New Roman" w:cs="Times New Roman"/>
+          <w:sz w:val="24"/>
+          <w:szCs w:val="24"/>
+          <w:lang w:val="en-GB" w:eastAsia="en-GB"/>
+        </w:rPr>
+      </w:pPr>
+      <w:r>
+        <w:rPr>
+          <w:rFonts w:ascii="Times New Roman" w:eastAsia="Times New Roman" w:hAnsi="Times New Roman" w:cs="Times New Roman"/>
+          <w:sz w:val="24"/>
+          <w:szCs w:val="24"/>
+          <w:lang w:val="en-GB" w:eastAsia="en-GB"/>
+        </w:rPr>
+        <w:t xml:space="preserve">The following combination of HW and Data </w:t>
+      </w:r>
+      <w:proofErr w:type="spellStart"/>
+      <w:r>
+        <w:rPr>
+          <w:rFonts w:ascii="Times New Roman" w:eastAsia="Times New Roman" w:hAnsi="Times New Roman" w:cs="Times New Roman"/>
+          <w:sz w:val="24"/>
+          <w:szCs w:val="24"/>
+          <w:lang w:val="en-GB" w:eastAsia="en-GB"/>
+        </w:rPr>
+        <w:t>dependecies</w:t>
+      </w:r>
+      <w:proofErr w:type="spellEnd"/>
+      <w:r>
+        <w:rPr>
+          <w:rFonts w:ascii="Times New Roman" w:eastAsia="Times New Roman" w:hAnsi="Times New Roman" w:cs="Times New Roman"/>
+          <w:sz w:val="24"/>
+          <w:szCs w:val="24"/>
+          <w:lang w:val="en-GB" w:eastAsia="en-GB"/>
+        </w:rPr>
+        <w:t xml:space="preserve"> are possible for a TC to perform its iteration function:</w:t>
+      </w:r>
+    </w:p>
+    <w:p>
+      <w:pPr>
+        <w:spacing w:after="0" w:line="240" w:lineRule="auto"/>
+        <w:rPr>
+          <w:rFonts w:ascii="Times New Roman" w:eastAsia="Times New Roman" w:hAnsi="Times New Roman" w:cs="Times New Roman"/>
+          <w:sz w:val="24"/>
+          <w:szCs w:val="24"/>
+          <w:lang w:val="en-GB" w:eastAsia="en-GB"/>
+        </w:rPr>
+      </w:pPr>
+      <w:r>
+        <w:rPr>
+          <w:rFonts w:ascii="Times New Roman" w:eastAsia="Times New Roman" w:hAnsi="Times New Roman" w:cs="Times New Roman"/>
+          <w:b/>
+          <w:bCs/>
+          <w:sz w:val="24"/>
+          <w:szCs w:val="24"/>
+          <w:lang w:val="en-GB" w:eastAsia="en-GB"/>
+        </w:rPr>
+        <w:t>a)</w:t>
+      </w:r>
+      <w:r>
+        <w:rPr>
+          <w:rFonts w:ascii="Times New Roman" w:eastAsia="Times New Roman" w:hAnsi="Times New Roman" w:cs="Times New Roman"/>
+          <w:sz w:val="24"/>
+          <w:szCs w:val="24"/>
+          <w:lang w:val="en-GB" w:eastAsia="en-GB"/>
+        </w:rPr>
+        <w:t xml:space="preserve"> Purely data </w:t>
+      </w:r>
+      <w:proofErr w:type="spellStart"/>
+      <w:r>
+        <w:rPr>
+          <w:rFonts w:ascii="Times New Roman" w:eastAsia="Times New Roman" w:hAnsi="Times New Roman" w:cs="Times New Roman"/>
+          <w:sz w:val="24"/>
+          <w:szCs w:val="24"/>
+          <w:lang w:val="en-GB" w:eastAsia="en-GB"/>
+        </w:rPr>
+        <w:t>dependecies</w:t>
+      </w:r>
+      <w:proofErr w:type="spellEnd"/>
+      <w:r>
+        <w:rPr>
+          <w:rFonts w:ascii="Times New Roman" w:eastAsia="Times New Roman" w:hAnsi="Times New Roman" w:cs="Times New Roman"/>
+          <w:sz w:val="24"/>
+          <w:szCs w:val="24"/>
+          <w:lang w:val="en-GB" w:eastAsia="en-GB"/>
+        </w:rPr>
+        <w:t>:</w:t>
+      </w:r>
+    </w:p>
+    <w:p>
+      <w:pPr>
+        <w:numPr>
+          <w:ilvl w:val="0"/>
+          <w:numId w:val="34"/>
+        </w:numPr>
+        <w:spacing w:before="100" w:beforeAutospacing="1" w:after="100" w:afterAutospacing="1" w:line="240" w:lineRule="auto"/>
+        <w:rPr>
+          <w:rFonts w:ascii="Times New Roman" w:eastAsia="Times New Roman" w:hAnsi="Times New Roman" w:cs="Times New Roman"/>
+          <w:sz w:val="24"/>
+          <w:szCs w:val="24"/>
+          <w:lang w:val="en-GB" w:eastAsia="en-GB"/>
+        </w:rPr>
+      </w:pPr>
+      <w:r>
+        <w:rPr>
+          <w:rFonts w:ascii="Times New Roman" w:eastAsia="Times New Roman" w:hAnsi="Times New Roman" w:cs="Times New Roman"/>
+          <w:sz w:val="24"/>
+          <w:szCs w:val="24"/>
+          <w:lang w:val="en-GB" w:eastAsia="en-GB"/>
+        </w:rPr>
+        <w:lastRenderedPageBreak/>
+        <w:t xml:space="preserve">One or more Sink </w:t>
+      </w:r>
+      <w:proofErr w:type="spellStart"/>
+      <w:r>
+        <w:rPr>
+          <w:rFonts w:ascii="Times New Roman" w:eastAsia="Times New Roman" w:hAnsi="Times New Roman" w:cs="Times New Roman"/>
+          <w:sz w:val="24"/>
+          <w:szCs w:val="24"/>
+          <w:lang w:val="en-GB" w:eastAsia="en-GB"/>
+        </w:rPr>
+        <w:t>VChans</w:t>
+      </w:r>
+      <w:proofErr w:type="spellEnd"/>
+      <w:r>
+        <w:rPr>
+          <w:rFonts w:ascii="Times New Roman" w:eastAsia="Times New Roman" w:hAnsi="Times New Roman" w:cs="Times New Roman"/>
+          <w:sz w:val="24"/>
+          <w:szCs w:val="24"/>
+          <w:lang w:val="en-GB" w:eastAsia="en-GB"/>
+        </w:rPr>
+        <w:t>.</w:t>
+      </w:r>
+    </w:p>
+    <w:p>
+      <w:pPr>
+        <w:numPr>
+          <w:ilvl w:val="0"/>
+          <w:numId w:val="34"/>
+        </w:numPr>
+        <w:spacing w:before="100" w:beforeAutospacing="1" w:after="100" w:afterAutospacing="1" w:line="240" w:lineRule="auto"/>
+        <w:rPr>
+          <w:rFonts w:ascii="Times New Roman" w:eastAsia="Times New Roman" w:hAnsi="Times New Roman" w:cs="Times New Roman"/>
+          <w:sz w:val="24"/>
+          <w:szCs w:val="24"/>
+          <w:lang w:val="en-GB" w:eastAsia="en-GB"/>
+        </w:rPr>
+      </w:pPr>
+      <w:r>
+        <w:rPr>
+          <w:rFonts w:ascii="Times New Roman" w:eastAsia="Times New Roman" w:hAnsi="Times New Roman" w:cs="Times New Roman"/>
+          <w:sz w:val="24"/>
+          <w:szCs w:val="24"/>
+          <w:lang w:val="en-GB" w:eastAsia="en-GB"/>
+        </w:rPr>
+        <w:t xml:space="preserve">One or more Source </w:t>
+      </w:r>
+      <w:proofErr w:type="spellStart"/>
+      <w:r>
+        <w:rPr>
+          <w:rFonts w:ascii="Times New Roman" w:eastAsia="Times New Roman" w:hAnsi="Times New Roman" w:cs="Times New Roman"/>
+          <w:sz w:val="24"/>
+          <w:szCs w:val="24"/>
+          <w:lang w:val="en-GB" w:eastAsia="en-GB"/>
+        </w:rPr>
+        <w:t>VChans</w:t>
+      </w:r>
+      <w:proofErr w:type="spellEnd"/>
+      <w:r>
+        <w:rPr>
+          <w:rFonts w:ascii="Times New Roman" w:eastAsia="Times New Roman" w:hAnsi="Times New Roman" w:cs="Times New Roman"/>
+          <w:sz w:val="24"/>
+          <w:szCs w:val="24"/>
+          <w:lang w:val="en-GB" w:eastAsia="en-GB"/>
+        </w:rPr>
+        <w:t>.</w:t>
+      </w:r>
+    </w:p>
+    <w:p>
+      <w:pPr>
+        <w:numPr>
+          <w:ilvl w:val="0"/>
+          <w:numId w:val="34"/>
+        </w:numPr>
+        <w:spacing w:before="100" w:beforeAutospacing="1" w:after="100" w:afterAutospacing="1" w:line="240" w:lineRule="auto"/>
+        <w:rPr>
+          <w:rFonts w:ascii="Times New Roman" w:eastAsia="Times New Roman" w:hAnsi="Times New Roman" w:cs="Times New Roman"/>
+          <w:sz w:val="24"/>
+          <w:szCs w:val="24"/>
+          <w:lang w:val="en-GB" w:eastAsia="en-GB"/>
+        </w:rPr>
+      </w:pPr>
+      <w:r>
+        <w:rPr>
+          <w:rFonts w:ascii="Times New Roman" w:eastAsia="Times New Roman" w:hAnsi="Times New Roman" w:cs="Times New Roman"/>
+          <w:sz w:val="24"/>
+          <w:szCs w:val="24"/>
+          <w:lang w:val="en-GB" w:eastAsia="en-GB"/>
+        </w:rPr>
+        <w:t xml:space="preserve">One or more Sink &amp; Source </w:t>
+      </w:r>
+      <w:proofErr w:type="spellStart"/>
+      <w:r>
+        <w:rPr>
+          <w:rFonts w:ascii="Times New Roman" w:eastAsia="Times New Roman" w:hAnsi="Times New Roman" w:cs="Times New Roman"/>
+          <w:sz w:val="24"/>
+          <w:szCs w:val="24"/>
+          <w:lang w:val="en-GB" w:eastAsia="en-GB"/>
+        </w:rPr>
+        <w:t>VChans</w:t>
+      </w:r>
+      <w:proofErr w:type="spellEnd"/>
+      <w:r>
+        <w:rPr>
+          <w:rFonts w:ascii="Times New Roman" w:eastAsia="Times New Roman" w:hAnsi="Times New Roman" w:cs="Times New Roman"/>
+          <w:sz w:val="24"/>
+          <w:szCs w:val="24"/>
+          <w:lang w:val="en-GB" w:eastAsia="en-GB"/>
+        </w:rPr>
+        <w:t>.</w:t>
+      </w:r>
+    </w:p>
+    <w:p>
+      <w:pPr>
+        <w:spacing w:after="0" w:line="240" w:lineRule="auto"/>
+        <w:rPr>
+          <w:rFonts w:ascii="Times New Roman" w:eastAsia="Times New Roman" w:hAnsi="Times New Roman" w:cs="Times New Roman"/>
+          <w:sz w:val="24"/>
+          <w:szCs w:val="24"/>
+          <w:lang w:val="en-GB" w:eastAsia="en-GB"/>
+        </w:rPr>
+      </w:pPr>
+      <w:r>
+        <w:rPr>
+          <w:rFonts w:ascii="Times New Roman" w:eastAsia="Times New Roman" w:hAnsi="Times New Roman" w:cs="Times New Roman"/>
+          <w:b/>
+          <w:bCs/>
+          <w:sz w:val="24"/>
+          <w:szCs w:val="24"/>
+          <w:lang w:val="en-GB" w:eastAsia="en-GB"/>
+        </w:rPr>
+        <w:t>b)</w:t>
+      </w:r>
+      <w:r>
+        <w:rPr>
+          <w:rFonts w:ascii="Times New Roman" w:eastAsia="Times New Roman" w:hAnsi="Times New Roman" w:cs="Times New Roman"/>
+          <w:sz w:val="24"/>
+          <w:szCs w:val="24"/>
+          <w:lang w:val="en-GB" w:eastAsia="en-GB"/>
+        </w:rPr>
+        <w:t xml:space="preserve"> Purely HW-trig </w:t>
+      </w:r>
+      <w:proofErr w:type="spellStart"/>
+      <w:r>
+        <w:rPr>
+          <w:rFonts w:ascii="Times New Roman" w:eastAsia="Times New Roman" w:hAnsi="Times New Roman" w:cs="Times New Roman"/>
+          <w:sz w:val="24"/>
+          <w:szCs w:val="24"/>
+          <w:lang w:val="en-GB" w:eastAsia="en-GB"/>
+        </w:rPr>
+        <w:t>dependecies</w:t>
+      </w:r>
+      <w:proofErr w:type="spellEnd"/>
+      <w:r>
+        <w:rPr>
+          <w:rFonts w:ascii="Times New Roman" w:eastAsia="Times New Roman" w:hAnsi="Times New Roman" w:cs="Times New Roman"/>
+          <w:sz w:val="24"/>
+          <w:szCs w:val="24"/>
+          <w:lang w:val="en-GB" w:eastAsia="en-GB"/>
+        </w:rPr>
+        <w:t>:</w:t>
+      </w:r>
+    </w:p>
+    <w:p>
+      <w:pPr>
+        <w:numPr>
+          <w:ilvl w:val="0"/>
+          <w:numId w:val="35"/>
+        </w:numPr>
+        <w:spacing w:before="100" w:beforeAutospacing="1" w:after="100" w:afterAutospacing="1" w:line="240" w:lineRule="auto"/>
+        <w:rPr>
+          <w:rFonts w:ascii="Times New Roman" w:eastAsia="Times New Roman" w:hAnsi="Times New Roman" w:cs="Times New Roman"/>
+          <w:sz w:val="24"/>
+          <w:szCs w:val="24"/>
+          <w:lang w:val="en-GB" w:eastAsia="en-GB"/>
+        </w:rPr>
+      </w:pPr>
+      <w:r>
+        <w:rPr>
+          <w:rFonts w:ascii="Times New Roman" w:eastAsia="Times New Roman" w:hAnsi="Times New Roman" w:cs="Times New Roman"/>
+          <w:sz w:val="24"/>
+          <w:szCs w:val="24"/>
+          <w:lang w:val="en-GB" w:eastAsia="en-GB"/>
+        </w:rPr>
+        <w:t>Slave HW-trig</w:t>
+      </w:r>
+    </w:p>
+    <w:p>
+      <w:pPr>
+        <w:numPr>
+          <w:ilvl w:val="0"/>
+          <w:numId w:val="35"/>
+        </w:numPr>
+        <w:spacing w:before="100" w:beforeAutospacing="1" w:after="100" w:afterAutospacing="1" w:line="240" w:lineRule="auto"/>
+        <w:rPr>
+          <w:rFonts w:ascii="Times New Roman" w:eastAsia="Times New Roman" w:hAnsi="Times New Roman" w:cs="Times New Roman"/>
+          <w:sz w:val="24"/>
+          <w:szCs w:val="24"/>
+          <w:lang w:val="en-GB" w:eastAsia="en-GB"/>
+        </w:rPr>
+      </w:pPr>
+      <w:r>
+        <w:rPr>
+          <w:rFonts w:ascii="Times New Roman" w:eastAsia="Times New Roman" w:hAnsi="Times New Roman" w:cs="Times New Roman"/>
+          <w:sz w:val="24"/>
+          <w:szCs w:val="24"/>
+          <w:lang w:val="en-GB" w:eastAsia="en-GB"/>
+        </w:rPr>
+        <w:t>Master HW-trig</w:t>
+      </w:r>
+    </w:p>
+    <w:p>
+      <w:pPr>
+        <w:spacing w:after="0" w:line="240" w:lineRule="auto"/>
+        <w:rPr>
+          <w:rFonts w:ascii="Times New Roman" w:eastAsia="Times New Roman" w:hAnsi="Times New Roman" w:cs="Times New Roman"/>
+          <w:sz w:val="24"/>
+          <w:szCs w:val="24"/>
+          <w:lang w:val="en-GB" w:eastAsia="en-GB"/>
+        </w:rPr>
+      </w:pPr>
+      <w:r>
+        <w:rPr>
+          <w:rFonts w:ascii="Times New Roman" w:eastAsia="Times New Roman" w:hAnsi="Times New Roman" w:cs="Times New Roman"/>
+          <w:b/>
+          <w:bCs/>
+          <w:sz w:val="24"/>
+          <w:szCs w:val="24"/>
+          <w:lang w:val="en-GB" w:eastAsia="en-GB"/>
+        </w:rPr>
+        <w:t>c)</w:t>
+      </w:r>
+      <w:r>
+        <w:rPr>
+          <w:rFonts w:ascii="Times New Roman" w:eastAsia="Times New Roman" w:hAnsi="Times New Roman" w:cs="Times New Roman"/>
+          <w:sz w:val="24"/>
+          <w:szCs w:val="24"/>
+          <w:lang w:val="en-GB" w:eastAsia="en-GB"/>
+        </w:rPr>
+        <w:t xml:space="preserve"> Mixed Data and HW-trig dependencies:</w:t>
+      </w:r>
+    </w:p>
+    <w:p>
+      <w:pPr>
+        <w:numPr>
+          <w:ilvl w:val="0"/>
+          <w:numId w:val="36"/>
+        </w:numPr>
+        <w:spacing w:before="100" w:beforeAutospacing="1" w:after="100" w:afterAutospacing="1" w:line="240" w:lineRule="auto"/>
+        <w:rPr>
+          <w:rFonts w:ascii="Times New Roman" w:eastAsia="Times New Roman" w:hAnsi="Times New Roman" w:cs="Times New Roman"/>
+          <w:sz w:val="24"/>
+          <w:szCs w:val="24"/>
+          <w:lang w:val="en-GB" w:eastAsia="en-GB"/>
+        </w:rPr>
+      </w:pPr>
+      <w:r>
+        <w:rPr>
+          <w:rFonts w:ascii="Times New Roman" w:eastAsia="Times New Roman" w:hAnsi="Times New Roman" w:cs="Times New Roman"/>
+          <w:sz w:val="24"/>
+          <w:szCs w:val="24"/>
+          <w:lang w:val="en-GB" w:eastAsia="en-GB"/>
+        </w:rPr>
+        <w:t xml:space="preserve">One or more Sink </w:t>
+      </w:r>
+      <w:proofErr w:type="spellStart"/>
+      <w:r>
+        <w:rPr>
+          <w:rFonts w:ascii="Times New Roman" w:eastAsia="Times New Roman" w:hAnsi="Times New Roman" w:cs="Times New Roman"/>
+          <w:sz w:val="24"/>
+          <w:szCs w:val="24"/>
+          <w:lang w:val="en-GB" w:eastAsia="en-GB"/>
+        </w:rPr>
+        <w:t>VChans</w:t>
+      </w:r>
+      <w:proofErr w:type="spellEnd"/>
+      <w:r>
+        <w:rPr>
+          <w:rFonts w:ascii="Times New Roman" w:eastAsia="Times New Roman" w:hAnsi="Times New Roman" w:cs="Times New Roman"/>
+          <w:sz w:val="24"/>
+          <w:szCs w:val="24"/>
+          <w:lang w:val="en-GB" w:eastAsia="en-GB"/>
+        </w:rPr>
+        <w:t xml:space="preserve"> + Slave HW-trig</w:t>
+      </w:r>
+    </w:p>
+    <w:p>
+      <w:pPr>
+        <w:numPr>
+          <w:ilvl w:val="0"/>
+          <w:numId w:val="36"/>
+        </w:numPr>
+        <w:spacing w:before="100" w:beforeAutospacing="1" w:after="100" w:afterAutospacing="1" w:line="240" w:lineRule="auto"/>
+        <w:rPr>
+          <w:rFonts w:ascii="Times New Roman" w:eastAsia="Times New Roman" w:hAnsi="Times New Roman" w:cs="Times New Roman"/>
+          <w:sz w:val="24"/>
+          <w:szCs w:val="24"/>
+          <w:lang w:val="en-GB" w:eastAsia="en-GB"/>
+        </w:rPr>
+      </w:pPr>
+      <w:r>
+        <w:rPr>
+          <w:rFonts w:ascii="Times New Roman" w:eastAsia="Times New Roman" w:hAnsi="Times New Roman" w:cs="Times New Roman"/>
+          <w:sz w:val="24"/>
+          <w:szCs w:val="24"/>
+          <w:lang w:val="en-GB" w:eastAsia="en-GB"/>
+        </w:rPr>
+        <w:t xml:space="preserve">One or </w:t>
+      </w:r>
+      <w:proofErr w:type="spellStart"/>
+      <w:r>
+        <w:rPr>
+          <w:rFonts w:ascii="Times New Roman" w:eastAsia="Times New Roman" w:hAnsi="Times New Roman" w:cs="Times New Roman"/>
+          <w:sz w:val="24"/>
+          <w:szCs w:val="24"/>
+          <w:lang w:val="en-GB" w:eastAsia="en-GB"/>
+        </w:rPr>
+        <w:t>moreSink</w:t>
+      </w:r>
+      <w:proofErr w:type="spellEnd"/>
+      <w:r>
+        <w:rPr>
+          <w:rFonts w:ascii="Times New Roman" w:eastAsia="Times New Roman" w:hAnsi="Times New Roman" w:cs="Times New Roman"/>
+          <w:sz w:val="24"/>
+          <w:szCs w:val="24"/>
+          <w:lang w:val="en-GB" w:eastAsia="en-GB"/>
+        </w:rPr>
+        <w:t xml:space="preserve"> </w:t>
+      </w:r>
+      <w:proofErr w:type="spellStart"/>
+      <w:r>
+        <w:rPr>
+          <w:rFonts w:ascii="Times New Roman" w:eastAsia="Times New Roman" w:hAnsi="Times New Roman" w:cs="Times New Roman"/>
+          <w:sz w:val="24"/>
+          <w:szCs w:val="24"/>
+          <w:lang w:val="en-GB" w:eastAsia="en-GB"/>
+        </w:rPr>
+        <w:t>VChans</w:t>
+      </w:r>
+      <w:proofErr w:type="spellEnd"/>
+      <w:r>
+        <w:rPr>
+          <w:rFonts w:ascii="Times New Roman" w:eastAsia="Times New Roman" w:hAnsi="Times New Roman" w:cs="Times New Roman"/>
+          <w:sz w:val="24"/>
+          <w:szCs w:val="24"/>
+          <w:lang w:val="en-GB" w:eastAsia="en-GB"/>
+        </w:rPr>
+        <w:t xml:space="preserve"> + Master HW-trig</w:t>
+      </w:r>
+    </w:p>
+    <w:p>
+      <w:pPr>
+        <w:numPr>
+          <w:ilvl w:val="0"/>
+          <w:numId w:val="36"/>
+        </w:numPr>
+        <w:spacing w:before="100" w:beforeAutospacing="1" w:after="100" w:afterAutospacing="1" w:line="240" w:lineRule="auto"/>
+        <w:rPr>
+          <w:rFonts w:ascii="Times New Roman" w:eastAsia="Times New Roman" w:hAnsi="Times New Roman" w:cs="Times New Roman"/>
+          <w:sz w:val="24"/>
+          <w:szCs w:val="24"/>
+          <w:lang w:val="en-GB" w:eastAsia="en-GB"/>
+        </w:rPr>
+      </w:pPr>
+      <w:r>
+        <w:rPr>
+          <w:rFonts w:ascii="Times New Roman" w:eastAsia="Times New Roman" w:hAnsi="Times New Roman" w:cs="Times New Roman"/>
+          <w:sz w:val="24"/>
+          <w:szCs w:val="24"/>
+          <w:lang w:val="en-GB" w:eastAsia="en-GB"/>
+        </w:rPr>
+        <w:t xml:space="preserve">One or more Source </w:t>
+      </w:r>
+      <w:proofErr w:type="spellStart"/>
+      <w:r>
+        <w:rPr>
+          <w:rFonts w:ascii="Times New Roman" w:eastAsia="Times New Roman" w:hAnsi="Times New Roman" w:cs="Times New Roman"/>
+          <w:sz w:val="24"/>
+          <w:szCs w:val="24"/>
+          <w:lang w:val="en-GB" w:eastAsia="en-GB"/>
+        </w:rPr>
+        <w:t>VChans</w:t>
+      </w:r>
+      <w:proofErr w:type="spellEnd"/>
+      <w:r>
+        <w:rPr>
+          <w:rFonts w:ascii="Times New Roman" w:eastAsia="Times New Roman" w:hAnsi="Times New Roman" w:cs="Times New Roman"/>
+          <w:sz w:val="24"/>
+          <w:szCs w:val="24"/>
+          <w:lang w:val="en-GB" w:eastAsia="en-GB"/>
+        </w:rPr>
+        <w:t xml:space="preserve"> + Slave HW-trig</w:t>
+      </w:r>
+    </w:p>
+    <w:p>
+      <w:pPr>
+        <w:numPr>
+          <w:ilvl w:val="0"/>
+          <w:numId w:val="36"/>
+        </w:numPr>
+        <w:spacing w:before="100" w:beforeAutospacing="1" w:after="100" w:afterAutospacing="1" w:line="240" w:lineRule="auto"/>
+        <w:rPr>
+          <w:rFonts w:ascii="Times New Roman" w:eastAsia="Times New Roman" w:hAnsi="Times New Roman" w:cs="Times New Roman"/>
+          <w:sz w:val="24"/>
+          <w:szCs w:val="24"/>
+          <w:lang w:val="en-GB" w:eastAsia="en-GB"/>
+        </w:rPr>
+      </w:pPr>
+      <w:r>
+        <w:rPr>
+          <w:rFonts w:ascii="Times New Roman" w:eastAsia="Times New Roman" w:hAnsi="Times New Roman" w:cs="Times New Roman"/>
+          <w:sz w:val="24"/>
+          <w:szCs w:val="24"/>
+          <w:lang w:val="en-GB" w:eastAsia="en-GB"/>
+        </w:rPr>
+        <w:t xml:space="preserve">One or more Source </w:t>
+      </w:r>
+      <w:proofErr w:type="spellStart"/>
+      <w:r>
+        <w:rPr>
+          <w:rFonts w:ascii="Times New Roman" w:eastAsia="Times New Roman" w:hAnsi="Times New Roman" w:cs="Times New Roman"/>
+          <w:sz w:val="24"/>
+          <w:szCs w:val="24"/>
+          <w:lang w:val="en-GB" w:eastAsia="en-GB"/>
+        </w:rPr>
+        <w:t>VChans</w:t>
+      </w:r>
+      <w:proofErr w:type="spellEnd"/>
+      <w:r>
+        <w:rPr>
+          <w:rFonts w:ascii="Times New Roman" w:eastAsia="Times New Roman" w:hAnsi="Times New Roman" w:cs="Times New Roman"/>
+          <w:sz w:val="24"/>
+          <w:szCs w:val="24"/>
+          <w:lang w:val="en-GB" w:eastAsia="en-GB"/>
+        </w:rPr>
+        <w:t xml:space="preserve"> + Master HW-trig</w:t>
+      </w:r>
+    </w:p>
+    <w:p>
+      <w:pPr>
+        <w:numPr>
+          <w:ilvl w:val="0"/>
+          <w:numId w:val="36"/>
+        </w:numPr>
+        <w:spacing w:before="100" w:beforeAutospacing="1" w:after="100" w:afterAutospacing="1" w:line="240" w:lineRule="auto"/>
+        <w:rPr>
+          <w:rFonts w:ascii="Times New Roman" w:eastAsia="Times New Roman" w:hAnsi="Times New Roman" w:cs="Times New Roman"/>
+          <w:sz w:val="24"/>
+          <w:szCs w:val="24"/>
+          <w:lang w:val="en-GB" w:eastAsia="en-GB"/>
+        </w:rPr>
+      </w:pPr>
+      <w:r>
+        <w:rPr>
+          <w:rFonts w:ascii="Times New Roman" w:eastAsia="Times New Roman" w:hAnsi="Times New Roman" w:cs="Times New Roman"/>
+          <w:sz w:val="24"/>
+          <w:szCs w:val="24"/>
+          <w:lang w:val="en-GB" w:eastAsia="en-GB"/>
+        </w:rPr>
+        <w:t xml:space="preserve">One or more Sink &amp; Source </w:t>
+      </w:r>
+      <w:proofErr w:type="spellStart"/>
+      <w:r>
+        <w:rPr>
+          <w:rFonts w:ascii="Times New Roman" w:eastAsia="Times New Roman" w:hAnsi="Times New Roman" w:cs="Times New Roman"/>
+          <w:sz w:val="24"/>
+          <w:szCs w:val="24"/>
+          <w:lang w:val="en-GB" w:eastAsia="en-GB"/>
+        </w:rPr>
+        <w:t>VChans</w:t>
+      </w:r>
+      <w:proofErr w:type="spellEnd"/>
+      <w:r>
+        <w:rPr>
+          <w:rFonts w:ascii="Times New Roman" w:eastAsia="Times New Roman" w:hAnsi="Times New Roman" w:cs="Times New Roman"/>
+          <w:sz w:val="24"/>
+          <w:szCs w:val="24"/>
+          <w:lang w:val="en-GB" w:eastAsia="en-GB"/>
+        </w:rPr>
+        <w:t xml:space="preserve"> + Slave HW-trig</w:t>
+      </w:r>
+    </w:p>
+    <w:p>
+      <w:pPr>
+        <w:numPr>
+          <w:ilvl w:val="0"/>
+          <w:numId w:val="36"/>
+        </w:numPr>
+        <w:spacing w:before="100" w:beforeAutospacing="1" w:after="100" w:afterAutospacing="1" w:line="240" w:lineRule="auto"/>
+        <w:rPr>
+          <w:rFonts w:ascii="Times New Roman" w:eastAsia="Times New Roman" w:hAnsi="Times New Roman" w:cs="Times New Roman"/>
+          <w:sz w:val="24"/>
+          <w:szCs w:val="24"/>
+          <w:lang w:val="en-GB" w:eastAsia="en-GB"/>
+        </w:rPr>
+      </w:pPr>
+      <w:r>
+        <w:rPr>
+          <w:rFonts w:ascii="Times New Roman" w:eastAsia="Times New Roman" w:hAnsi="Times New Roman" w:cs="Times New Roman"/>
+          <w:sz w:val="24"/>
+          <w:szCs w:val="24"/>
+          <w:lang w:val="en-GB" w:eastAsia="en-GB"/>
+        </w:rPr>
+        <w:t xml:space="preserve">One </w:t>
+      </w:r>
+      <w:proofErr w:type="spellStart"/>
+      <w:r>
+        <w:rPr>
+          <w:rFonts w:ascii="Times New Roman" w:eastAsia="Times New Roman" w:hAnsi="Times New Roman" w:cs="Times New Roman"/>
+          <w:sz w:val="24"/>
+          <w:szCs w:val="24"/>
+          <w:lang w:val="en-GB" w:eastAsia="en-GB"/>
+        </w:rPr>
+        <w:t>ore</w:t>
+      </w:r>
+      <w:proofErr w:type="spellEnd"/>
+      <w:r>
+        <w:rPr>
+          <w:rFonts w:ascii="Times New Roman" w:eastAsia="Times New Roman" w:hAnsi="Times New Roman" w:cs="Times New Roman"/>
+          <w:sz w:val="24"/>
+          <w:szCs w:val="24"/>
+          <w:lang w:val="en-GB" w:eastAsia="en-GB"/>
+        </w:rPr>
+        <w:t xml:space="preserve"> more Sink &amp; Source </w:t>
+      </w:r>
+      <w:proofErr w:type="spellStart"/>
+      <w:r>
+        <w:rPr>
+          <w:rFonts w:ascii="Times New Roman" w:eastAsia="Times New Roman" w:hAnsi="Times New Roman" w:cs="Times New Roman"/>
+          <w:sz w:val="24"/>
+          <w:szCs w:val="24"/>
+          <w:lang w:val="en-GB" w:eastAsia="en-GB"/>
+        </w:rPr>
+        <w:t>VChans</w:t>
+      </w:r>
+      <w:proofErr w:type="spellEnd"/>
+      <w:r>
+        <w:rPr>
+          <w:rFonts w:ascii="Times New Roman" w:eastAsia="Times New Roman" w:hAnsi="Times New Roman" w:cs="Times New Roman"/>
+          <w:sz w:val="24"/>
+          <w:szCs w:val="24"/>
+          <w:lang w:val="en-GB" w:eastAsia="en-GB"/>
+        </w:rPr>
+        <w:t xml:space="preserve"> + Master HW-trig</w:t>
+      </w:r>
+    </w:p>
+    <w:p>
+      <w:pPr>
+        <w:spacing w:before="100" w:beforeAutospacing="1" w:after="100" w:afterAutospacing="1" w:line="240" w:lineRule="auto"/>
+        <w:rPr>
+          <w:rFonts w:ascii="Times New Roman" w:eastAsia="Times New Roman" w:hAnsi="Times New Roman" w:cs="Times New Roman"/>
+          <w:sz w:val="24"/>
+          <w:szCs w:val="24"/>
+          <w:lang w:val="en-GB" w:eastAsia="en-GB"/>
+        </w:rPr>
+      </w:pPr>
+      <w:r>
+        <w:rPr>
+          <w:rFonts w:ascii="Times New Roman" w:eastAsia="Times New Roman" w:hAnsi="Times New Roman" w:cs="Times New Roman"/>
+          <w:sz w:val="24"/>
+          <w:szCs w:val="24"/>
+          <w:lang w:val="en-GB" w:eastAsia="en-GB"/>
+        </w:rPr>
+        <w:t>The uses of each case are below detailed:</w:t>
+      </w:r>
+    </w:p>
+    <w:p>
+      <w:pPr>
+        <w:spacing w:before="100" w:beforeAutospacing="1" w:after="100" w:afterAutospacing="1" w:line="240" w:lineRule="auto"/>
+        <w:rPr>
+          <w:rFonts w:ascii="Times New Roman" w:eastAsia="Times New Roman" w:hAnsi="Times New Roman" w:cs="Times New Roman"/>
+          <w:sz w:val="24"/>
+          <w:szCs w:val="24"/>
+          <w:lang w:val="en-GB" w:eastAsia="en-GB"/>
+        </w:rPr>
+      </w:pPr>
+      <w:r>
+        <w:rPr>
+          <w:rFonts w:ascii="Times New Roman" w:eastAsia="Times New Roman" w:hAnsi="Times New Roman" w:cs="Times New Roman"/>
+          <w:b/>
+          <w:bCs/>
+          <w:sz w:val="24"/>
+          <w:szCs w:val="24"/>
+          <w:lang w:val="en-GB" w:eastAsia="en-GB"/>
+        </w:rPr>
+        <w:t xml:space="preserve">a1) </w:t>
+      </w:r>
+      <w:r>
+        <w:rPr>
+          <w:rFonts w:ascii="Times New Roman" w:eastAsia="Times New Roman" w:hAnsi="Times New Roman" w:cs="Times New Roman"/>
+          <w:sz w:val="24"/>
+          <w:szCs w:val="24"/>
+          <w:lang w:val="en-GB" w:eastAsia="en-GB"/>
+        </w:rPr>
+        <w:t xml:space="preserve">TC in Initial state, gets a Start event, switches to Running state and sends an Iterate event to self. In the Running state, if its iteration function must be called before the child TCs, the Iterate event causes a transition to the Waiting for Iteration Data and sends an event to the TC that owns the Source </w:t>
+      </w:r>
+      <w:proofErr w:type="spellStart"/>
+      <w:r>
+        <w:rPr>
+          <w:rFonts w:ascii="Times New Roman" w:eastAsia="Times New Roman" w:hAnsi="Times New Roman" w:cs="Times New Roman"/>
+          <w:sz w:val="24"/>
+          <w:szCs w:val="24"/>
+          <w:lang w:val="en-GB" w:eastAsia="en-GB"/>
+        </w:rPr>
+        <w:t>VChan</w:t>
+      </w:r>
+      <w:proofErr w:type="spellEnd"/>
+      <w:r>
+        <w:rPr>
+          <w:rFonts w:ascii="Times New Roman" w:eastAsia="Times New Roman" w:hAnsi="Times New Roman" w:cs="Times New Roman"/>
+          <w:sz w:val="24"/>
+          <w:szCs w:val="24"/>
+          <w:lang w:val="en-GB" w:eastAsia="en-GB"/>
+        </w:rPr>
+        <w:t xml:space="preserve"> connecting to its Sink that the data channel is open. </w:t>
+      </w:r>
+    </w:p>
+    <w:p>
+      <w:pPr>
+        <w:spacing w:before="100" w:beforeAutospacing="1" w:after="100" w:afterAutospacing="1" w:line="240" w:lineRule="auto"/>
+        <w:rPr>
+          <w:rFonts w:ascii="Times New Roman" w:eastAsia="Times New Roman" w:hAnsi="Times New Roman" w:cs="Times New Roman"/>
+          <w:sz w:val="24"/>
+          <w:szCs w:val="24"/>
+          <w:lang w:val="en-GB" w:eastAsia="en-GB"/>
+        </w:rPr>
+      </w:pPr>
+      <w:r>
+        <w:rPr>
+          <w:rFonts w:ascii="Times New Roman" w:eastAsia="Times New Roman" w:hAnsi="Times New Roman" w:cs="Times New Roman"/>
+          <w:sz w:val="24"/>
+          <w:szCs w:val="24"/>
+          <w:lang w:val="en-GB" w:eastAsia="en-GB"/>
+        </w:rPr>
+        <w:t>If the child TCs must start first, a Start event is sent to them and the parent TC stays in the Running state. After they complete, a transition to Waiting for Iteration Data occurs and just like before, the channels are open. Once data is received, the TC moves to Waiting for Iteration Completion.</w:t>
+      </w:r>
+    </w:p>
+    <w:p>
+      <w:pPr>
+        <w:spacing w:before="100" w:beforeAutospacing="1" w:after="100" w:afterAutospacing="1" w:line="240" w:lineRule="auto"/>
+        <w:rPr>
+          <w:rFonts w:ascii="Times New Roman" w:eastAsia="Times New Roman" w:hAnsi="Times New Roman" w:cs="Times New Roman"/>
+          <w:sz w:val="24"/>
+          <w:szCs w:val="24"/>
+          <w:lang w:val="en-GB" w:eastAsia="en-GB"/>
+        </w:rPr>
+      </w:pPr>
+      <w:r>
+        <w:rPr>
+          <w:rFonts w:ascii="Times New Roman" w:eastAsia="Times New Roman" w:hAnsi="Times New Roman" w:cs="Times New Roman"/>
+          <w:b/>
+          <w:bCs/>
+          <w:sz w:val="24"/>
+          <w:szCs w:val="24"/>
+          <w:lang w:val="en-GB" w:eastAsia="en-GB"/>
+        </w:rPr>
+        <w:t>a2)</w:t>
+      </w:r>
+      <w:r>
+        <w:rPr>
+          <w:rFonts w:ascii="Times New Roman" w:eastAsia="Times New Roman" w:hAnsi="Times New Roman" w:cs="Times New Roman"/>
+          <w:sz w:val="24"/>
+          <w:szCs w:val="24"/>
+          <w:lang w:val="en-GB" w:eastAsia="en-GB"/>
+        </w:rPr>
+        <w:t xml:space="preserve"> TC in Initial state, gets a Start event, sets the status of its Source </w:t>
+      </w:r>
+      <w:proofErr w:type="spellStart"/>
+      <w:r>
+        <w:rPr>
+          <w:rFonts w:ascii="Times New Roman" w:eastAsia="Times New Roman" w:hAnsi="Times New Roman" w:cs="Times New Roman"/>
+          <w:sz w:val="24"/>
+          <w:szCs w:val="24"/>
+          <w:lang w:val="en-GB" w:eastAsia="en-GB"/>
+        </w:rPr>
+        <w:t>VChans</w:t>
+      </w:r>
+      <w:proofErr w:type="spellEnd"/>
+      <w:r>
+        <w:rPr>
+          <w:rFonts w:ascii="Times New Roman" w:eastAsia="Times New Roman" w:hAnsi="Times New Roman" w:cs="Times New Roman"/>
+          <w:sz w:val="24"/>
+          <w:szCs w:val="24"/>
+          <w:lang w:val="en-GB" w:eastAsia="en-GB"/>
+        </w:rPr>
+        <w:t xml:space="preserve"> to closed, sends an Iterate event to self and switches to Running state. Again 3 possible execution modes. In this state, the TC owing the Source </w:t>
+      </w:r>
+      <w:proofErr w:type="spellStart"/>
+      <w:r>
+        <w:rPr>
+          <w:rFonts w:ascii="Times New Roman" w:eastAsia="Times New Roman" w:hAnsi="Times New Roman" w:cs="Times New Roman"/>
+          <w:sz w:val="24"/>
+          <w:szCs w:val="24"/>
+          <w:lang w:val="en-GB" w:eastAsia="en-GB"/>
+        </w:rPr>
+        <w:t>VChan</w:t>
+      </w:r>
+      <w:proofErr w:type="spellEnd"/>
+      <w:r>
+        <w:rPr>
+          <w:rFonts w:ascii="Times New Roman" w:eastAsia="Times New Roman" w:hAnsi="Times New Roman" w:cs="Times New Roman"/>
+          <w:sz w:val="24"/>
+          <w:szCs w:val="24"/>
+          <w:lang w:val="en-GB" w:eastAsia="en-GB"/>
+        </w:rPr>
+        <w:t xml:space="preserve"> can receive an event from the TC owing a Sink </w:t>
+      </w:r>
+      <w:proofErr w:type="spellStart"/>
+      <w:r>
+        <w:rPr>
+          <w:rFonts w:ascii="Times New Roman" w:eastAsia="Times New Roman" w:hAnsi="Times New Roman" w:cs="Times New Roman"/>
+          <w:sz w:val="24"/>
+          <w:szCs w:val="24"/>
+          <w:lang w:val="en-GB" w:eastAsia="en-GB"/>
+        </w:rPr>
+        <w:t>VChan</w:t>
+      </w:r>
+      <w:proofErr w:type="spellEnd"/>
+      <w:r>
+        <w:rPr>
+          <w:rFonts w:ascii="Times New Roman" w:eastAsia="Times New Roman" w:hAnsi="Times New Roman" w:cs="Times New Roman"/>
+          <w:sz w:val="24"/>
+          <w:szCs w:val="24"/>
+          <w:lang w:val="en-GB" w:eastAsia="en-GB"/>
+        </w:rPr>
+        <w:t xml:space="preserve"> connected to this Source, that the Source </w:t>
+      </w:r>
+      <w:proofErr w:type="spellStart"/>
+      <w:r>
+        <w:rPr>
+          <w:rFonts w:ascii="Times New Roman" w:eastAsia="Times New Roman" w:hAnsi="Times New Roman" w:cs="Times New Roman"/>
+          <w:sz w:val="24"/>
+          <w:szCs w:val="24"/>
+          <w:lang w:val="en-GB" w:eastAsia="en-GB"/>
+        </w:rPr>
+        <w:t>VChan</w:t>
+      </w:r>
+      <w:proofErr w:type="spellEnd"/>
+      <w:r>
+        <w:rPr>
+          <w:rFonts w:ascii="Times New Roman" w:eastAsia="Times New Roman" w:hAnsi="Times New Roman" w:cs="Times New Roman"/>
+          <w:sz w:val="24"/>
+          <w:szCs w:val="24"/>
+          <w:lang w:val="en-GB" w:eastAsia="en-GB"/>
+        </w:rPr>
+        <w:t xml:space="preserve"> is open, in which case it updates the status of this source. Also in the meantime, the Iterate event sent to itself is received in this Running state and if all Source </w:t>
+      </w:r>
+      <w:proofErr w:type="spellStart"/>
+      <w:r>
+        <w:rPr>
+          <w:rFonts w:ascii="Times New Roman" w:eastAsia="Times New Roman" w:hAnsi="Times New Roman" w:cs="Times New Roman"/>
+          <w:sz w:val="24"/>
+          <w:szCs w:val="24"/>
+          <w:lang w:val="en-GB" w:eastAsia="en-GB"/>
+        </w:rPr>
+        <w:t>VChans</w:t>
+      </w:r>
+      <w:proofErr w:type="spellEnd"/>
+      <w:r>
+        <w:rPr>
+          <w:rFonts w:ascii="Times New Roman" w:eastAsia="Times New Roman" w:hAnsi="Times New Roman" w:cs="Times New Roman"/>
+          <w:sz w:val="24"/>
+          <w:szCs w:val="24"/>
+          <w:lang w:val="en-GB" w:eastAsia="en-GB"/>
+        </w:rPr>
+        <w:t xml:space="preserve"> are open it executes its iteration function and goes to Waiting For Iteration Completion. If not all Source </w:t>
+      </w:r>
+      <w:proofErr w:type="spellStart"/>
+      <w:r>
+        <w:rPr>
+          <w:rFonts w:ascii="Times New Roman" w:eastAsia="Times New Roman" w:hAnsi="Times New Roman" w:cs="Times New Roman"/>
+          <w:sz w:val="24"/>
+          <w:szCs w:val="24"/>
+          <w:lang w:val="en-GB" w:eastAsia="en-GB"/>
+        </w:rPr>
+        <w:t>VChans</w:t>
+      </w:r>
+      <w:proofErr w:type="spellEnd"/>
+      <w:r>
+        <w:rPr>
+          <w:rFonts w:ascii="Times New Roman" w:eastAsia="Times New Roman" w:hAnsi="Times New Roman" w:cs="Times New Roman"/>
+          <w:sz w:val="24"/>
+          <w:szCs w:val="24"/>
+          <w:lang w:val="en-GB" w:eastAsia="en-GB"/>
+        </w:rPr>
+        <w:t xml:space="preserve"> are open, then it switches to Waiting to Send Data where it waits for channel open events.</w:t>
+      </w:r>
+    </w:p>
+    <w:p>
+      <w:pPr>
+        <w:rPr>
+          <w:lang w:val="en-GB"/>
+        </w:rPr>
       </w:pPr>
     </w:p>
     <w:sectPr>
@@ -3512,7 +5886,7 @@
 </file>
 
 <file path=word/numbering.xml><?xml version="1.0" encoding="utf-8"?>
-<w:numbering xmlns:wpc="http://schemas.microsoft.com/office/word/2010/wordprocessingCanvas" xmlns:mc="http://schemas.openxmlformats.org/markup-compatibility/2006" xmlns:o="urn:schemas-microsoft-com:office:office" xmlns:r="http://schemas.openxmlformats.org/officeDocument/2006/relationships" xmlns:m="http://schemas.openxmlformats.org/officeDocument/2006/math" xmlns:v="urn:schemas-microsoft-com:vml" xmlns:wp14="http://schemas.microsoft.com/office/word/2010/wordprocessingDrawing" xmlns:wp="http://schemas.openxmlformats.org/drawingml/2006/wordprocessingDrawing" xmlns:w10="urn:schemas-microsoft-com:office:word" xmlns:w="http://schemas.openxmlformats.org/wordprocessingml/2006/main" xmlns:w14="http://schemas.microsoft.com/office/word/2010/wordml" xmlns:wpg="http://schemas.microsoft.com/office/word/2010/wordprocessingGroup" xmlns:wpi="http://schemas.microsoft.com/office/word/2010/wordprocessingInk" xmlns:wne="http://schemas.microsoft.com/office/word/2006/wordml" xmlns:wps="http://schemas.microsoft.com/office/word/2010/wordprocessingShape" mc:Ignorable="w14 wp14">
+<w:numbering xmlns:ve="http://schemas.openxmlformats.org/markup-compatibility/2006" xmlns:o="urn:schemas-microsoft-com:office:office" xmlns:r="http://schemas.openxmlformats.org/officeDocument/2006/relationships" xmlns:m="http://schemas.openxmlformats.org/officeDocument/2006/math" xmlns:v="urn:schemas-microsoft-com:vml" xmlns:wp="http://schemas.openxmlformats.org/drawingml/2006/wordprocessingDrawing" xmlns:w10="urn:schemas-microsoft-com:office:word" xmlns:w="http://schemas.openxmlformats.org/wordprocessingml/2006/main" xmlns:wne="http://schemas.microsoft.com/office/word/2006/wordml">
   <w:abstractNum w:abstractNumId="0">
     <w:nsid w:val="01D15A23"/>
     <w:multiLevelType w:val="hybridMultilevel"/>
@@ -3853,6 +6227,155 @@
     </w:lvl>
   </w:abstractNum>
   <w:abstractNum w:abstractNumId="3">
+    <w:nsid w:val="13054A88"/>
+    <w:multiLevelType w:val="multilevel"/>
+    <w:tmpl w:val="0FC2CE1C"/>
+    <w:lvl w:ilvl="0">
+      <w:start w:val="1"/>
+      <w:numFmt w:val="bullet"/>
+      <w:lvlText w:val=""/>
+      <w:lvlJc w:val="left"/>
+      <w:pPr>
+        <w:tabs>
+          <w:tab w:val="num" w:pos="720"/>
+        </w:tabs>
+        <w:ind w:left="720" w:hanging="360"/>
+      </w:pPr>
+      <w:rPr>
+        <w:rFonts w:ascii="Symbol" w:hAnsi="Symbol" w:hint="default"/>
+        <w:sz w:val="20"/>
+      </w:rPr>
+    </w:lvl>
+    <w:lvl w:ilvl="1" w:tentative="1">
+      <w:start w:val="1"/>
+      <w:numFmt w:val="bullet"/>
+      <w:lvlText w:val="o"/>
+      <w:lvlJc w:val="left"/>
+      <w:pPr>
+        <w:tabs>
+          <w:tab w:val="num" w:pos="1440"/>
+        </w:tabs>
+        <w:ind w:left="1440" w:hanging="360"/>
+      </w:pPr>
+      <w:rPr>
+        <w:rFonts w:ascii="Courier New" w:hAnsi="Courier New" w:hint="default"/>
+        <w:sz w:val="20"/>
+      </w:rPr>
+    </w:lvl>
+    <w:lvl w:ilvl="2" w:tentative="1">
+      <w:start w:val="1"/>
+      <w:numFmt w:val="bullet"/>
+      <w:lvlText w:val=""/>
+      <w:lvlJc w:val="left"/>
+      <w:pPr>
+        <w:tabs>
+          <w:tab w:val="num" w:pos="2160"/>
+        </w:tabs>
+        <w:ind w:left="2160" w:hanging="360"/>
+      </w:pPr>
+      <w:rPr>
+        <w:rFonts w:ascii="Wingdings" w:hAnsi="Wingdings" w:hint="default"/>
+        <w:sz w:val="20"/>
+      </w:rPr>
+    </w:lvl>
+    <w:lvl w:ilvl="3" w:tentative="1">
+      <w:start w:val="1"/>
+      <w:numFmt w:val="bullet"/>
+      <w:lvlText w:val=""/>
+      <w:lvlJc w:val="left"/>
+      <w:pPr>
+        <w:tabs>
+          <w:tab w:val="num" w:pos="2880"/>
+        </w:tabs>
+        <w:ind w:left="2880" w:hanging="360"/>
+      </w:pPr>
+      <w:rPr>
+        <w:rFonts w:ascii="Wingdings" w:hAnsi="Wingdings" w:hint="default"/>
+        <w:sz w:val="20"/>
+      </w:rPr>
+    </w:lvl>
+    <w:lvl w:ilvl="4" w:tentative="1">
+      <w:start w:val="1"/>
+      <w:numFmt w:val="bullet"/>
+      <w:lvlText w:val=""/>
+      <w:lvlJc w:val="left"/>
+      <w:pPr>
+        <w:tabs>
+          <w:tab w:val="num" w:pos="3600"/>
+        </w:tabs>
+        <w:ind w:left="3600" w:hanging="360"/>
+      </w:pPr>
+      <w:rPr>
+        <w:rFonts w:ascii="Wingdings" w:hAnsi="Wingdings" w:hint="default"/>
+        <w:sz w:val="20"/>
+      </w:rPr>
+    </w:lvl>
+    <w:lvl w:ilvl="5" w:tentative="1">
+      <w:start w:val="1"/>
+      <w:numFmt w:val="bullet"/>
+      <w:lvlText w:val=""/>
+      <w:lvlJc w:val="left"/>
+      <w:pPr>
+        <w:tabs>
+          <w:tab w:val="num" w:pos="4320"/>
+        </w:tabs>
+        <w:ind w:left="4320" w:hanging="360"/>
+      </w:pPr>
+      <w:rPr>
+        <w:rFonts w:ascii="Wingdings" w:hAnsi="Wingdings" w:hint="default"/>
+        <w:sz w:val="20"/>
+      </w:rPr>
+    </w:lvl>
+    <w:lvl w:ilvl="6" w:tentative="1">
+      <w:start w:val="1"/>
+      <w:numFmt w:val="bullet"/>
+      <w:lvlText w:val=""/>
+      <w:lvlJc w:val="left"/>
+      <w:pPr>
+        <w:tabs>
+          <w:tab w:val="num" w:pos="5040"/>
+        </w:tabs>
+        <w:ind w:left="5040" w:hanging="360"/>
+      </w:pPr>
+      <w:rPr>
+        <w:rFonts w:ascii="Wingdings" w:hAnsi="Wingdings" w:hint="default"/>
+        <w:sz w:val="20"/>
+      </w:rPr>
+    </w:lvl>
+    <w:lvl w:ilvl="7" w:tentative="1">
+      <w:start w:val="1"/>
+      <w:numFmt w:val="bullet"/>
+      <w:lvlText w:val=""/>
+      <w:lvlJc w:val="left"/>
+      <w:pPr>
+        <w:tabs>
+          <w:tab w:val="num" w:pos="5760"/>
+        </w:tabs>
+        <w:ind w:left="5760" w:hanging="360"/>
+      </w:pPr>
+      <w:rPr>
+        <w:rFonts w:ascii="Wingdings" w:hAnsi="Wingdings" w:hint="default"/>
+        <w:sz w:val="20"/>
+      </w:rPr>
+    </w:lvl>
+    <w:lvl w:ilvl="8" w:tentative="1">
+      <w:start w:val="1"/>
+      <w:numFmt w:val="bullet"/>
+      <w:lvlText w:val=""/>
+      <w:lvlJc w:val="left"/>
+      <w:pPr>
+        <w:tabs>
+          <w:tab w:val="num" w:pos="6480"/>
+        </w:tabs>
+        <w:ind w:left="6480" w:hanging="360"/>
+      </w:pPr>
+      <w:rPr>
+        <w:rFonts w:ascii="Wingdings" w:hAnsi="Wingdings" w:hint="default"/>
+        <w:sz w:val="20"/>
+      </w:rPr>
+    </w:lvl>
+  </w:abstractNum>
+  <w:abstractNum w:abstractNumId="4">
     <w:nsid w:val="15DC4DA2"/>
     <w:multiLevelType w:val="hybridMultilevel"/>
     <w:tmpl w:val="27904AFE"/>
@@ -3938,7 +6461,156 @@
       </w:pPr>
     </w:lvl>
   </w:abstractNum>
-  <w:abstractNum w:abstractNumId="4">
+  <w:abstractNum w:abstractNumId="5">
+    <w:nsid w:val="1FC632D5"/>
+    <w:multiLevelType w:val="multilevel"/>
+    <w:tmpl w:val="875EC39C"/>
+    <w:lvl w:ilvl="0">
+      <w:start w:val="1"/>
+      <w:numFmt w:val="bullet"/>
+      <w:lvlText w:val=""/>
+      <w:lvlJc w:val="left"/>
+      <w:pPr>
+        <w:tabs>
+          <w:tab w:val="num" w:pos="720"/>
+        </w:tabs>
+        <w:ind w:left="720" w:hanging="360"/>
+      </w:pPr>
+      <w:rPr>
+        <w:rFonts w:ascii="Symbol" w:hAnsi="Symbol" w:hint="default"/>
+        <w:sz w:val="20"/>
+      </w:rPr>
+    </w:lvl>
+    <w:lvl w:ilvl="1" w:tentative="1">
+      <w:start w:val="1"/>
+      <w:numFmt w:val="bullet"/>
+      <w:lvlText w:val="o"/>
+      <w:lvlJc w:val="left"/>
+      <w:pPr>
+        <w:tabs>
+          <w:tab w:val="num" w:pos="1440"/>
+        </w:tabs>
+        <w:ind w:left="1440" w:hanging="360"/>
+      </w:pPr>
+      <w:rPr>
+        <w:rFonts w:ascii="Courier New" w:hAnsi="Courier New" w:hint="default"/>
+        <w:sz w:val="20"/>
+      </w:rPr>
+    </w:lvl>
+    <w:lvl w:ilvl="2" w:tentative="1">
+      <w:start w:val="1"/>
+      <w:numFmt w:val="bullet"/>
+      <w:lvlText w:val=""/>
+      <w:lvlJc w:val="left"/>
+      <w:pPr>
+        <w:tabs>
+          <w:tab w:val="num" w:pos="2160"/>
+        </w:tabs>
+        <w:ind w:left="2160" w:hanging="360"/>
+      </w:pPr>
+      <w:rPr>
+        <w:rFonts w:ascii="Wingdings" w:hAnsi="Wingdings" w:hint="default"/>
+        <w:sz w:val="20"/>
+      </w:rPr>
+    </w:lvl>
+    <w:lvl w:ilvl="3" w:tentative="1">
+      <w:start w:val="1"/>
+      <w:numFmt w:val="bullet"/>
+      <w:lvlText w:val=""/>
+      <w:lvlJc w:val="left"/>
+      <w:pPr>
+        <w:tabs>
+          <w:tab w:val="num" w:pos="2880"/>
+        </w:tabs>
+        <w:ind w:left="2880" w:hanging="360"/>
+      </w:pPr>
+      <w:rPr>
+        <w:rFonts w:ascii="Wingdings" w:hAnsi="Wingdings" w:hint="default"/>
+        <w:sz w:val="20"/>
+      </w:rPr>
+    </w:lvl>
+    <w:lvl w:ilvl="4" w:tentative="1">
+      <w:start w:val="1"/>
+      <w:numFmt w:val="bullet"/>
+      <w:lvlText w:val=""/>
+      <w:lvlJc w:val="left"/>
+      <w:pPr>
+        <w:tabs>
+          <w:tab w:val="num" w:pos="3600"/>
+        </w:tabs>
+        <w:ind w:left="3600" w:hanging="360"/>
+      </w:pPr>
+      <w:rPr>
+        <w:rFonts w:ascii="Wingdings" w:hAnsi="Wingdings" w:hint="default"/>
+        <w:sz w:val="20"/>
+      </w:rPr>
+    </w:lvl>
+    <w:lvl w:ilvl="5" w:tentative="1">
+      <w:start w:val="1"/>
+      <w:numFmt w:val="bullet"/>
+      <w:lvlText w:val=""/>
+      <w:lvlJc w:val="left"/>
+      <w:pPr>
+        <w:tabs>
+          <w:tab w:val="num" w:pos="4320"/>
+        </w:tabs>
+        <w:ind w:left="4320" w:hanging="360"/>
+      </w:pPr>
+      <w:rPr>
+        <w:rFonts w:ascii="Wingdings" w:hAnsi="Wingdings" w:hint="default"/>
+        <w:sz w:val="20"/>
+      </w:rPr>
+    </w:lvl>
+    <w:lvl w:ilvl="6" w:tentative="1">
+      <w:start w:val="1"/>
+      <w:numFmt w:val="bullet"/>
+      <w:lvlText w:val=""/>
+      <w:lvlJc w:val="left"/>
+      <w:pPr>
+        <w:tabs>
+          <w:tab w:val="num" w:pos="5040"/>
+        </w:tabs>
+        <w:ind w:left="5040" w:hanging="360"/>
+      </w:pPr>
+      <w:rPr>
+        <w:rFonts w:ascii="Wingdings" w:hAnsi="Wingdings" w:hint="default"/>
+        <w:sz w:val="20"/>
+      </w:rPr>
+    </w:lvl>
+    <w:lvl w:ilvl="7" w:tentative="1">
+      <w:start w:val="1"/>
+      <w:numFmt w:val="bullet"/>
+      <w:lvlText w:val=""/>
+      <w:lvlJc w:val="left"/>
+      <w:pPr>
+        <w:tabs>
+          <w:tab w:val="num" w:pos="5760"/>
+        </w:tabs>
+        <w:ind w:left="5760" w:hanging="360"/>
+      </w:pPr>
+      <w:rPr>
+        <w:rFonts w:ascii="Wingdings" w:hAnsi="Wingdings" w:hint="default"/>
+        <w:sz w:val="20"/>
+      </w:rPr>
+    </w:lvl>
+    <w:lvl w:ilvl="8" w:tentative="1">
+      <w:start w:val="1"/>
+      <w:numFmt w:val="bullet"/>
+      <w:lvlText w:val=""/>
+      <w:lvlJc w:val="left"/>
+      <w:pPr>
+        <w:tabs>
+          <w:tab w:val="num" w:pos="6480"/>
+        </w:tabs>
+        <w:ind w:left="6480" w:hanging="360"/>
+      </w:pPr>
+      <w:rPr>
+        <w:rFonts w:ascii="Wingdings" w:hAnsi="Wingdings" w:hint="default"/>
+        <w:sz w:val="20"/>
+      </w:rPr>
+    </w:lvl>
+  </w:abstractNum>
+  <w:abstractNum w:abstractNumId="6">
     <w:nsid w:val="24EA5349"/>
     <w:multiLevelType w:val="hybridMultilevel"/>
     <w:tmpl w:val="CAB2BFD6"/>
@@ -4027,7 +6699,7 @@
       </w:pPr>
     </w:lvl>
   </w:abstractNum>
-  <w:abstractNum w:abstractNumId="5">
+  <w:abstractNum w:abstractNumId="7">
     <w:nsid w:val="2A6F1B16"/>
     <w:multiLevelType w:val="hybridMultilevel"/>
     <w:tmpl w:val="AF78FF16"/>
@@ -4140,7 +6812,156 @@
       </w:rPr>
     </w:lvl>
   </w:abstractNum>
-  <w:abstractNum w:abstractNumId="6">
+  <w:abstractNum w:abstractNumId="8">
+    <w:nsid w:val="348922EE"/>
+    <w:multiLevelType w:val="multilevel"/>
+    <w:tmpl w:val="8996BC6A"/>
+    <w:lvl w:ilvl="0">
+      <w:start w:val="1"/>
+      <w:numFmt w:val="bullet"/>
+      <w:lvlText w:val=""/>
+      <w:lvlJc w:val="left"/>
+      <w:pPr>
+        <w:tabs>
+          <w:tab w:val="num" w:pos="720"/>
+        </w:tabs>
+        <w:ind w:left="720" w:hanging="360"/>
+      </w:pPr>
+      <w:rPr>
+        <w:rFonts w:ascii="Symbol" w:hAnsi="Symbol" w:hint="default"/>
+        <w:sz w:val="20"/>
+      </w:rPr>
+    </w:lvl>
+    <w:lvl w:ilvl="1" w:tentative="1">
+      <w:start w:val="1"/>
+      <w:numFmt w:val="bullet"/>
+      <w:lvlText w:val="o"/>
+      <w:lvlJc w:val="left"/>
+      <w:pPr>
+        <w:tabs>
+          <w:tab w:val="num" w:pos="1440"/>
+        </w:tabs>
+        <w:ind w:left="1440" w:hanging="360"/>
+      </w:pPr>
+      <w:rPr>
+        <w:rFonts w:ascii="Courier New" w:hAnsi="Courier New" w:hint="default"/>
+        <w:sz w:val="20"/>
+      </w:rPr>
+    </w:lvl>
+    <w:lvl w:ilvl="2" w:tentative="1">
+      <w:start w:val="1"/>
+      <w:numFmt w:val="bullet"/>
+      <w:lvlText w:val=""/>
+      <w:lvlJc w:val="left"/>
+      <w:pPr>
+        <w:tabs>
+          <w:tab w:val="num" w:pos="2160"/>
+        </w:tabs>
+        <w:ind w:left="2160" w:hanging="360"/>
+      </w:pPr>
+      <w:rPr>
+        <w:rFonts w:ascii="Wingdings" w:hAnsi="Wingdings" w:hint="default"/>
+        <w:sz w:val="20"/>
+      </w:rPr>
+    </w:lvl>
+    <w:lvl w:ilvl="3" w:tentative="1">
+      <w:start w:val="1"/>
+      <w:numFmt w:val="bullet"/>
+      <w:lvlText w:val=""/>
+      <w:lvlJc w:val="left"/>
+      <w:pPr>
+        <w:tabs>
+          <w:tab w:val="num" w:pos="2880"/>
+        </w:tabs>
+        <w:ind w:left="2880" w:hanging="360"/>
+      </w:pPr>
+      <w:rPr>
+        <w:rFonts w:ascii="Wingdings" w:hAnsi="Wingdings" w:hint="default"/>
+        <w:sz w:val="20"/>
+      </w:rPr>
+    </w:lvl>
+    <w:lvl w:ilvl="4" w:tentative="1">
+      <w:start w:val="1"/>
+      <w:numFmt w:val="bullet"/>
+      <w:lvlText w:val=""/>
+      <w:lvlJc w:val="left"/>
+      <w:pPr>
+        <w:tabs>
+          <w:tab w:val="num" w:pos="3600"/>
+        </w:tabs>
+        <w:ind w:left="3600" w:hanging="360"/>
+      </w:pPr>
+      <w:rPr>
+        <w:rFonts w:ascii="Wingdings" w:hAnsi="Wingdings" w:hint="default"/>
+        <w:sz w:val="20"/>
+      </w:rPr>
+    </w:lvl>
+    <w:lvl w:ilvl="5" w:tentative="1">
+      <w:start w:val="1"/>
+      <w:numFmt w:val="bullet"/>
+      <w:lvlText w:val=""/>
+      <w:lvlJc w:val="left"/>
+      <w:pPr>
+        <w:tabs>
+          <w:tab w:val="num" w:pos="4320"/>
+        </w:tabs>
+        <w:ind w:left="4320" w:hanging="360"/>
+      </w:pPr>
+      <w:rPr>
+        <w:rFonts w:ascii="Wingdings" w:hAnsi="Wingdings" w:hint="default"/>
+        <w:sz w:val="20"/>
+      </w:rPr>
+    </w:lvl>
+    <w:lvl w:ilvl="6" w:tentative="1">
+      <w:start w:val="1"/>
+      <w:numFmt w:val="bullet"/>
+      <w:lvlText w:val=""/>
+      <w:lvlJc w:val="left"/>
+      <w:pPr>
+        <w:tabs>
+          <w:tab w:val="num" w:pos="5040"/>
+        </w:tabs>
+        <w:ind w:left="5040" w:hanging="360"/>
+      </w:pPr>
+      <w:rPr>
+        <w:rFonts w:ascii="Wingdings" w:hAnsi="Wingdings" w:hint="default"/>
+        <w:sz w:val="20"/>
+      </w:rPr>
+    </w:lvl>
+    <w:lvl w:ilvl="7" w:tentative="1">
+      <w:start w:val="1"/>
+      <w:numFmt w:val="bullet"/>
+      <w:lvlText w:val=""/>
+      <w:lvlJc w:val="left"/>
+      <w:pPr>
+        <w:tabs>
+          <w:tab w:val="num" w:pos="5760"/>
+        </w:tabs>
+        <w:ind w:left="5760" w:hanging="360"/>
+      </w:pPr>
+      <w:rPr>
+        <w:rFonts w:ascii="Wingdings" w:hAnsi="Wingdings" w:hint="default"/>
+        <w:sz w:val="20"/>
+      </w:rPr>
+    </w:lvl>
+    <w:lvl w:ilvl="8" w:tentative="1">
+      <w:start w:val="1"/>
+      <w:numFmt w:val="bullet"/>
+      <w:lvlText w:val=""/>
+      <w:lvlJc w:val="left"/>
+      <w:pPr>
+        <w:tabs>
+          <w:tab w:val="num" w:pos="6480"/>
+        </w:tabs>
+        <w:ind w:left="6480" w:hanging="360"/>
+      </w:pPr>
+      <w:rPr>
+        <w:rFonts w:ascii="Wingdings" w:hAnsi="Wingdings" w:hint="default"/>
+        <w:sz w:val="20"/>
+      </w:rPr>
+    </w:lvl>
+  </w:abstractNum>
+  <w:abstractNum w:abstractNumId="9">
     <w:nsid w:val="3CEF6A51"/>
     <w:multiLevelType w:val="hybridMultilevel"/>
     <w:tmpl w:val="E646CC14"/>
@@ -4253,7 +7074,7 @@
       </w:rPr>
     </w:lvl>
   </w:abstractNum>
-  <w:abstractNum w:abstractNumId="7">
+  <w:abstractNum w:abstractNumId="10">
     <w:nsid w:val="412F6B36"/>
     <w:multiLevelType w:val="hybridMultilevel"/>
     <w:tmpl w:val="642ECDF2"/>
@@ -4366,7 +7187,120 @@
       </w:rPr>
     </w:lvl>
   </w:abstractNum>
-  <w:abstractNum w:abstractNumId="8">
+  <w:abstractNum w:abstractNumId="11">
+    <w:nsid w:val="42B436A9"/>
+    <w:multiLevelType w:val="multilevel"/>
+    <w:tmpl w:val="6D8898EA"/>
+    <w:lvl w:ilvl="0">
+      <w:start w:val="1"/>
+      <w:numFmt w:val="decimal"/>
+      <w:lvlText w:val="%1."/>
+      <w:lvlJc w:val="left"/>
+      <w:pPr>
+        <w:tabs>
+          <w:tab w:val="num" w:pos="720"/>
+        </w:tabs>
+        <w:ind w:left="720" w:hanging="360"/>
+      </w:pPr>
+    </w:lvl>
+    <w:lvl w:ilvl="1" w:tentative="1">
+      <w:start w:val="1"/>
+      <w:numFmt w:val="decimal"/>
+      <w:lvlText w:val="%2."/>
+      <w:lvlJc w:val="left"/>
+      <w:pPr>
+        <w:tabs>
+          <w:tab w:val="num" w:pos="1440"/>
+        </w:tabs>
+        <w:ind w:left="1440" w:hanging="360"/>
+      </w:pPr>
+    </w:lvl>
+    <w:lvl w:ilvl="2" w:tentative="1">
+      <w:start w:val="1"/>
+      <w:numFmt w:val="decimal"/>
+      <w:lvlText w:val="%3."/>
+      <w:lvlJc w:val="left"/>
+      <w:pPr>
+        <w:tabs>
+          <w:tab w:val="num" w:pos="2160"/>
+        </w:tabs>
+        <w:ind w:left="2160" w:hanging="360"/>
+      </w:pPr>
+    </w:lvl>
+    <w:lvl w:ilvl="3" w:tentative="1">
+      <w:start w:val="1"/>
+      <w:numFmt w:val="decimal"/>
+      <w:lvlText w:val="%4."/>
+      <w:lvlJc w:val="left"/>
+      <w:pPr>
+        <w:tabs>
+          <w:tab w:val="num" w:pos="2880"/>
+        </w:tabs>
+        <w:ind w:left="2880" w:hanging="360"/>
+      </w:pPr>
+    </w:lvl>
+    <w:lvl w:ilvl="4" w:tentative="1">
+      <w:start w:val="1"/>
+      <w:numFmt w:val="decimal"/>
+      <w:lvlText w:val="%5."/>
+      <w:lvlJc w:val="left"/>
+      <w:pPr>
+        <w:tabs>
+          <w:tab w:val="num" w:pos="3600"/>
+        </w:tabs>
+        <w:ind w:left="3600" w:hanging="360"/>
+      </w:pPr>
+    </w:lvl>
+    <w:lvl w:ilvl="5" w:tentative="1">
+      <w:start w:val="1"/>
+      <w:numFmt w:val="decimal"/>
+      <w:lvlText w:val="%6."/>
+      <w:lvlJc w:val="left"/>
+      <w:pPr>
+        <w:tabs>
+          <w:tab w:val="num" w:pos="4320"/>
+        </w:tabs>
+        <w:ind w:left="4320" w:hanging="360"/>
+      </w:pPr>
+    </w:lvl>
+    <w:lvl w:ilvl="6" w:tentative="1">
+      <w:start w:val="1"/>
+      <w:numFmt w:val="decimal"/>
+      <w:lvlText w:val="%7."/>
+      <w:lvlJc w:val="left"/>
+      <w:pPr>
+        <w:tabs>
+          <w:tab w:val="num" w:pos="5040"/>
+        </w:tabs>
+        <w:ind w:left="5040" w:hanging="360"/>
+      </w:pPr>
+    </w:lvl>
+    <w:lvl w:ilvl="7" w:tentative="1">
+      <w:start w:val="1"/>
+      <w:numFmt w:val="decimal"/>
+      <w:lvlText w:val="%8."/>
+      <w:lvlJc w:val="left"/>
+      <w:pPr>
+        <w:tabs>
+          <w:tab w:val="num" w:pos="5760"/>
+        </w:tabs>
+        <w:ind w:left="5760" w:hanging="360"/>
+      </w:pPr>
+    </w:lvl>
+    <w:lvl w:ilvl="8" w:tentative="1">
+      <w:start w:val="1"/>
+      <w:numFmt w:val="decimal"/>
+      <w:lvlText w:val="%9."/>
+      <w:lvlJc w:val="left"/>
+      <w:pPr>
+        <w:tabs>
+          <w:tab w:val="num" w:pos="6480"/>
+        </w:tabs>
+        <w:ind w:left="6480" w:hanging="360"/>
+      </w:pPr>
+    </w:lvl>
+  </w:abstractNum>
+  <w:abstractNum w:abstractNumId="12">
     <w:nsid w:val="42E21008"/>
     <w:multiLevelType w:val="hybridMultilevel"/>
     <w:tmpl w:val="825C8F6C"/>
@@ -4452,7 +7386,156 @@
       </w:pPr>
     </w:lvl>
   </w:abstractNum>
-  <w:abstractNum w:abstractNumId="9">
+  <w:abstractNum w:abstractNumId="13">
+    <w:nsid w:val="45F874CE"/>
+    <w:multiLevelType w:val="multilevel"/>
+    <w:tmpl w:val="8F74CFC2"/>
+    <w:lvl w:ilvl="0">
+      <w:start w:val="1"/>
+      <w:numFmt w:val="bullet"/>
+      <w:lvlText w:val=""/>
+      <w:lvlJc w:val="left"/>
+      <w:pPr>
+        <w:tabs>
+          <w:tab w:val="num" w:pos="720"/>
+        </w:tabs>
+        <w:ind w:left="720" w:hanging="360"/>
+      </w:pPr>
+      <w:rPr>
+        <w:rFonts w:ascii="Symbol" w:hAnsi="Symbol" w:hint="default"/>
+        <w:sz w:val="20"/>
+      </w:rPr>
+    </w:lvl>
+    <w:lvl w:ilvl="1" w:tentative="1">
+      <w:start w:val="1"/>
+      <w:numFmt w:val="bullet"/>
+      <w:lvlText w:val="o"/>
+      <w:lvlJc w:val="left"/>
+      <w:pPr>
+        <w:tabs>
+          <w:tab w:val="num" w:pos="1440"/>
+        </w:tabs>
+        <w:ind w:left="1440" w:hanging="360"/>
+      </w:pPr>
+      <w:rPr>
+        <w:rFonts w:ascii="Courier New" w:hAnsi="Courier New" w:hint="default"/>
+        <w:sz w:val="20"/>
+      </w:rPr>
+    </w:lvl>
+    <w:lvl w:ilvl="2" w:tentative="1">
+      <w:start w:val="1"/>
+      <w:numFmt w:val="bullet"/>
+      <w:lvlText w:val=""/>
+      <w:lvlJc w:val="left"/>
+      <w:pPr>
+        <w:tabs>
+          <w:tab w:val="num" w:pos="2160"/>
+        </w:tabs>
+        <w:ind w:left="2160" w:hanging="360"/>
+      </w:pPr>
+      <w:rPr>
+        <w:rFonts w:ascii="Wingdings" w:hAnsi="Wingdings" w:hint="default"/>
+        <w:sz w:val="20"/>
+      </w:rPr>
+    </w:lvl>
+    <w:lvl w:ilvl="3" w:tentative="1">
+      <w:start w:val="1"/>
+      <w:numFmt w:val="bullet"/>
+      <w:lvlText w:val=""/>
+      <w:lvlJc w:val="left"/>
+      <w:pPr>
+        <w:tabs>
+          <w:tab w:val="num" w:pos="2880"/>
+        </w:tabs>
+        <w:ind w:left="2880" w:hanging="360"/>
+      </w:pPr>
+      <w:rPr>
+        <w:rFonts w:ascii="Wingdings" w:hAnsi="Wingdings" w:hint="default"/>
+        <w:sz w:val="20"/>
+      </w:rPr>
+    </w:lvl>
+    <w:lvl w:ilvl="4" w:tentative="1">
+      <w:start w:val="1"/>
+      <w:numFmt w:val="bullet"/>
+      <w:lvlText w:val=""/>
+      <w:lvlJc w:val="left"/>
+      <w:pPr>
+        <w:tabs>
+          <w:tab w:val="num" w:pos="3600"/>
+        </w:tabs>
+        <w:ind w:left="3600" w:hanging="360"/>
+      </w:pPr>
+      <w:rPr>
+        <w:rFonts w:ascii="Wingdings" w:hAnsi="Wingdings" w:hint="default"/>
+        <w:sz w:val="20"/>
+      </w:rPr>
+    </w:lvl>
+    <w:lvl w:ilvl="5" w:tentative="1">
+      <w:start w:val="1"/>
+      <w:numFmt w:val="bullet"/>
+      <w:lvlText w:val=""/>
+      <w:lvlJc w:val="left"/>
+      <w:pPr>
+        <w:tabs>
+          <w:tab w:val="num" w:pos="4320"/>
+        </w:tabs>
+        <w:ind w:left="4320" w:hanging="360"/>
+      </w:pPr>
+      <w:rPr>
+        <w:rFonts w:ascii="Wingdings" w:hAnsi="Wingdings" w:hint="default"/>
+        <w:sz w:val="20"/>
+      </w:rPr>
+    </w:lvl>
+    <w:lvl w:ilvl="6" w:tentative="1">
+      <w:start w:val="1"/>
+      <w:numFmt w:val="bullet"/>
+      <w:lvlText w:val=""/>
+      <w:lvlJc w:val="left"/>
+      <w:pPr>
+        <w:tabs>
+          <w:tab w:val="num" w:pos="5040"/>
+        </w:tabs>
+        <w:ind w:left="5040" w:hanging="360"/>
+      </w:pPr>
+      <w:rPr>
+        <w:rFonts w:ascii="Wingdings" w:hAnsi="Wingdings" w:hint="default"/>
+        <w:sz w:val="20"/>
+      </w:rPr>
+    </w:lvl>
+    <w:lvl w:ilvl="7" w:tentative="1">
+      <w:start w:val="1"/>
+      <w:numFmt w:val="bullet"/>
+      <w:lvlText w:val=""/>
+      <w:lvlJc w:val="left"/>
+      <w:pPr>
+        <w:tabs>
+          <w:tab w:val="num" w:pos="5760"/>
+        </w:tabs>
+        <w:ind w:left="5760" w:hanging="360"/>
+      </w:pPr>
+      <w:rPr>
+        <w:rFonts w:ascii="Wingdings" w:hAnsi="Wingdings" w:hint="default"/>
+        <w:sz w:val="20"/>
+      </w:rPr>
+    </w:lvl>
+    <w:lvl w:ilvl="8" w:tentative="1">
+      <w:start w:val="1"/>
+      <w:numFmt w:val="bullet"/>
+      <w:lvlText w:val=""/>
+      <w:lvlJc w:val="left"/>
+      <w:pPr>
+        <w:tabs>
+          <w:tab w:val="num" w:pos="6480"/>
+        </w:tabs>
+        <w:ind w:left="6480" w:hanging="360"/>
+      </w:pPr>
+      <w:rPr>
+        <w:rFonts w:ascii="Wingdings" w:hAnsi="Wingdings" w:hint="default"/>
+        <w:sz w:val="20"/>
+      </w:rPr>
+    </w:lvl>
+  </w:abstractNum>
+  <w:abstractNum w:abstractNumId="14">
     <w:nsid w:val="46950D1C"/>
     <w:multiLevelType w:val="hybridMultilevel"/>
     <w:tmpl w:val="3C9EF7BC"/>
@@ -4541,7 +7624,7 @@
       </w:pPr>
     </w:lvl>
   </w:abstractNum>
-  <w:abstractNum w:abstractNumId="10">
+  <w:abstractNum w:abstractNumId="15">
     <w:nsid w:val="4ACA6763"/>
     <w:multiLevelType w:val="hybridMultilevel"/>
     <w:tmpl w:val="146605D8"/>
@@ -4654,7 +7737,269 @@
       </w:rPr>
     </w:lvl>
   </w:abstractNum>
-  <w:abstractNum w:abstractNumId="11">
+  <w:abstractNum w:abstractNumId="16">
+    <w:nsid w:val="4F8F7907"/>
+    <w:multiLevelType w:val="multilevel"/>
+    <w:tmpl w:val="A3186FBA"/>
+    <w:lvl w:ilvl="0">
+      <w:start w:val="1"/>
+      <w:numFmt w:val="bullet"/>
+      <w:lvlText w:val=""/>
+      <w:lvlJc w:val="left"/>
+      <w:pPr>
+        <w:tabs>
+          <w:tab w:val="num" w:pos="720"/>
+        </w:tabs>
+        <w:ind w:left="720" w:hanging="360"/>
+      </w:pPr>
+      <w:rPr>
+        <w:rFonts w:ascii="Symbol" w:hAnsi="Symbol" w:hint="default"/>
+        <w:sz w:val="20"/>
+      </w:rPr>
+    </w:lvl>
+    <w:lvl w:ilvl="1" w:tentative="1">
+      <w:start w:val="1"/>
+      <w:numFmt w:val="bullet"/>
+      <w:lvlText w:val="o"/>
+      <w:lvlJc w:val="left"/>
+      <w:pPr>
+        <w:tabs>
+          <w:tab w:val="num" w:pos="1440"/>
+        </w:tabs>
+        <w:ind w:left="1440" w:hanging="360"/>
+      </w:pPr>
+      <w:rPr>
+        <w:rFonts w:ascii="Courier New" w:hAnsi="Courier New" w:hint="default"/>
+        <w:sz w:val="20"/>
+      </w:rPr>
+    </w:lvl>
+    <w:lvl w:ilvl="2" w:tentative="1">
+      <w:start w:val="1"/>
+      <w:numFmt w:val="bullet"/>
+      <w:lvlText w:val=""/>
+      <w:lvlJc w:val="left"/>
+      <w:pPr>
+        <w:tabs>
+          <w:tab w:val="num" w:pos="2160"/>
+        </w:tabs>
+        <w:ind w:left="2160" w:hanging="360"/>
+      </w:pPr>
+      <w:rPr>
+        <w:rFonts w:ascii="Wingdings" w:hAnsi="Wingdings" w:hint="default"/>
+        <w:sz w:val="20"/>
+      </w:rPr>
+    </w:lvl>
+    <w:lvl w:ilvl="3" w:tentative="1">
+      <w:start w:val="1"/>
+      <w:numFmt w:val="bullet"/>
+      <w:lvlText w:val=""/>
+      <w:lvlJc w:val="left"/>
+      <w:pPr>
+        <w:tabs>
+          <w:tab w:val="num" w:pos="2880"/>
+        </w:tabs>
+        <w:ind w:left="2880" w:hanging="360"/>
+      </w:pPr>
+      <w:rPr>
+        <w:rFonts w:ascii="Wingdings" w:hAnsi="Wingdings" w:hint="default"/>
+        <w:sz w:val="20"/>
+      </w:rPr>
+    </w:lvl>
+    <w:lvl w:ilvl="4" w:tentative="1">
+      <w:start w:val="1"/>
+      <w:numFmt w:val="bullet"/>
+      <w:lvlText w:val=""/>
+      <w:lvlJc w:val="left"/>
+      <w:pPr>
+        <w:tabs>
+          <w:tab w:val="num" w:pos="3600"/>
+        </w:tabs>
+        <w:ind w:left="3600" w:hanging="360"/>
+      </w:pPr>
+      <w:rPr>
+        <w:rFonts w:ascii="Wingdings" w:hAnsi="Wingdings" w:hint="default"/>
+        <w:sz w:val="20"/>
+      </w:rPr>
+    </w:lvl>
+    <w:lvl w:ilvl="5" w:tentative="1">
+      <w:start w:val="1"/>
+      <w:numFmt w:val="bullet"/>
+      <w:lvlText w:val=""/>
+      <w:lvlJc w:val="left"/>
+      <w:pPr>
+        <w:tabs>
+          <w:tab w:val="num" w:pos="4320"/>
+        </w:tabs>
+        <w:ind w:left="4320" w:hanging="360"/>
+      </w:pPr>
+      <w:rPr>
+        <w:rFonts w:ascii="Wingdings" w:hAnsi="Wingdings" w:hint="default"/>
+        <w:sz w:val="20"/>
+      </w:rPr>
+    </w:lvl>
+    <w:lvl w:ilvl="6" w:tentative="1">
+      <w:start w:val="1"/>
+      <w:numFmt w:val="bullet"/>
+      <w:lvlText w:val=""/>
+      <w:lvlJc w:val="left"/>
+      <w:pPr>
+        <w:tabs>
+          <w:tab w:val="num" w:pos="5040"/>
+        </w:tabs>
+        <w:ind w:left="5040" w:hanging="360"/>
+      </w:pPr>
+      <w:rPr>
+        <w:rFonts w:ascii="Wingdings" w:hAnsi="Wingdings" w:hint="default"/>
+        <w:sz w:val="20"/>
+      </w:rPr>
+    </w:lvl>
+    <w:lvl w:ilvl="7" w:tentative="1">
+      <w:start w:val="1"/>
+      <w:numFmt w:val="bullet"/>
+      <w:lvlText w:val=""/>
+      <w:lvlJc w:val="left"/>
+      <w:pPr>
+        <w:tabs>
+          <w:tab w:val="num" w:pos="5760"/>
+        </w:tabs>
+        <w:ind w:left="5760" w:hanging="360"/>
+      </w:pPr>
+      <w:rPr>
+        <w:rFonts w:ascii="Wingdings" w:hAnsi="Wingdings" w:hint="default"/>
+        <w:sz w:val="20"/>
+      </w:rPr>
+    </w:lvl>
+    <w:lvl w:ilvl="8" w:tentative="1">
+      <w:start w:val="1"/>
+      <w:numFmt w:val="bullet"/>
+      <w:lvlText w:val=""/>
+      <w:lvlJc w:val="left"/>
+      <w:pPr>
+        <w:tabs>
+          <w:tab w:val="num" w:pos="6480"/>
+        </w:tabs>
+        <w:ind w:left="6480" w:hanging="360"/>
+      </w:pPr>
+      <w:rPr>
+        <w:rFonts w:ascii="Wingdings" w:hAnsi="Wingdings" w:hint="default"/>
+        <w:sz w:val="20"/>
+      </w:rPr>
+    </w:lvl>
+  </w:abstractNum>
+  <w:abstractNum w:abstractNumId="17">
+    <w:nsid w:val="502A253E"/>
+    <w:multiLevelType w:val="multilevel"/>
+    <w:tmpl w:val="D336750C"/>
+    <w:lvl w:ilvl="0">
+      <w:start w:val="1"/>
+      <w:numFmt w:val="decimal"/>
+      <w:lvlText w:val="%1."/>
+      <w:lvlJc w:val="left"/>
+      <w:pPr>
+        <w:tabs>
+          <w:tab w:val="num" w:pos="720"/>
+        </w:tabs>
+        <w:ind w:left="720" w:hanging="360"/>
+      </w:pPr>
+    </w:lvl>
+    <w:lvl w:ilvl="1" w:tentative="1">
+      <w:start w:val="1"/>
+      <w:numFmt w:val="decimal"/>
+      <w:lvlText w:val="%2."/>
+      <w:lvlJc w:val="left"/>
+      <w:pPr>
+        <w:tabs>
+          <w:tab w:val="num" w:pos="1440"/>
+        </w:tabs>
+        <w:ind w:left="1440" w:hanging="360"/>
+      </w:pPr>
+    </w:lvl>
+    <w:lvl w:ilvl="2" w:tentative="1">
+      <w:start w:val="1"/>
+      <w:numFmt w:val="decimal"/>
+      <w:lvlText w:val="%3."/>
+      <w:lvlJc w:val="left"/>
+      <w:pPr>
+        <w:tabs>
+          <w:tab w:val="num" w:pos="2160"/>
+        </w:tabs>
+        <w:ind w:left="2160" w:hanging="360"/>
+      </w:pPr>
+    </w:lvl>
+    <w:lvl w:ilvl="3" w:tentative="1">
+      <w:start w:val="1"/>
+      <w:numFmt w:val="decimal"/>
+      <w:lvlText w:val="%4."/>
+      <w:lvlJc w:val="left"/>
+      <w:pPr>
+        <w:tabs>
+          <w:tab w:val="num" w:pos="2880"/>
+        </w:tabs>
+        <w:ind w:left="2880" w:hanging="360"/>
+      </w:pPr>
+    </w:lvl>
+    <w:lvl w:ilvl="4" w:tentative="1">
+      <w:start w:val="1"/>
+      <w:numFmt w:val="decimal"/>
+      <w:lvlText w:val="%5."/>
+      <w:lvlJc w:val="left"/>
+      <w:pPr>
+        <w:tabs>
+          <w:tab w:val="num" w:pos="3600"/>
+        </w:tabs>
+        <w:ind w:left="3600" w:hanging="360"/>
+      </w:pPr>
+    </w:lvl>
+    <w:lvl w:ilvl="5" w:tentative="1">
+      <w:start w:val="1"/>
+      <w:numFmt w:val="decimal"/>
+      <w:lvlText w:val="%6."/>
+      <w:lvlJc w:val="left"/>
+      <w:pPr>
+        <w:tabs>
+          <w:tab w:val="num" w:pos="4320"/>
+        </w:tabs>
+        <w:ind w:left="4320" w:hanging="360"/>
+      </w:pPr>
+    </w:lvl>
+    <w:lvl w:ilvl="6" w:tentative="1">
+      <w:start w:val="1"/>
+      <w:numFmt w:val="decimal"/>
+      <w:lvlText w:val="%7."/>
+      <w:lvlJc w:val="left"/>
+      <w:pPr>
+        <w:tabs>
+          <w:tab w:val="num" w:pos="5040"/>
+        </w:tabs>
+        <w:ind w:left="5040" w:hanging="360"/>
+      </w:pPr>
+    </w:lvl>
+    <w:lvl w:ilvl="7" w:tentative="1">
+      <w:start w:val="1"/>
+      <w:numFmt w:val="decimal"/>
+      <w:lvlText w:val="%8."/>
+      <w:lvlJc w:val="left"/>
+      <w:pPr>
+        <w:tabs>
+          <w:tab w:val="num" w:pos="5760"/>
+        </w:tabs>
+        <w:ind w:left="5760" w:hanging="360"/>
+      </w:pPr>
+    </w:lvl>
+    <w:lvl w:ilvl="8" w:tentative="1">
+      <w:start w:val="1"/>
+      <w:numFmt w:val="decimal"/>
+      <w:lvlText w:val="%9."/>
+      <w:lvlJc w:val="left"/>
+      <w:pPr>
+        <w:tabs>
+          <w:tab w:val="num" w:pos="6480"/>
+        </w:tabs>
+        <w:ind w:left="6480" w:hanging="360"/>
+      </w:pPr>
+    </w:lvl>
+  </w:abstractNum>
+  <w:abstractNum w:abstractNumId="18">
     <w:nsid w:val="56567BFC"/>
     <w:multiLevelType w:val="hybridMultilevel"/>
     <w:tmpl w:val="A9187C18"/>
@@ -4767,7 +8112,156 @@
       </w:rPr>
     </w:lvl>
   </w:abstractNum>
-  <w:abstractNum w:abstractNumId="12">
+  <w:abstractNum w:abstractNumId="19">
+    <w:nsid w:val="568743B3"/>
+    <w:multiLevelType w:val="multilevel"/>
+    <w:tmpl w:val="B5D43310"/>
+    <w:lvl w:ilvl="0">
+      <w:start w:val="1"/>
+      <w:numFmt w:val="bullet"/>
+      <w:lvlText w:val=""/>
+      <w:lvlJc w:val="left"/>
+      <w:pPr>
+        <w:tabs>
+          <w:tab w:val="num" w:pos="720"/>
+        </w:tabs>
+        <w:ind w:left="720" w:hanging="360"/>
+      </w:pPr>
+      <w:rPr>
+        <w:rFonts w:ascii="Symbol" w:hAnsi="Symbol" w:hint="default"/>
+        <w:sz w:val="20"/>
+      </w:rPr>
+    </w:lvl>
+    <w:lvl w:ilvl="1" w:tentative="1">
+      <w:start w:val="1"/>
+      <w:numFmt w:val="bullet"/>
+      <w:lvlText w:val="o"/>
+      <w:lvlJc w:val="left"/>
+      <w:pPr>
+        <w:tabs>
+          <w:tab w:val="num" w:pos="1440"/>
+        </w:tabs>
+        <w:ind w:left="1440" w:hanging="360"/>
+      </w:pPr>
+      <w:rPr>
+        <w:rFonts w:ascii="Courier New" w:hAnsi="Courier New" w:hint="default"/>
+        <w:sz w:val="20"/>
+      </w:rPr>
+    </w:lvl>
+    <w:lvl w:ilvl="2" w:tentative="1">
+      <w:start w:val="1"/>
+      <w:numFmt w:val="bullet"/>
+      <w:lvlText w:val=""/>
+      <w:lvlJc w:val="left"/>
+      <w:pPr>
+        <w:tabs>
+          <w:tab w:val="num" w:pos="2160"/>
+        </w:tabs>
+        <w:ind w:left="2160" w:hanging="360"/>
+      </w:pPr>
+      <w:rPr>
+        <w:rFonts w:ascii="Wingdings" w:hAnsi="Wingdings" w:hint="default"/>
+        <w:sz w:val="20"/>
+      </w:rPr>
+    </w:lvl>
+    <w:lvl w:ilvl="3" w:tentative="1">
+      <w:start w:val="1"/>
+      <w:numFmt w:val="bullet"/>
+      <w:lvlText w:val=""/>
+      <w:lvlJc w:val="left"/>
+      <w:pPr>
+        <w:tabs>
+          <w:tab w:val="num" w:pos="2880"/>
+        </w:tabs>
+        <w:ind w:left="2880" w:hanging="360"/>
+      </w:pPr>
+      <w:rPr>
+        <w:rFonts w:ascii="Wingdings" w:hAnsi="Wingdings" w:hint="default"/>
+        <w:sz w:val="20"/>
+      </w:rPr>
+    </w:lvl>
+    <w:lvl w:ilvl="4" w:tentative="1">
+      <w:start w:val="1"/>
+      <w:numFmt w:val="bullet"/>
+      <w:lvlText w:val=""/>
+      <w:lvlJc w:val="left"/>
+      <w:pPr>
+        <w:tabs>
+          <w:tab w:val="num" w:pos="3600"/>
+        </w:tabs>
+        <w:ind w:left="3600" w:hanging="360"/>
+      </w:pPr>
+      <w:rPr>
+        <w:rFonts w:ascii="Wingdings" w:hAnsi="Wingdings" w:hint="default"/>
+        <w:sz w:val="20"/>
+      </w:rPr>
+    </w:lvl>
+    <w:lvl w:ilvl="5" w:tentative="1">
+      <w:start w:val="1"/>
+      <w:numFmt w:val="bullet"/>
+      <w:lvlText w:val=""/>
+      <w:lvlJc w:val="left"/>
+      <w:pPr>
+        <w:tabs>
+          <w:tab w:val="num" w:pos="4320"/>
+        </w:tabs>
+        <w:ind w:left="4320" w:hanging="360"/>
+      </w:pPr>
+      <w:rPr>
+        <w:rFonts w:ascii="Wingdings" w:hAnsi="Wingdings" w:hint="default"/>
+        <w:sz w:val="20"/>
+      </w:rPr>
+    </w:lvl>
+    <w:lvl w:ilvl="6" w:tentative="1">
+      <w:start w:val="1"/>
+      <w:numFmt w:val="bullet"/>
+      <w:lvlText w:val=""/>
+      <w:lvlJc w:val="left"/>
+      <w:pPr>
+        <w:tabs>
+          <w:tab w:val="num" w:pos="5040"/>
+        </w:tabs>
+        <w:ind w:left="5040" w:hanging="360"/>
+      </w:pPr>
+      <w:rPr>
+        <w:rFonts w:ascii="Wingdings" w:hAnsi="Wingdings" w:hint="default"/>
+        <w:sz w:val="20"/>
+      </w:rPr>
+    </w:lvl>
+    <w:lvl w:ilvl="7" w:tentative="1">
+      <w:start w:val="1"/>
+      <w:numFmt w:val="bullet"/>
+      <w:lvlText w:val=""/>
+      <w:lvlJc w:val="left"/>
+      <w:pPr>
+        <w:tabs>
+          <w:tab w:val="num" w:pos="5760"/>
+        </w:tabs>
+        <w:ind w:left="5760" w:hanging="360"/>
+      </w:pPr>
+      <w:rPr>
+        <w:rFonts w:ascii="Wingdings" w:hAnsi="Wingdings" w:hint="default"/>
+        <w:sz w:val="20"/>
+      </w:rPr>
+    </w:lvl>
+    <w:lvl w:ilvl="8" w:tentative="1">
+      <w:start w:val="1"/>
+      <w:numFmt w:val="bullet"/>
+      <w:lvlText w:val=""/>
+      <w:lvlJc w:val="left"/>
+      <w:pPr>
+        <w:tabs>
+          <w:tab w:val="num" w:pos="6480"/>
+        </w:tabs>
+        <w:ind w:left="6480" w:hanging="360"/>
+      </w:pPr>
+      <w:rPr>
+        <w:rFonts w:ascii="Wingdings" w:hAnsi="Wingdings" w:hint="default"/>
+        <w:sz w:val="20"/>
+      </w:rPr>
+    </w:lvl>
+  </w:abstractNum>
+  <w:abstractNum w:abstractNumId="20">
     <w:nsid w:val="598C0C96"/>
     <w:multiLevelType w:val="hybridMultilevel"/>
     <w:tmpl w:val="8C1E01F2"/>
@@ -4853,7 +8347,7 @@
       </w:pPr>
     </w:lvl>
   </w:abstractNum>
-  <w:abstractNum w:abstractNumId="13">
+  <w:abstractNum w:abstractNumId="21">
     <w:nsid w:val="5A2B6D4C"/>
     <w:multiLevelType w:val="hybridMultilevel"/>
     <w:tmpl w:val="9A52A990"/>
@@ -4966,7 +8460,7 @@
       </w:rPr>
     </w:lvl>
   </w:abstractNum>
-  <w:abstractNum w:abstractNumId="14">
+  <w:abstractNum w:abstractNumId="22">
     <w:nsid w:val="5C9E7573"/>
     <w:multiLevelType w:val="hybridMultilevel"/>
     <w:tmpl w:val="3B1610E0"/>
@@ -5079,7 +8573,269 @@
       </w:rPr>
     </w:lvl>
   </w:abstractNum>
-  <w:abstractNum w:abstractNumId="15">
+  <w:abstractNum w:abstractNumId="23">
+    <w:nsid w:val="5CF86B37"/>
+    <w:multiLevelType w:val="multilevel"/>
+    <w:tmpl w:val="C762AD86"/>
+    <w:lvl w:ilvl="0">
+      <w:start w:val="1"/>
+      <w:numFmt w:val="decimal"/>
+      <w:lvlText w:val="%1."/>
+      <w:lvlJc w:val="left"/>
+      <w:pPr>
+        <w:tabs>
+          <w:tab w:val="num" w:pos="720"/>
+        </w:tabs>
+        <w:ind w:left="720" w:hanging="360"/>
+      </w:pPr>
+    </w:lvl>
+    <w:lvl w:ilvl="1" w:tentative="1">
+      <w:start w:val="1"/>
+      <w:numFmt w:val="decimal"/>
+      <w:lvlText w:val="%2."/>
+      <w:lvlJc w:val="left"/>
+      <w:pPr>
+        <w:tabs>
+          <w:tab w:val="num" w:pos="1440"/>
+        </w:tabs>
+        <w:ind w:left="1440" w:hanging="360"/>
+      </w:pPr>
+    </w:lvl>
+    <w:lvl w:ilvl="2" w:tentative="1">
+      <w:start w:val="1"/>
+      <w:numFmt w:val="decimal"/>
+      <w:lvlText w:val="%3."/>
+      <w:lvlJc w:val="left"/>
+      <w:pPr>
+        <w:tabs>
+          <w:tab w:val="num" w:pos="2160"/>
+        </w:tabs>
+        <w:ind w:left="2160" w:hanging="360"/>
+      </w:pPr>
+    </w:lvl>
+    <w:lvl w:ilvl="3" w:tentative="1">
+      <w:start w:val="1"/>
+      <w:numFmt w:val="decimal"/>
+      <w:lvlText w:val="%4."/>
+      <w:lvlJc w:val="left"/>
+      <w:pPr>
+        <w:tabs>
+          <w:tab w:val="num" w:pos="2880"/>
+        </w:tabs>
+        <w:ind w:left="2880" w:hanging="360"/>
+      </w:pPr>
+    </w:lvl>
+    <w:lvl w:ilvl="4" w:tentative="1">
+      <w:start w:val="1"/>
+      <w:numFmt w:val="decimal"/>
+      <w:lvlText w:val="%5."/>
+      <w:lvlJc w:val="left"/>
+      <w:pPr>
+        <w:tabs>
+          <w:tab w:val="num" w:pos="3600"/>
+        </w:tabs>
+        <w:ind w:left="3600" w:hanging="360"/>
+      </w:pPr>
+    </w:lvl>
+    <w:lvl w:ilvl="5" w:tentative="1">
+      <w:start w:val="1"/>
+      <w:numFmt w:val="decimal"/>
+      <w:lvlText w:val="%6."/>
+      <w:lvlJc w:val="left"/>
+      <w:pPr>
+        <w:tabs>
+          <w:tab w:val="num" w:pos="4320"/>
+        </w:tabs>
+        <w:ind w:left="4320" w:hanging="360"/>
+      </w:pPr>
+    </w:lvl>
+    <w:lvl w:ilvl="6" w:tentative="1">
+      <w:start w:val="1"/>
+      <w:numFmt w:val="decimal"/>
+      <w:lvlText w:val="%7."/>
+      <w:lvlJc w:val="left"/>
+      <w:pPr>
+        <w:tabs>
+          <w:tab w:val="num" w:pos="5040"/>
+        </w:tabs>
+        <w:ind w:left="5040" w:hanging="360"/>
+      </w:pPr>
+    </w:lvl>
+    <w:lvl w:ilvl="7" w:tentative="1">
+      <w:start w:val="1"/>
+      <w:numFmt w:val="decimal"/>
+      <w:lvlText w:val="%8."/>
+      <w:lvlJc w:val="left"/>
+      <w:pPr>
+        <w:tabs>
+          <w:tab w:val="num" w:pos="5760"/>
+        </w:tabs>
+        <w:ind w:left="5760" w:hanging="360"/>
+      </w:pPr>
+    </w:lvl>
+    <w:lvl w:ilvl="8" w:tentative="1">
+      <w:start w:val="1"/>
+      <w:numFmt w:val="decimal"/>
+      <w:lvlText w:val="%9."/>
+      <w:lvlJc w:val="left"/>
+      <w:pPr>
+        <w:tabs>
+          <w:tab w:val="num" w:pos="6480"/>
+        </w:tabs>
+        <w:ind w:left="6480" w:hanging="360"/>
+      </w:pPr>
+    </w:lvl>
+  </w:abstractNum>
+  <w:abstractNum w:abstractNumId="24">
+    <w:nsid w:val="5D0678E8"/>
+    <w:multiLevelType w:val="multilevel"/>
+    <w:tmpl w:val="6AFCA3C8"/>
+    <w:lvl w:ilvl="0">
+      <w:start w:val="1"/>
+      <w:numFmt w:val="bullet"/>
+      <w:lvlText w:val=""/>
+      <w:lvlJc w:val="left"/>
+      <w:pPr>
+        <w:tabs>
+          <w:tab w:val="num" w:pos="720"/>
+        </w:tabs>
+        <w:ind w:left="720" w:hanging="360"/>
+      </w:pPr>
+      <w:rPr>
+        <w:rFonts w:ascii="Symbol" w:hAnsi="Symbol" w:hint="default"/>
+        <w:sz w:val="20"/>
+      </w:rPr>
+    </w:lvl>
+    <w:lvl w:ilvl="1" w:tentative="1">
+      <w:start w:val="1"/>
+      <w:numFmt w:val="bullet"/>
+      <w:lvlText w:val="o"/>
+      <w:lvlJc w:val="left"/>
+      <w:pPr>
+        <w:tabs>
+          <w:tab w:val="num" w:pos="1440"/>
+        </w:tabs>
+        <w:ind w:left="1440" w:hanging="360"/>
+      </w:pPr>
+      <w:rPr>
+        <w:rFonts w:ascii="Courier New" w:hAnsi="Courier New" w:hint="default"/>
+        <w:sz w:val="20"/>
+      </w:rPr>
+    </w:lvl>
+    <w:lvl w:ilvl="2" w:tentative="1">
+      <w:start w:val="1"/>
+      <w:numFmt w:val="bullet"/>
+      <w:lvlText w:val=""/>
+      <w:lvlJc w:val="left"/>
+      <w:pPr>
+        <w:tabs>
+          <w:tab w:val="num" w:pos="2160"/>
+        </w:tabs>
+        <w:ind w:left="2160" w:hanging="360"/>
+      </w:pPr>
+      <w:rPr>
+        <w:rFonts w:ascii="Wingdings" w:hAnsi="Wingdings" w:hint="default"/>
+        <w:sz w:val="20"/>
+      </w:rPr>
+    </w:lvl>
+    <w:lvl w:ilvl="3" w:tentative="1">
+      <w:start w:val="1"/>
+      <w:numFmt w:val="bullet"/>
+      <w:lvlText w:val=""/>
+      <w:lvlJc w:val="left"/>
+      <w:pPr>
+        <w:tabs>
+          <w:tab w:val="num" w:pos="2880"/>
+        </w:tabs>
+        <w:ind w:left="2880" w:hanging="360"/>
+      </w:pPr>
+      <w:rPr>
+        <w:rFonts w:ascii="Wingdings" w:hAnsi="Wingdings" w:hint="default"/>
+        <w:sz w:val="20"/>
+      </w:rPr>
+    </w:lvl>
+    <w:lvl w:ilvl="4" w:tentative="1">
+      <w:start w:val="1"/>
+      <w:numFmt w:val="bullet"/>
+      <w:lvlText w:val=""/>
+      <w:lvlJc w:val="left"/>
+      <w:pPr>
+        <w:tabs>
+          <w:tab w:val="num" w:pos="3600"/>
+        </w:tabs>
+        <w:ind w:left="3600" w:hanging="360"/>
+      </w:pPr>
+      <w:rPr>
+        <w:rFonts w:ascii="Wingdings" w:hAnsi="Wingdings" w:hint="default"/>
+        <w:sz w:val="20"/>
+      </w:rPr>
+    </w:lvl>
+    <w:lvl w:ilvl="5" w:tentative="1">
+      <w:start w:val="1"/>
+      <w:numFmt w:val="bullet"/>
+      <w:lvlText w:val=""/>
+      <w:lvlJc w:val="left"/>
+      <w:pPr>
+        <w:tabs>
+          <w:tab w:val="num" w:pos="4320"/>
+        </w:tabs>
+        <w:ind w:left="4320" w:hanging="360"/>
+      </w:pPr>
+      <w:rPr>
+        <w:rFonts w:ascii="Wingdings" w:hAnsi="Wingdings" w:hint="default"/>
+        <w:sz w:val="20"/>
+      </w:rPr>
+    </w:lvl>
+    <w:lvl w:ilvl="6" w:tentative="1">
+      <w:start w:val="1"/>
+      <w:numFmt w:val="bullet"/>
+      <w:lvlText w:val=""/>
+      <w:lvlJc w:val="left"/>
+      <w:pPr>
+        <w:tabs>
+          <w:tab w:val="num" w:pos="5040"/>
+        </w:tabs>
+        <w:ind w:left="5040" w:hanging="360"/>
+      </w:pPr>
+      <w:rPr>
+        <w:rFonts w:ascii="Wingdings" w:hAnsi="Wingdings" w:hint="default"/>
+        <w:sz w:val="20"/>
+      </w:rPr>
+    </w:lvl>
+    <w:lvl w:ilvl="7" w:tentative="1">
+      <w:start w:val="1"/>
+      <w:numFmt w:val="bullet"/>
+      <w:lvlText w:val=""/>
+      <w:lvlJc w:val="left"/>
+      <w:pPr>
+        <w:tabs>
+          <w:tab w:val="num" w:pos="5760"/>
+        </w:tabs>
+        <w:ind w:left="5760" w:hanging="360"/>
+      </w:pPr>
+      <w:rPr>
+        <w:rFonts w:ascii="Wingdings" w:hAnsi="Wingdings" w:hint="default"/>
+        <w:sz w:val="20"/>
+      </w:rPr>
+    </w:lvl>
+    <w:lvl w:ilvl="8" w:tentative="1">
+      <w:start w:val="1"/>
+      <w:numFmt w:val="bullet"/>
+      <w:lvlText w:val=""/>
+      <w:lvlJc w:val="left"/>
+      <w:pPr>
+        <w:tabs>
+          <w:tab w:val="num" w:pos="6480"/>
+        </w:tabs>
+        <w:ind w:left="6480" w:hanging="360"/>
+      </w:pPr>
+      <w:rPr>
+        <w:rFonts w:ascii="Wingdings" w:hAnsi="Wingdings" w:hint="default"/>
+        <w:sz w:val="20"/>
+      </w:rPr>
+    </w:lvl>
+  </w:abstractNum>
+  <w:abstractNum w:abstractNumId="25">
     <w:nsid w:val="5F214322"/>
     <w:multiLevelType w:val="hybridMultilevel"/>
     <w:tmpl w:val="5D061C7A"/>
@@ -5192,7 +8948,269 @@
       </w:rPr>
     </w:lvl>
   </w:abstractNum>
-  <w:abstractNum w:abstractNumId="16">
+  <w:abstractNum w:abstractNumId="26">
+    <w:nsid w:val="5FFE56D6"/>
+    <w:multiLevelType w:val="multilevel"/>
+    <w:tmpl w:val="0AA261DA"/>
+    <w:lvl w:ilvl="0">
+      <w:start w:val="1"/>
+      <w:numFmt w:val="bullet"/>
+      <w:lvlText w:val=""/>
+      <w:lvlJc w:val="left"/>
+      <w:pPr>
+        <w:tabs>
+          <w:tab w:val="num" w:pos="720"/>
+        </w:tabs>
+        <w:ind w:left="720" w:hanging="360"/>
+      </w:pPr>
+      <w:rPr>
+        <w:rFonts w:ascii="Symbol" w:hAnsi="Symbol" w:hint="default"/>
+        <w:sz w:val="20"/>
+      </w:rPr>
+    </w:lvl>
+    <w:lvl w:ilvl="1" w:tentative="1">
+      <w:start w:val="1"/>
+      <w:numFmt w:val="bullet"/>
+      <w:lvlText w:val="o"/>
+      <w:lvlJc w:val="left"/>
+      <w:pPr>
+        <w:tabs>
+          <w:tab w:val="num" w:pos="1440"/>
+        </w:tabs>
+        <w:ind w:left="1440" w:hanging="360"/>
+      </w:pPr>
+      <w:rPr>
+        <w:rFonts w:ascii="Courier New" w:hAnsi="Courier New" w:hint="default"/>
+        <w:sz w:val="20"/>
+      </w:rPr>
+    </w:lvl>
+    <w:lvl w:ilvl="2" w:tentative="1">
+      <w:start w:val="1"/>
+      <w:numFmt w:val="bullet"/>
+      <w:lvlText w:val=""/>
+      <w:lvlJc w:val="left"/>
+      <w:pPr>
+        <w:tabs>
+          <w:tab w:val="num" w:pos="2160"/>
+        </w:tabs>
+        <w:ind w:left="2160" w:hanging="360"/>
+      </w:pPr>
+      <w:rPr>
+        <w:rFonts w:ascii="Wingdings" w:hAnsi="Wingdings" w:hint="default"/>
+        <w:sz w:val="20"/>
+      </w:rPr>
+    </w:lvl>
+    <w:lvl w:ilvl="3" w:tentative="1">
+      <w:start w:val="1"/>
+      <w:numFmt w:val="bullet"/>
+      <w:lvlText w:val=""/>
+      <w:lvlJc w:val="left"/>
+      <w:pPr>
+        <w:tabs>
+          <w:tab w:val="num" w:pos="2880"/>
+        </w:tabs>
+        <w:ind w:left="2880" w:hanging="360"/>
+      </w:pPr>
+      <w:rPr>
+        <w:rFonts w:ascii="Wingdings" w:hAnsi="Wingdings" w:hint="default"/>
+        <w:sz w:val="20"/>
+      </w:rPr>
+    </w:lvl>
+    <w:lvl w:ilvl="4" w:tentative="1">
+      <w:start w:val="1"/>
+      <w:numFmt w:val="bullet"/>
+      <w:lvlText w:val=""/>
+      <w:lvlJc w:val="left"/>
+      <w:pPr>
+        <w:tabs>
+          <w:tab w:val="num" w:pos="3600"/>
+        </w:tabs>
+        <w:ind w:left="3600" w:hanging="360"/>
+      </w:pPr>
+      <w:rPr>
+        <w:rFonts w:ascii="Wingdings" w:hAnsi="Wingdings" w:hint="default"/>
+        <w:sz w:val="20"/>
+      </w:rPr>
+    </w:lvl>
+    <w:lvl w:ilvl="5" w:tentative="1">
+      <w:start w:val="1"/>
+      <w:numFmt w:val="bullet"/>
+      <w:lvlText w:val=""/>
+      <w:lvlJc w:val="left"/>
+      <w:pPr>
+        <w:tabs>
+          <w:tab w:val="num" w:pos="4320"/>
+        </w:tabs>
+        <w:ind w:left="4320" w:hanging="360"/>
+      </w:pPr>
+      <w:rPr>
+        <w:rFonts w:ascii="Wingdings" w:hAnsi="Wingdings" w:hint="default"/>
+        <w:sz w:val="20"/>
+      </w:rPr>
+    </w:lvl>
+    <w:lvl w:ilvl="6" w:tentative="1">
+      <w:start w:val="1"/>
+      <w:numFmt w:val="bullet"/>
+      <w:lvlText w:val=""/>
+      <w:lvlJc w:val="left"/>
+      <w:pPr>
+        <w:tabs>
+          <w:tab w:val="num" w:pos="5040"/>
+        </w:tabs>
+        <w:ind w:left="5040" w:hanging="360"/>
+      </w:pPr>
+      <w:rPr>
+        <w:rFonts w:ascii="Wingdings" w:hAnsi="Wingdings" w:hint="default"/>
+        <w:sz w:val="20"/>
+      </w:rPr>
+    </w:lvl>
+    <w:lvl w:ilvl="7" w:tentative="1">
+      <w:start w:val="1"/>
+      <w:numFmt w:val="bullet"/>
+      <w:lvlText w:val=""/>
+      <w:lvlJc w:val="left"/>
+      <w:pPr>
+        <w:tabs>
+          <w:tab w:val="num" w:pos="5760"/>
+        </w:tabs>
+        <w:ind w:left="5760" w:hanging="360"/>
+      </w:pPr>
+      <w:rPr>
+        <w:rFonts w:ascii="Wingdings" w:hAnsi="Wingdings" w:hint="default"/>
+        <w:sz w:val="20"/>
+      </w:rPr>
+    </w:lvl>
+    <w:lvl w:ilvl="8" w:tentative="1">
+      <w:start w:val="1"/>
+      <w:numFmt w:val="bullet"/>
+      <w:lvlText w:val=""/>
+      <w:lvlJc w:val="left"/>
+      <w:pPr>
+        <w:tabs>
+          <w:tab w:val="num" w:pos="6480"/>
+        </w:tabs>
+        <w:ind w:left="6480" w:hanging="360"/>
+      </w:pPr>
+      <w:rPr>
+        <w:rFonts w:ascii="Wingdings" w:hAnsi="Wingdings" w:hint="default"/>
+        <w:sz w:val="20"/>
+      </w:rPr>
+    </w:lvl>
+  </w:abstractNum>
+  <w:abstractNum w:abstractNumId="27">
+    <w:nsid w:val="6470703D"/>
+    <w:multiLevelType w:val="multilevel"/>
+    <w:tmpl w:val="358EF6CC"/>
+    <w:lvl w:ilvl="0">
+      <w:start w:val="1"/>
+      <w:numFmt w:val="decimal"/>
+      <w:lvlText w:val="%1."/>
+      <w:lvlJc w:val="left"/>
+      <w:pPr>
+        <w:tabs>
+          <w:tab w:val="num" w:pos="720"/>
+        </w:tabs>
+        <w:ind w:left="720" w:hanging="360"/>
+      </w:pPr>
+    </w:lvl>
+    <w:lvl w:ilvl="1" w:tentative="1">
+      <w:start w:val="1"/>
+      <w:numFmt w:val="decimal"/>
+      <w:lvlText w:val="%2."/>
+      <w:lvlJc w:val="left"/>
+      <w:pPr>
+        <w:tabs>
+          <w:tab w:val="num" w:pos="1440"/>
+        </w:tabs>
+        <w:ind w:left="1440" w:hanging="360"/>
+      </w:pPr>
+    </w:lvl>
+    <w:lvl w:ilvl="2" w:tentative="1">
+      <w:start w:val="1"/>
+      <w:numFmt w:val="decimal"/>
+      <w:lvlText w:val="%3."/>
+      <w:lvlJc w:val="left"/>
+      <w:pPr>
+        <w:tabs>
+          <w:tab w:val="num" w:pos="2160"/>
+        </w:tabs>
+        <w:ind w:left="2160" w:hanging="360"/>
+      </w:pPr>
+    </w:lvl>
+    <w:lvl w:ilvl="3" w:tentative="1">
+      <w:start w:val="1"/>
+      <w:numFmt w:val="decimal"/>
+      <w:lvlText w:val="%4."/>
+      <w:lvlJc w:val="left"/>
+      <w:pPr>
+        <w:tabs>
+          <w:tab w:val="num" w:pos="2880"/>
+        </w:tabs>
+        <w:ind w:left="2880" w:hanging="360"/>
+      </w:pPr>
+    </w:lvl>
+    <w:lvl w:ilvl="4" w:tentative="1">
+      <w:start w:val="1"/>
+      <w:numFmt w:val="decimal"/>
+      <w:lvlText w:val="%5."/>
+      <w:lvlJc w:val="left"/>
+      <w:pPr>
+        <w:tabs>
+          <w:tab w:val="num" w:pos="3600"/>
+        </w:tabs>
+        <w:ind w:left="3600" w:hanging="360"/>
+      </w:pPr>
+    </w:lvl>
+    <w:lvl w:ilvl="5" w:tentative="1">
+      <w:start w:val="1"/>
+      <w:numFmt w:val="decimal"/>
+      <w:lvlText w:val="%6."/>
+      <w:lvlJc w:val="left"/>
+      <w:pPr>
+        <w:tabs>
+          <w:tab w:val="num" w:pos="4320"/>
+        </w:tabs>
+        <w:ind w:left="4320" w:hanging="360"/>
+      </w:pPr>
+    </w:lvl>
+    <w:lvl w:ilvl="6" w:tentative="1">
+      <w:start w:val="1"/>
+      <w:numFmt w:val="decimal"/>
+      <w:lvlText w:val="%7."/>
+      <w:lvlJc w:val="left"/>
+      <w:pPr>
+        <w:tabs>
+          <w:tab w:val="num" w:pos="5040"/>
+        </w:tabs>
+        <w:ind w:left="5040" w:hanging="360"/>
+      </w:pPr>
+    </w:lvl>
+    <w:lvl w:ilvl="7" w:tentative="1">
+      <w:start w:val="1"/>
+      <w:numFmt w:val="decimal"/>
+      <w:lvlText w:val="%8."/>
+      <w:lvlJc w:val="left"/>
+      <w:pPr>
+        <w:tabs>
+          <w:tab w:val="num" w:pos="5760"/>
+        </w:tabs>
+        <w:ind w:left="5760" w:hanging="360"/>
+      </w:pPr>
+    </w:lvl>
+    <w:lvl w:ilvl="8" w:tentative="1">
+      <w:start w:val="1"/>
+      <w:numFmt w:val="decimal"/>
+      <w:lvlText w:val="%9."/>
+      <w:lvlJc w:val="left"/>
+      <w:pPr>
+        <w:tabs>
+          <w:tab w:val="num" w:pos="6480"/>
+        </w:tabs>
+        <w:ind w:left="6480" w:hanging="360"/>
+      </w:pPr>
+    </w:lvl>
+  </w:abstractNum>
+  <w:abstractNum w:abstractNumId="28">
     <w:nsid w:val="65F94445"/>
     <w:multiLevelType w:val="hybridMultilevel"/>
     <w:tmpl w:val="89E82E2C"/>
@@ -5305,7 +9323,7 @@
       </w:rPr>
     </w:lvl>
   </w:abstractNum>
-  <w:abstractNum w:abstractNumId="17">
+  <w:abstractNum w:abstractNumId="29">
     <w:nsid w:val="683A5829"/>
     <w:multiLevelType w:val="hybridMultilevel"/>
     <w:tmpl w:val="3280A164"/>
@@ -5418,7 +9436,7 @@
       </w:rPr>
     </w:lvl>
   </w:abstractNum>
-  <w:abstractNum w:abstractNumId="18">
+  <w:abstractNum w:abstractNumId="30">
     <w:nsid w:val="70FF3C69"/>
     <w:multiLevelType w:val="hybridMultilevel"/>
     <w:tmpl w:val="1262AF44"/>
@@ -5531,7 +9549,233 @@
       </w:rPr>
     </w:lvl>
   </w:abstractNum>
-  <w:abstractNum w:abstractNumId="19">
+  <w:abstractNum w:abstractNumId="31">
+    <w:nsid w:val="71010856"/>
+    <w:multiLevelType w:val="multilevel"/>
+    <w:tmpl w:val="F5766366"/>
+    <w:lvl w:ilvl="0">
+      <w:start w:val="1"/>
+      <w:numFmt w:val="decimal"/>
+      <w:lvlText w:val="%1."/>
+      <w:lvlJc w:val="left"/>
+      <w:pPr>
+        <w:tabs>
+          <w:tab w:val="num" w:pos="720"/>
+        </w:tabs>
+        <w:ind w:left="720" w:hanging="360"/>
+      </w:pPr>
+    </w:lvl>
+    <w:lvl w:ilvl="1" w:tentative="1">
+      <w:start w:val="1"/>
+      <w:numFmt w:val="decimal"/>
+      <w:lvlText w:val="%2."/>
+      <w:lvlJc w:val="left"/>
+      <w:pPr>
+        <w:tabs>
+          <w:tab w:val="num" w:pos="1440"/>
+        </w:tabs>
+        <w:ind w:left="1440" w:hanging="360"/>
+      </w:pPr>
+    </w:lvl>
+    <w:lvl w:ilvl="2" w:tentative="1">
+      <w:start w:val="1"/>
+      <w:numFmt w:val="decimal"/>
+      <w:lvlText w:val="%3."/>
+      <w:lvlJc w:val="left"/>
+      <w:pPr>
+        <w:tabs>
+          <w:tab w:val="num" w:pos="2160"/>
+        </w:tabs>
+        <w:ind w:left="2160" w:hanging="360"/>
+      </w:pPr>
+    </w:lvl>
+    <w:lvl w:ilvl="3" w:tentative="1">
+      <w:start w:val="1"/>
+      <w:numFmt w:val="decimal"/>
+      <w:lvlText w:val="%4."/>
+      <w:lvlJc w:val="left"/>
+      <w:pPr>
+        <w:tabs>
+          <w:tab w:val="num" w:pos="2880"/>
+        </w:tabs>
+        <w:ind w:left="2880" w:hanging="360"/>
+      </w:pPr>
+    </w:lvl>
+    <w:lvl w:ilvl="4" w:tentative="1">
+      <w:start w:val="1"/>
+      <w:numFmt w:val="decimal"/>
+      <w:lvlText w:val="%5."/>
+      <w:lvlJc w:val="left"/>
+      <w:pPr>
+        <w:tabs>
+          <w:tab w:val="num" w:pos="3600"/>
+        </w:tabs>
+        <w:ind w:left="3600" w:hanging="360"/>
+      </w:pPr>
+    </w:lvl>
+    <w:lvl w:ilvl="5" w:tentative="1">
+      <w:start w:val="1"/>
+      <w:numFmt w:val="decimal"/>
+      <w:lvlText w:val="%6."/>
+      <w:lvlJc w:val="left"/>
+      <w:pPr>
+        <w:tabs>
+          <w:tab w:val="num" w:pos="4320"/>
+        </w:tabs>
+        <w:ind w:left="4320" w:hanging="360"/>
+      </w:pPr>
+    </w:lvl>
+    <w:lvl w:ilvl="6" w:tentative="1">
+      <w:start w:val="1"/>
+      <w:numFmt w:val="decimal"/>
+      <w:lvlText w:val="%7."/>
+      <w:lvlJc w:val="left"/>
+      <w:pPr>
+        <w:tabs>
+          <w:tab w:val="num" w:pos="5040"/>
+        </w:tabs>
+        <w:ind w:left="5040" w:hanging="360"/>
+      </w:pPr>
+    </w:lvl>
+    <w:lvl w:ilvl="7" w:tentative="1">
+      <w:start w:val="1"/>
+      <w:numFmt w:val="decimal"/>
+      <w:lvlText w:val="%8."/>
+      <w:lvlJc w:val="left"/>
+      <w:pPr>
+        <w:tabs>
+          <w:tab w:val="num" w:pos="5760"/>
+        </w:tabs>
+        <w:ind w:left="5760" w:hanging="360"/>
+      </w:pPr>
+    </w:lvl>
+    <w:lvl w:ilvl="8" w:tentative="1">
+      <w:start w:val="1"/>
+      <w:numFmt w:val="decimal"/>
+      <w:lvlText w:val="%9."/>
+      <w:lvlJc w:val="left"/>
+      <w:pPr>
+        <w:tabs>
+          <w:tab w:val="num" w:pos="6480"/>
+        </w:tabs>
+        <w:ind w:left="6480" w:hanging="360"/>
+      </w:pPr>
+    </w:lvl>
+  </w:abstractNum>
+  <w:abstractNum w:abstractNumId="32">
+    <w:nsid w:val="73623EB9"/>
+    <w:multiLevelType w:val="multilevel"/>
+    <w:tmpl w:val="ED463070"/>
+    <w:lvl w:ilvl="0">
+      <w:start w:val="1"/>
+      <w:numFmt w:val="decimal"/>
+      <w:lvlText w:val="%1."/>
+      <w:lvlJc w:val="left"/>
+      <w:pPr>
+        <w:tabs>
+          <w:tab w:val="num" w:pos="720"/>
+        </w:tabs>
+        <w:ind w:left="720" w:hanging="360"/>
+      </w:pPr>
+    </w:lvl>
+    <w:lvl w:ilvl="1" w:tentative="1">
+      <w:start w:val="1"/>
+      <w:numFmt w:val="decimal"/>
+      <w:lvlText w:val="%2."/>
+      <w:lvlJc w:val="left"/>
+      <w:pPr>
+        <w:tabs>
+          <w:tab w:val="num" w:pos="1440"/>
+        </w:tabs>
+        <w:ind w:left="1440" w:hanging="360"/>
+      </w:pPr>
+    </w:lvl>
+    <w:lvl w:ilvl="2" w:tentative="1">
+      <w:start w:val="1"/>
+      <w:numFmt w:val="decimal"/>
+      <w:lvlText w:val="%3."/>
+      <w:lvlJc w:val="left"/>
+      <w:pPr>
+        <w:tabs>
+          <w:tab w:val="num" w:pos="2160"/>
+        </w:tabs>
+        <w:ind w:left="2160" w:hanging="360"/>
+      </w:pPr>
+    </w:lvl>
+    <w:lvl w:ilvl="3" w:tentative="1">
+      <w:start w:val="1"/>
+      <w:numFmt w:val="decimal"/>
+      <w:lvlText w:val="%4."/>
+      <w:lvlJc w:val="left"/>
+      <w:pPr>
+        <w:tabs>
+          <w:tab w:val="num" w:pos="2880"/>
+        </w:tabs>
+        <w:ind w:left="2880" w:hanging="360"/>
+      </w:pPr>
+    </w:lvl>
+    <w:lvl w:ilvl="4" w:tentative="1">
+      <w:start w:val="1"/>
+      <w:numFmt w:val="decimal"/>
+      <w:lvlText w:val="%5."/>
+      <w:lvlJc w:val="left"/>
+      <w:pPr>
+        <w:tabs>
+          <w:tab w:val="num" w:pos="3600"/>
+        </w:tabs>
+        <w:ind w:left="3600" w:hanging="360"/>
+      </w:pPr>
+    </w:lvl>
+    <w:lvl w:ilvl="5" w:tentative="1">
+      <w:start w:val="1"/>
+      <w:numFmt w:val="decimal"/>
+      <w:lvlText w:val="%6."/>
+      <w:lvlJc w:val="left"/>
+      <w:pPr>
+        <w:tabs>
+          <w:tab w:val="num" w:pos="4320"/>
+        </w:tabs>
+        <w:ind w:left="4320" w:hanging="360"/>
+      </w:pPr>
+    </w:lvl>
+    <w:lvl w:ilvl="6" w:tentative="1">
+      <w:start w:val="1"/>
+      <w:numFmt w:val="decimal"/>
+      <w:lvlText w:val="%7."/>
+      <w:lvlJc w:val="left"/>
+      <w:pPr>
+        <w:tabs>
+          <w:tab w:val="num" w:pos="5040"/>
+        </w:tabs>
+        <w:ind w:left="5040" w:hanging="360"/>
+      </w:pPr>
+    </w:lvl>
+    <w:lvl w:ilvl="7" w:tentative="1">
+      <w:start w:val="1"/>
+      <w:numFmt w:val="decimal"/>
+      <w:lvlText w:val="%8."/>
+      <w:lvlJc w:val="left"/>
+      <w:pPr>
+        <w:tabs>
+          <w:tab w:val="num" w:pos="5760"/>
+        </w:tabs>
+        <w:ind w:left="5760" w:hanging="360"/>
+      </w:pPr>
+    </w:lvl>
+    <w:lvl w:ilvl="8" w:tentative="1">
+      <w:start w:val="1"/>
+      <w:numFmt w:val="decimal"/>
+      <w:lvlText w:val="%9."/>
+      <w:lvlJc w:val="left"/>
+      <w:pPr>
+        <w:tabs>
+          <w:tab w:val="num" w:pos="6480"/>
+        </w:tabs>
+        <w:ind w:left="6480" w:hanging="360"/>
+      </w:pPr>
+    </w:lvl>
+  </w:abstractNum>
+  <w:abstractNum w:abstractNumId="33">
     <w:nsid w:val="75DC5C6A"/>
     <w:multiLevelType w:val="hybridMultilevel"/>
     <w:tmpl w:val="20304E3C"/>
@@ -5617,7 +9861,7 @@
       </w:pPr>
     </w:lvl>
   </w:abstractNum>
-  <w:abstractNum w:abstractNumId="20">
+  <w:abstractNum w:abstractNumId="34">
     <w:nsid w:val="76B84DB6"/>
     <w:multiLevelType w:val="hybridMultilevel"/>
     <w:tmpl w:val="23D65024"/>
@@ -5730,7 +9974,7 @@
       </w:rPr>
     </w:lvl>
   </w:abstractNum>
-  <w:abstractNum w:abstractNumId="21">
+  <w:abstractNum w:abstractNumId="35">
     <w:nsid w:val="7C482519"/>
     <w:multiLevelType w:val="hybridMultilevel"/>
     <w:tmpl w:val="C6261936"/>
@@ -5817,76 +10061,118 @@
     </w:lvl>
   </w:abstractNum>
   <w:num w:numId="1">
-    <w:abstractNumId w:val="21"/>
+    <w:abstractNumId w:val="35"/>
   </w:num>
   <w:num w:numId="2">
-    <w:abstractNumId w:val="8"/>
+    <w:abstractNumId w:val="12"/>
   </w:num>
   <w:num w:numId="3">
-    <w:abstractNumId w:val="18"/>
+    <w:abstractNumId w:val="30"/>
   </w:num>
   <w:num w:numId="4">
-    <w:abstractNumId w:val="19"/>
+    <w:abstractNumId w:val="33"/>
   </w:num>
   <w:num w:numId="5">
-    <w:abstractNumId w:val="4"/>
+    <w:abstractNumId w:val="6"/>
   </w:num>
   <w:num w:numId="6">
-    <w:abstractNumId w:val="9"/>
+    <w:abstractNumId w:val="14"/>
   </w:num>
   <w:num w:numId="7">
-    <w:abstractNumId w:val="12"/>
+    <w:abstractNumId w:val="20"/>
   </w:num>
   <w:num w:numId="8">
     <w:abstractNumId w:val="1"/>
   </w:num>
   <w:num w:numId="9">
-    <w:abstractNumId w:val="17"/>
+    <w:abstractNumId w:val="29"/>
   </w:num>
   <w:num w:numId="10">
-    <w:abstractNumId w:val="13"/>
+    <w:abstractNumId w:val="21"/>
   </w:num>
   <w:num w:numId="11">
-    <w:abstractNumId w:val="11"/>
+    <w:abstractNumId w:val="18"/>
   </w:num>
   <w:num w:numId="12">
-    <w:abstractNumId w:val="14"/>
+    <w:abstractNumId w:val="22"/>
   </w:num>
   <w:num w:numId="13">
-    <w:abstractNumId w:val="20"/>
+    <w:abstractNumId w:val="34"/>
   </w:num>
   <w:num w:numId="14">
-    <w:abstractNumId w:val="7"/>
+    <w:abstractNumId w:val="10"/>
   </w:num>
   <w:num w:numId="15">
-    <w:abstractNumId w:val="10"/>
+    <w:abstractNumId w:val="15"/>
   </w:num>
   <w:num w:numId="16">
     <w:abstractNumId w:val="2"/>
   </w:num>
   <w:num w:numId="17">
-    <w:abstractNumId w:val="16"/>
+    <w:abstractNumId w:val="28"/>
   </w:num>
   <w:num w:numId="18">
-    <w:abstractNumId w:val="6"/>
+    <w:abstractNumId w:val="9"/>
   </w:num>
   <w:num w:numId="19">
-    <w:abstractNumId w:val="15"/>
+    <w:abstractNumId w:val="25"/>
   </w:num>
   <w:num w:numId="20">
-    <w:abstractNumId w:val="3"/>
+    <w:abstractNumId w:val="4"/>
   </w:num>
   <w:num w:numId="21">
     <w:abstractNumId w:val="0"/>
   </w:num>
   <w:num w:numId="22">
+    <w:abstractNumId w:val="7"/>
+  </w:num>
+  <w:num w:numId="23">
+    <w:abstractNumId w:val="16"/>
+  </w:num>
+  <w:num w:numId="24">
+    <w:abstractNumId w:val="26"/>
+  </w:num>
+  <w:num w:numId="25">
+    <w:abstractNumId w:val="8"/>
+  </w:num>
+  <w:num w:numId="26">
+    <w:abstractNumId w:val="13"/>
+  </w:num>
+  <w:num w:numId="27">
+    <w:abstractNumId w:val="23"/>
+  </w:num>
+  <w:num w:numId="28">
+    <w:abstractNumId w:val="17"/>
+  </w:num>
+  <w:num w:numId="29">
+    <w:abstractNumId w:val="31"/>
+  </w:num>
+  <w:num w:numId="30">
+    <w:abstractNumId w:val="19"/>
+  </w:num>
+  <w:num w:numId="31">
     <w:abstractNumId w:val="5"/>
+  </w:num>
+  <w:num w:numId="32">
+    <w:abstractNumId w:val="24"/>
+  </w:num>
+  <w:num w:numId="33">
+    <w:abstractNumId w:val="3"/>
+  </w:num>
+  <w:num w:numId="34">
+    <w:abstractNumId w:val="11"/>
+  </w:num>
+  <w:num w:numId="35">
+    <w:abstractNumId w:val="32"/>
+  </w:num>
+  <w:num w:numId="36">
+    <w:abstractNumId w:val="27"/>
   </w:num>
 </w:numbering>
 </file>
 
 <file path=word/styles.xml><?xml version="1.0" encoding="utf-8"?>
-<w:styles xmlns:mc="http://schemas.openxmlformats.org/markup-compatibility/2006" xmlns:r="http://schemas.openxmlformats.org/officeDocument/2006/relationships" xmlns:w="http://schemas.openxmlformats.org/wordprocessingml/2006/main" xmlns:w14="http://schemas.microsoft.com/office/word/2010/wordml" mc:Ignorable="w14">
+<w:styles xmlns:r="http://schemas.openxmlformats.org/officeDocument/2006/relationships" xmlns:w="http://schemas.openxmlformats.org/wordprocessingml/2006/main">
   <w:docDefaults>
     <w:rPrDefault>
       <w:rPr>
@@ -6145,7 +10431,6 @@
   <w:style w:type="character" w:default="1" w:styleId="DefaultParagraphFont">
     <w:name w:val="Default Paragraph Font"/>
     <w:uiPriority w:val="1"/>
-    <w:semiHidden/>
     <w:unhideWhenUsed/>
   </w:style>
   <w:style w:type="table" w:default="1" w:styleId="TableNormal">
@@ -6153,6 +10438,7 @@
     <w:uiPriority w:val="99"/>
     <w:semiHidden/>
     <w:unhideWhenUsed/>
+    <w:qFormat/>
     <w:tblPr>
       <w:tblInd w:w="0" w:type="dxa"/>
       <w:tblCellMar>
@@ -6290,6 +10576,35 @@
       <w:color w:val="4F81BD" w:themeColor="accent1"/>
       <w:sz w:val="18"/>
       <w:szCs w:val="18"/>
+    </w:rPr>
+  </w:style>
+  <w:style w:type="paragraph" w:styleId="NoSpacing">
+    <w:name w:val="No Spacing"/>
+    <w:uiPriority w:val="1"/>
+    <w:qFormat/>
+    <w:rsid w:val="00E1101D"/>
+    <w:pPr>
+      <w:spacing w:after="0" w:line="240" w:lineRule="auto"/>
+    </w:pPr>
+    <w:rPr>
+      <w:lang w:val="en-US"/>
+    </w:rPr>
+  </w:style>
+  <w:style w:type="paragraph" w:styleId="NormalWeb">
+    <w:name w:val="Normal (Web)"/>
+    <w:basedOn w:val="Normal"/>
+    <w:uiPriority w:val="99"/>
+    <w:semiHidden/>
+    <w:unhideWhenUsed/>
+    <w:rsid w:val="00E1101D"/>
+    <w:pPr>
+      <w:spacing w:before="100" w:beforeAutospacing="1" w:after="100" w:afterAutospacing="1" w:line="240" w:lineRule="auto"/>
+    </w:pPr>
+    <w:rPr>
+      <w:rFonts w:ascii="Times New Roman" w:eastAsia="Times New Roman" w:hAnsi="Times New Roman" w:cs="Times New Roman"/>
+      <w:sz w:val="24"/>
+      <w:szCs w:val="24"/>
+      <w:lang w:val="en-GB" w:eastAsia="en-GB"/>
     </w:rPr>
   </w:style>
 </w:styles>
@@ -6773,7 +11088,7 @@
 </file>
 
 <file path=customXml/itemProps1.xml><?xml version="1.0" encoding="utf-8"?>
-<ds:datastoreItem xmlns:ds="http://schemas.openxmlformats.org/officeDocument/2006/customXml" ds:itemID="{C15AE6CB-71DB-49A6-AD3A-CC9C7C5063DD}">
+<ds:datastoreItem xmlns:ds="http://schemas.openxmlformats.org/officeDocument/2006/customXml" ds:itemID="{0BC014A0-5D23-4300-9D2C-068A7A819558}">
   <ds:schemaRefs>
     <ds:schemaRef ds:uri="http://schemas.openxmlformats.org/officeDocument/2006/bibliography"/>
   </ds:schemaRefs>

</xml_diff>

<commit_message>
- Took out HW triggering from the TC state machine, diagram and DAQLab UI. - Starting to implement HW-triggering similar to data-exchange dependencies as an exchange of data packets between the Master HW-triggering and Slave HW-triggered TCs. HW-triggering will be implemented as establishing a connection between a Source VChan and one or more Sink VChans through the Switchboard.
</commit_message>
<xml_diff>
--- a/Documentation/DAQLab.docx
+++ b/Documentation/DAQLab.docx
@@ -1,6 +1,6 @@
 
 <file path=word/document.xml><?xml version="1.0" encoding="utf-8"?>
-<w:document xmlns:ve="http://schemas.openxmlformats.org/markup-compatibility/2006" xmlns:o="urn:schemas-microsoft-com:office:office" xmlns:r="http://schemas.openxmlformats.org/officeDocument/2006/relationships" xmlns:m="http://schemas.openxmlformats.org/officeDocument/2006/math" xmlns:v="urn:schemas-microsoft-com:vml" xmlns:wp="http://schemas.openxmlformats.org/drawingml/2006/wordprocessingDrawing" xmlns:w10="urn:schemas-microsoft-com:office:word" xmlns:w="http://schemas.openxmlformats.org/wordprocessingml/2006/main" xmlns:wne="http://schemas.microsoft.com/office/word/2006/wordml">
+<w:document xmlns:wpc="http://schemas.microsoft.com/office/word/2010/wordprocessingCanvas" xmlns:mc="http://schemas.openxmlformats.org/markup-compatibility/2006" xmlns:o="urn:schemas-microsoft-com:office:office" xmlns:r="http://schemas.openxmlformats.org/officeDocument/2006/relationships" xmlns:m="http://schemas.openxmlformats.org/officeDocument/2006/math" xmlns:v="urn:schemas-microsoft-com:vml" xmlns:wp14="http://schemas.microsoft.com/office/word/2010/wordprocessingDrawing" xmlns:wp="http://schemas.openxmlformats.org/drawingml/2006/wordprocessingDrawing" xmlns:w10="urn:schemas-microsoft-com:office:word" xmlns:w="http://schemas.openxmlformats.org/wordprocessingml/2006/main" xmlns:w14="http://schemas.microsoft.com/office/word/2010/wordml" xmlns:wpg="http://schemas.microsoft.com/office/word/2010/wordprocessingGroup" xmlns:wpi="http://schemas.microsoft.com/office/word/2010/wordprocessingInk" xmlns:wne="http://schemas.microsoft.com/office/word/2006/wordml" xmlns:wps="http://schemas.microsoft.com/office/word/2010/wordprocessingShape" mc:Ignorable="w14 wp14">
   <w:body>
     <w:p>
       <w:pPr>
@@ -1339,7 +1339,6 @@
       <w:r>
         <w:rPr>
           <w:noProof/>
-          <w:lang w:val="en-GB" w:eastAsia="en-GB"/>
         </w:rPr>
         <w:drawing>
           <wp:inline distT="0" distB="0" distL="0" distR="0">
@@ -1357,7 +1356,7 @@
                     <pic:cNvPicPr/>
                   </pic:nvPicPr>
                   <pic:blipFill>
-                    <a:blip r:embed="rId6" cstate="print"/>
+                    <a:blip r:embed="rId7" cstate="print"/>
                     <a:stretch>
                       <a:fillRect/>
                     </a:stretch>
@@ -1436,7 +1435,6 @@
       <w:r>
         <w:rPr>
           <w:noProof/>
-          <w:lang w:val="en-GB" w:eastAsia="en-GB"/>
         </w:rPr>
         <w:lastRenderedPageBreak/>
         <w:drawing>
@@ -1455,7 +1453,7 @@
                     <pic:cNvPicPr/>
                   </pic:nvPicPr>
                   <pic:blipFill>
-                    <a:blip r:embed="rId7" cstate="print"/>
+                    <a:blip r:embed="rId8" cstate="print"/>
                     <a:stretch>
                       <a:fillRect/>
                     </a:stretch>
@@ -3032,8 +3030,6 @@
       <w:r>
         <w:t>Finite TCs</w:t>
       </w:r>
-      <w:bookmarkStart w:id="1" w:name="_GoBack"/>
-      <w:bookmarkEnd w:id="1"/>
     </w:p>
     <w:p/>
     <w:p/>
@@ -3501,8 +3497,14 @@
     <w:p>
       <w:pPr>
         <w:pStyle w:val="Heading1"/>
-      </w:pPr>
-      <w:r>
+        <w:rPr>
+          <w:rFonts w:asciiTheme="minorHAnsi" w:hAnsiTheme="minorHAnsi"/>
+        </w:rPr>
+      </w:pPr>
+      <w:r>
+        <w:rPr>
+          <w:rFonts w:asciiTheme="minorHAnsi" w:hAnsiTheme="minorHAnsi"/>
+        </w:rPr>
         <w:t>Data and HW-trigger dependencies ideas</w:t>
       </w:r>
     </w:p>
@@ -3510,17 +3512,13 @@
       <w:pPr>
         <w:spacing w:after="240" w:line="240" w:lineRule="auto"/>
         <w:rPr>
-          <w:rFonts w:ascii="Times New Roman" w:eastAsia="Times New Roman" w:hAnsi="Times New Roman" w:cs="Times New Roman"/>
-          <w:sz w:val="24"/>
-          <w:szCs w:val="24"/>
-          <w:lang w:val="en-GB" w:eastAsia="en-GB"/>
-        </w:rPr>
-      </w:pPr>
-      <w:r>
-        <w:rPr>
-          <w:rFonts w:ascii="Times New Roman" w:eastAsia="Times New Roman" w:hAnsi="Times New Roman" w:cs="Times New Roman"/>
-          <w:sz w:val="24"/>
-          <w:szCs w:val="24"/>
+          <w:rFonts w:eastAsia="Times New Roman" w:cs="Times New Roman"/>
+          <w:lang w:val="en-GB" w:eastAsia="en-GB"/>
+        </w:rPr>
+      </w:pPr>
+      <w:r>
+        <w:rPr>
+          <w:rFonts w:eastAsia="Times New Roman" w:cs="Times New Roman"/>
           <w:lang w:val="en-GB" w:eastAsia="en-GB"/>
         </w:rPr>
         <w:t>So here are some scenarios for data exchange/hw triggering and some thoughts that can get you started. I'll go on using several cases that are encountered in our case first.</w:t>
@@ -3530,19 +3528,15 @@
       <w:pPr>
         <w:spacing w:after="240" w:line="240" w:lineRule="auto"/>
         <w:rPr>
-          <w:rFonts w:ascii="Times New Roman" w:eastAsia="Times New Roman" w:hAnsi="Times New Roman" w:cs="Times New Roman"/>
-          <w:sz w:val="24"/>
-          <w:szCs w:val="24"/>
-          <w:lang w:val="en-GB" w:eastAsia="en-GB"/>
-        </w:rPr>
-      </w:pPr>
-      <w:r>
-        <w:rPr>
-          <w:rFonts w:ascii="Times New Roman" w:eastAsia="Times New Roman" w:hAnsi="Times New Roman" w:cs="Times New Roman"/>
+          <w:rFonts w:eastAsia="Times New Roman" w:cs="Times New Roman"/>
+          <w:lang w:val="en-GB" w:eastAsia="en-GB"/>
+        </w:rPr>
+      </w:pPr>
+      <w:r>
+        <w:rPr>
+          <w:rFonts w:eastAsia="Times New Roman" w:cs="Times New Roman"/>
           <w:b/>
           <w:bCs/>
-          <w:sz w:val="24"/>
-          <w:szCs w:val="24"/>
           <w:lang w:val="en-GB" w:eastAsia="en-GB"/>
         </w:rPr>
         <w:t xml:space="preserve">1) Calibration of </w:t>
@@ -3550,11 +3544,9 @@
       <w:proofErr w:type="spellStart"/>
       <w:r>
         <w:rPr>
-          <w:rFonts w:ascii="Times New Roman" w:eastAsia="Times New Roman" w:hAnsi="Times New Roman" w:cs="Times New Roman"/>
+          <w:rFonts w:eastAsia="Times New Roman" w:cs="Times New Roman"/>
           <w:b/>
           <w:bCs/>
-          <w:sz w:val="24"/>
-          <w:szCs w:val="24"/>
           <w:lang w:val="en-GB" w:eastAsia="en-GB"/>
         </w:rPr>
         <w:t>galvos</w:t>
@@ -3562,11 +3554,9 @@
       <w:proofErr w:type="spellEnd"/>
       <w:r>
         <w:rPr>
-          <w:rFonts w:ascii="Times New Roman" w:eastAsia="Times New Roman" w:hAnsi="Times New Roman" w:cs="Times New Roman"/>
+          <w:rFonts w:eastAsia="Times New Roman" w:cs="Times New Roman"/>
           <w:b/>
           <w:bCs/>
-          <w:sz w:val="24"/>
-          <w:szCs w:val="24"/>
           <w:lang w:val="en-GB" w:eastAsia="en-GB"/>
         </w:rPr>
         <w:t>:</w:t>
@@ -3576,75 +3566,59 @@
       <w:pPr>
         <w:spacing w:after="240" w:line="240" w:lineRule="auto"/>
         <w:rPr>
-          <w:rFonts w:ascii="Times New Roman" w:eastAsia="Times New Roman" w:hAnsi="Times New Roman" w:cs="Times New Roman"/>
-          <w:sz w:val="24"/>
-          <w:szCs w:val="24"/>
-          <w:lang w:val="en-GB" w:eastAsia="en-GB"/>
-        </w:rPr>
-      </w:pPr>
-      <w:r>
-        <w:rPr>
-          <w:rFonts w:ascii="Times New Roman" w:eastAsia="Times New Roman" w:hAnsi="Times New Roman" w:cs="Times New Roman"/>
-          <w:sz w:val="24"/>
-          <w:szCs w:val="24"/>
+          <w:rFonts w:eastAsia="Times New Roman" w:cs="Times New Roman"/>
+          <w:lang w:val="en-GB" w:eastAsia="en-GB"/>
+        </w:rPr>
+      </w:pPr>
+      <w:r>
+        <w:rPr>
+          <w:rFonts w:eastAsia="Times New Roman" w:cs="Times New Roman"/>
           <w:lang w:val="en-GB" w:eastAsia="en-GB"/>
         </w:rPr>
         <w:t xml:space="preserve">There are 3 task controllers in this case: </w:t>
       </w:r>
       <w:r>
         <w:rPr>
-          <w:rFonts w:ascii="Times New Roman" w:eastAsia="Times New Roman" w:hAnsi="Times New Roman" w:cs="Times New Roman"/>
-          <w:sz w:val="24"/>
-          <w:szCs w:val="24"/>
+          <w:rFonts w:eastAsia="Times New Roman" w:cs="Times New Roman"/>
           <w:lang w:val="en-GB" w:eastAsia="en-GB"/>
         </w:rPr>
         <w:br/>
       </w:r>
       <w:r>
         <w:rPr>
-          <w:rFonts w:ascii="Times New Roman" w:eastAsia="Times New Roman" w:hAnsi="Times New Roman" w:cs="Times New Roman"/>
-          <w:sz w:val="24"/>
-          <w:szCs w:val="24"/>
+          <w:rFonts w:eastAsia="Times New Roman" w:cs="Times New Roman"/>
           <w:lang w:val="en-GB" w:eastAsia="en-GB"/>
         </w:rPr>
         <w:br/>
       </w:r>
       <w:r>
         <w:rPr>
-          <w:rFonts w:ascii="Times New Roman" w:eastAsia="Times New Roman" w:hAnsi="Times New Roman" w:cs="Times New Roman"/>
+          <w:rFonts w:eastAsia="Times New Roman" w:cs="Times New Roman"/>
           <w:b/>
           <w:bCs/>
-          <w:sz w:val="24"/>
-          <w:szCs w:val="24"/>
           <w:lang w:val="en-GB" w:eastAsia="en-GB"/>
         </w:rPr>
         <w:t>a)</w:t>
       </w:r>
       <w:r>
         <w:rPr>
-          <w:rFonts w:ascii="Times New Roman" w:eastAsia="Times New Roman" w:hAnsi="Times New Roman" w:cs="Times New Roman"/>
-          <w:sz w:val="24"/>
-          <w:szCs w:val="24"/>
+          <w:rFonts w:eastAsia="Times New Roman" w:cs="Times New Roman"/>
           <w:lang w:val="en-GB" w:eastAsia="en-GB"/>
         </w:rPr>
         <w:t xml:space="preserve"> The user interface task controller (UITC) that starts the calibration process and has 1 iteration.</w:t>
       </w:r>
       <w:r>
         <w:rPr>
-          <w:rFonts w:ascii="Times New Roman" w:eastAsia="Times New Roman" w:hAnsi="Times New Roman" w:cs="Times New Roman"/>
-          <w:sz w:val="24"/>
-          <w:szCs w:val="24"/>
+          <w:rFonts w:eastAsia="Times New Roman" w:cs="Times New Roman"/>
           <w:lang w:val="en-GB" w:eastAsia="en-GB"/>
         </w:rPr>
         <w:br/>
       </w:r>
       <w:r>
         <w:rPr>
-          <w:rFonts w:ascii="Times New Roman" w:eastAsia="Times New Roman" w:hAnsi="Times New Roman" w:cs="Times New Roman"/>
+          <w:rFonts w:eastAsia="Times New Roman" w:cs="Times New Roman"/>
           <w:b/>
           <w:bCs/>
-          <w:sz w:val="24"/>
-          <w:szCs w:val="24"/>
           <w:lang w:val="en-GB" w:eastAsia="en-GB"/>
         </w:rPr>
         <w:br/>
@@ -3652,9 +3626,7 @@
       </w:r>
       <w:r>
         <w:rPr>
-          <w:rFonts w:ascii="Times New Roman" w:eastAsia="Times New Roman" w:hAnsi="Times New Roman" w:cs="Times New Roman"/>
-          <w:sz w:val="24"/>
-          <w:szCs w:val="24"/>
+          <w:rFonts w:eastAsia="Times New Roman" w:cs="Times New Roman"/>
           <w:lang w:val="en-GB" w:eastAsia="en-GB"/>
         </w:rPr>
         <w:t xml:space="preserve"> The </w:t>
@@ -3662,9 +3634,7 @@
       <w:proofErr w:type="spellStart"/>
       <w:r>
         <w:rPr>
-          <w:rFonts w:ascii="Times New Roman" w:eastAsia="Times New Roman" w:hAnsi="Times New Roman" w:cs="Times New Roman"/>
-          <w:sz w:val="24"/>
-          <w:szCs w:val="24"/>
+          <w:rFonts w:eastAsia="Times New Roman" w:cs="Times New Roman"/>
           <w:lang w:val="en-GB" w:eastAsia="en-GB"/>
         </w:rPr>
         <w:t>galvo</w:t>
@@ -3672,9 +3642,7 @@
       <w:proofErr w:type="spellEnd"/>
       <w:r>
         <w:rPr>
-          <w:rFonts w:ascii="Times New Roman" w:eastAsia="Times New Roman" w:hAnsi="Times New Roman" w:cs="Times New Roman"/>
-          <w:sz w:val="24"/>
-          <w:szCs w:val="24"/>
+          <w:rFonts w:eastAsia="Times New Roman" w:cs="Times New Roman"/>
           <w:lang w:val="en-GB" w:eastAsia="en-GB"/>
         </w:rPr>
         <w:t xml:space="preserve"> calibration TC that sends and receives a waveform with each iteration, the total number of iterations is not known beforehand, but they are finite, i.e. the </w:t>
@@ -3682,9 +3650,7 @@
       <w:proofErr w:type="spellStart"/>
       <w:r>
         <w:rPr>
-          <w:rFonts w:ascii="Times New Roman" w:eastAsia="Times New Roman" w:hAnsi="Times New Roman" w:cs="Times New Roman"/>
-          <w:sz w:val="24"/>
-          <w:szCs w:val="24"/>
+          <w:rFonts w:eastAsia="Times New Roman" w:cs="Times New Roman"/>
           <w:lang w:val="en-GB" w:eastAsia="en-GB"/>
         </w:rPr>
         <w:t>galvo</w:t>
@@ -3692,9 +3658,7 @@
       <w:proofErr w:type="spellEnd"/>
       <w:r>
         <w:rPr>
-          <w:rFonts w:ascii="Times New Roman" w:eastAsia="Times New Roman" w:hAnsi="Times New Roman" w:cs="Times New Roman"/>
-          <w:sz w:val="24"/>
-          <w:szCs w:val="24"/>
+          <w:rFonts w:eastAsia="Times New Roman" w:cs="Times New Roman"/>
           <w:lang w:val="en-GB" w:eastAsia="en-GB"/>
         </w:rPr>
         <w:t xml:space="preserve"> calibration TC decides after each iteration whether to perform another one, for example if the </w:t>
@@ -3702,9 +3666,7 @@
       <w:proofErr w:type="spellStart"/>
       <w:r>
         <w:rPr>
-          <w:rFonts w:ascii="Times New Roman" w:eastAsia="Times New Roman" w:hAnsi="Times New Roman" w:cs="Times New Roman"/>
-          <w:sz w:val="24"/>
-          <w:szCs w:val="24"/>
+          <w:rFonts w:eastAsia="Times New Roman" w:cs="Times New Roman"/>
           <w:lang w:val="en-GB" w:eastAsia="en-GB"/>
         </w:rPr>
         <w:t>galvo</w:t>
@@ -3712,9 +3674,7 @@
       <w:proofErr w:type="spellEnd"/>
       <w:r>
         <w:rPr>
-          <w:rFonts w:ascii="Times New Roman" w:eastAsia="Times New Roman" w:hAnsi="Times New Roman" w:cs="Times New Roman"/>
-          <w:sz w:val="24"/>
-          <w:szCs w:val="24"/>
+          <w:rFonts w:eastAsia="Times New Roman" w:cs="Times New Roman"/>
           <w:lang w:val="en-GB" w:eastAsia="en-GB"/>
         </w:rPr>
         <w:t xml:space="preserve"> cannot keep up with the scan speed and switches off, then it performs another iteration with a lower scan speed.</w:t>
@@ -3724,28 +3684,22 @@
       <w:pPr>
         <w:spacing w:after="240" w:line="240" w:lineRule="auto"/>
         <w:rPr>
-          <w:rFonts w:ascii="Times New Roman" w:eastAsia="Times New Roman" w:hAnsi="Times New Roman" w:cs="Times New Roman"/>
-          <w:sz w:val="24"/>
-          <w:szCs w:val="24"/>
-          <w:lang w:val="en-GB" w:eastAsia="en-GB"/>
-        </w:rPr>
-      </w:pPr>
-      <w:r>
-        <w:rPr>
-          <w:rFonts w:ascii="Times New Roman" w:eastAsia="Times New Roman" w:hAnsi="Times New Roman" w:cs="Times New Roman"/>
+          <w:rFonts w:eastAsia="Times New Roman" w:cs="Times New Roman"/>
+          <w:lang w:val="en-GB" w:eastAsia="en-GB"/>
+        </w:rPr>
+      </w:pPr>
+      <w:r>
+        <w:rPr>
+          <w:rFonts w:eastAsia="Times New Roman" w:cs="Times New Roman"/>
           <w:b/>
           <w:bCs/>
-          <w:sz w:val="24"/>
-          <w:szCs w:val="24"/>
           <w:lang w:val="en-GB" w:eastAsia="en-GB"/>
         </w:rPr>
         <w:t xml:space="preserve">c) </w:t>
       </w:r>
       <w:r>
         <w:rPr>
-          <w:rFonts w:ascii="Times New Roman" w:eastAsia="Times New Roman" w:hAnsi="Times New Roman" w:cs="Times New Roman"/>
-          <w:sz w:val="24"/>
-          <w:szCs w:val="24"/>
+          <w:rFonts w:eastAsia="Times New Roman" w:cs="Times New Roman"/>
           <w:lang w:val="en-GB" w:eastAsia="en-GB"/>
         </w:rPr>
         <w:t xml:space="preserve">The </w:t>
@@ -3753,9 +3707,7 @@
       <w:proofErr w:type="spellStart"/>
       <w:r>
         <w:rPr>
-          <w:rFonts w:ascii="Times New Roman" w:eastAsia="Times New Roman" w:hAnsi="Times New Roman" w:cs="Times New Roman"/>
-          <w:sz w:val="24"/>
-          <w:szCs w:val="24"/>
+          <w:rFonts w:eastAsia="Times New Roman" w:cs="Times New Roman"/>
           <w:lang w:val="en-GB" w:eastAsia="en-GB"/>
         </w:rPr>
         <w:t>DAQmx</w:t>
@@ -3763,9 +3715,7 @@
       <w:proofErr w:type="spellEnd"/>
       <w:r>
         <w:rPr>
-          <w:rFonts w:ascii="Times New Roman" w:eastAsia="Times New Roman" w:hAnsi="Times New Roman" w:cs="Times New Roman"/>
-          <w:sz w:val="24"/>
-          <w:szCs w:val="24"/>
+          <w:rFonts w:eastAsia="Times New Roman" w:cs="Times New Roman"/>
           <w:lang w:val="en-GB" w:eastAsia="en-GB"/>
         </w:rPr>
         <w:t xml:space="preserve"> TC that has two tasks set-up, one AI and one AO. Also in this case, to perform one iteration, the AO waveform must be received and then the AI waveform is sent. The AI and AO tasks are triggered internally to each other so that both the AI and AO samples are synchronous. This internal </w:t>
@@ -3773,9 +3723,7 @@
       <w:proofErr w:type="spellStart"/>
       <w:r>
         <w:rPr>
-          <w:rFonts w:ascii="Times New Roman" w:eastAsia="Times New Roman" w:hAnsi="Times New Roman" w:cs="Times New Roman"/>
-          <w:sz w:val="24"/>
-          <w:szCs w:val="24"/>
+          <w:rFonts w:eastAsia="Times New Roman" w:cs="Times New Roman"/>
           <w:lang w:val="en-GB" w:eastAsia="en-GB"/>
         </w:rPr>
         <w:t>DAQmx</w:t>
@@ -3783,9 +3731,7 @@
       <w:proofErr w:type="spellEnd"/>
       <w:r>
         <w:rPr>
-          <w:rFonts w:ascii="Times New Roman" w:eastAsia="Times New Roman" w:hAnsi="Times New Roman" w:cs="Times New Roman"/>
-          <w:sz w:val="24"/>
-          <w:szCs w:val="24"/>
+          <w:rFonts w:eastAsia="Times New Roman" w:cs="Times New Roman"/>
           <w:lang w:val="en-GB" w:eastAsia="en-GB"/>
         </w:rPr>
         <w:t xml:space="preserve"> tasks triggering is set up from the </w:t>
@@ -3793,9 +3739,7 @@
       <w:proofErr w:type="spellStart"/>
       <w:r>
         <w:rPr>
-          <w:rFonts w:ascii="Times New Roman" w:eastAsia="Times New Roman" w:hAnsi="Times New Roman" w:cs="Times New Roman"/>
-          <w:sz w:val="24"/>
-          <w:szCs w:val="24"/>
+          <w:rFonts w:eastAsia="Times New Roman" w:cs="Times New Roman"/>
           <w:lang w:val="en-GB" w:eastAsia="en-GB"/>
         </w:rPr>
         <w:t>DAQmx</w:t>
@@ -3803,9 +3747,7 @@
       <w:proofErr w:type="spellEnd"/>
       <w:r>
         <w:rPr>
-          <w:rFonts w:ascii="Times New Roman" w:eastAsia="Times New Roman" w:hAnsi="Times New Roman" w:cs="Times New Roman"/>
-          <w:sz w:val="24"/>
-          <w:szCs w:val="24"/>
+          <w:rFonts w:eastAsia="Times New Roman" w:cs="Times New Roman"/>
           <w:lang w:val="en-GB" w:eastAsia="en-GB"/>
         </w:rPr>
         <w:t xml:space="preserve"> manager panel. Since only if data is available to the AO task can it start, the AI task is triggered by the start of the AO task. This task controller is set-up to perform one iteration in total after which it gets to a done state.</w:t>
@@ -3815,17 +3757,13 @@
       <w:pPr>
         <w:spacing w:after="240" w:line="240" w:lineRule="auto"/>
         <w:rPr>
-          <w:rFonts w:ascii="Times New Roman" w:eastAsia="Times New Roman" w:hAnsi="Times New Roman" w:cs="Times New Roman"/>
-          <w:sz w:val="24"/>
-          <w:szCs w:val="24"/>
-          <w:lang w:val="en-GB" w:eastAsia="en-GB"/>
-        </w:rPr>
-      </w:pPr>
-      <w:r>
-        <w:rPr>
-          <w:rFonts w:ascii="Times New Roman" w:eastAsia="Times New Roman" w:hAnsi="Times New Roman" w:cs="Times New Roman"/>
-          <w:sz w:val="24"/>
-          <w:szCs w:val="24"/>
+          <w:rFonts w:eastAsia="Times New Roman" w:cs="Times New Roman"/>
+          <w:lang w:val="en-GB" w:eastAsia="en-GB"/>
+        </w:rPr>
+      </w:pPr>
+      <w:r>
+        <w:rPr>
+          <w:rFonts w:eastAsia="Times New Roman" w:cs="Times New Roman"/>
           <w:lang w:val="en-GB" w:eastAsia="en-GB"/>
         </w:rPr>
         <w:t xml:space="preserve">Now, the way the </w:t>
@@ -3833,9 +3771,7 @@
       <w:proofErr w:type="spellStart"/>
       <w:r>
         <w:rPr>
-          <w:rFonts w:ascii="Times New Roman" w:eastAsia="Times New Roman" w:hAnsi="Times New Roman" w:cs="Times New Roman"/>
-          <w:sz w:val="24"/>
-          <w:szCs w:val="24"/>
+          <w:rFonts w:eastAsia="Times New Roman" w:cs="Times New Roman"/>
           <w:lang w:val="en-GB" w:eastAsia="en-GB"/>
         </w:rPr>
         <w:t>DAQmx</w:t>
@@ -3843,9 +3779,7 @@
       <w:proofErr w:type="spellEnd"/>
       <w:r>
         <w:rPr>
-          <w:rFonts w:ascii="Times New Roman" w:eastAsia="Times New Roman" w:hAnsi="Times New Roman" w:cs="Times New Roman"/>
-          <w:sz w:val="24"/>
-          <w:szCs w:val="24"/>
+          <w:rFonts w:eastAsia="Times New Roman" w:cs="Times New Roman"/>
           <w:lang w:val="en-GB" w:eastAsia="en-GB"/>
         </w:rPr>
         <w:t xml:space="preserve"> task controller from c) is executed as many times as the calibration TC from b) wants, is to make c) a child TC of b), and b) is a child TC of a).</w:t>
@@ -3855,17 +3789,13 @@
       <w:pPr>
         <w:spacing w:after="240" w:line="240" w:lineRule="auto"/>
         <w:rPr>
-          <w:rFonts w:ascii="Times New Roman" w:eastAsia="Times New Roman" w:hAnsi="Times New Roman" w:cs="Times New Roman"/>
-          <w:sz w:val="24"/>
-          <w:szCs w:val="24"/>
-          <w:lang w:val="en-GB" w:eastAsia="en-GB"/>
-        </w:rPr>
-      </w:pPr>
-      <w:r>
-        <w:rPr>
-          <w:rFonts w:ascii="Times New Roman" w:eastAsia="Times New Roman" w:hAnsi="Times New Roman" w:cs="Times New Roman"/>
-          <w:sz w:val="24"/>
-          <w:szCs w:val="24"/>
+          <w:rFonts w:eastAsia="Times New Roman" w:cs="Times New Roman"/>
+          <w:lang w:val="en-GB" w:eastAsia="en-GB"/>
+        </w:rPr>
+      </w:pPr>
+      <w:r>
+        <w:rPr>
+          <w:rFonts w:eastAsia="Times New Roman" w:cs="Times New Roman"/>
           <w:lang w:val="en-GB" w:eastAsia="en-GB"/>
         </w:rPr>
         <w:t>When a TC has other child TCs attached to it, it has 3 ways in which it can carry out its provided iterate function:</w:t>
@@ -3875,17 +3805,13 @@
       <w:pPr>
         <w:spacing w:after="0" w:line="240" w:lineRule="auto"/>
         <w:rPr>
-          <w:rFonts w:ascii="Times New Roman" w:eastAsia="Times New Roman" w:hAnsi="Times New Roman" w:cs="Times New Roman"/>
-          <w:sz w:val="24"/>
-          <w:szCs w:val="24"/>
-          <w:lang w:val="en-GB" w:eastAsia="en-GB"/>
-        </w:rPr>
-      </w:pPr>
-      <w:r>
-        <w:rPr>
-          <w:rFonts w:ascii="Times New Roman" w:eastAsia="Times New Roman" w:hAnsi="Times New Roman" w:cs="Times New Roman"/>
-          <w:sz w:val="24"/>
-          <w:szCs w:val="24"/>
+          <w:rFonts w:eastAsia="Times New Roman" w:cs="Times New Roman"/>
+          <w:lang w:val="en-GB" w:eastAsia="en-GB"/>
+        </w:rPr>
+      </w:pPr>
+      <w:r>
+        <w:rPr>
+          <w:rFonts w:eastAsia="Times New Roman" w:cs="Times New Roman"/>
           <w:lang w:val="en-GB" w:eastAsia="en-GB"/>
         </w:rPr>
         <w:t>    1) The iterate function is called and must complete before starting the child TCs.</w:t>
@@ -3895,17 +3821,13 @@
       <w:pPr>
         <w:spacing w:after="0" w:line="240" w:lineRule="auto"/>
         <w:rPr>
-          <w:rFonts w:ascii="Times New Roman" w:eastAsia="Times New Roman" w:hAnsi="Times New Roman" w:cs="Times New Roman"/>
-          <w:sz w:val="24"/>
-          <w:szCs w:val="24"/>
-          <w:lang w:val="en-GB" w:eastAsia="en-GB"/>
-        </w:rPr>
-      </w:pPr>
-      <w:r>
-        <w:rPr>
-          <w:rFonts w:ascii="Times New Roman" w:eastAsia="Times New Roman" w:hAnsi="Times New Roman" w:cs="Times New Roman"/>
-          <w:sz w:val="24"/>
-          <w:szCs w:val="24"/>
+          <w:rFonts w:eastAsia="Times New Roman" w:cs="Times New Roman"/>
+          <w:lang w:val="en-GB" w:eastAsia="en-GB"/>
+        </w:rPr>
+      </w:pPr>
+      <w:r>
+        <w:rPr>
+          <w:rFonts w:eastAsia="Times New Roman" w:cs="Times New Roman"/>
           <w:lang w:val="en-GB" w:eastAsia="en-GB"/>
         </w:rPr>
         <w:t>    2) The iterate function is executed in parallel with the child TCs.</w:t>
@@ -3915,17 +3837,13 @@
       <w:pPr>
         <w:spacing w:after="240" w:line="240" w:lineRule="auto"/>
         <w:rPr>
-          <w:rFonts w:ascii="Times New Roman" w:eastAsia="Times New Roman" w:hAnsi="Times New Roman" w:cs="Times New Roman"/>
-          <w:sz w:val="24"/>
-          <w:szCs w:val="24"/>
-          <w:lang w:val="en-GB" w:eastAsia="en-GB"/>
-        </w:rPr>
-      </w:pPr>
-      <w:r>
-        <w:rPr>
-          <w:rFonts w:ascii="Times New Roman" w:eastAsia="Times New Roman" w:hAnsi="Times New Roman" w:cs="Times New Roman"/>
-          <w:sz w:val="24"/>
-          <w:szCs w:val="24"/>
+          <w:rFonts w:eastAsia="Times New Roman" w:cs="Times New Roman"/>
+          <w:lang w:val="en-GB" w:eastAsia="en-GB"/>
+        </w:rPr>
+      </w:pPr>
+      <w:r>
+        <w:rPr>
+          <w:rFonts w:eastAsia="Times New Roman" w:cs="Times New Roman"/>
           <w:lang w:val="en-GB" w:eastAsia="en-GB"/>
         </w:rPr>
         <w:t>    3) The iterate function is called after all the child TCs finish their iterations and are in a Done state.</w:t>
@@ -3935,17 +3853,13 @@
       <w:pPr>
         <w:spacing w:after="240" w:line="240" w:lineRule="auto"/>
         <w:rPr>
-          <w:rFonts w:ascii="Times New Roman" w:eastAsia="Times New Roman" w:hAnsi="Times New Roman" w:cs="Times New Roman"/>
-          <w:sz w:val="24"/>
-          <w:szCs w:val="24"/>
-          <w:lang w:val="en-GB" w:eastAsia="en-GB"/>
-        </w:rPr>
-      </w:pPr>
-      <w:r>
-        <w:rPr>
-          <w:rFonts w:ascii="Times New Roman" w:eastAsia="Times New Roman" w:hAnsi="Times New Roman" w:cs="Times New Roman"/>
-          <w:sz w:val="24"/>
-          <w:szCs w:val="24"/>
+          <w:rFonts w:eastAsia="Times New Roman" w:cs="Times New Roman"/>
+          <w:lang w:val="en-GB" w:eastAsia="en-GB"/>
+        </w:rPr>
+      </w:pPr>
+      <w:r>
+        <w:rPr>
+          <w:rFonts w:eastAsia="Times New Roman" w:cs="Times New Roman"/>
           <w:lang w:val="en-GB" w:eastAsia="en-GB"/>
         </w:rPr>
         <w:t>The iteration of a parent TC is complete only if both its iterate function has been called and is complete and also if all its child TC are done with their iterations.</w:t>
@@ -3955,17 +3869,13 @@
       <w:pPr>
         <w:spacing w:after="240" w:line="240" w:lineRule="auto"/>
         <w:rPr>
-          <w:rFonts w:ascii="Times New Roman" w:eastAsia="Times New Roman" w:hAnsi="Times New Roman" w:cs="Times New Roman"/>
-          <w:sz w:val="24"/>
-          <w:szCs w:val="24"/>
-          <w:lang w:val="en-GB" w:eastAsia="en-GB"/>
-        </w:rPr>
-      </w:pPr>
-      <w:r>
-        <w:rPr>
-          <w:rFonts w:ascii="Times New Roman" w:eastAsia="Times New Roman" w:hAnsi="Times New Roman" w:cs="Times New Roman"/>
-          <w:sz w:val="24"/>
-          <w:szCs w:val="24"/>
+          <w:rFonts w:eastAsia="Times New Roman" w:cs="Times New Roman"/>
+          <w:lang w:val="en-GB" w:eastAsia="en-GB"/>
+        </w:rPr>
+      </w:pPr>
+      <w:r>
+        <w:rPr>
+          <w:rFonts w:eastAsia="Times New Roman" w:cs="Times New Roman"/>
           <w:lang w:val="en-GB" w:eastAsia="en-GB"/>
         </w:rPr>
         <w:t>The way of executing 1-3 is important because if this execution mode is not chosen carefully, the HW-trigger and data-exchange dependencies can cause a deadlock.</w:t>
@@ -3975,118 +3885,94 @@
       <w:pPr>
         <w:spacing w:after="0" w:line="240" w:lineRule="auto"/>
         <w:rPr>
-          <w:rFonts w:ascii="Times New Roman" w:eastAsia="Times New Roman" w:hAnsi="Times New Roman" w:cs="Times New Roman"/>
-          <w:sz w:val="24"/>
-          <w:szCs w:val="24"/>
-          <w:lang w:val="en-GB" w:eastAsia="en-GB"/>
-        </w:rPr>
-      </w:pPr>
-      <w:r>
-        <w:rPr>
-          <w:rFonts w:ascii="Times New Roman" w:eastAsia="Times New Roman" w:hAnsi="Times New Roman" w:cs="Times New Roman"/>
-          <w:sz w:val="24"/>
-          <w:szCs w:val="24"/>
+          <w:rFonts w:eastAsia="Times New Roman" w:cs="Times New Roman"/>
+          <w:lang w:val="en-GB" w:eastAsia="en-GB"/>
+        </w:rPr>
+      </w:pPr>
+      <w:r>
+        <w:rPr>
+          <w:rFonts w:eastAsia="Times New Roman" w:cs="Times New Roman"/>
+          <w:lang w:val="en-GB" w:eastAsia="en-GB"/>
+        </w:rPr>
+        <w:t xml:space="preserve">In this case, to make the data exchange between the </w:t>
+      </w:r>
+      <w:proofErr w:type="spellStart"/>
+      <w:r>
+        <w:rPr>
+          <w:rFonts w:eastAsia="Times New Roman" w:cs="Times New Roman"/>
+          <w:lang w:val="en-GB" w:eastAsia="en-GB"/>
+        </w:rPr>
+        <w:t>galvo</w:t>
+      </w:r>
+      <w:proofErr w:type="spellEnd"/>
+      <w:r>
+        <w:rPr>
+          <w:rFonts w:eastAsia="Times New Roman" w:cs="Times New Roman"/>
+          <w:lang w:val="en-GB" w:eastAsia="en-GB"/>
+        </w:rPr>
+        <w:t xml:space="preserve"> TC and the </w:t>
+      </w:r>
+      <w:proofErr w:type="spellStart"/>
+      <w:r>
+        <w:rPr>
+          <w:rFonts w:eastAsia="Times New Roman" w:cs="Times New Roman"/>
+          <w:lang w:val="en-GB" w:eastAsia="en-GB"/>
+        </w:rPr>
+        <w:t>DAQmx</w:t>
+      </w:r>
+      <w:proofErr w:type="spellEnd"/>
+      <w:r>
+        <w:rPr>
+          <w:rFonts w:eastAsia="Times New Roman" w:cs="Times New Roman"/>
+          <w:lang w:val="en-GB" w:eastAsia="en-GB"/>
+        </w:rPr>
+        <w:t xml:space="preserve"> TC possible, the </w:t>
+      </w:r>
+      <w:proofErr w:type="spellStart"/>
+      <w:r>
+        <w:rPr>
+          <w:rFonts w:eastAsia="Times New Roman" w:cs="Times New Roman"/>
+          <w:lang w:val="en-GB" w:eastAsia="en-GB"/>
+        </w:rPr>
+        <w:t>galvo</w:t>
+      </w:r>
+      <w:proofErr w:type="spellEnd"/>
+      <w:r>
+        <w:rPr>
+          <w:rFonts w:eastAsia="Times New Roman" w:cs="Times New Roman"/>
+          <w:lang w:val="en-GB" w:eastAsia="en-GB"/>
+        </w:rPr>
+        <w:t xml:space="preserve"> TC must execute in parallel with the </w:t>
+      </w:r>
+      <w:proofErr w:type="spellStart"/>
+      <w:r>
+        <w:rPr>
+          <w:rFonts w:eastAsia="Times New Roman" w:cs="Times New Roman"/>
+          <w:lang w:val="en-GB" w:eastAsia="en-GB"/>
+        </w:rPr>
+        <w:t>DAQmx</w:t>
+      </w:r>
+      <w:proofErr w:type="spellEnd"/>
+      <w:r>
+        <w:rPr>
+          <w:rFonts w:eastAsia="Times New Roman" w:cs="Times New Roman"/>
+          <w:lang w:val="en-GB" w:eastAsia="en-GB"/>
+        </w:rPr>
+        <w:t xml:space="preserve"> TC, thus having the 2) execution mode.</w:t>
+      </w:r>
+      <w:r>
+        <w:rPr>
+          <w:rFonts w:eastAsia="Times New Roman" w:cs="Times New Roman"/>
+          <w:lang w:val="en-GB" w:eastAsia="en-GB"/>
+        </w:rPr>
+        <w:br/>
+      </w:r>
+      <w:r>
+        <w:rPr>
+          <w:rFonts w:eastAsia="Times New Roman" w:cs="Times New Roman"/>
           <w:lang w:val="en-GB" w:eastAsia="en-GB"/>
         </w:rPr>
         <w:lastRenderedPageBreak/>
-        <w:t xml:space="preserve">In this case, to make the data exchange between the </w:t>
-      </w:r>
-      <w:proofErr w:type="spellStart"/>
-      <w:r>
-        <w:rPr>
-          <w:rFonts w:ascii="Times New Roman" w:eastAsia="Times New Roman" w:hAnsi="Times New Roman" w:cs="Times New Roman"/>
-          <w:sz w:val="24"/>
-          <w:szCs w:val="24"/>
-          <w:lang w:val="en-GB" w:eastAsia="en-GB"/>
-        </w:rPr>
-        <w:t>galvo</w:t>
-      </w:r>
-      <w:proofErr w:type="spellEnd"/>
-      <w:r>
-        <w:rPr>
-          <w:rFonts w:ascii="Times New Roman" w:eastAsia="Times New Roman" w:hAnsi="Times New Roman" w:cs="Times New Roman"/>
-          <w:sz w:val="24"/>
-          <w:szCs w:val="24"/>
-          <w:lang w:val="en-GB" w:eastAsia="en-GB"/>
-        </w:rPr>
-        <w:t xml:space="preserve"> TC and the </w:t>
-      </w:r>
-      <w:proofErr w:type="spellStart"/>
-      <w:r>
-        <w:rPr>
-          <w:rFonts w:ascii="Times New Roman" w:eastAsia="Times New Roman" w:hAnsi="Times New Roman" w:cs="Times New Roman"/>
-          <w:sz w:val="24"/>
-          <w:szCs w:val="24"/>
-          <w:lang w:val="en-GB" w:eastAsia="en-GB"/>
-        </w:rPr>
-        <w:t>DAQmx</w:t>
-      </w:r>
-      <w:proofErr w:type="spellEnd"/>
-      <w:r>
-        <w:rPr>
-          <w:rFonts w:ascii="Times New Roman" w:eastAsia="Times New Roman" w:hAnsi="Times New Roman" w:cs="Times New Roman"/>
-          <w:sz w:val="24"/>
-          <w:szCs w:val="24"/>
-          <w:lang w:val="en-GB" w:eastAsia="en-GB"/>
-        </w:rPr>
-        <w:t xml:space="preserve"> TC possible, the </w:t>
-      </w:r>
-      <w:proofErr w:type="spellStart"/>
-      <w:r>
-        <w:rPr>
-          <w:rFonts w:ascii="Times New Roman" w:eastAsia="Times New Roman" w:hAnsi="Times New Roman" w:cs="Times New Roman"/>
-          <w:sz w:val="24"/>
-          <w:szCs w:val="24"/>
-          <w:lang w:val="en-GB" w:eastAsia="en-GB"/>
-        </w:rPr>
-        <w:t>galvo</w:t>
-      </w:r>
-      <w:proofErr w:type="spellEnd"/>
-      <w:r>
-        <w:rPr>
-          <w:rFonts w:ascii="Times New Roman" w:eastAsia="Times New Roman" w:hAnsi="Times New Roman" w:cs="Times New Roman"/>
-          <w:sz w:val="24"/>
-          <w:szCs w:val="24"/>
-          <w:lang w:val="en-GB" w:eastAsia="en-GB"/>
-        </w:rPr>
-        <w:t xml:space="preserve"> TC must execute in parallel with the </w:t>
-      </w:r>
-      <w:proofErr w:type="spellStart"/>
-      <w:r>
-        <w:rPr>
-          <w:rFonts w:ascii="Times New Roman" w:eastAsia="Times New Roman" w:hAnsi="Times New Roman" w:cs="Times New Roman"/>
-          <w:sz w:val="24"/>
-          <w:szCs w:val="24"/>
-          <w:lang w:val="en-GB" w:eastAsia="en-GB"/>
-        </w:rPr>
-        <w:t>DAQmx</w:t>
-      </w:r>
-      <w:proofErr w:type="spellEnd"/>
-      <w:r>
-        <w:rPr>
-          <w:rFonts w:ascii="Times New Roman" w:eastAsia="Times New Roman" w:hAnsi="Times New Roman" w:cs="Times New Roman"/>
-          <w:sz w:val="24"/>
-          <w:szCs w:val="24"/>
-          <w:lang w:val="en-GB" w:eastAsia="en-GB"/>
-        </w:rPr>
-        <w:t xml:space="preserve"> TC, thus having the 2) execution mode.</w:t>
-      </w:r>
-      <w:r>
-        <w:rPr>
-          <w:rFonts w:ascii="Times New Roman" w:eastAsia="Times New Roman" w:hAnsi="Times New Roman" w:cs="Times New Roman"/>
-          <w:sz w:val="24"/>
-          <w:szCs w:val="24"/>
-          <w:lang w:val="en-GB" w:eastAsia="en-GB"/>
-        </w:rPr>
-        <w:br/>
-      </w:r>
-      <w:r>
-        <w:rPr>
-          <w:rFonts w:ascii="Times New Roman" w:eastAsia="Times New Roman" w:hAnsi="Times New Roman" w:cs="Times New Roman"/>
-          <w:sz w:val="24"/>
-          <w:szCs w:val="24"/>
-          <w:lang w:val="en-GB" w:eastAsia="en-GB"/>
-        </w:rPr>
         <w:br/>
         <w:t>-----------</w:t>
       </w:r>
@@ -4095,17 +3981,13 @@
       <w:pPr>
         <w:spacing w:after="240" w:line="240" w:lineRule="auto"/>
         <w:rPr>
-          <w:rFonts w:ascii="Times New Roman" w:eastAsia="Times New Roman" w:hAnsi="Times New Roman" w:cs="Times New Roman"/>
-          <w:sz w:val="24"/>
-          <w:szCs w:val="24"/>
-          <w:lang w:val="en-GB" w:eastAsia="en-GB"/>
-        </w:rPr>
-      </w:pPr>
-      <w:r>
-        <w:rPr>
-          <w:rFonts w:ascii="Times New Roman" w:eastAsia="Times New Roman" w:hAnsi="Times New Roman" w:cs="Times New Roman"/>
-          <w:sz w:val="24"/>
-          <w:szCs w:val="24"/>
+          <w:rFonts w:eastAsia="Times New Roman" w:cs="Times New Roman"/>
+          <w:lang w:val="en-GB" w:eastAsia="en-GB"/>
+        </w:rPr>
+      </w:pPr>
+      <w:r>
+        <w:rPr>
+          <w:rFonts w:eastAsia="Times New Roman" w:cs="Times New Roman"/>
           <w:lang w:val="en-GB" w:eastAsia="en-GB"/>
         </w:rPr>
         <w:t xml:space="preserve">So, what we have up to now is basically two modules, say </w:t>
@@ -4113,9 +3995,7 @@
       <w:proofErr w:type="spellStart"/>
       <w:r>
         <w:rPr>
-          <w:rFonts w:ascii="Times New Roman" w:eastAsia="Times New Roman" w:hAnsi="Times New Roman" w:cs="Times New Roman"/>
-          <w:sz w:val="24"/>
-          <w:szCs w:val="24"/>
+          <w:rFonts w:eastAsia="Times New Roman" w:cs="Times New Roman"/>
           <w:lang w:val="en-GB" w:eastAsia="en-GB"/>
         </w:rPr>
         <w:t>Galvo</w:t>
@@ -4123,9 +4003,7 @@
       <w:proofErr w:type="spellEnd"/>
       <w:r>
         <w:rPr>
-          <w:rFonts w:ascii="Times New Roman" w:eastAsia="Times New Roman" w:hAnsi="Times New Roman" w:cs="Times New Roman"/>
-          <w:sz w:val="24"/>
-          <w:szCs w:val="24"/>
+          <w:rFonts w:eastAsia="Times New Roman" w:cs="Times New Roman"/>
           <w:lang w:val="en-GB" w:eastAsia="en-GB"/>
         </w:rPr>
         <w:t xml:space="preserve"> and </w:t>
@@ -4133,9 +4011,7 @@
       <w:proofErr w:type="spellStart"/>
       <w:r>
         <w:rPr>
-          <w:rFonts w:ascii="Times New Roman" w:eastAsia="Times New Roman" w:hAnsi="Times New Roman" w:cs="Times New Roman"/>
-          <w:sz w:val="24"/>
-          <w:szCs w:val="24"/>
+          <w:rFonts w:eastAsia="Times New Roman" w:cs="Times New Roman"/>
           <w:lang w:val="en-GB" w:eastAsia="en-GB"/>
         </w:rPr>
         <w:t>DAQmx</w:t>
@@ -4143,9 +4019,7 @@
       <w:proofErr w:type="spellEnd"/>
       <w:r>
         <w:rPr>
-          <w:rFonts w:ascii="Times New Roman" w:eastAsia="Times New Roman" w:hAnsi="Times New Roman" w:cs="Times New Roman"/>
-          <w:sz w:val="24"/>
-          <w:szCs w:val="24"/>
+          <w:rFonts w:eastAsia="Times New Roman" w:cs="Times New Roman"/>
           <w:lang w:val="en-GB" w:eastAsia="en-GB"/>
         </w:rPr>
         <w:t xml:space="preserve"> that both have one Rx and one </w:t>
@@ -4153,9 +4027,7 @@
       <w:proofErr w:type="spellStart"/>
       <w:r>
         <w:rPr>
-          <w:rFonts w:ascii="Times New Roman" w:eastAsia="Times New Roman" w:hAnsi="Times New Roman" w:cs="Times New Roman"/>
-          <w:sz w:val="24"/>
-          <w:szCs w:val="24"/>
+          <w:rFonts w:eastAsia="Times New Roman" w:cs="Times New Roman"/>
           <w:lang w:val="en-GB" w:eastAsia="en-GB"/>
         </w:rPr>
         <w:t>Tx</w:t>
@@ -4163,9 +4035,7 @@
       <w:proofErr w:type="spellEnd"/>
       <w:r>
         <w:rPr>
-          <w:rFonts w:ascii="Times New Roman" w:eastAsia="Times New Roman" w:hAnsi="Times New Roman" w:cs="Times New Roman"/>
-          <w:sz w:val="24"/>
-          <w:szCs w:val="24"/>
+          <w:rFonts w:eastAsia="Times New Roman" w:cs="Times New Roman"/>
           <w:lang w:val="en-GB" w:eastAsia="en-GB"/>
         </w:rPr>
         <w:t xml:space="preserve"> channel. With each iteration data ping-pongs between them.</w:t>
@@ -4175,17 +4045,13 @@
       <w:pPr>
         <w:spacing w:after="0" w:line="240" w:lineRule="auto"/>
         <w:rPr>
-          <w:rFonts w:ascii="Times New Roman" w:eastAsia="Times New Roman" w:hAnsi="Times New Roman" w:cs="Times New Roman"/>
-          <w:sz w:val="24"/>
-          <w:szCs w:val="24"/>
-          <w:lang w:val="en-GB" w:eastAsia="en-GB"/>
-        </w:rPr>
-      </w:pPr>
-      <w:r>
-        <w:rPr>
-          <w:rFonts w:ascii="Times New Roman" w:eastAsia="Times New Roman" w:hAnsi="Times New Roman" w:cs="Times New Roman"/>
-          <w:sz w:val="24"/>
-          <w:szCs w:val="24"/>
+          <w:rFonts w:eastAsia="Times New Roman" w:cs="Times New Roman"/>
+          <w:lang w:val="en-GB" w:eastAsia="en-GB"/>
+        </w:rPr>
+      </w:pPr>
+      <w:r>
+        <w:rPr>
+          <w:rFonts w:eastAsia="Times New Roman" w:cs="Times New Roman"/>
           <w:lang w:val="en-GB" w:eastAsia="en-GB"/>
         </w:rPr>
         <w:t xml:space="preserve">Below are some ideas about the </w:t>
@@ -4193,9 +4059,7 @@
       <w:proofErr w:type="spellStart"/>
       <w:r>
         <w:rPr>
-          <w:rFonts w:ascii="Times New Roman" w:eastAsia="Times New Roman" w:hAnsi="Times New Roman" w:cs="Times New Roman"/>
-          <w:sz w:val="24"/>
-          <w:szCs w:val="24"/>
+          <w:rFonts w:eastAsia="Times New Roman" w:cs="Times New Roman"/>
           <w:lang w:val="en-GB" w:eastAsia="en-GB"/>
         </w:rPr>
         <w:t>behavior</w:t>
@@ -4203,9 +4067,7 @@
       <w:proofErr w:type="spellEnd"/>
       <w:r>
         <w:rPr>
-          <w:rFonts w:ascii="Times New Roman" w:eastAsia="Times New Roman" w:hAnsi="Times New Roman" w:cs="Times New Roman"/>
-          <w:sz w:val="24"/>
-          <w:szCs w:val="24"/>
+          <w:rFonts w:eastAsia="Times New Roman" w:cs="Times New Roman"/>
           <w:lang w:val="en-GB" w:eastAsia="en-GB"/>
         </w:rPr>
         <w:t xml:space="preserve"> of the TC with data and HW dependencies:</w:t>
@@ -4219,17 +4081,13 @@
         </w:numPr>
         <w:spacing w:before="100" w:beforeAutospacing="1" w:after="100" w:afterAutospacing="1" w:line="240" w:lineRule="auto"/>
         <w:rPr>
-          <w:rFonts w:ascii="Times New Roman" w:eastAsia="Times New Roman" w:hAnsi="Times New Roman" w:cs="Times New Roman"/>
-          <w:sz w:val="24"/>
-          <w:szCs w:val="24"/>
-          <w:lang w:val="en-GB" w:eastAsia="en-GB"/>
-        </w:rPr>
-      </w:pPr>
-      <w:r>
-        <w:rPr>
-          <w:rFonts w:ascii="Times New Roman" w:eastAsia="Times New Roman" w:hAnsi="Times New Roman" w:cs="Times New Roman"/>
-          <w:sz w:val="24"/>
-          <w:szCs w:val="24"/>
+          <w:rFonts w:eastAsia="Times New Roman" w:cs="Times New Roman"/>
+          <w:lang w:val="en-GB" w:eastAsia="en-GB"/>
+        </w:rPr>
+      </w:pPr>
+      <w:r>
+        <w:rPr>
+          <w:rFonts w:eastAsia="Times New Roman" w:cs="Times New Roman"/>
           <w:lang w:val="en-GB" w:eastAsia="en-GB"/>
         </w:rPr>
         <w:t xml:space="preserve">Source and Sink </w:t>
@@ -4237,9 +4095,7 @@
       <w:proofErr w:type="spellStart"/>
       <w:r>
         <w:rPr>
-          <w:rFonts w:ascii="Times New Roman" w:eastAsia="Times New Roman" w:hAnsi="Times New Roman" w:cs="Times New Roman"/>
-          <w:sz w:val="24"/>
-          <w:szCs w:val="24"/>
+          <w:rFonts w:eastAsia="Times New Roman" w:cs="Times New Roman"/>
           <w:lang w:val="en-GB" w:eastAsia="en-GB"/>
         </w:rPr>
         <w:t>VChans</w:t>
@@ -4247,9 +4103,7 @@
       <w:proofErr w:type="spellEnd"/>
       <w:r>
         <w:rPr>
-          <w:rFonts w:ascii="Times New Roman" w:eastAsia="Times New Roman" w:hAnsi="Times New Roman" w:cs="Times New Roman"/>
-          <w:sz w:val="24"/>
-          <w:szCs w:val="24"/>
+          <w:rFonts w:eastAsia="Times New Roman" w:cs="Times New Roman"/>
           <w:lang w:val="en-GB" w:eastAsia="en-GB"/>
         </w:rPr>
         <w:t xml:space="preserve"> can be in two states: open / closed.</w:t>
@@ -4263,17 +4117,13 @@
         </w:numPr>
         <w:spacing w:before="100" w:beforeAutospacing="1" w:after="100" w:afterAutospacing="1" w:line="240" w:lineRule="auto"/>
         <w:rPr>
-          <w:rFonts w:ascii="Times New Roman" w:eastAsia="Times New Roman" w:hAnsi="Times New Roman" w:cs="Times New Roman"/>
-          <w:sz w:val="24"/>
-          <w:szCs w:val="24"/>
-          <w:lang w:val="en-GB" w:eastAsia="en-GB"/>
-        </w:rPr>
-      </w:pPr>
-      <w:r>
-        <w:rPr>
-          <w:rFonts w:ascii="Times New Roman" w:eastAsia="Times New Roman" w:hAnsi="Times New Roman" w:cs="Times New Roman"/>
-          <w:sz w:val="24"/>
-          <w:szCs w:val="24"/>
+          <w:rFonts w:eastAsia="Times New Roman" w:cs="Times New Roman"/>
+          <w:lang w:val="en-GB" w:eastAsia="en-GB"/>
+        </w:rPr>
+      </w:pPr>
+      <w:r>
+        <w:rPr>
+          <w:rFonts w:eastAsia="Times New Roman" w:cs="Times New Roman"/>
           <w:lang w:val="en-GB" w:eastAsia="en-GB"/>
         </w:rPr>
         <w:t xml:space="preserve">Since multiple Sink </w:t>
@@ -4281,9 +4131,7 @@
       <w:proofErr w:type="spellStart"/>
       <w:r>
         <w:rPr>
-          <w:rFonts w:ascii="Times New Roman" w:eastAsia="Times New Roman" w:hAnsi="Times New Roman" w:cs="Times New Roman"/>
-          <w:sz w:val="24"/>
-          <w:szCs w:val="24"/>
+          <w:rFonts w:eastAsia="Times New Roman" w:cs="Times New Roman"/>
           <w:lang w:val="en-GB" w:eastAsia="en-GB"/>
         </w:rPr>
         <w:t>VChans</w:t>
@@ -4291,9 +4139,7 @@
       <w:proofErr w:type="spellEnd"/>
       <w:r>
         <w:rPr>
-          <w:rFonts w:ascii="Times New Roman" w:eastAsia="Times New Roman" w:hAnsi="Times New Roman" w:cs="Times New Roman"/>
-          <w:sz w:val="24"/>
-          <w:szCs w:val="24"/>
+          <w:rFonts w:eastAsia="Times New Roman" w:cs="Times New Roman"/>
           <w:lang w:val="en-GB" w:eastAsia="en-GB"/>
         </w:rPr>
         <w:t xml:space="preserve"> can receive the same data from a Source </w:t>
@@ -4301,9 +4147,7 @@
       <w:proofErr w:type="spellStart"/>
       <w:r>
         <w:rPr>
-          <w:rFonts w:ascii="Times New Roman" w:eastAsia="Times New Roman" w:hAnsi="Times New Roman" w:cs="Times New Roman"/>
-          <w:sz w:val="24"/>
-          <w:szCs w:val="24"/>
+          <w:rFonts w:eastAsia="Times New Roman" w:cs="Times New Roman"/>
           <w:lang w:val="en-GB" w:eastAsia="en-GB"/>
         </w:rPr>
         <w:t>VChan</w:t>
@@ -4311,9 +4155,7 @@
       <w:proofErr w:type="spellEnd"/>
       <w:r>
         <w:rPr>
-          <w:rFonts w:ascii="Times New Roman" w:eastAsia="Times New Roman" w:hAnsi="Times New Roman" w:cs="Times New Roman"/>
-          <w:sz w:val="24"/>
-          <w:szCs w:val="24"/>
+          <w:rFonts w:eastAsia="Times New Roman" w:cs="Times New Roman"/>
           <w:lang w:val="en-GB" w:eastAsia="en-GB"/>
         </w:rPr>
         <w:t xml:space="preserve">, a Source </w:t>
@@ -4321,9 +4163,7 @@
       <w:proofErr w:type="spellStart"/>
       <w:r>
         <w:rPr>
-          <w:rFonts w:ascii="Times New Roman" w:eastAsia="Times New Roman" w:hAnsi="Times New Roman" w:cs="Times New Roman"/>
-          <w:sz w:val="24"/>
-          <w:szCs w:val="24"/>
+          <w:rFonts w:eastAsia="Times New Roman" w:cs="Times New Roman"/>
           <w:lang w:val="en-GB" w:eastAsia="en-GB"/>
         </w:rPr>
         <w:t>VChan</w:t>
@@ -4331,9 +4171,7 @@
       <w:proofErr w:type="spellEnd"/>
       <w:r>
         <w:rPr>
-          <w:rFonts w:ascii="Times New Roman" w:eastAsia="Times New Roman" w:hAnsi="Times New Roman" w:cs="Times New Roman"/>
-          <w:sz w:val="24"/>
-          <w:szCs w:val="24"/>
+          <w:rFonts w:eastAsia="Times New Roman" w:cs="Times New Roman"/>
           <w:lang w:val="en-GB" w:eastAsia="en-GB"/>
         </w:rPr>
         <w:t xml:space="preserve"> is open only if all its Sinks are open.</w:t>
@@ -4347,17 +4185,13 @@
         </w:numPr>
         <w:spacing w:before="100" w:beforeAutospacing="1" w:after="100" w:afterAutospacing="1" w:line="240" w:lineRule="auto"/>
         <w:rPr>
-          <w:rFonts w:ascii="Times New Roman" w:eastAsia="Times New Roman" w:hAnsi="Times New Roman" w:cs="Times New Roman"/>
-          <w:sz w:val="24"/>
-          <w:szCs w:val="24"/>
-          <w:lang w:val="en-GB" w:eastAsia="en-GB"/>
-        </w:rPr>
-      </w:pPr>
-      <w:r>
-        <w:rPr>
-          <w:rFonts w:ascii="Times New Roman" w:eastAsia="Times New Roman" w:hAnsi="Times New Roman" w:cs="Times New Roman"/>
-          <w:sz w:val="24"/>
-          <w:szCs w:val="24"/>
+          <w:rFonts w:eastAsia="Times New Roman" w:cs="Times New Roman"/>
+          <w:lang w:val="en-GB" w:eastAsia="en-GB"/>
+        </w:rPr>
+      </w:pPr>
+      <w:r>
+        <w:rPr>
+          <w:rFonts w:eastAsia="Times New Roman" w:cs="Times New Roman"/>
           <w:lang w:val="en-GB" w:eastAsia="en-GB"/>
         </w:rPr>
         <w:t xml:space="preserve">Sending data to a Source </w:t>
@@ -4365,9 +4199,7 @@
       <w:proofErr w:type="spellStart"/>
       <w:r>
         <w:rPr>
-          <w:rFonts w:ascii="Times New Roman" w:eastAsia="Times New Roman" w:hAnsi="Times New Roman" w:cs="Times New Roman"/>
-          <w:sz w:val="24"/>
-          <w:szCs w:val="24"/>
+          <w:rFonts w:eastAsia="Times New Roman" w:cs="Times New Roman"/>
           <w:lang w:val="en-GB" w:eastAsia="en-GB"/>
         </w:rPr>
         <w:t>VChan</w:t>
@@ -4375,9 +4207,7 @@
       <w:proofErr w:type="spellEnd"/>
       <w:r>
         <w:rPr>
-          <w:rFonts w:ascii="Times New Roman" w:eastAsia="Times New Roman" w:hAnsi="Times New Roman" w:cs="Times New Roman"/>
-          <w:sz w:val="24"/>
-          <w:szCs w:val="24"/>
+          <w:rFonts w:eastAsia="Times New Roman" w:cs="Times New Roman"/>
           <w:lang w:val="en-GB" w:eastAsia="en-GB"/>
         </w:rPr>
         <w:t xml:space="preserve"> can happen only while executing the iteration function of the TC. Data cannot be sent after the iteration function is complete.</w:t>
@@ -4391,17 +4221,13 @@
         </w:numPr>
         <w:spacing w:before="100" w:beforeAutospacing="1" w:after="100" w:afterAutospacing="1" w:line="240" w:lineRule="auto"/>
         <w:rPr>
-          <w:rFonts w:ascii="Times New Roman" w:eastAsia="Times New Roman" w:hAnsi="Times New Roman" w:cs="Times New Roman"/>
-          <w:sz w:val="24"/>
-          <w:szCs w:val="24"/>
-          <w:lang w:val="en-GB" w:eastAsia="en-GB"/>
-        </w:rPr>
-      </w:pPr>
-      <w:r>
-        <w:rPr>
-          <w:rFonts w:ascii="Times New Roman" w:eastAsia="Times New Roman" w:hAnsi="Times New Roman" w:cs="Times New Roman"/>
-          <w:sz w:val="24"/>
-          <w:szCs w:val="24"/>
+          <w:rFonts w:eastAsia="Times New Roman" w:cs="Times New Roman"/>
+          <w:lang w:val="en-GB" w:eastAsia="en-GB"/>
+        </w:rPr>
+      </w:pPr>
+      <w:r>
+        <w:rPr>
+          <w:rFonts w:eastAsia="Times New Roman" w:cs="Times New Roman"/>
           <w:lang w:val="en-GB" w:eastAsia="en-GB"/>
         </w:rPr>
         <w:t xml:space="preserve">If one or more Source </w:t>
@@ -4409,9 +4235,7 @@
       <w:proofErr w:type="spellStart"/>
       <w:r>
         <w:rPr>
-          <w:rFonts w:ascii="Times New Roman" w:eastAsia="Times New Roman" w:hAnsi="Times New Roman" w:cs="Times New Roman"/>
-          <w:sz w:val="24"/>
-          <w:szCs w:val="24"/>
+          <w:rFonts w:eastAsia="Times New Roman" w:cs="Times New Roman"/>
           <w:lang w:val="en-GB" w:eastAsia="en-GB"/>
         </w:rPr>
         <w:t>VChans</w:t>
@@ -4419,9 +4243,7 @@
       <w:proofErr w:type="spellEnd"/>
       <w:r>
         <w:rPr>
-          <w:rFonts w:ascii="Times New Roman" w:eastAsia="Times New Roman" w:hAnsi="Times New Roman" w:cs="Times New Roman"/>
-          <w:sz w:val="24"/>
-          <w:szCs w:val="24"/>
+          <w:rFonts w:eastAsia="Times New Roman" w:cs="Times New Roman"/>
           <w:lang w:val="en-GB" w:eastAsia="en-GB"/>
         </w:rPr>
         <w:t xml:space="preserve"> are attached to a TC, its iteration function is not called until all attached Source </w:t>
@@ -4429,9 +4251,7 @@
       <w:proofErr w:type="spellStart"/>
       <w:r>
         <w:rPr>
-          <w:rFonts w:ascii="Times New Roman" w:eastAsia="Times New Roman" w:hAnsi="Times New Roman" w:cs="Times New Roman"/>
-          <w:sz w:val="24"/>
-          <w:szCs w:val="24"/>
+          <w:rFonts w:eastAsia="Times New Roman" w:cs="Times New Roman"/>
           <w:lang w:val="en-GB" w:eastAsia="en-GB"/>
         </w:rPr>
         <w:t>VChans</w:t>
@@ -4439,9 +4259,7 @@
       <w:proofErr w:type="spellEnd"/>
       <w:r>
         <w:rPr>
-          <w:rFonts w:ascii="Times New Roman" w:eastAsia="Times New Roman" w:hAnsi="Times New Roman" w:cs="Times New Roman"/>
-          <w:sz w:val="24"/>
-          <w:szCs w:val="24"/>
+          <w:rFonts w:eastAsia="Times New Roman" w:cs="Times New Roman"/>
           <w:lang w:val="en-GB" w:eastAsia="en-GB"/>
         </w:rPr>
         <w:t xml:space="preserve"> are open.</w:t>
@@ -4455,17 +4273,13 @@
         </w:numPr>
         <w:spacing w:before="100" w:beforeAutospacing="1" w:after="100" w:afterAutospacing="1" w:line="240" w:lineRule="auto"/>
         <w:rPr>
-          <w:rFonts w:ascii="Times New Roman" w:eastAsia="Times New Roman" w:hAnsi="Times New Roman" w:cs="Times New Roman"/>
-          <w:sz w:val="24"/>
-          <w:szCs w:val="24"/>
-          <w:lang w:val="en-GB" w:eastAsia="en-GB"/>
-        </w:rPr>
-      </w:pPr>
-      <w:r>
-        <w:rPr>
-          <w:rFonts w:ascii="Times New Roman" w:eastAsia="Times New Roman" w:hAnsi="Times New Roman" w:cs="Times New Roman"/>
-          <w:sz w:val="24"/>
-          <w:szCs w:val="24"/>
+          <w:rFonts w:eastAsia="Times New Roman" w:cs="Times New Roman"/>
+          <w:lang w:val="en-GB" w:eastAsia="en-GB"/>
+        </w:rPr>
+      </w:pPr>
+      <w:r>
+        <w:rPr>
+          <w:rFonts w:eastAsia="Times New Roman" w:cs="Times New Roman"/>
           <w:lang w:val="en-GB" w:eastAsia="en-GB"/>
         </w:rPr>
         <w:t xml:space="preserve">If one or more Sink </w:t>
@@ -4473,9 +4287,7 @@
       <w:proofErr w:type="spellStart"/>
       <w:r>
         <w:rPr>
-          <w:rFonts w:ascii="Times New Roman" w:eastAsia="Times New Roman" w:hAnsi="Times New Roman" w:cs="Times New Roman"/>
-          <w:sz w:val="24"/>
-          <w:szCs w:val="24"/>
+          <w:rFonts w:eastAsia="Times New Roman" w:cs="Times New Roman"/>
           <w:lang w:val="en-GB" w:eastAsia="en-GB"/>
         </w:rPr>
         <w:t>VChans</w:t>
@@ -4483,9 +4295,7 @@
       <w:proofErr w:type="spellEnd"/>
       <w:r>
         <w:rPr>
-          <w:rFonts w:ascii="Times New Roman" w:eastAsia="Times New Roman" w:hAnsi="Times New Roman" w:cs="Times New Roman"/>
-          <w:sz w:val="24"/>
-          <w:szCs w:val="24"/>
+          <w:rFonts w:eastAsia="Times New Roman" w:cs="Times New Roman"/>
           <w:lang w:val="en-GB" w:eastAsia="en-GB"/>
         </w:rPr>
         <w:t xml:space="preserve"> are attached to a TC, its iteration function does not start until data from all Sink </w:t>
@@ -4493,9 +4303,7 @@
       <w:proofErr w:type="spellStart"/>
       <w:r>
         <w:rPr>
-          <w:rFonts w:ascii="Times New Roman" w:eastAsia="Times New Roman" w:hAnsi="Times New Roman" w:cs="Times New Roman"/>
-          <w:sz w:val="24"/>
-          <w:szCs w:val="24"/>
+          <w:rFonts w:eastAsia="Times New Roman" w:cs="Times New Roman"/>
           <w:lang w:val="en-GB" w:eastAsia="en-GB"/>
         </w:rPr>
         <w:t>VChans</w:t>
@@ -4503,9 +4311,7 @@
       <w:proofErr w:type="spellEnd"/>
       <w:r>
         <w:rPr>
-          <w:rFonts w:ascii="Times New Roman" w:eastAsia="Times New Roman" w:hAnsi="Times New Roman" w:cs="Times New Roman"/>
-          <w:sz w:val="24"/>
-          <w:szCs w:val="24"/>
+          <w:rFonts w:eastAsia="Times New Roman" w:cs="Times New Roman"/>
           <w:lang w:val="en-GB" w:eastAsia="en-GB"/>
         </w:rPr>
         <w:t xml:space="preserve"> is received.</w:t>
@@ -4519,17 +4325,13 @@
         </w:numPr>
         <w:spacing w:before="100" w:beforeAutospacing="1" w:after="100" w:afterAutospacing="1" w:line="240" w:lineRule="auto"/>
         <w:rPr>
-          <w:rFonts w:ascii="Times New Roman" w:eastAsia="Times New Roman" w:hAnsi="Times New Roman" w:cs="Times New Roman"/>
-          <w:sz w:val="24"/>
-          <w:szCs w:val="24"/>
-          <w:lang w:val="en-GB" w:eastAsia="en-GB"/>
-        </w:rPr>
-      </w:pPr>
-      <w:r>
-        <w:rPr>
-          <w:rFonts w:ascii="Times New Roman" w:eastAsia="Times New Roman" w:hAnsi="Times New Roman" w:cs="Times New Roman"/>
-          <w:sz w:val="24"/>
-          <w:szCs w:val="24"/>
+          <w:rFonts w:eastAsia="Times New Roman" w:cs="Times New Roman"/>
+          <w:lang w:val="en-GB" w:eastAsia="en-GB"/>
+        </w:rPr>
+      </w:pPr>
+      <w:r>
+        <w:rPr>
+          <w:rFonts w:eastAsia="Times New Roman" w:cs="Times New Roman"/>
           <w:lang w:val="en-GB" w:eastAsia="en-GB"/>
         </w:rPr>
         <w:t>A Master HW-trigger generating TC generates this trigger by calling its iteration function.</w:t>
@@ -4543,17 +4345,13 @@
         </w:numPr>
         <w:spacing w:before="100" w:beforeAutospacing="1" w:after="100" w:afterAutospacing="1" w:line="240" w:lineRule="auto"/>
         <w:rPr>
-          <w:rFonts w:ascii="Times New Roman" w:eastAsia="Times New Roman" w:hAnsi="Times New Roman" w:cs="Times New Roman"/>
-          <w:sz w:val="24"/>
-          <w:szCs w:val="24"/>
-          <w:lang w:val="en-GB" w:eastAsia="en-GB"/>
-        </w:rPr>
-      </w:pPr>
-      <w:r>
-        <w:rPr>
-          <w:rFonts w:ascii="Times New Roman" w:eastAsia="Times New Roman" w:hAnsi="Times New Roman" w:cs="Times New Roman"/>
-          <w:sz w:val="24"/>
-          <w:szCs w:val="24"/>
+          <w:rFonts w:eastAsia="Times New Roman" w:cs="Times New Roman"/>
+          <w:lang w:val="en-GB" w:eastAsia="en-GB"/>
+        </w:rPr>
+      </w:pPr>
+      <w:r>
+        <w:rPr>
+          <w:rFonts w:eastAsia="Times New Roman" w:cs="Times New Roman"/>
           <w:lang w:val="en-GB" w:eastAsia="en-GB"/>
         </w:rPr>
         <w:t>A Slave HW-triggered TC is armed by calling its iteration function.</w:t>
@@ -4567,17 +4365,13 @@
         </w:numPr>
         <w:spacing w:before="100" w:beforeAutospacing="1" w:after="100" w:afterAutospacing="1" w:line="240" w:lineRule="auto"/>
         <w:rPr>
-          <w:rFonts w:ascii="Times New Roman" w:eastAsia="Times New Roman" w:hAnsi="Times New Roman" w:cs="Times New Roman"/>
-          <w:sz w:val="24"/>
-          <w:szCs w:val="24"/>
-          <w:lang w:val="en-GB" w:eastAsia="en-GB"/>
-        </w:rPr>
-      </w:pPr>
-      <w:r>
-        <w:rPr>
-          <w:rFonts w:ascii="Times New Roman" w:eastAsia="Times New Roman" w:hAnsi="Times New Roman" w:cs="Times New Roman"/>
-          <w:sz w:val="24"/>
-          <w:szCs w:val="24"/>
+          <w:rFonts w:eastAsia="Times New Roman" w:cs="Times New Roman"/>
+          <w:lang w:val="en-GB" w:eastAsia="en-GB"/>
+        </w:rPr>
+      </w:pPr>
+      <w:r>
+        <w:rPr>
+          <w:rFonts w:eastAsia="Times New Roman" w:cs="Times New Roman"/>
           <w:lang w:val="en-GB" w:eastAsia="en-GB"/>
         </w:rPr>
         <w:t>A Slave HW-triggered TC can have only one HW-triggering Master. A Master HW-triggering TC can have multiple HW-triggered Slaves.</w:t>
@@ -4591,17 +4385,13 @@
         </w:numPr>
         <w:spacing w:before="100" w:beforeAutospacing="1" w:after="100" w:afterAutospacing="1" w:line="240" w:lineRule="auto"/>
         <w:rPr>
-          <w:rFonts w:ascii="Times New Roman" w:eastAsia="Times New Roman" w:hAnsi="Times New Roman" w:cs="Times New Roman"/>
-          <w:sz w:val="24"/>
-          <w:szCs w:val="24"/>
-          <w:lang w:val="en-GB" w:eastAsia="en-GB"/>
-        </w:rPr>
-      </w:pPr>
-      <w:r>
-        <w:rPr>
-          <w:rFonts w:ascii="Times New Roman" w:eastAsia="Times New Roman" w:hAnsi="Times New Roman" w:cs="Times New Roman"/>
-          <w:sz w:val="24"/>
-          <w:szCs w:val="24"/>
+          <w:rFonts w:eastAsia="Times New Roman" w:cs="Times New Roman"/>
+          <w:lang w:val="en-GB" w:eastAsia="en-GB"/>
+        </w:rPr>
+      </w:pPr>
+      <w:r>
+        <w:rPr>
+          <w:rFonts w:eastAsia="Times New Roman" w:cs="Times New Roman"/>
           <w:lang w:val="en-GB" w:eastAsia="en-GB"/>
         </w:rPr>
         <w:t xml:space="preserve">Sink and Source </w:t>
@@ -4609,9 +4399,7 @@
       <w:proofErr w:type="spellStart"/>
       <w:r>
         <w:rPr>
-          <w:rFonts w:ascii="Times New Roman" w:eastAsia="Times New Roman" w:hAnsi="Times New Roman" w:cs="Times New Roman"/>
-          <w:sz w:val="24"/>
-          <w:szCs w:val="24"/>
+          <w:rFonts w:eastAsia="Times New Roman" w:cs="Times New Roman"/>
           <w:lang w:val="en-GB" w:eastAsia="en-GB"/>
         </w:rPr>
         <w:t>VChans</w:t>
@@ -4619,9 +4407,7 @@
       <w:proofErr w:type="spellEnd"/>
       <w:r>
         <w:rPr>
-          <w:rFonts w:ascii="Times New Roman" w:eastAsia="Times New Roman" w:hAnsi="Times New Roman" w:cs="Times New Roman"/>
-          <w:sz w:val="24"/>
-          <w:szCs w:val="24"/>
+          <w:rFonts w:eastAsia="Times New Roman" w:cs="Times New Roman"/>
           <w:lang w:val="en-GB" w:eastAsia="en-GB"/>
         </w:rPr>
         <w:t xml:space="preserve"> used for data exchange that belong to a TC do not in general have to connect to the same sender/receiver. In other words a TC may have Sink </w:t>
@@ -4629,9 +4415,7 @@
       <w:proofErr w:type="spellStart"/>
       <w:r>
         <w:rPr>
-          <w:rFonts w:ascii="Times New Roman" w:eastAsia="Times New Roman" w:hAnsi="Times New Roman" w:cs="Times New Roman"/>
-          <w:sz w:val="24"/>
-          <w:szCs w:val="24"/>
+          <w:rFonts w:eastAsia="Times New Roman" w:cs="Times New Roman"/>
           <w:lang w:val="en-GB" w:eastAsia="en-GB"/>
         </w:rPr>
         <w:t>VChans</w:t>
@@ -4639,9 +4423,7 @@
       <w:proofErr w:type="spellEnd"/>
       <w:r>
         <w:rPr>
-          <w:rFonts w:ascii="Times New Roman" w:eastAsia="Times New Roman" w:hAnsi="Times New Roman" w:cs="Times New Roman"/>
-          <w:sz w:val="24"/>
-          <w:szCs w:val="24"/>
+          <w:rFonts w:eastAsia="Times New Roman" w:cs="Times New Roman"/>
           <w:lang w:val="en-GB" w:eastAsia="en-GB"/>
         </w:rPr>
         <w:t xml:space="preserve"> receiving data from different Source TC </w:t>
@@ -4649,9 +4431,7 @@
       <w:proofErr w:type="spellStart"/>
       <w:r>
         <w:rPr>
-          <w:rFonts w:ascii="Times New Roman" w:eastAsia="Times New Roman" w:hAnsi="Times New Roman" w:cs="Times New Roman"/>
-          <w:sz w:val="24"/>
-          <w:szCs w:val="24"/>
+          <w:rFonts w:eastAsia="Times New Roman" w:cs="Times New Roman"/>
           <w:lang w:val="en-GB" w:eastAsia="en-GB"/>
         </w:rPr>
         <w:t>VChans</w:t>
@@ -4659,9 +4439,7 @@
       <w:proofErr w:type="spellEnd"/>
       <w:r>
         <w:rPr>
-          <w:rFonts w:ascii="Times New Roman" w:eastAsia="Times New Roman" w:hAnsi="Times New Roman" w:cs="Times New Roman"/>
-          <w:sz w:val="24"/>
-          <w:szCs w:val="24"/>
+          <w:rFonts w:eastAsia="Times New Roman" w:cs="Times New Roman"/>
           <w:lang w:val="en-GB" w:eastAsia="en-GB"/>
         </w:rPr>
         <w:t xml:space="preserve"> and Source </w:t>
@@ -4669,9 +4447,7 @@
       <w:proofErr w:type="spellStart"/>
       <w:r>
         <w:rPr>
-          <w:rFonts w:ascii="Times New Roman" w:eastAsia="Times New Roman" w:hAnsi="Times New Roman" w:cs="Times New Roman"/>
-          <w:sz w:val="24"/>
-          <w:szCs w:val="24"/>
+          <w:rFonts w:eastAsia="Times New Roman" w:cs="Times New Roman"/>
           <w:lang w:val="en-GB" w:eastAsia="en-GB"/>
         </w:rPr>
         <w:t>VChans</w:t>
@@ -4679,9 +4455,7 @@
       <w:proofErr w:type="spellEnd"/>
       <w:r>
         <w:rPr>
-          <w:rFonts w:ascii="Times New Roman" w:eastAsia="Times New Roman" w:hAnsi="Times New Roman" w:cs="Times New Roman"/>
-          <w:sz w:val="24"/>
-          <w:szCs w:val="24"/>
+          <w:rFonts w:eastAsia="Times New Roman" w:cs="Times New Roman"/>
           <w:lang w:val="en-GB" w:eastAsia="en-GB"/>
         </w:rPr>
         <w:t xml:space="preserve"> sending data to other TC Sinks.</w:t>
@@ -4691,9 +4465,7 @@
       <w:pPr>
         <w:spacing w:after="0" w:line="240" w:lineRule="auto"/>
         <w:rPr>
-          <w:rFonts w:ascii="Times New Roman" w:eastAsia="Times New Roman" w:hAnsi="Times New Roman" w:cs="Times New Roman"/>
-          <w:sz w:val="24"/>
-          <w:szCs w:val="24"/>
+          <w:rFonts w:eastAsia="Times New Roman" w:cs="Times New Roman"/>
           <w:lang w:val="en-GB" w:eastAsia="en-GB"/>
         </w:rPr>
       </w:pPr>
@@ -4702,17 +4474,13 @@
       <w:pPr>
         <w:spacing w:after="0" w:line="240" w:lineRule="auto"/>
         <w:rPr>
-          <w:rFonts w:ascii="Times New Roman" w:eastAsia="Times New Roman" w:hAnsi="Times New Roman" w:cs="Times New Roman"/>
-          <w:sz w:val="24"/>
-          <w:szCs w:val="24"/>
-          <w:lang w:val="en-GB" w:eastAsia="en-GB"/>
-        </w:rPr>
-      </w:pPr>
-      <w:r>
-        <w:rPr>
-          <w:rFonts w:ascii="Times New Roman" w:eastAsia="Times New Roman" w:hAnsi="Times New Roman" w:cs="Times New Roman"/>
-          <w:sz w:val="24"/>
-          <w:szCs w:val="24"/>
+          <w:rFonts w:eastAsia="Times New Roman" w:cs="Times New Roman"/>
+          <w:lang w:val="en-GB" w:eastAsia="en-GB"/>
+        </w:rPr>
+      </w:pPr>
+      <w:r>
+        <w:rPr>
+          <w:rFonts w:eastAsia="Times New Roman" w:cs="Times New Roman"/>
           <w:lang w:val="en-GB" w:eastAsia="en-GB"/>
         </w:rPr>
         <w:t xml:space="preserve">I'm thinking that we need to add two more states: </w:t>
@@ -4722,17 +4490,13 @@
       <w:pPr>
         <w:spacing w:after="0" w:line="240" w:lineRule="auto"/>
         <w:rPr>
-          <w:rFonts w:ascii="Times New Roman" w:eastAsia="Times New Roman" w:hAnsi="Times New Roman" w:cs="Times New Roman"/>
-          <w:sz w:val="24"/>
-          <w:szCs w:val="24"/>
-          <w:lang w:val="en-GB" w:eastAsia="en-GB"/>
-        </w:rPr>
-      </w:pPr>
-      <w:r>
-        <w:rPr>
-          <w:rFonts w:ascii="Times New Roman" w:eastAsia="Times New Roman" w:hAnsi="Times New Roman" w:cs="Times New Roman"/>
-          <w:sz w:val="24"/>
-          <w:szCs w:val="24"/>
+          <w:rFonts w:eastAsia="Times New Roman" w:cs="Times New Roman"/>
+          <w:lang w:val="en-GB" w:eastAsia="en-GB"/>
+        </w:rPr>
+      </w:pPr>
+      <w:r>
+        <w:rPr>
+          <w:rFonts w:eastAsia="Times New Roman" w:cs="Times New Roman"/>
           <w:lang w:val="en-GB" w:eastAsia="en-GB"/>
         </w:rPr>
         <w:t>1) Waiting For Iteration Data</w:t>
@@ -4742,17 +4506,13 @@
       <w:pPr>
         <w:spacing w:after="240" w:line="240" w:lineRule="auto"/>
         <w:rPr>
-          <w:rFonts w:ascii="Times New Roman" w:eastAsia="Times New Roman" w:hAnsi="Times New Roman" w:cs="Times New Roman"/>
-          <w:sz w:val="24"/>
-          <w:szCs w:val="24"/>
-          <w:lang w:val="en-GB" w:eastAsia="en-GB"/>
-        </w:rPr>
-      </w:pPr>
-      <w:r>
-        <w:rPr>
-          <w:rFonts w:ascii="Times New Roman" w:eastAsia="Times New Roman" w:hAnsi="Times New Roman" w:cs="Times New Roman"/>
-          <w:sz w:val="24"/>
-          <w:szCs w:val="24"/>
+          <w:rFonts w:eastAsia="Times New Roman" w:cs="Times New Roman"/>
+          <w:lang w:val="en-GB" w:eastAsia="en-GB"/>
+        </w:rPr>
+      </w:pPr>
+      <w:r>
+        <w:rPr>
+          <w:rFonts w:eastAsia="Times New Roman" w:cs="Times New Roman"/>
           <w:lang w:val="en-GB" w:eastAsia="en-GB"/>
         </w:rPr>
         <w:t>2) Waiting To Send Data</w:t>
@@ -4766,26 +4526,20 @@
         </w:numPr>
         <w:spacing w:before="100" w:beforeAutospacing="1" w:after="100" w:afterAutospacing="1" w:line="240" w:lineRule="auto"/>
         <w:rPr>
-          <w:rFonts w:ascii="Times New Roman" w:eastAsia="Times New Roman" w:hAnsi="Times New Roman" w:cs="Times New Roman"/>
-          <w:sz w:val="24"/>
-          <w:szCs w:val="24"/>
-          <w:lang w:val="en-GB" w:eastAsia="en-GB"/>
-        </w:rPr>
-      </w:pPr>
-      <w:r>
-        <w:rPr>
-          <w:rFonts w:ascii="Times New Roman" w:eastAsia="Times New Roman" w:hAnsi="Times New Roman" w:cs="Times New Roman"/>
-          <w:sz w:val="24"/>
-          <w:szCs w:val="24"/>
+          <w:rFonts w:eastAsia="Times New Roman" w:cs="Times New Roman"/>
+          <w:lang w:val="en-GB" w:eastAsia="en-GB"/>
+        </w:rPr>
+      </w:pPr>
+      <w:r>
+        <w:rPr>
+          <w:rFonts w:eastAsia="Times New Roman" w:cs="Times New Roman"/>
           <w:lang w:val="en-GB" w:eastAsia="en-GB"/>
         </w:rPr>
         <w:t xml:space="preserve">For a TC </w:t>
       </w:r>
       <w:r>
         <w:rPr>
-          <w:rFonts w:ascii="Times New Roman" w:eastAsia="Times New Roman" w:hAnsi="Times New Roman" w:cs="Times New Roman"/>
-          <w:sz w:val="24"/>
-          <w:szCs w:val="24"/>
+          <w:rFonts w:eastAsia="Times New Roman" w:cs="Times New Roman"/>
           <w:u w:val="single"/>
           <w:lang w:val="en-GB" w:eastAsia="en-GB"/>
         </w:rPr>
@@ -4794,9 +4548,7 @@
       <w:proofErr w:type="spellStart"/>
       <w:r>
         <w:rPr>
-          <w:rFonts w:ascii="Times New Roman" w:eastAsia="Times New Roman" w:hAnsi="Times New Roman" w:cs="Times New Roman"/>
-          <w:sz w:val="24"/>
-          <w:szCs w:val="24"/>
+          <w:rFonts w:eastAsia="Times New Roman" w:cs="Times New Roman"/>
           <w:u w:val="single"/>
           <w:lang w:val="en-GB" w:eastAsia="en-GB"/>
         </w:rPr>
@@ -4805,9 +4557,7 @@
       <w:proofErr w:type="spellEnd"/>
       <w:r>
         <w:rPr>
-          <w:rFonts w:ascii="Times New Roman" w:eastAsia="Times New Roman" w:hAnsi="Times New Roman" w:cs="Times New Roman"/>
-          <w:sz w:val="24"/>
-          <w:szCs w:val="24"/>
+          <w:rFonts w:eastAsia="Times New Roman" w:cs="Times New Roman"/>
           <w:u w:val="single"/>
           <w:lang w:val="en-GB" w:eastAsia="en-GB"/>
         </w:rPr>
@@ -4815,9 +4565,7 @@
       </w:r>
       <w:r>
         <w:rPr>
-          <w:rFonts w:ascii="Times New Roman" w:eastAsia="Times New Roman" w:hAnsi="Times New Roman" w:cs="Times New Roman"/>
-          <w:sz w:val="24"/>
-          <w:szCs w:val="24"/>
+          <w:rFonts w:eastAsia="Times New Roman" w:cs="Times New Roman"/>
           <w:lang w:val="en-GB" w:eastAsia="en-GB"/>
         </w:rPr>
         <w:t xml:space="preserve">, transition from Waiting For Iteration Data -&gt; Iterating (calling the iteration function) can happen only if all Sink </w:t>
@@ -4825,9 +4573,7 @@
       <w:proofErr w:type="spellStart"/>
       <w:r>
         <w:rPr>
-          <w:rFonts w:ascii="Times New Roman" w:eastAsia="Times New Roman" w:hAnsi="Times New Roman" w:cs="Times New Roman"/>
-          <w:sz w:val="24"/>
-          <w:szCs w:val="24"/>
+          <w:rFonts w:eastAsia="Times New Roman" w:cs="Times New Roman"/>
           <w:lang w:val="en-GB" w:eastAsia="en-GB"/>
         </w:rPr>
         <w:t>VChans</w:t>
@@ -4835,9 +4581,7 @@
       <w:proofErr w:type="spellEnd"/>
       <w:r>
         <w:rPr>
-          <w:rFonts w:ascii="Times New Roman" w:eastAsia="Times New Roman" w:hAnsi="Times New Roman" w:cs="Times New Roman"/>
-          <w:sz w:val="24"/>
-          <w:szCs w:val="24"/>
+          <w:rFonts w:eastAsia="Times New Roman" w:cs="Times New Roman"/>
           <w:lang w:val="en-GB" w:eastAsia="en-GB"/>
         </w:rPr>
         <w:t xml:space="preserve"> received their data. Also, the transition from Running -&gt; Waiting For Iteration Data opens the attached Source </w:t>
@@ -4845,9 +4589,7 @@
       <w:proofErr w:type="spellStart"/>
       <w:r>
         <w:rPr>
-          <w:rFonts w:ascii="Times New Roman" w:eastAsia="Times New Roman" w:hAnsi="Times New Roman" w:cs="Times New Roman"/>
-          <w:sz w:val="24"/>
-          <w:szCs w:val="24"/>
+          <w:rFonts w:eastAsia="Times New Roman" w:cs="Times New Roman"/>
           <w:lang w:val="en-GB" w:eastAsia="en-GB"/>
         </w:rPr>
         <w:t>VChans</w:t>
@@ -4855,9 +4597,7 @@
       <w:proofErr w:type="spellEnd"/>
       <w:r>
         <w:rPr>
-          <w:rFonts w:ascii="Times New Roman" w:eastAsia="Times New Roman" w:hAnsi="Times New Roman" w:cs="Times New Roman"/>
-          <w:sz w:val="24"/>
-          <w:szCs w:val="24"/>
+          <w:rFonts w:eastAsia="Times New Roman" w:cs="Times New Roman"/>
           <w:lang w:val="en-GB" w:eastAsia="en-GB"/>
         </w:rPr>
         <w:t>.</w:t>
@@ -4871,26 +4611,20 @@
         </w:numPr>
         <w:spacing w:before="100" w:beforeAutospacing="1" w:after="100" w:afterAutospacing="1" w:line="240" w:lineRule="auto"/>
         <w:rPr>
-          <w:rFonts w:ascii="Times New Roman" w:eastAsia="Times New Roman" w:hAnsi="Times New Roman" w:cs="Times New Roman"/>
-          <w:sz w:val="24"/>
-          <w:szCs w:val="24"/>
-          <w:lang w:val="en-GB" w:eastAsia="en-GB"/>
-        </w:rPr>
-      </w:pPr>
-      <w:r>
-        <w:rPr>
-          <w:rFonts w:ascii="Times New Roman" w:eastAsia="Times New Roman" w:hAnsi="Times New Roman" w:cs="Times New Roman"/>
-          <w:sz w:val="24"/>
-          <w:szCs w:val="24"/>
+          <w:rFonts w:eastAsia="Times New Roman" w:cs="Times New Roman"/>
+          <w:lang w:val="en-GB" w:eastAsia="en-GB"/>
+        </w:rPr>
+      </w:pPr>
+      <w:r>
+        <w:rPr>
+          <w:rFonts w:eastAsia="Times New Roman" w:cs="Times New Roman"/>
           <w:lang w:val="en-GB" w:eastAsia="en-GB"/>
         </w:rPr>
         <w:t xml:space="preserve">For a TC </w:t>
       </w:r>
       <w:r>
         <w:rPr>
-          <w:rFonts w:ascii="Times New Roman" w:eastAsia="Times New Roman" w:hAnsi="Times New Roman" w:cs="Times New Roman"/>
-          <w:sz w:val="24"/>
-          <w:szCs w:val="24"/>
+          <w:rFonts w:eastAsia="Times New Roman" w:cs="Times New Roman"/>
           <w:u w:val="single"/>
           <w:lang w:val="en-GB" w:eastAsia="en-GB"/>
         </w:rPr>
@@ -4899,9 +4633,7 @@
       <w:proofErr w:type="spellStart"/>
       <w:r>
         <w:rPr>
-          <w:rFonts w:ascii="Times New Roman" w:eastAsia="Times New Roman" w:hAnsi="Times New Roman" w:cs="Times New Roman"/>
-          <w:sz w:val="24"/>
-          <w:szCs w:val="24"/>
+          <w:rFonts w:eastAsia="Times New Roman" w:cs="Times New Roman"/>
           <w:u w:val="single"/>
           <w:lang w:val="en-GB" w:eastAsia="en-GB"/>
         </w:rPr>
@@ -4910,9 +4642,7 @@
       <w:proofErr w:type="spellEnd"/>
       <w:r>
         <w:rPr>
-          <w:rFonts w:ascii="Times New Roman" w:eastAsia="Times New Roman" w:hAnsi="Times New Roman" w:cs="Times New Roman"/>
-          <w:sz w:val="24"/>
-          <w:szCs w:val="24"/>
+          <w:rFonts w:eastAsia="Times New Roman" w:cs="Times New Roman"/>
           <w:u w:val="single"/>
           <w:lang w:val="en-GB" w:eastAsia="en-GB"/>
         </w:rPr>
@@ -4920,9 +4650,7 @@
       </w:r>
       <w:r>
         <w:rPr>
-          <w:rFonts w:ascii="Times New Roman" w:eastAsia="Times New Roman" w:hAnsi="Times New Roman" w:cs="Times New Roman"/>
-          <w:sz w:val="24"/>
-          <w:szCs w:val="24"/>
+          <w:rFonts w:eastAsia="Times New Roman" w:cs="Times New Roman"/>
           <w:lang w:val="en-GB" w:eastAsia="en-GB"/>
         </w:rPr>
         <w:t xml:space="preserve">, transition from Waiting To Send Data -&gt; Iterating (calling the iteration function) can happen only if all Source </w:t>
@@ -4930,9 +4658,7 @@
       <w:proofErr w:type="spellStart"/>
       <w:r>
         <w:rPr>
-          <w:rFonts w:ascii="Times New Roman" w:eastAsia="Times New Roman" w:hAnsi="Times New Roman" w:cs="Times New Roman"/>
-          <w:sz w:val="24"/>
-          <w:szCs w:val="24"/>
+          <w:rFonts w:eastAsia="Times New Roman" w:cs="Times New Roman"/>
           <w:lang w:val="en-GB" w:eastAsia="en-GB"/>
         </w:rPr>
         <w:t>VChans</w:t>
@@ -4940,9 +4666,7 @@
       <w:proofErr w:type="spellEnd"/>
       <w:r>
         <w:rPr>
-          <w:rFonts w:ascii="Times New Roman" w:eastAsia="Times New Roman" w:hAnsi="Times New Roman" w:cs="Times New Roman"/>
-          <w:sz w:val="24"/>
-          <w:szCs w:val="24"/>
+          <w:rFonts w:eastAsia="Times New Roman" w:cs="Times New Roman"/>
           <w:lang w:val="en-GB" w:eastAsia="en-GB"/>
         </w:rPr>
         <w:t xml:space="preserve"> are open. Once data has been sent (the iteration function completed), the sending TC updates the status of its Source </w:t>
@@ -4950,9 +4674,7 @@
       <w:proofErr w:type="spellStart"/>
       <w:r>
         <w:rPr>
-          <w:rFonts w:ascii="Times New Roman" w:eastAsia="Times New Roman" w:hAnsi="Times New Roman" w:cs="Times New Roman"/>
-          <w:sz w:val="24"/>
-          <w:szCs w:val="24"/>
+          <w:rFonts w:eastAsia="Times New Roman" w:cs="Times New Roman"/>
           <w:lang w:val="en-GB" w:eastAsia="en-GB"/>
         </w:rPr>
         <w:t>VChans</w:t>
@@ -4960,9 +4682,7 @@
       <w:proofErr w:type="spellEnd"/>
       <w:r>
         <w:rPr>
-          <w:rFonts w:ascii="Times New Roman" w:eastAsia="Times New Roman" w:hAnsi="Times New Roman" w:cs="Times New Roman"/>
-          <w:sz w:val="24"/>
-          <w:szCs w:val="24"/>
+          <w:rFonts w:eastAsia="Times New Roman" w:cs="Times New Roman"/>
           <w:lang w:val="en-GB" w:eastAsia="en-GB"/>
         </w:rPr>
         <w:t xml:space="preserve"> as closed.</w:t>
@@ -4972,17 +4692,13 @@
       <w:pPr>
         <w:spacing w:after="240" w:line="240" w:lineRule="auto"/>
         <w:rPr>
-          <w:rFonts w:ascii="Times New Roman" w:eastAsia="Times New Roman" w:hAnsi="Times New Roman" w:cs="Times New Roman"/>
-          <w:sz w:val="24"/>
-          <w:szCs w:val="24"/>
-          <w:lang w:val="en-GB" w:eastAsia="en-GB"/>
-        </w:rPr>
-      </w:pPr>
-      <w:r>
-        <w:rPr>
-          <w:rFonts w:ascii="Times New Roman" w:eastAsia="Times New Roman" w:hAnsi="Times New Roman" w:cs="Times New Roman"/>
-          <w:sz w:val="24"/>
-          <w:szCs w:val="24"/>
+          <w:rFonts w:eastAsia="Times New Roman" w:cs="Times New Roman"/>
+          <w:lang w:val="en-GB" w:eastAsia="en-GB"/>
+        </w:rPr>
+      </w:pPr>
+      <w:r>
+        <w:rPr>
+          <w:rFonts w:eastAsia="Times New Roman" w:cs="Times New Roman"/>
           <w:lang w:val="en-GB" w:eastAsia="en-GB"/>
         </w:rPr>
         <w:t xml:space="preserve">The following combination of HW and Data </w:t>
@@ -4990,9 +4706,7 @@
       <w:proofErr w:type="spellStart"/>
       <w:r>
         <w:rPr>
-          <w:rFonts w:ascii="Times New Roman" w:eastAsia="Times New Roman" w:hAnsi="Times New Roman" w:cs="Times New Roman"/>
-          <w:sz w:val="24"/>
-          <w:szCs w:val="24"/>
+          <w:rFonts w:eastAsia="Times New Roman" w:cs="Times New Roman"/>
           <w:lang w:val="en-GB" w:eastAsia="en-GB"/>
         </w:rPr>
         <w:t>dependecies</w:t>
@@ -5000,9 +4714,7 @@
       <w:proofErr w:type="spellEnd"/>
       <w:r>
         <w:rPr>
-          <w:rFonts w:ascii="Times New Roman" w:eastAsia="Times New Roman" w:hAnsi="Times New Roman" w:cs="Times New Roman"/>
-          <w:sz w:val="24"/>
-          <w:szCs w:val="24"/>
+          <w:rFonts w:eastAsia="Times New Roman" w:cs="Times New Roman"/>
           <w:lang w:val="en-GB" w:eastAsia="en-GB"/>
         </w:rPr>
         <w:t xml:space="preserve"> are possible for a TC to perform its iteration function:</w:t>
@@ -5012,28 +4724,22 @@
       <w:pPr>
         <w:spacing w:after="0" w:line="240" w:lineRule="auto"/>
         <w:rPr>
-          <w:rFonts w:ascii="Times New Roman" w:eastAsia="Times New Roman" w:hAnsi="Times New Roman" w:cs="Times New Roman"/>
-          <w:sz w:val="24"/>
-          <w:szCs w:val="24"/>
-          <w:lang w:val="en-GB" w:eastAsia="en-GB"/>
-        </w:rPr>
-      </w:pPr>
-      <w:r>
-        <w:rPr>
-          <w:rFonts w:ascii="Times New Roman" w:eastAsia="Times New Roman" w:hAnsi="Times New Roman" w:cs="Times New Roman"/>
+          <w:rFonts w:eastAsia="Times New Roman" w:cs="Times New Roman"/>
+          <w:lang w:val="en-GB" w:eastAsia="en-GB"/>
+        </w:rPr>
+      </w:pPr>
+      <w:r>
+        <w:rPr>
+          <w:rFonts w:eastAsia="Times New Roman" w:cs="Times New Roman"/>
           <w:b/>
           <w:bCs/>
-          <w:sz w:val="24"/>
-          <w:szCs w:val="24"/>
           <w:lang w:val="en-GB" w:eastAsia="en-GB"/>
         </w:rPr>
         <w:t>a)</w:t>
       </w:r>
       <w:r>
         <w:rPr>
-          <w:rFonts w:ascii="Times New Roman" w:eastAsia="Times New Roman" w:hAnsi="Times New Roman" w:cs="Times New Roman"/>
-          <w:sz w:val="24"/>
-          <w:szCs w:val="24"/>
+          <w:rFonts w:eastAsia="Times New Roman" w:cs="Times New Roman"/>
           <w:lang w:val="en-GB" w:eastAsia="en-GB"/>
         </w:rPr>
         <w:t xml:space="preserve"> Purely data </w:t>
@@ -5041,9 +4747,7 @@
       <w:proofErr w:type="spellStart"/>
       <w:r>
         <w:rPr>
-          <w:rFonts w:ascii="Times New Roman" w:eastAsia="Times New Roman" w:hAnsi="Times New Roman" w:cs="Times New Roman"/>
-          <w:sz w:val="24"/>
-          <w:szCs w:val="24"/>
+          <w:rFonts w:eastAsia="Times New Roman" w:cs="Times New Roman"/>
           <w:lang w:val="en-GB" w:eastAsia="en-GB"/>
         </w:rPr>
         <w:t>dependecies</w:t>
@@ -5051,9 +4755,7 @@
       <w:proofErr w:type="spellEnd"/>
       <w:r>
         <w:rPr>
-          <w:rFonts w:ascii="Times New Roman" w:eastAsia="Times New Roman" w:hAnsi="Times New Roman" w:cs="Times New Roman"/>
-          <w:sz w:val="24"/>
-          <w:szCs w:val="24"/>
+          <w:rFonts w:eastAsia="Times New Roman" w:cs="Times New Roman"/>
           <w:lang w:val="en-GB" w:eastAsia="en-GB"/>
         </w:rPr>
         <w:t>:</w:t>
@@ -5067,28 +4769,21 @@
         </w:numPr>
         <w:spacing w:before="100" w:beforeAutospacing="1" w:after="100" w:afterAutospacing="1" w:line="240" w:lineRule="auto"/>
         <w:rPr>
-          <w:rFonts w:ascii="Times New Roman" w:eastAsia="Times New Roman" w:hAnsi="Times New Roman" w:cs="Times New Roman"/>
-          <w:sz w:val="24"/>
-          <w:szCs w:val="24"/>
-          <w:lang w:val="en-GB" w:eastAsia="en-GB"/>
-        </w:rPr>
-      </w:pPr>
-      <w:r>
-        <w:rPr>
-          <w:rFonts w:ascii="Times New Roman" w:eastAsia="Times New Roman" w:hAnsi="Times New Roman" w:cs="Times New Roman"/>
-          <w:sz w:val="24"/>
-          <w:szCs w:val="24"/>
-          <w:lang w:val="en-GB" w:eastAsia="en-GB"/>
-        </w:rPr>
-        <w:lastRenderedPageBreak/>
+          <w:rFonts w:eastAsia="Times New Roman" w:cs="Times New Roman"/>
+          <w:lang w:val="en-GB" w:eastAsia="en-GB"/>
+        </w:rPr>
+      </w:pPr>
+      <w:r>
+        <w:rPr>
+          <w:rFonts w:eastAsia="Times New Roman" w:cs="Times New Roman"/>
+          <w:lang w:val="en-GB" w:eastAsia="en-GB"/>
+        </w:rPr>
         <w:t xml:space="preserve">One or more Sink </w:t>
       </w:r>
       <w:proofErr w:type="spellStart"/>
       <w:r>
         <w:rPr>
-          <w:rFonts w:ascii="Times New Roman" w:eastAsia="Times New Roman" w:hAnsi="Times New Roman" w:cs="Times New Roman"/>
-          <w:sz w:val="24"/>
-          <w:szCs w:val="24"/>
+          <w:rFonts w:eastAsia="Times New Roman" w:cs="Times New Roman"/>
           <w:lang w:val="en-GB" w:eastAsia="en-GB"/>
         </w:rPr>
         <w:t>VChans</w:t>
@@ -5096,9 +4791,7 @@
       <w:proofErr w:type="spellEnd"/>
       <w:r>
         <w:rPr>
-          <w:rFonts w:ascii="Times New Roman" w:eastAsia="Times New Roman" w:hAnsi="Times New Roman" w:cs="Times New Roman"/>
-          <w:sz w:val="24"/>
-          <w:szCs w:val="24"/>
+          <w:rFonts w:eastAsia="Times New Roman" w:cs="Times New Roman"/>
           <w:lang w:val="en-GB" w:eastAsia="en-GB"/>
         </w:rPr>
         <w:t>.</w:t>
@@ -5112,17 +4805,13 @@
         </w:numPr>
         <w:spacing w:before="100" w:beforeAutospacing="1" w:after="100" w:afterAutospacing="1" w:line="240" w:lineRule="auto"/>
         <w:rPr>
-          <w:rFonts w:ascii="Times New Roman" w:eastAsia="Times New Roman" w:hAnsi="Times New Roman" w:cs="Times New Roman"/>
-          <w:sz w:val="24"/>
-          <w:szCs w:val="24"/>
-          <w:lang w:val="en-GB" w:eastAsia="en-GB"/>
-        </w:rPr>
-      </w:pPr>
-      <w:r>
-        <w:rPr>
-          <w:rFonts w:ascii="Times New Roman" w:eastAsia="Times New Roman" w:hAnsi="Times New Roman" w:cs="Times New Roman"/>
-          <w:sz w:val="24"/>
-          <w:szCs w:val="24"/>
+          <w:rFonts w:eastAsia="Times New Roman" w:cs="Times New Roman"/>
+          <w:lang w:val="en-GB" w:eastAsia="en-GB"/>
+        </w:rPr>
+      </w:pPr>
+      <w:r>
+        <w:rPr>
+          <w:rFonts w:eastAsia="Times New Roman" w:cs="Times New Roman"/>
           <w:lang w:val="en-GB" w:eastAsia="en-GB"/>
         </w:rPr>
         <w:t xml:space="preserve">One or more Source </w:t>
@@ -5130,9 +4819,7 @@
       <w:proofErr w:type="spellStart"/>
       <w:r>
         <w:rPr>
-          <w:rFonts w:ascii="Times New Roman" w:eastAsia="Times New Roman" w:hAnsi="Times New Roman" w:cs="Times New Roman"/>
-          <w:sz w:val="24"/>
-          <w:szCs w:val="24"/>
+          <w:rFonts w:eastAsia="Times New Roman" w:cs="Times New Roman"/>
           <w:lang w:val="en-GB" w:eastAsia="en-GB"/>
         </w:rPr>
         <w:t>VChans</w:t>
@@ -5140,9 +4827,7 @@
       <w:proofErr w:type="spellEnd"/>
       <w:r>
         <w:rPr>
-          <w:rFonts w:ascii="Times New Roman" w:eastAsia="Times New Roman" w:hAnsi="Times New Roman" w:cs="Times New Roman"/>
-          <w:sz w:val="24"/>
-          <w:szCs w:val="24"/>
+          <w:rFonts w:eastAsia="Times New Roman" w:cs="Times New Roman"/>
           <w:lang w:val="en-GB" w:eastAsia="en-GB"/>
         </w:rPr>
         <w:t>.</w:t>
@@ -5156,17 +4841,13 @@
         </w:numPr>
         <w:spacing w:before="100" w:beforeAutospacing="1" w:after="100" w:afterAutospacing="1" w:line="240" w:lineRule="auto"/>
         <w:rPr>
-          <w:rFonts w:ascii="Times New Roman" w:eastAsia="Times New Roman" w:hAnsi="Times New Roman" w:cs="Times New Roman"/>
-          <w:sz w:val="24"/>
-          <w:szCs w:val="24"/>
-          <w:lang w:val="en-GB" w:eastAsia="en-GB"/>
-        </w:rPr>
-      </w:pPr>
-      <w:r>
-        <w:rPr>
-          <w:rFonts w:ascii="Times New Roman" w:eastAsia="Times New Roman" w:hAnsi="Times New Roman" w:cs="Times New Roman"/>
-          <w:sz w:val="24"/>
-          <w:szCs w:val="24"/>
+          <w:rFonts w:eastAsia="Times New Roman" w:cs="Times New Roman"/>
+          <w:lang w:val="en-GB" w:eastAsia="en-GB"/>
+        </w:rPr>
+      </w:pPr>
+      <w:r>
+        <w:rPr>
+          <w:rFonts w:eastAsia="Times New Roman" w:cs="Times New Roman"/>
           <w:lang w:val="en-GB" w:eastAsia="en-GB"/>
         </w:rPr>
         <w:t xml:space="preserve">One or more Sink &amp; Source </w:t>
@@ -5174,9 +4855,7 @@
       <w:proofErr w:type="spellStart"/>
       <w:r>
         <w:rPr>
-          <w:rFonts w:ascii="Times New Roman" w:eastAsia="Times New Roman" w:hAnsi="Times New Roman" w:cs="Times New Roman"/>
-          <w:sz w:val="24"/>
-          <w:szCs w:val="24"/>
+          <w:rFonts w:eastAsia="Times New Roman" w:cs="Times New Roman"/>
           <w:lang w:val="en-GB" w:eastAsia="en-GB"/>
         </w:rPr>
         <w:t>VChans</w:t>
@@ -5184,9 +4863,7 @@
       <w:proofErr w:type="spellEnd"/>
       <w:r>
         <w:rPr>
-          <w:rFonts w:ascii="Times New Roman" w:eastAsia="Times New Roman" w:hAnsi="Times New Roman" w:cs="Times New Roman"/>
-          <w:sz w:val="24"/>
-          <w:szCs w:val="24"/>
+          <w:rFonts w:eastAsia="Times New Roman" w:cs="Times New Roman"/>
           <w:lang w:val="en-GB" w:eastAsia="en-GB"/>
         </w:rPr>
         <w:t>.</w:t>
@@ -5196,28 +4873,22 @@
       <w:pPr>
         <w:spacing w:after="0" w:line="240" w:lineRule="auto"/>
         <w:rPr>
-          <w:rFonts w:ascii="Times New Roman" w:eastAsia="Times New Roman" w:hAnsi="Times New Roman" w:cs="Times New Roman"/>
-          <w:sz w:val="24"/>
-          <w:szCs w:val="24"/>
-          <w:lang w:val="en-GB" w:eastAsia="en-GB"/>
-        </w:rPr>
-      </w:pPr>
-      <w:r>
-        <w:rPr>
-          <w:rFonts w:ascii="Times New Roman" w:eastAsia="Times New Roman" w:hAnsi="Times New Roman" w:cs="Times New Roman"/>
+          <w:rFonts w:eastAsia="Times New Roman" w:cs="Times New Roman"/>
+          <w:lang w:val="en-GB" w:eastAsia="en-GB"/>
+        </w:rPr>
+      </w:pPr>
+      <w:r>
+        <w:rPr>
+          <w:rFonts w:eastAsia="Times New Roman" w:cs="Times New Roman"/>
           <w:b/>
           <w:bCs/>
-          <w:sz w:val="24"/>
-          <w:szCs w:val="24"/>
           <w:lang w:val="en-GB" w:eastAsia="en-GB"/>
         </w:rPr>
         <w:t>b)</w:t>
       </w:r>
       <w:r>
         <w:rPr>
-          <w:rFonts w:ascii="Times New Roman" w:eastAsia="Times New Roman" w:hAnsi="Times New Roman" w:cs="Times New Roman"/>
-          <w:sz w:val="24"/>
-          <w:szCs w:val="24"/>
+          <w:rFonts w:eastAsia="Times New Roman" w:cs="Times New Roman"/>
           <w:lang w:val="en-GB" w:eastAsia="en-GB"/>
         </w:rPr>
         <w:t xml:space="preserve"> Purely HW-trig </w:t>
@@ -5225,9 +4896,7 @@
       <w:proofErr w:type="spellStart"/>
       <w:r>
         <w:rPr>
-          <w:rFonts w:ascii="Times New Roman" w:eastAsia="Times New Roman" w:hAnsi="Times New Roman" w:cs="Times New Roman"/>
-          <w:sz w:val="24"/>
-          <w:szCs w:val="24"/>
+          <w:rFonts w:eastAsia="Times New Roman" w:cs="Times New Roman"/>
           <w:lang w:val="en-GB" w:eastAsia="en-GB"/>
         </w:rPr>
         <w:t>dependecies</w:t>
@@ -5235,9 +4904,7 @@
       <w:proofErr w:type="spellEnd"/>
       <w:r>
         <w:rPr>
-          <w:rFonts w:ascii="Times New Roman" w:eastAsia="Times New Roman" w:hAnsi="Times New Roman" w:cs="Times New Roman"/>
-          <w:sz w:val="24"/>
-          <w:szCs w:val="24"/>
+          <w:rFonts w:eastAsia="Times New Roman" w:cs="Times New Roman"/>
           <w:lang w:val="en-GB" w:eastAsia="en-GB"/>
         </w:rPr>
         <w:t>:</w:t>
@@ -5251,19 +4918,16 @@
         </w:numPr>
         <w:spacing w:before="100" w:beforeAutospacing="1" w:after="100" w:afterAutospacing="1" w:line="240" w:lineRule="auto"/>
         <w:rPr>
-          <w:rFonts w:ascii="Times New Roman" w:eastAsia="Times New Roman" w:hAnsi="Times New Roman" w:cs="Times New Roman"/>
-          <w:sz w:val="24"/>
-          <w:szCs w:val="24"/>
-          <w:lang w:val="en-GB" w:eastAsia="en-GB"/>
-        </w:rPr>
-      </w:pPr>
-      <w:r>
-        <w:rPr>
-          <w:rFonts w:ascii="Times New Roman" w:eastAsia="Times New Roman" w:hAnsi="Times New Roman" w:cs="Times New Roman"/>
-          <w:sz w:val="24"/>
-          <w:szCs w:val="24"/>
-          <w:lang w:val="en-GB" w:eastAsia="en-GB"/>
-        </w:rPr>
+          <w:rFonts w:eastAsia="Times New Roman" w:cs="Times New Roman"/>
+          <w:lang w:val="en-GB" w:eastAsia="en-GB"/>
+        </w:rPr>
+      </w:pPr>
+      <w:r>
+        <w:rPr>
+          <w:rFonts w:eastAsia="Times New Roman" w:cs="Times New Roman"/>
+          <w:lang w:val="en-GB" w:eastAsia="en-GB"/>
+        </w:rPr>
+        <w:lastRenderedPageBreak/>
         <w:t>Slave HW-trig</w:t>
       </w:r>
     </w:p>
@@ -5275,17 +4939,13 @@
         </w:numPr>
         <w:spacing w:before="100" w:beforeAutospacing="1" w:after="100" w:afterAutospacing="1" w:line="240" w:lineRule="auto"/>
         <w:rPr>
-          <w:rFonts w:ascii="Times New Roman" w:eastAsia="Times New Roman" w:hAnsi="Times New Roman" w:cs="Times New Roman"/>
-          <w:sz w:val="24"/>
-          <w:szCs w:val="24"/>
-          <w:lang w:val="en-GB" w:eastAsia="en-GB"/>
-        </w:rPr>
-      </w:pPr>
-      <w:r>
-        <w:rPr>
-          <w:rFonts w:ascii="Times New Roman" w:eastAsia="Times New Roman" w:hAnsi="Times New Roman" w:cs="Times New Roman"/>
-          <w:sz w:val="24"/>
-          <w:szCs w:val="24"/>
+          <w:rFonts w:eastAsia="Times New Roman" w:cs="Times New Roman"/>
+          <w:lang w:val="en-GB" w:eastAsia="en-GB"/>
+        </w:rPr>
+      </w:pPr>
+      <w:r>
+        <w:rPr>
+          <w:rFonts w:eastAsia="Times New Roman" w:cs="Times New Roman"/>
           <w:lang w:val="en-GB" w:eastAsia="en-GB"/>
         </w:rPr>
         <w:t>Master HW-trig</w:t>
@@ -5295,28 +4955,22 @@
       <w:pPr>
         <w:spacing w:after="0" w:line="240" w:lineRule="auto"/>
         <w:rPr>
-          <w:rFonts w:ascii="Times New Roman" w:eastAsia="Times New Roman" w:hAnsi="Times New Roman" w:cs="Times New Roman"/>
-          <w:sz w:val="24"/>
-          <w:szCs w:val="24"/>
-          <w:lang w:val="en-GB" w:eastAsia="en-GB"/>
-        </w:rPr>
-      </w:pPr>
-      <w:r>
-        <w:rPr>
-          <w:rFonts w:ascii="Times New Roman" w:eastAsia="Times New Roman" w:hAnsi="Times New Roman" w:cs="Times New Roman"/>
+          <w:rFonts w:eastAsia="Times New Roman" w:cs="Times New Roman"/>
+          <w:lang w:val="en-GB" w:eastAsia="en-GB"/>
+        </w:rPr>
+      </w:pPr>
+      <w:r>
+        <w:rPr>
+          <w:rFonts w:eastAsia="Times New Roman" w:cs="Times New Roman"/>
           <w:b/>
           <w:bCs/>
-          <w:sz w:val="24"/>
-          <w:szCs w:val="24"/>
           <w:lang w:val="en-GB" w:eastAsia="en-GB"/>
         </w:rPr>
         <w:t>c)</w:t>
       </w:r>
       <w:r>
         <w:rPr>
-          <w:rFonts w:ascii="Times New Roman" w:eastAsia="Times New Roman" w:hAnsi="Times New Roman" w:cs="Times New Roman"/>
-          <w:sz w:val="24"/>
-          <w:szCs w:val="24"/>
+          <w:rFonts w:eastAsia="Times New Roman" w:cs="Times New Roman"/>
           <w:lang w:val="en-GB" w:eastAsia="en-GB"/>
         </w:rPr>
         <w:t xml:space="preserve"> Mixed Data and HW-trig dependencies:</w:t>
@@ -5330,17 +4984,13 @@
         </w:numPr>
         <w:spacing w:before="100" w:beforeAutospacing="1" w:after="100" w:afterAutospacing="1" w:line="240" w:lineRule="auto"/>
         <w:rPr>
-          <w:rFonts w:ascii="Times New Roman" w:eastAsia="Times New Roman" w:hAnsi="Times New Roman" w:cs="Times New Roman"/>
-          <w:sz w:val="24"/>
-          <w:szCs w:val="24"/>
-          <w:lang w:val="en-GB" w:eastAsia="en-GB"/>
-        </w:rPr>
-      </w:pPr>
-      <w:r>
-        <w:rPr>
-          <w:rFonts w:ascii="Times New Roman" w:eastAsia="Times New Roman" w:hAnsi="Times New Roman" w:cs="Times New Roman"/>
-          <w:sz w:val="24"/>
-          <w:szCs w:val="24"/>
+          <w:rFonts w:eastAsia="Times New Roman" w:cs="Times New Roman"/>
+          <w:lang w:val="en-GB" w:eastAsia="en-GB"/>
+        </w:rPr>
+      </w:pPr>
+      <w:r>
+        <w:rPr>
+          <w:rFonts w:eastAsia="Times New Roman" w:cs="Times New Roman"/>
           <w:lang w:val="en-GB" w:eastAsia="en-GB"/>
         </w:rPr>
         <w:t xml:space="preserve">One or more Sink </w:t>
@@ -5348,9 +4998,7 @@
       <w:proofErr w:type="spellStart"/>
       <w:r>
         <w:rPr>
-          <w:rFonts w:ascii="Times New Roman" w:eastAsia="Times New Roman" w:hAnsi="Times New Roman" w:cs="Times New Roman"/>
-          <w:sz w:val="24"/>
-          <w:szCs w:val="24"/>
+          <w:rFonts w:eastAsia="Times New Roman" w:cs="Times New Roman"/>
           <w:lang w:val="en-GB" w:eastAsia="en-GB"/>
         </w:rPr>
         <w:t>VChans</w:t>
@@ -5358,9 +5006,7 @@
       <w:proofErr w:type="spellEnd"/>
       <w:r>
         <w:rPr>
-          <w:rFonts w:ascii="Times New Roman" w:eastAsia="Times New Roman" w:hAnsi="Times New Roman" w:cs="Times New Roman"/>
-          <w:sz w:val="24"/>
-          <w:szCs w:val="24"/>
+          <w:rFonts w:eastAsia="Times New Roman" w:cs="Times New Roman"/>
           <w:lang w:val="en-GB" w:eastAsia="en-GB"/>
         </w:rPr>
         <w:t xml:space="preserve"> + Slave HW-trig</w:t>
@@ -5374,17 +5020,13 @@
         </w:numPr>
         <w:spacing w:before="100" w:beforeAutospacing="1" w:after="100" w:afterAutospacing="1" w:line="240" w:lineRule="auto"/>
         <w:rPr>
-          <w:rFonts w:ascii="Times New Roman" w:eastAsia="Times New Roman" w:hAnsi="Times New Roman" w:cs="Times New Roman"/>
-          <w:sz w:val="24"/>
-          <w:szCs w:val="24"/>
-          <w:lang w:val="en-GB" w:eastAsia="en-GB"/>
-        </w:rPr>
-      </w:pPr>
-      <w:r>
-        <w:rPr>
-          <w:rFonts w:ascii="Times New Roman" w:eastAsia="Times New Roman" w:hAnsi="Times New Roman" w:cs="Times New Roman"/>
-          <w:sz w:val="24"/>
-          <w:szCs w:val="24"/>
+          <w:rFonts w:eastAsia="Times New Roman" w:cs="Times New Roman"/>
+          <w:lang w:val="en-GB" w:eastAsia="en-GB"/>
+        </w:rPr>
+      </w:pPr>
+      <w:r>
+        <w:rPr>
+          <w:rFonts w:eastAsia="Times New Roman" w:cs="Times New Roman"/>
           <w:lang w:val="en-GB" w:eastAsia="en-GB"/>
         </w:rPr>
         <w:t xml:space="preserve">One or </w:t>
@@ -5392,9 +5034,7 @@
       <w:proofErr w:type="spellStart"/>
       <w:r>
         <w:rPr>
-          <w:rFonts w:ascii="Times New Roman" w:eastAsia="Times New Roman" w:hAnsi="Times New Roman" w:cs="Times New Roman"/>
-          <w:sz w:val="24"/>
-          <w:szCs w:val="24"/>
+          <w:rFonts w:eastAsia="Times New Roman" w:cs="Times New Roman"/>
           <w:lang w:val="en-GB" w:eastAsia="en-GB"/>
         </w:rPr>
         <w:t>moreSink</w:t>
@@ -5402,9 +5042,7 @@
       <w:proofErr w:type="spellEnd"/>
       <w:r>
         <w:rPr>
-          <w:rFonts w:ascii="Times New Roman" w:eastAsia="Times New Roman" w:hAnsi="Times New Roman" w:cs="Times New Roman"/>
-          <w:sz w:val="24"/>
-          <w:szCs w:val="24"/>
+          <w:rFonts w:eastAsia="Times New Roman" w:cs="Times New Roman"/>
           <w:lang w:val="en-GB" w:eastAsia="en-GB"/>
         </w:rPr>
         <w:t xml:space="preserve"> </w:t>
@@ -5412,9 +5050,7 @@
       <w:proofErr w:type="spellStart"/>
       <w:r>
         <w:rPr>
-          <w:rFonts w:ascii="Times New Roman" w:eastAsia="Times New Roman" w:hAnsi="Times New Roman" w:cs="Times New Roman"/>
-          <w:sz w:val="24"/>
-          <w:szCs w:val="24"/>
+          <w:rFonts w:eastAsia="Times New Roman" w:cs="Times New Roman"/>
           <w:lang w:val="en-GB" w:eastAsia="en-GB"/>
         </w:rPr>
         <w:t>VChans</w:t>
@@ -5422,9 +5058,7 @@
       <w:proofErr w:type="spellEnd"/>
       <w:r>
         <w:rPr>
-          <w:rFonts w:ascii="Times New Roman" w:eastAsia="Times New Roman" w:hAnsi="Times New Roman" w:cs="Times New Roman"/>
-          <w:sz w:val="24"/>
-          <w:szCs w:val="24"/>
+          <w:rFonts w:eastAsia="Times New Roman" w:cs="Times New Roman"/>
           <w:lang w:val="en-GB" w:eastAsia="en-GB"/>
         </w:rPr>
         <w:t xml:space="preserve"> + Master HW-trig</w:t>
@@ -5438,17 +5072,13 @@
         </w:numPr>
         <w:spacing w:before="100" w:beforeAutospacing="1" w:after="100" w:afterAutospacing="1" w:line="240" w:lineRule="auto"/>
         <w:rPr>
-          <w:rFonts w:ascii="Times New Roman" w:eastAsia="Times New Roman" w:hAnsi="Times New Roman" w:cs="Times New Roman"/>
-          <w:sz w:val="24"/>
-          <w:szCs w:val="24"/>
-          <w:lang w:val="en-GB" w:eastAsia="en-GB"/>
-        </w:rPr>
-      </w:pPr>
-      <w:r>
-        <w:rPr>
-          <w:rFonts w:ascii="Times New Roman" w:eastAsia="Times New Roman" w:hAnsi="Times New Roman" w:cs="Times New Roman"/>
-          <w:sz w:val="24"/>
-          <w:szCs w:val="24"/>
+          <w:rFonts w:eastAsia="Times New Roman" w:cs="Times New Roman"/>
+          <w:lang w:val="en-GB" w:eastAsia="en-GB"/>
+        </w:rPr>
+      </w:pPr>
+      <w:r>
+        <w:rPr>
+          <w:rFonts w:eastAsia="Times New Roman" w:cs="Times New Roman"/>
           <w:lang w:val="en-GB" w:eastAsia="en-GB"/>
         </w:rPr>
         <w:t xml:space="preserve">One or more Source </w:t>
@@ -5456,9 +5086,7 @@
       <w:proofErr w:type="spellStart"/>
       <w:r>
         <w:rPr>
-          <w:rFonts w:ascii="Times New Roman" w:eastAsia="Times New Roman" w:hAnsi="Times New Roman" w:cs="Times New Roman"/>
-          <w:sz w:val="24"/>
-          <w:szCs w:val="24"/>
+          <w:rFonts w:eastAsia="Times New Roman" w:cs="Times New Roman"/>
           <w:lang w:val="en-GB" w:eastAsia="en-GB"/>
         </w:rPr>
         <w:t>VChans</w:t>
@@ -5466,9 +5094,7 @@
       <w:proofErr w:type="spellEnd"/>
       <w:r>
         <w:rPr>
-          <w:rFonts w:ascii="Times New Roman" w:eastAsia="Times New Roman" w:hAnsi="Times New Roman" w:cs="Times New Roman"/>
-          <w:sz w:val="24"/>
-          <w:szCs w:val="24"/>
+          <w:rFonts w:eastAsia="Times New Roman" w:cs="Times New Roman"/>
           <w:lang w:val="en-GB" w:eastAsia="en-GB"/>
         </w:rPr>
         <w:t xml:space="preserve"> + Slave HW-trig</w:t>
@@ -5482,17 +5108,13 @@
         </w:numPr>
         <w:spacing w:before="100" w:beforeAutospacing="1" w:after="100" w:afterAutospacing="1" w:line="240" w:lineRule="auto"/>
         <w:rPr>
-          <w:rFonts w:ascii="Times New Roman" w:eastAsia="Times New Roman" w:hAnsi="Times New Roman" w:cs="Times New Roman"/>
-          <w:sz w:val="24"/>
-          <w:szCs w:val="24"/>
-          <w:lang w:val="en-GB" w:eastAsia="en-GB"/>
-        </w:rPr>
-      </w:pPr>
-      <w:r>
-        <w:rPr>
-          <w:rFonts w:ascii="Times New Roman" w:eastAsia="Times New Roman" w:hAnsi="Times New Roman" w:cs="Times New Roman"/>
-          <w:sz w:val="24"/>
-          <w:szCs w:val="24"/>
+          <w:rFonts w:eastAsia="Times New Roman" w:cs="Times New Roman"/>
+          <w:lang w:val="en-GB" w:eastAsia="en-GB"/>
+        </w:rPr>
+      </w:pPr>
+      <w:r>
+        <w:rPr>
+          <w:rFonts w:eastAsia="Times New Roman" w:cs="Times New Roman"/>
           <w:lang w:val="en-GB" w:eastAsia="en-GB"/>
         </w:rPr>
         <w:t xml:space="preserve">One or more Source </w:t>
@@ -5500,9 +5122,7 @@
       <w:proofErr w:type="spellStart"/>
       <w:r>
         <w:rPr>
-          <w:rFonts w:ascii="Times New Roman" w:eastAsia="Times New Roman" w:hAnsi="Times New Roman" w:cs="Times New Roman"/>
-          <w:sz w:val="24"/>
-          <w:szCs w:val="24"/>
+          <w:rFonts w:eastAsia="Times New Roman" w:cs="Times New Roman"/>
           <w:lang w:val="en-GB" w:eastAsia="en-GB"/>
         </w:rPr>
         <w:t>VChans</w:t>
@@ -5510,9 +5130,7 @@
       <w:proofErr w:type="spellEnd"/>
       <w:r>
         <w:rPr>
-          <w:rFonts w:ascii="Times New Roman" w:eastAsia="Times New Roman" w:hAnsi="Times New Roman" w:cs="Times New Roman"/>
-          <w:sz w:val="24"/>
-          <w:szCs w:val="24"/>
+          <w:rFonts w:eastAsia="Times New Roman" w:cs="Times New Roman"/>
           <w:lang w:val="en-GB" w:eastAsia="en-GB"/>
         </w:rPr>
         <w:t xml:space="preserve"> + Master HW-trig</w:t>
@@ -5526,17 +5144,13 @@
         </w:numPr>
         <w:spacing w:before="100" w:beforeAutospacing="1" w:after="100" w:afterAutospacing="1" w:line="240" w:lineRule="auto"/>
         <w:rPr>
-          <w:rFonts w:ascii="Times New Roman" w:eastAsia="Times New Roman" w:hAnsi="Times New Roman" w:cs="Times New Roman"/>
-          <w:sz w:val="24"/>
-          <w:szCs w:val="24"/>
-          <w:lang w:val="en-GB" w:eastAsia="en-GB"/>
-        </w:rPr>
-      </w:pPr>
-      <w:r>
-        <w:rPr>
-          <w:rFonts w:ascii="Times New Roman" w:eastAsia="Times New Roman" w:hAnsi="Times New Roman" w:cs="Times New Roman"/>
-          <w:sz w:val="24"/>
-          <w:szCs w:val="24"/>
+          <w:rFonts w:eastAsia="Times New Roman" w:cs="Times New Roman"/>
+          <w:lang w:val="en-GB" w:eastAsia="en-GB"/>
+        </w:rPr>
+      </w:pPr>
+      <w:r>
+        <w:rPr>
+          <w:rFonts w:eastAsia="Times New Roman" w:cs="Times New Roman"/>
           <w:lang w:val="en-GB" w:eastAsia="en-GB"/>
         </w:rPr>
         <w:t xml:space="preserve">One or more Sink &amp; Source </w:t>
@@ -5544,9 +5158,7 @@
       <w:proofErr w:type="spellStart"/>
       <w:r>
         <w:rPr>
-          <w:rFonts w:ascii="Times New Roman" w:eastAsia="Times New Roman" w:hAnsi="Times New Roman" w:cs="Times New Roman"/>
-          <w:sz w:val="24"/>
-          <w:szCs w:val="24"/>
+          <w:rFonts w:eastAsia="Times New Roman" w:cs="Times New Roman"/>
           <w:lang w:val="en-GB" w:eastAsia="en-GB"/>
         </w:rPr>
         <w:t>VChans</w:t>
@@ -5554,9 +5166,7 @@
       <w:proofErr w:type="spellEnd"/>
       <w:r>
         <w:rPr>
-          <w:rFonts w:ascii="Times New Roman" w:eastAsia="Times New Roman" w:hAnsi="Times New Roman" w:cs="Times New Roman"/>
-          <w:sz w:val="24"/>
-          <w:szCs w:val="24"/>
+          <w:rFonts w:eastAsia="Times New Roman" w:cs="Times New Roman"/>
           <w:lang w:val="en-GB" w:eastAsia="en-GB"/>
         </w:rPr>
         <w:t xml:space="preserve"> + Slave HW-trig</w:t>
@@ -5570,17 +5180,13 @@
         </w:numPr>
         <w:spacing w:before="100" w:beforeAutospacing="1" w:after="100" w:afterAutospacing="1" w:line="240" w:lineRule="auto"/>
         <w:rPr>
-          <w:rFonts w:ascii="Times New Roman" w:eastAsia="Times New Roman" w:hAnsi="Times New Roman" w:cs="Times New Roman"/>
-          <w:sz w:val="24"/>
-          <w:szCs w:val="24"/>
-          <w:lang w:val="en-GB" w:eastAsia="en-GB"/>
-        </w:rPr>
-      </w:pPr>
-      <w:r>
-        <w:rPr>
-          <w:rFonts w:ascii="Times New Roman" w:eastAsia="Times New Roman" w:hAnsi="Times New Roman" w:cs="Times New Roman"/>
-          <w:sz w:val="24"/>
-          <w:szCs w:val="24"/>
+          <w:rFonts w:eastAsia="Times New Roman" w:cs="Times New Roman"/>
+          <w:lang w:val="en-GB" w:eastAsia="en-GB"/>
+        </w:rPr>
+      </w:pPr>
+      <w:r>
+        <w:rPr>
+          <w:rFonts w:eastAsia="Times New Roman" w:cs="Times New Roman"/>
           <w:lang w:val="en-GB" w:eastAsia="en-GB"/>
         </w:rPr>
         <w:t xml:space="preserve">One </w:t>
@@ -5588,9 +5194,7 @@
       <w:proofErr w:type="spellStart"/>
       <w:r>
         <w:rPr>
-          <w:rFonts w:ascii="Times New Roman" w:eastAsia="Times New Roman" w:hAnsi="Times New Roman" w:cs="Times New Roman"/>
-          <w:sz w:val="24"/>
-          <w:szCs w:val="24"/>
+          <w:rFonts w:eastAsia="Times New Roman" w:cs="Times New Roman"/>
           <w:lang w:val="en-GB" w:eastAsia="en-GB"/>
         </w:rPr>
         <w:t>ore</w:t>
@@ -5598,9 +5202,7 @@
       <w:proofErr w:type="spellEnd"/>
       <w:r>
         <w:rPr>
-          <w:rFonts w:ascii="Times New Roman" w:eastAsia="Times New Roman" w:hAnsi="Times New Roman" w:cs="Times New Roman"/>
-          <w:sz w:val="24"/>
-          <w:szCs w:val="24"/>
+          <w:rFonts w:eastAsia="Times New Roman" w:cs="Times New Roman"/>
           <w:lang w:val="en-GB" w:eastAsia="en-GB"/>
         </w:rPr>
         <w:t xml:space="preserve"> more Sink &amp; Source </w:t>
@@ -5608,9 +5210,7 @@
       <w:proofErr w:type="spellStart"/>
       <w:r>
         <w:rPr>
-          <w:rFonts w:ascii="Times New Roman" w:eastAsia="Times New Roman" w:hAnsi="Times New Roman" w:cs="Times New Roman"/>
-          <w:sz w:val="24"/>
-          <w:szCs w:val="24"/>
+          <w:rFonts w:eastAsia="Times New Roman" w:cs="Times New Roman"/>
           <w:lang w:val="en-GB" w:eastAsia="en-GB"/>
         </w:rPr>
         <w:t>VChans</w:t>
@@ -5618,9 +5218,7 @@
       <w:proofErr w:type="spellEnd"/>
       <w:r>
         <w:rPr>
-          <w:rFonts w:ascii="Times New Roman" w:eastAsia="Times New Roman" w:hAnsi="Times New Roman" w:cs="Times New Roman"/>
-          <w:sz w:val="24"/>
-          <w:szCs w:val="24"/>
+          <w:rFonts w:eastAsia="Times New Roman" w:cs="Times New Roman"/>
           <w:lang w:val="en-GB" w:eastAsia="en-GB"/>
         </w:rPr>
         <w:t xml:space="preserve"> + Master HW-trig</w:t>
@@ -5630,17 +5228,13 @@
       <w:pPr>
         <w:spacing w:before="100" w:beforeAutospacing="1" w:after="100" w:afterAutospacing="1" w:line="240" w:lineRule="auto"/>
         <w:rPr>
-          <w:rFonts w:ascii="Times New Roman" w:eastAsia="Times New Roman" w:hAnsi="Times New Roman" w:cs="Times New Roman"/>
-          <w:sz w:val="24"/>
-          <w:szCs w:val="24"/>
-          <w:lang w:val="en-GB" w:eastAsia="en-GB"/>
-        </w:rPr>
-      </w:pPr>
-      <w:r>
-        <w:rPr>
-          <w:rFonts w:ascii="Times New Roman" w:eastAsia="Times New Roman" w:hAnsi="Times New Roman" w:cs="Times New Roman"/>
-          <w:sz w:val="24"/>
-          <w:szCs w:val="24"/>
+          <w:rFonts w:eastAsia="Times New Roman" w:cs="Times New Roman"/>
+          <w:lang w:val="en-GB" w:eastAsia="en-GB"/>
+        </w:rPr>
+      </w:pPr>
+      <w:r>
+        <w:rPr>
+          <w:rFonts w:eastAsia="Times New Roman" w:cs="Times New Roman"/>
           <w:lang w:val="en-GB" w:eastAsia="en-GB"/>
         </w:rPr>
         <w:t>The uses of each case are below detailed:</w:t>
@@ -5650,28 +5244,22 @@
       <w:pPr>
         <w:spacing w:before="100" w:beforeAutospacing="1" w:after="100" w:afterAutospacing="1" w:line="240" w:lineRule="auto"/>
         <w:rPr>
-          <w:rFonts w:ascii="Times New Roman" w:eastAsia="Times New Roman" w:hAnsi="Times New Roman" w:cs="Times New Roman"/>
-          <w:sz w:val="24"/>
-          <w:szCs w:val="24"/>
-          <w:lang w:val="en-GB" w:eastAsia="en-GB"/>
-        </w:rPr>
-      </w:pPr>
-      <w:r>
-        <w:rPr>
-          <w:rFonts w:ascii="Times New Roman" w:eastAsia="Times New Roman" w:hAnsi="Times New Roman" w:cs="Times New Roman"/>
+          <w:rFonts w:eastAsia="Times New Roman" w:cs="Times New Roman"/>
+          <w:lang w:val="en-GB" w:eastAsia="en-GB"/>
+        </w:rPr>
+      </w:pPr>
+      <w:r>
+        <w:rPr>
+          <w:rFonts w:eastAsia="Times New Roman" w:cs="Times New Roman"/>
           <w:b/>
           <w:bCs/>
-          <w:sz w:val="24"/>
-          <w:szCs w:val="24"/>
           <w:lang w:val="en-GB" w:eastAsia="en-GB"/>
         </w:rPr>
         <w:t xml:space="preserve">a1) </w:t>
       </w:r>
       <w:r>
         <w:rPr>
-          <w:rFonts w:ascii="Times New Roman" w:eastAsia="Times New Roman" w:hAnsi="Times New Roman" w:cs="Times New Roman"/>
-          <w:sz w:val="24"/>
-          <w:szCs w:val="24"/>
+          <w:rFonts w:eastAsia="Times New Roman" w:cs="Times New Roman"/>
           <w:lang w:val="en-GB" w:eastAsia="en-GB"/>
         </w:rPr>
         <w:t xml:space="preserve">TC in Initial state, gets a Start event, switches to Running state and sends an Iterate event to self. In the Running state, if its iteration function must be called before the child TCs, the Iterate event causes a transition to the Waiting for Iteration Data and sends an event to the TC that owns the Source </w:t>
@@ -5679,9 +5267,7 @@
       <w:proofErr w:type="spellStart"/>
       <w:r>
         <w:rPr>
-          <w:rFonts w:ascii="Times New Roman" w:eastAsia="Times New Roman" w:hAnsi="Times New Roman" w:cs="Times New Roman"/>
-          <w:sz w:val="24"/>
-          <w:szCs w:val="24"/>
+          <w:rFonts w:eastAsia="Times New Roman" w:cs="Times New Roman"/>
           <w:lang w:val="en-GB" w:eastAsia="en-GB"/>
         </w:rPr>
         <w:t>VChan</w:t>
@@ -5689,9 +5275,7 @@
       <w:proofErr w:type="spellEnd"/>
       <w:r>
         <w:rPr>
-          <w:rFonts w:ascii="Times New Roman" w:eastAsia="Times New Roman" w:hAnsi="Times New Roman" w:cs="Times New Roman"/>
-          <w:sz w:val="24"/>
-          <w:szCs w:val="24"/>
+          <w:rFonts w:eastAsia="Times New Roman" w:cs="Times New Roman"/>
           <w:lang w:val="en-GB" w:eastAsia="en-GB"/>
         </w:rPr>
         <w:t xml:space="preserve"> connecting to its Sink that the data channel is open. </w:t>
@@ -5701,17 +5285,13 @@
       <w:pPr>
         <w:spacing w:before="100" w:beforeAutospacing="1" w:after="100" w:afterAutospacing="1" w:line="240" w:lineRule="auto"/>
         <w:rPr>
-          <w:rFonts w:ascii="Times New Roman" w:eastAsia="Times New Roman" w:hAnsi="Times New Roman" w:cs="Times New Roman"/>
-          <w:sz w:val="24"/>
-          <w:szCs w:val="24"/>
-          <w:lang w:val="en-GB" w:eastAsia="en-GB"/>
-        </w:rPr>
-      </w:pPr>
-      <w:r>
-        <w:rPr>
-          <w:rFonts w:ascii="Times New Roman" w:eastAsia="Times New Roman" w:hAnsi="Times New Roman" w:cs="Times New Roman"/>
-          <w:sz w:val="24"/>
-          <w:szCs w:val="24"/>
+          <w:rFonts w:eastAsia="Times New Roman" w:cs="Times New Roman"/>
+          <w:lang w:val="en-GB" w:eastAsia="en-GB"/>
+        </w:rPr>
+      </w:pPr>
+      <w:r>
+        <w:rPr>
+          <w:rFonts w:eastAsia="Times New Roman" w:cs="Times New Roman"/>
           <w:lang w:val="en-GB" w:eastAsia="en-GB"/>
         </w:rPr>
         <w:t>If the child TCs must start first, a Start event is sent to them and the parent TC stays in the Running state. After they complete, a transition to Waiting for Iteration Data occurs and just like before, the channels are open. Once data is received, the TC moves to Waiting for Iteration Completion.</w:t>
@@ -5719,30 +5299,27 @@
     </w:p>
     <w:p>
       <w:pPr>
+        <w:pBdr>
+          <w:bottom w:val="single" w:sz="6" w:space="1" w:color="auto"/>
+        </w:pBdr>
         <w:spacing w:before="100" w:beforeAutospacing="1" w:after="100" w:afterAutospacing="1" w:line="240" w:lineRule="auto"/>
         <w:rPr>
-          <w:rFonts w:ascii="Times New Roman" w:eastAsia="Times New Roman" w:hAnsi="Times New Roman" w:cs="Times New Roman"/>
-          <w:sz w:val="24"/>
-          <w:szCs w:val="24"/>
-          <w:lang w:val="en-GB" w:eastAsia="en-GB"/>
-        </w:rPr>
-      </w:pPr>
-      <w:r>
-        <w:rPr>
-          <w:rFonts w:ascii="Times New Roman" w:eastAsia="Times New Roman" w:hAnsi="Times New Roman" w:cs="Times New Roman"/>
+          <w:rFonts w:eastAsia="Times New Roman" w:cs="Times New Roman"/>
+          <w:lang w:val="en-GB" w:eastAsia="en-GB"/>
+        </w:rPr>
+      </w:pPr>
+      <w:r>
+        <w:rPr>
+          <w:rFonts w:eastAsia="Times New Roman" w:cs="Times New Roman"/>
           <w:b/>
           <w:bCs/>
-          <w:sz w:val="24"/>
-          <w:szCs w:val="24"/>
           <w:lang w:val="en-GB" w:eastAsia="en-GB"/>
         </w:rPr>
         <w:t>a2)</w:t>
       </w:r>
       <w:r>
         <w:rPr>
-          <w:rFonts w:ascii="Times New Roman" w:eastAsia="Times New Roman" w:hAnsi="Times New Roman" w:cs="Times New Roman"/>
-          <w:sz w:val="24"/>
-          <w:szCs w:val="24"/>
+          <w:rFonts w:eastAsia="Times New Roman" w:cs="Times New Roman"/>
           <w:lang w:val="en-GB" w:eastAsia="en-GB"/>
         </w:rPr>
         <w:t xml:space="preserve"> TC in Initial state, gets a Start event, sets the status of its Source </w:t>
@@ -5750,9 +5327,7 @@
       <w:proofErr w:type="spellStart"/>
       <w:r>
         <w:rPr>
-          <w:rFonts w:ascii="Times New Roman" w:eastAsia="Times New Roman" w:hAnsi="Times New Roman" w:cs="Times New Roman"/>
-          <w:sz w:val="24"/>
-          <w:szCs w:val="24"/>
+          <w:rFonts w:eastAsia="Times New Roman" w:cs="Times New Roman"/>
           <w:lang w:val="en-GB" w:eastAsia="en-GB"/>
         </w:rPr>
         <w:t>VChans</w:t>
@@ -5760,9 +5335,7 @@
       <w:proofErr w:type="spellEnd"/>
       <w:r>
         <w:rPr>
-          <w:rFonts w:ascii="Times New Roman" w:eastAsia="Times New Roman" w:hAnsi="Times New Roman" w:cs="Times New Roman"/>
-          <w:sz w:val="24"/>
-          <w:szCs w:val="24"/>
+          <w:rFonts w:eastAsia="Times New Roman" w:cs="Times New Roman"/>
           <w:lang w:val="en-GB" w:eastAsia="en-GB"/>
         </w:rPr>
         <w:t xml:space="preserve"> to closed, sends an Iterate event to self and switches to Running state. Again 3 possible execution modes. In this state, the TC owing the Source </w:t>
@@ -5770,9 +5343,7 @@
       <w:proofErr w:type="spellStart"/>
       <w:r>
         <w:rPr>
-          <w:rFonts w:ascii="Times New Roman" w:eastAsia="Times New Roman" w:hAnsi="Times New Roman" w:cs="Times New Roman"/>
-          <w:sz w:val="24"/>
-          <w:szCs w:val="24"/>
+          <w:rFonts w:eastAsia="Times New Roman" w:cs="Times New Roman"/>
           <w:lang w:val="en-GB" w:eastAsia="en-GB"/>
         </w:rPr>
         <w:t>VChan</w:t>
@@ -5780,9 +5351,7 @@
       <w:proofErr w:type="spellEnd"/>
       <w:r>
         <w:rPr>
-          <w:rFonts w:ascii="Times New Roman" w:eastAsia="Times New Roman" w:hAnsi="Times New Roman" w:cs="Times New Roman"/>
-          <w:sz w:val="24"/>
-          <w:szCs w:val="24"/>
+          <w:rFonts w:eastAsia="Times New Roman" w:cs="Times New Roman"/>
           <w:lang w:val="en-GB" w:eastAsia="en-GB"/>
         </w:rPr>
         <w:t xml:space="preserve"> can receive an event from the TC owing a Sink </w:t>
@@ -5790,9 +5359,7 @@
       <w:proofErr w:type="spellStart"/>
       <w:r>
         <w:rPr>
-          <w:rFonts w:ascii="Times New Roman" w:eastAsia="Times New Roman" w:hAnsi="Times New Roman" w:cs="Times New Roman"/>
-          <w:sz w:val="24"/>
-          <w:szCs w:val="24"/>
+          <w:rFonts w:eastAsia="Times New Roman" w:cs="Times New Roman"/>
           <w:lang w:val="en-GB" w:eastAsia="en-GB"/>
         </w:rPr>
         <w:t>VChan</w:t>
@@ -5800,9 +5367,7 @@
       <w:proofErr w:type="spellEnd"/>
       <w:r>
         <w:rPr>
-          <w:rFonts w:ascii="Times New Roman" w:eastAsia="Times New Roman" w:hAnsi="Times New Roman" w:cs="Times New Roman"/>
-          <w:sz w:val="24"/>
-          <w:szCs w:val="24"/>
+          <w:rFonts w:eastAsia="Times New Roman" w:cs="Times New Roman"/>
           <w:lang w:val="en-GB" w:eastAsia="en-GB"/>
         </w:rPr>
         <w:t xml:space="preserve"> connected to this Source, that the Source </w:t>
@@ -5810,9 +5375,7 @@
       <w:proofErr w:type="spellStart"/>
       <w:r>
         <w:rPr>
-          <w:rFonts w:ascii="Times New Roman" w:eastAsia="Times New Roman" w:hAnsi="Times New Roman" w:cs="Times New Roman"/>
-          <w:sz w:val="24"/>
-          <w:szCs w:val="24"/>
+          <w:rFonts w:eastAsia="Times New Roman" w:cs="Times New Roman"/>
           <w:lang w:val="en-GB" w:eastAsia="en-GB"/>
         </w:rPr>
         <w:t>VChan</w:t>
@@ -5820,9 +5383,7 @@
       <w:proofErr w:type="spellEnd"/>
       <w:r>
         <w:rPr>
-          <w:rFonts w:ascii="Times New Roman" w:eastAsia="Times New Roman" w:hAnsi="Times New Roman" w:cs="Times New Roman"/>
-          <w:sz w:val="24"/>
-          <w:szCs w:val="24"/>
+          <w:rFonts w:eastAsia="Times New Roman" w:cs="Times New Roman"/>
           <w:lang w:val="en-GB" w:eastAsia="en-GB"/>
         </w:rPr>
         <w:t xml:space="preserve"> is open, in which case it updates the status of this source. Also in the meantime, the Iterate event sent to itself is received in this Running state and if all Source </w:t>
@@ -5830,9 +5391,7 @@
       <w:proofErr w:type="spellStart"/>
       <w:r>
         <w:rPr>
-          <w:rFonts w:ascii="Times New Roman" w:eastAsia="Times New Roman" w:hAnsi="Times New Roman" w:cs="Times New Roman"/>
-          <w:sz w:val="24"/>
-          <w:szCs w:val="24"/>
+          <w:rFonts w:eastAsia="Times New Roman" w:cs="Times New Roman"/>
           <w:lang w:val="en-GB" w:eastAsia="en-GB"/>
         </w:rPr>
         <w:t>VChans</w:t>
@@ -5840,9 +5399,7 @@
       <w:proofErr w:type="spellEnd"/>
       <w:r>
         <w:rPr>
-          <w:rFonts w:ascii="Times New Roman" w:eastAsia="Times New Roman" w:hAnsi="Times New Roman" w:cs="Times New Roman"/>
-          <w:sz w:val="24"/>
-          <w:szCs w:val="24"/>
+          <w:rFonts w:eastAsia="Times New Roman" w:cs="Times New Roman"/>
           <w:lang w:val="en-GB" w:eastAsia="en-GB"/>
         </w:rPr>
         <w:t xml:space="preserve"> are open it executes its iteration function and goes to Waiting For Iteration Completion. If not all Source </w:t>
@@ -5850,9 +5407,7 @@
       <w:proofErr w:type="spellStart"/>
       <w:r>
         <w:rPr>
-          <w:rFonts w:ascii="Times New Roman" w:eastAsia="Times New Roman" w:hAnsi="Times New Roman" w:cs="Times New Roman"/>
-          <w:sz w:val="24"/>
-          <w:szCs w:val="24"/>
+          <w:rFonts w:eastAsia="Times New Roman" w:cs="Times New Roman"/>
           <w:lang w:val="en-GB" w:eastAsia="en-GB"/>
         </w:rPr>
         <w:t>VChans</w:t>
@@ -5860,9 +5415,7 @@
       <w:proofErr w:type="spellEnd"/>
       <w:r>
         <w:rPr>
-          <w:rFonts w:ascii="Times New Roman" w:eastAsia="Times New Roman" w:hAnsi="Times New Roman" w:cs="Times New Roman"/>
-          <w:sz w:val="24"/>
-          <w:szCs w:val="24"/>
+          <w:rFonts w:eastAsia="Times New Roman" w:cs="Times New Roman"/>
           <w:lang w:val="en-GB" w:eastAsia="en-GB"/>
         </w:rPr>
         <w:t xml:space="preserve"> are open, then it switches to Waiting to Send Data where it waits for channel open events.</w:t>
@@ -5870,11 +5423,287 @@
     </w:p>
     <w:p>
       <w:pPr>
-        <w:rPr>
-          <w:lang w:val="en-GB"/>
-        </w:rPr>
-      </w:pPr>
-    </w:p>
+        <w:spacing w:before="100" w:beforeAutospacing="1" w:after="100" w:afterAutospacing="1" w:line="240" w:lineRule="auto"/>
+        <w:rPr>
+          <w:rFonts w:eastAsia="Times New Roman" w:cs="Times New Roman"/>
+          <w:lang w:val="en-GB" w:eastAsia="en-GB"/>
+        </w:rPr>
+      </w:pPr>
+      <w:r>
+        <w:rPr>
+          <w:rFonts w:eastAsia="Times New Roman" w:cs="Times New Roman"/>
+          <w:lang w:eastAsia="en-GB"/>
+        </w:rPr>
+        <w:t>I think if a TC is both sending and receiving data with each iteration, that this can be done by making use of the TSQ blocking calls. There are 3 possible send/receive scenarios:</w:t>
+      </w:r>
+      <w:r>
+        <w:rPr>
+          <w:rFonts w:eastAsia="Times New Roman" w:cs="Times New Roman"/>
+          <w:lang w:eastAsia="en-GB"/>
+        </w:rPr>
+        <w:br/>
+        <w:t>1) receive all, send all</w:t>
+      </w:r>
+      <w:r>
+        <w:rPr>
+          <w:rFonts w:eastAsia="Times New Roman" w:cs="Times New Roman"/>
+          <w:lang w:eastAsia="en-GB"/>
+        </w:rPr>
+        <w:br/>
+        <w:t>2) send all, receive all</w:t>
+      </w:r>
+      <w:r>
+        <w:rPr>
+          <w:rFonts w:eastAsia="Times New Roman" w:cs="Times New Roman"/>
+          <w:lang w:eastAsia="en-GB"/>
+        </w:rPr>
+        <w:br/>
+        <w:t>3) mixed send/receive</w:t>
+      </w:r>
+      <w:r>
+        <w:rPr>
+          <w:rFonts w:eastAsia="Times New Roman" w:cs="Times New Roman"/>
+          <w:lang w:eastAsia="en-GB"/>
+        </w:rPr>
+        <w:br/>
+      </w:r>
+      <w:r>
+        <w:rPr>
+          <w:rFonts w:eastAsia="Times New Roman" w:cs="Times New Roman"/>
+          <w:lang w:eastAsia="en-GB"/>
+        </w:rPr>
+        <w:br/>
+        <w:t>The choice of 1-3 depends on the module function. This can all be achieved using the TSQ blocking method: for the sender, it doesn't place more elements in the queue until it is empty and the receiver, until it read all elements or encounters a null element that marks the end of the waveform. There's not even a need for extra states in this case.</w:t>
+      </w:r>
+      <w:r>
+        <w:rPr>
+          <w:rFonts w:eastAsia="Times New Roman" w:cs="Times New Roman"/>
+          <w:lang w:eastAsia="en-GB"/>
+        </w:rPr>
+        <w:br/>
+      </w:r>
+      <w:r>
+        <w:rPr>
+          <w:rFonts w:eastAsia="Times New Roman" w:cs="Times New Roman"/>
+          <w:lang w:eastAsia="en-GB"/>
+        </w:rPr>
+        <w:br/>
+        <w:t>A similar issue is also when HW-trig must be combined with SW dependencies. The module's functionality decides in which order these dependencies must be satisfied. In this multi-dependencies scenario, we have to always specify the order in which they must be satisfied, but this is done at the moment of implementing the module's functionality.</w:t>
+      </w:r>
+      <w:r>
+        <w:rPr>
+          <w:rFonts w:eastAsia="Times New Roman" w:cs="Times New Roman"/>
+          <w:lang w:eastAsia="en-GB"/>
+        </w:rPr>
+        <w:br/>
+      </w:r>
+      <w:r>
+        <w:rPr>
+          <w:rFonts w:eastAsia="Times New Roman" w:cs="Times New Roman"/>
+          <w:lang w:eastAsia="en-GB"/>
+        </w:rPr>
+        <w:br/>
+        <w:t xml:space="preserve">The way things are implemented now, is that if we have HW triggering, in the case of the Master HW triggering TC, the iteration function is called only after the slaves are armed. This means, that by default, the HW trig dependency must be satisfied first, and only after the iteration function is called, </w:t>
+      </w:r>
+      <w:r>
+        <w:rPr>
+          <w:rFonts w:eastAsia="Times New Roman" w:cs="Times New Roman"/>
+          <w:lang w:eastAsia="en-GB"/>
+        </w:rPr>
+        <w:lastRenderedPageBreak/>
+        <w:t>data can be exchanged. This is not the case for the Slave HW triggered TC. In this case we still have the freedom to choose the order in which these dependencies have to be satisfied.</w:t>
+      </w:r>
+      <w:r>
+        <w:rPr>
+          <w:rFonts w:eastAsia="Times New Roman" w:cs="Times New Roman"/>
+          <w:lang w:eastAsia="en-GB"/>
+        </w:rPr>
+        <w:br/>
+      </w:r>
+      <w:r>
+        <w:rPr>
+          <w:rFonts w:eastAsia="Times New Roman" w:cs="Times New Roman"/>
+          <w:lang w:eastAsia="en-GB"/>
+        </w:rPr>
+        <w:br/>
+        <w:t>Somehow we should also have the freedom to choose the order of satisfying these dependencies for the Master HW-triggering TC. I have 2 possible ideas here:</w:t>
+      </w:r>
+      <w:r>
+        <w:rPr>
+          <w:rFonts w:eastAsia="Times New Roman" w:cs="Times New Roman"/>
+          <w:lang w:eastAsia="en-GB"/>
+        </w:rPr>
+        <w:br/>
+        <w:t>a) To take out the state where the master is waiting for armed slaves and treat the HW dependency in the same way as the software dependency by exchanging a data element and making use of the TSQ call blocking.</w:t>
+      </w:r>
+      <w:r>
+        <w:rPr>
+          <w:rFonts w:eastAsia="Times New Roman" w:cs="Times New Roman"/>
+          <w:lang w:eastAsia="en-GB"/>
+        </w:rPr>
+        <w:br/>
+        <w:t>b) To add multiple iteration function pointers that are called one after each other, each with its own set of dependencies. Each iteration function from this set is executed once per iteration.</w:t>
+      </w:r>
+      <w:r>
+        <w:rPr>
+          <w:rFonts w:eastAsia="Times New Roman" w:cs="Times New Roman"/>
+          <w:lang w:eastAsia="en-GB"/>
+        </w:rPr>
+        <w:br/>
+      </w:r>
+      <w:r>
+        <w:rPr>
+          <w:rFonts w:eastAsia="Times New Roman" w:cs="Times New Roman"/>
+          <w:lang w:eastAsia="en-GB"/>
+        </w:rPr>
+        <w:br/>
+        <w:t xml:space="preserve">I think it would be better if we could solve this by method a). Treating HW-trig and software dependencies the same way and even simplifying the state machine. Like this, sending data that is HW trig </w:t>
+      </w:r>
+      <w:proofErr w:type="spellStart"/>
+      <w:r>
+        <w:rPr>
+          <w:rFonts w:eastAsia="Times New Roman" w:cs="Times New Roman"/>
+          <w:lang w:eastAsia="en-GB"/>
+        </w:rPr>
+        <w:t>dependant</w:t>
+      </w:r>
+      <w:proofErr w:type="spellEnd"/>
+      <w:r>
+        <w:rPr>
+          <w:rFonts w:eastAsia="Times New Roman" w:cs="Times New Roman"/>
+          <w:lang w:eastAsia="en-GB"/>
+        </w:rPr>
+        <w:t xml:space="preserve"> should be no problem. Also we have to consider that a master can trigger multiple slaves just like a source can send data to multiple sinks, both of which should be done of all sinks are empty.</w:t>
+      </w:r>
+    </w:p>
+    <w:p>
+      <w:pPr>
+        <w:pStyle w:val="Heading1"/>
+        <w:rPr>
+          <w:rFonts w:asciiTheme="minorHAnsi" w:hAnsiTheme="minorHAnsi"/>
+        </w:rPr>
+      </w:pPr>
+      <w:r>
+        <w:rPr>
+          <w:rFonts w:asciiTheme="minorHAnsi" w:hAnsiTheme="minorHAnsi"/>
+        </w:rPr>
+        <w:t xml:space="preserve">Implementation of </w:t>
+      </w:r>
+      <w:r>
+        <w:rPr>
+          <w:rFonts w:asciiTheme="minorHAnsi" w:hAnsiTheme="minorHAnsi"/>
+        </w:rPr>
+        <w:t>HW-trigger</w:t>
+      </w:r>
+      <w:r>
+        <w:rPr>
+          <w:rFonts w:asciiTheme="minorHAnsi" w:hAnsiTheme="minorHAnsi"/>
+        </w:rPr>
+        <w:t xml:space="preserve"> and data-exchange</w:t>
+      </w:r>
+      <w:r>
+        <w:rPr>
+          <w:rFonts w:asciiTheme="minorHAnsi" w:hAnsiTheme="minorHAnsi"/>
+        </w:rPr>
+        <w:t xml:space="preserve"> dependencies</w:t>
+      </w:r>
+    </w:p>
+    <w:p/>
+    <w:p>
+      <w:r>
+        <w:t xml:space="preserve">A TC has 3 execution modes: </w:t>
+      </w:r>
+    </w:p>
+    <w:p>
+      <w:pPr>
+        <w:pStyle w:val="ListParagraph"/>
+        <w:numPr>
+          <w:ilvl w:val="0"/>
+          <w:numId w:val="37"/>
+        </w:numPr>
+      </w:pPr>
+      <w:r>
+        <w:t>Completing its iteration function before starting its child TCs.</w:t>
+      </w:r>
+    </w:p>
+    <w:p>
+      <w:pPr>
+        <w:pStyle w:val="ListParagraph"/>
+        <w:numPr>
+          <w:ilvl w:val="0"/>
+          <w:numId w:val="37"/>
+        </w:numPr>
+      </w:pPr>
+      <w:r>
+        <w:t>Executing its iteration function in parallel to the execution of its child TCs.</w:t>
+      </w:r>
+    </w:p>
+    <w:p>
+      <w:pPr>
+        <w:pStyle w:val="ListParagraph"/>
+        <w:numPr>
+          <w:ilvl w:val="0"/>
+          <w:numId w:val="37"/>
+        </w:numPr>
+      </w:pPr>
+      <w:r>
+        <w:t>Executing its iteration function after child TCs complete their iterations.</w:t>
+      </w:r>
+    </w:p>
+    <w:p>
+      <w:r>
+        <w:t>In each of these modes, the child TCs are executed in parallel in separate threads.</w:t>
+      </w:r>
+      <w:r>
+        <w:t xml:space="preserve"> If the TC iteration has </w:t>
+      </w:r>
+      <w:r>
+        <w:t>HW-trigger and data-exchange dependencies, these can be satisfied by exchanging data between the various TCs while they are in the Completing Iteration State through thread-safe queues (TSQs) that form the link between a Source and Sink VChans. As it will be clarified below, both HW-trigger and data-exchange dependencies will be solved by exchanging data through TSQs and enforcing a certain order of events to take place.</w:t>
+      </w:r>
+    </w:p>
+    <w:p>
+      <w:r>
+        <w:t xml:space="preserve">The mechanism by which data can be exchanged between a Source and multiple Sink VChans is </w:t>
+      </w:r>
+      <w:r>
+        <w:t xml:space="preserve">through calling </w:t>
+      </w:r>
+      <w:proofErr w:type="spellStart"/>
+      <w:r>
+        <w:t>CmtReadData</w:t>
+      </w:r>
+      <w:proofErr w:type="spellEnd"/>
+      <w:r>
+        <w:t xml:space="preserve"> </w:t>
+      </w:r>
+      <w:r>
+        <w:t xml:space="preserve">such that if </w:t>
+      </w:r>
+      <w:r>
+        <w:t>this function</w:t>
+      </w:r>
+      <w:r>
+        <w:t xml:space="preserve"> is called and the required data is not available, the function do</w:t>
+      </w:r>
+      <w:r>
+        <w:t>es</w:t>
+      </w:r>
+      <w:r>
+        <w:t xml:space="preserve"> not return from </w:t>
+      </w:r>
+      <w:r>
+        <w:t>its</w:t>
+      </w:r>
+      <w:r>
+        <w:t xml:space="preserve"> call and the thread remains blocked.</w:t>
+      </w:r>
+    </w:p>
+    <w:p>
+      <w:bookmarkStart w:id="1" w:name="_GoBack"/>
+      <w:bookmarkEnd w:id="1"/>
+    </w:p>
+    <w:p/>
+    <w:p/>
     <w:sectPr>
       <w:pgSz w:w="11906" w:h="16838"/>
       <w:pgMar w:top="1417" w:right="1417" w:bottom="1417" w:left="1417" w:header="708" w:footer="708" w:gutter="0"/>
@@ -5886,7 +5715,7 @@
 </file>
 
 <file path=word/numbering.xml><?xml version="1.0" encoding="utf-8"?>
-<w:numbering xmlns:ve="http://schemas.openxmlformats.org/markup-compatibility/2006" xmlns:o="urn:schemas-microsoft-com:office:office" xmlns:r="http://schemas.openxmlformats.org/officeDocument/2006/relationships" xmlns:m="http://schemas.openxmlformats.org/officeDocument/2006/math" xmlns:v="urn:schemas-microsoft-com:vml" xmlns:wp="http://schemas.openxmlformats.org/drawingml/2006/wordprocessingDrawing" xmlns:w10="urn:schemas-microsoft-com:office:word" xmlns:w="http://schemas.openxmlformats.org/wordprocessingml/2006/main" xmlns:wne="http://schemas.microsoft.com/office/word/2006/wordml">
+<w:numbering xmlns:wpc="http://schemas.microsoft.com/office/word/2010/wordprocessingCanvas" xmlns:mc="http://schemas.openxmlformats.org/markup-compatibility/2006" xmlns:o="urn:schemas-microsoft-com:office:office" xmlns:r="http://schemas.openxmlformats.org/officeDocument/2006/relationships" xmlns:m="http://schemas.openxmlformats.org/officeDocument/2006/math" xmlns:v="urn:schemas-microsoft-com:vml" xmlns:wp14="http://schemas.microsoft.com/office/word/2010/wordprocessingDrawing" xmlns:wp="http://schemas.openxmlformats.org/drawingml/2006/wordprocessingDrawing" xmlns:w10="urn:schemas-microsoft-com:office:word" xmlns:w="http://schemas.openxmlformats.org/wordprocessingml/2006/main" xmlns:w14="http://schemas.microsoft.com/office/word/2010/wordml" xmlns:wpg="http://schemas.microsoft.com/office/word/2010/wordprocessingGroup" xmlns:wpi="http://schemas.microsoft.com/office/word/2010/wordprocessingInk" xmlns:wne="http://schemas.microsoft.com/office/word/2006/wordml" xmlns:wps="http://schemas.microsoft.com/office/word/2010/wordprocessingShape" mc:Ignorable="w14 wp14">
   <w:abstractNum w:abstractNumId="0">
     <w:nsid w:val="01D15A23"/>
     <w:multiLevelType w:val="hybridMultilevel"/>
@@ -9975,6 +9804,92 @@
     </w:lvl>
   </w:abstractNum>
   <w:abstractNum w:abstractNumId="35">
+    <w:nsid w:val="7B5C415F"/>
+    <w:multiLevelType w:val="hybridMultilevel"/>
+    <w:tmpl w:val="28046AFE"/>
+    <w:lvl w:ilvl="0" w:tplc="0409000F">
+      <w:start w:val="1"/>
+      <w:numFmt w:val="decimal"/>
+      <w:lvlText w:val="%1."/>
+      <w:lvlJc w:val="left"/>
+      <w:pPr>
+        <w:ind w:left="720" w:hanging="360"/>
+      </w:pPr>
+    </w:lvl>
+    <w:lvl w:ilvl="1" w:tplc="04090019" w:tentative="1">
+      <w:start w:val="1"/>
+      <w:numFmt w:val="lowerLetter"/>
+      <w:lvlText w:val="%2."/>
+      <w:lvlJc w:val="left"/>
+      <w:pPr>
+        <w:ind w:left="1440" w:hanging="360"/>
+      </w:pPr>
+    </w:lvl>
+    <w:lvl w:ilvl="2" w:tplc="0409001B" w:tentative="1">
+      <w:start w:val="1"/>
+      <w:numFmt w:val="lowerRoman"/>
+      <w:lvlText w:val="%3."/>
+      <w:lvlJc w:val="right"/>
+      <w:pPr>
+        <w:ind w:left="2160" w:hanging="180"/>
+      </w:pPr>
+    </w:lvl>
+    <w:lvl w:ilvl="3" w:tplc="0409000F" w:tentative="1">
+      <w:start w:val="1"/>
+      <w:numFmt w:val="decimal"/>
+      <w:lvlText w:val="%4."/>
+      <w:lvlJc w:val="left"/>
+      <w:pPr>
+        <w:ind w:left="2880" w:hanging="360"/>
+      </w:pPr>
+    </w:lvl>
+    <w:lvl w:ilvl="4" w:tplc="04090019" w:tentative="1">
+      <w:start w:val="1"/>
+      <w:numFmt w:val="lowerLetter"/>
+      <w:lvlText w:val="%5."/>
+      <w:lvlJc w:val="left"/>
+      <w:pPr>
+        <w:ind w:left="3600" w:hanging="360"/>
+      </w:pPr>
+    </w:lvl>
+    <w:lvl w:ilvl="5" w:tplc="0409001B" w:tentative="1">
+      <w:start w:val="1"/>
+      <w:numFmt w:val="lowerRoman"/>
+      <w:lvlText w:val="%6."/>
+      <w:lvlJc w:val="right"/>
+      <w:pPr>
+        <w:ind w:left="4320" w:hanging="180"/>
+      </w:pPr>
+    </w:lvl>
+    <w:lvl w:ilvl="6" w:tplc="0409000F" w:tentative="1">
+      <w:start w:val="1"/>
+      <w:numFmt w:val="decimal"/>
+      <w:lvlText w:val="%7."/>
+      <w:lvlJc w:val="left"/>
+      <w:pPr>
+        <w:ind w:left="5040" w:hanging="360"/>
+      </w:pPr>
+    </w:lvl>
+    <w:lvl w:ilvl="7" w:tplc="04090019" w:tentative="1">
+      <w:start w:val="1"/>
+      <w:numFmt w:val="lowerLetter"/>
+      <w:lvlText w:val="%8."/>
+      <w:lvlJc w:val="left"/>
+      <w:pPr>
+        <w:ind w:left="5760" w:hanging="360"/>
+      </w:pPr>
+    </w:lvl>
+    <w:lvl w:ilvl="8" w:tplc="0409001B" w:tentative="1">
+      <w:start w:val="1"/>
+      <w:numFmt w:val="lowerRoman"/>
+      <w:lvlText w:val="%9."/>
+      <w:lvlJc w:val="right"/>
+      <w:pPr>
+        <w:ind w:left="6480" w:hanging="180"/>
+      </w:pPr>
+    </w:lvl>
+  </w:abstractNum>
+  <w:abstractNum w:abstractNumId="36">
     <w:nsid w:val="7C482519"/>
     <w:multiLevelType w:val="hybridMultilevel"/>
     <w:tmpl w:val="C6261936"/>
@@ -10061,7 +9976,7 @@
     </w:lvl>
   </w:abstractNum>
   <w:num w:numId="1">
-    <w:abstractNumId w:val="35"/>
+    <w:abstractNumId w:val="36"/>
   </w:num>
   <w:num w:numId="2">
     <w:abstractNumId w:val="12"/>
@@ -10168,11 +10083,14 @@
   <w:num w:numId="36">
     <w:abstractNumId w:val="27"/>
   </w:num>
+  <w:num w:numId="37">
+    <w:abstractNumId w:val="35"/>
+  </w:num>
 </w:numbering>
 </file>
 
 <file path=word/styles.xml><?xml version="1.0" encoding="utf-8"?>
-<w:styles xmlns:r="http://schemas.openxmlformats.org/officeDocument/2006/relationships" xmlns:w="http://schemas.openxmlformats.org/wordprocessingml/2006/main">
+<w:styles xmlns:mc="http://schemas.openxmlformats.org/markup-compatibility/2006" xmlns:r="http://schemas.openxmlformats.org/officeDocument/2006/relationships" xmlns:w="http://schemas.openxmlformats.org/wordprocessingml/2006/main" xmlns:w14="http://schemas.microsoft.com/office/word/2010/wordml" mc:Ignorable="w14">
   <w:docDefaults>
     <w:rPrDefault>
       <w:rPr>
@@ -10438,7 +10356,6 @@
     <w:uiPriority w:val="99"/>
     <w:semiHidden/>
     <w:unhideWhenUsed/>
-    <w:qFormat/>
     <w:tblPr>
       <w:tblInd w:w="0" w:type="dxa"/>
       <w:tblCellMar>
@@ -11088,7 +11005,7 @@
 </file>
 
 <file path=customXml/itemProps1.xml><?xml version="1.0" encoding="utf-8"?>
-<ds:datastoreItem xmlns:ds="http://schemas.openxmlformats.org/officeDocument/2006/customXml" ds:itemID="{0BC014A0-5D23-4300-9D2C-068A7A819558}">
+<ds:datastoreItem xmlns:ds="http://schemas.openxmlformats.org/officeDocument/2006/customXml" ds:itemID="{9186C78C-1D57-4F7F-9D5D-CED4F273CC37}">
   <ds:schemaRefs>
     <ds:schemaRef ds:uri="http://schemas.openxmlformats.org/officeDocument/2006/bibliography"/>
   </ds:schemaRefs>

</xml_diff>

<commit_message>
- fixed task controller, updated documentation - added option to daqmx to auto adjust oversampling given a target sampling rate of the DAQ - display of NI vision is done in an external window because including it within the workspace was causing sometimes freezing behaviour.
</commit_message>
<xml_diff>
--- a/Documentation/DAQLab.docx
+++ b/Documentation/DAQLab.docx
@@ -789,25 +789,82 @@
           <w:ilvl w:val="0"/>
           <w:numId w:val="44"/>
         </w:numPr>
+        <w:spacing w:after="0"/>
         <w:ind w:left="709"/>
         <w:jc w:val="both"/>
-      </w:pPr>
-      <w:r>
+        <w:rPr>
+          <w:b/>
+        </w:rPr>
+      </w:pPr>
+      <w:r>
+        <w:rPr>
+          <w:b/>
+        </w:rPr>
         <w:t>Unconfigured</w:t>
       </w:r>
     </w:p>
     <w:p>
       <w:pPr>
         <w:pStyle w:val="ListParagraph"/>
+        <w:spacing w:after="0"/>
+        <w:ind w:left="709"/>
+        <w:jc w:val="both"/>
+        <w:rPr>
+          <w:u w:val="single"/>
+        </w:rPr>
+      </w:pPr>
+      <w:r>
+        <w:t xml:space="preserve">TC </w:t>
+      </w:r>
+      <w:r>
+        <w:t>and/or device are</w:t>
+      </w:r>
+      <w:r>
+        <w:t xml:space="preserve"> not configured and cannot run.</w:t>
+      </w:r>
+    </w:p>
+    <w:p>
+      <w:pPr>
+        <w:pStyle w:val="ListParagraph"/>
         <w:numPr>
           <w:ilvl w:val="0"/>
           <w:numId w:val="44"/>
         </w:numPr>
+        <w:spacing w:after="0"/>
+        <w:ind w:left="709" w:hanging="357"/>
+        <w:jc w:val="both"/>
+        <w:rPr>
+          <w:b/>
+        </w:rPr>
+      </w:pPr>
+      <w:r>
+        <w:rPr>
+          <w:b/>
+        </w:rPr>
+        <w:t>Configur</w:t>
+      </w:r>
+      <w:r>
+        <w:rPr>
+          <w:b/>
+        </w:rPr>
+        <w:t>ed</w:t>
+      </w:r>
+    </w:p>
+    <w:p>
+      <w:pPr>
+        <w:pStyle w:val="ListParagraph"/>
+        <w:spacing w:after="0"/>
         <w:ind w:left="709"/>
         <w:jc w:val="both"/>
-      </w:pPr>
-      <w:r>
-        <w:t>Configured</w:t>
+        <w:rPr>
+          <w:b/>
+        </w:rPr>
+      </w:pPr>
+      <w:r>
+        <w:t xml:space="preserve">TC </w:t>
+      </w:r>
+      <w:r>
+        <w:t>is configured for execution but one or more child TCs are not yet configured.</w:t>
       </w:r>
     </w:p>
     <w:p>
@@ -817,53 +874,125 @@
           <w:ilvl w:val="0"/>
           <w:numId w:val="44"/>
         </w:numPr>
+        <w:spacing w:after="0"/>
         <w:ind w:left="709"/>
         <w:jc w:val="both"/>
-      </w:pPr>
-      <w:r>
+        <w:rPr>
+          <w:b/>
+        </w:rPr>
+      </w:pPr>
+      <w:r>
+        <w:rPr>
+          <w:b/>
+        </w:rPr>
         <w:t>Initial</w:t>
       </w:r>
     </w:p>
     <w:p>
       <w:pPr>
         <w:pStyle w:val="ListParagraph"/>
+        <w:spacing w:after="0"/>
+        <w:ind w:left="709"/>
+        <w:jc w:val="both"/>
+      </w:pPr>
+      <w:r>
+        <w:t>TC is ready to run and has not performed yet any iterations.</w:t>
+      </w:r>
+    </w:p>
+    <w:p>
+      <w:pPr>
+        <w:pStyle w:val="ListParagraph"/>
         <w:numPr>
           <w:ilvl w:val="0"/>
           <w:numId w:val="44"/>
         </w:numPr>
+        <w:spacing w:after="0"/>
         <w:ind w:left="709"/>
         <w:jc w:val="both"/>
-      </w:pPr>
-      <w:r>
+        <w:rPr>
+          <w:b/>
+        </w:rPr>
+      </w:pPr>
+      <w:r>
+        <w:rPr>
+          <w:b/>
+        </w:rPr>
         <w:t>Idle</w:t>
       </w:r>
     </w:p>
     <w:p>
       <w:pPr>
         <w:pStyle w:val="ListParagraph"/>
+        <w:spacing w:after="0"/>
+        <w:ind w:left="709"/>
+        <w:jc w:val="both"/>
+      </w:pPr>
+      <w:r>
+        <w:t>TC performed one or more iterations and has been paused. Starting it will continue iterating.</w:t>
+      </w:r>
+    </w:p>
+    <w:p>
+      <w:pPr>
+        <w:pStyle w:val="ListParagraph"/>
         <w:numPr>
           <w:ilvl w:val="0"/>
           <w:numId w:val="44"/>
         </w:numPr>
+        <w:spacing w:after="0"/>
         <w:ind w:left="709"/>
         <w:jc w:val="both"/>
-      </w:pPr>
-      <w:r>
+        <w:rPr>
+          <w:b/>
+        </w:rPr>
+      </w:pPr>
+      <w:r>
+        <w:rPr>
+          <w:b/>
+        </w:rPr>
         <w:t>Running</w:t>
       </w:r>
     </w:p>
     <w:p>
       <w:pPr>
         <w:pStyle w:val="ListParagraph"/>
+        <w:spacing w:after="0"/>
+        <w:ind w:left="709"/>
+        <w:jc w:val="both"/>
+      </w:pPr>
+      <w:r>
+        <w:t>TC is active but its iteration function is not yet in progress.</w:t>
+      </w:r>
+    </w:p>
+    <w:p>
+      <w:pPr>
+        <w:pStyle w:val="ListParagraph"/>
         <w:numPr>
           <w:ilvl w:val="0"/>
           <w:numId w:val="44"/>
         </w:numPr>
+        <w:spacing w:after="0"/>
         <w:ind w:left="709"/>
         <w:jc w:val="both"/>
-      </w:pPr>
-      <w:r>
-        <w:t>Running and Waiting for Iteration Completion</w:t>
+        <w:rPr>
+          <w:b/>
+        </w:rPr>
+      </w:pPr>
+      <w:r>
+        <w:rPr>
+          <w:b/>
+        </w:rPr>
+        <w:t>Iteration Function In Progress</w:t>
+      </w:r>
+    </w:p>
+    <w:p>
+      <w:pPr>
+        <w:pStyle w:val="ListParagraph"/>
+        <w:spacing w:after="0"/>
+        <w:ind w:left="709"/>
+        <w:jc w:val="both"/>
+      </w:pPr>
+      <w:r>
+        <w:t>TC is active and its iteration function is in progress.</w:t>
       </w:r>
     </w:p>
     <w:p>
@@ -873,447 +1002,1256 @@
           <w:ilvl w:val="0"/>
           <w:numId w:val="44"/>
         </w:numPr>
+        <w:spacing w:after="0"/>
         <w:ind w:left="709"/>
         <w:jc w:val="both"/>
-      </w:pPr>
-      <w:r>
+        <w:rPr>
+          <w:b/>
+        </w:rPr>
+      </w:pPr>
+      <w:r>
+        <w:rPr>
+          <w:b/>
+        </w:rPr>
         <w:t>Stopping</w:t>
       </w:r>
     </w:p>
     <w:p>
       <w:pPr>
         <w:pStyle w:val="ListParagraph"/>
+        <w:spacing w:after="0"/>
+        <w:ind w:left="709"/>
+        <w:jc w:val="both"/>
+      </w:pPr>
+      <w:r>
+        <w:t>TC is waiting to complete its iteration function and is also waiting for its child TCs to complete their iteration functions.</w:t>
+      </w:r>
+    </w:p>
+    <w:p>
+      <w:pPr>
+        <w:pStyle w:val="ListParagraph"/>
         <w:numPr>
           <w:ilvl w:val="0"/>
           <w:numId w:val="44"/>
         </w:numPr>
+        <w:spacing w:after="0"/>
+        <w:ind w:left="709" w:hanging="357"/>
+        <w:jc w:val="both"/>
+        <w:rPr>
+          <w:b/>
+        </w:rPr>
+      </w:pPr>
+      <w:r>
+        <w:rPr>
+          <w:b/>
+        </w:rPr>
+        <w:t>Done</w:t>
+      </w:r>
+    </w:p>
+    <w:p>
+      <w:pPr>
+        <w:pStyle w:val="ListParagraph"/>
+        <w:spacing w:after="0"/>
         <w:ind w:left="709"/>
         <w:jc w:val="both"/>
       </w:pPr>
       <w:r>
+        <w:t xml:space="preserve">TC is not active and performed one or more iterations. Iterations will start again from </w:t>
+      </w:r>
+      <w:r>
+        <w:t>Initial State</w:t>
+      </w:r>
+      <w:r>
+        <w:t>.</w:t>
+      </w:r>
+    </w:p>
+    <w:p>
+      <w:pPr>
+        <w:pStyle w:val="ListParagraph"/>
+        <w:numPr>
+          <w:ilvl w:val="0"/>
+          <w:numId w:val="44"/>
+        </w:numPr>
+        <w:spacing w:after="0"/>
+        <w:ind w:left="709"/>
+        <w:jc w:val="both"/>
+        <w:rPr>
+          <w:b/>
+        </w:rPr>
+      </w:pPr>
+      <w:r>
+        <w:rPr>
+          <w:b/>
+        </w:rPr>
+        <w:t>Error</w:t>
+      </w:r>
+    </w:p>
+    <w:p>
+      <w:pPr>
+        <w:pStyle w:val="ListParagraph"/>
+        <w:spacing w:after="0"/>
+        <w:ind w:left="709"/>
+        <w:jc w:val="both"/>
+      </w:pPr>
+      <w:r>
+        <w:t>TC encountered an error and cannot run.</w:t>
+      </w:r>
+    </w:p>
+    <w:p>
+      <w:pPr>
+        <w:pStyle w:val="ListParagraph"/>
+        <w:numPr>
+          <w:ilvl w:val="0"/>
+          <w:numId w:val="41"/>
+        </w:numPr>
+        <w:jc w:val="both"/>
+      </w:pPr>
+      <w:r>
+        <w:t>Task Controller Events:</w:t>
+      </w:r>
+    </w:p>
+    <w:p>
+      <w:pPr>
+        <w:pStyle w:val="ListParagraph"/>
+        <w:numPr>
+          <w:ilvl w:val="0"/>
+          <w:numId w:val="46"/>
+        </w:numPr>
+        <w:ind w:left="709"/>
+        <w:jc w:val="both"/>
+        <w:rPr>
+          <w:b/>
+        </w:rPr>
+      </w:pPr>
+      <w:r>
+        <w:rPr>
+          <w:b/>
+        </w:rPr>
+        <w:t>Configure</w:t>
+      </w:r>
+    </w:p>
+    <w:p>
+      <w:pPr>
+        <w:pStyle w:val="ListParagraph"/>
+        <w:ind w:left="709"/>
+        <w:jc w:val="both"/>
+      </w:pPr>
+      <w:r>
+        <w:t>Configures the TC and its child TCs for execution</w:t>
+      </w:r>
+      <w:r>
+        <w:t>.</w:t>
+      </w:r>
+    </w:p>
+    <w:p>
+      <w:pPr>
+        <w:pStyle w:val="ListParagraph"/>
+        <w:numPr>
+          <w:ilvl w:val="0"/>
+          <w:numId w:val="46"/>
+        </w:numPr>
+        <w:ind w:left="709"/>
+        <w:jc w:val="both"/>
+        <w:rPr>
+          <w:b/>
+        </w:rPr>
+      </w:pPr>
+      <w:r>
+        <w:rPr>
+          <w:b/>
+        </w:rPr>
+        <w:t>Unconfigure</w:t>
+      </w:r>
+    </w:p>
+    <w:p>
+      <w:pPr>
+        <w:pStyle w:val="ListParagraph"/>
+        <w:ind w:left="709"/>
+        <w:jc w:val="both"/>
+      </w:pPr>
+      <w:r>
+        <w:t>Unconfigures the</w:t>
+      </w:r>
+      <w:r>
+        <w:t xml:space="preserve"> device/module and the</w:t>
+      </w:r>
+      <w:r>
+        <w:t xml:space="preserve"> TC cannot be executed.</w:t>
+      </w:r>
+    </w:p>
+    <w:p>
+      <w:pPr>
+        <w:pStyle w:val="ListParagraph"/>
+        <w:numPr>
+          <w:ilvl w:val="0"/>
+          <w:numId w:val="46"/>
+        </w:numPr>
+        <w:ind w:left="709"/>
+        <w:jc w:val="both"/>
+        <w:rPr>
+          <w:b/>
+        </w:rPr>
+      </w:pPr>
+      <w:r>
+        <w:rPr>
+          <w:b/>
+        </w:rPr>
+        <w:t>Start</w:t>
+      </w:r>
+    </w:p>
+    <w:p>
+      <w:pPr>
+        <w:pStyle w:val="ListParagraph"/>
+        <w:ind w:left="709"/>
+        <w:jc w:val="both"/>
+      </w:pPr>
+      <w:r>
+        <w:t>Starts, restarts or resumes TC iterations.</w:t>
+      </w:r>
+    </w:p>
+    <w:p>
+      <w:pPr>
+        <w:pStyle w:val="ListParagraph"/>
+        <w:numPr>
+          <w:ilvl w:val="0"/>
+          <w:numId w:val="46"/>
+        </w:numPr>
+        <w:ind w:left="709"/>
+        <w:jc w:val="both"/>
+        <w:rPr>
+          <w:b/>
+        </w:rPr>
+      </w:pPr>
+      <w:r>
+        <w:rPr>
+          <w:b/>
+        </w:rPr>
+        <w:t>Iterate</w:t>
+      </w:r>
+      <w:r>
+        <w:rPr>
+          <w:b/>
+        </w:rPr>
+        <w:t xml:space="preserve"> </w:t>
+      </w:r>
+      <w:r>
+        <w:t>[Internal event]</w:t>
+      </w:r>
+    </w:p>
+    <w:p>
+      <w:pPr>
+        <w:pStyle w:val="ListParagraph"/>
+        <w:ind w:left="709"/>
+        <w:jc w:val="both"/>
+      </w:pPr>
+      <w:r>
+        <w:t>Used to signal the TC that another iteration is needed.</w:t>
+      </w:r>
+    </w:p>
+    <w:p>
+      <w:pPr>
+        <w:pStyle w:val="ListParagraph"/>
+        <w:numPr>
+          <w:ilvl w:val="0"/>
+          <w:numId w:val="46"/>
+        </w:numPr>
+        <w:ind w:left="709"/>
+        <w:jc w:val="both"/>
+        <w:rPr>
+          <w:b/>
+        </w:rPr>
+      </w:pPr>
+      <w:r>
+        <w:rPr>
+          <w:b/>
+        </w:rPr>
+        <w:t>Iterate Once</w:t>
+      </w:r>
+    </w:p>
+    <w:p>
+      <w:pPr>
+        <w:pStyle w:val="ListParagraph"/>
+        <w:ind w:left="709"/>
+        <w:jc w:val="both"/>
+      </w:pPr>
+      <w:r>
+        <w:t>Performs only one TC iteration.</w:t>
+      </w:r>
+    </w:p>
+    <w:p>
+      <w:pPr>
+        <w:pStyle w:val="ListParagraph"/>
+        <w:numPr>
+          <w:ilvl w:val="0"/>
+          <w:numId w:val="46"/>
+        </w:numPr>
+        <w:ind w:left="709"/>
+        <w:jc w:val="both"/>
+        <w:rPr>
+          <w:b/>
+        </w:rPr>
+      </w:pPr>
+      <w:r>
+        <w:rPr>
+          <w:b/>
+        </w:rPr>
+        <w:lastRenderedPageBreak/>
+        <w:t>Iteration Done</w:t>
+      </w:r>
+    </w:p>
+    <w:p>
+      <w:pPr>
+        <w:pStyle w:val="ListParagraph"/>
+        <w:ind w:left="709"/>
+        <w:jc w:val="both"/>
+      </w:pPr>
+      <w:r>
+        <w:t>Used to signal that the iteration function of a TC finished execution.</w:t>
+      </w:r>
+    </w:p>
+    <w:p>
+      <w:pPr>
+        <w:pStyle w:val="ListParagraph"/>
+        <w:numPr>
+          <w:ilvl w:val="0"/>
+          <w:numId w:val="46"/>
+        </w:numPr>
+        <w:ind w:left="709"/>
+        <w:jc w:val="both"/>
+        <w:rPr>
+          <w:b/>
+        </w:rPr>
+      </w:pPr>
+      <w:r>
+        <w:rPr>
+          <w:b/>
+        </w:rPr>
+        <w:t>Iteration Timeout</w:t>
+      </w:r>
+      <w:r>
+        <w:t xml:space="preserve"> [Internal event]</w:t>
+      </w:r>
+    </w:p>
+    <w:p>
+      <w:pPr>
+        <w:pStyle w:val="ListParagraph"/>
+        <w:ind w:left="709"/>
+        <w:jc w:val="both"/>
+      </w:pPr>
+      <w:r>
+        <w:t>Generated when a TC iteration functions takes too long to execute</w:t>
+      </w:r>
+      <w:r>
+        <w:t>.</w:t>
+      </w:r>
+    </w:p>
+    <w:p>
+      <w:pPr>
+        <w:pStyle w:val="ListParagraph"/>
+        <w:numPr>
+          <w:ilvl w:val="0"/>
+          <w:numId w:val="46"/>
+        </w:numPr>
+        <w:ind w:left="709"/>
+        <w:jc w:val="both"/>
+        <w:rPr>
+          <w:b/>
+        </w:rPr>
+      </w:pPr>
+      <w:r>
+        <w:rPr>
+          <w:b/>
+        </w:rPr>
+        <w:t>Reset</w:t>
+      </w:r>
+    </w:p>
+    <w:p>
+      <w:pPr>
+        <w:pStyle w:val="ListParagraph"/>
+        <w:ind w:left="709"/>
+        <w:jc w:val="both"/>
+      </w:pPr>
+      <w:r>
+        <w:t>Returns the TC back to its Initial state.</w:t>
+      </w:r>
+    </w:p>
+    <w:p>
+      <w:pPr>
+        <w:pStyle w:val="ListParagraph"/>
+        <w:numPr>
+          <w:ilvl w:val="0"/>
+          <w:numId w:val="46"/>
+        </w:numPr>
+        <w:ind w:left="709"/>
+        <w:jc w:val="both"/>
+        <w:rPr>
+          <w:b/>
+        </w:rPr>
+      </w:pPr>
+      <w:r>
+        <w:rPr>
+          <w:b/>
+        </w:rPr>
+        <w:t>Stop</w:t>
+      </w:r>
+    </w:p>
+    <w:p>
+      <w:pPr>
+        <w:pStyle w:val="ListParagraph"/>
+        <w:ind w:left="709"/>
+        <w:jc w:val="both"/>
+      </w:pPr>
+      <w:r>
+        <w:t>Waits until iteration functions in progress finish and stops further TC iterations for all TCs in a Task Tree</w:t>
+      </w:r>
+      <w:r>
+        <w:t>.</w:t>
+      </w:r>
+    </w:p>
+    <w:p>
+      <w:pPr>
+        <w:pStyle w:val="ListParagraph"/>
+        <w:numPr>
+          <w:ilvl w:val="0"/>
+          <w:numId w:val="46"/>
+        </w:numPr>
+        <w:ind w:left="709"/>
+        <w:jc w:val="both"/>
+        <w:rPr>
+          <w:b/>
+        </w:rPr>
+      </w:pPr>
+      <w:r>
+        <w:rPr>
+          <w:b/>
+        </w:rPr>
+        <w:t>Update Child Task State</w:t>
+      </w:r>
+      <w:r>
+        <w:t xml:space="preserve"> [Internal event]</w:t>
+      </w:r>
+    </w:p>
+    <w:p>
+      <w:pPr>
+        <w:pStyle w:val="ListParagraph"/>
+        <w:ind w:left="709"/>
+        <w:jc w:val="both"/>
+      </w:pPr>
+      <w:r>
+        <w:t>A parent TC is informed of the new state of one of its child TCs.</w:t>
+      </w:r>
+    </w:p>
+    <w:p>
+      <w:pPr>
+        <w:pStyle w:val="ListParagraph"/>
+        <w:numPr>
+          <w:ilvl w:val="0"/>
+          <w:numId w:val="46"/>
+        </w:numPr>
+        <w:ind w:left="709"/>
+        <w:jc w:val="both"/>
+        <w:rPr>
+          <w:b/>
+        </w:rPr>
+      </w:pPr>
+      <w:r>
+        <w:rPr>
+          <w:b/>
+        </w:rPr>
+        <w:t>Data Received</w:t>
+      </w:r>
+      <w:r>
+        <w:t xml:space="preserve"> [Internal event]</w:t>
+      </w:r>
+    </w:p>
+    <w:p>
+      <w:pPr>
+        <w:pStyle w:val="ListParagraph"/>
+        <w:ind w:left="709"/>
+        <w:jc w:val="both"/>
+      </w:pPr>
+      <w:r>
+        <w:t>Event generated when data is written to a Sink VChan registered with the TC</w:t>
+      </w:r>
+      <w:r>
+        <w:t>.</w:t>
+      </w:r>
+    </w:p>
+    <w:p>
+      <w:pPr>
+        <w:pStyle w:val="ListParagraph"/>
+        <w:numPr>
+          <w:ilvl w:val="0"/>
+          <w:numId w:val="46"/>
+        </w:numPr>
+        <w:ind w:left="709"/>
+        <w:jc w:val="both"/>
+        <w:rPr>
+          <w:b/>
+        </w:rPr>
+      </w:pPr>
+      <w:r>
+        <w:rPr>
+          <w:b/>
+        </w:rPr>
+        <w:t>Custom</w:t>
+      </w:r>
+    </w:p>
+    <w:p>
+      <w:pPr>
+        <w:pStyle w:val="ListParagraph"/>
+        <w:ind w:left="709"/>
+        <w:jc w:val="both"/>
+      </w:pPr>
+      <w:r>
+        <w:t>Used to signal custom device/module events.</w:t>
+      </w:r>
+    </w:p>
+    <w:p>
+      <w:pPr>
+        <w:pStyle w:val="ListParagraph"/>
+        <w:numPr>
+          <w:ilvl w:val="0"/>
+          <w:numId w:val="46"/>
+        </w:numPr>
+        <w:ind w:left="709"/>
+        <w:jc w:val="both"/>
+      </w:pPr>
+      <w:r>
+        <w:t>Child Task Added To Parent Task</w:t>
+      </w:r>
+    </w:p>
+    <w:p>
+      <w:pPr>
+        <w:pStyle w:val="ListParagraph"/>
+        <w:numPr>
+          <w:ilvl w:val="0"/>
+          <w:numId w:val="46"/>
+        </w:numPr>
+        <w:ind w:left="709"/>
+        <w:jc w:val="both"/>
+      </w:pPr>
+      <w:r>
+        <w:t>Child Task Removed From Parent Task</w:t>
+      </w:r>
+    </w:p>
+    <w:p>
+      <w:pPr>
+        <w:pStyle w:val="ListParagraph"/>
+        <w:numPr>
+          <w:ilvl w:val="0"/>
+          <w:numId w:val="41"/>
+        </w:numPr>
+        <w:jc w:val="both"/>
+      </w:pPr>
+      <w:r>
+        <w:t>Task Controller User Provided Callbacks:</w:t>
+      </w:r>
+    </w:p>
+    <w:p>
+      <w:pPr>
+        <w:pStyle w:val="ListParagraph"/>
+        <w:numPr>
+          <w:ilvl w:val="0"/>
+          <w:numId w:val="47"/>
+        </w:numPr>
+        <w:ind w:left="709"/>
+        <w:jc w:val="both"/>
+        <w:rPr>
+          <w:b/>
+        </w:rPr>
+      </w:pPr>
+      <w:r>
+        <w:rPr>
+          <w:b/>
+        </w:rPr>
+        <w:t>Configure</w:t>
+      </w:r>
+    </w:p>
+    <w:p>
+      <w:pPr>
+        <w:pStyle w:val="ListParagraph"/>
+        <w:ind w:left="709"/>
+        <w:jc w:val="both"/>
+      </w:pPr>
+      <w:r>
+        <w:t>Configures the TC for execution.</w:t>
+      </w:r>
+    </w:p>
+    <w:p>
+      <w:pPr>
+        <w:pStyle w:val="ListParagraph"/>
+        <w:numPr>
+          <w:ilvl w:val="0"/>
+          <w:numId w:val="47"/>
+        </w:numPr>
+        <w:ind w:left="709"/>
+        <w:jc w:val="both"/>
+        <w:rPr>
+          <w:b/>
+        </w:rPr>
+      </w:pPr>
+      <w:r>
+        <w:rPr>
+          <w:b/>
+        </w:rPr>
+        <w:t>Unconfigure</w:t>
+      </w:r>
+    </w:p>
+    <w:p>
+      <w:pPr>
+        <w:pStyle w:val="ListParagraph"/>
+        <w:ind w:left="709"/>
+        <w:jc w:val="both"/>
+      </w:pPr>
+      <w:r>
+        <w:t>Mak</w:t>
+      </w:r>
+      <w:r>
+        <w:t>es TC unavailable for execution.</w:t>
+      </w:r>
+    </w:p>
+    <w:p>
+      <w:pPr>
+        <w:pStyle w:val="ListParagraph"/>
+        <w:numPr>
+          <w:ilvl w:val="0"/>
+          <w:numId w:val="47"/>
+        </w:numPr>
+        <w:ind w:left="709"/>
+        <w:jc w:val="both"/>
+        <w:rPr>
+          <w:b/>
+        </w:rPr>
+      </w:pPr>
+      <w:r>
+        <w:rPr>
+          <w:b/>
+        </w:rPr>
+        <w:t>Iterate</w:t>
+      </w:r>
+    </w:p>
+    <w:p>
+      <w:pPr>
+        <w:pStyle w:val="ListParagraph"/>
+        <w:ind w:left="709"/>
+        <w:jc w:val="both"/>
+      </w:pPr>
+      <w:r>
+        <w:t>Main TC function called with each TC iteration.</w:t>
+      </w:r>
+    </w:p>
+    <w:p>
+      <w:pPr>
+        <w:pStyle w:val="ListParagraph"/>
+        <w:numPr>
+          <w:ilvl w:val="0"/>
+          <w:numId w:val="47"/>
+        </w:numPr>
+        <w:ind w:left="709"/>
+        <w:jc w:val="both"/>
+        <w:rPr>
+          <w:b/>
+        </w:rPr>
+      </w:pPr>
+      <w:r>
+        <w:rPr>
+          <w:b/>
+        </w:rPr>
+        <w:t>Start</w:t>
+      </w:r>
+    </w:p>
+    <w:p>
+      <w:pPr>
+        <w:pStyle w:val="ListParagraph"/>
+        <w:ind w:left="709"/>
+        <w:jc w:val="both"/>
+      </w:pPr>
+      <w:r>
+        <w:t>Called before a TC starts executing.</w:t>
+      </w:r>
+    </w:p>
+    <w:p>
+      <w:pPr>
+        <w:pStyle w:val="ListParagraph"/>
+        <w:numPr>
+          <w:ilvl w:val="0"/>
+          <w:numId w:val="47"/>
+        </w:numPr>
+        <w:ind w:left="709"/>
+        <w:jc w:val="both"/>
+        <w:rPr>
+          <w:b/>
+        </w:rPr>
+      </w:pPr>
+      <w:r>
+        <w:rPr>
+          <w:b/>
+        </w:rPr>
+        <w:t>Reset</w:t>
+      </w:r>
+    </w:p>
+    <w:p>
+      <w:pPr>
+        <w:pStyle w:val="ListParagraph"/>
+        <w:ind w:left="709"/>
+        <w:jc w:val="both"/>
+      </w:pPr>
+      <w:r>
+        <w:t>Returns the TC to its Initial state.</w:t>
+      </w:r>
+    </w:p>
+    <w:p>
+      <w:pPr>
+        <w:pStyle w:val="ListParagraph"/>
+        <w:numPr>
+          <w:ilvl w:val="0"/>
+          <w:numId w:val="47"/>
+        </w:numPr>
+        <w:ind w:left="709"/>
+        <w:jc w:val="both"/>
+        <w:rPr>
+          <w:b/>
+        </w:rPr>
+      </w:pPr>
+      <w:r>
+        <w:rPr>
+          <w:b/>
+        </w:rPr>
         <w:t>Done</w:t>
       </w:r>
     </w:p>
     <w:p>
       <w:pPr>
         <w:pStyle w:val="ListParagraph"/>
-        <w:numPr>
-          <w:ilvl w:val="0"/>
-          <w:numId w:val="44"/>
-        </w:numPr>
         <w:ind w:left="709"/>
         <w:jc w:val="both"/>
       </w:pPr>
       <w:r>
+        <w:t>Called when either a Finite TC finished all its iterations or when a Continuous TC was stopped.</w:t>
+      </w:r>
+    </w:p>
+    <w:p>
+      <w:pPr>
+        <w:pStyle w:val="ListParagraph"/>
+        <w:numPr>
+          <w:ilvl w:val="0"/>
+          <w:numId w:val="47"/>
+        </w:numPr>
+        <w:ind w:left="709"/>
+        <w:jc w:val="both"/>
+        <w:rPr>
+          <w:b/>
+        </w:rPr>
+      </w:pPr>
+      <w:r>
+        <w:rPr>
+          <w:b/>
+        </w:rPr>
+        <w:t>Stopped</w:t>
+      </w:r>
+    </w:p>
+    <w:p>
+      <w:pPr>
+        <w:pStyle w:val="ListParagraph"/>
+        <w:ind w:left="709"/>
+        <w:jc w:val="both"/>
+      </w:pPr>
+      <w:r>
+        <w:t>Called when a TC was stopped manually.</w:t>
+      </w:r>
+    </w:p>
+    <w:p>
+      <w:pPr>
+        <w:pStyle w:val="ListParagraph"/>
+        <w:numPr>
+          <w:ilvl w:val="0"/>
+          <w:numId w:val="47"/>
+        </w:numPr>
+        <w:ind w:left="709"/>
+        <w:jc w:val="both"/>
+      </w:pPr>
+      <w:r>
+        <w:t>Task Tree Status</w:t>
+      </w:r>
+    </w:p>
+    <w:p>
+      <w:pPr>
+        <w:pStyle w:val="ListParagraph"/>
+        <w:numPr>
+          <w:ilvl w:val="0"/>
+          <w:numId w:val="47"/>
+        </w:numPr>
+        <w:ind w:left="709"/>
+        <w:jc w:val="both"/>
+      </w:pPr>
+      <w:r>
+        <w:t>Set UITC</w:t>
+      </w:r>
+    </w:p>
+    <w:p>
+      <w:pPr>
+        <w:pStyle w:val="ListParagraph"/>
+        <w:numPr>
+          <w:ilvl w:val="0"/>
+          <w:numId w:val="47"/>
+        </w:numPr>
+        <w:ind w:left="709"/>
+        <w:jc w:val="both"/>
+        <w:rPr>
+          <w:b/>
+        </w:rPr>
+      </w:pPr>
+      <w:r>
+        <w:rPr>
+          <w:b/>
+        </w:rPr>
+        <w:t>Data Received</w:t>
+      </w:r>
+    </w:p>
+    <w:p>
+      <w:pPr>
+        <w:pStyle w:val="ListParagraph"/>
+        <w:ind w:left="709"/>
+        <w:jc w:val="both"/>
+      </w:pPr>
+      <w:r>
+        <w:t>Called when data is written to a Sink VChan registered with the TC.</w:t>
+      </w:r>
+    </w:p>
+    <w:p>
+      <w:pPr>
+        <w:pStyle w:val="ListParagraph"/>
+        <w:numPr>
+          <w:ilvl w:val="0"/>
+          <w:numId w:val="47"/>
+        </w:numPr>
+        <w:ind w:left="709"/>
+        <w:jc w:val="both"/>
+        <w:rPr>
+          <w:b/>
+        </w:rPr>
+      </w:pPr>
+      <w:r>
+        <w:rPr>
+          <w:b/>
+        </w:rPr>
+        <w:t xml:space="preserve">Custom </w:t>
+      </w:r>
+      <w:r>
+        <w:rPr>
+          <w:b/>
+        </w:rPr>
+        <w:t>E</w:t>
+      </w:r>
+      <w:r>
+        <w:rPr>
+          <w:b/>
+        </w:rPr>
+        <w:t>vent</w:t>
+      </w:r>
+    </w:p>
+    <w:p>
+      <w:pPr>
+        <w:pStyle w:val="ListParagraph"/>
+        <w:ind w:left="709"/>
+        <w:jc w:val="both"/>
+      </w:pPr>
+      <w:r>
+        <w:t>Called for custom events that are not handled by the TC.</w:t>
+      </w:r>
+    </w:p>
+    <w:p>
+      <w:pPr>
+        <w:pStyle w:val="ListParagraph"/>
+        <w:numPr>
+          <w:ilvl w:val="0"/>
+          <w:numId w:val="47"/>
+        </w:numPr>
+        <w:ind w:left="709"/>
+        <w:jc w:val="both"/>
+        <w:rPr>
+          <w:b/>
+        </w:rPr>
+      </w:pPr>
+      <w:r>
+        <w:rPr>
+          <w:b/>
+        </w:rPr>
         <w:t>Error</w:t>
       </w:r>
     </w:p>
     <w:p>
       <w:pPr>
         <w:pStyle w:val="ListParagraph"/>
-        <w:numPr>
-          <w:ilvl w:val="0"/>
-          <w:numId w:val="41"/>
-        </w:numPr>
-        <w:jc w:val="both"/>
-      </w:pPr>
-      <w:r>
-        <w:t>Task Controller Events:</w:t>
-      </w:r>
-    </w:p>
-    <w:p>
-      <w:pPr>
-        <w:pStyle w:val="ListParagraph"/>
-        <w:numPr>
-          <w:ilvl w:val="0"/>
-          <w:numId w:val="46"/>
-        </w:numPr>
         <w:ind w:left="709"/>
         <w:jc w:val="both"/>
       </w:pPr>
       <w:r>
-        <w:t>Configure</w:t>
-      </w:r>
-    </w:p>
-    <w:p>
-      <w:pPr>
-        <w:pStyle w:val="ListParagraph"/>
-        <w:numPr>
-          <w:ilvl w:val="0"/>
-          <w:numId w:val="46"/>
-        </w:numPr>
-        <w:ind w:left="709"/>
-        <w:jc w:val="both"/>
-      </w:pPr>
-      <w:r>
-        <w:t>Unconfigure</w:t>
-      </w:r>
-    </w:p>
-    <w:p>
-      <w:pPr>
-        <w:pStyle w:val="ListParagraph"/>
-        <w:numPr>
-          <w:ilvl w:val="0"/>
-          <w:numId w:val="46"/>
-        </w:numPr>
-        <w:ind w:left="709"/>
-        <w:jc w:val="both"/>
-      </w:pPr>
-      <w:r>
-        <w:t>Start</w:t>
-      </w:r>
-    </w:p>
-    <w:p>
-      <w:pPr>
-        <w:pStyle w:val="ListParagraph"/>
-        <w:numPr>
-          <w:ilvl w:val="0"/>
-          <w:numId w:val="46"/>
-        </w:numPr>
-        <w:ind w:left="709"/>
-        <w:jc w:val="both"/>
-      </w:pPr>
-      <w:r>
-        <w:t>Iterate</w:t>
-      </w:r>
-      <w:r>
-        <w:t xml:space="preserve"> (Running state)</w:t>
-      </w:r>
-    </w:p>
-    <w:p>
-      <w:pPr>
-        <w:pStyle w:val="ListParagraph"/>
-        <w:numPr>
-          <w:ilvl w:val="0"/>
-          <w:numId w:val="46"/>
-        </w:numPr>
-        <w:ind w:left="709"/>
-        <w:jc w:val="both"/>
-      </w:pPr>
-      <w:r>
-        <w:t>Iterate Once (Idle or Done state)</w:t>
-      </w:r>
-    </w:p>
-    <w:p>
-      <w:pPr>
-        <w:pStyle w:val="ListParagraph"/>
-        <w:numPr>
-          <w:ilvl w:val="0"/>
-          <w:numId w:val="46"/>
-        </w:numPr>
-        <w:ind w:left="709"/>
-        <w:jc w:val="both"/>
-      </w:pPr>
-      <w:r>
-        <w:t>Iteration Done</w:t>
-      </w:r>
-    </w:p>
-    <w:p>
-      <w:pPr>
-        <w:pStyle w:val="ListParagraph"/>
-        <w:numPr>
-          <w:ilvl w:val="0"/>
-          <w:numId w:val="46"/>
-        </w:numPr>
-        <w:ind w:left="709"/>
-        <w:jc w:val="both"/>
-      </w:pPr>
-      <w:r>
-        <w:t>Iteration Timeout</w:t>
-      </w:r>
-    </w:p>
-    <w:p>
-      <w:pPr>
-        <w:pStyle w:val="ListParagraph"/>
-        <w:numPr>
-          <w:ilvl w:val="0"/>
-          <w:numId w:val="46"/>
-        </w:numPr>
-        <w:ind w:left="709"/>
-        <w:jc w:val="both"/>
-      </w:pPr>
-      <w:r>
-        <w:t>Reset</w:t>
-      </w:r>
-    </w:p>
-    <w:p>
-      <w:pPr>
-        <w:pStyle w:val="ListParagraph"/>
-        <w:numPr>
-          <w:ilvl w:val="0"/>
-          <w:numId w:val="46"/>
-        </w:numPr>
-        <w:ind w:left="709"/>
-        <w:jc w:val="both"/>
-      </w:pPr>
-      <w:r>
-        <w:t>Stop</w:t>
-      </w:r>
-    </w:p>
-    <w:p>
-      <w:pPr>
-        <w:pStyle w:val="ListParagraph"/>
-        <w:numPr>
-          <w:ilvl w:val="0"/>
-          <w:numId w:val="46"/>
-        </w:numPr>
-        <w:ind w:left="709"/>
-        <w:jc w:val="both"/>
-      </w:pPr>
-      <w:r>
-        <w:t>Update Child Task State</w:t>
-      </w:r>
-    </w:p>
-    <w:p>
-      <w:pPr>
-        <w:pStyle w:val="ListParagraph"/>
-        <w:numPr>
-          <w:ilvl w:val="0"/>
-          <w:numId w:val="46"/>
-        </w:numPr>
-        <w:ind w:left="709"/>
-        <w:jc w:val="both"/>
-      </w:pPr>
-      <w:r>
-        <w:t>Data Received</w:t>
-      </w:r>
-    </w:p>
-    <w:p>
-      <w:pPr>
-        <w:pStyle w:val="ListParagraph"/>
-        <w:numPr>
-          <w:ilvl w:val="0"/>
-          <w:numId w:val="46"/>
-        </w:numPr>
-        <w:ind w:left="709"/>
-        <w:jc w:val="both"/>
-      </w:pPr>
-      <w:r>
-        <w:t>Custom Module Event</w:t>
-      </w:r>
-    </w:p>
-    <w:p>
-      <w:pPr>
-        <w:pStyle w:val="ListParagraph"/>
-        <w:numPr>
-          <w:ilvl w:val="0"/>
-          <w:numId w:val="46"/>
-        </w:numPr>
-        <w:ind w:left="709"/>
-        <w:jc w:val="both"/>
-      </w:pPr>
-      <w:r>
-        <w:t>Child Task Added To Parent Task</w:t>
-      </w:r>
-    </w:p>
-    <w:p>
-      <w:pPr>
-        <w:pStyle w:val="ListParagraph"/>
-        <w:numPr>
-          <w:ilvl w:val="0"/>
-          <w:numId w:val="46"/>
-        </w:numPr>
-        <w:ind w:left="709"/>
-        <w:jc w:val="both"/>
-      </w:pPr>
-      <w:r>
-        <w:t>Child Task Removed From Parent Task</w:t>
-      </w:r>
-    </w:p>
-    <w:p>
-      <w:pPr>
-        <w:pStyle w:val="ListParagraph"/>
-        <w:numPr>
-          <w:ilvl w:val="0"/>
-          <w:numId w:val="41"/>
-        </w:numPr>
-        <w:jc w:val="both"/>
-      </w:pPr>
-      <w:r>
-        <w:t>Task Controller User Provided Callbacks:</w:t>
-      </w:r>
-    </w:p>
-    <w:p>
-      <w:pPr>
-        <w:pStyle w:val="ListParagraph"/>
-        <w:numPr>
-          <w:ilvl w:val="0"/>
-          <w:numId w:val="47"/>
-        </w:numPr>
-        <w:ind w:left="709"/>
-        <w:jc w:val="both"/>
-      </w:pPr>
-      <w:r>
-        <w:t>Configure</w:t>
-      </w:r>
-    </w:p>
-    <w:p>
-      <w:pPr>
-        <w:pStyle w:val="ListParagraph"/>
-        <w:numPr>
-          <w:ilvl w:val="0"/>
-          <w:numId w:val="47"/>
-        </w:numPr>
-        <w:ind w:left="709"/>
-        <w:jc w:val="both"/>
-      </w:pPr>
-      <w:r>
-        <w:t>Unconfigure</w:t>
-      </w:r>
-    </w:p>
-    <w:p>
-      <w:pPr>
-        <w:pStyle w:val="ListParagraph"/>
-        <w:numPr>
-          <w:ilvl w:val="0"/>
-          <w:numId w:val="47"/>
-        </w:numPr>
-        <w:ind w:left="709"/>
-        <w:jc w:val="both"/>
-      </w:pPr>
-      <w:r>
-        <w:t>Iterate</w:t>
-      </w:r>
-    </w:p>
-    <w:p>
-      <w:pPr>
-        <w:pStyle w:val="ListParagraph"/>
-        <w:numPr>
-          <w:ilvl w:val="0"/>
-          <w:numId w:val="47"/>
-        </w:numPr>
-        <w:ind w:left="709"/>
-        <w:jc w:val="both"/>
-      </w:pPr>
-      <w:r>
-        <w:t>Abort Iteration</w:t>
-      </w:r>
-    </w:p>
-    <w:p>
-      <w:pPr>
-        <w:pStyle w:val="ListParagraph"/>
-        <w:numPr>
-          <w:ilvl w:val="0"/>
-          <w:numId w:val="47"/>
-        </w:numPr>
-        <w:ind w:left="709"/>
-        <w:jc w:val="both"/>
-      </w:pPr>
-      <w:r>
-        <w:t>Start</w:t>
-      </w:r>
-    </w:p>
-    <w:p>
-      <w:pPr>
-        <w:pStyle w:val="ListParagraph"/>
-        <w:numPr>
-          <w:ilvl w:val="0"/>
-          <w:numId w:val="47"/>
-        </w:numPr>
-        <w:ind w:left="709"/>
-        <w:jc w:val="both"/>
-      </w:pPr>
-      <w:r>
-        <w:t>Reset</w:t>
-      </w:r>
-    </w:p>
-    <w:p>
-      <w:pPr>
-        <w:pStyle w:val="ListParagraph"/>
-        <w:numPr>
-          <w:ilvl w:val="0"/>
-          <w:numId w:val="47"/>
-        </w:numPr>
-        <w:ind w:left="709"/>
+        <w:t>Called when a TC encountered an error.</w:t>
+      </w:r>
+    </w:p>
+    <w:p>
+      <w:pPr>
+        <w:pStyle w:val="Heading3"/>
         <w:jc w:val="both"/>
       </w:pPr>
       <w:r>
         <w:lastRenderedPageBreak/>
-        <w:t>Done</w:t>
-      </w:r>
-    </w:p>
-    <w:p>
-      <w:pPr>
-        <w:pStyle w:val="ListParagraph"/>
-        <w:numPr>
-          <w:ilvl w:val="0"/>
-          <w:numId w:val="47"/>
-        </w:numPr>
-        <w:ind w:left="709"/>
-        <w:jc w:val="both"/>
-      </w:pPr>
-      <w:r>
-        <w:t>Stopped</w:t>
-      </w:r>
-    </w:p>
-    <w:p>
-      <w:pPr>
-        <w:pStyle w:val="ListParagraph"/>
-        <w:numPr>
-          <w:ilvl w:val="0"/>
-          <w:numId w:val="47"/>
-        </w:numPr>
-        <w:ind w:left="709"/>
-        <w:jc w:val="both"/>
-      </w:pPr>
-      <w:r>
-        <w:t>Task Tree Status</w:t>
-      </w:r>
-    </w:p>
-    <w:p>
-      <w:pPr>
-        <w:pStyle w:val="ListParagraph"/>
-        <w:numPr>
-          <w:ilvl w:val="0"/>
-          <w:numId w:val="47"/>
-        </w:numPr>
-        <w:ind w:left="709"/>
-        <w:jc w:val="both"/>
-      </w:pPr>
-      <w:r>
-        <w:t>Set UITC</w:t>
-      </w:r>
-    </w:p>
-    <w:p>
-      <w:pPr>
-        <w:pStyle w:val="ListParagraph"/>
-        <w:numPr>
-          <w:ilvl w:val="0"/>
-          <w:numId w:val="47"/>
-        </w:numPr>
-        <w:ind w:left="709"/>
-        <w:jc w:val="both"/>
-      </w:pPr>
-      <w:r>
-        <w:t>Data Received</w:t>
-      </w:r>
-    </w:p>
-    <w:p>
-      <w:pPr>
-        <w:pStyle w:val="ListParagraph"/>
-        <w:numPr>
-          <w:ilvl w:val="0"/>
-          <w:numId w:val="47"/>
-        </w:numPr>
-        <w:ind w:left="709"/>
-        <w:jc w:val="both"/>
-      </w:pPr>
-      <w:r>
-        <w:t>Custom Module Event</w:t>
-      </w:r>
-    </w:p>
-    <w:p>
-      <w:pPr>
-        <w:pStyle w:val="ListParagraph"/>
-        <w:numPr>
-          <w:ilvl w:val="0"/>
-          <w:numId w:val="47"/>
-        </w:numPr>
-        <w:ind w:left="709"/>
-        <w:jc w:val="both"/>
-      </w:pPr>
-      <w:r>
-        <w:t>Error</w:t>
+        <w:t>Task Control</w:t>
+      </w:r>
+      <w:r>
+        <w:t>ler</w:t>
+      </w:r>
+      <w:r>
+        <w:t xml:space="preserve"> Iterators</w:t>
+      </w:r>
+    </w:p>
+    <w:p>
+      <w:pPr>
+        <w:pStyle w:val="ListParagraph"/>
+        <w:numPr>
+          <w:ilvl w:val="0"/>
+          <w:numId w:val="3"/>
+        </w:numPr>
+        <w:jc w:val="both"/>
+      </w:pPr>
+      <w:r>
+        <w:t xml:space="preserve">Each TC, including the Root Task TC, may have several TC </w:t>
+      </w:r>
+      <w:r>
+        <w:rPr>
+          <w:i/>
+        </w:rPr>
+        <w:t>Iterators</w:t>
+      </w:r>
+      <w:r>
+        <w:t xml:space="preserve"> (TCIs) that form a TC </w:t>
+      </w:r>
+      <w:r>
+        <w:rPr>
+          <w:i/>
+        </w:rPr>
+        <w:t>Iterator Set</w:t>
+      </w:r>
+      <w:r>
+        <w:t xml:space="preserve"> (TCIS)</w:t>
+      </w:r>
+      <w:r>
+        <w:t xml:space="preserve"> of the form {TC</w:t>
+      </w:r>
+      <w:r>
+        <w:t>I</w:t>
+      </w:r>
+      <w:r>
+        <w:rPr>
+          <w:vertAlign w:val="subscript"/>
+        </w:rPr>
+        <w:t>1</w:t>
+      </w:r>
+      <w:r>
+        <w:t>,</w:t>
+      </w:r>
+      <w:r>
+        <w:t xml:space="preserve"> </w:t>
+      </w:r>
+      <w:r>
+        <w:t>TC</w:t>
+      </w:r>
+      <w:r>
+        <w:t>I</w:t>
+      </w:r>
+      <w:r>
+        <w:rPr>
+          <w:vertAlign w:val="subscript"/>
+        </w:rPr>
+        <w:t>2</w:t>
+      </w:r>
+      <w:r>
+        <w:t>,</w:t>
+      </w:r>
+      <w:r>
+        <w:rPr>
+          <w:vertAlign w:val="subscript"/>
+        </w:rPr>
+        <w:t xml:space="preserve"> </w:t>
+      </w:r>
+      <w:r>
+        <w:t>..,</w:t>
+      </w:r>
+      <w:r>
+        <w:t xml:space="preserve"> </w:t>
+      </w:r>
+      <w:r>
+        <w:t>TC</w:t>
+      </w:r>
+      <w:r>
+        <w:t>I</w:t>
+      </w:r>
+      <w:r>
+        <w:rPr>
+          <w:vertAlign w:val="subscript"/>
+        </w:rPr>
+        <w:t>N</w:t>
+      </w:r>
+      <w:r>
+        <w:t>}</w:t>
+      </w:r>
+      <w:r>
+        <w:t xml:space="preserve">. The elements in a TCIS are dimensions in an N-dimensional </w:t>
+      </w:r>
+      <w:r>
+        <w:t>iterator</w:t>
+      </w:r>
+      <w:r>
+        <w:t xml:space="preserve"> space and the convention taken here is that elements in this set starting from left to right increase the dimension</w:t>
+      </w:r>
+      <w:r>
+        <w:t>ality of this</w:t>
+      </w:r>
+      <w:r>
+        <w:t xml:space="preserve"> space.</w:t>
+      </w:r>
+    </w:p>
+    <w:p>
+      <w:pPr>
+        <w:pStyle w:val="ListParagraph"/>
+        <w:numPr>
+          <w:ilvl w:val="0"/>
+          <w:numId w:val="3"/>
+        </w:numPr>
+        <w:jc w:val="both"/>
+      </w:pPr>
+      <w:r>
+        <w:t xml:space="preserve">A single TCI from a TCIS </w:t>
+      </w:r>
+      <w:r>
+        <w:t>may have</w:t>
+      </w:r>
+      <w:r>
+        <w:t xml:space="preserve"> a name and </w:t>
+      </w:r>
+      <w:r>
+        <w:t xml:space="preserve">keeps track of the total number of iterations, the current iteration index, </w:t>
+      </w:r>
+      <w:r>
+        <w:t xml:space="preserve">and a </w:t>
+      </w:r>
+      <w:r>
+        <w:t xml:space="preserve">TCI </w:t>
+      </w:r>
+      <w:r>
+        <w:t>parameter set</w:t>
+      </w:r>
+      <w:r>
+        <w:t xml:space="preserve"> (TCIPS).</w:t>
+      </w:r>
+      <w:r>
+        <w:t xml:space="preserve"> </w:t>
+      </w:r>
+      <w:r>
+        <w:t>This</w:t>
+      </w:r>
+      <w:r>
+        <w:t xml:space="preserve"> is summarized as </w:t>
+      </w:r>
+      <w:r>
+        <w:t xml:space="preserve">TCI = </w:t>
+      </w:r>
+      <w:r>
+        <w:t>(</w:t>
+      </w:r>
+      <w:r>
+        <w:t>"iterator name"= name</w:t>
+      </w:r>
+      <w:r>
+        <w:t xml:space="preserve"> (optional if there are more than one TCIPs)</w:t>
+      </w:r>
+      <w:r>
+        <w:t>, "</w:t>
+      </w:r>
+      <w:r>
+        <w:t>current iteration index/total number of iterations</w:t>
+      </w:r>
+      <w:r>
+        <w:t>"</w:t>
+      </w:r>
+      <w:r>
+        <w:t xml:space="preserve"> = </w:t>
+      </w:r>
+      <w:proofErr w:type="spellStart"/>
+      <w:r>
+        <w:t>i</w:t>
+      </w:r>
+      <w:proofErr w:type="spellEnd"/>
+      <w:r>
+        <w:t>/N,</w:t>
+      </w:r>
+      <w:r>
+        <w:t xml:space="preserve"> "parameter set" = </w:t>
+      </w:r>
+      <w:r>
+        <w:t>{</w:t>
+      </w:r>
+      <w:r>
+        <w:t>TCIP</w:t>
+      </w:r>
+      <w:r>
+        <w:rPr>
+          <w:vertAlign w:val="subscript"/>
+        </w:rPr>
+        <w:t>1</w:t>
+      </w:r>
+      <w:r>
+        <w:t>, TCIP</w:t>
+      </w:r>
+      <w:r>
+        <w:rPr>
+          <w:vertAlign w:val="subscript"/>
+        </w:rPr>
+        <w:t>2</w:t>
+      </w:r>
+      <w:r>
+        <w:t>, .., TCIP</w:t>
+      </w:r>
+      <w:r>
+        <w:rPr>
+          <w:vertAlign w:val="subscript"/>
+        </w:rPr>
+        <w:t>N</w:t>
+      </w:r>
+      <w:r>
+        <w:t>})</w:t>
+      </w:r>
+      <w:r>
+        <w:t>.</w:t>
+      </w:r>
+    </w:p>
+    <w:p>
+      <w:pPr>
+        <w:pStyle w:val="ListParagraph"/>
+        <w:numPr>
+          <w:ilvl w:val="0"/>
+          <w:numId w:val="3"/>
+        </w:numPr>
+        <w:jc w:val="both"/>
+      </w:pPr>
+      <w:r>
+        <w:t>TCI names from a TCIS are unique within the set.</w:t>
+      </w:r>
+    </w:p>
+    <w:p>
+      <w:pPr>
+        <w:pStyle w:val="ListParagraph"/>
+        <w:numPr>
+          <w:ilvl w:val="0"/>
+          <w:numId w:val="3"/>
+        </w:numPr>
+        <w:jc w:val="both"/>
+      </w:pPr>
+      <w:r>
+        <w:t>The total number of TC iterations is the product of the individual TCI total number of iterations.</w:t>
+      </w:r>
+    </w:p>
+    <w:p>
+      <w:pPr>
+        <w:pStyle w:val="ListParagraph"/>
+        <w:numPr>
+          <w:ilvl w:val="0"/>
+          <w:numId w:val="3"/>
+        </w:numPr>
+        <w:jc w:val="both"/>
+      </w:pPr>
+      <w:r>
+        <w:t xml:space="preserve">A </w:t>
+      </w:r>
+      <w:r>
+        <w:t>single TCIP from a TCIPS</w:t>
+      </w:r>
+      <w:r>
+        <w:t xml:space="preserve"> contains </w:t>
+      </w:r>
+      <w:r>
+        <w:t xml:space="preserve">the name of the </w:t>
+      </w:r>
+      <w:r>
+        <w:t>parameter that is iterated</w:t>
+      </w:r>
+      <w:r>
+        <w:t xml:space="preserve"> (such as frame number or z-stage position), the current “value” of the </w:t>
+      </w:r>
+      <w:r>
+        <w:t>parameter</w:t>
+      </w:r>
+      <w:r>
+        <w:t xml:space="preserve"> which is a pointer (numeric, string, images, etc.) and the unit of measure if any.</w:t>
+      </w:r>
+      <w:r>
+        <w:t xml:space="preserve"> This can be summarized as TCIP = ("name" = name, "data type" = </w:t>
+      </w:r>
+      <w:proofErr w:type="spellStart"/>
+      <w:r>
+        <w:t>dtype</w:t>
+      </w:r>
+      <w:proofErr w:type="spellEnd"/>
+      <w:r>
+        <w:t xml:space="preserve">, "value" = </w:t>
+      </w:r>
+      <w:proofErr w:type="spellStart"/>
+      <w:r>
+        <w:t>val</w:t>
+      </w:r>
+      <w:proofErr w:type="spellEnd"/>
+      <w:r>
+        <w:t>, "unit" = unit).</w:t>
+      </w:r>
+      <w:r>
+        <w:t xml:space="preserve"> </w:t>
+      </w:r>
+    </w:p>
+    <w:p>
+      <w:pPr>
+        <w:pStyle w:val="ListParagraph"/>
+        <w:numPr>
+          <w:ilvl w:val="0"/>
+          <w:numId w:val="3"/>
+        </w:numPr>
+        <w:jc w:val="both"/>
+      </w:pPr>
+      <w:r>
+        <w:t>The name of a TCI may be the same as the name of a TCIP.</w:t>
+      </w:r>
+    </w:p>
+    <w:p>
+      <w:pPr>
+        <w:pStyle w:val="ListParagraph"/>
+        <w:numPr>
+          <w:ilvl w:val="0"/>
+          <w:numId w:val="3"/>
+        </w:numPr>
+        <w:jc w:val="both"/>
+      </w:pPr>
+      <w:r>
+        <w:t xml:space="preserve">Just as there are 3 different types of TCs: NTCs, FTCs and CTCs, there are 3 different kinds of TCIS elements: 1) null number of iterations – null task controller iterator (NTCI), 2) finite number of iterations – finite task controller iterator (FTCI), 3) indefinite number of iterations – continuous task controller iterator (CTCI). </w:t>
+      </w:r>
+    </w:p>
+    <w:p>
+      <w:pPr>
+        <w:pStyle w:val="ListParagraph"/>
+        <w:numPr>
+          <w:ilvl w:val="0"/>
+          <w:numId w:val="3"/>
+        </w:numPr>
+        <w:jc w:val="both"/>
+      </w:pPr>
+      <w:r>
+        <w:t>A FTC finishes when all iteration indices from the TC</w:t>
+      </w:r>
+      <w:r>
+        <w:t>IS</w:t>
+      </w:r>
+      <w:r>
+        <w:t xml:space="preserve"> are equal to the total number of required iterations for each index. </w:t>
       </w:r>
     </w:p>
     <w:p>
@@ -1322,13 +2260,10 @@
         <w:jc w:val="both"/>
       </w:pPr>
       <w:r>
-        <w:t>Task Control</w:t>
-      </w:r>
-      <w:r>
-        <w:t>ler</w:t>
-      </w:r>
-      <w:r>
-        <w:t xml:space="preserve"> Iterators</w:t>
+        <w:t>Virtual Channels</w:t>
+      </w:r>
+      <w:r>
+        <w:t xml:space="preserve"> and Data Exchange</w:t>
       </w:r>
     </w:p>
     <w:p>
@@ -1341,100 +2276,321 @@
         <w:jc w:val="both"/>
       </w:pPr>
       <w:r>
-        <w:t xml:space="preserve">Each TC, including the Root Task TC, may have several TC </w:t>
+        <w:t xml:space="preserve">Data exchange between the TCs occurs through </w:t>
       </w:r>
       <w:r>
         <w:rPr>
           <w:i/>
         </w:rPr>
-        <w:t>Iterators</w:t>
-      </w:r>
-      <w:r>
-        <w:t xml:space="preserve"> (TCIs) that form a TC </w:t>
+        <w:t>Virtual Channels</w:t>
+      </w:r>
+      <w:r>
+        <w:t xml:space="preserve"> (VCs).</w:t>
+      </w:r>
+    </w:p>
+    <w:p>
+      <w:pPr>
+        <w:pStyle w:val="ListParagraph"/>
+        <w:numPr>
+          <w:ilvl w:val="0"/>
+          <w:numId w:val="3"/>
+        </w:numPr>
+        <w:jc w:val="both"/>
+      </w:pPr>
+      <w:r>
+        <w:t>VCs of a TC have unique names and each TC manages its own list of VCs.</w:t>
+      </w:r>
+    </w:p>
+    <w:p>
+      <w:pPr>
+        <w:pStyle w:val="ListParagraph"/>
+        <w:numPr>
+          <w:ilvl w:val="0"/>
+          <w:numId w:val="3"/>
+        </w:numPr>
+        <w:jc w:val="both"/>
+      </w:pPr>
+      <w:r>
+        <w:t xml:space="preserve">Depending on the data flow direction, there are two types of VCs: </w:t>
       </w:r>
       <w:r>
         <w:rPr>
           <w:i/>
         </w:rPr>
-        <w:t>Iterator Set</w:t>
-      </w:r>
-      <w:r>
-        <w:t xml:space="preserve"> (TCIS)</w:t>
-      </w:r>
-      <w:r>
-        <w:t xml:space="preserve"> of the form {TC</w:t>
-      </w:r>
-      <w:r>
-        <w:t>I</w:t>
-      </w:r>
-      <w:r>
-        <w:rPr>
-          <w:vertAlign w:val="subscript"/>
-        </w:rPr>
-        <w:t>1</w:t>
-      </w:r>
-      <w:r>
-        <w:t>,</w:t>
-      </w:r>
-      <w:r>
+        <w:t>Sink</w:t>
+      </w:r>
+      <w:r>
+        <w:t xml:space="preserve"> VCs and </w:t>
+      </w:r>
+      <w:r>
+        <w:rPr>
+          <w:i/>
+        </w:rPr>
+        <w:t>Source</w:t>
+      </w:r>
+      <w:r>
+        <w:t xml:space="preserve"> VCs.</w:t>
+      </w:r>
+    </w:p>
+    <w:p>
+      <w:pPr>
+        <w:pStyle w:val="ListParagraph"/>
+        <w:numPr>
+          <w:ilvl w:val="0"/>
+          <w:numId w:val="3"/>
+        </w:numPr>
+        <w:jc w:val="both"/>
+      </w:pPr>
+      <w:r>
+        <w:t>Data exchange between TCs is done by connecting Sink and Source VCs.</w:t>
+      </w:r>
+    </w:p>
+    <w:p>
+      <w:pPr>
+        <w:pStyle w:val="ListParagraph"/>
+        <w:numPr>
+          <w:ilvl w:val="0"/>
+          <w:numId w:val="3"/>
+        </w:numPr>
+        <w:jc w:val="both"/>
+      </w:pPr>
+      <w:r>
+        <w:t>A Source VC can be connected to multiple Sinks, however, a Sink may have only one Source connected to it.</w:t>
+      </w:r>
+    </w:p>
+    <w:p>
+      <w:pPr>
+        <w:pStyle w:val="ListParagraph"/>
+        <w:numPr>
+          <w:ilvl w:val="0"/>
+          <w:numId w:val="3"/>
+        </w:numPr>
+        <w:jc w:val="both"/>
+      </w:pPr>
+      <w:r>
+        <w:t xml:space="preserve">A Sink and Source VC exchange data through </w:t>
+      </w:r>
+      <w:r>
+        <w:rPr>
+          <w:i/>
+        </w:rPr>
+        <w:t>Data Packets</w:t>
+      </w:r>
+      <w:r>
+        <w:rPr>
+          <w:i/>
+        </w:rPr>
         <w:t xml:space="preserve"> </w:t>
       </w:r>
       <w:r>
-        <w:t>TC</w:t>
-      </w:r>
-      <w:r>
-        <w:t>I</w:t>
-      </w:r>
-      <w:r>
-        <w:rPr>
-          <w:vertAlign w:val="subscript"/>
-        </w:rPr>
-        <w:t>2</w:t>
-      </w:r>
-      <w:r>
-        <w:t>,</w:t>
-      </w:r>
-      <w:r>
-        <w:rPr>
-          <w:vertAlign w:val="subscript"/>
-        </w:rPr>
+        <w:t xml:space="preserve">(DPs) by opening and closing a </w:t>
+      </w:r>
+      <w:r>
+        <w:rPr>
+          <w:i/>
+        </w:rPr>
+        <w:t>Data Exchange Session</w:t>
+      </w:r>
+      <w:r>
+        <w:t xml:space="preserve"> (DES).</w:t>
+      </w:r>
+    </w:p>
+    <w:p>
+      <w:pPr>
+        <w:pStyle w:val="ListParagraph"/>
+        <w:numPr>
+          <w:ilvl w:val="0"/>
+          <w:numId w:val="3"/>
+        </w:numPr>
+        <w:jc w:val="both"/>
+      </w:pPr>
+      <w:r>
+        <w:t xml:space="preserve">Depending on whether a TC iteration needs data </w:t>
+      </w:r>
+      <w:r>
+        <w:t xml:space="preserve">before </w:t>
+      </w:r>
+      <w:r>
+        <w:t>start</w:t>
+      </w:r>
+      <w:r>
+        <w:t>ing</w:t>
+      </w:r>
+      <w:r>
+        <w:t xml:space="preserve"> or </w:t>
+      </w:r>
+      <w:r>
+        <w:t xml:space="preserve">in order </w:t>
+      </w:r>
+      <w:r>
+        <w:t>to complete</w:t>
+      </w:r>
+      <w:r>
+        <w:t xml:space="preserve">, </w:t>
+      </w:r>
+      <w:r>
+        <w:t>a DES may be opened and closed only once</w:t>
+      </w:r>
+      <w:r>
+        <w:t xml:space="preserve"> before or during an iteration </w:t>
+      </w:r>
+      <w:r>
+        <w:t>and the iteration cannot</w:t>
+      </w:r>
+      <w:r>
+        <w:t xml:space="preserve"> start or</w:t>
+      </w:r>
+      <w:r>
+        <w:t xml:space="preserve"> complete without</w:t>
+      </w:r>
+      <w:r>
+        <w:t xml:space="preserve"> opening and</w:t>
+      </w:r>
+      <w:r>
+        <w:t xml:space="preserve"> closing an open DES.</w:t>
+      </w:r>
+      <w:r>
+        <w:t xml:space="preserve"> A DES is complete if the required amount of data between the Source and the Sink has been exchanged.</w:t>
+      </w:r>
+      <w:r>
         <w:t xml:space="preserve"> </w:t>
       </w:r>
-      <w:r>
-        <w:t>..,</w:t>
-      </w:r>
-      <w:r>
+    </w:p>
+    <w:p>
+      <w:pPr>
+        <w:pStyle w:val="ListParagraph"/>
+        <w:numPr>
+          <w:ilvl w:val="0"/>
+          <w:numId w:val="3"/>
+        </w:numPr>
+        <w:jc w:val="both"/>
+      </w:pPr>
+      <w:r>
+        <w:t xml:space="preserve">Data contained in a DP </w:t>
+      </w:r>
+      <w:r>
+        <w:t>is shared</w:t>
+      </w:r>
+      <w:r>
+        <w:t xml:space="preserve"> by multiple Sink VCs and the DP is</w:t>
+      </w:r>
+      <w:r>
+        <w:t xml:space="preserve"> disposed if there are no more S</w:t>
+      </w:r>
+      <w:r>
+        <w:t>ink</w:t>
+      </w:r>
+      <w:r>
+        <w:t xml:space="preserve"> VC</w:t>
+      </w:r>
+      <w:r>
+        <w:t>s using it. This eliminates the need to make several copies of the data.</w:t>
+      </w:r>
+    </w:p>
+    <w:p>
+      <w:pPr>
+        <w:pStyle w:val="Heading3"/>
+        <w:jc w:val="both"/>
+      </w:pPr>
+      <w:r>
+        <w:t>Hardware Triggers and Data Exchange Dependencies</w:t>
+      </w:r>
+    </w:p>
+    <w:p>
+      <w:pPr>
+        <w:pStyle w:val="ListParagraph"/>
+        <w:numPr>
+          <w:ilvl w:val="0"/>
+          <w:numId w:val="3"/>
+        </w:numPr>
+        <w:jc w:val="both"/>
+      </w:pPr>
+      <w:r>
+        <w:t xml:space="preserve">A </w:t>
+      </w:r>
+      <w:r>
+        <w:rPr>
+          <w:i/>
+        </w:rPr>
+        <w:t>Hardware-</w:t>
+      </w:r>
+      <w:r>
+        <w:rPr>
+          <w:i/>
+        </w:rPr>
+        <w:t>Triggering</w:t>
+      </w:r>
+      <w:r>
+        <w:rPr>
+          <w:i/>
+        </w:rPr>
         <w:t xml:space="preserve"> </w:t>
       </w:r>
       <w:r>
-        <w:t>TC</w:t>
-      </w:r>
-      <w:r>
-        <w:t>I</w:t>
-      </w:r>
-      <w:r>
-        <w:rPr>
-          <w:vertAlign w:val="subscript"/>
-        </w:rPr>
-        <w:t>N</w:t>
-      </w:r>
-      <w:r>
-        <w:t>}</w:t>
-      </w:r>
-      <w:r>
-        <w:t xml:space="preserve">. The elements in a TCIS are dimensions in an N-dimensional </w:t>
-      </w:r>
-      <w:r>
-        <w:t>iterator</w:t>
-      </w:r>
-      <w:r>
-        <w:t xml:space="preserve"> space and the convention taken here is that elements in this set starting from left to right increase the dimension</w:t>
-      </w:r>
-      <w:r>
-        <w:t>ality of this</w:t>
-      </w:r>
-      <w:r>
-        <w:t xml:space="preserve"> space.</w:t>
+        <w:t>or</w:t>
+      </w:r>
+      <w:r>
+        <w:rPr>
+          <w:i/>
+        </w:rPr>
+        <w:t xml:space="preserve"> </w:t>
+      </w:r>
+      <w:r>
+        <w:rPr>
+          <w:i/>
+        </w:rPr>
+        <w:t>Trigger</w:t>
+      </w:r>
+      <w:r>
+        <w:rPr>
+          <w:i/>
+        </w:rPr>
+        <w:t>ed</w:t>
+      </w:r>
+      <w:r>
+        <w:t xml:space="preserve"> (HWT)</w:t>
+      </w:r>
+      <w:r>
+        <w:rPr>
+          <w:i/>
+        </w:rPr>
+        <w:t xml:space="preserve"> Task Controller</w:t>
+      </w:r>
+      <w:r>
+        <w:t xml:space="preserve"> (HWT</w:t>
+      </w:r>
+      <w:r>
+        <w:t>-TC</w:t>
+      </w:r>
+      <w:r>
+        <w:t xml:space="preserve">) </w:t>
+      </w:r>
+      <w:r>
+        <w:t>generates or requires</w:t>
+      </w:r>
+      <w:r>
+        <w:t xml:space="preserve"> one or more </w:t>
+      </w:r>
+      <w:r>
+        <w:t>digital</w:t>
+      </w:r>
+      <w:r>
+        <w:t xml:space="preserve"> pulses that are used to time precisely the</w:t>
+      </w:r>
+      <w:r>
+        <w:t xml:space="preserve"> start of</w:t>
+      </w:r>
+      <w:r>
+        <w:t xml:space="preserve"> </w:t>
+      </w:r>
+      <w:r>
+        <w:t>a TC iteration</w:t>
+      </w:r>
+      <w:r>
+        <w:t>.</w:t>
+      </w:r>
+      <w:r>
+        <w:t xml:space="preserve"> </w:t>
       </w:r>
     </w:p>
     <w:p>
@@ -1447,108 +2603,40 @@
         <w:jc w:val="both"/>
       </w:pPr>
       <w:r>
-        <w:t xml:space="preserve">A single TCI from a TCIS </w:t>
-      </w:r>
-      <w:r>
-        <w:t>may have</w:t>
-      </w:r>
-      <w:r>
-        <w:t xml:space="preserve"> a name and </w:t>
-      </w:r>
-      <w:r>
-        <w:t xml:space="preserve">keeps track of the total number of iterations, the current iteration index, </w:t>
-      </w:r>
-      <w:r>
-        <w:t xml:space="preserve">and a </w:t>
-      </w:r>
-      <w:r>
-        <w:t xml:space="preserve">TCI </w:t>
-      </w:r>
-      <w:r>
-        <w:t>parameter set</w:t>
-      </w:r>
-      <w:r>
-        <w:t xml:space="preserve"> (TCIPS).</w:t>
-      </w:r>
-      <w:r>
-        <w:t xml:space="preserve"> </w:t>
-      </w:r>
-      <w:r>
-        <w:t>This</w:t>
-      </w:r>
-      <w:r>
-        <w:t xml:space="preserve"> is summarized as </w:t>
-      </w:r>
-      <w:r>
-        <w:t xml:space="preserve">TCI = </w:t>
-      </w:r>
-      <w:r>
-        <w:t>(</w:t>
-      </w:r>
-      <w:r>
-        <w:t>"iterator name"= name</w:t>
-      </w:r>
-      <w:r>
-        <w:t xml:space="preserve"> (optional if there are more than one TCIPs)</w:t>
-      </w:r>
-      <w:r>
-        <w:t>, "</w:t>
-      </w:r>
-      <w:r>
-        <w:t>current iteration index/total number of iterations</w:t>
-      </w:r>
-      <w:r>
-        <w:t>"</w:t>
-      </w:r>
-      <w:r>
-        <w:t xml:space="preserve"> = </w:t>
-      </w:r>
-      <w:proofErr w:type="spellStart"/>
-      <w:r>
-        <w:t>i</w:t>
-      </w:r>
-      <w:proofErr w:type="spellEnd"/>
-      <w:r>
-        <w:t>/N,</w:t>
-      </w:r>
-      <w:r>
-        <w:t xml:space="preserve"> "parameter set" = </w:t>
-      </w:r>
-      <w:r>
-        <w:t>{</w:t>
-      </w:r>
-      <w:r>
-        <w:t>TCIP</w:t>
-      </w:r>
-      <w:r>
-        <w:rPr>
-          <w:vertAlign w:val="subscript"/>
-        </w:rPr>
-        <w:t>1</w:t>
-      </w:r>
-      <w:r>
-        <w:t>, TCIP</w:t>
-      </w:r>
-      <w:r>
-        <w:rPr>
-          <w:vertAlign w:val="subscript"/>
-        </w:rPr>
-        <w:t>2</w:t>
-      </w:r>
-      <w:r>
-        <w:t>, .., TCIP</w:t>
-      </w:r>
-      <w:r>
-        <w:rPr>
-          <w:vertAlign w:val="subscript"/>
-        </w:rPr>
-        <w:t>N</w:t>
-      </w:r>
-      <w:r>
-        <w:t>})</w:t>
-      </w:r>
-      <w:r>
-        <w:t>.</w:t>
+        <w:t xml:space="preserve">A </w:t>
+      </w:r>
+      <w:r>
+        <w:t>HWT</w:t>
+      </w:r>
+      <w:r>
+        <w:t>-TC that generates a trigger</w:t>
+      </w:r>
+      <w:r>
+        <w:t xml:space="preserve"> is </w:t>
+      </w:r>
+      <w:r>
+        <w:t xml:space="preserve">a </w:t>
+      </w:r>
+      <w:r>
+        <w:t>HWT</w:t>
+      </w:r>
+      <w:r>
+        <w:t>-TC</w:t>
+      </w:r>
+      <w:r>
+        <w:t xml:space="preserve"> Master whereas </w:t>
+      </w:r>
+      <w:r>
+        <w:t>if it requires a trigger, it is a</w:t>
+      </w:r>
+      <w:r>
+        <w:t xml:space="preserve"> HWT</w:t>
+      </w:r>
+      <w:r>
+        <w:t>-TC</w:t>
+      </w:r>
+      <w:r>
+        <w:t xml:space="preserve"> Slave. </w:t>
       </w:r>
     </w:p>
     <w:p>
@@ -1561,519 +2649,7 @@
         <w:jc w:val="both"/>
       </w:pPr>
       <w:r>
-        <w:t>TCI names from a TCIS are unique within the set.</w:t>
-      </w:r>
-    </w:p>
-    <w:p>
-      <w:pPr>
-        <w:pStyle w:val="ListParagraph"/>
-        <w:numPr>
-          <w:ilvl w:val="0"/>
-          <w:numId w:val="3"/>
-        </w:numPr>
-        <w:jc w:val="both"/>
-      </w:pPr>
-      <w:r>
-        <w:t>The total number of TC iterations is the product of the individual TCI total number of iterations.</w:t>
-      </w:r>
-    </w:p>
-    <w:p>
-      <w:pPr>
-        <w:pStyle w:val="ListParagraph"/>
-        <w:numPr>
-          <w:ilvl w:val="0"/>
-          <w:numId w:val="3"/>
-        </w:numPr>
-        <w:jc w:val="both"/>
-      </w:pPr>
-      <w:r>
-        <w:t xml:space="preserve">A </w:t>
-      </w:r>
-      <w:r>
-        <w:t>single TCIP from a TCIPS</w:t>
-      </w:r>
-      <w:r>
-        <w:t xml:space="preserve"> contains </w:t>
-      </w:r>
-      <w:r>
-        <w:t xml:space="preserve">the name of the </w:t>
-      </w:r>
-      <w:r>
-        <w:t>parameter that is iterated</w:t>
-      </w:r>
-      <w:r>
-        <w:t xml:space="preserve"> (such as frame number or z-stage position), the current “value” of the </w:t>
-      </w:r>
-      <w:r>
-        <w:t>parameter</w:t>
-      </w:r>
-      <w:r>
-        <w:t xml:space="preserve"> which is a pointer (numeric, string, images, etc.) and the unit of measure if any.</w:t>
-      </w:r>
-      <w:r>
-        <w:t xml:space="preserve"> This can be summarized as TCIP = ("name" = name, "data type" = </w:t>
-      </w:r>
-      <w:proofErr w:type="spellStart"/>
-      <w:r>
-        <w:t>dtype</w:t>
-      </w:r>
-      <w:proofErr w:type="spellEnd"/>
-      <w:r>
-        <w:t xml:space="preserve">, "value" = </w:t>
-      </w:r>
-      <w:proofErr w:type="spellStart"/>
-      <w:r>
-        <w:t>val</w:t>
-      </w:r>
-      <w:proofErr w:type="spellEnd"/>
-      <w:r>
-        <w:t>, "unit" = unit).</w:t>
-      </w:r>
-      <w:r>
-        <w:t xml:space="preserve"> </w:t>
-      </w:r>
-    </w:p>
-    <w:p>
-      <w:pPr>
-        <w:pStyle w:val="ListParagraph"/>
-        <w:numPr>
-          <w:ilvl w:val="0"/>
-          <w:numId w:val="3"/>
-        </w:numPr>
-        <w:jc w:val="both"/>
-      </w:pPr>
-      <w:r>
-        <w:t>The name of a TCI may be the same as the name of a TCIP.</w:t>
-      </w:r>
-    </w:p>
-    <w:p>
-      <w:pPr>
-        <w:pStyle w:val="ListParagraph"/>
-        <w:numPr>
-          <w:ilvl w:val="0"/>
-          <w:numId w:val="3"/>
-        </w:numPr>
-        <w:jc w:val="both"/>
-      </w:pPr>
-      <w:r>
-        <w:t xml:space="preserve">Just as there are 3 different types of TCs: NTCs, FTCs and CTCs, there are 3 different kinds of TCIS elements: 1) null number of iterations – null task controller iterator (NTCI), 2) finite number of iterations – finite task controller iterator (FTCI), 3) indefinite number of iterations – continuous task controller iterator (CTCI). </w:t>
-      </w:r>
-    </w:p>
-    <w:p>
-      <w:pPr>
-        <w:pStyle w:val="ListParagraph"/>
-        <w:numPr>
-          <w:ilvl w:val="0"/>
-          <w:numId w:val="3"/>
-        </w:numPr>
-        <w:jc w:val="both"/>
-      </w:pPr>
-      <w:r>
-        <w:t>A FTC finishes when all iteration indices from the TC</w:t>
-      </w:r>
-      <w:r>
-        <w:t>IS</w:t>
-      </w:r>
-      <w:r>
-        <w:t xml:space="preserve"> are equal to the total number of required iterations for each index. </w:t>
-      </w:r>
-    </w:p>
-    <w:p>
-      <w:pPr>
-        <w:pStyle w:val="Heading3"/>
-        <w:jc w:val="both"/>
-      </w:pPr>
-      <w:r>
-        <w:t>Virtual Channels</w:t>
-      </w:r>
-      <w:r>
-        <w:t xml:space="preserve"> and Data Exchange</w:t>
-      </w:r>
-    </w:p>
-    <w:p>
-      <w:pPr>
-        <w:pStyle w:val="ListParagraph"/>
-        <w:numPr>
-          <w:ilvl w:val="0"/>
-          <w:numId w:val="3"/>
-        </w:numPr>
-        <w:jc w:val="both"/>
-      </w:pPr>
-      <w:r>
-        <w:t xml:space="preserve">Data exchange between the TCs occurs through </w:t>
-      </w:r>
-      <w:r>
-        <w:rPr>
-          <w:i/>
-        </w:rPr>
-        <w:t>Virtual Channels</w:t>
-      </w:r>
-      <w:r>
-        <w:t xml:space="preserve"> (VCs).</w:t>
-      </w:r>
-    </w:p>
-    <w:p>
-      <w:pPr>
-        <w:pStyle w:val="ListParagraph"/>
-        <w:numPr>
-          <w:ilvl w:val="0"/>
-          <w:numId w:val="3"/>
-        </w:numPr>
-        <w:jc w:val="both"/>
-      </w:pPr>
-      <w:r>
-        <w:t>VCs of a TC have unique names and each TC manages its own list of VCs.</w:t>
-      </w:r>
-    </w:p>
-    <w:p>
-      <w:pPr>
-        <w:pStyle w:val="ListParagraph"/>
-        <w:numPr>
-          <w:ilvl w:val="0"/>
-          <w:numId w:val="3"/>
-        </w:numPr>
-        <w:jc w:val="both"/>
-      </w:pPr>
-      <w:r>
-        <w:t xml:space="preserve">Depending on the data flow direction, there are two types of VCs: </w:t>
-      </w:r>
-      <w:r>
-        <w:rPr>
-          <w:i/>
-        </w:rPr>
-        <w:t>Sink</w:t>
-      </w:r>
-      <w:r>
-        <w:t xml:space="preserve"> VCs and </w:t>
-      </w:r>
-      <w:r>
-        <w:rPr>
-          <w:i/>
-        </w:rPr>
-        <w:t>Source</w:t>
-      </w:r>
-      <w:r>
-        <w:t xml:space="preserve"> VCs.</w:t>
-      </w:r>
-    </w:p>
-    <w:p>
-      <w:pPr>
-        <w:pStyle w:val="ListParagraph"/>
-        <w:numPr>
-          <w:ilvl w:val="0"/>
-          <w:numId w:val="3"/>
-        </w:numPr>
-        <w:jc w:val="both"/>
-      </w:pPr>
-      <w:r>
-        <w:t>Data exchange between TCs is done by connecting Sink and Source VCs.</w:t>
-      </w:r>
-    </w:p>
-    <w:p>
-      <w:pPr>
-        <w:pStyle w:val="ListParagraph"/>
-        <w:numPr>
-          <w:ilvl w:val="0"/>
-          <w:numId w:val="3"/>
-        </w:numPr>
-        <w:jc w:val="both"/>
-      </w:pPr>
-      <w:r>
-        <w:t>A Source VC can be connected to multiple Sinks, however, a Sink may have only one Source connected to it.</w:t>
-      </w:r>
-    </w:p>
-    <w:p>
-      <w:pPr>
-        <w:pStyle w:val="ListParagraph"/>
-        <w:numPr>
-          <w:ilvl w:val="0"/>
-          <w:numId w:val="3"/>
-        </w:numPr>
-        <w:jc w:val="both"/>
-      </w:pPr>
-      <w:r>
-        <w:t xml:space="preserve">A Sink and Source VC exchange data through </w:t>
-      </w:r>
-      <w:r>
-        <w:rPr>
-          <w:i/>
-        </w:rPr>
-        <w:t>Data Packets</w:t>
-      </w:r>
-      <w:r>
-        <w:rPr>
-          <w:i/>
-        </w:rPr>
-        <w:t xml:space="preserve"> </w:t>
-      </w:r>
-      <w:r>
-        <w:t xml:space="preserve">(DPs) by opening and closing a </w:t>
-      </w:r>
-      <w:r>
-        <w:rPr>
-          <w:i/>
-        </w:rPr>
-        <w:t>Data Exchange Session</w:t>
-      </w:r>
-      <w:r>
-        <w:t xml:space="preserve"> (DES).</w:t>
-      </w:r>
-    </w:p>
-    <w:p>
-      <w:pPr>
-        <w:pStyle w:val="ListParagraph"/>
-        <w:numPr>
-          <w:ilvl w:val="0"/>
-          <w:numId w:val="3"/>
-        </w:numPr>
-        <w:jc w:val="both"/>
-      </w:pPr>
-      <w:r>
-        <w:t xml:space="preserve">Depending on whether a TC iteration needs data </w:t>
-      </w:r>
-      <w:r>
-        <w:t xml:space="preserve">before </w:t>
-      </w:r>
-      <w:r>
-        <w:t>start</w:t>
-      </w:r>
-      <w:r>
-        <w:t>ing</w:t>
-      </w:r>
-      <w:r>
-        <w:t xml:space="preserve"> or </w:t>
-      </w:r>
-      <w:r>
-        <w:t xml:space="preserve">in order </w:t>
-      </w:r>
-      <w:r>
-        <w:t>to complete</w:t>
-      </w:r>
-      <w:r>
-        <w:t xml:space="preserve">, </w:t>
-      </w:r>
-      <w:r>
-        <w:t>a DES may be opened and closed only once</w:t>
-      </w:r>
-      <w:r>
-        <w:t xml:space="preserve"> before or during an iteration </w:t>
-      </w:r>
-      <w:r>
-        <w:t>and the iteration cannot</w:t>
-      </w:r>
-      <w:r>
-        <w:t xml:space="preserve"> start or</w:t>
-      </w:r>
-      <w:r>
-        <w:t xml:space="preserve"> complete without</w:t>
-      </w:r>
-      <w:r>
-        <w:t xml:space="preserve"> opening and</w:t>
-      </w:r>
-      <w:r>
-        <w:t xml:space="preserve"> closing an open DES.</w:t>
-      </w:r>
-      <w:r>
-        <w:t xml:space="preserve"> A DES is complete if the required amount of data between the Source and the Sink has been exchanged.</w:t>
-      </w:r>
-      <w:r>
-        <w:t xml:space="preserve"> </w:t>
-      </w:r>
-    </w:p>
-    <w:p>
-      <w:pPr>
-        <w:pStyle w:val="ListParagraph"/>
-        <w:numPr>
-          <w:ilvl w:val="0"/>
-          <w:numId w:val="3"/>
-        </w:numPr>
-        <w:jc w:val="both"/>
-      </w:pPr>
-      <w:r>
         <w:lastRenderedPageBreak/>
-        <w:t xml:space="preserve">Data contained in a DP </w:t>
-      </w:r>
-      <w:r>
-        <w:t>is shared</w:t>
-      </w:r>
-      <w:r>
-        <w:t xml:space="preserve"> by multiple Sink VCs and the DP is</w:t>
-      </w:r>
-      <w:r>
-        <w:t xml:space="preserve"> disposed if there are no more S</w:t>
-      </w:r>
-      <w:r>
-        <w:t>ink</w:t>
-      </w:r>
-      <w:r>
-        <w:t xml:space="preserve"> VC</w:t>
-      </w:r>
-      <w:r>
-        <w:t>s using it. This eliminates the need to make several copies of the data.</w:t>
-      </w:r>
-    </w:p>
-    <w:p>
-      <w:pPr>
-        <w:pStyle w:val="Heading3"/>
-        <w:jc w:val="both"/>
-      </w:pPr>
-      <w:r>
-        <w:t>Hardware Triggers and Data Exchange Dependencies</w:t>
-      </w:r>
-    </w:p>
-    <w:p>
-      <w:pPr>
-        <w:pStyle w:val="ListParagraph"/>
-        <w:numPr>
-          <w:ilvl w:val="0"/>
-          <w:numId w:val="3"/>
-        </w:numPr>
-        <w:jc w:val="both"/>
-      </w:pPr>
-      <w:r>
-        <w:t xml:space="preserve">A </w:t>
-      </w:r>
-      <w:r>
-        <w:rPr>
-          <w:i/>
-        </w:rPr>
-        <w:t>Hardware-</w:t>
-      </w:r>
-      <w:r>
-        <w:rPr>
-          <w:i/>
-        </w:rPr>
-        <w:t>Triggering</w:t>
-      </w:r>
-      <w:r>
-        <w:rPr>
-          <w:i/>
-        </w:rPr>
-        <w:t xml:space="preserve"> </w:t>
-      </w:r>
-      <w:r>
-        <w:t>or</w:t>
-      </w:r>
-      <w:r>
-        <w:rPr>
-          <w:i/>
-        </w:rPr>
-        <w:t xml:space="preserve"> </w:t>
-      </w:r>
-      <w:r>
-        <w:rPr>
-          <w:i/>
-        </w:rPr>
-        <w:t>Trigger</w:t>
-      </w:r>
-      <w:r>
-        <w:rPr>
-          <w:i/>
-        </w:rPr>
-        <w:t>ed</w:t>
-      </w:r>
-      <w:r>
-        <w:t xml:space="preserve"> (HWT)</w:t>
-      </w:r>
-      <w:r>
-        <w:rPr>
-          <w:i/>
-        </w:rPr>
-        <w:t xml:space="preserve"> Task Controller</w:t>
-      </w:r>
-      <w:r>
-        <w:t xml:space="preserve"> (HWT</w:t>
-      </w:r>
-      <w:r>
-        <w:t>-TC</w:t>
-      </w:r>
-      <w:r>
-        <w:t xml:space="preserve">) </w:t>
-      </w:r>
-      <w:r>
-        <w:t>generates or requires</w:t>
-      </w:r>
-      <w:r>
-        <w:t xml:space="preserve"> one or more </w:t>
-      </w:r>
-      <w:r>
-        <w:t>digital</w:t>
-      </w:r>
-      <w:r>
-        <w:t xml:space="preserve"> pulses that are used to time precisely the</w:t>
-      </w:r>
-      <w:r>
-        <w:t xml:space="preserve"> start of</w:t>
-      </w:r>
-      <w:r>
-        <w:t xml:space="preserve"> </w:t>
-      </w:r>
-      <w:r>
-        <w:t>a TC iteration</w:t>
-      </w:r>
-      <w:r>
-        <w:t>.</w:t>
-      </w:r>
-      <w:r>
-        <w:t xml:space="preserve"> </w:t>
-      </w:r>
-    </w:p>
-    <w:p>
-      <w:pPr>
-        <w:pStyle w:val="ListParagraph"/>
-        <w:numPr>
-          <w:ilvl w:val="0"/>
-          <w:numId w:val="3"/>
-        </w:numPr>
-        <w:jc w:val="both"/>
-      </w:pPr>
-      <w:r>
-        <w:t xml:space="preserve">A </w:t>
-      </w:r>
-      <w:r>
-        <w:t>HWT</w:t>
-      </w:r>
-      <w:r>
-        <w:t>-TC that generates a trigger</w:t>
-      </w:r>
-      <w:r>
-        <w:t xml:space="preserve"> is </w:t>
-      </w:r>
-      <w:r>
-        <w:t xml:space="preserve">a </w:t>
-      </w:r>
-      <w:r>
-        <w:t>HWT</w:t>
-      </w:r>
-      <w:r>
-        <w:t>-TC</w:t>
-      </w:r>
-      <w:r>
-        <w:t xml:space="preserve"> Master whereas </w:t>
-      </w:r>
-      <w:r>
-        <w:t>if it requires a trigger, it is a</w:t>
-      </w:r>
-      <w:r>
-        <w:t xml:space="preserve"> HWT</w:t>
-      </w:r>
-      <w:r>
-        <w:t>-TC</w:t>
-      </w:r>
-      <w:r>
-        <w:t xml:space="preserve"> Slave. </w:t>
-      </w:r>
-    </w:p>
-    <w:p>
-      <w:pPr>
-        <w:pStyle w:val="ListParagraph"/>
-        <w:numPr>
-          <w:ilvl w:val="0"/>
-          <w:numId w:val="3"/>
-        </w:numPr>
-        <w:jc w:val="both"/>
-      </w:pPr>
-      <w:r>
         <w:t>A</w:t>
       </w:r>
       <w:r>
@@ -2406,11 +2982,7 @@
         <w:t>TASK_EVENT_START</w:t>
       </w:r>
       <w:r>
-        <w:t xml:space="preserve"> to its child TCs 0-1-1 and 0-1-2. Note that also in this case, there is a choice </w:t>
-      </w:r>
-      <w:r>
-        <w:lastRenderedPageBreak/>
-        <w:t xml:space="preserve">whether to complete the iterate function call before or sometime after sending </w:t>
+        <w:t xml:space="preserve"> to its child TCs 0-1-1 and 0-1-2. Note that also in this case, there is a choice whether to complete the iterate function call before or sometime after sending </w:t>
       </w:r>
       <w:r>
         <w:t>TASK_EVENT_START</w:t>
@@ -2438,6 +3010,7 @@
           <w:noProof/>
           <w:lang w:val="en-GB" w:eastAsia="en-GB"/>
         </w:rPr>
+        <w:lastRenderedPageBreak/>
         <w:drawing>
           <wp:inline distT="0" distB="0" distL="0" distR="0">
             <wp:extent cx="1958340" cy="2331720"/>
@@ -2854,39 +3427,39 @@
         <w:jc w:val="both"/>
       </w:pPr>
       <w:r>
+        <w:t>In this case</w:t>
+      </w:r>
+      <w:r>
+        <w:t>:</w:t>
+      </w:r>
+    </w:p>
+    <w:p>
+      <w:pPr>
+        <w:pStyle w:val="ListParagraph"/>
+        <w:numPr>
+          <w:ilvl w:val="0"/>
+          <w:numId w:val="11"/>
+        </w:numPr>
+        <w:jc w:val="both"/>
+      </w:pPr>
+      <w:r>
+        <w:t xml:space="preserve">Finite Iteration Child Task Controllers will be either in a Done or Idle state </w:t>
+      </w:r>
+      <w:r>
+        <w:t>depending on whether they completed the required number of iterations.</w:t>
+      </w:r>
+    </w:p>
+    <w:p>
+      <w:pPr>
+        <w:pStyle w:val="ListParagraph"/>
+        <w:numPr>
+          <w:ilvl w:val="0"/>
+          <w:numId w:val="11"/>
+        </w:numPr>
+        <w:jc w:val="both"/>
+      </w:pPr>
+      <w:r>
         <w:lastRenderedPageBreak/>
-        <w:t>In this case</w:t>
-      </w:r>
-      <w:r>
-        <w:t>:</w:t>
-      </w:r>
-    </w:p>
-    <w:p>
-      <w:pPr>
-        <w:pStyle w:val="ListParagraph"/>
-        <w:numPr>
-          <w:ilvl w:val="0"/>
-          <w:numId w:val="11"/>
-        </w:numPr>
-        <w:jc w:val="both"/>
-      </w:pPr>
-      <w:r>
-        <w:t xml:space="preserve">Finite Iteration Child Task Controllers will be either in a Done or Idle state </w:t>
-      </w:r>
-      <w:r>
-        <w:t>depending on whether they completed the required number of iterations.</w:t>
-      </w:r>
-    </w:p>
-    <w:p>
-      <w:pPr>
-        <w:pStyle w:val="ListParagraph"/>
-        <w:numPr>
-          <w:ilvl w:val="0"/>
-          <w:numId w:val="11"/>
-        </w:numPr>
-        <w:jc w:val="both"/>
-      </w:pPr>
-      <w:r>
         <w:t>Continuous Iteration Child Task Controllers will be in an Idle state.</w:t>
       </w:r>
     </w:p>
@@ -5936,7 +6509,7 @@
         <w:rPr>
           <w:noProof/>
         </w:rPr>
-        <w:t>April 20, 2015</w:t>
+        <w:t>May 6, 2015</w:t>
       </w:r>
     </w:fldSimple>
   </w:p>
@@ -12012,299 +12585,6 @@
 </w:styles>
 </file>
 
-<file path=word/glossary/document.xml><?xml version="1.0" encoding="utf-8"?>
-<w:glossaryDocument xmlns:ve="http://schemas.openxmlformats.org/markup-compatibility/2006" xmlns:o="urn:schemas-microsoft-com:office:office" xmlns:r="http://schemas.openxmlformats.org/officeDocument/2006/relationships" xmlns:m="http://schemas.openxmlformats.org/officeDocument/2006/math" xmlns:v="urn:schemas-microsoft-com:vml" xmlns:wp="http://schemas.openxmlformats.org/drawingml/2006/wordprocessingDrawing" xmlns:w10="urn:schemas-microsoft-com:office:word" xmlns:w="http://schemas.openxmlformats.org/wordprocessingml/2006/main" xmlns:wne="http://schemas.microsoft.com/office/word/2006/wordml">
-  <w:docParts/>
-</w:glossaryDocument>
-</file>
-
-<file path=word/glossary/fontTable.xml><?xml version="1.0" encoding="utf-8"?>
-<w:fonts xmlns:r="http://schemas.openxmlformats.org/officeDocument/2006/relationships" xmlns:w="http://schemas.openxmlformats.org/wordprocessingml/2006/main">
-  <w:font w:name="Symbol">
-    <w:panose1 w:val="05050102010706020507"/>
-    <w:charset w:val="02"/>
-    <w:family w:val="roman"/>
-    <w:pitch w:val="variable"/>
-    <w:sig w:usb0="00000000" w:usb1="10000000" w:usb2="00000000" w:usb3="00000000" w:csb0="80000000" w:csb1="00000000"/>
-  </w:font>
-  <w:font w:name="Times New Roman">
-    <w:panose1 w:val="02020603050405020304"/>
-    <w:charset w:val="00"/>
-    <w:family w:val="roman"/>
-    <w:pitch w:val="variable"/>
-    <w:sig w:usb0="E0002AFF" w:usb1="C0007841" w:usb2="00000009" w:usb3="00000000" w:csb0="000001FF" w:csb1="00000000"/>
-  </w:font>
-  <w:font w:name="Courier New">
-    <w:panose1 w:val="02070309020205020404"/>
-    <w:charset w:val="00"/>
-    <w:family w:val="modern"/>
-    <w:pitch w:val="fixed"/>
-    <w:sig w:usb0="E0002AFF" w:usb1="C0007843" w:usb2="00000009" w:usb3="00000000" w:csb0="000001FF" w:csb1="00000000"/>
-  </w:font>
-  <w:font w:name="Wingdings">
-    <w:panose1 w:val="05000000000000000000"/>
-    <w:charset w:val="02"/>
-    <w:family w:val="auto"/>
-    <w:pitch w:val="variable"/>
-    <w:sig w:usb0="00000000" w:usb1="10000000" w:usb2="00000000" w:usb3="00000000" w:csb0="80000000" w:csb1="00000000"/>
-  </w:font>
-  <w:font w:name="Calibri">
-    <w:panose1 w:val="020F0502020204030204"/>
-    <w:charset w:val="00"/>
-    <w:family w:val="swiss"/>
-    <w:pitch w:val="variable"/>
-    <w:sig w:usb0="E00002FF" w:usb1="4000ACFF" w:usb2="00000001" w:usb3="00000000" w:csb0="0000019F" w:csb1="00000000"/>
-  </w:font>
-  <w:font w:name="Cambria">
-    <w:panose1 w:val="02040503050406030204"/>
-    <w:charset w:val="00"/>
-    <w:family w:val="roman"/>
-    <w:pitch w:val="variable"/>
-    <w:sig w:usb0="E00002FF" w:usb1="400004FF" w:usb2="00000000" w:usb3="00000000" w:csb0="0000019F" w:csb1="00000000"/>
-  </w:font>
-  <w:font w:name="Tahoma">
-    <w:panose1 w:val="020B0604030504040204"/>
-    <w:charset w:val="00"/>
-    <w:family w:val="swiss"/>
-    <w:pitch w:val="variable"/>
-    <w:sig w:usb0="E1002EFF" w:usb1="C000605B" w:usb2="00000029" w:usb3="00000000" w:csb0="000101FF" w:csb1="00000000"/>
-  </w:font>
-</w:fonts>
-</file>
-
-<file path=word/glossary/settings.xml><?xml version="1.0" encoding="utf-8"?>
-<w:settings xmlns:o="urn:schemas-microsoft-com:office:office" xmlns:r="http://schemas.openxmlformats.org/officeDocument/2006/relationships" xmlns:m="http://schemas.openxmlformats.org/officeDocument/2006/math" xmlns:v="urn:schemas-microsoft-com:vml" xmlns:w10="urn:schemas-microsoft-com:office:word" xmlns:w="http://schemas.openxmlformats.org/wordprocessingml/2006/main" xmlns:sl="http://schemas.openxmlformats.org/schemaLibrary/2006/main">
-  <w:view w:val="normal"/>
-  <w:defaultTabStop w:val="720"/>
-  <w:characterSpacingControl w:val="doNotCompress"/>
-  <w:compat>
-    <w:useFELayout/>
-  </w:compat>
-  <w:rsids>
-    <w:rsidRoot w:val="004E493C"/>
-    <w:rsid w:val="004E493C"/>
-  </w:rsids>
-  <m:mathPr>
-    <m:mathFont m:val="Cambria Math"/>
-    <m:brkBin m:val="before"/>
-    <m:brkBinSub m:val="--"/>
-    <m:smallFrac m:val="off"/>
-    <m:dispDef/>
-    <m:lMargin m:val="0"/>
-    <m:rMargin m:val="0"/>
-    <m:defJc m:val="centerGroup"/>
-    <m:wrapIndent m:val="1440"/>
-    <m:intLim m:val="subSup"/>
-    <m:naryLim m:val="undOvr"/>
-  </m:mathPr>
-  <w:themeFontLang w:val="en-GB"/>
-  <w:clrSchemeMapping w:bg1="light1" w:t1="dark1" w:bg2="light2" w:t2="dark2" w:accent1="accent1" w:accent2="accent2" w:accent3="accent3" w:accent4="accent4" w:accent5="accent5" w:accent6="accent6" w:hyperlink="hyperlink" w:followedHyperlink="followedHyperlink"/>
-  <w:decimalSymbol w:val=","/>
-  <w:listSeparator w:val=";"/>
-</w:settings>
-</file>
-
-<file path=word/glossary/styles.xml><?xml version="1.0" encoding="utf-8"?>
-<w:styles xmlns:r="http://schemas.openxmlformats.org/officeDocument/2006/relationships" xmlns:w="http://schemas.openxmlformats.org/wordprocessingml/2006/main">
-  <w:docDefaults>
-    <w:rPrDefault>
-      <w:rPr>
-        <w:rFonts w:asciiTheme="minorHAnsi" w:eastAsiaTheme="minorEastAsia" w:hAnsiTheme="minorHAnsi" w:cstheme="minorBidi"/>
-        <w:sz w:val="22"/>
-        <w:szCs w:val="22"/>
-        <w:lang w:val="en-GB" w:eastAsia="en-GB" w:bidi="ar-SA"/>
-      </w:rPr>
-    </w:rPrDefault>
-    <w:pPrDefault>
-      <w:pPr>
-        <w:spacing w:after="200" w:line="276" w:lineRule="auto"/>
-      </w:pPr>
-    </w:pPrDefault>
-  </w:docDefaults>
-  <w:latentStyles w:defLockedState="0" w:defUIPriority="99" w:defSemiHidden="1" w:defUnhideWhenUsed="1" w:defQFormat="0" w:count="267">
-    <w:lsdException w:name="Normal" w:semiHidden="0" w:uiPriority="0" w:unhideWhenUsed="0" w:qFormat="1"/>
-    <w:lsdException w:name="heading 1" w:semiHidden="0" w:uiPriority="9" w:unhideWhenUsed="0" w:qFormat="1"/>
-    <w:lsdException w:name="heading 2" w:uiPriority="9" w:qFormat="1"/>
-    <w:lsdException w:name="heading 3" w:uiPriority="9" w:qFormat="1"/>
-    <w:lsdException w:name="heading 4" w:uiPriority="9" w:qFormat="1"/>
-    <w:lsdException w:name="heading 5" w:uiPriority="9" w:qFormat="1"/>
-    <w:lsdException w:name="heading 6" w:uiPriority="9" w:qFormat="1"/>
-    <w:lsdException w:name="heading 7" w:uiPriority="9" w:qFormat="1"/>
-    <w:lsdException w:name="heading 8" w:uiPriority="9" w:qFormat="1"/>
-    <w:lsdException w:name="heading 9" w:uiPriority="9" w:qFormat="1"/>
-    <w:lsdException w:name="toc 1" w:uiPriority="39"/>
-    <w:lsdException w:name="toc 2" w:uiPriority="39"/>
-    <w:lsdException w:name="toc 3" w:uiPriority="39"/>
-    <w:lsdException w:name="toc 4" w:uiPriority="39"/>
-    <w:lsdException w:name="toc 5" w:uiPriority="39"/>
-    <w:lsdException w:name="toc 6" w:uiPriority="39"/>
-    <w:lsdException w:name="toc 7" w:uiPriority="39"/>
-    <w:lsdException w:name="toc 8" w:uiPriority="39"/>
-    <w:lsdException w:name="toc 9" w:uiPriority="39"/>
-    <w:lsdException w:name="caption" w:uiPriority="35" w:qFormat="1"/>
-    <w:lsdException w:name="Title" w:semiHidden="0" w:uiPriority="10" w:unhideWhenUsed="0" w:qFormat="1"/>
-    <w:lsdException w:name="Default Paragraph Font" w:uiPriority="1"/>
-    <w:lsdException w:name="Subtitle" w:semiHidden="0" w:uiPriority="11" w:unhideWhenUsed="0" w:qFormat="1"/>
-    <w:lsdException w:name="Strong" w:semiHidden="0" w:uiPriority="22" w:unhideWhenUsed="0" w:qFormat="1"/>
-    <w:lsdException w:name="Emphasis" w:semiHidden="0" w:uiPriority="20" w:unhideWhenUsed="0" w:qFormat="1"/>
-    <w:lsdException w:name="Table Grid" w:semiHidden="0" w:uiPriority="59" w:unhideWhenUsed="0"/>
-    <w:lsdException w:name="Placeholder Text" w:unhideWhenUsed="0"/>
-    <w:lsdException w:name="No Spacing" w:semiHidden="0" w:uiPriority="1" w:unhideWhenUsed="0" w:qFormat="1"/>
-    <w:lsdException w:name="Light Shading" w:semiHidden="0" w:uiPriority="60" w:unhideWhenUsed="0"/>
-    <w:lsdException w:name="Light List" w:semiHidden="0" w:uiPriority="61" w:unhideWhenUsed="0"/>
-    <w:lsdException w:name="Light Grid" w:semiHidden="0" w:uiPriority="62" w:unhideWhenUsed="0"/>
-    <w:lsdException w:name="Medium Shading 1" w:semiHidden="0" w:uiPriority="63" w:unhideWhenUsed="0"/>
-    <w:lsdException w:name="Medium Shading 2" w:semiHidden="0" w:uiPriority="64" w:unhideWhenUsed="0"/>
-    <w:lsdException w:name="Medium List 1" w:semiHidden="0" w:uiPriority="65" w:unhideWhenUsed="0"/>
-    <w:lsdException w:name="Medium List 2" w:semiHidden="0" w:uiPriority="66" w:unhideWhenUsed="0"/>
-    <w:lsdException w:name="Medium Grid 1" w:semiHidden="0" w:uiPriority="67" w:unhideWhenUsed="0"/>
-    <w:lsdException w:name="Medium Grid 2" w:semiHidden="0" w:uiPriority="68" w:unhideWhenUsed="0"/>
-    <w:lsdException w:name="Medium Grid 3" w:semiHidden="0" w:uiPriority="69" w:unhideWhenUsed="0"/>
-    <w:lsdException w:name="Dark List" w:semiHidden="0" w:uiPriority="70" w:unhideWhenUsed="0"/>
-    <w:lsdException w:name="Colorful Shading" w:semiHidden="0" w:uiPriority="71" w:unhideWhenUsed="0"/>
-    <w:lsdException w:name="Colorful List" w:semiHidden="0" w:uiPriority="72" w:unhideWhenUsed="0"/>
-    <w:lsdException w:name="Colorful Grid" w:semiHidden="0" w:uiPriority="73" w:unhideWhenUsed="0"/>
-    <w:lsdException w:name="Light Shading Accent 1" w:semiHidden="0" w:uiPriority="60" w:unhideWhenUsed="0"/>
-    <w:lsdException w:name="Light List Accent 1" w:semiHidden="0" w:uiPriority="61" w:unhideWhenUsed="0"/>
-    <w:lsdException w:name="Light Grid Accent 1" w:semiHidden="0" w:uiPriority="62" w:unhideWhenUsed="0"/>
-    <w:lsdException w:name="Medium Shading 1 Accent 1" w:semiHidden="0" w:uiPriority="63" w:unhideWhenUsed="0"/>
-    <w:lsdException w:name="Medium Shading 2 Accent 1" w:semiHidden="0" w:uiPriority="64" w:unhideWhenUsed="0"/>
-    <w:lsdException w:name="Medium List 1 Accent 1" w:semiHidden="0" w:uiPriority="65" w:unhideWhenUsed="0"/>
-    <w:lsdException w:name="Revision" w:unhideWhenUsed="0"/>
-    <w:lsdException w:name="List Paragraph" w:semiHidden="0" w:uiPriority="34" w:unhideWhenUsed="0" w:qFormat="1"/>
-    <w:lsdException w:name="Quote" w:semiHidden="0" w:uiPriority="29" w:unhideWhenUsed="0" w:qFormat="1"/>
-    <w:lsdException w:name="Intense Quote" w:semiHidden="0" w:uiPriority="30" w:unhideWhenUsed="0" w:qFormat="1"/>
-    <w:lsdException w:name="Medium List 2 Accent 1" w:semiHidden="0" w:uiPriority="66" w:unhideWhenUsed="0"/>
-    <w:lsdException w:name="Medium Grid 1 Accent 1" w:semiHidden="0" w:uiPriority="67" w:unhideWhenUsed="0"/>
-    <w:lsdException w:name="Medium Grid 2 Accent 1" w:semiHidden="0" w:uiPriority="68" w:unhideWhenUsed="0"/>
-    <w:lsdException w:name="Medium Grid 3 Accent 1" w:semiHidden="0" w:uiPriority="69" w:unhideWhenUsed="0"/>
-    <w:lsdException w:name="Dark List Accent 1" w:semiHidden="0" w:uiPriority="70" w:unhideWhenUsed="0"/>
-    <w:lsdException w:name="Colorful Shading Accent 1" w:semiHidden="0" w:uiPriority="71" w:unhideWhenUsed="0"/>
-    <w:lsdException w:name="Colorful List Accent 1" w:semiHidden="0" w:uiPriority="72" w:unhideWhenUsed="0"/>
-    <w:lsdException w:name="Colorful Grid Accent 1" w:semiHidden="0" w:uiPriority="73" w:unhideWhenUsed="0"/>
-    <w:lsdException w:name="Light Shading Accent 2" w:semiHidden="0" w:uiPriority="60" w:unhideWhenUsed="0"/>
-    <w:lsdException w:name="Light List Accent 2" w:semiHidden="0" w:uiPriority="61" w:unhideWhenUsed="0"/>
-    <w:lsdException w:name="Light Grid Accent 2" w:semiHidden="0" w:uiPriority="62" w:unhideWhenUsed="0"/>
-    <w:lsdException w:name="Medium Shading 1 Accent 2" w:semiHidden="0" w:uiPriority="63" w:unhideWhenUsed="0"/>
-    <w:lsdException w:name="Medium Shading 2 Accent 2" w:semiHidden="0" w:uiPriority="64" w:unhideWhenUsed="0"/>
-    <w:lsdException w:name="Medium List 1 Accent 2" w:semiHidden="0" w:uiPriority="65" w:unhideWhenUsed="0"/>
-    <w:lsdException w:name="Medium List 2 Accent 2" w:semiHidden="0" w:uiPriority="66" w:unhideWhenUsed="0"/>
-    <w:lsdException w:name="Medium Grid 1 Accent 2" w:semiHidden="0" w:uiPriority="67" w:unhideWhenUsed="0"/>
-    <w:lsdException w:name="Medium Grid 2 Accent 2" w:semiHidden="0" w:uiPriority="68" w:unhideWhenUsed="0"/>
-    <w:lsdException w:name="Medium Grid 3 Accent 2" w:semiHidden="0" w:uiPriority="69" w:unhideWhenUsed="0"/>
-    <w:lsdException w:name="Dark List Accent 2" w:semiHidden="0" w:uiPriority="70" w:unhideWhenUsed="0"/>
-    <w:lsdException w:name="Colorful Shading Accent 2" w:semiHidden="0" w:uiPriority="71" w:unhideWhenUsed="0"/>
-    <w:lsdException w:name="Colorful List Accent 2" w:semiHidden="0" w:uiPriority="72" w:unhideWhenUsed="0"/>
-    <w:lsdException w:name="Colorful Grid Accent 2" w:semiHidden="0" w:uiPriority="73" w:unhideWhenUsed="0"/>
-    <w:lsdException w:name="Light Shading Accent 3" w:semiHidden="0" w:uiPriority="60" w:unhideWhenUsed="0"/>
-    <w:lsdException w:name="Light List Accent 3" w:semiHidden="0" w:uiPriority="61" w:unhideWhenUsed="0"/>
-    <w:lsdException w:name="Light Grid Accent 3" w:semiHidden="0" w:uiPriority="62" w:unhideWhenUsed="0"/>
-    <w:lsdException w:name="Medium Shading 1 Accent 3" w:semiHidden="0" w:uiPriority="63" w:unhideWhenUsed="0"/>
-    <w:lsdException w:name="Medium Shading 2 Accent 3" w:semiHidden="0" w:uiPriority="64" w:unhideWhenUsed="0"/>
-    <w:lsdException w:name="Medium List 1 Accent 3" w:semiHidden="0" w:uiPriority="65" w:unhideWhenUsed="0"/>
-    <w:lsdException w:name="Medium List 2 Accent 3" w:semiHidden="0" w:uiPriority="66" w:unhideWhenUsed="0"/>
-    <w:lsdException w:name="Medium Grid 1 Accent 3" w:semiHidden="0" w:uiPriority="67" w:unhideWhenUsed="0"/>
-    <w:lsdException w:name="Medium Grid 2 Accent 3" w:semiHidden="0" w:uiPriority="68" w:unhideWhenUsed="0"/>
-    <w:lsdException w:name="Medium Grid 3 Accent 3" w:semiHidden="0" w:uiPriority="69" w:unhideWhenUsed="0"/>
-    <w:lsdException w:name="Dark List Accent 3" w:semiHidden="0" w:uiPriority="70" w:unhideWhenUsed="0"/>
-    <w:lsdException w:name="Colorful Shading Accent 3" w:semiHidden="0" w:uiPriority="71" w:unhideWhenUsed="0"/>
-    <w:lsdException w:name="Colorful List Accent 3" w:semiHidden="0" w:uiPriority="72" w:unhideWhenUsed="0"/>
-    <w:lsdException w:name="Colorful Grid Accent 3" w:semiHidden="0" w:uiPriority="73" w:unhideWhenUsed="0"/>
-    <w:lsdException w:name="Light Shading Accent 4" w:semiHidden="0" w:uiPriority="60" w:unhideWhenUsed="0"/>
-    <w:lsdException w:name="Light List Accent 4" w:semiHidden="0" w:uiPriority="61" w:unhideWhenUsed="0"/>
-    <w:lsdException w:name="Light Grid Accent 4" w:semiHidden="0" w:uiPriority="62" w:unhideWhenUsed="0"/>
-    <w:lsdException w:name="Medium Shading 1 Accent 4" w:semiHidden="0" w:uiPriority="63" w:unhideWhenUsed="0"/>
-    <w:lsdException w:name="Medium Shading 2 Accent 4" w:semiHidden="0" w:uiPriority="64" w:unhideWhenUsed="0"/>
-    <w:lsdException w:name="Medium List 1 Accent 4" w:semiHidden="0" w:uiPriority="65" w:unhideWhenUsed="0"/>
-    <w:lsdException w:name="Medium List 2 Accent 4" w:semiHidden="0" w:uiPriority="66" w:unhideWhenUsed="0"/>
-    <w:lsdException w:name="Medium Grid 1 Accent 4" w:semiHidden="0" w:uiPriority="67" w:unhideWhenUsed="0"/>
-    <w:lsdException w:name="Medium Grid 2 Accent 4" w:semiHidden="0" w:uiPriority="68" w:unhideWhenUsed="0"/>
-    <w:lsdException w:name="Medium Grid 3 Accent 4" w:semiHidden="0" w:uiPriority="69" w:unhideWhenUsed="0"/>
-    <w:lsdException w:name="Dark List Accent 4" w:semiHidden="0" w:uiPriority="70" w:unhideWhenUsed="0"/>
-    <w:lsdException w:name="Colorful Shading Accent 4" w:semiHidden="0" w:uiPriority="71" w:unhideWhenUsed="0"/>
-    <w:lsdException w:name="Colorful List Accent 4" w:semiHidden="0" w:uiPriority="72" w:unhideWhenUsed="0"/>
-    <w:lsdException w:name="Colorful Grid Accent 4" w:semiHidden="0" w:uiPriority="73" w:unhideWhenUsed="0"/>
-    <w:lsdException w:name="Light Shading Accent 5" w:semiHidden="0" w:uiPriority="60" w:unhideWhenUsed="0"/>
-    <w:lsdException w:name="Light List Accent 5" w:semiHidden="0" w:uiPriority="61" w:unhideWhenUsed="0"/>
-    <w:lsdException w:name="Light Grid Accent 5" w:semiHidden="0" w:uiPriority="62" w:unhideWhenUsed="0"/>
-    <w:lsdException w:name="Medium Shading 1 Accent 5" w:semiHidden="0" w:uiPriority="63" w:unhideWhenUsed="0"/>
-    <w:lsdException w:name="Medium Shading 2 Accent 5" w:semiHidden="0" w:uiPriority="64" w:unhideWhenUsed="0"/>
-    <w:lsdException w:name="Medium List 1 Accent 5" w:semiHidden="0" w:uiPriority="65" w:unhideWhenUsed="0"/>
-    <w:lsdException w:name="Medium List 2 Accent 5" w:semiHidden="0" w:uiPriority="66" w:unhideWhenUsed="0"/>
-    <w:lsdException w:name="Medium Grid 1 Accent 5" w:semiHidden="0" w:uiPriority="67" w:unhideWhenUsed="0"/>
-    <w:lsdException w:name="Medium Grid 2 Accent 5" w:semiHidden="0" w:uiPriority="68" w:unhideWhenUsed="0"/>
-    <w:lsdException w:name="Medium Grid 3 Accent 5" w:semiHidden="0" w:uiPriority="69" w:unhideWhenUsed="0"/>
-    <w:lsdException w:name="Dark List Accent 5" w:semiHidden="0" w:uiPriority="70" w:unhideWhenUsed="0"/>
-    <w:lsdException w:name="Colorful Shading Accent 5" w:semiHidden="0" w:uiPriority="71" w:unhideWhenUsed="0"/>
-    <w:lsdException w:name="Colorful List Accent 5" w:semiHidden="0" w:uiPriority="72" w:unhideWhenUsed="0"/>
-    <w:lsdException w:name="Colorful Grid Accent 5" w:semiHidden="0" w:uiPriority="73" w:unhideWhenUsed="0"/>
-    <w:lsdException w:name="Light Shading Accent 6" w:semiHidden="0" w:uiPriority="60" w:unhideWhenUsed="0"/>
-    <w:lsdException w:name="Light List Accent 6" w:semiHidden="0" w:uiPriority="61" w:unhideWhenUsed="0"/>
-    <w:lsdException w:name="Light Grid Accent 6" w:semiHidden="0" w:uiPriority="62" w:unhideWhenUsed="0"/>
-    <w:lsdException w:name="Medium Shading 1 Accent 6" w:semiHidden="0" w:uiPriority="63" w:unhideWhenUsed="0"/>
-    <w:lsdException w:name="Medium Shading 2 Accent 6" w:semiHidden="0" w:uiPriority="64" w:unhideWhenUsed="0"/>
-    <w:lsdException w:name="Medium List 1 Accent 6" w:semiHidden="0" w:uiPriority="65" w:unhideWhenUsed="0"/>
-    <w:lsdException w:name="Medium List 2 Accent 6" w:semiHidden="0" w:uiPriority="66" w:unhideWhenUsed="0"/>
-    <w:lsdException w:name="Medium Grid 1 Accent 6" w:semiHidden="0" w:uiPriority="67" w:unhideWhenUsed="0"/>
-    <w:lsdException w:name="Medium Grid 2 Accent 6" w:semiHidden="0" w:uiPriority="68" w:unhideWhenUsed="0"/>
-    <w:lsdException w:name="Medium Grid 3 Accent 6" w:semiHidden="0" w:uiPriority="69" w:unhideWhenUsed="0"/>
-    <w:lsdException w:name="Dark List Accent 6" w:semiHidden="0" w:uiPriority="70" w:unhideWhenUsed="0"/>
-    <w:lsdException w:name="Colorful Shading Accent 6" w:semiHidden="0" w:uiPriority="71" w:unhideWhenUsed="0"/>
-    <w:lsdException w:name="Colorful List Accent 6" w:semiHidden="0" w:uiPriority="72" w:unhideWhenUsed="0"/>
-    <w:lsdException w:name="Colorful Grid Accent 6" w:semiHidden="0" w:uiPriority="73" w:unhideWhenUsed="0"/>
-    <w:lsdException w:name="Subtle Emphasis" w:semiHidden="0" w:uiPriority="19" w:unhideWhenUsed="0" w:qFormat="1"/>
-    <w:lsdException w:name="Intense Emphasis" w:semiHidden="0" w:uiPriority="21" w:unhideWhenUsed="0" w:qFormat="1"/>
-    <w:lsdException w:name="Subtle Reference" w:semiHidden="0" w:uiPriority="31" w:unhideWhenUsed="0" w:qFormat="1"/>
-    <w:lsdException w:name="Intense Reference" w:semiHidden="0" w:uiPriority="32" w:unhideWhenUsed="0" w:qFormat="1"/>
-    <w:lsdException w:name="Book Title" w:semiHidden="0" w:uiPriority="33" w:unhideWhenUsed="0" w:qFormat="1"/>
-    <w:lsdException w:name="Bibliography" w:uiPriority="37"/>
-    <w:lsdException w:name="TOC Heading" w:uiPriority="39" w:qFormat="1"/>
-  </w:latentStyles>
-  <w:style w:type="paragraph" w:default="1" w:styleId="Normal">
-    <w:name w:val="Normal"/>
-    <w:qFormat/>
-  </w:style>
-  <w:style w:type="character" w:default="1" w:styleId="DefaultParagraphFont">
-    <w:name w:val="Default Paragraph Font"/>
-    <w:uiPriority w:val="1"/>
-    <w:semiHidden/>
-    <w:unhideWhenUsed/>
-  </w:style>
-  <w:style w:type="table" w:default="1" w:styleId="TableNormal">
-    <w:name w:val="Normal Table"/>
-    <w:uiPriority w:val="99"/>
-    <w:semiHidden/>
-    <w:unhideWhenUsed/>
-    <w:qFormat/>
-    <w:tblPr>
-      <w:tblInd w:w="0" w:type="dxa"/>
-      <w:tblCellMar>
-        <w:top w:w="0" w:type="dxa"/>
-        <w:left w:w="108" w:type="dxa"/>
-        <w:bottom w:w="0" w:type="dxa"/>
-        <w:right w:w="108" w:type="dxa"/>
-      </w:tblCellMar>
-    </w:tblPr>
-  </w:style>
-  <w:style w:type="numbering" w:default="1" w:styleId="NoList">
-    <w:name w:val="No List"/>
-    <w:uiPriority w:val="99"/>
-    <w:semiHidden/>
-    <w:unhideWhenUsed/>
-  </w:style>
-  <w:style w:type="paragraph" w:customStyle="1" w:styleId="A06C2D7D09094744B18E00F80BE4941A">
-    <w:name w:val="A06C2D7D09094744B18E00F80BE4941A"/>
-    <w:rsid w:val="004E493C"/>
-  </w:style>
-</w:styles>
-</file>
-
-<file path=word/glossary/webSettings.xml><?xml version="1.0" encoding="utf-8"?>
-<w:webSettings xmlns:r="http://schemas.openxmlformats.org/officeDocument/2006/relationships" xmlns:w="http://schemas.openxmlformats.org/wordprocessingml/2006/main">
-  <w:optimizeForBrowser/>
-</w:webSettings>
-</file>
-
 <file path=word/theme/theme1.xml><?xml version="1.0" encoding="utf-8"?>
 <a:theme xmlns:a="http://schemas.openxmlformats.org/drawingml/2006/main" name="Office Theme">
   <a:themeElements>
@@ -12593,7 +12873,7 @@
 </file>
 
 <file path=customXml/itemProps1.xml><?xml version="1.0" encoding="utf-8"?>
-<ds:datastoreItem xmlns:ds="http://schemas.openxmlformats.org/officeDocument/2006/customXml" ds:itemID="{6E4659D7-0A83-4F0B-8E34-7D1138E19060}">
+<ds:datastoreItem xmlns:ds="http://schemas.openxmlformats.org/officeDocument/2006/customXml" ds:itemID="{5C74AE6A-1F96-45CE-9E5B-AF384A52780A}">
   <ds:schemaRefs>
     <ds:schemaRef ds:uri="http://schemas.openxmlformats.org/officeDocument/2006/bibliography"/>
   </ds:schemaRefs>

</xml_diff>

<commit_message>
- intermediary save, trying to change VChans
</commit_message>
<xml_diff>
--- a/Documentation/DAQLab.docx
+++ b/Documentation/DAQLab.docx
@@ -1770,9 +1770,34 @@
         </w:numPr>
         <w:ind w:left="709"/>
         <w:jc w:val="both"/>
-      </w:pPr>
-      <w:r>
-        <w:t>Task Tree Status</w:t>
+        <w:rPr>
+          <w:b/>
+        </w:rPr>
+      </w:pPr>
+      <w:r>
+        <w:rPr>
+          <w:b/>
+        </w:rPr>
+        <w:t>Task Tree Stat</w:t>
+      </w:r>
+      <w:r>
+        <w:rPr>
+          <w:b/>
+        </w:rPr>
+        <w:t>e Change</w:t>
+      </w:r>
+    </w:p>
+    <w:p>
+      <w:pPr>
+        <w:pStyle w:val="ListParagraph"/>
+        <w:ind w:left="709"/>
+        <w:jc w:val="both"/>
+        <w:rPr>
+          <w:b/>
+        </w:rPr>
+      </w:pPr>
+      <w:r>
+        <w:t>Called before a Task Tree starts and after a Task Tree finishes execution.</w:t>
       </w:r>
     </w:p>
     <w:p>
@@ -1898,6 +1923,286 @@
       </w:pPr>
       <w:r>
         <w:lastRenderedPageBreak/>
+        <w:t>Virtual Channels and Data Exchange</w:t>
+      </w:r>
+    </w:p>
+    <w:p>
+      <w:pPr>
+        <w:pStyle w:val="ListParagraph"/>
+        <w:numPr>
+          <w:ilvl w:val="0"/>
+          <w:numId w:val="48"/>
+        </w:numPr>
+        <w:jc w:val="both"/>
+      </w:pPr>
+      <w:r>
+        <w:rPr>
+          <w:i/>
+        </w:rPr>
+        <w:t>Virtual Channels</w:t>
+      </w:r>
+      <w:r>
+        <w:t xml:space="preserve"> (VCs) facilitate data exchange between various software modules.</w:t>
+      </w:r>
+    </w:p>
+    <w:p>
+      <w:pPr>
+        <w:pStyle w:val="ListParagraph"/>
+        <w:numPr>
+          <w:ilvl w:val="0"/>
+          <w:numId w:val="48"/>
+        </w:numPr>
+        <w:jc w:val="both"/>
+      </w:pPr>
+      <w:r>
+        <w:t xml:space="preserve">Depending on the data flow direction, VCs can be either </w:t>
+      </w:r>
+      <w:r>
+        <w:rPr>
+          <w:i/>
+        </w:rPr>
+        <w:t>Sink</w:t>
+      </w:r>
+      <w:r>
+        <w:t xml:space="preserve"> VCs or </w:t>
+      </w:r>
+      <w:r>
+        <w:rPr>
+          <w:i/>
+        </w:rPr>
+        <w:t>Source</w:t>
+      </w:r>
+      <w:r>
+        <w:t xml:space="preserve"> VCs.</w:t>
+      </w:r>
+    </w:p>
+    <w:p>
+      <w:pPr>
+        <w:pStyle w:val="ListParagraph"/>
+        <w:numPr>
+          <w:ilvl w:val="0"/>
+          <w:numId w:val="48"/>
+        </w:numPr>
+        <w:jc w:val="both"/>
+      </w:pPr>
+      <w:r>
+        <w:t>VCs have data types</w:t>
+      </w:r>
+      <w:r>
+        <w:t>.</w:t>
+      </w:r>
+      <w:r>
+        <w:t xml:space="preserve"> </w:t>
+      </w:r>
+    </w:p>
+    <w:p>
+      <w:pPr>
+        <w:pStyle w:val="ListParagraph"/>
+        <w:numPr>
+          <w:ilvl w:val="0"/>
+          <w:numId w:val="48"/>
+        </w:numPr>
+        <w:jc w:val="both"/>
+      </w:pPr>
+      <w:r>
+        <w:t>A</w:t>
+      </w:r>
+      <w:r>
+        <w:t xml:space="preserve"> Source VC </w:t>
+      </w:r>
+      <w:r>
+        <w:t>may</w:t>
+      </w:r>
+      <w:r>
+        <w:t xml:space="preserve"> be </w:t>
+      </w:r>
+      <w:r>
+        <w:rPr>
+          <w:i/>
+        </w:rPr>
+        <w:t>connected</w:t>
+      </w:r>
+      <w:r>
+        <w:t>/</w:t>
+      </w:r>
+      <w:r>
+        <w:rPr>
+          <w:i/>
+        </w:rPr>
+        <w:t>disconnected</w:t>
+      </w:r>
+      <w:r>
+        <w:t xml:space="preserve"> to</w:t>
+      </w:r>
+      <w:r>
+        <w:t>/from</w:t>
+      </w:r>
+      <w:r>
+        <w:t xml:space="preserve"> multiple Sink VCs </w:t>
+      </w:r>
+      <w:r>
+        <w:t>of the same data type.</w:t>
+      </w:r>
+      <w:r>
+        <w:t xml:space="preserve"> </w:t>
+      </w:r>
+      <w:r>
+        <w:t xml:space="preserve">A </w:t>
+      </w:r>
+      <w:r>
+        <w:t xml:space="preserve">Sink VC </w:t>
+      </w:r>
+      <w:r>
+        <w:t>may</w:t>
+      </w:r>
+      <w:r>
+        <w:t xml:space="preserve"> be connected</w:t>
+      </w:r>
+      <w:r>
+        <w:t>/disconnected</w:t>
+      </w:r>
+      <w:r>
+        <w:t xml:space="preserve"> </w:t>
+      </w:r>
+      <w:r>
+        <w:t>to/from up to</w:t>
+      </w:r>
+      <w:r>
+        <w:t xml:space="preserve"> one Source VC </w:t>
+      </w:r>
+      <w:r>
+        <w:t>of the same data type.</w:t>
+      </w:r>
+    </w:p>
+    <w:p>
+      <w:pPr>
+        <w:pStyle w:val="ListParagraph"/>
+        <w:numPr>
+          <w:ilvl w:val="0"/>
+          <w:numId w:val="48"/>
+        </w:numPr>
+        <w:jc w:val="both"/>
+      </w:pPr>
+      <w:r>
+        <w:t xml:space="preserve">A </w:t>
+      </w:r>
+      <w:r>
+        <w:t xml:space="preserve">VC </w:t>
+      </w:r>
+      <w:r>
+        <w:t>is said to</w:t>
+      </w:r>
+      <w:r>
+        <w:t xml:space="preserve"> be </w:t>
+      </w:r>
+      <w:r>
+        <w:rPr>
+          <w:i/>
+        </w:rPr>
+        <w:t>active</w:t>
+      </w:r>
+      <w:r>
+        <w:t>/</w:t>
+      </w:r>
+      <w:r>
+        <w:rPr>
+          <w:i/>
+        </w:rPr>
+        <w:t>inactive</w:t>
+      </w:r>
+      <w:r>
+        <w:t xml:space="preserve"> if it is required or not by the software module.</w:t>
+      </w:r>
+    </w:p>
+    <w:p>
+      <w:pPr>
+        <w:pStyle w:val="ListParagraph"/>
+        <w:numPr>
+          <w:ilvl w:val="0"/>
+          <w:numId w:val="48"/>
+        </w:numPr>
+        <w:jc w:val="both"/>
+      </w:pPr>
+      <w:r>
+        <w:t>A</w:t>
+      </w:r>
+      <w:r>
+        <w:t xml:space="preserve">n active Source VC </w:t>
+      </w:r>
+      <w:r>
+        <w:t xml:space="preserve">is said to be </w:t>
+      </w:r>
+      <w:r>
+        <w:rPr>
+          <w:i/>
+        </w:rPr>
+        <w:t>open</w:t>
+      </w:r>
+      <w:r>
+        <w:t xml:space="preserve"> if it </w:t>
+      </w:r>
+      <w:r>
+        <w:t>is connected to at least one active Sink VC</w:t>
+      </w:r>
+      <w:r>
+        <w:t xml:space="preserve"> and </w:t>
+      </w:r>
+      <w:r>
+        <w:rPr>
+          <w:i/>
+        </w:rPr>
+        <w:t>closed</w:t>
+      </w:r>
+      <w:r>
+        <w:t xml:space="preserve"> otherwise. An active Sink VC is said to be open if it is connected to an active Source VC.</w:t>
+      </w:r>
+    </w:p>
+    <w:p>
+      <w:pPr>
+        <w:pStyle w:val="ListParagraph"/>
+        <w:numPr>
+          <w:ilvl w:val="0"/>
+          <w:numId w:val="48"/>
+        </w:numPr>
+        <w:jc w:val="both"/>
+      </w:pPr>
+      <w:r>
+        <w:t xml:space="preserve">Data </w:t>
+      </w:r>
+      <w:r>
+        <w:t>can be exchanged between a</w:t>
+      </w:r>
+      <w:r>
+        <w:t>n open</w:t>
+      </w:r>
+      <w:r>
+        <w:t xml:space="preserve"> </w:t>
+      </w:r>
+      <w:r>
+        <w:t xml:space="preserve">Source VC connected to multiple Sink VCs by writing </w:t>
+      </w:r>
+      <w:r>
+        <w:rPr>
+          <w:i/>
+        </w:rPr>
+        <w:t>Data Packets</w:t>
+      </w:r>
+      <w:r>
+        <w:t xml:space="preserve"> (DPs) to the Source VC which </w:t>
+      </w:r>
+      <w:r>
+        <w:t>are then forwarded to</w:t>
+      </w:r>
+      <w:r>
+        <w:t xml:space="preserve"> its open Sink VCs. DPs written to a closed Source VC are discarded.</w:t>
+      </w:r>
+    </w:p>
+    <w:p>
+      <w:pPr>
+        <w:pStyle w:val="Heading3"/>
+        <w:jc w:val="both"/>
+      </w:pPr>
+      <w:r>
         <w:t>Task Control</w:t>
       </w:r>
       <w:r>
@@ -1912,7 +2217,7 @@
         <w:pStyle w:val="ListParagraph"/>
         <w:numPr>
           <w:ilvl w:val="0"/>
-          <w:numId w:val="3"/>
+          <w:numId w:val="48"/>
         </w:numPr>
         <w:jc w:val="both"/>
       </w:pPr>
@@ -2018,7 +2323,7 @@
         <w:pStyle w:val="ListParagraph"/>
         <w:numPr>
           <w:ilvl w:val="0"/>
-          <w:numId w:val="3"/>
+          <w:numId w:val="48"/>
         </w:numPr>
         <w:jc w:val="both"/>
       </w:pPr>
@@ -2132,7 +2437,7 @@
         <w:pStyle w:val="ListParagraph"/>
         <w:numPr>
           <w:ilvl w:val="0"/>
-          <w:numId w:val="3"/>
+          <w:numId w:val="48"/>
         </w:numPr>
         <w:jc w:val="both"/>
       </w:pPr>
@@ -2145,7 +2450,7 @@
         <w:pStyle w:val="ListParagraph"/>
         <w:numPr>
           <w:ilvl w:val="0"/>
-          <w:numId w:val="3"/>
+          <w:numId w:val="48"/>
         </w:numPr>
         <w:jc w:val="both"/>
       </w:pPr>
@@ -2158,7 +2463,7 @@
         <w:pStyle w:val="ListParagraph"/>
         <w:numPr>
           <w:ilvl w:val="0"/>
-          <w:numId w:val="3"/>
+          <w:numId w:val="48"/>
         </w:numPr>
         <w:jc w:val="both"/>
       </w:pPr>
@@ -2214,7 +2519,7 @@
         <w:pStyle w:val="ListParagraph"/>
         <w:numPr>
           <w:ilvl w:val="0"/>
-          <w:numId w:val="3"/>
+          <w:numId w:val="48"/>
         </w:numPr>
         <w:jc w:val="both"/>
       </w:pPr>
@@ -2227,7 +2532,7 @@
         <w:pStyle w:val="ListParagraph"/>
         <w:numPr>
           <w:ilvl w:val="0"/>
-          <w:numId w:val="3"/>
+          <w:numId w:val="48"/>
         </w:numPr>
         <w:jc w:val="both"/>
       </w:pPr>
@@ -2240,7 +2545,7 @@
         <w:pStyle w:val="ListParagraph"/>
         <w:numPr>
           <w:ilvl w:val="0"/>
-          <w:numId w:val="3"/>
+          <w:numId w:val="48"/>
         </w:numPr>
         <w:jc w:val="both"/>
       </w:pPr>
@@ -2260,197 +2565,101 @@
         <w:jc w:val="both"/>
       </w:pPr>
       <w:r>
-        <w:t>Virtual Channels</w:t>
-      </w:r>
-      <w:r>
-        <w:t xml:space="preserve"> and Data Exchange</w:t>
-      </w:r>
-    </w:p>
-    <w:p>
-      <w:pPr>
-        <w:pStyle w:val="ListParagraph"/>
-        <w:numPr>
-          <w:ilvl w:val="0"/>
-          <w:numId w:val="3"/>
-        </w:numPr>
-        <w:jc w:val="both"/>
-      </w:pPr>
-      <w:r>
-        <w:t xml:space="preserve">Data exchange between the TCs occurs through </w:t>
+        <w:t>Hardware Triggers and Data Exchange Dependencies</w:t>
+      </w:r>
+    </w:p>
+    <w:p>
+      <w:pPr>
+        <w:pStyle w:val="ListParagraph"/>
+        <w:numPr>
+          <w:ilvl w:val="0"/>
+          <w:numId w:val="48"/>
+        </w:numPr>
+        <w:jc w:val="both"/>
+      </w:pPr>
+      <w:r>
+        <w:t xml:space="preserve">A </w:t>
       </w:r>
       <w:r>
         <w:rPr>
           <w:i/>
         </w:rPr>
-        <w:t>Virtual Channels</w:t>
-      </w:r>
-      <w:r>
-        <w:t xml:space="preserve"> (VCs).</w:t>
-      </w:r>
-    </w:p>
-    <w:p>
-      <w:pPr>
-        <w:pStyle w:val="ListParagraph"/>
-        <w:numPr>
-          <w:ilvl w:val="0"/>
-          <w:numId w:val="3"/>
-        </w:numPr>
-        <w:jc w:val="both"/>
-      </w:pPr>
-      <w:r>
-        <w:t>VCs of a TC have unique names and each TC manages its own list of VCs.</w:t>
-      </w:r>
-    </w:p>
-    <w:p>
-      <w:pPr>
-        <w:pStyle w:val="ListParagraph"/>
-        <w:numPr>
-          <w:ilvl w:val="0"/>
-          <w:numId w:val="3"/>
-        </w:numPr>
-        <w:jc w:val="both"/>
-      </w:pPr>
-      <w:r>
-        <w:t xml:space="preserve">Depending on the data flow direction, there are two types of VCs: </w:t>
+        <w:t>Hardware-</w:t>
       </w:r>
       <w:r>
         <w:rPr>
           <w:i/>
         </w:rPr>
-        <w:t>Sink</w:t>
-      </w:r>
-      <w:r>
-        <w:t xml:space="preserve"> VCs and </w:t>
+        <w:t>Triggering</w:t>
       </w:r>
       <w:r>
         <w:rPr>
           <w:i/>
         </w:rPr>
-        <w:t>Source</w:t>
-      </w:r>
-      <w:r>
-        <w:t xml:space="preserve"> VCs.</w:t>
-      </w:r>
-    </w:p>
-    <w:p>
-      <w:pPr>
-        <w:pStyle w:val="ListParagraph"/>
-        <w:numPr>
-          <w:ilvl w:val="0"/>
-          <w:numId w:val="3"/>
-        </w:numPr>
-        <w:jc w:val="both"/>
-      </w:pPr>
-      <w:r>
-        <w:t>Data exchange between TCs is done by connecting Sink and Source VCs.</w:t>
-      </w:r>
-    </w:p>
-    <w:p>
-      <w:pPr>
-        <w:pStyle w:val="ListParagraph"/>
-        <w:numPr>
-          <w:ilvl w:val="0"/>
-          <w:numId w:val="3"/>
-        </w:numPr>
-        <w:jc w:val="both"/>
-      </w:pPr>
-      <w:r>
-        <w:t>A Source VC can be connected to multiple Sinks, however, a Sink may have only one Source connected to it.</w:t>
-      </w:r>
-    </w:p>
-    <w:p>
-      <w:pPr>
-        <w:pStyle w:val="ListParagraph"/>
-        <w:numPr>
-          <w:ilvl w:val="0"/>
-          <w:numId w:val="3"/>
-        </w:numPr>
-        <w:jc w:val="both"/>
-      </w:pPr>
-      <w:r>
-        <w:t xml:space="preserve">A Sink and Source VC exchange data through </w:t>
+        <w:t xml:space="preserve"> </w:t>
+      </w:r>
+      <w:r>
+        <w:t>or</w:t>
       </w:r>
       <w:r>
         <w:rPr>
           <w:i/>
         </w:rPr>
-        <w:t>Data Packets</w:t>
+        <w:t xml:space="preserve"> </w:t>
       </w:r>
       <w:r>
         <w:rPr>
           <w:i/>
         </w:rPr>
+        <w:t>Trigger</w:t>
+      </w:r>
+      <w:r>
+        <w:rPr>
+          <w:i/>
+        </w:rPr>
+        <w:t>ed</w:t>
+      </w:r>
+      <w:r>
+        <w:t xml:space="preserve"> (HWT)</w:t>
+      </w:r>
+      <w:r>
+        <w:rPr>
+          <w:i/>
+        </w:rPr>
+        <w:t xml:space="preserve"> Task Controller</w:t>
+      </w:r>
+      <w:r>
+        <w:t xml:space="preserve"> (HWT</w:t>
+      </w:r>
+      <w:r>
+        <w:t>-TC</w:t>
+      </w:r>
+      <w:r>
+        <w:t xml:space="preserve">) </w:t>
+      </w:r>
+      <w:r>
+        <w:t>generates or requires</w:t>
+      </w:r>
+      <w:r>
+        <w:t xml:space="preserve"> one or more </w:t>
+      </w:r>
+      <w:r>
+        <w:t>digital</w:t>
+      </w:r>
+      <w:r>
+        <w:t xml:space="preserve"> pulses that are used to time precisely the</w:t>
+      </w:r>
+      <w:r>
+        <w:t xml:space="preserve"> start of</w:t>
+      </w:r>
+      <w:r>
         <w:t xml:space="preserve"> </w:t>
       </w:r>
       <w:r>
-        <w:t xml:space="preserve">(DPs) by opening and closing a </w:t>
-      </w:r>
-      <w:r>
-        <w:rPr>
-          <w:i/>
-        </w:rPr>
-        <w:t>Data Exchange Session</w:t>
-      </w:r>
-      <w:r>
-        <w:t xml:space="preserve"> (DES).</w:t>
-      </w:r>
-    </w:p>
-    <w:p>
-      <w:pPr>
-        <w:pStyle w:val="ListParagraph"/>
-        <w:numPr>
-          <w:ilvl w:val="0"/>
-          <w:numId w:val="3"/>
-        </w:numPr>
-        <w:jc w:val="both"/>
-      </w:pPr>
-      <w:r>
-        <w:t xml:space="preserve">Depending on whether a TC iteration needs data </w:t>
-      </w:r>
-      <w:r>
-        <w:t xml:space="preserve">before </w:t>
-      </w:r>
-      <w:r>
-        <w:t>start</w:t>
-      </w:r>
-      <w:r>
-        <w:t>ing</w:t>
-      </w:r>
-      <w:r>
-        <w:t xml:space="preserve"> or </w:t>
-      </w:r>
-      <w:r>
-        <w:t xml:space="preserve">in order </w:t>
-      </w:r>
-      <w:r>
-        <w:t>to complete</w:t>
-      </w:r>
-      <w:r>
-        <w:t xml:space="preserve">, </w:t>
-      </w:r>
-      <w:r>
-        <w:t>a DES may be opened and closed only once</w:t>
-      </w:r>
-      <w:r>
-        <w:t xml:space="preserve"> before or during an iteration </w:t>
-      </w:r>
-      <w:r>
-        <w:t>and the iteration cannot</w:t>
-      </w:r>
-      <w:r>
-        <w:t xml:space="preserve"> start or</w:t>
-      </w:r>
-      <w:r>
-        <w:t xml:space="preserve"> complete without</w:t>
-      </w:r>
-      <w:r>
-        <w:t xml:space="preserve"> opening and</w:t>
-      </w:r>
-      <w:r>
-        <w:t xml:space="preserve"> closing an open DES.</w:t>
-      </w:r>
-      <w:r>
-        <w:t xml:space="preserve"> A DES is complete if the required amount of data between the Source and the Sink has been exchanged.</w:t>
+        <w:t>a TC iteration</w:t>
+      </w:r>
+      <w:r>
+        <w:t>.</w:t>
       </w:r>
       <w:r>
         <w:t xml:space="preserve"> </w:t>
@@ -2461,47 +2670,7 @@
         <w:pStyle w:val="ListParagraph"/>
         <w:numPr>
           <w:ilvl w:val="0"/>
-          <w:numId w:val="3"/>
-        </w:numPr>
-        <w:jc w:val="both"/>
-      </w:pPr>
-      <w:r>
-        <w:t xml:space="preserve">Data contained in a DP </w:t>
-      </w:r>
-      <w:r>
-        <w:t>is shared</w:t>
-      </w:r>
-      <w:r>
-        <w:t xml:space="preserve"> by multiple Sink VCs and the DP is</w:t>
-      </w:r>
-      <w:r>
-        <w:t xml:space="preserve"> disposed if there are no more S</w:t>
-      </w:r>
-      <w:r>
-        <w:t>ink</w:t>
-      </w:r>
-      <w:r>
-        <w:t xml:space="preserve"> VC</w:t>
-      </w:r>
-      <w:r>
-        <w:t>s using it. This eliminates the need to make several copies of the data.</w:t>
-      </w:r>
-    </w:p>
-    <w:p>
-      <w:pPr>
-        <w:pStyle w:val="Heading3"/>
-        <w:jc w:val="both"/>
-      </w:pPr>
-      <w:r>
-        <w:t>Hardware Triggers and Data Exchange Dependencies</w:t>
-      </w:r>
-    </w:p>
-    <w:p>
-      <w:pPr>
-        <w:pStyle w:val="ListParagraph"/>
-        <w:numPr>
-          <w:ilvl w:val="0"/>
-          <w:numId w:val="3"/>
+          <w:numId w:val="48"/>
         </w:numPr>
         <w:jc w:val="both"/>
       </w:pPr>
@@ -2509,301 +2678,204 @@
         <w:t xml:space="preserve">A </w:t>
       </w:r>
       <w:r>
-        <w:rPr>
-          <w:i/>
-        </w:rPr>
-        <w:t>Hardware-</w:t>
-      </w:r>
-      <w:r>
-        <w:rPr>
-          <w:i/>
-        </w:rPr>
-        <w:t>Triggering</w:t>
-      </w:r>
-      <w:r>
-        <w:rPr>
-          <w:i/>
-        </w:rPr>
+        <w:t>HWT</w:t>
+      </w:r>
+      <w:r>
+        <w:t>-TC that generates a trigger</w:t>
+      </w:r>
+      <w:r>
+        <w:t xml:space="preserve"> is </w:t>
+      </w:r>
+      <w:r>
+        <w:t xml:space="preserve">a </w:t>
+      </w:r>
+      <w:r>
+        <w:t>HWT</w:t>
+      </w:r>
+      <w:r>
+        <w:t>-TC</w:t>
+      </w:r>
+      <w:r>
+        <w:t xml:space="preserve"> Master whereas </w:t>
+      </w:r>
+      <w:r>
+        <w:t>if it requires a trigger, it is a</w:t>
+      </w:r>
+      <w:r>
+        <w:t xml:space="preserve"> HWT</w:t>
+      </w:r>
+      <w:r>
+        <w:t>-TC</w:t>
+      </w:r>
+      <w:r>
+        <w:t xml:space="preserve"> Slave. </w:t>
+      </w:r>
+    </w:p>
+    <w:p>
+      <w:pPr>
+        <w:pStyle w:val="ListParagraph"/>
+        <w:numPr>
+          <w:ilvl w:val="0"/>
+          <w:numId w:val="48"/>
+        </w:numPr>
+        <w:jc w:val="both"/>
+      </w:pPr>
+      <w:r>
+        <w:t>A</w:t>
+      </w:r>
+      <w:r>
         <w:t xml:space="preserve"> </w:t>
       </w:r>
       <w:r>
-        <w:t>or</w:t>
-      </w:r>
-      <w:r>
-        <w:rPr>
-          <w:i/>
-        </w:rPr>
+        <w:t>HWT-</w:t>
+      </w:r>
+      <w:r>
+        <w:t xml:space="preserve">TC </w:t>
+      </w:r>
+      <w:r>
+        <w:t xml:space="preserve">can </w:t>
+      </w:r>
+      <w:r>
+        <w:t>be either a HWT</w:t>
+      </w:r>
+      <w:r>
+        <w:t>-TC</w:t>
+      </w:r>
+      <w:r>
         <w:t xml:space="preserve"> </w:t>
       </w:r>
       <w:r>
-        <w:rPr>
-          <w:i/>
-        </w:rPr>
-        <w:t>Trigger</w:t>
-      </w:r>
-      <w:r>
-        <w:rPr>
-          <w:i/>
-        </w:rPr>
-        <w:t>ed</w:t>
-      </w:r>
-      <w:r>
-        <w:t xml:space="preserve"> (HWT)</w:t>
-      </w:r>
-      <w:r>
-        <w:rPr>
-          <w:i/>
-        </w:rPr>
-        <w:t xml:space="preserve"> Task Controller</w:t>
-      </w:r>
-      <w:r>
-        <w:t xml:space="preserve"> (HWT</w:t>
+        <w:t>Master</w:t>
+      </w:r>
+      <w:r>
+        <w:t xml:space="preserve"> or</w:t>
+      </w:r>
+      <w:r>
+        <w:t xml:space="preserve"> a</w:t>
+      </w:r>
+      <w:r>
+        <w:t xml:space="preserve"> HWT</w:t>
       </w:r>
       <w:r>
         <w:t>-TC</w:t>
       </w:r>
       <w:r>
-        <w:t xml:space="preserve">) </w:t>
-      </w:r>
-      <w:r>
-        <w:t>generates or requires</w:t>
-      </w:r>
-      <w:r>
-        <w:t xml:space="preserve"> one or more </w:t>
-      </w:r>
-      <w:r>
-        <w:t>digital</w:t>
-      </w:r>
-      <w:r>
-        <w:t xml:space="preserve"> pulses that are used to time precisely the</w:t>
-      </w:r>
-      <w:r>
-        <w:t xml:space="preserve"> start of</w:t>
-      </w:r>
-      <w:r>
         <w:t xml:space="preserve"> </w:t>
       </w:r>
       <w:r>
-        <w:t>a TC iteration</w:t>
+        <w:t>Slave</w:t>
+      </w:r>
+      <w:r>
+        <w:t xml:space="preserve"> and not both.</w:t>
+      </w:r>
+    </w:p>
+    <w:p>
+      <w:pPr>
+        <w:pStyle w:val="ListParagraph"/>
+        <w:numPr>
+          <w:ilvl w:val="0"/>
+          <w:numId w:val="48"/>
+        </w:numPr>
+        <w:jc w:val="both"/>
+      </w:pPr>
+      <w:r>
+        <w:t xml:space="preserve">A </w:t>
+      </w:r>
+      <w:r>
+        <w:t>HWT</w:t>
+      </w:r>
+      <w:r>
+        <w:t>-TC</w:t>
+      </w:r>
+      <w:r>
+        <w:t xml:space="preserve"> Master can be connected to</w:t>
+      </w:r>
+      <w:r>
+        <w:t xml:space="preserve"> one or more</w:t>
+      </w:r>
+      <w:r>
+        <w:t xml:space="preserve"> HWT</w:t>
+      </w:r>
+      <w:r>
+        <w:t>-TC</w:t>
+      </w:r>
+      <w:r>
+        <w:t xml:space="preserve"> Slaves.</w:t>
+      </w:r>
+    </w:p>
+    <w:p>
+      <w:pPr>
+        <w:pStyle w:val="ListParagraph"/>
+        <w:numPr>
+          <w:ilvl w:val="0"/>
+          <w:numId w:val="48"/>
+        </w:numPr>
+        <w:jc w:val="both"/>
+      </w:pPr>
+      <w:r>
+        <w:lastRenderedPageBreak/>
+        <w:t>A HWT</w:t>
+      </w:r>
+      <w:r>
+        <w:t>-TC</w:t>
+      </w:r>
+      <w:r>
+        <w:t xml:space="preserve"> Master generates a HWT only when all its HWT</w:t>
+      </w:r>
+      <w:r>
+        <w:t>-TC</w:t>
+      </w:r>
+      <w:r>
+        <w:t xml:space="preserve"> Slaves are </w:t>
+      </w:r>
+      <w:r>
+        <w:t>ready to receive such a trigger</w:t>
       </w:r>
       <w:r>
         <w:t>.</w:t>
       </w:r>
-      <w:r>
-        <w:t xml:space="preserve"> </w:t>
-      </w:r>
-    </w:p>
-    <w:p>
-      <w:pPr>
-        <w:pStyle w:val="ListParagraph"/>
-        <w:numPr>
-          <w:ilvl w:val="0"/>
-          <w:numId w:val="3"/>
-        </w:numPr>
-        <w:jc w:val="both"/>
-      </w:pPr>
-      <w:r>
-        <w:t xml:space="preserve">A </w:t>
-      </w:r>
-      <w:r>
-        <w:t>HWT</w:t>
-      </w:r>
-      <w:r>
-        <w:t>-TC that generates a trigger</w:t>
-      </w:r>
-      <w:r>
-        <w:t xml:space="preserve"> is </w:t>
-      </w:r>
-      <w:r>
-        <w:t xml:space="preserve">a </w:t>
-      </w:r>
-      <w:r>
-        <w:t>HWT</w:t>
+    </w:p>
+    <w:p>
+      <w:pPr>
+        <w:pStyle w:val="ListParagraph"/>
+        <w:numPr>
+          <w:ilvl w:val="0"/>
+          <w:numId w:val="48"/>
+        </w:numPr>
+        <w:jc w:val="both"/>
+      </w:pPr>
+      <w:r>
+        <w:t>A TC iteration that generates or requires a HWT is complete once the HWT is received or generated.</w:t>
+      </w:r>
+      <w:r>
+        <w:t xml:space="preserve"> Each iteration of a HWT TC must generate </w:t>
+      </w:r>
+      <w:r>
+        <w:t xml:space="preserve">(HWT-TC Master) </w:t>
+      </w:r>
+      <w:r>
+        <w:t>or require a HWT</w:t>
+      </w:r>
+      <w:r>
+        <w:t xml:space="preserve"> (HWT-TC Slave).</w:t>
+      </w:r>
+    </w:p>
+    <w:p>
+      <w:pPr>
+        <w:pStyle w:val="ListParagraph"/>
+        <w:numPr>
+          <w:ilvl w:val="0"/>
+          <w:numId w:val="48"/>
+        </w:numPr>
+        <w:jc w:val="both"/>
+      </w:pPr>
+      <w:r>
+        <w:t>A connection between a HWT</w:t>
       </w:r>
       <w:r>
         <w:t>-TC</w:t>
       </w:r>
       <w:r>
-        <w:t xml:space="preserve"> Master whereas </w:t>
-      </w:r>
-      <w:r>
-        <w:t>if it requires a trigger, it is a</w:t>
-      </w:r>
-      <w:r>
-        <w:t xml:space="preserve"> HWT</w:t>
-      </w:r>
-      <w:r>
-        <w:t>-TC</w:t>
-      </w:r>
-      <w:r>
-        <w:t xml:space="preserve"> Slave. </w:t>
-      </w:r>
-    </w:p>
-    <w:p>
-      <w:pPr>
-        <w:pStyle w:val="ListParagraph"/>
-        <w:numPr>
-          <w:ilvl w:val="0"/>
-          <w:numId w:val="3"/>
-        </w:numPr>
-        <w:jc w:val="both"/>
-      </w:pPr>
-      <w:r>
-        <w:lastRenderedPageBreak/>
-        <w:t>A</w:t>
-      </w:r>
-      <w:r>
-        <w:t xml:space="preserve"> </w:t>
-      </w:r>
-      <w:r>
-        <w:t>HWT-</w:t>
-      </w:r>
-      <w:r>
-        <w:t xml:space="preserve">TC </w:t>
-      </w:r>
-      <w:r>
-        <w:t xml:space="preserve">can </w:t>
-      </w:r>
-      <w:r>
-        <w:t>be either a HWT</w:t>
-      </w:r>
-      <w:r>
-        <w:t>-TC</w:t>
-      </w:r>
-      <w:r>
-        <w:t xml:space="preserve"> </w:t>
-      </w:r>
-      <w:r>
-        <w:t>Master</w:t>
-      </w:r>
-      <w:r>
-        <w:t xml:space="preserve"> or</w:t>
-      </w:r>
-      <w:r>
-        <w:t xml:space="preserve"> a</w:t>
-      </w:r>
-      <w:r>
-        <w:t xml:space="preserve"> HWT</w:t>
-      </w:r>
-      <w:r>
-        <w:t>-TC</w:t>
-      </w:r>
-      <w:r>
-        <w:t xml:space="preserve"> </w:t>
-      </w:r>
-      <w:r>
-        <w:t>Slave</w:t>
-      </w:r>
-      <w:r>
-        <w:t xml:space="preserve"> and not both.</w:t>
-      </w:r>
-    </w:p>
-    <w:p>
-      <w:pPr>
-        <w:pStyle w:val="ListParagraph"/>
-        <w:numPr>
-          <w:ilvl w:val="0"/>
-          <w:numId w:val="3"/>
-        </w:numPr>
-        <w:jc w:val="both"/>
-      </w:pPr>
-      <w:r>
-        <w:t xml:space="preserve">A </w:t>
-      </w:r>
-      <w:r>
-        <w:t>HWT</w:t>
-      </w:r>
-      <w:r>
-        <w:t>-TC</w:t>
-      </w:r>
-      <w:r>
-        <w:t xml:space="preserve"> Master can be connected to</w:t>
-      </w:r>
-      <w:r>
-        <w:t xml:space="preserve"> one or more</w:t>
-      </w:r>
-      <w:r>
-        <w:t xml:space="preserve"> HWT</w:t>
-      </w:r>
-      <w:r>
-        <w:t>-TC</w:t>
-      </w:r>
-      <w:r>
-        <w:t xml:space="preserve"> Slaves.</w:t>
-      </w:r>
-    </w:p>
-    <w:p>
-      <w:pPr>
-        <w:pStyle w:val="ListParagraph"/>
-        <w:numPr>
-          <w:ilvl w:val="0"/>
-          <w:numId w:val="3"/>
-        </w:numPr>
-        <w:jc w:val="both"/>
-      </w:pPr>
-      <w:r>
-        <w:t>A HWT</w:t>
-      </w:r>
-      <w:r>
-        <w:t>-TC</w:t>
-      </w:r>
-      <w:r>
-        <w:t xml:space="preserve"> Master generates a HWT only when all its HWT</w:t>
-      </w:r>
-      <w:r>
-        <w:t>-TC</w:t>
-      </w:r>
-      <w:r>
-        <w:t xml:space="preserve"> Slaves are </w:t>
-      </w:r>
-      <w:r>
-        <w:t>ready to receive such a trigger</w:t>
-      </w:r>
-      <w:r>
-        <w:t>.</w:t>
-      </w:r>
-    </w:p>
-    <w:p>
-      <w:pPr>
-        <w:pStyle w:val="ListParagraph"/>
-        <w:numPr>
-          <w:ilvl w:val="0"/>
-          <w:numId w:val="3"/>
-        </w:numPr>
-        <w:jc w:val="both"/>
-      </w:pPr>
-      <w:r>
-        <w:t>A TC iteration that generates or requires a HWT is complete once the HWT is received or generated.</w:t>
-      </w:r>
-      <w:r>
-        <w:t xml:space="preserve"> Each iteration of a HWT TC must generate </w:t>
-      </w:r>
-      <w:r>
-        <w:t xml:space="preserve">(HWT-TC Master) </w:t>
-      </w:r>
-      <w:r>
-        <w:t>or require a HWT</w:t>
-      </w:r>
-      <w:r>
-        <w:t xml:space="preserve"> (HWT-TC Slave).</w:t>
-      </w:r>
-    </w:p>
-    <w:p>
-      <w:pPr>
-        <w:pStyle w:val="ListParagraph"/>
-        <w:numPr>
-          <w:ilvl w:val="0"/>
-          <w:numId w:val="3"/>
-        </w:numPr>
-        <w:jc w:val="both"/>
-      </w:pPr>
-      <w:r>
-        <w:t>A connection between a HWT</w:t>
-      </w:r>
-      <w:r>
-        <w:t>-TC</w:t>
-      </w:r>
-      <w:r>
         <w:t xml:space="preserve"> Master and </w:t>
       </w:r>
       <w:r>
@@ -2830,7 +2902,7 @@
         <w:pStyle w:val="ListParagraph"/>
         <w:numPr>
           <w:ilvl w:val="0"/>
-          <w:numId w:val="3"/>
+          <w:numId w:val="48"/>
         </w:numPr>
         <w:jc w:val="both"/>
       </w:pPr>
@@ -3094,7 +3166,7 @@
         <w:pStyle w:val="ListParagraph"/>
         <w:numPr>
           <w:ilvl w:val="0"/>
-          <w:numId w:val="3"/>
+          <w:numId w:val="48"/>
         </w:numPr>
         <w:jc w:val="both"/>
       </w:pPr>
@@ -3107,7 +3179,7 @@
         <w:pStyle w:val="ListParagraph"/>
         <w:numPr>
           <w:ilvl w:val="0"/>
-          <w:numId w:val="3"/>
+          <w:numId w:val="48"/>
         </w:numPr>
         <w:jc w:val="both"/>
       </w:pPr>
@@ -3132,7 +3204,7 @@
         <w:pStyle w:val="ListParagraph"/>
         <w:numPr>
           <w:ilvl w:val="0"/>
-          <w:numId w:val="3"/>
+          <w:numId w:val="48"/>
         </w:numPr>
         <w:jc w:val="both"/>
       </w:pPr>
@@ -3148,7 +3220,7 @@
         <w:pStyle w:val="ListParagraph"/>
         <w:numPr>
           <w:ilvl w:val="0"/>
-          <w:numId w:val="3"/>
+          <w:numId w:val="48"/>
         </w:numPr>
         <w:jc w:val="both"/>
       </w:pPr>
@@ -3852,7 +3924,7 @@
         <w:pStyle w:val="ListParagraph"/>
         <w:numPr>
           <w:ilvl w:val="0"/>
-          <w:numId w:val="3"/>
+          <w:numId w:val="48"/>
         </w:numPr>
         <w:jc w:val="both"/>
       </w:pPr>
@@ -3871,7 +3943,7 @@
         <w:pStyle w:val="ListParagraph"/>
         <w:numPr>
           <w:ilvl w:val="0"/>
-          <w:numId w:val="3"/>
+          <w:numId w:val="48"/>
         </w:numPr>
         <w:jc w:val="both"/>
       </w:pPr>
@@ -3887,7 +3959,7 @@
         <w:pStyle w:val="ListParagraph"/>
         <w:numPr>
           <w:ilvl w:val="0"/>
-          <w:numId w:val="3"/>
+          <w:numId w:val="48"/>
         </w:numPr>
         <w:jc w:val="both"/>
       </w:pPr>
@@ -4183,9 +4255,39 @@
           <w:bCs/>
           <w:lang w:val="en-GB" w:eastAsia="en-GB"/>
         </w:rPr>
-        <w:t xml:space="preserve">1) Calibration of </w:t>
-      </w:r>
-      <w:proofErr w:type="spellStart"/>
+        <w:t>1) Calibration of galvos:</w:t>
+      </w:r>
+    </w:p>
+    <w:p>
+      <w:pPr>
+        <w:spacing w:after="240" w:line="240" w:lineRule="auto"/>
+        <w:jc w:val="both"/>
+        <w:rPr>
+          <w:rFonts w:eastAsia="Times New Roman" w:cs="Times New Roman"/>
+          <w:lang w:val="en-GB" w:eastAsia="en-GB"/>
+        </w:rPr>
+      </w:pPr>
+      <w:r>
+        <w:rPr>
+          <w:rFonts w:eastAsia="Times New Roman" w:cs="Times New Roman"/>
+          <w:lang w:val="en-GB" w:eastAsia="en-GB"/>
+        </w:rPr>
+        <w:t xml:space="preserve">There are 3 task controllers in this case: </w:t>
+      </w:r>
+      <w:r>
+        <w:rPr>
+          <w:rFonts w:eastAsia="Times New Roman" w:cs="Times New Roman"/>
+          <w:lang w:val="en-GB" w:eastAsia="en-GB"/>
+        </w:rPr>
+        <w:br/>
+      </w:r>
+      <w:r>
+        <w:rPr>
+          <w:rFonts w:eastAsia="Times New Roman" w:cs="Times New Roman"/>
+          <w:lang w:val="en-GB" w:eastAsia="en-GB"/>
+        </w:rPr>
+        <w:br/>
+      </w:r>
       <w:r>
         <w:rPr>
           <w:rFonts w:eastAsia="Times New Roman" w:cs="Times New Roman"/>
@@ -4193,9 +4295,22 @@
           <w:bCs/>
           <w:lang w:val="en-GB" w:eastAsia="en-GB"/>
         </w:rPr>
-        <w:t>galvos</w:t>
-      </w:r>
-      <w:proofErr w:type="spellEnd"/>
+        <w:t>a)</w:t>
+      </w:r>
+      <w:r>
+        <w:rPr>
+          <w:rFonts w:eastAsia="Times New Roman" w:cs="Times New Roman"/>
+          <w:lang w:val="en-GB" w:eastAsia="en-GB"/>
+        </w:rPr>
+        <w:t xml:space="preserve"> The user interface task controller (UITC) that starts the calibration process and has 1 iteration.</w:t>
+      </w:r>
+      <w:r>
+        <w:rPr>
+          <w:rFonts w:eastAsia="Times New Roman" w:cs="Times New Roman"/>
+          <w:lang w:val="en-GB" w:eastAsia="en-GB"/>
+        </w:rPr>
+        <w:br/>
+      </w:r>
       <w:r>
         <w:rPr>
           <w:rFonts w:eastAsia="Times New Roman" w:cs="Times New Roman"/>
@@ -4203,7 +4318,15 @@
           <w:bCs/>
           <w:lang w:val="en-GB" w:eastAsia="en-GB"/>
         </w:rPr>
-        <w:t>:</w:t>
+        <w:br/>
+        <w:t>b)</w:t>
+      </w:r>
+      <w:r>
+        <w:rPr>
+          <w:rFonts w:eastAsia="Times New Roman" w:cs="Times New Roman"/>
+          <w:lang w:val="en-GB" w:eastAsia="en-GB"/>
+        </w:rPr>
+        <w:t xml:space="preserve"> The galvo calibration TC that sends and receives a waveform with each iteration, the total number of iterations is not known beforehand, but they are finite, i.e. the galvo calibration TC decides after each iteration whether to perform another one, for example if the galvo cannot keep up with the scan speed and switches off, then it performs another iteration with a lower scan speed.</w:t>
       </w:r>
     </w:p>
     <w:p>
@@ -4215,27 +4338,6 @@
           <w:lang w:val="en-GB" w:eastAsia="en-GB"/>
         </w:rPr>
       </w:pPr>
-      <w:r>
-        <w:rPr>
-          <w:rFonts w:eastAsia="Times New Roman" w:cs="Times New Roman"/>
-          <w:lang w:val="en-GB" w:eastAsia="en-GB"/>
-        </w:rPr>
-        <w:t xml:space="preserve">There are 3 task controllers in this case: </w:t>
-      </w:r>
-      <w:r>
-        <w:rPr>
-          <w:rFonts w:eastAsia="Times New Roman" w:cs="Times New Roman"/>
-          <w:lang w:val="en-GB" w:eastAsia="en-GB"/>
-        </w:rPr>
-        <w:br/>
-      </w:r>
-      <w:r>
-        <w:rPr>
-          <w:rFonts w:eastAsia="Times New Roman" w:cs="Times New Roman"/>
-          <w:lang w:val="en-GB" w:eastAsia="en-GB"/>
-        </w:rPr>
-        <w:br/>
-      </w:r>
       <w:r>
         <w:rPr>
           <w:rFonts w:eastAsia="Times New Roman" w:cs="Times New Roman"/>
@@ -4243,38 +4345,14 @@
           <w:bCs/>
           <w:lang w:val="en-GB" w:eastAsia="en-GB"/>
         </w:rPr>
-        <w:t>a)</w:t>
-      </w:r>
-      <w:r>
-        <w:rPr>
-          <w:rFonts w:eastAsia="Times New Roman" w:cs="Times New Roman"/>
-          <w:lang w:val="en-GB" w:eastAsia="en-GB"/>
-        </w:rPr>
-        <w:t xml:space="preserve"> The user interface task controller (UITC) that starts the calibration process and has 1 iteration.</w:t>
-      </w:r>
-      <w:r>
-        <w:rPr>
-          <w:rFonts w:eastAsia="Times New Roman" w:cs="Times New Roman"/>
-          <w:lang w:val="en-GB" w:eastAsia="en-GB"/>
-        </w:rPr>
-        <w:br/>
-      </w:r>
-      <w:r>
-        <w:rPr>
-          <w:rFonts w:eastAsia="Times New Roman" w:cs="Times New Roman"/>
-          <w:b/>
-          <w:bCs/>
-          <w:lang w:val="en-GB" w:eastAsia="en-GB"/>
-        </w:rPr>
-        <w:br/>
-        <w:t>b)</w:t>
-      </w:r>
-      <w:r>
-        <w:rPr>
-          <w:rFonts w:eastAsia="Times New Roman" w:cs="Times New Roman"/>
-          <w:lang w:val="en-GB" w:eastAsia="en-GB"/>
-        </w:rPr>
-        <w:t xml:space="preserve"> The </w:t>
+        <w:t xml:space="preserve">c) </w:t>
+      </w:r>
+      <w:r>
+        <w:rPr>
+          <w:rFonts w:eastAsia="Times New Roman" w:cs="Times New Roman"/>
+          <w:lang w:val="en-GB" w:eastAsia="en-GB"/>
+        </w:rPr>
+        <w:t xml:space="preserve">The </w:t>
       </w:r>
       <w:proofErr w:type="spellStart"/>
       <w:r>
@@ -4282,7 +4360,7 @@
           <w:rFonts w:eastAsia="Times New Roman" w:cs="Times New Roman"/>
           <w:lang w:val="en-GB" w:eastAsia="en-GB"/>
         </w:rPr>
-        <w:t>galvo</w:t>
+        <w:t>DAQmx</w:t>
       </w:r>
       <w:proofErr w:type="spellEnd"/>
       <w:r>
@@ -4290,7 +4368,7 @@
           <w:rFonts w:eastAsia="Times New Roman" w:cs="Times New Roman"/>
           <w:lang w:val="en-GB" w:eastAsia="en-GB"/>
         </w:rPr>
-        <w:t xml:space="preserve"> calibration TC that sends and receives a waveform with each iteration, the total number of iterations is not known beforehand, but they are finite, i.e. the </w:t>
+        <w:t xml:space="preserve"> TC that has two tasks set-up, one AI and one AO. Also in this case, to perform one iteration, the AO waveform must be received and then the AI waveform is sent. The AI and AO tasks are triggered internally to each other so that both the AI and AO samples are synchronous. This internal </w:t>
       </w:r>
       <w:proofErr w:type="spellStart"/>
       <w:r>
@@ -4298,7 +4376,7 @@
           <w:rFonts w:eastAsia="Times New Roman" w:cs="Times New Roman"/>
           <w:lang w:val="en-GB" w:eastAsia="en-GB"/>
         </w:rPr>
-        <w:t>galvo</w:t>
+        <w:t>DAQmx</w:t>
       </w:r>
       <w:proofErr w:type="spellEnd"/>
       <w:r>
@@ -4306,7 +4384,7 @@
           <w:rFonts w:eastAsia="Times New Roman" w:cs="Times New Roman"/>
           <w:lang w:val="en-GB" w:eastAsia="en-GB"/>
         </w:rPr>
-        <w:t xml:space="preserve"> calibration TC decides after each iteration whether to perform another one, for example if the </w:t>
+        <w:t xml:space="preserve"> tasks triggering is set up from the </w:t>
       </w:r>
       <w:proofErr w:type="spellStart"/>
       <w:r>
@@ -4314,7 +4392,7 @@
           <w:rFonts w:eastAsia="Times New Roman" w:cs="Times New Roman"/>
           <w:lang w:val="en-GB" w:eastAsia="en-GB"/>
         </w:rPr>
-        <w:t>galvo</w:t>
+        <w:t>DAQmx</w:t>
       </w:r>
       <w:proofErr w:type="spellEnd"/>
       <w:r>
@@ -4322,7 +4400,7 @@
           <w:rFonts w:eastAsia="Times New Roman" w:cs="Times New Roman"/>
           <w:lang w:val="en-GB" w:eastAsia="en-GB"/>
         </w:rPr>
-        <w:t xml:space="preserve"> cannot keep up with the scan speed and switches off, then it performs another iteration with a lower scan speed.</w:t>
+        <w:t xml:space="preserve"> manager panel. Since only if data is available to the AO task can it start, the AI task is triggered by the start of the AO task. This task controller is set-up to perform one iteration in total after which it gets to a done state.</w:t>
       </w:r>
     </w:p>
     <w:p>
@@ -4337,18 +4415,9 @@
       <w:r>
         <w:rPr>
           <w:rFonts w:eastAsia="Times New Roman" w:cs="Times New Roman"/>
-          <w:b/>
-          <w:bCs/>
-          <w:lang w:val="en-GB" w:eastAsia="en-GB"/>
-        </w:rPr>
-        <w:t xml:space="preserve">c) </w:t>
-      </w:r>
-      <w:r>
-        <w:rPr>
-          <w:rFonts w:eastAsia="Times New Roman" w:cs="Times New Roman"/>
-          <w:lang w:val="en-GB" w:eastAsia="en-GB"/>
-        </w:rPr>
-        <w:t xml:space="preserve">The </w:t>
+          <w:lang w:val="en-GB" w:eastAsia="en-GB"/>
+        </w:rPr>
+        <w:t xml:space="preserve">Now, the way the </w:t>
       </w:r>
       <w:proofErr w:type="spellStart"/>
       <w:r>
@@ -4364,7 +4433,126 @@
           <w:rFonts w:eastAsia="Times New Roman" w:cs="Times New Roman"/>
           <w:lang w:val="en-GB" w:eastAsia="en-GB"/>
         </w:rPr>
-        <w:t xml:space="preserve"> TC that has two tasks set-up, one AI and one AO. Also in this case, to perform one iteration, the AO waveform must be received and then the AI waveform is sent. The AI and AO tasks are triggered internally to each other so that both the AI and AO samples are synchronous. This internal </w:t>
+        <w:t xml:space="preserve"> task controller from c) is executed as many times as the calibration TC from b) wants, is to make c) a child TC of b), and b) is a child TC of a).</w:t>
+      </w:r>
+    </w:p>
+    <w:p>
+      <w:pPr>
+        <w:spacing w:after="240" w:line="240" w:lineRule="auto"/>
+        <w:jc w:val="both"/>
+        <w:rPr>
+          <w:rFonts w:eastAsia="Times New Roman" w:cs="Times New Roman"/>
+          <w:lang w:val="en-GB" w:eastAsia="en-GB"/>
+        </w:rPr>
+      </w:pPr>
+      <w:r>
+        <w:rPr>
+          <w:rFonts w:eastAsia="Times New Roman" w:cs="Times New Roman"/>
+          <w:lang w:val="en-GB" w:eastAsia="en-GB"/>
+        </w:rPr>
+        <w:t>When a TC has other child TCs attached to it, it has 3 ways in which it can carry out its provided iterate function:</w:t>
+      </w:r>
+    </w:p>
+    <w:p>
+      <w:pPr>
+        <w:spacing w:after="0" w:line="240" w:lineRule="auto"/>
+        <w:jc w:val="both"/>
+        <w:rPr>
+          <w:rFonts w:eastAsia="Times New Roman" w:cs="Times New Roman"/>
+          <w:lang w:val="en-GB" w:eastAsia="en-GB"/>
+        </w:rPr>
+      </w:pPr>
+      <w:r>
+        <w:rPr>
+          <w:rFonts w:eastAsia="Times New Roman" w:cs="Times New Roman"/>
+          <w:lang w:val="en-GB" w:eastAsia="en-GB"/>
+        </w:rPr>
+        <w:t>    1) The iterate function is called and must complete before starting the child TCs.</w:t>
+      </w:r>
+    </w:p>
+    <w:p>
+      <w:pPr>
+        <w:spacing w:after="0" w:line="240" w:lineRule="auto"/>
+        <w:jc w:val="both"/>
+        <w:rPr>
+          <w:rFonts w:eastAsia="Times New Roman" w:cs="Times New Roman"/>
+          <w:lang w:val="en-GB" w:eastAsia="en-GB"/>
+        </w:rPr>
+      </w:pPr>
+      <w:r>
+        <w:rPr>
+          <w:rFonts w:eastAsia="Times New Roman" w:cs="Times New Roman"/>
+          <w:lang w:val="en-GB" w:eastAsia="en-GB"/>
+        </w:rPr>
+        <w:t>    2) The iterate function is executed in parallel with the child TCs.</w:t>
+      </w:r>
+    </w:p>
+    <w:p>
+      <w:pPr>
+        <w:spacing w:after="240" w:line="240" w:lineRule="auto"/>
+        <w:jc w:val="both"/>
+        <w:rPr>
+          <w:rFonts w:eastAsia="Times New Roman" w:cs="Times New Roman"/>
+          <w:lang w:val="en-GB" w:eastAsia="en-GB"/>
+        </w:rPr>
+      </w:pPr>
+      <w:r>
+        <w:rPr>
+          <w:rFonts w:eastAsia="Times New Roman" w:cs="Times New Roman"/>
+          <w:lang w:val="en-GB" w:eastAsia="en-GB"/>
+        </w:rPr>
+        <w:t>    3) The iterate function is called after all the child TCs finish their iterations and are in a Done state.</w:t>
+      </w:r>
+    </w:p>
+    <w:p>
+      <w:pPr>
+        <w:spacing w:after="240" w:line="240" w:lineRule="auto"/>
+        <w:jc w:val="both"/>
+        <w:rPr>
+          <w:rFonts w:eastAsia="Times New Roman" w:cs="Times New Roman"/>
+          <w:lang w:val="en-GB" w:eastAsia="en-GB"/>
+        </w:rPr>
+      </w:pPr>
+      <w:r>
+        <w:rPr>
+          <w:rFonts w:eastAsia="Times New Roman" w:cs="Times New Roman"/>
+          <w:lang w:val="en-GB" w:eastAsia="en-GB"/>
+        </w:rPr>
+        <w:t>The iteration of a parent TC is complete only if both its iterate function has been called and is complete and also if all its child TC are done with their iterations.</w:t>
+      </w:r>
+    </w:p>
+    <w:p>
+      <w:pPr>
+        <w:spacing w:after="240" w:line="240" w:lineRule="auto"/>
+        <w:jc w:val="both"/>
+        <w:rPr>
+          <w:rFonts w:eastAsia="Times New Roman" w:cs="Times New Roman"/>
+          <w:lang w:val="en-GB" w:eastAsia="en-GB"/>
+        </w:rPr>
+      </w:pPr>
+      <w:r>
+        <w:rPr>
+          <w:rFonts w:eastAsia="Times New Roman" w:cs="Times New Roman"/>
+          <w:lang w:val="en-GB" w:eastAsia="en-GB"/>
+        </w:rPr>
+        <w:t>The way of executing 1-3 is important because if this execution mode is not chosen carefully, the HW-trigger and data-exchange dependencies can cause a deadlock.</w:t>
+      </w:r>
+    </w:p>
+    <w:p>
+      <w:pPr>
+        <w:spacing w:after="0" w:line="240" w:lineRule="auto"/>
+        <w:jc w:val="both"/>
+        <w:rPr>
+          <w:rFonts w:eastAsia="Times New Roman" w:cs="Times New Roman"/>
+          <w:lang w:val="en-GB" w:eastAsia="en-GB"/>
+        </w:rPr>
+      </w:pPr>
+      <w:r>
+        <w:rPr>
+          <w:rFonts w:eastAsia="Times New Roman" w:cs="Times New Roman"/>
+          <w:lang w:val="en-GB" w:eastAsia="en-GB"/>
+        </w:rPr>
+        <w:t xml:space="preserve">In this case, to make the data exchange between the galvo TC and the </w:t>
       </w:r>
       <w:proofErr w:type="spellStart"/>
       <w:r>
@@ -4380,223 +4568,7 @@
           <w:rFonts w:eastAsia="Times New Roman" w:cs="Times New Roman"/>
           <w:lang w:val="en-GB" w:eastAsia="en-GB"/>
         </w:rPr>
-        <w:t xml:space="preserve"> tasks triggering is set up from the </w:t>
-      </w:r>
-      <w:proofErr w:type="spellStart"/>
-      <w:r>
-        <w:rPr>
-          <w:rFonts w:eastAsia="Times New Roman" w:cs="Times New Roman"/>
-          <w:lang w:val="en-GB" w:eastAsia="en-GB"/>
-        </w:rPr>
-        <w:t>DAQmx</w:t>
-      </w:r>
-      <w:proofErr w:type="spellEnd"/>
-      <w:r>
-        <w:rPr>
-          <w:rFonts w:eastAsia="Times New Roman" w:cs="Times New Roman"/>
-          <w:lang w:val="en-GB" w:eastAsia="en-GB"/>
-        </w:rPr>
-        <w:t xml:space="preserve"> manager panel. Since only if data is available to the AO task can it start, the AI task is triggered by the start of the AO task. This task controller is set-up to perform one iteration in total after which it gets to a done state.</w:t>
-      </w:r>
-    </w:p>
-    <w:p>
-      <w:pPr>
-        <w:spacing w:after="240" w:line="240" w:lineRule="auto"/>
-        <w:jc w:val="both"/>
-        <w:rPr>
-          <w:rFonts w:eastAsia="Times New Roman" w:cs="Times New Roman"/>
-          <w:lang w:val="en-GB" w:eastAsia="en-GB"/>
-        </w:rPr>
-      </w:pPr>
-      <w:r>
-        <w:rPr>
-          <w:rFonts w:eastAsia="Times New Roman" w:cs="Times New Roman"/>
-          <w:lang w:val="en-GB" w:eastAsia="en-GB"/>
-        </w:rPr>
-        <w:t xml:space="preserve">Now, the way the </w:t>
-      </w:r>
-      <w:proofErr w:type="spellStart"/>
-      <w:r>
-        <w:rPr>
-          <w:rFonts w:eastAsia="Times New Roman" w:cs="Times New Roman"/>
-          <w:lang w:val="en-GB" w:eastAsia="en-GB"/>
-        </w:rPr>
-        <w:t>DAQmx</w:t>
-      </w:r>
-      <w:proofErr w:type="spellEnd"/>
-      <w:r>
-        <w:rPr>
-          <w:rFonts w:eastAsia="Times New Roman" w:cs="Times New Roman"/>
-          <w:lang w:val="en-GB" w:eastAsia="en-GB"/>
-        </w:rPr>
-        <w:t xml:space="preserve"> task controller from c) is executed as many times as the calibration TC from b) wants, is to make c) a child TC of b), and b) is a child TC of a).</w:t>
-      </w:r>
-    </w:p>
-    <w:p>
-      <w:pPr>
-        <w:spacing w:after="240" w:line="240" w:lineRule="auto"/>
-        <w:jc w:val="both"/>
-        <w:rPr>
-          <w:rFonts w:eastAsia="Times New Roman" w:cs="Times New Roman"/>
-          <w:lang w:val="en-GB" w:eastAsia="en-GB"/>
-        </w:rPr>
-      </w:pPr>
-      <w:r>
-        <w:rPr>
-          <w:rFonts w:eastAsia="Times New Roman" w:cs="Times New Roman"/>
-          <w:lang w:val="en-GB" w:eastAsia="en-GB"/>
-        </w:rPr>
-        <w:t>When a TC has other child TCs attached to it, it has 3 ways in which it can carry out its provided iterate function:</w:t>
-      </w:r>
-    </w:p>
-    <w:p>
-      <w:pPr>
-        <w:spacing w:after="0" w:line="240" w:lineRule="auto"/>
-        <w:jc w:val="both"/>
-        <w:rPr>
-          <w:rFonts w:eastAsia="Times New Roman" w:cs="Times New Roman"/>
-          <w:lang w:val="en-GB" w:eastAsia="en-GB"/>
-        </w:rPr>
-      </w:pPr>
-      <w:r>
-        <w:rPr>
-          <w:rFonts w:eastAsia="Times New Roman" w:cs="Times New Roman"/>
-          <w:lang w:val="en-GB" w:eastAsia="en-GB"/>
-        </w:rPr>
-        <w:t>    1) The iterate function is called and must complete before starting the child TCs.</w:t>
-      </w:r>
-    </w:p>
-    <w:p>
-      <w:pPr>
-        <w:spacing w:after="0" w:line="240" w:lineRule="auto"/>
-        <w:jc w:val="both"/>
-        <w:rPr>
-          <w:rFonts w:eastAsia="Times New Roman" w:cs="Times New Roman"/>
-          <w:lang w:val="en-GB" w:eastAsia="en-GB"/>
-        </w:rPr>
-      </w:pPr>
-      <w:r>
-        <w:rPr>
-          <w:rFonts w:eastAsia="Times New Roman" w:cs="Times New Roman"/>
-          <w:lang w:val="en-GB" w:eastAsia="en-GB"/>
-        </w:rPr>
-        <w:t>    2) The iterate function is executed in parallel with the child TCs.</w:t>
-      </w:r>
-    </w:p>
-    <w:p>
-      <w:pPr>
-        <w:spacing w:after="240" w:line="240" w:lineRule="auto"/>
-        <w:jc w:val="both"/>
-        <w:rPr>
-          <w:rFonts w:eastAsia="Times New Roman" w:cs="Times New Roman"/>
-          <w:lang w:val="en-GB" w:eastAsia="en-GB"/>
-        </w:rPr>
-      </w:pPr>
-      <w:r>
-        <w:rPr>
-          <w:rFonts w:eastAsia="Times New Roman" w:cs="Times New Roman"/>
-          <w:lang w:val="en-GB" w:eastAsia="en-GB"/>
-        </w:rPr>
-        <w:t>    3) The iterate function is called after all the child TCs finish their iterations and are in a Done state.</w:t>
-      </w:r>
-    </w:p>
-    <w:p>
-      <w:pPr>
-        <w:spacing w:after="240" w:line="240" w:lineRule="auto"/>
-        <w:jc w:val="both"/>
-        <w:rPr>
-          <w:rFonts w:eastAsia="Times New Roman" w:cs="Times New Roman"/>
-          <w:lang w:val="en-GB" w:eastAsia="en-GB"/>
-        </w:rPr>
-      </w:pPr>
-      <w:r>
-        <w:rPr>
-          <w:rFonts w:eastAsia="Times New Roman" w:cs="Times New Roman"/>
-          <w:lang w:val="en-GB" w:eastAsia="en-GB"/>
-        </w:rPr>
-        <w:t>The iteration of a parent TC is complete only if both its iterate function has been called and is complete and also if all its child TC are done with their iterations.</w:t>
-      </w:r>
-    </w:p>
-    <w:p>
-      <w:pPr>
-        <w:spacing w:after="240" w:line="240" w:lineRule="auto"/>
-        <w:jc w:val="both"/>
-        <w:rPr>
-          <w:rFonts w:eastAsia="Times New Roman" w:cs="Times New Roman"/>
-          <w:lang w:val="en-GB" w:eastAsia="en-GB"/>
-        </w:rPr>
-      </w:pPr>
-      <w:r>
-        <w:rPr>
-          <w:rFonts w:eastAsia="Times New Roman" w:cs="Times New Roman"/>
-          <w:lang w:val="en-GB" w:eastAsia="en-GB"/>
-        </w:rPr>
-        <w:t>The way of executing 1-3 is important because if this execution mode is not chosen carefully, the HW-trigger and data-exchange dependencies can cause a deadlock.</w:t>
-      </w:r>
-    </w:p>
-    <w:p>
-      <w:pPr>
-        <w:spacing w:after="0" w:line="240" w:lineRule="auto"/>
-        <w:jc w:val="both"/>
-        <w:rPr>
-          <w:rFonts w:eastAsia="Times New Roman" w:cs="Times New Roman"/>
-          <w:lang w:val="en-GB" w:eastAsia="en-GB"/>
-        </w:rPr>
-      </w:pPr>
-      <w:r>
-        <w:rPr>
-          <w:rFonts w:eastAsia="Times New Roman" w:cs="Times New Roman"/>
-          <w:lang w:val="en-GB" w:eastAsia="en-GB"/>
-        </w:rPr>
-        <w:t xml:space="preserve">In this case, to make the data exchange between the </w:t>
-      </w:r>
-      <w:proofErr w:type="spellStart"/>
-      <w:r>
-        <w:rPr>
-          <w:rFonts w:eastAsia="Times New Roman" w:cs="Times New Roman"/>
-          <w:lang w:val="en-GB" w:eastAsia="en-GB"/>
-        </w:rPr>
-        <w:t>galvo</w:t>
-      </w:r>
-      <w:proofErr w:type="spellEnd"/>
-      <w:r>
-        <w:rPr>
-          <w:rFonts w:eastAsia="Times New Roman" w:cs="Times New Roman"/>
-          <w:lang w:val="en-GB" w:eastAsia="en-GB"/>
-        </w:rPr>
-        <w:t xml:space="preserve"> TC and the </w:t>
-      </w:r>
-      <w:proofErr w:type="spellStart"/>
-      <w:r>
-        <w:rPr>
-          <w:rFonts w:eastAsia="Times New Roman" w:cs="Times New Roman"/>
-          <w:lang w:val="en-GB" w:eastAsia="en-GB"/>
-        </w:rPr>
-        <w:t>DAQmx</w:t>
-      </w:r>
-      <w:proofErr w:type="spellEnd"/>
-      <w:r>
-        <w:rPr>
-          <w:rFonts w:eastAsia="Times New Roman" w:cs="Times New Roman"/>
-          <w:lang w:val="en-GB" w:eastAsia="en-GB"/>
-        </w:rPr>
-        <w:t xml:space="preserve"> TC possible, the </w:t>
-      </w:r>
-      <w:proofErr w:type="spellStart"/>
-      <w:r>
-        <w:rPr>
-          <w:rFonts w:eastAsia="Times New Roman" w:cs="Times New Roman"/>
-          <w:lang w:val="en-GB" w:eastAsia="en-GB"/>
-        </w:rPr>
-        <w:t>galvo</w:t>
-      </w:r>
-      <w:proofErr w:type="spellEnd"/>
-      <w:r>
-        <w:rPr>
-          <w:rFonts w:eastAsia="Times New Roman" w:cs="Times New Roman"/>
-          <w:lang w:val="en-GB" w:eastAsia="en-GB"/>
-        </w:rPr>
-        <w:t xml:space="preserve"> TC must execute in parallel with the </w:t>
+        <w:t xml:space="preserve"> TC possible, the galvo TC must execute in parallel with the </w:t>
       </w:r>
       <w:proofErr w:type="spellStart"/>
       <w:r>
@@ -4645,23 +4617,7 @@
           <w:rFonts w:eastAsia="Times New Roman" w:cs="Times New Roman"/>
           <w:lang w:val="en-GB" w:eastAsia="en-GB"/>
         </w:rPr>
-        <w:t xml:space="preserve">So, what we have up to now is basically two modules, say </w:t>
-      </w:r>
-      <w:proofErr w:type="spellStart"/>
-      <w:r>
-        <w:rPr>
-          <w:rFonts w:eastAsia="Times New Roman" w:cs="Times New Roman"/>
-          <w:lang w:val="en-GB" w:eastAsia="en-GB"/>
-        </w:rPr>
-        <w:t>Galvo</w:t>
-      </w:r>
-      <w:proofErr w:type="spellEnd"/>
-      <w:r>
-        <w:rPr>
-          <w:rFonts w:eastAsia="Times New Roman" w:cs="Times New Roman"/>
-          <w:lang w:val="en-GB" w:eastAsia="en-GB"/>
-        </w:rPr>
-        <w:t xml:space="preserve"> and </w:t>
+        <w:t xml:space="preserve">So, what we have up to now is basically two modules, say Galvo and </w:t>
       </w:r>
       <w:proofErr w:type="spellStart"/>
       <w:r>
@@ -6445,7 +6401,7 @@
             <w:rPr>
               <w:noProof/>
             </w:rPr>
-            <w:t>1</w:t>
+            <w:t>4</w:t>
           </w:r>
         </w:fldSimple>
       </w:p>
@@ -6509,7 +6465,7 @@
         <w:rPr>
           <w:noProof/>
         </w:rPr>
-        <w:t>May 6, 2015</w:t>
+        <w:t>May 12, 2015</w:t>
       </w:r>
     </w:fldSimple>
   </w:p>
@@ -11103,6 +11059,119 @@
     </w:lvl>
   </w:abstractNum>
   <w:abstractNum w:abstractNumId="40">
+    <w:nsid w:val="737942A1"/>
+    <w:multiLevelType w:val="hybridMultilevel"/>
+    <w:tmpl w:val="192624EE"/>
+    <w:lvl w:ilvl="0" w:tplc="D1CC1E62">
+      <w:start w:val="1"/>
+      <w:numFmt w:val="decimal"/>
+      <w:lvlText w:val="1.%1"/>
+      <w:lvlJc w:val="left"/>
+      <w:pPr>
+        <w:ind w:left="360" w:hanging="360"/>
+      </w:pPr>
+      <w:rPr>
+        <w:rFonts w:hint="default"/>
+      </w:rPr>
+    </w:lvl>
+    <w:lvl w:ilvl="1" w:tplc="04090003" w:tentative="1">
+      <w:start w:val="1"/>
+      <w:numFmt w:val="bullet"/>
+      <w:lvlText w:val="o"/>
+      <w:lvlJc w:val="left"/>
+      <w:pPr>
+        <w:ind w:left="1440" w:hanging="360"/>
+      </w:pPr>
+      <w:rPr>
+        <w:rFonts w:ascii="Courier New" w:hAnsi="Courier New" w:cs="Courier New" w:hint="default"/>
+      </w:rPr>
+    </w:lvl>
+    <w:lvl w:ilvl="2" w:tplc="04090005" w:tentative="1">
+      <w:start w:val="1"/>
+      <w:numFmt w:val="bullet"/>
+      <w:lvlText w:val=""/>
+      <w:lvlJc w:val="left"/>
+      <w:pPr>
+        <w:ind w:left="2160" w:hanging="360"/>
+      </w:pPr>
+      <w:rPr>
+        <w:rFonts w:ascii="Wingdings" w:hAnsi="Wingdings" w:hint="default"/>
+      </w:rPr>
+    </w:lvl>
+    <w:lvl w:ilvl="3" w:tplc="04090001" w:tentative="1">
+      <w:start w:val="1"/>
+      <w:numFmt w:val="bullet"/>
+      <w:lvlText w:val=""/>
+      <w:lvlJc w:val="left"/>
+      <w:pPr>
+        <w:ind w:left="2880" w:hanging="360"/>
+      </w:pPr>
+      <w:rPr>
+        <w:rFonts w:ascii="Symbol" w:hAnsi="Symbol" w:hint="default"/>
+      </w:rPr>
+    </w:lvl>
+    <w:lvl w:ilvl="4" w:tplc="04090003" w:tentative="1">
+      <w:start w:val="1"/>
+      <w:numFmt w:val="bullet"/>
+      <w:lvlText w:val="o"/>
+      <w:lvlJc w:val="left"/>
+      <w:pPr>
+        <w:ind w:left="3600" w:hanging="360"/>
+      </w:pPr>
+      <w:rPr>
+        <w:rFonts w:ascii="Courier New" w:hAnsi="Courier New" w:cs="Courier New" w:hint="default"/>
+      </w:rPr>
+    </w:lvl>
+    <w:lvl w:ilvl="5" w:tplc="04090005" w:tentative="1">
+      <w:start w:val="1"/>
+      <w:numFmt w:val="bullet"/>
+      <w:lvlText w:val=""/>
+      <w:lvlJc w:val="left"/>
+      <w:pPr>
+        <w:ind w:left="4320" w:hanging="360"/>
+      </w:pPr>
+      <w:rPr>
+        <w:rFonts w:ascii="Wingdings" w:hAnsi="Wingdings" w:hint="default"/>
+      </w:rPr>
+    </w:lvl>
+    <w:lvl w:ilvl="6" w:tplc="04090001" w:tentative="1">
+      <w:start w:val="1"/>
+      <w:numFmt w:val="bullet"/>
+      <w:lvlText w:val=""/>
+      <w:lvlJc w:val="left"/>
+      <w:pPr>
+        <w:ind w:left="5040" w:hanging="360"/>
+      </w:pPr>
+      <w:rPr>
+        <w:rFonts w:ascii="Symbol" w:hAnsi="Symbol" w:hint="default"/>
+      </w:rPr>
+    </w:lvl>
+    <w:lvl w:ilvl="7" w:tplc="04090003" w:tentative="1">
+      <w:start w:val="1"/>
+      <w:numFmt w:val="bullet"/>
+      <w:lvlText w:val="o"/>
+      <w:lvlJc w:val="left"/>
+      <w:pPr>
+        <w:ind w:left="5760" w:hanging="360"/>
+      </w:pPr>
+      <w:rPr>
+        <w:rFonts w:ascii="Courier New" w:hAnsi="Courier New" w:cs="Courier New" w:hint="default"/>
+      </w:rPr>
+    </w:lvl>
+    <w:lvl w:ilvl="8" w:tplc="04090005" w:tentative="1">
+      <w:start w:val="1"/>
+      <w:numFmt w:val="bullet"/>
+      <w:lvlText w:val=""/>
+      <w:lvlJc w:val="left"/>
+      <w:pPr>
+        <w:ind w:left="6480" w:hanging="360"/>
+      </w:pPr>
+      <w:rPr>
+        <w:rFonts w:ascii="Wingdings" w:hAnsi="Wingdings" w:hint="default"/>
+      </w:rPr>
+    </w:lvl>
+  </w:abstractNum>
+  <w:abstractNum w:abstractNumId="41">
     <w:nsid w:val="74B76F9E"/>
     <w:multiLevelType w:val="hybridMultilevel"/>
     <w:tmpl w:val="9B4ADA52"/>
@@ -11188,7 +11257,7 @@
       </w:pPr>
     </w:lvl>
   </w:abstractNum>
-  <w:abstractNum w:abstractNumId="41">
+  <w:abstractNum w:abstractNumId="42">
     <w:nsid w:val="75DC5C6A"/>
     <w:multiLevelType w:val="hybridMultilevel"/>
     <w:tmpl w:val="20304E3C"/>
@@ -11274,7 +11343,7 @@
       </w:pPr>
     </w:lvl>
   </w:abstractNum>
-  <w:abstractNum w:abstractNumId="42">
+  <w:abstractNum w:abstractNumId="43">
     <w:nsid w:val="76B84DB6"/>
     <w:multiLevelType w:val="hybridMultilevel"/>
     <w:tmpl w:val="23D65024"/>
@@ -11387,7 +11456,7 @@
       </w:rPr>
     </w:lvl>
   </w:abstractNum>
-  <w:abstractNum w:abstractNumId="43">
+  <w:abstractNum w:abstractNumId="44">
     <w:nsid w:val="79A20FCE"/>
     <w:multiLevelType w:val="hybridMultilevel"/>
     <w:tmpl w:val="A1048F68"/>
@@ -11500,7 +11569,7 @@
       </w:rPr>
     </w:lvl>
   </w:abstractNum>
-  <w:abstractNum w:abstractNumId="44">
+  <w:abstractNum w:abstractNumId="45">
     <w:nsid w:val="7B391A47"/>
     <w:multiLevelType w:val="hybridMultilevel"/>
     <w:tmpl w:val="873C8A10"/>
@@ -11589,7 +11658,7 @@
       </w:pPr>
     </w:lvl>
   </w:abstractNum>
-  <w:abstractNum w:abstractNumId="45">
+  <w:abstractNum w:abstractNumId="46">
     <w:nsid w:val="7B5C415F"/>
     <w:multiLevelType w:val="hybridMultilevel"/>
     <w:tmpl w:val="28046AFE"/>
@@ -11675,7 +11744,7 @@
       </w:pPr>
     </w:lvl>
   </w:abstractNum>
-  <w:abstractNum w:abstractNumId="46">
+  <w:abstractNum w:abstractNumId="47">
     <w:nsid w:val="7C482519"/>
     <w:multiLevelType w:val="hybridMultilevel"/>
     <w:tmpl w:val="C6261936"/>
@@ -11762,7 +11831,7 @@
     </w:lvl>
   </w:abstractNum>
   <w:num w:numId="1">
-    <w:abstractNumId w:val="46"/>
+    <w:abstractNumId w:val="47"/>
   </w:num>
   <w:num w:numId="2">
     <w:abstractNumId w:val="17"/>
@@ -11771,7 +11840,7 @@
     <w:abstractNumId w:val="37"/>
   </w:num>
   <w:num w:numId="4">
-    <w:abstractNumId w:val="41"/>
+    <w:abstractNumId w:val="42"/>
   </w:num>
   <w:num w:numId="5">
     <w:abstractNumId w:val="8"/>
@@ -11798,7 +11867,7 @@
     <w:abstractNumId w:val="28"/>
   </w:num>
   <w:num w:numId="13">
-    <w:abstractNumId w:val="42"/>
+    <w:abstractNumId w:val="43"/>
   </w:num>
   <w:num w:numId="14">
     <w:abstractNumId w:val="15"/>
@@ -11870,7 +11939,7 @@
     <w:abstractNumId w:val="33"/>
   </w:num>
   <w:num w:numId="37">
-    <w:abstractNumId w:val="45"/>
+    <w:abstractNumId w:val="46"/>
   </w:num>
   <w:num w:numId="38">
     <w:abstractNumId w:val="10"/>
@@ -11882,25 +11951,28 @@
     <w:abstractNumId w:val="6"/>
   </w:num>
   <w:num w:numId="41">
-    <w:abstractNumId w:val="43"/>
+    <w:abstractNumId w:val="44"/>
   </w:num>
   <w:num w:numId="42">
     <w:abstractNumId w:val="14"/>
   </w:num>
   <w:num w:numId="43">
-    <w:abstractNumId w:val="40"/>
+    <w:abstractNumId w:val="41"/>
   </w:num>
   <w:num w:numId="44">
     <w:abstractNumId w:val="5"/>
   </w:num>
   <w:num w:numId="45">
-    <w:abstractNumId w:val="44"/>
+    <w:abstractNumId w:val="45"/>
   </w:num>
   <w:num w:numId="46">
     <w:abstractNumId w:val="36"/>
   </w:num>
   <w:num w:numId="47">
     <w:abstractNumId w:val="20"/>
+  </w:num>
+  <w:num w:numId="48">
+    <w:abstractNumId w:val="40"/>
   </w:num>
 </w:numbering>
 </file>
@@ -12873,7 +12945,7 @@
 </file>
 
 <file path=customXml/itemProps1.xml><?xml version="1.0" encoding="utf-8"?>
-<ds:datastoreItem xmlns:ds="http://schemas.openxmlformats.org/officeDocument/2006/customXml" ds:itemID="{5C74AE6A-1F96-45CE-9E5B-AF384A52780A}">
+<ds:datastoreItem xmlns:ds="http://schemas.openxmlformats.org/officeDocument/2006/customXml" ds:itemID="{959073E8-3AF3-46CC-98F8-9327C680D6A5}">
   <ds:schemaRefs>
     <ds:schemaRef ds:uri="http://schemas.openxmlformats.org/officeDocument/2006/bibliography"/>
   </ds:schemaRefs>

</xml_diff>

<commit_message>
- Changed VChan implementation. Now in addition to having VChans that are connected, they may be activated/inactivated by the modules. This lets the modules control whether they need a VChan or not, even if they are connected to another VChan. Like so, the user doesn't have to disconnect VChans when they are not needed for a certain operation mode of the module.
- Modifying DAQmx manager to skip AI and AO tasks if the VChans carrying the data are closed.
</commit_message>
<xml_diff>
--- a/Documentation/DAQLab.docx
+++ b/Documentation/DAQLab.docx
@@ -1986,11 +1986,555 @@
         <w:jc w:val="both"/>
       </w:pPr>
       <w:r>
-        <w:t>VCs have data types</w:t>
+        <w:t xml:space="preserve">VCs have data types. A Source </w:t>
+      </w:r>
+      <w:r>
+        <w:t>VC</w:t>
+      </w:r>
+      <w:r>
+        <w:t xml:space="preserve"> has a single data type while a Sink VC can have multiple data types.</w:t>
+      </w:r>
+    </w:p>
+    <w:p>
+      <w:pPr>
+        <w:pStyle w:val="ListParagraph"/>
+        <w:numPr>
+          <w:ilvl w:val="0"/>
+          <w:numId w:val="48"/>
+        </w:numPr>
+        <w:jc w:val="both"/>
+      </w:pPr>
+      <w:r>
+        <w:t xml:space="preserve">A Source and Sink VCs have compatible data types if the Source VC data type is among the Sink VC data types. </w:t>
+      </w:r>
+    </w:p>
+    <w:p>
+      <w:pPr>
+        <w:pStyle w:val="ListParagraph"/>
+        <w:numPr>
+          <w:ilvl w:val="0"/>
+          <w:numId w:val="48"/>
+        </w:numPr>
+        <w:jc w:val="both"/>
+      </w:pPr>
+      <w:r>
+        <w:t>A</w:t>
+      </w:r>
+      <w:r>
+        <w:t xml:space="preserve"> Source VC </w:t>
+      </w:r>
+      <w:r>
+        <w:t>may</w:t>
+      </w:r>
+      <w:r>
+        <w:t xml:space="preserve"> be </w:t>
+      </w:r>
+      <w:r>
+        <w:rPr>
+          <w:i/>
+        </w:rPr>
+        <w:t>connected</w:t>
+      </w:r>
+      <w:r>
+        <w:t>/</w:t>
+      </w:r>
+      <w:r>
+        <w:rPr>
+          <w:i/>
+        </w:rPr>
+        <w:t>disconnected</w:t>
+      </w:r>
+      <w:r>
+        <w:t xml:space="preserve"> to</w:t>
+      </w:r>
+      <w:r>
+        <w:t>/from</w:t>
+      </w:r>
+      <w:r>
+        <w:t xml:space="preserve"> multiple Sink VCs </w:t>
+      </w:r>
+      <w:r>
+        <w:t xml:space="preserve">of </w:t>
+      </w:r>
+      <w:r>
+        <w:t>compatible</w:t>
+      </w:r>
+      <w:r>
+        <w:t xml:space="preserve"> data type.</w:t>
+      </w:r>
+      <w:r>
+        <w:t xml:space="preserve"> </w:t>
+      </w:r>
+      <w:r>
+        <w:t xml:space="preserve">A </w:t>
+      </w:r>
+      <w:r>
+        <w:t xml:space="preserve">Sink VC </w:t>
+      </w:r>
+      <w:r>
+        <w:t>may</w:t>
+      </w:r>
+      <w:r>
+        <w:t xml:space="preserve"> be connected</w:t>
+      </w:r>
+      <w:r>
+        <w:t>/disconnected</w:t>
+      </w:r>
+      <w:r>
+        <w:t xml:space="preserve"> </w:t>
+      </w:r>
+      <w:r>
+        <w:t>to/from up to</w:t>
+      </w:r>
+      <w:r>
+        <w:t xml:space="preserve"> one Source VC </w:t>
+      </w:r>
+      <w:r>
+        <w:t xml:space="preserve">of </w:t>
+      </w:r>
+      <w:r>
+        <w:t>compatible</w:t>
+      </w:r>
+      <w:r>
+        <w:t xml:space="preserve"> data type.</w:t>
+      </w:r>
+    </w:p>
+    <w:p>
+      <w:pPr>
+        <w:pStyle w:val="ListParagraph"/>
+        <w:numPr>
+          <w:ilvl w:val="0"/>
+          <w:numId w:val="48"/>
+        </w:numPr>
+        <w:jc w:val="both"/>
+      </w:pPr>
+      <w:r>
+        <w:t xml:space="preserve">A </w:t>
+      </w:r>
+      <w:r>
+        <w:t xml:space="preserve">VC </w:t>
+      </w:r>
+      <w:r>
+        <w:t>is said to</w:t>
+      </w:r>
+      <w:r>
+        <w:t xml:space="preserve"> be </w:t>
+      </w:r>
+      <w:r>
+        <w:rPr>
+          <w:i/>
+        </w:rPr>
+        <w:t>active</w:t>
+      </w:r>
+      <w:r>
+        <w:t>/</w:t>
+      </w:r>
+      <w:r>
+        <w:rPr>
+          <w:i/>
+        </w:rPr>
+        <w:t>inactive</w:t>
+      </w:r>
+      <w:r>
+        <w:t xml:space="preserve"> if it is required or not by the software module.</w:t>
+      </w:r>
+    </w:p>
+    <w:p>
+      <w:pPr>
+        <w:pStyle w:val="ListParagraph"/>
+        <w:numPr>
+          <w:ilvl w:val="0"/>
+          <w:numId w:val="48"/>
+        </w:numPr>
+        <w:jc w:val="both"/>
+      </w:pPr>
+      <w:r>
+        <w:t>A</w:t>
+      </w:r>
+      <w:r>
+        <w:t xml:space="preserve">n active Source VC </w:t>
+      </w:r>
+      <w:r>
+        <w:t xml:space="preserve">is said to be </w:t>
+      </w:r>
+      <w:r>
+        <w:rPr>
+          <w:i/>
+        </w:rPr>
+        <w:t>open</w:t>
+      </w:r>
+      <w:r>
+        <w:t xml:space="preserve"> if it </w:t>
+      </w:r>
+      <w:r>
+        <w:t>is connected to at least one active Sink VC</w:t>
+      </w:r>
+      <w:r>
+        <w:t xml:space="preserve"> and </w:t>
+      </w:r>
+      <w:r>
+        <w:rPr>
+          <w:i/>
+        </w:rPr>
+        <w:t>closed</w:t>
+      </w:r>
+      <w:r>
+        <w:t xml:space="preserve"> otherwise. An active Sink VC is said to be open if it is connected to an active Source VC.</w:t>
+      </w:r>
+    </w:p>
+    <w:p>
+      <w:pPr>
+        <w:pStyle w:val="ListParagraph"/>
+        <w:numPr>
+          <w:ilvl w:val="0"/>
+          <w:numId w:val="48"/>
+        </w:numPr>
+        <w:jc w:val="both"/>
+      </w:pPr>
+      <w:r>
+        <w:t xml:space="preserve">Data </w:t>
+      </w:r>
+      <w:r>
+        <w:t>can be exchanged between a</w:t>
+      </w:r>
+      <w:r>
+        <w:t>n open</w:t>
+      </w:r>
+      <w:r>
+        <w:t xml:space="preserve"> </w:t>
+      </w:r>
+      <w:r>
+        <w:t xml:space="preserve">Source VC connected to multiple Sink VCs by writing </w:t>
+      </w:r>
+      <w:r>
+        <w:rPr>
+          <w:i/>
+        </w:rPr>
+        <w:t>Data Packets</w:t>
+      </w:r>
+      <w:r>
+        <w:t xml:space="preserve"> (DPs) to the Source VC which </w:t>
+      </w:r>
+      <w:r>
+        <w:t>are then forwarded to</w:t>
+      </w:r>
+      <w:r>
+        <w:t xml:space="preserve"> its open Sink VCs. DPs written to a closed Source VC are discarded.</w:t>
+      </w:r>
+    </w:p>
+    <w:p>
+      <w:pPr>
+        <w:pStyle w:val="Heading3"/>
+        <w:jc w:val="both"/>
+      </w:pPr>
+      <w:r>
+        <w:t>Task Control</w:t>
+      </w:r>
+      <w:r>
+        <w:t>ler</w:t>
+      </w:r>
+      <w:r>
+        <w:t xml:space="preserve"> Iterators</w:t>
+      </w:r>
+    </w:p>
+    <w:p>
+      <w:pPr>
+        <w:pStyle w:val="ListParagraph"/>
+        <w:numPr>
+          <w:ilvl w:val="0"/>
+          <w:numId w:val="48"/>
+        </w:numPr>
+        <w:jc w:val="both"/>
+      </w:pPr>
+      <w:r>
+        <w:t xml:space="preserve">Each TC, including the Root Task TC, may have several TC </w:t>
+      </w:r>
+      <w:r>
+        <w:rPr>
+          <w:i/>
+        </w:rPr>
+        <w:t>Iterators</w:t>
+      </w:r>
+      <w:r>
+        <w:t xml:space="preserve"> (TCIs) that form a TC </w:t>
+      </w:r>
+      <w:r>
+        <w:rPr>
+          <w:i/>
+        </w:rPr>
+        <w:t>Iterator Set</w:t>
+      </w:r>
+      <w:r>
+        <w:t xml:space="preserve"> (TCIS)</w:t>
+      </w:r>
+      <w:r>
+        <w:t xml:space="preserve"> of the form {TC</w:t>
+      </w:r>
+      <w:r>
+        <w:t>I</w:t>
+      </w:r>
+      <w:r>
+        <w:rPr>
+          <w:vertAlign w:val="subscript"/>
+        </w:rPr>
+        <w:t>1</w:t>
+      </w:r>
+      <w:r>
+        <w:t>,</w:t>
+      </w:r>
+      <w:r>
+        <w:t xml:space="preserve"> </w:t>
+      </w:r>
+      <w:r>
+        <w:t>TC</w:t>
+      </w:r>
+      <w:r>
+        <w:t>I</w:t>
+      </w:r>
+      <w:r>
+        <w:rPr>
+          <w:vertAlign w:val="subscript"/>
+        </w:rPr>
+        <w:t>2</w:t>
+      </w:r>
+      <w:r>
+        <w:t>,</w:t>
+      </w:r>
+      <w:r>
+        <w:rPr>
+          <w:vertAlign w:val="subscript"/>
+        </w:rPr>
+        <w:t xml:space="preserve"> </w:t>
+      </w:r>
+      <w:r>
+        <w:t>..,</w:t>
+      </w:r>
+      <w:r>
+        <w:t xml:space="preserve"> </w:t>
+      </w:r>
+      <w:r>
+        <w:t>TC</w:t>
+      </w:r>
+      <w:r>
+        <w:t>I</w:t>
+      </w:r>
+      <w:r>
+        <w:rPr>
+          <w:vertAlign w:val="subscript"/>
+        </w:rPr>
+        <w:t>N</w:t>
+      </w:r>
+      <w:r>
+        <w:t>}</w:t>
+      </w:r>
+      <w:r>
+        <w:t xml:space="preserve">. The elements in a TCIS are dimensions in an N-dimensional </w:t>
+      </w:r>
+      <w:r>
+        <w:t>iterator</w:t>
+      </w:r>
+      <w:r>
+        <w:t xml:space="preserve"> space and the convention taken here is that elements in this set starting from left to right increase the dimension</w:t>
+      </w:r>
+      <w:r>
+        <w:t>ality of this</w:t>
+      </w:r>
+      <w:r>
+        <w:t xml:space="preserve"> space.</w:t>
+      </w:r>
+    </w:p>
+    <w:p>
+      <w:pPr>
+        <w:pStyle w:val="ListParagraph"/>
+        <w:numPr>
+          <w:ilvl w:val="0"/>
+          <w:numId w:val="48"/>
+        </w:numPr>
+        <w:jc w:val="both"/>
+      </w:pPr>
+      <w:r>
+        <w:t xml:space="preserve">A single TCI from a TCIS </w:t>
+      </w:r>
+      <w:r>
+        <w:t>may have</w:t>
+      </w:r>
+      <w:r>
+        <w:t xml:space="preserve"> a name and </w:t>
+      </w:r>
+      <w:r>
+        <w:t xml:space="preserve">keeps track of the total number of iterations, the current iteration index, </w:t>
+      </w:r>
+      <w:r>
+        <w:t xml:space="preserve">and a </w:t>
+      </w:r>
+      <w:r>
+        <w:t xml:space="preserve">TCI </w:t>
+      </w:r>
+      <w:r>
+        <w:t>parameter set</w:t>
+      </w:r>
+      <w:r>
+        <w:t xml:space="preserve"> (TCIPS).</w:t>
+      </w:r>
+      <w:r>
+        <w:t xml:space="preserve"> </w:t>
+      </w:r>
+      <w:r>
+        <w:t>This</w:t>
+      </w:r>
+      <w:r>
+        <w:t xml:space="preserve"> is summarized as </w:t>
+      </w:r>
+      <w:r>
+        <w:t xml:space="preserve">TCI = </w:t>
+      </w:r>
+      <w:r>
+        <w:t>(</w:t>
+      </w:r>
+      <w:r>
+        <w:t>"iterator name"= name</w:t>
+      </w:r>
+      <w:r>
+        <w:t xml:space="preserve"> (optional if there are more than one TCIPs)</w:t>
+      </w:r>
+      <w:r>
+        <w:t>, "</w:t>
+      </w:r>
+      <w:r>
+        <w:t>current iteration index/total number of iterations</w:t>
+      </w:r>
+      <w:r>
+        <w:t>"</w:t>
+      </w:r>
+      <w:r>
+        <w:t xml:space="preserve"> = </w:t>
+      </w:r>
+      <w:proofErr w:type="spellStart"/>
+      <w:r>
+        <w:t>i</w:t>
+      </w:r>
+      <w:proofErr w:type="spellEnd"/>
+      <w:r>
+        <w:t>/N,</w:t>
+      </w:r>
+      <w:r>
+        <w:t xml:space="preserve"> "parameter set" = </w:t>
+      </w:r>
+      <w:r>
+        <w:t>{</w:t>
+      </w:r>
+      <w:r>
+        <w:t>TCIP</w:t>
+      </w:r>
+      <w:r>
+        <w:rPr>
+          <w:vertAlign w:val="subscript"/>
+        </w:rPr>
+        <w:t>1</w:t>
+      </w:r>
+      <w:r>
+        <w:t>, TCIP</w:t>
+      </w:r>
+      <w:r>
+        <w:rPr>
+          <w:vertAlign w:val="subscript"/>
+        </w:rPr>
+        <w:t>2</w:t>
+      </w:r>
+      <w:r>
+        <w:t>, .., TCIP</w:t>
+      </w:r>
+      <w:r>
+        <w:rPr>
+          <w:vertAlign w:val="subscript"/>
+        </w:rPr>
+        <w:t>N</w:t>
+      </w:r>
+      <w:r>
+        <w:t>})</w:t>
       </w:r>
       <w:r>
         <w:t>.</w:t>
       </w:r>
+    </w:p>
+    <w:p>
+      <w:pPr>
+        <w:pStyle w:val="ListParagraph"/>
+        <w:numPr>
+          <w:ilvl w:val="0"/>
+          <w:numId w:val="48"/>
+        </w:numPr>
+        <w:jc w:val="both"/>
+      </w:pPr>
+      <w:r>
+        <w:t>TCI names from a TCIS are unique within the set.</w:t>
+      </w:r>
+    </w:p>
+    <w:p>
+      <w:pPr>
+        <w:pStyle w:val="ListParagraph"/>
+        <w:numPr>
+          <w:ilvl w:val="0"/>
+          <w:numId w:val="48"/>
+        </w:numPr>
+        <w:jc w:val="both"/>
+      </w:pPr>
+      <w:r>
+        <w:t>The total number of TC iterations is the product of the individual TCI total number of iterations.</w:t>
+      </w:r>
+    </w:p>
+    <w:p>
+      <w:pPr>
+        <w:pStyle w:val="ListParagraph"/>
+        <w:numPr>
+          <w:ilvl w:val="0"/>
+          <w:numId w:val="48"/>
+        </w:numPr>
+        <w:jc w:val="both"/>
+      </w:pPr>
+      <w:r>
+        <w:t xml:space="preserve">A </w:t>
+      </w:r>
+      <w:r>
+        <w:t>single TCIP from a TCIPS</w:t>
+      </w:r>
+      <w:r>
+        <w:t xml:space="preserve"> contains </w:t>
+      </w:r>
+      <w:r>
+        <w:t xml:space="preserve">the name of the </w:t>
+      </w:r>
+      <w:r>
+        <w:t>parameter that is iterated</w:t>
+      </w:r>
+      <w:r>
+        <w:t xml:space="preserve"> (such as frame number or z-stage position), the current “value” of the </w:t>
+      </w:r>
+      <w:r>
+        <w:t>parameter</w:t>
+      </w:r>
+      <w:r>
+        <w:t xml:space="preserve"> which is a pointer (numeric, string, images, etc.) and the unit of measure if any.</w:t>
+      </w:r>
+      <w:r>
+        <w:t xml:space="preserve"> This can be summarized as TCIP = ("name" = name, "data type" = </w:t>
+      </w:r>
+      <w:proofErr w:type="spellStart"/>
+      <w:r>
+        <w:t>dtype</w:t>
+      </w:r>
+      <w:proofErr w:type="spellEnd"/>
+      <w:r>
+        <w:t xml:space="preserve">, "value" = </w:t>
+      </w:r>
+      <w:proofErr w:type="spellStart"/>
+      <w:r>
+        <w:t>val</w:t>
+      </w:r>
+      <w:proofErr w:type="spellEnd"/>
+      <w:r>
+        <w:t>, "unit" = unit).</w:t>
+      </w:r>
       <w:r>
         <w:t xml:space="preserve"> </w:t>
       </w:r>
@@ -2005,73 +2549,284 @@
         <w:jc w:val="both"/>
       </w:pPr>
       <w:r>
+        <w:t>The name of a TCI may be the same as the name of a TCIP.</w:t>
+      </w:r>
+    </w:p>
+    <w:p>
+      <w:pPr>
+        <w:pStyle w:val="ListParagraph"/>
+        <w:numPr>
+          <w:ilvl w:val="0"/>
+          <w:numId w:val="48"/>
+        </w:numPr>
+        <w:jc w:val="both"/>
+      </w:pPr>
+      <w:r>
+        <w:t xml:space="preserve">Just as there are 3 different types of TCs: NTCs, FTCs and CTCs, there are 3 different kinds of TCIS elements: 1) null number of iterations – null task controller iterator (NTCI), 2) finite number of iterations – finite task controller iterator (FTCI), 3) indefinite number of iterations – continuous task controller iterator (CTCI). </w:t>
+      </w:r>
+    </w:p>
+    <w:p>
+      <w:pPr>
+        <w:pStyle w:val="ListParagraph"/>
+        <w:numPr>
+          <w:ilvl w:val="0"/>
+          <w:numId w:val="48"/>
+        </w:numPr>
+        <w:jc w:val="both"/>
+      </w:pPr>
+      <w:r>
+        <w:t>A FTC finishes when all iteration indices from the TC</w:t>
+      </w:r>
+      <w:r>
+        <w:t>IS</w:t>
+      </w:r>
+      <w:r>
+        <w:t xml:space="preserve"> are equal to the total number of required iterations for each index. </w:t>
+      </w:r>
+    </w:p>
+    <w:p>
+      <w:pPr>
+        <w:pStyle w:val="Heading3"/>
+        <w:jc w:val="both"/>
+      </w:pPr>
+      <w:r>
+        <w:t>Hardware Triggers and Data Exchange Dependencies</w:t>
+      </w:r>
+    </w:p>
+    <w:p>
+      <w:pPr>
+        <w:pStyle w:val="ListParagraph"/>
+        <w:numPr>
+          <w:ilvl w:val="0"/>
+          <w:numId w:val="48"/>
+        </w:numPr>
+        <w:jc w:val="both"/>
+      </w:pPr>
+      <w:r>
+        <w:t xml:space="preserve">A </w:t>
+      </w:r>
+      <w:r>
+        <w:rPr>
+          <w:i/>
+        </w:rPr>
+        <w:t>Hardware-</w:t>
+      </w:r>
+      <w:r>
+        <w:rPr>
+          <w:i/>
+        </w:rPr>
+        <w:t>Triggering</w:t>
+      </w:r>
+      <w:r>
+        <w:rPr>
+          <w:i/>
+        </w:rPr>
+        <w:t xml:space="preserve"> </w:t>
+      </w:r>
+      <w:r>
+        <w:t>or</w:t>
+      </w:r>
+      <w:r>
+        <w:rPr>
+          <w:i/>
+        </w:rPr>
+        <w:t xml:space="preserve"> </w:t>
+      </w:r>
+      <w:r>
+        <w:rPr>
+          <w:i/>
+        </w:rPr>
+        <w:t>Trigger</w:t>
+      </w:r>
+      <w:r>
+        <w:rPr>
+          <w:i/>
+        </w:rPr>
+        <w:t>ed</w:t>
+      </w:r>
+      <w:r>
+        <w:t xml:space="preserve"> (HWT)</w:t>
+      </w:r>
+      <w:r>
+        <w:rPr>
+          <w:i/>
+        </w:rPr>
+        <w:t xml:space="preserve"> Task Controller</w:t>
+      </w:r>
+      <w:r>
+        <w:t xml:space="preserve"> (HWT</w:t>
+      </w:r>
+      <w:r>
+        <w:t>-TC</w:t>
+      </w:r>
+      <w:r>
+        <w:t xml:space="preserve">) </w:t>
+      </w:r>
+      <w:r>
+        <w:t>generates or requires</w:t>
+      </w:r>
+      <w:r>
+        <w:t xml:space="preserve"> one or more </w:t>
+      </w:r>
+      <w:r>
+        <w:t>digital</w:t>
+      </w:r>
+      <w:r>
+        <w:t xml:space="preserve"> pulses that are used to time precisely the</w:t>
+      </w:r>
+      <w:r>
+        <w:t xml:space="preserve"> start of</w:t>
+      </w:r>
+      <w:r>
+        <w:t xml:space="preserve"> </w:t>
+      </w:r>
+      <w:r>
+        <w:t>a TC iteration</w:t>
+      </w:r>
+      <w:r>
+        <w:t>.</w:t>
+      </w:r>
+      <w:r>
+        <w:t xml:space="preserve"> </w:t>
+      </w:r>
+    </w:p>
+    <w:p>
+      <w:pPr>
+        <w:pStyle w:val="ListParagraph"/>
+        <w:numPr>
+          <w:ilvl w:val="0"/>
+          <w:numId w:val="48"/>
+        </w:numPr>
+        <w:jc w:val="both"/>
+      </w:pPr>
+      <w:r>
+        <w:t xml:space="preserve">A </w:t>
+      </w:r>
+      <w:r>
+        <w:t>HWT</w:t>
+      </w:r>
+      <w:r>
+        <w:t>-TC that generates a trigger</w:t>
+      </w:r>
+      <w:r>
+        <w:t xml:space="preserve"> is </w:t>
+      </w:r>
+      <w:r>
+        <w:t xml:space="preserve">a </w:t>
+      </w:r>
+      <w:r>
+        <w:t>HWT</w:t>
+      </w:r>
+      <w:r>
+        <w:t>-TC</w:t>
+      </w:r>
+      <w:r>
+        <w:t xml:space="preserve"> Master whereas </w:t>
+      </w:r>
+      <w:r>
+        <w:t>if it requires a trigger, it is a</w:t>
+      </w:r>
+      <w:r>
+        <w:t xml:space="preserve"> HWT</w:t>
+      </w:r>
+      <w:r>
+        <w:t>-TC</w:t>
+      </w:r>
+      <w:r>
+        <w:t xml:space="preserve"> Slave. </w:t>
+      </w:r>
+    </w:p>
+    <w:p>
+      <w:pPr>
+        <w:pStyle w:val="ListParagraph"/>
+        <w:numPr>
+          <w:ilvl w:val="0"/>
+          <w:numId w:val="48"/>
+        </w:numPr>
+        <w:jc w:val="both"/>
+      </w:pPr>
+      <w:r>
+        <w:lastRenderedPageBreak/>
         <w:t>A</w:t>
       </w:r>
       <w:r>
-        <w:t xml:space="preserve"> Source VC </w:t>
-      </w:r>
-      <w:r>
-        <w:t>may</w:t>
-      </w:r>
-      <w:r>
-        <w:t xml:space="preserve"> be </w:t>
-      </w:r>
-      <w:r>
-        <w:rPr>
-          <w:i/>
-        </w:rPr>
-        <w:t>connected</w:t>
-      </w:r>
-      <w:r>
-        <w:t>/</w:t>
-      </w:r>
-      <w:r>
-        <w:rPr>
-          <w:i/>
-        </w:rPr>
-        <w:t>disconnected</w:t>
-      </w:r>
-      <w:r>
-        <w:t xml:space="preserve"> to</w:t>
-      </w:r>
-      <w:r>
-        <w:t>/from</w:t>
-      </w:r>
-      <w:r>
-        <w:t xml:space="preserve"> multiple Sink VCs </w:t>
-      </w:r>
-      <w:r>
-        <w:t>of the same data type.</w:t>
-      </w:r>
-      <w:r>
         <w:t xml:space="preserve"> </w:t>
       </w:r>
       <w:r>
+        <w:t>HWT-</w:t>
+      </w:r>
+      <w:r>
+        <w:t xml:space="preserve">TC </w:t>
+      </w:r>
+      <w:r>
+        <w:t xml:space="preserve">can </w:t>
+      </w:r>
+      <w:r>
+        <w:t>be either a HWT</w:t>
+      </w:r>
+      <w:r>
+        <w:t>-TC</w:t>
+      </w:r>
+      <w:r>
+        <w:t xml:space="preserve"> </w:t>
+      </w:r>
+      <w:r>
+        <w:t>Master</w:t>
+      </w:r>
+      <w:r>
+        <w:t xml:space="preserve"> or</w:t>
+      </w:r>
+      <w:r>
+        <w:t xml:space="preserve"> a</w:t>
+      </w:r>
+      <w:r>
+        <w:t xml:space="preserve"> HWT</w:t>
+      </w:r>
+      <w:r>
+        <w:t>-TC</w:t>
+      </w:r>
+      <w:r>
+        <w:t xml:space="preserve"> </w:t>
+      </w:r>
+      <w:r>
+        <w:t>Slave</w:t>
+      </w:r>
+      <w:r>
+        <w:t xml:space="preserve"> and not both.</w:t>
+      </w:r>
+    </w:p>
+    <w:p>
+      <w:pPr>
+        <w:pStyle w:val="ListParagraph"/>
+        <w:numPr>
+          <w:ilvl w:val="0"/>
+          <w:numId w:val="48"/>
+        </w:numPr>
+        <w:jc w:val="both"/>
+      </w:pPr>
+      <w:r>
         <w:t xml:space="preserve">A </w:t>
       </w:r>
       <w:r>
-        <w:t xml:space="preserve">Sink VC </w:t>
-      </w:r>
-      <w:r>
-        <w:t>may</w:t>
-      </w:r>
-      <w:r>
-        <w:t xml:space="preserve"> be connected</w:t>
-      </w:r>
-      <w:r>
-        <w:t>/disconnected</w:t>
-      </w:r>
-      <w:r>
-        <w:t xml:space="preserve"> </w:t>
-      </w:r>
-      <w:r>
-        <w:t>to/from up to</w:t>
-      </w:r>
-      <w:r>
-        <w:t xml:space="preserve"> one Source VC </w:t>
-      </w:r>
-      <w:r>
-        <w:t>of the same data type.</w:t>
+        <w:t>HWT</w:t>
+      </w:r>
+      <w:r>
+        <w:t>-TC</w:t>
+      </w:r>
+      <w:r>
+        <w:t xml:space="preserve"> Master can be connected to</w:t>
+      </w:r>
+      <w:r>
+        <w:t xml:space="preserve"> one or more</w:t>
+      </w:r>
+      <w:r>
+        <w:t xml:space="preserve"> HWT</w:t>
+      </w:r>
+      <w:r>
+        <w:t>-TC</w:t>
+      </w:r>
+      <w:r>
+        <w:t xml:space="preserve"> Slaves.</w:t>
       </w:r>
     </w:p>
     <w:p>
@@ -2084,736 +2839,6 @@
         <w:jc w:val="both"/>
       </w:pPr>
       <w:r>
-        <w:t xml:space="preserve">A </w:t>
-      </w:r>
-      <w:r>
-        <w:t xml:space="preserve">VC </w:t>
-      </w:r>
-      <w:r>
-        <w:t>is said to</w:t>
-      </w:r>
-      <w:r>
-        <w:t xml:space="preserve"> be </w:t>
-      </w:r>
-      <w:r>
-        <w:rPr>
-          <w:i/>
-        </w:rPr>
-        <w:t>active</w:t>
-      </w:r>
-      <w:r>
-        <w:t>/</w:t>
-      </w:r>
-      <w:r>
-        <w:rPr>
-          <w:i/>
-        </w:rPr>
-        <w:t>inactive</w:t>
-      </w:r>
-      <w:r>
-        <w:t xml:space="preserve"> if it is required or not by the software module.</w:t>
-      </w:r>
-    </w:p>
-    <w:p>
-      <w:pPr>
-        <w:pStyle w:val="ListParagraph"/>
-        <w:numPr>
-          <w:ilvl w:val="0"/>
-          <w:numId w:val="48"/>
-        </w:numPr>
-        <w:jc w:val="both"/>
-      </w:pPr>
-      <w:r>
-        <w:t>A</w:t>
-      </w:r>
-      <w:r>
-        <w:t xml:space="preserve">n active Source VC </w:t>
-      </w:r>
-      <w:r>
-        <w:t xml:space="preserve">is said to be </w:t>
-      </w:r>
-      <w:r>
-        <w:rPr>
-          <w:i/>
-        </w:rPr>
-        <w:t>open</w:t>
-      </w:r>
-      <w:r>
-        <w:t xml:space="preserve"> if it </w:t>
-      </w:r>
-      <w:r>
-        <w:t>is connected to at least one active Sink VC</w:t>
-      </w:r>
-      <w:r>
-        <w:t xml:space="preserve"> and </w:t>
-      </w:r>
-      <w:r>
-        <w:rPr>
-          <w:i/>
-        </w:rPr>
-        <w:t>closed</w:t>
-      </w:r>
-      <w:r>
-        <w:t xml:space="preserve"> otherwise. An active Sink VC is said to be open if it is connected to an active Source VC.</w:t>
-      </w:r>
-    </w:p>
-    <w:p>
-      <w:pPr>
-        <w:pStyle w:val="ListParagraph"/>
-        <w:numPr>
-          <w:ilvl w:val="0"/>
-          <w:numId w:val="48"/>
-        </w:numPr>
-        <w:jc w:val="both"/>
-      </w:pPr>
-      <w:r>
-        <w:t xml:space="preserve">Data </w:t>
-      </w:r>
-      <w:r>
-        <w:t>can be exchanged between a</w:t>
-      </w:r>
-      <w:r>
-        <w:t>n open</w:t>
-      </w:r>
-      <w:r>
-        <w:t xml:space="preserve"> </w:t>
-      </w:r>
-      <w:r>
-        <w:t xml:space="preserve">Source VC connected to multiple Sink VCs by writing </w:t>
-      </w:r>
-      <w:r>
-        <w:rPr>
-          <w:i/>
-        </w:rPr>
-        <w:t>Data Packets</w:t>
-      </w:r>
-      <w:r>
-        <w:t xml:space="preserve"> (DPs) to the Source VC which </w:t>
-      </w:r>
-      <w:r>
-        <w:t>are then forwarded to</w:t>
-      </w:r>
-      <w:r>
-        <w:t xml:space="preserve"> its open Sink VCs. DPs written to a closed Source VC are discarded.</w:t>
-      </w:r>
-    </w:p>
-    <w:p>
-      <w:pPr>
-        <w:pStyle w:val="Heading3"/>
-        <w:jc w:val="both"/>
-      </w:pPr>
-      <w:r>
-        <w:t>Task Control</w:t>
-      </w:r>
-      <w:r>
-        <w:t>ler</w:t>
-      </w:r>
-      <w:r>
-        <w:t xml:space="preserve"> Iterators</w:t>
-      </w:r>
-    </w:p>
-    <w:p>
-      <w:pPr>
-        <w:pStyle w:val="ListParagraph"/>
-        <w:numPr>
-          <w:ilvl w:val="0"/>
-          <w:numId w:val="48"/>
-        </w:numPr>
-        <w:jc w:val="both"/>
-      </w:pPr>
-      <w:r>
-        <w:t xml:space="preserve">Each TC, including the Root Task TC, may have several TC </w:t>
-      </w:r>
-      <w:r>
-        <w:rPr>
-          <w:i/>
-        </w:rPr>
-        <w:t>Iterators</w:t>
-      </w:r>
-      <w:r>
-        <w:t xml:space="preserve"> (TCIs) that form a TC </w:t>
-      </w:r>
-      <w:r>
-        <w:rPr>
-          <w:i/>
-        </w:rPr>
-        <w:t>Iterator Set</w:t>
-      </w:r>
-      <w:r>
-        <w:t xml:space="preserve"> (TCIS)</w:t>
-      </w:r>
-      <w:r>
-        <w:t xml:space="preserve"> of the form {TC</w:t>
-      </w:r>
-      <w:r>
-        <w:t>I</w:t>
-      </w:r>
-      <w:r>
-        <w:rPr>
-          <w:vertAlign w:val="subscript"/>
-        </w:rPr>
-        <w:t>1</w:t>
-      </w:r>
-      <w:r>
-        <w:t>,</w:t>
-      </w:r>
-      <w:r>
-        <w:t xml:space="preserve"> </w:t>
-      </w:r>
-      <w:r>
-        <w:t>TC</w:t>
-      </w:r>
-      <w:r>
-        <w:t>I</w:t>
-      </w:r>
-      <w:r>
-        <w:rPr>
-          <w:vertAlign w:val="subscript"/>
-        </w:rPr>
-        <w:t>2</w:t>
-      </w:r>
-      <w:r>
-        <w:t>,</w:t>
-      </w:r>
-      <w:r>
-        <w:rPr>
-          <w:vertAlign w:val="subscript"/>
-        </w:rPr>
-        <w:t xml:space="preserve"> </w:t>
-      </w:r>
-      <w:r>
-        <w:t>..,</w:t>
-      </w:r>
-      <w:r>
-        <w:t xml:space="preserve"> </w:t>
-      </w:r>
-      <w:r>
-        <w:t>TC</w:t>
-      </w:r>
-      <w:r>
-        <w:t>I</w:t>
-      </w:r>
-      <w:r>
-        <w:rPr>
-          <w:vertAlign w:val="subscript"/>
-        </w:rPr>
-        <w:t>N</w:t>
-      </w:r>
-      <w:r>
-        <w:t>}</w:t>
-      </w:r>
-      <w:r>
-        <w:t xml:space="preserve">. The elements in a TCIS are dimensions in an N-dimensional </w:t>
-      </w:r>
-      <w:r>
-        <w:t>iterator</w:t>
-      </w:r>
-      <w:r>
-        <w:t xml:space="preserve"> space and the convention taken here is that elements in this set starting from left to right increase the dimension</w:t>
-      </w:r>
-      <w:r>
-        <w:t>ality of this</w:t>
-      </w:r>
-      <w:r>
-        <w:t xml:space="preserve"> space.</w:t>
-      </w:r>
-    </w:p>
-    <w:p>
-      <w:pPr>
-        <w:pStyle w:val="ListParagraph"/>
-        <w:numPr>
-          <w:ilvl w:val="0"/>
-          <w:numId w:val="48"/>
-        </w:numPr>
-        <w:jc w:val="both"/>
-      </w:pPr>
-      <w:r>
-        <w:t xml:space="preserve">A single TCI from a TCIS </w:t>
-      </w:r>
-      <w:r>
-        <w:t>may have</w:t>
-      </w:r>
-      <w:r>
-        <w:t xml:space="preserve"> a name and </w:t>
-      </w:r>
-      <w:r>
-        <w:t xml:space="preserve">keeps track of the total number of iterations, the current iteration index, </w:t>
-      </w:r>
-      <w:r>
-        <w:t xml:space="preserve">and a </w:t>
-      </w:r>
-      <w:r>
-        <w:t xml:space="preserve">TCI </w:t>
-      </w:r>
-      <w:r>
-        <w:t>parameter set</w:t>
-      </w:r>
-      <w:r>
-        <w:t xml:space="preserve"> (TCIPS).</w:t>
-      </w:r>
-      <w:r>
-        <w:t xml:space="preserve"> </w:t>
-      </w:r>
-      <w:r>
-        <w:t>This</w:t>
-      </w:r>
-      <w:r>
-        <w:t xml:space="preserve"> is summarized as </w:t>
-      </w:r>
-      <w:r>
-        <w:t xml:space="preserve">TCI = </w:t>
-      </w:r>
-      <w:r>
-        <w:t>(</w:t>
-      </w:r>
-      <w:r>
-        <w:t>"iterator name"= name</w:t>
-      </w:r>
-      <w:r>
-        <w:t xml:space="preserve"> (optional if there are more than one TCIPs)</w:t>
-      </w:r>
-      <w:r>
-        <w:t>, "</w:t>
-      </w:r>
-      <w:r>
-        <w:t>current iteration index/total number of iterations</w:t>
-      </w:r>
-      <w:r>
-        <w:t>"</w:t>
-      </w:r>
-      <w:r>
-        <w:t xml:space="preserve"> = </w:t>
-      </w:r>
-      <w:proofErr w:type="spellStart"/>
-      <w:r>
-        <w:t>i</w:t>
-      </w:r>
-      <w:proofErr w:type="spellEnd"/>
-      <w:r>
-        <w:t>/N,</w:t>
-      </w:r>
-      <w:r>
-        <w:t xml:space="preserve"> "parameter set" = </w:t>
-      </w:r>
-      <w:r>
-        <w:t>{</w:t>
-      </w:r>
-      <w:r>
-        <w:t>TCIP</w:t>
-      </w:r>
-      <w:r>
-        <w:rPr>
-          <w:vertAlign w:val="subscript"/>
-        </w:rPr>
-        <w:t>1</w:t>
-      </w:r>
-      <w:r>
-        <w:t>, TCIP</w:t>
-      </w:r>
-      <w:r>
-        <w:rPr>
-          <w:vertAlign w:val="subscript"/>
-        </w:rPr>
-        <w:t>2</w:t>
-      </w:r>
-      <w:r>
-        <w:t>, .., TCIP</w:t>
-      </w:r>
-      <w:r>
-        <w:rPr>
-          <w:vertAlign w:val="subscript"/>
-        </w:rPr>
-        <w:t>N</w:t>
-      </w:r>
-      <w:r>
-        <w:t>})</w:t>
-      </w:r>
-      <w:r>
-        <w:t>.</w:t>
-      </w:r>
-    </w:p>
-    <w:p>
-      <w:pPr>
-        <w:pStyle w:val="ListParagraph"/>
-        <w:numPr>
-          <w:ilvl w:val="0"/>
-          <w:numId w:val="48"/>
-        </w:numPr>
-        <w:jc w:val="both"/>
-      </w:pPr>
-      <w:r>
-        <w:t>TCI names from a TCIS are unique within the set.</w:t>
-      </w:r>
-    </w:p>
-    <w:p>
-      <w:pPr>
-        <w:pStyle w:val="ListParagraph"/>
-        <w:numPr>
-          <w:ilvl w:val="0"/>
-          <w:numId w:val="48"/>
-        </w:numPr>
-        <w:jc w:val="both"/>
-      </w:pPr>
-      <w:r>
-        <w:t>The total number of TC iterations is the product of the individual TCI total number of iterations.</w:t>
-      </w:r>
-    </w:p>
-    <w:p>
-      <w:pPr>
-        <w:pStyle w:val="ListParagraph"/>
-        <w:numPr>
-          <w:ilvl w:val="0"/>
-          <w:numId w:val="48"/>
-        </w:numPr>
-        <w:jc w:val="both"/>
-      </w:pPr>
-      <w:r>
-        <w:t xml:space="preserve">A </w:t>
-      </w:r>
-      <w:r>
-        <w:t>single TCIP from a TCIPS</w:t>
-      </w:r>
-      <w:r>
-        <w:t xml:space="preserve"> contains </w:t>
-      </w:r>
-      <w:r>
-        <w:t xml:space="preserve">the name of the </w:t>
-      </w:r>
-      <w:r>
-        <w:t>parameter that is iterated</w:t>
-      </w:r>
-      <w:r>
-        <w:t xml:space="preserve"> (such as frame number or z-stage position), the current “value” of the </w:t>
-      </w:r>
-      <w:r>
-        <w:t>parameter</w:t>
-      </w:r>
-      <w:r>
-        <w:t xml:space="preserve"> which is a pointer (numeric, string, images, etc.) and the unit of measure if any.</w:t>
-      </w:r>
-      <w:r>
-        <w:t xml:space="preserve"> This can be summarized as TCIP = ("name" = name, "data type" = </w:t>
-      </w:r>
-      <w:proofErr w:type="spellStart"/>
-      <w:r>
-        <w:t>dtype</w:t>
-      </w:r>
-      <w:proofErr w:type="spellEnd"/>
-      <w:r>
-        <w:t xml:space="preserve">, "value" = </w:t>
-      </w:r>
-      <w:proofErr w:type="spellStart"/>
-      <w:r>
-        <w:t>val</w:t>
-      </w:r>
-      <w:proofErr w:type="spellEnd"/>
-      <w:r>
-        <w:t>, "unit" = unit).</w:t>
-      </w:r>
-      <w:r>
-        <w:t xml:space="preserve"> </w:t>
-      </w:r>
-    </w:p>
-    <w:p>
-      <w:pPr>
-        <w:pStyle w:val="ListParagraph"/>
-        <w:numPr>
-          <w:ilvl w:val="0"/>
-          <w:numId w:val="48"/>
-        </w:numPr>
-        <w:jc w:val="both"/>
-      </w:pPr>
-      <w:r>
-        <w:t>The name of a TCI may be the same as the name of a TCIP.</w:t>
-      </w:r>
-    </w:p>
-    <w:p>
-      <w:pPr>
-        <w:pStyle w:val="ListParagraph"/>
-        <w:numPr>
-          <w:ilvl w:val="0"/>
-          <w:numId w:val="48"/>
-        </w:numPr>
-        <w:jc w:val="both"/>
-      </w:pPr>
-      <w:r>
-        <w:t xml:space="preserve">Just as there are 3 different types of TCs: NTCs, FTCs and CTCs, there are 3 different kinds of TCIS elements: 1) null number of iterations – null task controller iterator (NTCI), 2) finite number of iterations – finite task controller iterator (FTCI), 3) indefinite number of iterations – continuous task controller iterator (CTCI). </w:t>
-      </w:r>
-    </w:p>
-    <w:p>
-      <w:pPr>
-        <w:pStyle w:val="ListParagraph"/>
-        <w:numPr>
-          <w:ilvl w:val="0"/>
-          <w:numId w:val="48"/>
-        </w:numPr>
-        <w:jc w:val="both"/>
-      </w:pPr>
-      <w:r>
-        <w:t>A FTC finishes when all iteration indices from the TC</w:t>
-      </w:r>
-      <w:r>
-        <w:t>IS</w:t>
-      </w:r>
-      <w:r>
-        <w:t xml:space="preserve"> are equal to the total number of required iterations for each index. </w:t>
-      </w:r>
-    </w:p>
-    <w:p>
-      <w:pPr>
-        <w:pStyle w:val="Heading3"/>
-        <w:jc w:val="both"/>
-      </w:pPr>
-      <w:r>
-        <w:t>Hardware Triggers and Data Exchange Dependencies</w:t>
-      </w:r>
-    </w:p>
-    <w:p>
-      <w:pPr>
-        <w:pStyle w:val="ListParagraph"/>
-        <w:numPr>
-          <w:ilvl w:val="0"/>
-          <w:numId w:val="48"/>
-        </w:numPr>
-        <w:jc w:val="both"/>
-      </w:pPr>
-      <w:r>
-        <w:t xml:space="preserve">A </w:t>
-      </w:r>
-      <w:r>
-        <w:rPr>
-          <w:i/>
-        </w:rPr>
-        <w:t>Hardware-</w:t>
-      </w:r>
-      <w:r>
-        <w:rPr>
-          <w:i/>
-        </w:rPr>
-        <w:t>Triggering</w:t>
-      </w:r>
-      <w:r>
-        <w:rPr>
-          <w:i/>
-        </w:rPr>
-        <w:t xml:space="preserve"> </w:t>
-      </w:r>
-      <w:r>
-        <w:t>or</w:t>
-      </w:r>
-      <w:r>
-        <w:rPr>
-          <w:i/>
-        </w:rPr>
-        <w:t xml:space="preserve"> </w:t>
-      </w:r>
-      <w:r>
-        <w:rPr>
-          <w:i/>
-        </w:rPr>
-        <w:t>Trigger</w:t>
-      </w:r>
-      <w:r>
-        <w:rPr>
-          <w:i/>
-        </w:rPr>
-        <w:t>ed</w:t>
-      </w:r>
-      <w:r>
-        <w:t xml:space="preserve"> (HWT)</w:t>
-      </w:r>
-      <w:r>
-        <w:rPr>
-          <w:i/>
-        </w:rPr>
-        <w:t xml:space="preserve"> Task Controller</w:t>
-      </w:r>
-      <w:r>
-        <w:t xml:space="preserve"> (HWT</w:t>
-      </w:r>
-      <w:r>
-        <w:t>-TC</w:t>
-      </w:r>
-      <w:r>
-        <w:t xml:space="preserve">) </w:t>
-      </w:r>
-      <w:r>
-        <w:t>generates or requires</w:t>
-      </w:r>
-      <w:r>
-        <w:t xml:space="preserve"> one or more </w:t>
-      </w:r>
-      <w:r>
-        <w:t>digital</w:t>
-      </w:r>
-      <w:r>
-        <w:t xml:space="preserve"> pulses that are used to time precisely the</w:t>
-      </w:r>
-      <w:r>
-        <w:t xml:space="preserve"> start of</w:t>
-      </w:r>
-      <w:r>
-        <w:t xml:space="preserve"> </w:t>
-      </w:r>
-      <w:r>
-        <w:t>a TC iteration</w:t>
-      </w:r>
-      <w:r>
-        <w:t>.</w:t>
-      </w:r>
-      <w:r>
-        <w:t xml:space="preserve"> </w:t>
-      </w:r>
-    </w:p>
-    <w:p>
-      <w:pPr>
-        <w:pStyle w:val="ListParagraph"/>
-        <w:numPr>
-          <w:ilvl w:val="0"/>
-          <w:numId w:val="48"/>
-        </w:numPr>
-        <w:jc w:val="both"/>
-      </w:pPr>
-      <w:r>
-        <w:t xml:space="preserve">A </w:t>
-      </w:r>
-      <w:r>
-        <w:t>HWT</w:t>
-      </w:r>
-      <w:r>
-        <w:t>-TC that generates a trigger</w:t>
-      </w:r>
-      <w:r>
-        <w:t xml:space="preserve"> is </w:t>
-      </w:r>
-      <w:r>
-        <w:t xml:space="preserve">a </w:t>
-      </w:r>
-      <w:r>
-        <w:t>HWT</w:t>
-      </w:r>
-      <w:r>
-        <w:t>-TC</w:t>
-      </w:r>
-      <w:r>
-        <w:t xml:space="preserve"> Master whereas </w:t>
-      </w:r>
-      <w:r>
-        <w:t>if it requires a trigger, it is a</w:t>
-      </w:r>
-      <w:r>
-        <w:t xml:space="preserve"> HWT</w:t>
-      </w:r>
-      <w:r>
-        <w:t>-TC</w:t>
-      </w:r>
-      <w:r>
-        <w:t xml:space="preserve"> Slave. </w:t>
-      </w:r>
-    </w:p>
-    <w:p>
-      <w:pPr>
-        <w:pStyle w:val="ListParagraph"/>
-        <w:numPr>
-          <w:ilvl w:val="0"/>
-          <w:numId w:val="48"/>
-        </w:numPr>
-        <w:jc w:val="both"/>
-      </w:pPr>
-      <w:r>
-        <w:t>A</w:t>
-      </w:r>
-      <w:r>
-        <w:t xml:space="preserve"> </w:t>
-      </w:r>
-      <w:r>
-        <w:t>HWT-</w:t>
-      </w:r>
-      <w:r>
-        <w:t xml:space="preserve">TC </w:t>
-      </w:r>
-      <w:r>
-        <w:t xml:space="preserve">can </w:t>
-      </w:r>
-      <w:r>
-        <w:t>be either a HWT</w:t>
-      </w:r>
-      <w:r>
-        <w:t>-TC</w:t>
-      </w:r>
-      <w:r>
-        <w:t xml:space="preserve"> </w:t>
-      </w:r>
-      <w:r>
-        <w:t>Master</w:t>
-      </w:r>
-      <w:r>
-        <w:t xml:space="preserve"> or</w:t>
-      </w:r>
-      <w:r>
-        <w:t xml:space="preserve"> a</w:t>
-      </w:r>
-      <w:r>
-        <w:t xml:space="preserve"> HWT</w:t>
-      </w:r>
-      <w:r>
-        <w:t>-TC</w:t>
-      </w:r>
-      <w:r>
-        <w:t xml:space="preserve"> </w:t>
-      </w:r>
-      <w:r>
-        <w:t>Slave</w:t>
-      </w:r>
-      <w:r>
-        <w:t xml:space="preserve"> and not both.</w:t>
-      </w:r>
-    </w:p>
-    <w:p>
-      <w:pPr>
-        <w:pStyle w:val="ListParagraph"/>
-        <w:numPr>
-          <w:ilvl w:val="0"/>
-          <w:numId w:val="48"/>
-        </w:numPr>
-        <w:jc w:val="both"/>
-      </w:pPr>
-      <w:r>
-        <w:t xml:space="preserve">A </w:t>
-      </w:r>
-      <w:r>
-        <w:t>HWT</w:t>
-      </w:r>
-      <w:r>
-        <w:t>-TC</w:t>
-      </w:r>
-      <w:r>
-        <w:t xml:space="preserve"> Master can be connected to</w:t>
-      </w:r>
-      <w:r>
-        <w:t xml:space="preserve"> one or more</w:t>
-      </w:r>
-      <w:r>
-        <w:t xml:space="preserve"> HWT</w:t>
-      </w:r>
-      <w:r>
-        <w:t>-TC</w:t>
-      </w:r>
-      <w:r>
-        <w:t xml:space="preserve"> Slaves.</w:t>
-      </w:r>
-    </w:p>
-    <w:p>
-      <w:pPr>
-        <w:pStyle w:val="ListParagraph"/>
-        <w:numPr>
-          <w:ilvl w:val="0"/>
-          <w:numId w:val="48"/>
-        </w:numPr>
-        <w:jc w:val="both"/>
-      </w:pPr>
-      <w:r>
-        <w:lastRenderedPageBreak/>
         <w:t>A HWT</w:t>
       </w:r>
       <w:r>
@@ -12945,7 +12970,7 @@
 </file>
 
 <file path=customXml/itemProps1.xml><?xml version="1.0" encoding="utf-8"?>
-<ds:datastoreItem xmlns:ds="http://schemas.openxmlformats.org/officeDocument/2006/customXml" ds:itemID="{959073E8-3AF3-46CC-98F8-9327C680D6A5}">
+<ds:datastoreItem xmlns:ds="http://schemas.openxmlformats.org/officeDocument/2006/customXml" ds:itemID="{5F98EEEA-9556-43D4-8F6E-E77C433AA6AB}">
   <ds:schemaRefs>
     <ds:schemaRef ds:uri="http://schemas.openxmlformats.org/officeDocument/2006/bibliography"/>
   </ds:schemaRefs>

</xml_diff>